<commit_message>
Minor change to the Input Instruction MS Word doc
</commit_message>
<xml_diff>
--- a/Input_Instructions.docx
+++ b/Input_Instructions.docx
@@ -11289,21 +11289,44 @@
           <w:sz w:val="22"/>
           <w:szCs w:val="22"/>
         </w:rPr>
-        <w:t>MXITER is the maximum number of outer iterations; it should be set to an integer greater than one only when a</w:t>
-      </w:r>
-      <w:r>
-        <w:rPr>
-          <w:sz w:val="22"/>
-          <w:szCs w:val="22"/>
-        </w:rPr>
-        <w:t xml:space="preserve"> </w:t>
-      </w:r>
-      <w:r>
-        <w:rPr>
-          <w:sz w:val="22"/>
-          <w:szCs w:val="22"/>
-        </w:rPr>
-        <w:t>nonlinear sorption isotherm is included in simulation.</w:t>
+        <w:t xml:space="preserve">MXITER is the maximum number of outer iterations; it should be set to an integer greater than one </w:t>
+      </w:r>
+      <w:r>
+        <w:rPr>
+          <w:sz w:val="22"/>
+          <w:szCs w:val="22"/>
+        </w:rPr>
+        <w:t>w</w:t>
+      </w:r>
+      <w:r>
+        <w:rPr>
+          <w:sz w:val="22"/>
+          <w:szCs w:val="22"/>
+        </w:rPr>
+        <w:t>hen nonlinear sorption isotherm is included in simulation</w:t>
+      </w:r>
+      <w:r>
+        <w:rPr>
+          <w:sz w:val="22"/>
+          <w:szCs w:val="22"/>
+        </w:rPr>
+        <w:t xml:space="preserve"> or when the DRY2 option is used to route solute through dry cells, as discussed in the documentation</w:t>
+      </w:r>
+      <w:bookmarkStart w:id="6" w:name="_GoBack"/>
+      <w:bookmarkEnd w:id="6"/>
+      <w:r>
+        <w:rPr>
+          <w:sz w:val="22"/>
+          <w:szCs w:val="22"/>
+        </w:rPr>
+        <w:t>.</w:t>
+      </w:r>
+      <w:r>
+        <w:rPr>
+          <w:sz w:val="22"/>
+          <w:szCs w:val="22"/>
+        </w:rPr>
+        <w:t xml:space="preserve">  </w:t>
       </w:r>
     </w:p>
     <w:p>
@@ -11738,6 +11761,7 @@
           <w:sz w:val="22"/>
           <w:szCs w:val="22"/>
         </w:rPr>
+        <w:lastRenderedPageBreak/>
         <w:t>CCLOSE is the convergence criterion in terms of relative concentration; a real value between 10</w:t>
       </w:r>
       <w:r>
@@ -11802,7 +11826,6 @@
           <w:sz w:val="22"/>
           <w:szCs w:val="22"/>
         </w:rPr>
-        <w:lastRenderedPageBreak/>
         <w:t>IPRGCG is the interval for printing the maximum concentration changes of each iteration. Set IPRGCG to zero as</w:t>
       </w:r>
       <w:r>
@@ -12501,6 +12524,7 @@
           <w:sz w:val="22"/>
           <w:szCs w:val="22"/>
         </w:rPr>
+        <w:lastRenderedPageBreak/>
         <w:t>ILKBCTYP is an integer value that specifies, for ISEGBC/IRCHBC, what the boundary condition type is:</w:t>
       </w:r>
     </w:p>
@@ -12513,7 +12537,6 @@
         <w:ind w:left="2610" w:hanging="450"/>
       </w:pPr>
       <w:r>
-        <w:lastRenderedPageBreak/>
         <w:t xml:space="preserve">= 1, </w:t>
       </w:r>
       <w:r>
@@ -12579,11 +12602,11 @@
       <w:pPr>
         <w:pStyle w:val="Heading2"/>
       </w:pPr>
-      <w:bookmarkStart w:id="6" w:name="_Toc321942237"/>
+      <w:bookmarkStart w:id="7" w:name="_Toc321942237"/>
       <w:r>
         <w:t>RCT Package</w:t>
       </w:r>
-      <w:bookmarkEnd w:id="6"/>
+      <w:bookmarkEnd w:id="7"/>
     </w:p>
     <w:p>
       <w:pPr>
@@ -12903,6 +12926,7 @@
         <w:ind w:left="2160"/>
       </w:pPr>
       <w:r>
+        <w:lastRenderedPageBreak/>
         <w:t>IREACT = 1, first-order irreversible reaction;</w:t>
       </w:r>
     </w:p>
@@ -12921,7 +12945,6 @@
         <w:rPr>
           <w:highlight w:val="lightGray"/>
         </w:rPr>
-        <w:lastRenderedPageBreak/>
         <w:t xml:space="preserve">IREACT = 90 or 91 is equivalent to options 0 or 1 respectively. 90 or 91 means reaction will also be simulated between an electron acceptor and an electron donor. At least 2 species must be simulated when this option is used. Additional input is needed in record </w:t>
       </w:r>
       <w:r>
@@ -13237,6 +13260,7 @@
         <w:rPr>
           <w:highlight w:val="lightGray"/>
         </w:rPr>
+        <w:lastRenderedPageBreak/>
         <w:t>If IREACTION=1, instantaneous EA/ED reaction is simulated between an ED and an EA.</w:t>
       </w:r>
       <w:r>
@@ -13274,7 +13298,6 @@
         <w:rPr>
           <w:highlight w:val="lightGray"/>
         </w:rPr>
-        <w:lastRenderedPageBreak/>
         <w:t>If IREACTION=2, kinetic reaction is simulated between multiple EAs and EDs.</w:t>
       </w:r>
     </w:p>
@@ -14655,7 +14678,7 @@
           <v:shape id="_x0000_i1025" type="#_x0000_t75" style="width:21.75pt;height:18.75pt" o:ole="">
             <v:imagedata r:id="rId9" o:title=""/>
           </v:shape>
-          <o:OLEObject Type="Embed" ProgID="Equation.3" ShapeID="_x0000_i1025" DrawAspect="Content" ObjectID="_1473746104" r:id="rId10"/>
+          <o:OLEObject Type="Embed" ProgID="Equation.3" ShapeID="_x0000_i1025" DrawAspect="Content" ObjectID="_1481972654" r:id="rId10"/>
         </w:object>
       </w:r>
       <w:r>
@@ -14884,7 +14907,7 @@
           <v:shape id="_x0000_i1026" type="#_x0000_t75" style="width:23.25pt;height:18.75pt" o:ole="">
             <v:imagedata r:id="rId11" o:title=""/>
           </v:shape>
-          <o:OLEObject Type="Embed" ProgID="Equation.3" ShapeID="_x0000_i1026" DrawAspect="Content" ObjectID="_1473746105" r:id="rId12"/>
+          <o:OLEObject Type="Embed" ProgID="Equation.3" ShapeID="_x0000_i1026" DrawAspect="Content" ObjectID="_1481972655" r:id="rId12"/>
         </w:object>
       </w:r>
       <w:r>
@@ -15562,6 +15585,7 @@
         <w:rPr>
           <w:highlight w:val="lightGray"/>
         </w:rPr>
+        <w:lastRenderedPageBreak/>
         <w:t xml:space="preserve">If IREACT = 2 (MONOD kinetics), </w:t>
       </w:r>
       <w:r>
@@ -15693,14 +15717,7 @@
         <w:rPr>
           <w:rFonts w:ascii="TimesNewRomanPSMT" w:eastAsiaTheme="minorHAnsi" w:hAnsi="TimesNewRomanPSMT" w:cs="TimesNewRomanPSMT"/>
         </w:rPr>
-        <w:t xml:space="preserve">is the zeroth-order reaction rate coefficient for the dissolved (liquid) </w:t>
-      </w:r>
-      <w:r>
-        <w:rPr>
-          <w:rFonts w:ascii="TimesNewRomanPSMT" w:eastAsiaTheme="minorHAnsi" w:hAnsi="TimesNewRomanPSMT" w:cs="TimesNewRomanPSMT"/>
-        </w:rPr>
-        <w:lastRenderedPageBreak/>
-        <w:t>phase (ML</w:t>
+        <w:t>is the zeroth-order reaction rate coefficient for the dissolved (liquid) phase (ML</w:t>
       </w:r>
       <w:r>
         <w:rPr>
@@ -16122,7 +16139,7 @@
           <v:shape id="_x0000_i1027" type="#_x0000_t75" style="width:16.5pt;height:18pt" o:ole="">
             <v:imagedata r:id="rId13" o:title=""/>
           </v:shape>
-          <o:OLEObject Type="Embed" ProgID="Equation.3" ShapeID="_x0000_i1027" DrawAspect="Content" ObjectID="_1473746106" r:id="rId14"/>
+          <o:OLEObject Type="Embed" ProgID="Equation.3" ShapeID="_x0000_i1027" DrawAspect="Content" ObjectID="_1481972656" r:id="rId14"/>
         </w:object>
       </w:r>
       <w:r>
@@ -16671,6 +16688,7 @@
           <w:szCs w:val="22"/>
           <w:highlight w:val="lightGray"/>
         </w:rPr>
+        <w:lastRenderedPageBreak/>
         <w:t>IEA is the species number representing the electron acceptor participating in the EA/ED reaction.</w:t>
       </w:r>
     </w:p>
@@ -16822,7 +16840,6 @@
           <w:szCs w:val="22"/>
           <w:highlight w:val="lightGray"/>
         </w:rPr>
-        <w:lastRenderedPageBreak/>
         <w:t>9b</w:t>
       </w:r>
       <w:r>
@@ -17668,6 +17685,7 @@
           <w:szCs w:val="22"/>
           <w:highlight w:val="lightGray"/>
         </w:rPr>
+        <w:lastRenderedPageBreak/>
         <w:t xml:space="preserve">3 </w:t>
       </w:r>
       <w:r>
@@ -17858,7 +17876,6 @@
           <w:szCs w:val="22"/>
           <w:highlight w:val="lightGray"/>
         </w:rPr>
-        <w:lastRenderedPageBreak/>
         <w:t xml:space="preserve">4 </w:t>
       </w:r>
       <w:r>
@@ -18134,15 +18151,15 @@
       <w:pPr>
         <w:pStyle w:val="Heading3"/>
       </w:pPr>
-      <w:bookmarkStart w:id="7" w:name="_Toc384370850"/>
-      <w:bookmarkStart w:id="8" w:name="_Toc395246446"/>
-      <w:commentRangeStart w:id="9"/>
+      <w:bookmarkStart w:id="8" w:name="_Toc384370850"/>
+      <w:bookmarkStart w:id="9" w:name="_Toc395246446"/>
+      <w:commentRangeStart w:id="10"/>
       <w:r>
         <w:t>New input requirements</w:t>
       </w:r>
-      <w:bookmarkEnd w:id="7"/>
       <w:bookmarkEnd w:id="8"/>
-      <w:commentRangeEnd w:id="9"/>
+      <w:bookmarkEnd w:id="9"/>
+      <w:commentRangeEnd w:id="10"/>
       <w:r>
         <w:rPr>
           <w:rStyle w:val="CommentReference"/>
@@ -18150,7 +18167,7 @@
           <w:b w:val="0"/>
           <w:bCs w:val="0"/>
         </w:rPr>
-        <w:commentReference w:id="9"/>
+        <w:commentReference w:id="10"/>
       </w:r>
     </w:p>
     <w:p>
@@ -18231,6 +18248,7 @@
         <w:contextualSpacing w:val="0"/>
       </w:pPr>
       <w:r>
+        <w:lastRenderedPageBreak/>
         <w:t>Inhibition constants</w:t>
       </w:r>
     </w:p>
@@ -18253,7 +18271,6 @@
         <w:pStyle w:val="BodyText"/>
       </w:pPr>
       <w:r>
-        <w:lastRenderedPageBreak/>
         <w:t>The inputs for such a simulation are provided as tables, or matrices, in the following order: decay rates, yield coefficients, inhibition constants, and half-saturation constants. If it is assumed that the half saturation constant expresses the concentration minimum at which any activity can occur for that species – i.e., that a single-valued half-saturation constant applies to each combination of ED and EA - the half-saturation constants can be provided as a vector with dimensions nED+nEA. Figure 8 is an example matrix of nED rows and nEA columns that identifies required inputs for the remaining reaction parameters, and Figure 9 is an example matrix with nED + nEA rows by nED + nEA columns that the user must fill in when simulating multiple EA and ED reactions.  Finally, Figure 10 shows a non-square, non-symetric matrix with nED rows and nED + nEA colums that the user must specify when simulating multiple ED and EA reactions.</w:t>
       </w:r>
     </w:p>
@@ -18852,13 +18869,13 @@
       <w:pPr>
         <w:pStyle w:val="FigureCaption"/>
       </w:pPr>
-      <w:bookmarkStart w:id="10" w:name="_Toc384370915"/>
-      <w:bookmarkStart w:id="11" w:name="_Toc395246494"/>
+      <w:bookmarkStart w:id="11" w:name="_Toc384370915"/>
+      <w:bookmarkStart w:id="12" w:name="_Toc395246494"/>
       <w:r>
         <w:t>A matrix of maximum first order decay rates are required input for simulating multiple EA and ED reactions, an example of which is shown here.  Figure 9, below, also shows input requirements for this type of simulation.</w:t>
       </w:r>
-      <w:bookmarkEnd w:id="10"/>
       <w:bookmarkEnd w:id="11"/>
+      <w:bookmarkEnd w:id="12"/>
     </w:p>
     <w:p>
       <w:pPr>
@@ -20867,17 +20884,13 @@
       <w:pPr>
         <w:pStyle w:val="FigureCaption"/>
       </w:pPr>
-      <w:bookmarkStart w:id="12" w:name="_Toc384370916"/>
-      <w:bookmarkStart w:id="13" w:name="_Toc395246495"/>
-      <w:r>
-        <w:t xml:space="preserve">A matrix of yield coefficients is required for simulating multiple EA and ED reactions.  Although in the general case the matrix could possess nED+nEA rows, on most occasions the matrix will actually possess nED rows. The entry in the corresponding cell </w:t>
-      </w:r>
-      <w:r>
-        <w:lastRenderedPageBreak/>
-        <w:t>indicates whether a value needs to be provided.  If a value must be provided, it is the rate of the column species production/consumption due to degradation of 1 unit of the row species.  The entries “+”, “-”, and “N” represent production, consumption, and no relationship, respectively.</w:t>
-      </w:r>
-      <w:bookmarkEnd w:id="12"/>
+      <w:bookmarkStart w:id="13" w:name="_Toc384370916"/>
+      <w:bookmarkStart w:id="14" w:name="_Toc395246495"/>
+      <w:r>
+        <w:t>A matrix of yield coefficients is required for simulating multiple EA and ED reactions.  Although in the general case the matrix could possess nED+nEA rows, on most occasions the matrix will actually possess nED rows. The entry in the corresponding cell indicates whether a value needs to be provided.  If a value must be provided, it is the rate of the column species production/consumption due to degradation of 1 unit of the row species.  The entries “+”, “-”, and “N” represent production, consumption, and no relationship, respectively.</w:t>
+      </w:r>
       <w:bookmarkEnd w:id="13"/>
+      <w:bookmarkEnd w:id="14"/>
       <w:r>
         <w:t xml:space="preserve">  </w:t>
       </w:r>
@@ -21745,28 +21758,28 @@
       <w:pPr>
         <w:pStyle w:val="FigureCaption"/>
       </w:pPr>
-      <w:bookmarkStart w:id="14" w:name="_Toc384370917"/>
-      <w:bookmarkStart w:id="15" w:name="_Toc395246496"/>
+      <w:bookmarkStart w:id="15" w:name="_Toc384370917"/>
+      <w:bookmarkStart w:id="16" w:name="_Toc395246496"/>
       <w:r>
         <w:t>A matrix of required inhibition constants that must be specified when simulating multiple EA and ED reactions.  Although in the general case the matrix could possess nED rows, on most occasions the matrix will actually possess only one row; that is, each species in the reaction possesses a single inhibition constant.</w:t>
       </w:r>
-      <w:bookmarkEnd w:id="14"/>
       <w:bookmarkEnd w:id="15"/>
+      <w:bookmarkEnd w:id="16"/>
     </w:p>
     <w:p>
       <w:pPr>
         <w:pStyle w:val="BodyText"/>
       </w:pPr>
-      <w:commentRangeStart w:id="16"/>
+      <w:commentRangeStart w:id="17"/>
       <w:r>
         <w:t xml:space="preserve">Mass depletion from the system is reported in the global mass balance summary in the standard output file as a new term called “DECAY OR BIODEGRADATION”.  Users seeking to make use of this option are referred to the input instructions for its implementation.  </w:t>
       </w:r>
-      <w:commentRangeEnd w:id="16"/>
+      <w:commentRangeEnd w:id="17"/>
       <w:r>
         <w:rPr>
           <w:rStyle w:val="CommentReference"/>
         </w:rPr>
-        <w:commentReference w:id="16"/>
+        <w:commentReference w:id="17"/>
       </w:r>
     </w:p>
     <w:p>
@@ -21784,6 +21797,7 @@
         <w:pStyle w:val="Heading2"/>
       </w:pPr>
       <w:r>
+        <w:lastRenderedPageBreak/>
         <w:t>SFT Package</w:t>
       </w:r>
     </w:p>
@@ -21980,15 +21994,7 @@
           <w:sz w:val="22"/>
           <w:szCs w:val="22"/>
         </w:rPr>
-        <w:t xml:space="preserve">  This is equal to NSTRM found on the first line of the SFR2 input file.  If NSFINIT &gt; 0 then surface-water transport is solved </w:t>
-      </w:r>
-      <w:r>
-        <w:rPr>
-          <w:sz w:val="22"/>
-          <w:szCs w:val="22"/>
-        </w:rPr>
-        <w:lastRenderedPageBreak/>
-        <w:t xml:space="preserve">in the stream network while taking into account groundwater exchange and precipitation and evaporation sources and sinks.  Otherwise, if NSFINIT &lt; 0, the surface-water network as represented by the SFR2 flow package merely acts as a boundary condition to the groundwater transport problem; transport in the surface-water network is not simulated.  </w:t>
+        <w:t xml:space="preserve">  This is equal to NSTRM found on the first line of the SFR2 input file.  If NSFINIT &gt; 0 then surface-water transport is solved in the stream network while taking into account groundwater exchange and precipitation and evaporation sources and sinks.  Otherwise, if NSFINIT &lt; 0, the surface-water network as represented by the SFR2 flow package merely acts as a boundary condition to the groundwater transport problem; transport in the surface-water network is not simulated.  </w:t>
       </w:r>
     </w:p>
     <w:p>
@@ -22347,6 +22353,7 @@
           <w:sz w:val="22"/>
           <w:szCs w:val="22"/>
         </w:rPr>
+        <w:lastRenderedPageBreak/>
         <w:t>CCLOSESF is a real number and is the closure criterion for the SFT solver</w:t>
       </w:r>
     </w:p>
@@ -22553,8 +22560,6 @@
           <w:szCs w:val="22"/>
         </w:rPr>
       </w:pPr>
-      <w:bookmarkStart w:id="17" w:name="_GoBack"/>
-      <w:bookmarkEnd w:id="17"/>
     </w:p>
     <w:p>
       <w:pPr>
@@ -22576,7 +22581,6 @@
           <w:sz w:val="22"/>
           <w:szCs w:val="22"/>
         </w:rPr>
-        <w:lastRenderedPageBreak/>
         <w:t>4</w:t>
       </w:r>
       <w:r>
@@ -23089,6 +23093,7 @@
         <w:ind w:left="2610" w:hanging="450"/>
       </w:pPr>
       <w:r>
+        <w:lastRenderedPageBreak/>
         <w:t>= 1, a precipitation boundary. If precipitation directly to channels is simulated in the flow model and a non-zero concentration (default is zero) is desired, use ISFBCTYP = 1;</w:t>
       </w:r>
     </w:p>
@@ -23143,11 +23148,7 @@
         <w:ind w:left="2610" w:hanging="450"/>
       </w:pPr>
       <w:r>
-        <w:t xml:space="preserve">= 5, an evaporation boundary condition.  In models where evaporation is simulated directly from the surface of the channel, users can use this boundary condition to specify a </w:t>
-      </w:r>
-      <w:r>
-        <w:lastRenderedPageBreak/>
-        <w:t xml:space="preserve">non-zero concentration (default is zero) associated with the evaporation losses.  </w:t>
+        <w:t xml:space="preserve">= 5, an evaporation boundary condition.  In models where evaporation is simulated directly from the surface of the channel, users can use this boundary condition to specify a non-zero concentration (default is zero) associated with the evaporation losses.  </w:t>
       </w:r>
     </w:p>
     <w:p>
@@ -23533,7 +23534,15 @@
           <w:sz w:val="22"/>
           <w:szCs w:val="22"/>
         </w:rPr>
-        <w:t>flow-transport link file. If these flags are not specified correctly here, MT3DMS will issue a warning, reset the flags to correct values, and proceed with the simulation.</w:t>
+        <w:t xml:space="preserve">flow-transport link file. </w:t>
+      </w:r>
+      <w:r>
+        <w:rPr>
+          <w:sz w:val="22"/>
+          <w:szCs w:val="22"/>
+        </w:rPr>
+        <w:lastRenderedPageBreak/>
+        <w:t>If these flags are not specified correctly here, MT3DMS will issue a warning, reset the flags to correct values, and proceed with the simulation.</w:t>
       </w:r>
     </w:p>
     <w:p>
@@ -23764,16 +23773,7 @@
           <w:sz w:val="22"/>
           <w:szCs w:val="22"/>
         </w:rPr>
-        <w:t xml:space="preserve">the actual number of total point sinks and </w:t>
-      </w:r>
-      <w:r>
-        <w:rPr>
-          <w:rFonts w:eastAsiaTheme="minorHAnsi"/>
-          <w:sz w:val="22"/>
-          <w:szCs w:val="22"/>
-        </w:rPr>
-        <w:lastRenderedPageBreak/>
-        <w:t>sources in the flow model to minimize the computer memory allocated to store sinks and sources.</w:t>
+        <w:t>the actual number of total point sinks and sources in the flow model to minimize the computer memory allocated to store sinks and sources.</w:t>
       </w:r>
     </w:p>
     <w:p>
@@ -24349,7 +24349,6 @@
         <w:spacing w:after="0" w:line="240" w:lineRule="auto"/>
       </w:pPr>
       <w:r>
-        <w:lastRenderedPageBreak/>
         <w:t xml:space="preserve">(Enter </w:t>
       </w:r>
       <w:r>
@@ -24774,7 +24773,16 @@
           <w:sz w:val="22"/>
           <w:szCs w:val="22"/>
         </w:rPr>
-        <w:t xml:space="preserve">For a multispecies simulation, CSS is not used, but a dummy value still </w:t>
+        <w:t xml:space="preserve">For a </w:t>
+      </w:r>
+      <w:r>
+        <w:rPr>
+          <w:rFonts w:eastAsiaTheme="minorHAnsi"/>
+          <w:sz w:val="22"/>
+          <w:szCs w:val="22"/>
+        </w:rPr>
+        <w:lastRenderedPageBreak/>
+        <w:t xml:space="preserve">multispecies simulation, CSS is not used, but a dummy value still </w:t>
       </w:r>
       <w:r>
         <w:rPr>
@@ -25008,7 +25016,6 @@
           <w:sz w:val="22"/>
           <w:szCs w:val="22"/>
         </w:rPr>
-        <w:lastRenderedPageBreak/>
         <w:t>ITYPE is an integer indicating the type of the point source as listed below:</w:t>
       </w:r>
     </w:p>
@@ -25307,7 +25314,7 @@
           <v:shape id="_x0000_i1028" type="#_x0000_t75" style="width:244.5pt;height:17.25pt" o:ole="">
             <v:imagedata r:id="rId17" o:title=""/>
           </v:shape>
-          <o:OLEObject Type="Embed" ProgID="Equation.3" ShapeID="_x0000_i1028" DrawAspect="Content" ObjectID="_1473746107" r:id="rId18"/>
+          <o:OLEObject Type="Embed" ProgID="Equation.3" ShapeID="_x0000_i1028" DrawAspect="Content" ObjectID="_1481972657" r:id="rId18"/>
         </w:object>
       </w:r>
     </w:p>
@@ -25450,7 +25457,16 @@
           <w:sz w:val="22"/>
           <w:szCs w:val="22"/>
         </w:rPr>
-        <w:t>CSSMS(n) can be entered in free format, separated by a comma or space between values.  Several important notes on assigning concentration for the constant-concentration condition (ITYPE = -1) are listed below:</w:t>
+        <w:t xml:space="preserve">CSSMS(n) can be entered in free </w:t>
+      </w:r>
+      <w:r>
+        <w:rPr>
+          <w:rFonts w:eastAsiaTheme="minorHAnsi"/>
+          <w:sz w:val="22"/>
+          <w:szCs w:val="22"/>
+        </w:rPr>
+        <w:lastRenderedPageBreak/>
+        <w:t>format, separated by a comma or space between values.  Several important notes on assigning concentration for the constant-concentration condition (ITYPE = -1) are listed below:</w:t>
       </w:r>
     </w:p>
     <w:p>
@@ -26011,7 +26027,16 @@
           <w:sz w:val="22"/>
           <w:szCs w:val="22"/>
         </w:rPr>
-        <w:t xml:space="preserve"> that indicates whether or not ET is being simulated in the UZF1 flow package.  If ET is not being simulated, IET informs the FMI package not to look for UZET and GWET arrays in the flow-transport link file.</w:t>
+        <w:t xml:space="preserve"> that indicates whether or not ET is being simulated in the UZF1 flow package.  If ET is not being simulated, IET informs the FMI </w:t>
+      </w:r>
+      <w:r>
+        <w:rPr>
+          <w:rFonts w:eastAsiaTheme="minorHAnsi"/>
+          <w:sz w:val="22"/>
+          <w:szCs w:val="22"/>
+        </w:rPr>
+        <w:lastRenderedPageBreak/>
+        <w:t>package not to look for UZET and GWET arrays in the flow-transport link file.</w:t>
       </w:r>
     </w:p>
     <w:p>
@@ -26391,16 +26416,7 @@
           <w:sz w:val="22"/>
           <w:szCs w:val="22"/>
         </w:rPr>
-        <w:t xml:space="preserve">.  For cells above the water table, this value can range between residual and saturated water contents.  </w:t>
-      </w:r>
-      <w:r>
-        <w:rPr>
-          <w:rFonts w:eastAsiaTheme="minorHAnsi"/>
-          <w:sz w:val="22"/>
-          <w:szCs w:val="22"/>
-        </w:rPr>
-        <w:lastRenderedPageBreak/>
-        <w:t>In cells below the water table, this value will be equal to saturated water content (i.e., effective porosity).</w:t>
+        <w:t>.  For cells above the water table, this value can range between residual and saturated water contents.  In cells below the water table, this value will be equal to saturated water content (i.e., effective porosity).</w:t>
       </w:r>
     </w:p>
     <w:p>
@@ -27215,7 +27231,6 @@
           <w:sz w:val="22"/>
           <w:szCs w:val="22"/>
         </w:rPr>
-        <w:lastRenderedPageBreak/>
         <w:t xml:space="preserve">9 </w:t>
       </w:r>
       <w:r>
@@ -27815,6 +27830,7 @@
       </w:pPr>
       <w:bookmarkStart w:id="18" w:name="_Toc321942238"/>
       <w:r>
+        <w:lastRenderedPageBreak/>
         <w:t>HSS</w:t>
       </w:r>
       <w:r>
@@ -28002,7 +28018,6 @@
           <w:b/>
           <w:bCs/>
         </w:rPr>
-        <w:lastRenderedPageBreak/>
         <w:t>Read items 4 and 5 [</w:t>
       </w:r>
       <w:r>
@@ -28432,7 +28447,11 @@
         <w:t xml:space="preserve"> </w:t>
       </w:r>
       <w:r>
-        <w:t>If [RunOption] is set to any other value or simply omitted, an input file defining the LNAPL source must have been generated from a previous execution of the HSSM code outside MT3DMS.</w:t>
+        <w:t xml:space="preserve">If [RunOption] is set to any other value or simply omitted, an input file </w:t>
+      </w:r>
+      <w:r>
+        <w:lastRenderedPageBreak/>
+        <w:t>defining the LNAPL source must have been generated from a previous execution of the HSSM code outside MT3DMS.</w:t>
       </w:r>
     </w:p>
     <w:p>
@@ -28544,7 +28563,6 @@
         <w:spacing w:after="0" w:line="240" w:lineRule="auto"/>
       </w:pPr>
       <w:r>
-        <w:lastRenderedPageBreak/>
         <w:t>nHSSSource – is the actual number of HSSM-LNAPL sources included in the current transport simulation. [nHSSSource] cannot exceed [MaxHSSSource], the maximum number of HSSM-LNAPL sources allowed.</w:t>
       </w:r>
     </w:p>
@@ -29149,6 +29167,7 @@
         <w:jc w:val="both"/>
       </w:pPr>
       <w:r>
+        <w:lastRenderedPageBreak/>
         <w:t xml:space="preserve">Time, Flow into Dry Cells, Flow Out of Dry Cells, Flow into Active Cells, Flow Out of Active Cells, Flow into </w:t>
       </w:r>
       <w:r>
@@ -29368,7 +29387,6 @@
         <w:jc w:val="both"/>
       </w:pPr>
       <w:r>
-        <w:lastRenderedPageBreak/>
         <w:t xml:space="preserve">KSTP is the time-step at which the </w:t>
       </w:r>
       <w:r>
@@ -29629,6 +29647,7 @@
         <w:jc w:val="both"/>
       </w:pPr>
       <w:r>
+        <w:lastRenderedPageBreak/>
         <w:t xml:space="preserve">If the contaminant treatment system (CTS) package is implemented in a simulation, a separate term </w:t>
       </w:r>
       <w:r>
@@ -29769,7 +29788,6 @@
         <w:jc w:val="both"/>
       </w:pPr>
       <w:r>
-        <w:lastRenderedPageBreak/>
         <w:t xml:space="preserve">If kinetic reaction is invoked, then the mass budget for the reaction terms is reported as </w:t>
       </w:r>
       <w:r>
@@ -31635,6 +31653,7 @@
                 <w:sz w:val="20"/>
                 <w:szCs w:val="20"/>
               </w:rPr>
+              <w:lastRenderedPageBreak/>
               <w:t>Toluene</w:t>
             </w:r>
           </w:p>
@@ -33836,7 +33855,6 @@
                 <w:sz w:val="20"/>
                 <w:szCs w:val="20"/>
               </w:rPr>
-              <w:lastRenderedPageBreak/>
               <w:t>Fe2</w:t>
             </w:r>
           </w:p>
@@ -38024,7 +38042,11 @@
         <w:t>Package</w:t>
       </w:r>
       <w:r>
-        <w:t>.  This example corresponds to the 2D multiple EA/ED problem described in the benchmark simulations</w:t>
+        <w:t xml:space="preserve">.  This example </w:t>
+      </w:r>
+      <w:r>
+        <w:lastRenderedPageBreak/>
+        <w:t>corresponds to the 2D multiple EA/ED problem described in the benchmark simulations</w:t>
       </w:r>
       <w:bookmarkEnd w:id="23"/>
       <w:r>
@@ -39597,7 +39619,6 @@
                 <w:sz w:val="20"/>
                 <w:szCs w:val="20"/>
               </w:rPr>
-              <w:lastRenderedPageBreak/>
               <w:t>TAME</w:t>
             </w:r>
           </w:p>
@@ -39830,7 +39851,7 @@
 
 <file path=word/comments.xml><?xml version="1.0" encoding="utf-8"?>
 <w:comments xmlns:wpc="http://schemas.microsoft.com/office/word/2010/wordprocessingCanvas" xmlns:mc="http://schemas.openxmlformats.org/markup-compatibility/2006" xmlns:o="urn:schemas-microsoft-com:office:office" xmlns:r="http://schemas.openxmlformats.org/officeDocument/2006/relationships" xmlns:m="http://schemas.openxmlformats.org/officeDocument/2006/math" xmlns:v="urn:schemas-microsoft-com:vml" xmlns:wp14="http://schemas.microsoft.com/office/word/2010/wordprocessingDrawing" xmlns:wp="http://schemas.openxmlformats.org/drawingml/2006/wordprocessingDrawing" xmlns:w10="urn:schemas-microsoft-com:office:word" xmlns:w="http://schemas.openxmlformats.org/wordprocessingml/2006/main" xmlns:w14="http://schemas.microsoft.com/office/word/2010/wordml" xmlns:w15="http://schemas.microsoft.com/office/word/2012/wordml" xmlns:wpg="http://schemas.microsoft.com/office/word/2010/wordprocessingGroup" xmlns:wpi="http://schemas.microsoft.com/office/word/2010/wordprocessingInk" xmlns:wne="http://schemas.microsoft.com/office/word/2006/wordml" xmlns:wps="http://schemas.microsoft.com/office/word/2010/wordprocessingShape" mc:Ignorable="w14 w15 wp14">
-  <w:comment w:id="9" w:author="Morway, Eric" w:date="2014-09-02T10:40:00Z" w:initials="ME">
+  <w:comment w:id="10" w:author="Morway, Eric" w:date="2014-09-02T10:40:00Z" w:initials="ME">
     <w:p>
       <w:pPr>
         <w:pStyle w:val="CommentText"/>
@@ -39846,7 +39867,7 @@
       </w:r>
     </w:p>
   </w:comment>
-  <w:comment w:id="16" w:author="Bedekar, Vivek" w:date="2014-09-01T00:51:00Z" w:initials="BV">
+  <w:comment w:id="17" w:author="Bedekar, Vivek" w:date="2014-09-01T00:51:00Z" w:initials="BV">
     <w:p>
       <w:pPr>
         <w:pStyle w:val="CommentText"/>
@@ -39924,6 +39945,7 @@
         <w:docPartUnique/>
       </w:docPartObj>
     </w:sdtPr>
+    <w:sdtEndPr/>
     <w:sdtContent>
       <w:p>
         <w:pPr>
@@ -45925,7 +45947,6 @@
       <w:szCs w:val="20"/>
     </w:rPr>
     <w:tblPr>
-      <w:tblInd w:w="0" w:type="dxa"/>
       <w:tblBorders>
         <w:top w:val="single" w:sz="4" w:space="0" w:color="auto"/>
         <w:left w:val="single" w:sz="4" w:space="0" w:color="auto"/>
@@ -45934,12 +45955,6 @@
         <w:insideH w:val="single" w:sz="4" w:space="0" w:color="auto"/>
         <w:insideV w:val="single" w:sz="4" w:space="0" w:color="auto"/>
       </w:tblBorders>
-      <w:tblCellMar>
-        <w:top w:w="0" w:type="dxa"/>
-        <w:left w:w="108" w:type="dxa"/>
-        <w:bottom w:w="0" w:type="dxa"/>
-        <w:right w:w="108" w:type="dxa"/>
-      </w:tblCellMar>
     </w:tblPr>
   </w:style>
   <w:style w:type="paragraph" w:styleId="Footer">
@@ -46446,7 +46461,7 @@
 </file>
 
 <file path=customXml/itemProps1.xml><?xml version="1.0" encoding="utf-8"?>
-<ds:datastoreItem xmlns:ds="http://schemas.openxmlformats.org/officeDocument/2006/customXml" ds:itemID="{614FAD80-0100-4EAA-9D1A-510B2DEB6BB9}">
+<ds:datastoreItem xmlns:ds="http://schemas.openxmlformats.org/officeDocument/2006/customXml" ds:itemID="{AE3181FE-7F83-4928-88D5-D8028DF01653}">
   <ds:schemaRefs>
     <ds:schemaRef ds:uri="http://schemas.openxmlformats.org/officeDocument/2006/bibliography"/>
   </ds:schemaRefs>

</xml_diff>

<commit_message>
corrected two small mistakes I encountered in the input instructions
</commit_message>
<xml_diff>
--- a/Input_Instructions.docx
+++ b/Input_Instructions.docx
@@ -14793,10 +14793,10 @@
             <v:path o:extrusionok="f" gradientshapeok="t" o:connecttype="rect"/>
             <o:lock v:ext="edit" aspectratio="t"/>
           </v:shapetype>
-          <v:shape id="_x0000_i1025" type="#_x0000_t75" style="width:21.75pt;height:18.75pt" o:ole="">
+          <v:shape id="_x0000_i1025" type="#_x0000_t75" style="width:21.9pt;height:19pt" o:ole="">
             <v:imagedata r:id="rId9" o:title=""/>
           </v:shape>
-          <o:OLEObject Type="Embed" ProgID="Equation.3" ShapeID="_x0000_i1025" DrawAspect="Content" ObjectID="_1512899577" r:id="rId10"/>
+          <o:OLEObject Type="Embed" ProgID="Equation.3" ShapeID="_x0000_i1025" DrawAspect="Content" ObjectID="_1513667658" r:id="rId10"/>
         </w:object>
       </w:r>
       <w:r>
@@ -15022,10 +15022,10 @@
           <w:highlight w:val="lightGray"/>
         </w:rPr>
         <w:object w:dxaOrig="460" w:dyaOrig="380" w14:anchorId="5C2B4CE9">
-          <v:shape id="_x0000_i1026" type="#_x0000_t75" style="width:23.25pt;height:18.75pt" o:ole="">
+          <v:shape id="_x0000_i1026" type="#_x0000_t75" style="width:23.05pt;height:19pt" o:ole="">
             <v:imagedata r:id="rId11" o:title=""/>
           </v:shape>
-          <o:OLEObject Type="Embed" ProgID="Equation.3" ShapeID="_x0000_i1026" DrawAspect="Content" ObjectID="_1512899578" r:id="rId12"/>
+          <o:OLEObject Type="Embed" ProgID="Equation.3" ShapeID="_x0000_i1026" DrawAspect="Content" ObjectID="_1513667659" r:id="rId12"/>
         </w:object>
       </w:r>
       <w:r>
@@ -16253,10 +16253,10 @@
           <w:highlight w:val="lightGray"/>
         </w:rPr>
         <w:object w:dxaOrig="320" w:dyaOrig="360" w14:anchorId="04327039">
-          <v:shape id="_x0000_i1027" type="#_x0000_t75" style="width:16.5pt;height:18pt" o:ole="">
+          <v:shape id="_x0000_i1027" type="#_x0000_t75" style="width:16.7pt;height:17.85pt" o:ole="">
             <v:imagedata r:id="rId13" o:title=""/>
           </v:shape>
-          <o:OLEObject Type="Embed" ProgID="Equation.3" ShapeID="_x0000_i1027" DrawAspect="Content" ObjectID="_1512899579" r:id="rId14"/>
+          <o:OLEObject Type="Embed" ProgID="Equation.3" ShapeID="_x0000_i1027" DrawAspect="Content" ObjectID="_1513667660" r:id="rId14"/>
         </w:object>
       </w:r>
       <w:r>
@@ -22373,6 +22373,14 @@
         </w:rPr>
         <w:t>Free</w:t>
       </w:r>
+      <w:r>
+        <w:rPr>
+          <w:rFonts w:eastAsiaTheme="minorHAnsi"/>
+          <w:sz w:val="22"/>
+          <w:szCs w:val="22"/>
+        </w:rPr>
+        <w:t xml:space="preserve"> </w:t>
+      </w:r>
     </w:p>
     <w:p>
       <w:pPr>
@@ -23094,23 +23102,7 @@
           <w:sz w:val="22"/>
           <w:szCs w:val="22"/>
         </w:rPr>
-        <w:t xml:space="preserve">(Read item </w:t>
-      </w:r>
-      <w:r>
-        <w:rPr>
-          <w:rFonts w:eastAsiaTheme="minorHAnsi"/>
-          <w:sz w:val="22"/>
-          <w:szCs w:val="22"/>
-        </w:rPr>
-        <w:t>6</w:t>
-      </w:r>
-      <w:r>
-        <w:rPr>
-          <w:rFonts w:eastAsiaTheme="minorHAnsi"/>
-          <w:sz w:val="22"/>
-          <w:szCs w:val="22"/>
-        </w:rPr>
-        <w:t xml:space="preserve"> for each </w:t>
+        <w:t xml:space="preserve">(Read item 6 for each </w:t>
       </w:r>
       <w:r>
         <w:rPr>
@@ -23175,17 +23167,8 @@
           <w:szCs w:val="22"/>
         </w:rPr>
         <w:tab/>
-      </w:r>
-      <w:bookmarkStart w:id="17" w:name="_GoBack"/>
-      <w:r>
-        <w:rPr>
-          <w:rFonts w:eastAsiaTheme="minorHAnsi"/>
-          <w:sz w:val="22"/>
-          <w:szCs w:val="22"/>
-        </w:rPr>
         <w:t>ISOBS, IROBS</w:t>
       </w:r>
-      <w:bookmarkEnd w:id="17"/>
     </w:p>
     <w:p>
       <w:pPr>
@@ -25853,10 +25836,10 @@
           <w:position w:val="-10"/>
         </w:rPr>
         <w:object w:dxaOrig="4900" w:dyaOrig="340" w14:anchorId="1E07EB90">
-          <v:shape id="_x0000_i1028" type="#_x0000_t75" style="width:244.5pt;height:17.25pt" o:ole="">
+          <v:shape id="_x0000_i1028" type="#_x0000_t75" style="width:244.2pt;height:17.3pt" o:ole="">
             <v:imagedata r:id="rId17" o:title=""/>
           </v:shape>
-          <o:OLEObject Type="Embed" ProgID="Equation.3" ShapeID="_x0000_i1028" DrawAspect="Content" ObjectID="_1512899580" r:id="rId18"/>
+          <o:OLEObject Type="Embed" ProgID="Equation.3" ShapeID="_x0000_i1028" DrawAspect="Content" ObjectID="_1513667661" r:id="rId18"/>
         </w:object>
       </w:r>
     </w:p>
@@ -27514,7 +27497,7 @@
           <w:sz w:val="22"/>
           <w:szCs w:val="22"/>
         </w:rPr>
-        <w:t>RARRAY</w:t>
+        <w:t>I10</w:t>
       </w:r>
     </w:p>
     <w:p>
@@ -27968,7 +27951,7 @@
           <w:sz w:val="22"/>
           <w:szCs w:val="22"/>
         </w:rPr>
-        <w:t>RARRAY</w:t>
+        <w:t>I10</w:t>
       </w:r>
     </w:p>
     <w:p>
@@ -28338,7 +28321,17 @@
           <w:sz w:val="22"/>
           <w:szCs w:val="22"/>
         </w:rPr>
-        <w:t xml:space="preserve">the concentration of ET fluxes originating from the saturated zone.  As a default, this array is set equal to 0 and only overridden if the user specifies INCUZET &gt; 1.  </w:t>
+        <w:t>the</w:t>
+      </w:r>
+      <w:bookmarkStart w:id="17" w:name="_GoBack"/>
+      <w:bookmarkEnd w:id="17"/>
+      <w:r>
+        <w:rPr>
+          <w:rFonts w:eastAsiaTheme="minorHAnsi"/>
+          <w:sz w:val="22"/>
+          <w:szCs w:val="22"/>
+        </w:rPr>
+        <w:t xml:space="preserve"> concentration of ET fluxes originating from the saturated zone.  As a default, this array is set equal to 0 and only overridden if the user specifies INCUZET &gt; 1.  </w:t>
       </w:r>
     </w:p>
     <w:p>
@@ -47231,7 +47224,7 @@
 </file>
 
 <file path=customXml/itemProps1.xml><?xml version="1.0" encoding="utf-8"?>
-<ds:datastoreItem xmlns:ds="http://schemas.openxmlformats.org/officeDocument/2006/customXml" ds:itemID="{6BD7FA5C-B91F-4243-9054-92710D791616}">
+<ds:datastoreItem xmlns:ds="http://schemas.openxmlformats.org/officeDocument/2006/customXml" ds:itemID="{07D9849F-D239-4203-A16E-39AEB7693BC1}">
   <ds:schemaRefs>
     <ds:schemaRef ds:uri="http://schemas.openxmlformats.org/officeDocument/2006/bibliography"/>
   </ds:schemaRefs>

</xml_diff>

<commit_message>
Updated transient input instruction in SFT
</commit_message>
<xml_diff>
--- a/Input_Instructions.docx
+++ b/Input_Instructions.docx
@@ -14796,7 +14796,7 @@
           <v:shape id="_x0000_i1025" type="#_x0000_t75" style="width:21.9pt;height:19pt" o:ole="">
             <v:imagedata r:id="rId9" o:title=""/>
           </v:shape>
-          <o:OLEObject Type="Embed" ProgID="Equation.3" ShapeID="_x0000_i1025" DrawAspect="Content" ObjectID="_1513667658" r:id="rId10"/>
+          <o:OLEObject Type="Embed" ProgID="Equation.3" ShapeID="_x0000_i1025" DrawAspect="Content" ObjectID="_1514019692" r:id="rId10"/>
         </w:object>
       </w:r>
       <w:r>
@@ -15025,7 +15025,7 @@
           <v:shape id="_x0000_i1026" type="#_x0000_t75" style="width:23.05pt;height:19pt" o:ole="">
             <v:imagedata r:id="rId11" o:title=""/>
           </v:shape>
-          <o:OLEObject Type="Embed" ProgID="Equation.3" ShapeID="_x0000_i1026" DrawAspect="Content" ObjectID="_1513667659" r:id="rId12"/>
+          <o:OLEObject Type="Embed" ProgID="Equation.3" ShapeID="_x0000_i1026" DrawAspect="Content" ObjectID="_1514019693" r:id="rId12"/>
         </w:object>
       </w:r>
       <w:r>
@@ -16256,7 +16256,7 @@
           <v:shape id="_x0000_i1027" type="#_x0000_t75" style="width:16.7pt;height:17.85pt" o:ole="">
             <v:imagedata r:id="rId13" o:title=""/>
           </v:shape>
-          <o:OLEObject Type="Embed" ProgID="Equation.3" ShapeID="_x0000_i1027" DrawAspect="Content" ObjectID="_1513667660" r:id="rId14"/>
+          <o:OLEObject Type="Embed" ProgID="Equation.3" ShapeID="_x0000_i1027" DrawAspect="Content" ObjectID="_1514019694" r:id="rId14"/>
         </w:object>
       </w:r>
       <w:r>
@@ -22576,6 +22576,14 @@
     </w:p>
     <w:p>
       <w:pPr>
+        <w:spacing w:after="0" w:line="240" w:lineRule="auto"/>
+      </w:pPr>
+      <w:r>
+        <w:t>(Enter item 3 for each species)</w:t>
+      </w:r>
+    </w:p>
+    <w:p>
+      <w:pPr>
         <w:autoSpaceDE w:val="0"/>
         <w:autoSpaceDN w:val="0"/>
         <w:adjustRightInd w:val="0"/>
@@ -22719,6 +22727,20 @@
     </w:p>
     <w:p>
       <w:pPr>
+        <w:spacing w:after="0" w:line="240" w:lineRule="auto"/>
+      </w:pPr>
+      <w:r>
+        <w:t xml:space="preserve">(Enter item </w:t>
+      </w:r>
+      <w:r>
+        <w:t>4</w:t>
+      </w:r>
+      <w:r>
+        <w:t xml:space="preserve"> for each species)</w:t>
+      </w:r>
+    </w:p>
+    <w:p>
+      <w:pPr>
         <w:pStyle w:val="ListParagraph"/>
         <w:autoSpaceDE w:val="0"/>
         <w:autoSpaceDN w:val="0"/>
@@ -22763,7 +22785,15 @@
           <w:szCs w:val="22"/>
         </w:rPr>
         <w:tab/>
-        <w:t>DISPSF(NRCH,NCOMP)</w:t>
+        <w:t>DISPSF(NRCH</w:t>
+      </w:r>
+      <w:r>
+        <w:rPr>
+          <w:rFonts w:eastAsiaTheme="minorHAnsi"/>
+          <w:sz w:val="22"/>
+          <w:szCs w:val="22"/>
+        </w:rPr>
+        <w:t>)</w:t>
       </w:r>
     </w:p>
     <w:p>
@@ -23449,7 +23479,6 @@
           <w:sz w:val="22"/>
           <w:szCs w:val="22"/>
         </w:rPr>
-        <w:lastRenderedPageBreak/>
         <w:t>8</w:t>
       </w:r>
       <w:r>
@@ -23476,7 +23505,31 @@
           <w:szCs w:val="22"/>
         </w:rPr>
         <w:tab/>
-        <w:t>ISEGBC, IRCHBC, ISFBCTYP, CBCSF</w:t>
+        <w:t xml:space="preserve">ISEGBC, IRCHBC, ISFBCTYP, </w:t>
+      </w:r>
+      <w:r>
+        <w:rPr>
+          <w:rFonts w:eastAsiaTheme="minorHAnsi"/>
+          <w:sz w:val="22"/>
+          <w:szCs w:val="22"/>
+        </w:rPr>
+        <w:t>(</w:t>
+      </w:r>
+      <w:r>
+        <w:rPr>
+          <w:rFonts w:eastAsiaTheme="minorHAnsi"/>
+          <w:sz w:val="22"/>
+          <w:szCs w:val="22"/>
+        </w:rPr>
+        <w:t>CBCSF</w:t>
+      </w:r>
+      <w:r>
+        <w:rPr>
+          <w:rFonts w:eastAsiaTheme="minorHAnsi"/>
+          <w:sz w:val="22"/>
+          <w:szCs w:val="22"/>
+        </w:rPr>
+        <w:t>(n), n=1, NCOMP)</w:t>
       </w:r>
     </w:p>
     <w:p>
@@ -23853,6 +23906,7 @@
           <w:sz w:val="22"/>
           <w:szCs w:val="22"/>
         </w:rPr>
+        <w:lastRenderedPageBreak/>
         <w:t>For each simulation:</w:t>
       </w:r>
     </w:p>
@@ -23884,7 +23938,6 @@
           <w:sz w:val="22"/>
           <w:szCs w:val="22"/>
         </w:rPr>
-        <w:lastRenderedPageBreak/>
         <w:t xml:space="preserve">1 </w:t>
       </w:r>
       <w:r>
@@ -24507,7 +24560,7 @@
           <w:sz w:val="22"/>
           <w:szCs w:val="22"/>
         </w:rPr>
-        <w:t xml:space="preserve">0, an array containing the concentration of recharge flux for each species will be read.  If INCRCH &lt; 0, the concentration of recharge flux will be reused from the last stress period. If INCRCH &lt; 0 is specified for the first stress period, then by default, the concentration of positive recharge flux (source) is set equal </w:t>
+        <w:t xml:space="preserve">0, an array containing the concentration of recharge flux for each species will be read.  If INCRCH &lt; 0, the concentration of recharge flux will be reused from the last stress period. If INCRCH &lt; 0 is specified for the first stress period, then by </w:t>
       </w:r>
       <w:r>
         <w:rPr>
@@ -24516,7 +24569,7 @@
           <w:szCs w:val="22"/>
         </w:rPr>
         <w:lastRenderedPageBreak/>
-        <w:t>to zero and that of negative recharge flux (sink) is set equal to the aquifer concentration.</w:t>
+        <w:t>default, the concentration of positive recharge flux (source) is set equal to zero and that of negative recharge flux (sink) is set equal to the aquifer concentration.</w:t>
       </w:r>
     </w:p>
     <w:p>
@@ -25199,7 +25252,25 @@
           <w:sz w:val="22"/>
           <w:szCs w:val="22"/>
         </w:rPr>
-        <w:t>KSS, ISS, JSS, CSS, ITYPE, (CSSMS(n), n=1,NCOMP)</w:t>
+        <w:t>KSS, ISS, JSS, CSS, ITYPE, (CSSMS(n), n=1,</w:t>
+      </w:r>
+      <w:r>
+        <w:rPr>
+          <w:rFonts w:eastAsiaTheme="minorHAnsi"/>
+          <w:sz w:val="22"/>
+          <w:szCs w:val="22"/>
+        </w:rPr>
+        <w:t xml:space="preserve"> </w:t>
+      </w:r>
+      <w:bookmarkStart w:id="17" w:name="_GoBack"/>
+      <w:bookmarkEnd w:id="17"/>
+      <w:r>
+        <w:rPr>
+          <w:rFonts w:eastAsiaTheme="minorHAnsi"/>
+          <w:sz w:val="22"/>
+          <w:szCs w:val="22"/>
+        </w:rPr>
+        <w:t>NCOMP)</w:t>
       </w:r>
     </w:p>
     <w:p>
@@ -25839,7 +25910,7 @@
           <v:shape id="_x0000_i1028" type="#_x0000_t75" style="width:244.2pt;height:17.3pt" o:ole="">
             <v:imagedata r:id="rId17" o:title=""/>
           </v:shape>
-          <o:OLEObject Type="Embed" ProgID="Equation.3" ShapeID="_x0000_i1028" DrawAspect="Content" ObjectID="_1513667661" r:id="rId18"/>
+          <o:OLEObject Type="Embed" ProgID="Equation.3" ShapeID="_x0000_i1028" DrawAspect="Content" ObjectID="_1514019695" r:id="rId18"/>
         </w:object>
       </w:r>
     </w:p>
@@ -28321,17 +28392,7 @@
           <w:sz w:val="22"/>
           <w:szCs w:val="22"/>
         </w:rPr>
-        <w:t>the</w:t>
-      </w:r>
-      <w:bookmarkStart w:id="17" w:name="_GoBack"/>
-      <w:bookmarkEnd w:id="17"/>
-      <w:r>
-        <w:rPr>
-          <w:rFonts w:eastAsiaTheme="minorHAnsi"/>
-          <w:sz w:val="22"/>
-          <w:szCs w:val="22"/>
-        </w:rPr>
-        <w:t xml:space="preserve"> concentration of ET fluxes originating from the saturated zone.  As a default, this array is set equal to 0 and only overridden if the user specifies INCUZET &gt; 1.  </w:t>
+        <w:t xml:space="preserve">the concentration of ET fluxes originating from the saturated zone.  As a default, this array is set equal to 0 and only overridden if the user specifies INCUZET &gt; 1.  </w:t>
       </w:r>
     </w:p>
     <w:p>
@@ -40477,6 +40538,7 @@
         <w:docPartUnique/>
       </w:docPartObj>
     </w:sdtPr>
+    <w:sdtEndPr/>
     <w:sdtContent>
       <w:p>
         <w:pPr>
@@ -47224,7 +47286,7 @@
 </file>
 
 <file path=customXml/itemProps1.xml><?xml version="1.0" encoding="utf-8"?>
-<ds:datastoreItem xmlns:ds="http://schemas.openxmlformats.org/officeDocument/2006/customXml" ds:itemID="{07D9849F-D239-4203-A16E-39AEB7693BC1}">
+<ds:datastoreItem xmlns:ds="http://schemas.openxmlformats.org/officeDocument/2006/customXml" ds:itemID="{C8F605D8-7D5C-475C-96A6-DBBC86656364}">
   <ds:schemaRefs>
     <ds:schemaRef ds:uri="http://schemas.openxmlformats.org/officeDocument/2006/bibliography"/>
   </ds:schemaRefs>

</xml_diff>

<commit_message>
Altered LKT input instructions to reflect multi-species data entry.
</commit_message>
<xml_diff>
--- a/Input_Instructions.docx
+++ b/Input_Instructions.docx
@@ -12494,7 +12494,31 @@
           <w:sz w:val="22"/>
           <w:szCs w:val="22"/>
         </w:rPr>
-        <w:t xml:space="preserve"> ILKBCTYP, CBCLK</w:t>
+        <w:t xml:space="preserve"> ILKBCTYP, </w:t>
+      </w:r>
+      <w:r>
+        <w:rPr>
+          <w:rFonts w:eastAsiaTheme="minorHAnsi"/>
+          <w:sz w:val="22"/>
+          <w:szCs w:val="22"/>
+        </w:rPr>
+        <w:t>(</w:t>
+      </w:r>
+      <w:r>
+        <w:rPr>
+          <w:rFonts w:eastAsiaTheme="minorHAnsi"/>
+          <w:sz w:val="22"/>
+          <w:szCs w:val="22"/>
+        </w:rPr>
+        <w:t>CBCLK</w:t>
+      </w:r>
+      <w:r>
+        <w:rPr>
+          <w:rFonts w:eastAsiaTheme="minorHAnsi"/>
+          <w:sz w:val="22"/>
+          <w:szCs w:val="22"/>
+        </w:rPr>
+        <w:t>(n), n=1, NCOMP)</w:t>
       </w:r>
     </w:p>
     <w:p>
@@ -12710,6 +12734,32 @@
         </w:rPr>
         <w:t>CBCLK is the specified concentration for the current boundary condition.</w:t>
       </w:r>
+      <w:r>
+        <w:rPr>
+          <w:rFonts w:eastAsiaTheme="minorHAnsi"/>
+          <w:sz w:val="22"/>
+          <w:szCs w:val="22"/>
+        </w:rPr>
+        <w:t xml:space="preserve">  One entry </w:t>
+      </w:r>
+      <w:r>
+        <w:rPr>
+          <w:rFonts w:eastAsiaTheme="minorHAnsi"/>
+          <w:sz w:val="22"/>
+          <w:szCs w:val="22"/>
+        </w:rPr>
+        <w:t xml:space="preserve">(on the same line) </w:t>
+      </w:r>
+      <w:bookmarkStart w:id="6" w:name="_GoBack"/>
+      <w:bookmarkEnd w:id="6"/>
+      <w:r>
+        <w:rPr>
+          <w:rFonts w:eastAsiaTheme="minorHAnsi"/>
+          <w:sz w:val="22"/>
+          <w:szCs w:val="22"/>
+        </w:rPr>
+        <w:t>per species.</w:t>
+      </w:r>
     </w:p>
     <w:p>
       <w:pPr>
@@ -12720,11 +12770,11 @@
       <w:pPr>
         <w:pStyle w:val="Heading2"/>
       </w:pPr>
-      <w:bookmarkStart w:id="6" w:name="_Toc321942237"/>
+      <w:bookmarkStart w:id="7" w:name="_Toc321942237"/>
       <w:r>
         <w:t>RCT Package</w:t>
       </w:r>
-      <w:bookmarkEnd w:id="6"/>
+      <w:bookmarkEnd w:id="7"/>
     </w:p>
     <w:p>
       <w:pPr>
@@ -14796,7 +14846,7 @@
           <v:shape id="_x0000_i1025" type="#_x0000_t75" style="width:21.9pt;height:19pt" o:ole="">
             <v:imagedata r:id="rId9" o:title=""/>
           </v:shape>
-          <o:OLEObject Type="Embed" ProgID="Equation.3" ShapeID="_x0000_i1025" DrawAspect="Content" ObjectID="_1514019692" r:id="rId10"/>
+          <o:OLEObject Type="Embed" ProgID="Equation.3" ShapeID="_x0000_i1025" DrawAspect="Content" ObjectID="_1514104484" r:id="rId10"/>
         </w:object>
       </w:r>
       <w:r>
@@ -15025,7 +15075,7 @@
           <v:shape id="_x0000_i1026" type="#_x0000_t75" style="width:23.05pt;height:19pt" o:ole="">
             <v:imagedata r:id="rId11" o:title=""/>
           </v:shape>
-          <o:OLEObject Type="Embed" ProgID="Equation.3" ShapeID="_x0000_i1026" DrawAspect="Content" ObjectID="_1514019693" r:id="rId12"/>
+          <o:OLEObject Type="Embed" ProgID="Equation.3" ShapeID="_x0000_i1026" DrawAspect="Content" ObjectID="_1514104485" r:id="rId12"/>
         </w:object>
       </w:r>
       <w:r>
@@ -16256,7 +16306,7 @@
           <v:shape id="_x0000_i1027" type="#_x0000_t75" style="width:16.7pt;height:17.85pt" o:ole="">
             <v:imagedata r:id="rId13" o:title=""/>
           </v:shape>
-          <o:OLEObject Type="Embed" ProgID="Equation.3" ShapeID="_x0000_i1027" DrawAspect="Content" ObjectID="_1514019694" r:id="rId14"/>
+          <o:OLEObject Type="Embed" ProgID="Equation.3" ShapeID="_x0000_i1027" DrawAspect="Content" ObjectID="_1514104486" r:id="rId14"/>
         </w:object>
       </w:r>
       <w:r>
@@ -18284,15 +18334,15 @@
       <w:pPr>
         <w:pStyle w:val="Heading3"/>
       </w:pPr>
-      <w:bookmarkStart w:id="7" w:name="_Toc384370850"/>
-      <w:bookmarkStart w:id="8" w:name="_Toc395246446"/>
-      <w:commentRangeStart w:id="9"/>
+      <w:bookmarkStart w:id="8" w:name="_Toc384370850"/>
+      <w:bookmarkStart w:id="9" w:name="_Toc395246446"/>
+      <w:commentRangeStart w:id="10"/>
       <w:r>
         <w:t>New input requirements</w:t>
       </w:r>
-      <w:bookmarkEnd w:id="7"/>
       <w:bookmarkEnd w:id="8"/>
-      <w:commentRangeEnd w:id="9"/>
+      <w:bookmarkEnd w:id="9"/>
+      <w:commentRangeEnd w:id="10"/>
       <w:r>
         <w:rPr>
           <w:rStyle w:val="CommentReference"/>
@@ -18300,7 +18350,7 @@
           <w:b w:val="0"/>
           <w:bCs w:val="0"/>
         </w:rPr>
-        <w:commentReference w:id="9"/>
+        <w:commentReference w:id="10"/>
       </w:r>
     </w:p>
     <w:p>
@@ -19002,13 +19052,13 @@
       <w:pPr>
         <w:pStyle w:val="FigureCaption"/>
       </w:pPr>
-      <w:bookmarkStart w:id="10" w:name="_Toc384370915"/>
-      <w:bookmarkStart w:id="11" w:name="_Toc395246494"/>
+      <w:bookmarkStart w:id="11" w:name="_Toc384370915"/>
+      <w:bookmarkStart w:id="12" w:name="_Toc395246494"/>
       <w:r>
         <w:t>A matrix of maximum first order decay rates are required input for simulating multiple EA and ED reactions, an example of which is shown here.  Figure 9, below, also shows input requirements for this type of simulation.</w:t>
       </w:r>
-      <w:bookmarkEnd w:id="10"/>
       <w:bookmarkEnd w:id="11"/>
+      <w:bookmarkEnd w:id="12"/>
     </w:p>
     <w:p>
       <w:pPr>
@@ -21017,13 +21067,13 @@
       <w:pPr>
         <w:pStyle w:val="FigureCaption"/>
       </w:pPr>
-      <w:bookmarkStart w:id="12" w:name="_Toc384370916"/>
-      <w:bookmarkStart w:id="13" w:name="_Toc395246495"/>
+      <w:bookmarkStart w:id="13" w:name="_Toc384370916"/>
+      <w:bookmarkStart w:id="14" w:name="_Toc395246495"/>
       <w:r>
         <w:t>A matrix of yield coefficients is required for simulating multiple EA and ED reactions.  Although in the general case the matrix could possess nED+nEA rows, on most occasions the matrix will actually possess nED rows. The entry in the corresponding cell indicates whether a value needs to be provided.  If a value must be provided, it is the rate of the column species production/consumption due to degradation of 1 unit of the row species.  The entries “+”, “-”, and “N” represent production, consumption, and no relationship, respectively.</w:t>
       </w:r>
-      <w:bookmarkEnd w:id="12"/>
       <w:bookmarkEnd w:id="13"/>
+      <w:bookmarkEnd w:id="14"/>
       <w:r>
         <w:t xml:space="preserve">  </w:t>
       </w:r>
@@ -21891,28 +21941,28 @@
       <w:pPr>
         <w:pStyle w:val="FigureCaption"/>
       </w:pPr>
-      <w:bookmarkStart w:id="14" w:name="_Toc384370917"/>
-      <w:bookmarkStart w:id="15" w:name="_Toc395246496"/>
+      <w:bookmarkStart w:id="15" w:name="_Toc384370917"/>
+      <w:bookmarkStart w:id="16" w:name="_Toc395246496"/>
       <w:r>
         <w:t>A matrix of required inhibition constants that must be specified when simulating multiple EA and ED reactions.  Although in the general case the matrix could possess nED rows, on most occasions the matrix will actually possess only one row; that is, each species in the reaction possesses a single inhibition constant.</w:t>
       </w:r>
-      <w:bookmarkEnd w:id="14"/>
       <w:bookmarkEnd w:id="15"/>
+      <w:bookmarkEnd w:id="16"/>
     </w:p>
     <w:p>
       <w:pPr>
         <w:pStyle w:val="BodyText"/>
       </w:pPr>
-      <w:commentRangeStart w:id="16"/>
+      <w:commentRangeStart w:id="17"/>
       <w:r>
         <w:t xml:space="preserve">Mass depletion from the system is reported in the global mass balance summary in the standard output file as a new term called “DECAY OR BIODEGRADATION”.  Users seeking to make use of this option are referred to the input instructions for its implementation.  </w:t>
       </w:r>
-      <w:commentRangeEnd w:id="16"/>
+      <w:commentRangeEnd w:id="17"/>
       <w:r>
         <w:rPr>
           <w:rStyle w:val="CommentReference"/>
         </w:rPr>
-        <w:commentReference w:id="16"/>
+        <w:commentReference w:id="17"/>
       </w:r>
     </w:p>
     <w:p>
@@ -25262,8 +25312,6 @@
         </w:rPr>
         <w:t xml:space="preserve"> </w:t>
       </w:r>
-      <w:bookmarkStart w:id="17" w:name="_GoBack"/>
-      <w:bookmarkEnd w:id="17"/>
       <w:r>
         <w:rPr>
           <w:rFonts w:eastAsiaTheme="minorHAnsi"/>
@@ -25910,7 +25958,7 @@
           <v:shape id="_x0000_i1028" type="#_x0000_t75" style="width:244.2pt;height:17.3pt" o:ole="">
             <v:imagedata r:id="rId17" o:title=""/>
           </v:shape>
-          <o:OLEObject Type="Embed" ProgID="Equation.3" ShapeID="_x0000_i1028" DrawAspect="Content" ObjectID="_1514019695" r:id="rId18"/>
+          <o:OLEObject Type="Embed" ProgID="Equation.3" ShapeID="_x0000_i1028" DrawAspect="Content" ObjectID="_1514104487" r:id="rId18"/>
         </w:object>
       </w:r>
     </w:p>
@@ -40444,7 +40492,7 @@
 
 <file path=word/comments.xml><?xml version="1.0" encoding="utf-8"?>
 <w:comments xmlns:wpc="http://schemas.microsoft.com/office/word/2010/wordprocessingCanvas" xmlns:mc="http://schemas.openxmlformats.org/markup-compatibility/2006" xmlns:o="urn:schemas-microsoft-com:office:office" xmlns:r="http://schemas.openxmlformats.org/officeDocument/2006/relationships" xmlns:m="http://schemas.openxmlformats.org/officeDocument/2006/math" xmlns:v="urn:schemas-microsoft-com:vml" xmlns:wp14="http://schemas.microsoft.com/office/word/2010/wordprocessingDrawing" xmlns:wp="http://schemas.openxmlformats.org/drawingml/2006/wordprocessingDrawing" xmlns:w10="urn:schemas-microsoft-com:office:word" xmlns:w="http://schemas.openxmlformats.org/wordprocessingml/2006/main" xmlns:w14="http://schemas.microsoft.com/office/word/2010/wordml" xmlns:w15="http://schemas.microsoft.com/office/word/2012/wordml" xmlns:wpg="http://schemas.microsoft.com/office/word/2010/wordprocessingGroup" xmlns:wpi="http://schemas.microsoft.com/office/word/2010/wordprocessingInk" xmlns:wne="http://schemas.microsoft.com/office/word/2006/wordml" xmlns:wps="http://schemas.microsoft.com/office/word/2010/wordprocessingShape" mc:Ignorable="w14 w15 wp14">
-  <w:comment w:id="9" w:author="Morway, Eric" w:date="2014-09-02T10:40:00Z" w:initials="ME">
+  <w:comment w:id="10" w:author="Morway, Eric" w:date="2014-09-02T10:40:00Z" w:initials="ME">
     <w:p>
       <w:pPr>
         <w:pStyle w:val="CommentText"/>
@@ -40460,7 +40508,7 @@
       </w:r>
     </w:p>
   </w:comment>
-  <w:comment w:id="16" w:author="Bedekar, Vivek" w:date="2014-09-01T00:51:00Z" w:initials="BV">
+  <w:comment w:id="17" w:author="Bedekar, Vivek" w:date="2014-09-01T00:51:00Z" w:initials="BV">
     <w:p>
       <w:pPr>
         <w:pStyle w:val="CommentText"/>
@@ -47286,7 +47334,7 @@
 </file>
 
 <file path=customXml/itemProps1.xml><?xml version="1.0" encoding="utf-8"?>
-<ds:datastoreItem xmlns:ds="http://schemas.openxmlformats.org/officeDocument/2006/customXml" ds:itemID="{C8F605D8-7D5C-475C-96A6-DBBC86656364}">
+<ds:datastoreItem xmlns:ds="http://schemas.openxmlformats.org/officeDocument/2006/customXml" ds:itemID="{DEED495A-0D12-4B8F-9D72-A17CE02DEF73}">
   <ds:schemaRefs>
     <ds:schemaRef ds:uri="http://schemas.openxmlformats.org/officeDocument/2006/bibliography"/>
   </ds:schemaRefs>

</xml_diff>

<commit_message>
Another minor tweak to input instructions.
</commit_message>
<xml_diff>
--- a/Input_Instructions.docx
+++ b/Input_Instructions.docx
@@ -12648,7 +12648,41 @@
           <w:sz w:val="22"/>
           <w:szCs w:val="22"/>
         </w:rPr>
-        <w:t>ILKBCTYP is an integer value that specifies, for ISEGBC/IRCHBC, what the boundary condition type is:</w:t>
+        <w:t xml:space="preserve">ILKBCTYP is an integer value that specifies, for </w:t>
+      </w:r>
+      <w:r>
+        <w:rPr>
+          <w:rFonts w:eastAsiaTheme="minorHAnsi"/>
+          <w:sz w:val="22"/>
+          <w:szCs w:val="22"/>
+        </w:rPr>
+        <w:t>I</w:t>
+      </w:r>
+      <w:r>
+        <w:rPr>
+          <w:rFonts w:eastAsiaTheme="minorHAnsi"/>
+          <w:sz w:val="22"/>
+          <w:szCs w:val="22"/>
+        </w:rPr>
+        <w:t>LK</w:t>
+      </w:r>
+      <w:r>
+        <w:rPr>
+          <w:rFonts w:eastAsiaTheme="minorHAnsi"/>
+          <w:sz w:val="22"/>
+          <w:szCs w:val="22"/>
+        </w:rPr>
+        <w:t>BC</w:t>
+      </w:r>
+      <w:bookmarkStart w:id="6" w:name="_GoBack"/>
+      <w:bookmarkEnd w:id="6"/>
+      <w:r>
+        <w:rPr>
+          <w:rFonts w:eastAsiaTheme="minorHAnsi"/>
+          <w:sz w:val="22"/>
+          <w:szCs w:val="22"/>
+        </w:rPr>
+        <w:t>, what the boundary condition type is:</w:t>
       </w:r>
     </w:p>
     <w:p>
@@ -12750,8 +12784,6 @@
         </w:rPr>
         <w:t xml:space="preserve">(on the same line) </w:t>
       </w:r>
-      <w:bookmarkStart w:id="6" w:name="_GoBack"/>
-      <w:bookmarkEnd w:id="6"/>
       <w:r>
         <w:rPr>
           <w:rFonts w:eastAsiaTheme="minorHAnsi"/>
@@ -14846,7 +14878,7 @@
           <v:shape id="_x0000_i1025" type="#_x0000_t75" style="width:21.9pt;height:19pt" o:ole="">
             <v:imagedata r:id="rId9" o:title=""/>
           </v:shape>
-          <o:OLEObject Type="Embed" ProgID="Equation.3" ShapeID="_x0000_i1025" DrawAspect="Content" ObjectID="_1514104484" r:id="rId10"/>
+          <o:OLEObject Type="Embed" ProgID="Equation.3" ShapeID="_x0000_i1025" DrawAspect="Content" ObjectID="_1514105984" r:id="rId10"/>
         </w:object>
       </w:r>
       <w:r>
@@ -15075,7 +15107,7 @@
           <v:shape id="_x0000_i1026" type="#_x0000_t75" style="width:23.05pt;height:19pt" o:ole="">
             <v:imagedata r:id="rId11" o:title=""/>
           </v:shape>
-          <o:OLEObject Type="Embed" ProgID="Equation.3" ShapeID="_x0000_i1026" DrawAspect="Content" ObjectID="_1514104485" r:id="rId12"/>
+          <o:OLEObject Type="Embed" ProgID="Equation.3" ShapeID="_x0000_i1026" DrawAspect="Content" ObjectID="_1514105985" r:id="rId12"/>
         </w:object>
       </w:r>
       <w:r>
@@ -16306,7 +16338,7 @@
           <v:shape id="_x0000_i1027" type="#_x0000_t75" style="width:16.7pt;height:17.85pt" o:ole="">
             <v:imagedata r:id="rId13" o:title=""/>
           </v:shape>
-          <o:OLEObject Type="Embed" ProgID="Equation.3" ShapeID="_x0000_i1027" DrawAspect="Content" ObjectID="_1514104486" r:id="rId14"/>
+          <o:OLEObject Type="Embed" ProgID="Equation.3" ShapeID="_x0000_i1027" DrawAspect="Content" ObjectID="_1514105986" r:id="rId14"/>
         </w:object>
       </w:r>
       <w:r>
@@ -25958,7 +25990,7 @@
           <v:shape id="_x0000_i1028" type="#_x0000_t75" style="width:244.2pt;height:17.3pt" o:ole="">
             <v:imagedata r:id="rId17" o:title=""/>
           </v:shape>
-          <o:OLEObject Type="Embed" ProgID="Equation.3" ShapeID="_x0000_i1028" DrawAspect="Content" ObjectID="_1514104487" r:id="rId18"/>
+          <o:OLEObject Type="Embed" ProgID="Equation.3" ShapeID="_x0000_i1028" DrawAspect="Content" ObjectID="_1514105987" r:id="rId18"/>
         </w:object>
       </w:r>
     </w:p>
@@ -47334,7 +47366,7 @@
 </file>
 
 <file path=customXml/itemProps1.xml><?xml version="1.0" encoding="utf-8"?>
-<ds:datastoreItem xmlns:ds="http://schemas.openxmlformats.org/officeDocument/2006/customXml" ds:itemID="{DEED495A-0D12-4B8F-9D72-A17CE02DEF73}">
+<ds:datastoreItem xmlns:ds="http://schemas.openxmlformats.org/officeDocument/2006/customXml" ds:itemID="{8440B983-4303-4296-8A78-A8E642AB7781}">
   <ds:schemaRefs>
     <ds:schemaRef ds:uri="http://schemas.openxmlformats.org/officeDocument/2006/bibliography"/>
   </ds:schemaRefs>

</xml_diff>

<commit_message>
Minor tweak to input instructions
</commit_message>
<xml_diff>
--- a/Input_Instructions.docx
+++ b/Input_Instructions.docx
@@ -12674,8 +12674,6 @@
         </w:rPr>
         <w:t>BC</w:t>
       </w:r>
-      <w:bookmarkStart w:id="6" w:name="_GoBack"/>
-      <w:bookmarkEnd w:id="6"/>
       <w:r>
         <w:rPr>
           <w:rFonts w:eastAsiaTheme="minorHAnsi"/>
@@ -12802,11 +12800,11 @@
       <w:pPr>
         <w:pStyle w:val="Heading2"/>
       </w:pPr>
-      <w:bookmarkStart w:id="7" w:name="_Toc321942237"/>
+      <w:bookmarkStart w:id="6" w:name="_Toc321942237"/>
       <w:r>
         <w:t>RCT Package</w:t>
       </w:r>
-      <w:bookmarkEnd w:id="7"/>
+      <w:bookmarkEnd w:id="6"/>
     </w:p>
     <w:p>
       <w:pPr>
@@ -14878,7 +14876,7 @@
           <v:shape id="_x0000_i1025" type="#_x0000_t75" style="width:21.9pt;height:19pt" o:ole="">
             <v:imagedata r:id="rId9" o:title=""/>
           </v:shape>
-          <o:OLEObject Type="Embed" ProgID="Equation.3" ShapeID="_x0000_i1025" DrawAspect="Content" ObjectID="_1514105984" r:id="rId10"/>
+          <o:OLEObject Type="Embed" ProgID="Equation.3" ShapeID="_x0000_i1025" DrawAspect="Content" ObjectID="_1514183916" r:id="rId10"/>
         </w:object>
       </w:r>
       <w:r>
@@ -15107,7 +15105,7 @@
           <v:shape id="_x0000_i1026" type="#_x0000_t75" style="width:23.05pt;height:19pt" o:ole="">
             <v:imagedata r:id="rId11" o:title=""/>
           </v:shape>
-          <o:OLEObject Type="Embed" ProgID="Equation.3" ShapeID="_x0000_i1026" DrawAspect="Content" ObjectID="_1514105985" r:id="rId12"/>
+          <o:OLEObject Type="Embed" ProgID="Equation.3" ShapeID="_x0000_i1026" DrawAspect="Content" ObjectID="_1514183917" r:id="rId12"/>
         </w:object>
       </w:r>
       <w:r>
@@ -16338,7 +16336,7 @@
           <v:shape id="_x0000_i1027" type="#_x0000_t75" style="width:16.7pt;height:17.85pt" o:ole="">
             <v:imagedata r:id="rId13" o:title=""/>
           </v:shape>
-          <o:OLEObject Type="Embed" ProgID="Equation.3" ShapeID="_x0000_i1027" DrawAspect="Content" ObjectID="_1514105986" r:id="rId14"/>
+          <o:OLEObject Type="Embed" ProgID="Equation.3" ShapeID="_x0000_i1027" DrawAspect="Content" ObjectID="_1514183918" r:id="rId14"/>
         </w:object>
       </w:r>
       <w:r>
@@ -18366,15 +18364,15 @@
       <w:pPr>
         <w:pStyle w:val="Heading3"/>
       </w:pPr>
-      <w:bookmarkStart w:id="8" w:name="_Toc384370850"/>
-      <w:bookmarkStart w:id="9" w:name="_Toc395246446"/>
-      <w:commentRangeStart w:id="10"/>
+      <w:bookmarkStart w:id="7" w:name="_Toc384370850"/>
+      <w:bookmarkStart w:id="8" w:name="_Toc395246446"/>
+      <w:commentRangeStart w:id="9"/>
       <w:r>
         <w:t>New input requirements</w:t>
       </w:r>
+      <w:bookmarkEnd w:id="7"/>
       <w:bookmarkEnd w:id="8"/>
-      <w:bookmarkEnd w:id="9"/>
-      <w:commentRangeEnd w:id="10"/>
+      <w:commentRangeEnd w:id="9"/>
       <w:r>
         <w:rPr>
           <w:rStyle w:val="CommentReference"/>
@@ -18382,7 +18380,7 @@
           <w:b w:val="0"/>
           <w:bCs w:val="0"/>
         </w:rPr>
-        <w:commentReference w:id="10"/>
+        <w:commentReference w:id="9"/>
       </w:r>
     </w:p>
     <w:p>
@@ -19084,13 +19082,13 @@
       <w:pPr>
         <w:pStyle w:val="FigureCaption"/>
       </w:pPr>
-      <w:bookmarkStart w:id="11" w:name="_Toc384370915"/>
-      <w:bookmarkStart w:id="12" w:name="_Toc395246494"/>
+      <w:bookmarkStart w:id="10" w:name="_Toc384370915"/>
+      <w:bookmarkStart w:id="11" w:name="_Toc395246494"/>
       <w:r>
         <w:t>A matrix of maximum first order decay rates are required input for simulating multiple EA and ED reactions, an example of which is shown here.  Figure 9, below, also shows input requirements for this type of simulation.</w:t>
       </w:r>
+      <w:bookmarkEnd w:id="10"/>
       <w:bookmarkEnd w:id="11"/>
-      <w:bookmarkEnd w:id="12"/>
     </w:p>
     <w:p>
       <w:pPr>
@@ -21099,13 +21097,13 @@
       <w:pPr>
         <w:pStyle w:val="FigureCaption"/>
       </w:pPr>
-      <w:bookmarkStart w:id="13" w:name="_Toc384370916"/>
-      <w:bookmarkStart w:id="14" w:name="_Toc395246495"/>
+      <w:bookmarkStart w:id="12" w:name="_Toc384370916"/>
+      <w:bookmarkStart w:id="13" w:name="_Toc395246495"/>
       <w:r>
         <w:t>A matrix of yield coefficients is required for simulating multiple EA and ED reactions.  Although in the general case the matrix could possess nED+nEA rows, on most occasions the matrix will actually possess nED rows. The entry in the corresponding cell indicates whether a value needs to be provided.  If a value must be provided, it is the rate of the column species production/consumption due to degradation of 1 unit of the row species.  The entries “+”, “-”, and “N” represent production, consumption, and no relationship, respectively.</w:t>
       </w:r>
+      <w:bookmarkEnd w:id="12"/>
       <w:bookmarkEnd w:id="13"/>
-      <w:bookmarkEnd w:id="14"/>
       <w:r>
         <w:t xml:space="preserve">  </w:t>
       </w:r>
@@ -21973,28 +21971,28 @@
       <w:pPr>
         <w:pStyle w:val="FigureCaption"/>
       </w:pPr>
-      <w:bookmarkStart w:id="15" w:name="_Toc384370917"/>
-      <w:bookmarkStart w:id="16" w:name="_Toc395246496"/>
+      <w:bookmarkStart w:id="14" w:name="_Toc384370917"/>
+      <w:bookmarkStart w:id="15" w:name="_Toc395246496"/>
       <w:r>
         <w:t>A matrix of required inhibition constants that must be specified when simulating multiple EA and ED reactions.  Although in the general case the matrix could possess nED rows, on most occasions the matrix will actually possess only one row; that is, each species in the reaction possesses a single inhibition constant.</w:t>
       </w:r>
+      <w:bookmarkEnd w:id="14"/>
       <w:bookmarkEnd w:id="15"/>
-      <w:bookmarkEnd w:id="16"/>
     </w:p>
     <w:p>
       <w:pPr>
         <w:pStyle w:val="BodyText"/>
       </w:pPr>
-      <w:commentRangeStart w:id="17"/>
+      <w:commentRangeStart w:id="16"/>
       <w:r>
         <w:t xml:space="preserve">Mass depletion from the system is reported in the global mass balance summary in the standard output file as a new term called “DECAY OR BIODEGRADATION”.  Users seeking to make use of this option are referred to the input instructions for its implementation.  </w:t>
       </w:r>
-      <w:commentRangeEnd w:id="17"/>
+      <w:commentRangeEnd w:id="16"/>
       <w:r>
         <w:rPr>
           <w:rStyle w:val="CommentReference"/>
         </w:rPr>
-        <w:commentReference w:id="17"/>
+        <w:commentReference w:id="16"/>
       </w:r>
     </w:p>
     <w:p>
@@ -22812,13 +22810,7 @@
         <w:spacing w:after="0" w:line="240" w:lineRule="auto"/>
       </w:pPr>
       <w:r>
-        <w:t xml:space="preserve">(Enter item </w:t>
-      </w:r>
-      <w:r>
-        <w:t>4</w:t>
-      </w:r>
-      <w:r>
-        <w:t xml:space="preserve"> for each species)</w:t>
+        <w:t>(Enter item 4 for each species)</w:t>
       </w:r>
     </w:p>
     <w:p>
@@ -25990,7 +25982,7 @@
           <v:shape id="_x0000_i1028" type="#_x0000_t75" style="width:244.2pt;height:17.3pt" o:ole="">
             <v:imagedata r:id="rId17" o:title=""/>
           </v:shape>
-          <o:OLEObject Type="Embed" ProgID="Equation.3" ShapeID="_x0000_i1028" DrawAspect="Content" ObjectID="_1514105987" r:id="rId18"/>
+          <o:OLEObject Type="Embed" ProgID="Equation.3" ShapeID="_x0000_i1028" DrawAspect="Content" ObjectID="_1514183919" r:id="rId18"/>
         </w:object>
       </w:r>
     </w:p>
@@ -26452,29 +26444,37 @@
         </w:rPr>
         <w:t>.</w:t>
       </w:r>
-    </w:p>
-    <w:p>
-      <w:pPr>
-        <w:spacing w:after="0" w:line="240" w:lineRule="auto"/>
-      </w:pPr>
-    </w:p>
-    <w:p>
-      <w:pPr>
-        <w:autoSpaceDE w:val="0"/>
-        <w:autoSpaceDN w:val="0"/>
-        <w:adjustRightInd w:val="0"/>
-        <w:spacing w:after="0" w:line="240" w:lineRule="auto"/>
-        <w:rPr>
-          <w:sz w:val="22"/>
-          <w:szCs w:val="22"/>
-        </w:rPr>
-      </w:pPr>
-      <w:r>
-        <w:rPr>
-          <w:sz w:val="22"/>
-          <w:szCs w:val="22"/>
-        </w:rPr>
-        <w:lastRenderedPageBreak/>
+      <w:r>
+        <w:rPr>
+          <w:sz w:val="22"/>
+          <w:szCs w:val="22"/>
+        </w:rPr>
+        <w:t xml:space="preserve">  The first character on the line (position 0) must be ‘#’.</w:t>
+      </w:r>
+      <w:bookmarkStart w:id="17" w:name="_GoBack"/>
+      <w:bookmarkEnd w:id="17"/>
+    </w:p>
+    <w:p>
+      <w:pPr>
+        <w:spacing w:after="0" w:line="240" w:lineRule="auto"/>
+      </w:pPr>
+    </w:p>
+    <w:p>
+      <w:pPr>
+        <w:autoSpaceDE w:val="0"/>
+        <w:autoSpaceDN w:val="0"/>
+        <w:adjustRightInd w:val="0"/>
+        <w:spacing w:after="0" w:line="240" w:lineRule="auto"/>
+        <w:rPr>
+          <w:sz w:val="22"/>
+          <w:szCs w:val="22"/>
+        </w:rPr>
+      </w:pPr>
+      <w:r>
+        <w:rPr>
+          <w:sz w:val="22"/>
+          <w:szCs w:val="22"/>
+        </w:rPr>
         <w:t xml:space="preserve">2 </w:t>
       </w:r>
       <w:r>
@@ -27397,7 +27397,7 @@
           <w:sz w:val="22"/>
           <w:szCs w:val="22"/>
         </w:rPr>
-        <w:t xml:space="preserve">is a flag indicating whether an array containing the concentration of infiltrating (FINF) flux for each species will be read for the current stress period.  If INCUZINF ≥ 0, an array containing the concentration of infiltrating flux for each species will be read.  If INCUZINF &lt; 0, the concentration of infiltrating flux will be reused from the previous stress period.  If INCUZINF &lt; 0 is specified for the first stress period, then by default the concentration of positive infiltrating flux (source) is set equal to zero.  There is no possibility of a negative infiltration flux being specified.  If infiltrating water is rejected due to an </w:t>
+        <w:t xml:space="preserve">is a flag indicating whether an array containing the concentration of infiltrating (FINF) flux for each species will be read for the current stress period.  If INCUZINF ≥ 0, an array containing the concentration of infiltrating flux for each species will be read.  If INCUZINF &lt; 0, the concentration of infiltrating flux will be reused from the previous stress period.  If INCUZINF &lt; 0 is specified for the first stress period, then by default the concentration of positive infiltrating flux (source) is set equal to zero.  There is no possibility of a negative </w:t>
       </w:r>
       <w:r>
         <w:rPr>
@@ -27406,7 +27406,7 @@
           <w:szCs w:val="22"/>
         </w:rPr>
         <w:lastRenderedPageBreak/>
-        <w:t xml:space="preserve">infiltration rate exceeding the vertical hydraulic conductivity, or because </w:t>
+        <w:t xml:space="preserve">infiltration flux being specified.  If infiltrating water is rejected due to an infiltration rate exceeding the vertical hydraulic conductivity, or because </w:t>
       </w:r>
       <w:r>
         <w:rPr>
@@ -28320,7 +28320,7 @@
           <w:sz w:val="22"/>
           <w:szCs w:val="22"/>
         </w:rPr>
-        <w:t xml:space="preserve">T &lt; 0 is specified for the first stress period, then by default, the concentration of negative evapotranspiration flux </w:t>
+        <w:t xml:space="preserve">T &lt; 0 is specified for the first stress period, </w:t>
       </w:r>
       <w:r>
         <w:rPr>
@@ -28329,7 +28329,7 @@
           <w:szCs w:val="22"/>
         </w:rPr>
         <w:lastRenderedPageBreak/>
-        <w:t>(sink) is set to the aquifer concentration, while the concentration of positive evapotranspiration flux (source) is set to zero.</w:t>
+        <w:t>then by default, the concentration of negative evapotranspiration flux (sink) is set to the aquifer concentration, while the concentration of positive evapotranspiration flux (source) is set to zero.</w:t>
       </w:r>
     </w:p>
     <w:p>
@@ -40524,7 +40524,7 @@
 
 <file path=word/comments.xml><?xml version="1.0" encoding="utf-8"?>
 <w:comments xmlns:wpc="http://schemas.microsoft.com/office/word/2010/wordprocessingCanvas" xmlns:mc="http://schemas.openxmlformats.org/markup-compatibility/2006" xmlns:o="urn:schemas-microsoft-com:office:office" xmlns:r="http://schemas.openxmlformats.org/officeDocument/2006/relationships" xmlns:m="http://schemas.openxmlformats.org/officeDocument/2006/math" xmlns:v="urn:schemas-microsoft-com:vml" xmlns:wp14="http://schemas.microsoft.com/office/word/2010/wordprocessingDrawing" xmlns:wp="http://schemas.openxmlformats.org/drawingml/2006/wordprocessingDrawing" xmlns:w10="urn:schemas-microsoft-com:office:word" xmlns:w="http://schemas.openxmlformats.org/wordprocessingml/2006/main" xmlns:w14="http://schemas.microsoft.com/office/word/2010/wordml" xmlns:w15="http://schemas.microsoft.com/office/word/2012/wordml" xmlns:wpg="http://schemas.microsoft.com/office/word/2010/wordprocessingGroup" xmlns:wpi="http://schemas.microsoft.com/office/word/2010/wordprocessingInk" xmlns:wne="http://schemas.microsoft.com/office/word/2006/wordml" xmlns:wps="http://schemas.microsoft.com/office/word/2010/wordprocessingShape" mc:Ignorable="w14 w15 wp14">
-  <w:comment w:id="10" w:author="Morway, Eric" w:date="2014-09-02T10:40:00Z" w:initials="ME">
+  <w:comment w:id="9" w:author="Morway, Eric" w:date="2014-09-02T10:40:00Z" w:initials="ME">
     <w:p>
       <w:pPr>
         <w:pStyle w:val="CommentText"/>
@@ -40540,7 +40540,7 @@
       </w:r>
     </w:p>
   </w:comment>
-  <w:comment w:id="17" w:author="Bedekar, Vivek" w:date="2014-09-01T00:51:00Z" w:initials="BV">
+  <w:comment w:id="16" w:author="Bedekar, Vivek" w:date="2014-09-01T00:51:00Z" w:initials="BV">
     <w:p>
       <w:pPr>
         <w:pStyle w:val="CommentText"/>
@@ -47366,7 +47366,7 @@
 </file>
 
 <file path=customXml/itemProps1.xml><?xml version="1.0" encoding="utf-8"?>
-<ds:datastoreItem xmlns:ds="http://schemas.openxmlformats.org/officeDocument/2006/customXml" ds:itemID="{8440B983-4303-4296-8A78-A8E642AB7781}">
+<ds:datastoreItem xmlns:ds="http://schemas.openxmlformats.org/officeDocument/2006/customXml" ds:itemID="{E1D13C6D-1C29-409C-BB09-647ECE20B0CB}">
   <ds:schemaRefs>
     <ds:schemaRef ds:uri="http://schemas.openxmlformats.org/officeDocument/2006/bibliography"/>
   </ds:schemaRefs>

</xml_diff>

<commit_message>
HSS package in alphabetical order
</commit_message>
<xml_diff>
--- a/Input_Instructions.docx
+++ b/Input_Instructions.docx
@@ -11943,6 +11943,798 @@
       <w:pPr>
         <w:pStyle w:val="Heading2"/>
       </w:pPr>
+      <w:bookmarkStart w:id="6" w:name="_Toc321942238"/>
+      <w:bookmarkStart w:id="7" w:name="_GoBack"/>
+      <w:r>
+        <w:t>HSS Package</w:t>
+      </w:r>
+      <w:bookmarkEnd w:id="6"/>
+    </w:p>
+    <w:p>
+      <w:pPr>
+        <w:autoSpaceDE w:val="0"/>
+        <w:autoSpaceDN w:val="0"/>
+        <w:adjustRightInd w:val="0"/>
+        <w:spacing w:after="0" w:line="240" w:lineRule="auto"/>
+      </w:pPr>
+      <w:r>
+        <w:t xml:space="preserve">Input for the HSS package is read from a file listed in the name file with “HSS” as the file type. The input data are read in free format. Input instructions given below have been reproduced from the original HSS documentation (Zheng et al, 2010). For a detailed discussion on HSS package, refer to the original documentation (Zheng et al, 2010). </w:t>
+      </w:r>
+    </w:p>
+    <w:p>
+      <w:pPr>
+        <w:autoSpaceDE w:val="0"/>
+        <w:autoSpaceDN w:val="0"/>
+        <w:adjustRightInd w:val="0"/>
+        <w:spacing w:after="0" w:line="240" w:lineRule="auto"/>
+        <w:rPr>
+          <w:b/>
+          <w:bCs/>
+        </w:rPr>
+      </w:pPr>
+    </w:p>
+    <w:p>
+      <w:pPr>
+        <w:autoSpaceDE w:val="0"/>
+        <w:autoSpaceDN w:val="0"/>
+        <w:adjustRightInd w:val="0"/>
+        <w:spacing w:after="0" w:line="240" w:lineRule="auto"/>
+        <w:rPr>
+          <w:b/>
+          <w:bCs/>
+        </w:rPr>
+      </w:pPr>
+      <w:r>
+        <w:rPr>
+          <w:b/>
+          <w:bCs/>
+        </w:rPr>
+        <w:t>For each simulation</w:t>
+      </w:r>
+    </w:p>
+    <w:p>
+      <w:pPr>
+        <w:autoSpaceDE w:val="0"/>
+        <w:autoSpaceDN w:val="0"/>
+        <w:adjustRightInd w:val="0"/>
+        <w:spacing w:after="0" w:line="240" w:lineRule="auto"/>
+        <w:rPr>
+          <w:rFonts w:ascii="Courier New" w:hAnsi="Courier New" w:cs="Courier New"/>
+        </w:rPr>
+      </w:pPr>
+      <w:r>
+        <w:rPr>
+          <w:rFonts w:ascii="Courier New" w:hAnsi="Courier New" w:cs="Courier New"/>
+        </w:rPr>
+        <w:t>0. [#Text]</w:t>
+      </w:r>
+    </w:p>
+    <w:p>
+      <w:pPr>
+        <w:autoSpaceDE w:val="0"/>
+        <w:autoSpaceDN w:val="0"/>
+        <w:adjustRightInd w:val="0"/>
+        <w:spacing w:after="0" w:line="240" w:lineRule="auto"/>
+      </w:pPr>
+      <w:r>
+        <w:t>Item 0 is optional and can include as many lines as desired. Each line needs to begin with the “#” character in the first column.</w:t>
+      </w:r>
+    </w:p>
+    <w:p>
+      <w:pPr>
+        <w:autoSpaceDE w:val="0"/>
+        <w:autoSpaceDN w:val="0"/>
+        <w:adjustRightInd w:val="0"/>
+        <w:spacing w:after="0" w:line="240" w:lineRule="auto"/>
+        <w:rPr>
+          <w:rFonts w:ascii="Courier New" w:hAnsi="Courier New" w:cs="Courier New"/>
+        </w:rPr>
+      </w:pPr>
+      <w:r>
+        <w:rPr>
+          <w:rFonts w:ascii="Courier New" w:hAnsi="Courier New" w:cs="Courier New"/>
+        </w:rPr>
+        <w:t>1. MaxHSSSource, MaxHSSCells, MaxHSSStep, RunOption, [</w:t>
+      </w:r>
+      <w:r>
+        <w:rPr>
+          <w:rFonts w:ascii="Courier New" w:hAnsi="Courier New" w:cs="Courier New"/>
+          <w:highlight w:val="lightGray"/>
+        </w:rPr>
+        <w:t>ShapeOption</w:t>
+      </w:r>
+      <w:r>
+        <w:rPr>
+          <w:rFonts w:ascii="Courier New" w:hAnsi="Courier New" w:cs="Courier New"/>
+        </w:rPr>
+        <w:t>]</w:t>
+      </w:r>
+    </w:p>
+    <w:p>
+      <w:pPr>
+        <w:autoSpaceDE w:val="0"/>
+        <w:autoSpaceDN w:val="0"/>
+        <w:adjustRightInd w:val="0"/>
+        <w:spacing w:after="0" w:line="240" w:lineRule="auto"/>
+        <w:rPr>
+          <w:rFonts w:ascii="Courier New" w:hAnsi="Courier New" w:cs="Courier New"/>
+        </w:rPr>
+      </w:pPr>
+      <w:r>
+        <w:rPr>
+          <w:rFonts w:ascii="Courier New" w:hAnsi="Courier New" w:cs="Courier New"/>
+        </w:rPr>
+        <w:t>2. faclength, factime, facmass</w:t>
+      </w:r>
+    </w:p>
+    <w:p>
+      <w:pPr>
+        <w:autoSpaceDE w:val="0"/>
+        <w:autoSpaceDN w:val="0"/>
+        <w:adjustRightInd w:val="0"/>
+        <w:spacing w:after="0" w:line="240" w:lineRule="auto"/>
+        <w:rPr>
+          <w:rFonts w:ascii="Courier New" w:hAnsi="Courier New" w:cs="Courier New"/>
+        </w:rPr>
+      </w:pPr>
+      <w:r>
+        <w:rPr>
+          <w:rFonts w:ascii="Courier New" w:hAnsi="Courier New" w:cs="Courier New"/>
+        </w:rPr>
+        <w:t>3. nHSSSource</w:t>
+      </w:r>
+    </w:p>
+    <w:p>
+      <w:pPr>
+        <w:autoSpaceDE w:val="0"/>
+        <w:autoSpaceDN w:val="0"/>
+        <w:adjustRightInd w:val="0"/>
+        <w:spacing w:after="0" w:line="240" w:lineRule="auto"/>
+        <w:rPr>
+          <w:b/>
+          <w:bCs/>
+        </w:rPr>
+      </w:pPr>
+      <w:r>
+        <w:rPr>
+          <w:b/>
+          <w:bCs/>
+        </w:rPr>
+        <w:t>Read items 4 and 5 [</w:t>
+      </w:r>
+      <w:r>
+        <w:rPr>
+          <w:rFonts w:ascii="Courier New" w:hAnsi="Courier New" w:cs="Courier New"/>
+        </w:rPr>
+        <w:t>nHSSSource</w:t>
+      </w:r>
+      <w:r>
+        <w:rPr>
+          <w:b/>
+          <w:bCs/>
+        </w:rPr>
+        <w:t>] times</w:t>
+      </w:r>
+    </w:p>
+    <w:p>
+      <w:pPr>
+        <w:autoSpaceDE w:val="0"/>
+        <w:autoSpaceDN w:val="0"/>
+        <w:adjustRightInd w:val="0"/>
+        <w:spacing w:after="0" w:line="240" w:lineRule="auto"/>
+        <w:rPr>
+          <w:rFonts w:ascii="Courier New" w:hAnsi="Courier New" w:cs="Courier New"/>
+        </w:rPr>
+      </w:pPr>
+      <w:r>
+        <w:rPr>
+          <w:rFonts w:ascii="Courier New" w:hAnsi="Courier New" w:cs="Courier New"/>
+        </w:rPr>
+        <w:t>4. HSSFileName, inHSSFile</w:t>
+      </w:r>
+    </w:p>
+    <w:p>
+      <w:pPr>
+        <w:autoSpaceDE w:val="0"/>
+        <w:autoSpaceDN w:val="0"/>
+        <w:adjustRightInd w:val="0"/>
+        <w:spacing w:after="0" w:line="240" w:lineRule="auto"/>
+        <w:rPr>
+          <w:rFonts w:ascii="Courier New" w:hAnsi="Courier New" w:cs="Courier New"/>
+        </w:rPr>
+      </w:pPr>
+      <w:r>
+        <w:rPr>
+          <w:b/>
+          <w:bCs/>
+        </w:rPr>
+        <w:t xml:space="preserve">Read item 5a only if </w:t>
+      </w:r>
+      <w:r>
+        <w:rPr>
+          <w:rFonts w:ascii="Courier New" w:hAnsi="Courier New" w:cs="Courier New"/>
+        </w:rPr>
+        <w:t>[ShapeOption]</w:t>
+      </w:r>
+      <w:r>
+        <w:rPr>
+          <w:b/>
+        </w:rPr>
+        <w:t xml:space="preserve">is blank </w:t>
+      </w:r>
+    </w:p>
+    <w:p>
+      <w:pPr>
+        <w:autoSpaceDE w:val="0"/>
+        <w:autoSpaceDN w:val="0"/>
+        <w:adjustRightInd w:val="0"/>
+        <w:spacing w:after="0" w:line="240" w:lineRule="auto"/>
+        <w:rPr>
+          <w:rFonts w:ascii="Courier New" w:hAnsi="Courier New" w:cs="Courier New"/>
+        </w:rPr>
+      </w:pPr>
+      <w:r>
+        <w:rPr>
+          <w:rFonts w:ascii="Courier New" w:hAnsi="Courier New" w:cs="Courier New"/>
+        </w:rPr>
+        <w:t>5a. kSource, iSource, jSource, SourceName, iHSSComp</w:t>
+      </w:r>
+    </w:p>
+    <w:p>
+      <w:pPr>
+        <w:autoSpaceDE w:val="0"/>
+        <w:autoSpaceDN w:val="0"/>
+        <w:adjustRightInd w:val="0"/>
+        <w:spacing w:after="0" w:line="240" w:lineRule="auto"/>
+        <w:rPr>
+          <w:rFonts w:ascii="Courier New" w:hAnsi="Courier New" w:cs="Courier New"/>
+          <w:highlight w:val="lightGray"/>
+        </w:rPr>
+      </w:pPr>
+      <w:r>
+        <w:rPr>
+          <w:b/>
+          <w:bCs/>
+          <w:highlight w:val="lightGray"/>
+        </w:rPr>
+        <w:t xml:space="preserve">Read item 5b only if </w:t>
+      </w:r>
+      <w:r>
+        <w:rPr>
+          <w:rFonts w:ascii="Courier New" w:hAnsi="Courier New" w:cs="Courier New"/>
+          <w:highlight w:val="lightGray"/>
+        </w:rPr>
+        <w:t>[ShapeOption]</w:t>
+      </w:r>
+      <w:r>
+        <w:rPr>
+          <w:rFonts w:ascii="Courier New" w:hAnsi="Courier New" w:cs="Courier New"/>
+          <w:highlight w:val="lightGray"/>
+        </w:rPr>
+        <w:t xml:space="preserve"> </w:t>
+      </w:r>
+      <w:r>
+        <w:rPr>
+          <w:b/>
+          <w:highlight w:val="lightGray"/>
+        </w:rPr>
+        <w:t>is set to POLYGON</w:t>
+      </w:r>
+    </w:p>
+    <w:p>
+      <w:pPr>
+        <w:autoSpaceDE w:val="0"/>
+        <w:autoSpaceDN w:val="0"/>
+        <w:adjustRightInd w:val="0"/>
+        <w:spacing w:after="0" w:line="240" w:lineRule="auto"/>
+        <w:rPr>
+          <w:rFonts w:ascii="Courier New" w:hAnsi="Courier New" w:cs="Courier New"/>
+          <w:highlight w:val="lightGray"/>
+        </w:rPr>
+      </w:pPr>
+      <w:r>
+        <w:rPr>
+          <w:rFonts w:ascii="Courier New" w:hAnsi="Courier New" w:cs="Courier New"/>
+          <w:highlight w:val="lightGray"/>
+        </w:rPr>
+        <w:t>5b. kSource, iSource, jSource, SourceName, iHSSComp,</w:t>
+      </w:r>
+      <w:r>
+        <w:rPr>
+          <w:highlight w:val="lightGray"/>
+        </w:rPr>
+        <w:t xml:space="preserve"> </w:t>
+      </w:r>
+      <w:r>
+        <w:rPr>
+          <w:rFonts w:ascii="Courier New" w:hAnsi="Courier New" w:cs="Courier New"/>
+          <w:highlight w:val="lightGray"/>
+        </w:rPr>
+        <w:t>nPoint, nSubGrid</w:t>
+      </w:r>
+    </w:p>
+    <w:p>
+      <w:pPr>
+        <w:autoSpaceDE w:val="0"/>
+        <w:autoSpaceDN w:val="0"/>
+        <w:adjustRightInd w:val="0"/>
+        <w:spacing w:after="0" w:line="240" w:lineRule="auto"/>
+        <w:rPr>
+          <w:rFonts w:ascii="Courier New" w:hAnsi="Courier New" w:cs="Courier New"/>
+          <w:highlight w:val="lightGray"/>
+        </w:rPr>
+      </w:pPr>
+      <w:r>
+        <w:rPr>
+          <w:b/>
+          <w:bCs/>
+          <w:highlight w:val="lightGray"/>
+        </w:rPr>
+        <w:t>Read item</w:t>
+      </w:r>
+      <w:r>
+        <w:rPr>
+          <w:b/>
+          <w:bCs/>
+          <w:highlight w:val="lightGray"/>
+        </w:rPr>
+        <w:t>s</w:t>
+      </w:r>
+      <w:r>
+        <w:rPr>
+          <w:b/>
+          <w:bCs/>
+          <w:highlight w:val="lightGray"/>
+        </w:rPr>
+        <w:t xml:space="preserve"> 5c</w:t>
+      </w:r>
+      <w:r>
+        <w:rPr>
+          <w:b/>
+          <w:bCs/>
+          <w:highlight w:val="lightGray"/>
+        </w:rPr>
+        <w:t xml:space="preserve"> and 5d</w:t>
+      </w:r>
+      <w:r>
+        <w:rPr>
+          <w:b/>
+          <w:bCs/>
+          <w:highlight w:val="lightGray"/>
+        </w:rPr>
+        <w:t xml:space="preserve"> only if </w:t>
+      </w:r>
+      <w:r>
+        <w:rPr>
+          <w:rFonts w:ascii="Courier New" w:hAnsi="Courier New" w:cs="Courier New"/>
+          <w:highlight w:val="lightGray"/>
+        </w:rPr>
+        <w:t>[ShapeOption]</w:t>
+      </w:r>
+      <w:r>
+        <w:rPr>
+          <w:b/>
+          <w:highlight w:val="lightGray"/>
+        </w:rPr>
+        <w:t>is set to IRREGULAR</w:t>
+      </w:r>
+    </w:p>
+    <w:p>
+      <w:pPr>
+        <w:autoSpaceDE w:val="0"/>
+        <w:autoSpaceDN w:val="0"/>
+        <w:adjustRightInd w:val="0"/>
+        <w:spacing w:after="0" w:line="240" w:lineRule="auto"/>
+        <w:rPr>
+          <w:rFonts w:ascii="Courier New" w:hAnsi="Courier New" w:cs="Courier New"/>
+          <w:highlight w:val="lightGray"/>
+        </w:rPr>
+      </w:pPr>
+      <w:r>
+        <w:rPr>
+          <w:rFonts w:ascii="Courier New" w:hAnsi="Courier New" w:cs="Courier New"/>
+          <w:highlight w:val="lightGray"/>
+        </w:rPr>
+        <w:t>5c. kSource, SourceName, iHSSComp,</w:t>
+      </w:r>
+      <w:r>
+        <w:rPr>
+          <w:highlight w:val="lightGray"/>
+        </w:rPr>
+        <w:t xml:space="preserve"> </w:t>
+      </w:r>
+      <w:r>
+        <w:rPr>
+          <w:rFonts w:ascii="Courier New" w:hAnsi="Courier New" w:cs="Courier New"/>
+          <w:highlight w:val="lightGray"/>
+        </w:rPr>
+        <w:t>nPoint, nSubGrid</w:t>
+      </w:r>
+    </w:p>
+    <w:p>
+      <w:pPr>
+        <w:autoSpaceDE w:val="0"/>
+        <w:autoSpaceDN w:val="0"/>
+        <w:adjustRightInd w:val="0"/>
+        <w:spacing w:after="0" w:line="240" w:lineRule="auto"/>
+        <w:rPr>
+          <w:b/>
+          <w:bCs/>
+          <w:highlight w:val="lightGray"/>
+        </w:rPr>
+      </w:pPr>
+      <w:r>
+        <w:rPr>
+          <w:b/>
+          <w:bCs/>
+          <w:highlight w:val="lightGray"/>
+        </w:rPr>
+        <w:t>Read item 5d [</w:t>
+      </w:r>
+      <w:r>
+        <w:rPr>
+          <w:rFonts w:ascii="Courier New" w:hAnsi="Courier New" w:cs="Courier New"/>
+          <w:highlight w:val="lightGray"/>
+        </w:rPr>
+        <w:t>nPoint</w:t>
+      </w:r>
+      <w:r>
+        <w:rPr>
+          <w:b/>
+          <w:bCs/>
+          <w:highlight w:val="lightGray"/>
+        </w:rPr>
+        <w:t>] times</w:t>
+      </w:r>
+    </w:p>
+    <w:p>
+      <w:pPr>
+        <w:autoSpaceDE w:val="0"/>
+        <w:autoSpaceDN w:val="0"/>
+        <w:adjustRightInd w:val="0"/>
+        <w:spacing w:after="0" w:line="240" w:lineRule="auto"/>
+        <w:rPr>
+          <w:rFonts w:ascii="Courier New" w:hAnsi="Courier New" w:cs="Courier New"/>
+        </w:rPr>
+      </w:pPr>
+      <w:r>
+        <w:rPr>
+          <w:rFonts w:ascii="Courier New" w:hAnsi="Courier New" w:cs="Courier New"/>
+          <w:highlight w:val="lightGray"/>
+        </w:rPr>
+        <w:t>5c. SourceX, SourceY</w:t>
+      </w:r>
+    </w:p>
+    <w:p>
+      <w:pPr>
+        <w:spacing w:after="0" w:line="240" w:lineRule="auto"/>
+      </w:pPr>
+    </w:p>
+    <w:p>
+      <w:pPr>
+        <w:autoSpaceDE w:val="0"/>
+        <w:autoSpaceDN w:val="0"/>
+        <w:adjustRightInd w:val="0"/>
+        <w:spacing w:after="0" w:line="240" w:lineRule="auto"/>
+        <w:rPr>
+          <w:b/>
+          <w:bCs/>
+        </w:rPr>
+      </w:pPr>
+      <w:r>
+        <w:rPr>
+          <w:b/>
+          <w:bCs/>
+        </w:rPr>
+        <w:t>Explanation of Parameters Used by the HSS Package</w:t>
+      </w:r>
+    </w:p>
+    <w:p>
+      <w:pPr>
+        <w:autoSpaceDE w:val="0"/>
+        <w:autoSpaceDN w:val="0"/>
+        <w:adjustRightInd w:val="0"/>
+        <w:spacing w:after="0" w:line="240" w:lineRule="auto"/>
+      </w:pPr>
+      <w:r>
+        <w:t xml:space="preserve">Text – is a character string (maximum of 79 characters) that starts in column 2. Any characters can be included in [Text]. The “#” character needs to be in column 1. [Text] is </w:t>
+      </w:r>
+      <w:r>
+        <w:lastRenderedPageBreak/>
+        <w:t>printed when the file is read and provides an opportunity for the user to include information about the model both in the input file and the associated output file.</w:t>
+      </w:r>
+    </w:p>
+    <w:p>
+      <w:pPr>
+        <w:autoSpaceDE w:val="0"/>
+        <w:autoSpaceDN w:val="0"/>
+        <w:adjustRightInd w:val="0"/>
+        <w:spacing w:after="0" w:line="240" w:lineRule="auto"/>
+      </w:pPr>
+      <w:r>
+        <w:t>MaxHSSSource – is the maximum number of HSSM-LNAPL sources allowed in the current transport simulation. This value is used only for memory allocation purposes.</w:t>
+      </w:r>
+    </w:p>
+    <w:p>
+      <w:pPr>
+        <w:autoSpaceDE w:val="0"/>
+        <w:autoSpaceDN w:val="0"/>
+        <w:adjustRightInd w:val="0"/>
+        <w:spacing w:after="0" w:line="240" w:lineRule="auto"/>
+      </w:pPr>
+      <w:r>
+        <w:t>MaxHSSCells – is the maximum number of model cells that any single HSSM-LNAPL source can occupy. A HSSM-LNAPL source is initially associated with a single model cell. As the oil lens expands, more model cells may be used to represent the source, whenever necessary. This value is used only for memory allocation purposes.</w:t>
+      </w:r>
+    </w:p>
+    <w:p>
+      <w:pPr>
+        <w:autoSpaceDE w:val="0"/>
+        <w:autoSpaceDN w:val="0"/>
+        <w:adjustRightInd w:val="0"/>
+        <w:spacing w:after="0" w:line="240" w:lineRule="auto"/>
+      </w:pPr>
+      <w:r>
+        <w:t>MaxHSSStep – is the maximum number of time steps used to define any single HSSMLNAPL source, as output from a HSSM run. This value is used only for memory allocation purposes.</w:t>
+      </w:r>
+    </w:p>
+    <w:p>
+      <w:pPr>
+        <w:autoSpaceDE w:val="0"/>
+        <w:autoSpaceDN w:val="0"/>
+        <w:adjustRightInd w:val="0"/>
+        <w:spacing w:after="0" w:line="240" w:lineRule="auto"/>
+      </w:pPr>
+      <w:r>
+        <w:t>RunOption – is a character flag indicating whether the HSSM model should be invoked from within MT3DMS or run manually outside MT3DMS. If [RunOption] is set to RunHSSM (case insensitive), the HSSM code, included with MT3DMS as a dynamic link library (DLL) module, will be executed from within MT3DMS to simulate the LNAPL source. If [RunOption] is set to any other value or simply omitted, an input file defining the LNAPL source must have been generated from a previous execution of the HSSM code outside MT3DMS.</w:t>
+      </w:r>
+    </w:p>
+    <w:p>
+      <w:pPr>
+        <w:autoSpaceDE w:val="0"/>
+        <w:autoSpaceDN w:val="0"/>
+        <w:adjustRightInd w:val="0"/>
+        <w:spacing w:after="0" w:line="240" w:lineRule="auto"/>
+      </w:pPr>
+      <w:r>
+        <w:rPr>
+          <w:highlight w:val="lightGray"/>
+        </w:rPr>
+        <w:t>ShapeOption – is a character flag indicating the shape of the source area. Two options can be invoked with this flag: POLYGON (for a regular polygon); IRREGULAR (for an irregular polygon). Both the options are case insensitive. If left blank, the default setting (circular shape) in the HSS package will be used.</w:t>
+      </w:r>
+      <w:r>
+        <w:t xml:space="preserve"> </w:t>
+      </w:r>
+    </w:p>
+    <w:p>
+      <w:pPr>
+        <w:autoSpaceDE w:val="0"/>
+        <w:autoSpaceDN w:val="0"/>
+        <w:adjustRightInd w:val="0"/>
+        <w:spacing w:after="0" w:line="240" w:lineRule="auto"/>
+      </w:pPr>
+      <w:r>
+        <w:t xml:space="preserve">faclength – is the conversion factor for converting the unit of length used in HSSM to that used in MT3DMS. For example, if the unit used in MT3DMS is feet while the unit in HSSM is m, [faclength] should be set to </w:t>
+      </w:r>
+      <w:r>
+        <w:rPr>
+          <w:rFonts w:ascii="Courier New" w:hAnsi="Courier New" w:cs="Courier New"/>
+        </w:rPr>
+        <w:t>3.28</w:t>
+      </w:r>
+      <w:r>
+        <w:t>.</w:t>
+      </w:r>
+    </w:p>
+    <w:p>
+      <w:pPr>
+        <w:autoSpaceDE w:val="0"/>
+        <w:autoSpaceDN w:val="0"/>
+        <w:adjustRightInd w:val="0"/>
+        <w:spacing w:after="0" w:line="240" w:lineRule="auto"/>
+      </w:pPr>
+      <w:r>
+        <w:t xml:space="preserve">factime – is the conversion factor for converting the unit of time used in HSSM to that used in MT3DMS. For example, if the unit used in MT3DMS is minutes while the unit in HSSM is day, [factime] should be set to </w:t>
+      </w:r>
+      <w:r>
+        <w:rPr>
+          <w:rFonts w:ascii="Courier New" w:hAnsi="Courier New" w:cs="Courier New"/>
+        </w:rPr>
+        <w:t>1440</w:t>
+      </w:r>
+      <w:r>
+        <w:t>.</w:t>
+      </w:r>
+    </w:p>
+    <w:p>
+      <w:pPr>
+        <w:autoSpaceDE w:val="0"/>
+        <w:autoSpaceDN w:val="0"/>
+        <w:adjustRightInd w:val="0"/>
+        <w:spacing w:after="0" w:line="240" w:lineRule="auto"/>
+      </w:pPr>
+      <w:r>
+        <w:t xml:space="preserve">facmass – is the conversion factor for converting the unit of mass used in HSSM to that used in MT3DMS. For example, if the unit used in MT3DMS is gram while the unit in HSSM is kg, [facmass] should be set to </w:t>
+      </w:r>
+      <w:r>
+        <w:rPr>
+          <w:rFonts w:ascii="Courier New" w:hAnsi="Courier New" w:cs="Courier New"/>
+        </w:rPr>
+        <w:t>1000</w:t>
+      </w:r>
+      <w:r>
+        <w:t>.</w:t>
+      </w:r>
+    </w:p>
+    <w:p>
+      <w:pPr>
+        <w:autoSpaceDE w:val="0"/>
+        <w:autoSpaceDN w:val="0"/>
+        <w:adjustRightInd w:val="0"/>
+        <w:spacing w:after="0" w:line="240" w:lineRule="auto"/>
+      </w:pPr>
+      <w:r>
+        <w:t>nHSSSource – is the actual number of HSSM-LNAPL sources included in the current transport simulation. [nHSSSource] cannot exceed [MaxHSSSource], the maximum number of HSSM-LNAPL sources allowed.</w:t>
+      </w:r>
+    </w:p>
+    <w:p>
+      <w:pPr>
+        <w:autoSpaceDE w:val="0"/>
+        <w:autoSpaceDN w:val="0"/>
+        <w:adjustRightInd w:val="0"/>
+        <w:spacing w:after="0" w:line="240" w:lineRule="auto"/>
+      </w:pPr>
+      <w:r>
+        <w:t>HSSFileName – is a string of one to 78 nonblank characters specifying the name of an auxiliary input file defining a specific HSSM-LNAPL source. [HSSFileName] can include a path; constraints imposed by a particular computer operating system regarding file names and paths should be considered when specifying [HSSFileName].</w:t>
+      </w:r>
+    </w:p>
+    <w:p>
+      <w:pPr>
+        <w:autoSpaceDE w:val="0"/>
+        <w:autoSpaceDN w:val="0"/>
+        <w:adjustRightInd w:val="0"/>
+        <w:spacing w:after="0" w:line="240" w:lineRule="auto"/>
+      </w:pPr>
+      <w:r>
+        <w:t>inHSSFile – an integer unit number associated with the HSSM-LNAPL source input file given by [HSSFileName].</w:t>
+      </w:r>
+    </w:p>
+    <w:p>
+      <w:pPr>
+        <w:autoSpaceDE w:val="0"/>
+        <w:autoSpaceDN w:val="0"/>
+        <w:adjustRightInd w:val="0"/>
+        <w:spacing w:after="0" w:line="240" w:lineRule="auto"/>
+      </w:pPr>
+      <w:r>
+        <w:t>kSource – is the layer index of the initial model cell where a HSSM-LNAPL source is located.</w:t>
+      </w:r>
+    </w:p>
+    <w:p>
+      <w:pPr>
+        <w:autoSpaceDE w:val="0"/>
+        <w:autoSpaceDN w:val="0"/>
+        <w:adjustRightInd w:val="0"/>
+        <w:spacing w:after="0" w:line="240" w:lineRule="auto"/>
+      </w:pPr>
+      <w:r>
+        <w:t>iSource – is the row index of the initial model cell where a HSSM-LNAPL source is located.</w:t>
+      </w:r>
+    </w:p>
+    <w:p>
+      <w:pPr>
+        <w:autoSpaceDE w:val="0"/>
+        <w:autoSpaceDN w:val="0"/>
+        <w:adjustRightInd w:val="0"/>
+        <w:spacing w:after="0" w:line="240" w:lineRule="auto"/>
+      </w:pPr>
+      <w:r>
+        <w:t>jSource – is the column index of the initial model cell where a HSSM-LNAPL source is located.</w:t>
+      </w:r>
+    </w:p>
+    <w:p>
+      <w:pPr>
+        <w:autoSpaceDE w:val="0"/>
+        <w:autoSpaceDN w:val="0"/>
+        <w:adjustRightInd w:val="0"/>
+        <w:spacing w:after="0" w:line="240" w:lineRule="auto"/>
+      </w:pPr>
+      <w:r>
+        <w:lastRenderedPageBreak/>
+        <w:t>SourceName – is a string of 1 to 12 nonblank characters used to identify the HSSM-LNAPL source specified at [kSource, iSource, jSource]. The identifier need not be unique; however, identification of HSSM-LNAPL sources in the output files is facilitated if each source is given a unique name.</w:t>
+      </w:r>
+    </w:p>
+    <w:p>
+      <w:pPr>
+        <w:autoSpaceDE w:val="0"/>
+        <w:autoSpaceDN w:val="0"/>
+        <w:adjustRightInd w:val="0"/>
+        <w:spacing w:after="0" w:line="240" w:lineRule="auto"/>
+      </w:pPr>
+      <w:r>
+        <w:t>iHSSComp – is species index of the LNAPL source in a multicomponent MT3DMS simulation. For example, if iSSComp = 2, the LNAPL source is intended for species no. 2 included in the current simulation.</w:t>
+      </w:r>
+    </w:p>
+    <w:p>
+      <w:pPr>
+        <w:autoSpaceDE w:val="0"/>
+        <w:autoSpaceDN w:val="0"/>
+        <w:adjustRightInd w:val="0"/>
+        <w:spacing w:after="0" w:line="240" w:lineRule="auto"/>
+        <w:rPr>
+          <w:highlight w:val="lightGray"/>
+        </w:rPr>
+      </w:pPr>
+      <w:r>
+        <w:rPr>
+          <w:highlight w:val="lightGray"/>
+        </w:rPr>
+        <w:t xml:space="preserve">nPoint – is the number of points that define a user defined regular or irregular polygon. </w:t>
+      </w:r>
+    </w:p>
+    <w:p>
+      <w:pPr>
+        <w:autoSpaceDE w:val="0"/>
+        <w:autoSpaceDN w:val="0"/>
+        <w:adjustRightInd w:val="0"/>
+        <w:spacing w:after="0" w:line="240" w:lineRule="auto"/>
+      </w:pPr>
+      <w:r>
+        <w:rPr>
+          <w:highlight w:val="lightGray"/>
+        </w:rPr>
+        <w:t>nSubGrid – is the number of subdivisions made in each X and Y directions to calculate approximate area weights of the source distribution. If nSubGrid is set to a negative number, then an alternate algorithm is used to calculate the area weights.</w:t>
+      </w:r>
+      <w:r>
+        <w:t xml:space="preserve"> </w:t>
+      </w:r>
+    </w:p>
+    <w:p>
+      <w:pPr>
+        <w:autoSpaceDE w:val="0"/>
+        <w:autoSpaceDN w:val="0"/>
+        <w:adjustRightInd w:val="0"/>
+        <w:spacing w:after="0" w:line="240" w:lineRule="auto"/>
+        <w:rPr>
+          <w:highlight w:val="lightGray"/>
+        </w:rPr>
+      </w:pPr>
+      <w:r>
+        <w:rPr>
+          <w:highlight w:val="lightGray"/>
+        </w:rPr>
+        <w:t xml:space="preserve">SourceX – is the model X coordinate of the points defining a user specified irregular polygon. SourceX is measured in the positive X direction. </w:t>
+      </w:r>
+    </w:p>
+    <w:p>
+      <w:pPr>
+        <w:autoSpaceDE w:val="0"/>
+        <w:autoSpaceDN w:val="0"/>
+        <w:adjustRightInd w:val="0"/>
+        <w:spacing w:after="0" w:line="240" w:lineRule="auto"/>
+      </w:pPr>
+      <w:r>
+        <w:rPr>
+          <w:highlight w:val="lightGray"/>
+        </w:rPr>
+        <w:t>SourceY – is the model Y coordinate of the points defining a user specified irregular polygon. SourceY is measured in the positive Y direction. Note that the positive Y direction is opposite to the direction in which the row numbers increase.</w:t>
+      </w:r>
+      <w:r>
+        <w:t xml:space="preserve"> </w:t>
+      </w:r>
+    </w:p>
+    <w:p>
+      <w:pPr>
+        <w:autoSpaceDE w:val="0"/>
+        <w:autoSpaceDN w:val="0"/>
+        <w:adjustRightInd w:val="0"/>
+        <w:spacing w:after="0" w:line="240" w:lineRule="auto"/>
+      </w:pPr>
+    </w:p>
+    <w:bookmarkEnd w:id="7"/>
+    <w:p>
+      <w:pPr>
+        <w:pStyle w:val="Heading2"/>
+      </w:pPr>
       <w:r>
         <w:t>LKT Package</w:t>
       </w:r>
@@ -12291,6 +13083,7 @@
         </w:rPr>
       </w:pPr>
       <w:r>
+        <w:lastRenderedPageBreak/>
         <w:t>3</w:t>
       </w:r>
       <w:r>
@@ -12372,7 +13165,6 @@
           <w:sz w:val="22"/>
           <w:szCs w:val="22"/>
         </w:rPr>
-        <w:lastRenderedPageBreak/>
         <w:t xml:space="preserve">NTMP is an integer value corresponding to the number of specified </w:t>
       </w:r>
       <w:r>
@@ -12800,11 +13592,11 @@
       <w:pPr>
         <w:pStyle w:val="Heading2"/>
       </w:pPr>
-      <w:bookmarkStart w:id="6" w:name="_Toc321942237"/>
+      <w:bookmarkStart w:id="8" w:name="_Toc321942237"/>
       <w:r>
         <w:t>RCT Package</w:t>
       </w:r>
-      <w:bookmarkEnd w:id="6"/>
+      <w:bookmarkEnd w:id="8"/>
     </w:p>
     <w:p>
       <w:pPr>
@@ -12943,6 +13735,7 @@
         <w:ind w:left="2160" w:hanging="270"/>
       </w:pPr>
       <w:r>
+        <w:lastRenderedPageBreak/>
         <w:t>ISOTHM is a flag indicating which type of sorption (or dual-domain mass transfer) is simulated:</w:t>
       </w:r>
     </w:p>
@@ -12967,7 +13760,6 @@
         <w:ind w:left="2160"/>
       </w:pPr>
       <w:r>
-        <w:lastRenderedPageBreak/>
         <w:t xml:space="preserve">=1, Linear isotherm (equilibrium-controlled); </w:t>
       </w:r>
     </w:p>
@@ -13334,7 +14126,11 @@
         <w:ind w:left="2160"/>
       </w:pPr>
       <w:r>
-        <w:t xml:space="preserve">IGETSC = 0, the initial concentration for the sorbed or immobile phase is not read. By default, the sorbed phase is assumed to be in equilibrium with the dissolved phase (ISOTHM = 4), and the immobile domain is assumed to have zero concentration (ISOTHM = 5 or 6). </w:t>
+        <w:t xml:space="preserve">IGETSC = 0, the initial concentration for the sorbed or immobile phase is not read. By default, the sorbed phase is assumed to be in </w:t>
+      </w:r>
+      <w:r>
+        <w:lastRenderedPageBreak/>
+        <w:t xml:space="preserve">equilibrium with the dissolved phase (ISOTHM = 4), and the immobile domain is assumed to have zero concentration (ISOTHM = 5 or 6). </w:t>
       </w:r>
     </w:p>
     <w:p>
@@ -14261,7 +15057,6 @@
           <w:sz w:val="22"/>
           <w:szCs w:val="22"/>
         </w:rPr>
-        <w:lastRenderedPageBreak/>
         <w:t xml:space="preserve">Format: </w:t>
       </w:r>
       <w:r>
@@ -14876,7 +15671,7 @@
           <v:shape id="_x0000_i1025" type="#_x0000_t75" style="width:21.9pt;height:19pt" o:ole="">
             <v:imagedata r:id="rId9" o:title=""/>
           </v:shape>
-          <o:OLEObject Type="Embed" ProgID="Equation.3" ShapeID="_x0000_i1025" DrawAspect="Content" ObjectID="_1514183916" r:id="rId10"/>
+          <o:OLEObject Type="Embed" ProgID="Equation.3" ShapeID="_x0000_i1025" DrawAspect="Content" ObjectID="_1514185209" r:id="rId10"/>
         </w:object>
       </w:r>
       <w:r>
@@ -15105,7 +15900,7 @@
           <v:shape id="_x0000_i1026" type="#_x0000_t75" style="width:23.05pt;height:19pt" o:ole="">
             <v:imagedata r:id="rId11" o:title=""/>
           </v:shape>
-          <o:OLEObject Type="Embed" ProgID="Equation.3" ShapeID="_x0000_i1026" DrawAspect="Content" ObjectID="_1514183917" r:id="rId12"/>
+          <o:OLEObject Type="Embed" ProgID="Equation.3" ShapeID="_x0000_i1026" DrawAspect="Content" ObjectID="_1514185210" r:id="rId12"/>
         </w:object>
       </w:r>
       <w:r>
@@ -16336,7 +17131,7 @@
           <v:shape id="_x0000_i1027" type="#_x0000_t75" style="width:16.7pt;height:17.85pt" o:ole="">
             <v:imagedata r:id="rId13" o:title=""/>
           </v:shape>
-          <o:OLEObject Type="Embed" ProgID="Equation.3" ShapeID="_x0000_i1027" DrawAspect="Content" ObjectID="_1514183918" r:id="rId14"/>
+          <o:OLEObject Type="Embed" ProgID="Equation.3" ShapeID="_x0000_i1027" DrawAspect="Content" ObjectID="_1514185211" r:id="rId14"/>
         </w:object>
       </w:r>
       <w:r>
@@ -16590,6 +17385,7 @@
           <w:szCs w:val="22"/>
           <w:highlight w:val="lightGray"/>
         </w:rPr>
+        <w:lastRenderedPageBreak/>
         <w:t>YLD</w:t>
       </w:r>
       <w:r>
@@ -16654,16 +17450,7 @@
           <w:szCs w:val="22"/>
           <w:highlight w:val="lightGray"/>
         </w:rPr>
-        <w:t xml:space="preserve">first-order chain </w:t>
-      </w:r>
-      <w:r>
-        <w:rPr>
-          <w:sz w:val="22"/>
-          <w:szCs w:val="22"/>
-          <w:highlight w:val="lightGray"/>
-        </w:rPr>
-        <w:lastRenderedPageBreak/>
-        <w:t xml:space="preserve">reaction </w:t>
+        <w:t xml:space="preserve">first-order chain reaction </w:t>
       </w:r>
       <w:r>
         <w:rPr>
@@ -17760,6 +18547,7 @@
           <w:szCs w:val="22"/>
           <w:highlight w:val="lightGray"/>
         </w:rPr>
+        <w:lastRenderedPageBreak/>
         <w:t xml:space="preserve">MAXEC – The method of Lu et al. (1999) to deal with the iron reduction and methanogenesis simulation is used.  </w:t>
       </w:r>
     </w:p>
@@ -17783,16 +18571,7 @@
           <w:szCs w:val="22"/>
           <w:highlight w:val="lightGray"/>
         </w:rPr>
-        <w:t xml:space="preserve">STORE – This keyword is for the methanogenesis simulation only. If the methane concentration is over the maximum express field </w:t>
-      </w:r>
-      <w:r>
-        <w:rPr>
-          <w:sz w:val="22"/>
-          <w:szCs w:val="22"/>
-          <w:highlight w:val="lightGray"/>
-        </w:rPr>
-        <w:lastRenderedPageBreak/>
-        <w:t>capacity (EFC), the additional mass of methane will be stored, and the result will be output as an unformatted file with a name of “MT3D_Ad_methane.UCN”. This option uses the formula developed by Neville and Vlassopoulos (2008).</w:t>
+        <w:t>STORE – This keyword is for the methanogenesis simulation only. If the methane concentration is over the maximum express field capacity (EFC), the additional mass of methane will be stored, and the result will be output as an unformatted file with a name of “MT3D_Ad_methane.UCN”. This option uses the formula developed by Neville and Vlassopoulos (2008).</w:t>
       </w:r>
       <w:r>
         <w:rPr>
@@ -18364,15 +19143,15 @@
       <w:pPr>
         <w:pStyle w:val="Heading3"/>
       </w:pPr>
-      <w:bookmarkStart w:id="7" w:name="_Toc384370850"/>
-      <w:bookmarkStart w:id="8" w:name="_Toc395246446"/>
-      <w:commentRangeStart w:id="9"/>
+      <w:bookmarkStart w:id="9" w:name="_Toc384370850"/>
+      <w:bookmarkStart w:id="10" w:name="_Toc395246446"/>
+      <w:commentRangeStart w:id="11"/>
       <w:r>
         <w:t>New input requirements</w:t>
       </w:r>
-      <w:bookmarkEnd w:id="7"/>
-      <w:bookmarkEnd w:id="8"/>
-      <w:commentRangeEnd w:id="9"/>
+      <w:bookmarkEnd w:id="9"/>
+      <w:bookmarkEnd w:id="10"/>
+      <w:commentRangeEnd w:id="11"/>
       <w:r>
         <w:rPr>
           <w:rStyle w:val="CommentReference"/>
@@ -18380,7 +19159,7 @@
           <w:b w:val="0"/>
           <w:bCs w:val="0"/>
         </w:rPr>
-        <w:commentReference w:id="9"/>
+        <w:commentReference w:id="11"/>
       </w:r>
     </w:p>
     <w:p>
@@ -18405,6 +19184,7 @@
         <w:contextualSpacing w:val="0"/>
       </w:pPr>
       <w:r>
+        <w:lastRenderedPageBreak/>
         <w:t>First order decay rates for each ED corresponding to each TEAP</w:t>
       </w:r>
     </w:p>
@@ -18433,7 +19213,6 @@
         <w:contextualSpacing w:val="0"/>
       </w:pPr>
       <w:r>
-        <w:lastRenderedPageBreak/>
         <w:t>The consumption of each EA due to the degradation of each ED</w:t>
       </w:r>
     </w:p>
@@ -19082,13 +19861,13 @@
       <w:pPr>
         <w:pStyle w:val="FigureCaption"/>
       </w:pPr>
-      <w:bookmarkStart w:id="10" w:name="_Toc384370915"/>
-      <w:bookmarkStart w:id="11" w:name="_Toc395246494"/>
+      <w:bookmarkStart w:id="12" w:name="_Toc384370915"/>
+      <w:bookmarkStart w:id="13" w:name="_Toc395246494"/>
       <w:r>
         <w:t>A matrix of maximum first order decay rates are required input for simulating multiple EA and ED reactions, an example of which is shown here.  Figure 9, below, also shows input requirements for this type of simulation.</w:t>
       </w:r>
-      <w:bookmarkEnd w:id="10"/>
-      <w:bookmarkEnd w:id="11"/>
+      <w:bookmarkEnd w:id="12"/>
+      <w:bookmarkEnd w:id="13"/>
     </w:p>
     <w:p>
       <w:pPr>
@@ -21097,13 +21876,13 @@
       <w:pPr>
         <w:pStyle w:val="FigureCaption"/>
       </w:pPr>
-      <w:bookmarkStart w:id="12" w:name="_Toc384370916"/>
-      <w:bookmarkStart w:id="13" w:name="_Toc395246495"/>
+      <w:bookmarkStart w:id="14" w:name="_Toc384370916"/>
+      <w:bookmarkStart w:id="15" w:name="_Toc395246495"/>
       <w:r>
         <w:t>A matrix of yield coefficients is required for simulating multiple EA and ED reactions.  Although in the general case the matrix could possess nED+nEA rows, on most occasions the matrix will actually possess nED rows. The entry in the corresponding cell indicates whether a value needs to be provided.  If a value must be provided, it is the rate of the column species production/consumption due to degradation of 1 unit of the row species.  The entries “+”, “-”, and “N” represent production, consumption, and no relationship, respectively.</w:t>
       </w:r>
-      <w:bookmarkEnd w:id="12"/>
-      <w:bookmarkEnd w:id="13"/>
+      <w:bookmarkEnd w:id="14"/>
+      <w:bookmarkEnd w:id="15"/>
       <w:r>
         <w:t xml:space="preserve">  </w:t>
       </w:r>
@@ -21971,28 +22750,28 @@
       <w:pPr>
         <w:pStyle w:val="FigureCaption"/>
       </w:pPr>
-      <w:bookmarkStart w:id="14" w:name="_Toc384370917"/>
-      <w:bookmarkStart w:id="15" w:name="_Toc395246496"/>
+      <w:bookmarkStart w:id="16" w:name="_Toc384370917"/>
+      <w:bookmarkStart w:id="17" w:name="_Toc395246496"/>
       <w:r>
         <w:t>A matrix of required inhibition constants that must be specified when simulating multiple EA and ED reactions.  Although in the general case the matrix could possess nED rows, on most occasions the matrix will actually possess only one row; that is, each species in the reaction possesses a single inhibition constant.</w:t>
       </w:r>
-      <w:bookmarkEnd w:id="14"/>
-      <w:bookmarkEnd w:id="15"/>
+      <w:bookmarkEnd w:id="16"/>
+      <w:bookmarkEnd w:id="17"/>
     </w:p>
     <w:p>
       <w:pPr>
         <w:pStyle w:val="BodyText"/>
       </w:pPr>
-      <w:commentRangeStart w:id="16"/>
+      <w:commentRangeStart w:id="18"/>
       <w:r>
         <w:t xml:space="preserve">Mass depletion from the system is reported in the global mass balance summary in the standard output file as a new term called “DECAY OR BIODEGRADATION”.  Users seeking to make use of this option are referred to the input instructions for its implementation.  </w:t>
       </w:r>
-      <w:commentRangeEnd w:id="16"/>
+      <w:commentRangeEnd w:id="18"/>
       <w:r>
         <w:rPr>
           <w:rStyle w:val="CommentReference"/>
         </w:rPr>
-        <w:commentReference w:id="16"/>
+        <w:commentReference w:id="18"/>
       </w:r>
     </w:p>
     <w:p>
@@ -25982,7 +26761,7 @@
           <v:shape id="_x0000_i1028" type="#_x0000_t75" style="width:244.2pt;height:17.3pt" o:ole="">
             <v:imagedata r:id="rId17" o:title=""/>
           </v:shape>
-          <o:OLEObject Type="Embed" ProgID="Equation.3" ShapeID="_x0000_i1028" DrawAspect="Content" ObjectID="_1514183919" r:id="rId18"/>
+          <o:OLEObject Type="Embed" ProgID="Equation.3" ShapeID="_x0000_i1028" DrawAspect="Content" ObjectID="_1514185212" r:id="rId18"/>
         </w:object>
       </w:r>
     </w:p>
@@ -26451,8 +27230,6 @@
         </w:rPr>
         <w:t xml:space="preserve">  The first character on the line (position 0) must be ‘#’.</w:t>
       </w:r>
-      <w:bookmarkStart w:id="17" w:name="_GoBack"/>
-      <w:bookmarkEnd w:id="17"/>
     </w:p>
     <w:p>
       <w:pPr>
@@ -28499,910 +29276,6 @@
           <w:sz w:val="22"/>
           <w:szCs w:val="22"/>
         </w:rPr>
-      </w:pPr>
-    </w:p>
-    <w:p>
-      <w:pPr>
-        <w:pStyle w:val="Heading2"/>
-      </w:pPr>
-      <w:bookmarkStart w:id="18" w:name="_Toc321942238"/>
-      <w:r>
-        <w:t>HSS</w:t>
-      </w:r>
-      <w:r>
-        <w:t xml:space="preserve"> Package</w:t>
-      </w:r>
-      <w:bookmarkEnd w:id="18"/>
-    </w:p>
-    <w:p>
-      <w:pPr>
-        <w:autoSpaceDE w:val="0"/>
-        <w:autoSpaceDN w:val="0"/>
-        <w:adjustRightInd w:val="0"/>
-        <w:spacing w:after="0" w:line="240" w:lineRule="auto"/>
-      </w:pPr>
-      <w:r>
-        <w:t>Input for the HSS package is read from a file listed in the name file with “HSS” as the file type. The input data are read in free format.</w:t>
-      </w:r>
-      <w:r>
-        <w:t xml:space="preserve"> Input instructions given below have been reproduced from the original HSS documentation (</w:t>
-      </w:r>
-      <w:r>
-        <w:t>Zheng et al, 2010</w:t>
-      </w:r>
-      <w:r>
-        <w:t xml:space="preserve">). For a detailed discussion </w:t>
-      </w:r>
-      <w:r>
-        <w:t>on HSS package, refer to the original documentation (</w:t>
-      </w:r>
-      <w:r>
-        <w:t>Zheng et al, 2010</w:t>
-      </w:r>
-      <w:r>
-        <w:t xml:space="preserve">). </w:t>
-      </w:r>
-    </w:p>
-    <w:p>
-      <w:pPr>
-        <w:autoSpaceDE w:val="0"/>
-        <w:autoSpaceDN w:val="0"/>
-        <w:adjustRightInd w:val="0"/>
-        <w:spacing w:after="0" w:line="240" w:lineRule="auto"/>
-        <w:rPr>
-          <w:b/>
-          <w:bCs/>
-        </w:rPr>
-      </w:pPr>
-    </w:p>
-    <w:p>
-      <w:pPr>
-        <w:autoSpaceDE w:val="0"/>
-        <w:autoSpaceDN w:val="0"/>
-        <w:adjustRightInd w:val="0"/>
-        <w:spacing w:after="0" w:line="240" w:lineRule="auto"/>
-        <w:rPr>
-          <w:b/>
-          <w:bCs/>
-        </w:rPr>
-      </w:pPr>
-      <w:r>
-        <w:rPr>
-          <w:b/>
-          <w:bCs/>
-        </w:rPr>
-        <w:t>For each simulation</w:t>
-      </w:r>
-    </w:p>
-    <w:p>
-      <w:pPr>
-        <w:autoSpaceDE w:val="0"/>
-        <w:autoSpaceDN w:val="0"/>
-        <w:adjustRightInd w:val="0"/>
-        <w:spacing w:after="0" w:line="240" w:lineRule="auto"/>
-        <w:rPr>
-          <w:rFonts w:ascii="Courier New" w:hAnsi="Courier New" w:cs="Courier New"/>
-        </w:rPr>
-      </w:pPr>
-      <w:r>
-        <w:rPr>
-          <w:rFonts w:ascii="Courier New" w:hAnsi="Courier New" w:cs="Courier New"/>
-        </w:rPr>
-        <w:t>0. [#Text]</w:t>
-      </w:r>
-    </w:p>
-    <w:p>
-      <w:pPr>
-        <w:autoSpaceDE w:val="0"/>
-        <w:autoSpaceDN w:val="0"/>
-        <w:adjustRightInd w:val="0"/>
-        <w:spacing w:after="0" w:line="240" w:lineRule="auto"/>
-      </w:pPr>
-      <w:r>
-        <w:t>Item 0 is optional and can include as many lines as desired. Each line needs to begin with the “#” character in the first column.</w:t>
-      </w:r>
-    </w:p>
-    <w:p>
-      <w:pPr>
-        <w:autoSpaceDE w:val="0"/>
-        <w:autoSpaceDN w:val="0"/>
-        <w:adjustRightInd w:val="0"/>
-        <w:spacing w:after="0" w:line="240" w:lineRule="auto"/>
-        <w:rPr>
-          <w:rFonts w:ascii="Courier New" w:hAnsi="Courier New" w:cs="Courier New"/>
-        </w:rPr>
-      </w:pPr>
-      <w:r>
-        <w:rPr>
-          <w:rFonts w:ascii="Courier New" w:hAnsi="Courier New" w:cs="Courier New"/>
-        </w:rPr>
-        <w:t>1. MaxHSSSource, MaxHSSCells, MaxHSSStep, RunOption</w:t>
-      </w:r>
-      <w:r>
-        <w:rPr>
-          <w:rFonts w:ascii="Courier New" w:hAnsi="Courier New" w:cs="Courier New"/>
-        </w:rPr>
-        <w:t xml:space="preserve">, </w:t>
-      </w:r>
-      <w:r>
-        <w:rPr>
-          <w:rFonts w:ascii="Courier New" w:hAnsi="Courier New" w:cs="Courier New"/>
-        </w:rPr>
-        <w:t>[</w:t>
-      </w:r>
-      <w:r>
-        <w:rPr>
-          <w:rFonts w:ascii="Courier New" w:hAnsi="Courier New" w:cs="Courier New"/>
-          <w:highlight w:val="lightGray"/>
-        </w:rPr>
-        <w:t>ShapeOption</w:t>
-      </w:r>
-      <w:r>
-        <w:rPr>
-          <w:rFonts w:ascii="Courier New" w:hAnsi="Courier New" w:cs="Courier New"/>
-        </w:rPr>
-        <w:t>]</w:t>
-      </w:r>
-    </w:p>
-    <w:p>
-      <w:pPr>
-        <w:autoSpaceDE w:val="0"/>
-        <w:autoSpaceDN w:val="0"/>
-        <w:adjustRightInd w:val="0"/>
-        <w:spacing w:after="0" w:line="240" w:lineRule="auto"/>
-        <w:rPr>
-          <w:rFonts w:ascii="Courier New" w:hAnsi="Courier New" w:cs="Courier New"/>
-        </w:rPr>
-      </w:pPr>
-      <w:r>
-        <w:rPr>
-          <w:rFonts w:ascii="Courier New" w:hAnsi="Courier New" w:cs="Courier New"/>
-        </w:rPr>
-        <w:t>2. faclength, factime, facmass</w:t>
-      </w:r>
-    </w:p>
-    <w:p>
-      <w:pPr>
-        <w:autoSpaceDE w:val="0"/>
-        <w:autoSpaceDN w:val="0"/>
-        <w:adjustRightInd w:val="0"/>
-        <w:spacing w:after="0" w:line="240" w:lineRule="auto"/>
-        <w:rPr>
-          <w:rFonts w:ascii="Courier New" w:hAnsi="Courier New" w:cs="Courier New"/>
-        </w:rPr>
-      </w:pPr>
-      <w:r>
-        <w:rPr>
-          <w:rFonts w:ascii="Courier New" w:hAnsi="Courier New" w:cs="Courier New"/>
-        </w:rPr>
-        <w:t>3. nHSSSource</w:t>
-      </w:r>
-    </w:p>
-    <w:p>
-      <w:pPr>
-        <w:autoSpaceDE w:val="0"/>
-        <w:autoSpaceDN w:val="0"/>
-        <w:adjustRightInd w:val="0"/>
-        <w:spacing w:after="0" w:line="240" w:lineRule="auto"/>
-        <w:rPr>
-          <w:b/>
-          <w:bCs/>
-        </w:rPr>
-      </w:pPr>
-      <w:r>
-        <w:rPr>
-          <w:b/>
-          <w:bCs/>
-        </w:rPr>
-        <w:t>Read items 4 and 5 [</w:t>
-      </w:r>
-      <w:r>
-        <w:rPr>
-          <w:rFonts w:ascii="Courier New" w:hAnsi="Courier New" w:cs="Courier New"/>
-        </w:rPr>
-        <w:t>nHSSSource</w:t>
-      </w:r>
-      <w:r>
-        <w:rPr>
-          <w:b/>
-          <w:bCs/>
-        </w:rPr>
-        <w:t>] times</w:t>
-      </w:r>
-    </w:p>
-    <w:p>
-      <w:pPr>
-        <w:autoSpaceDE w:val="0"/>
-        <w:autoSpaceDN w:val="0"/>
-        <w:adjustRightInd w:val="0"/>
-        <w:spacing w:after="0" w:line="240" w:lineRule="auto"/>
-        <w:rPr>
-          <w:rFonts w:ascii="Courier New" w:hAnsi="Courier New" w:cs="Courier New"/>
-        </w:rPr>
-      </w:pPr>
-      <w:r>
-        <w:rPr>
-          <w:rFonts w:ascii="Courier New" w:hAnsi="Courier New" w:cs="Courier New"/>
-        </w:rPr>
-        <w:t>4. HSSFileName, inHSSFile</w:t>
-      </w:r>
-    </w:p>
-    <w:p>
-      <w:pPr>
-        <w:autoSpaceDE w:val="0"/>
-        <w:autoSpaceDN w:val="0"/>
-        <w:adjustRightInd w:val="0"/>
-        <w:spacing w:after="0" w:line="240" w:lineRule="auto"/>
-        <w:rPr>
-          <w:rFonts w:ascii="Courier New" w:hAnsi="Courier New" w:cs="Courier New"/>
-        </w:rPr>
-      </w:pPr>
-      <w:r>
-        <w:rPr>
-          <w:b/>
-          <w:bCs/>
-        </w:rPr>
-        <w:t xml:space="preserve">Read item 5a only if </w:t>
-      </w:r>
-      <w:r>
-        <w:rPr>
-          <w:rFonts w:ascii="Courier New" w:hAnsi="Courier New" w:cs="Courier New"/>
-        </w:rPr>
-        <w:t>[ShapeOption]</w:t>
-      </w:r>
-      <w:r>
-        <w:rPr>
-          <w:b/>
-        </w:rPr>
-        <w:t xml:space="preserve">is blank </w:t>
-      </w:r>
-    </w:p>
-    <w:p>
-      <w:pPr>
-        <w:autoSpaceDE w:val="0"/>
-        <w:autoSpaceDN w:val="0"/>
-        <w:adjustRightInd w:val="0"/>
-        <w:spacing w:after="0" w:line="240" w:lineRule="auto"/>
-        <w:rPr>
-          <w:rFonts w:ascii="Courier New" w:hAnsi="Courier New" w:cs="Courier New"/>
-        </w:rPr>
-      </w:pPr>
-      <w:r>
-        <w:rPr>
-          <w:rFonts w:ascii="Courier New" w:hAnsi="Courier New" w:cs="Courier New"/>
-        </w:rPr>
-        <w:t>5</w:t>
-      </w:r>
-      <w:r>
-        <w:rPr>
-          <w:rFonts w:ascii="Courier New" w:hAnsi="Courier New" w:cs="Courier New"/>
-        </w:rPr>
-        <w:t>a</w:t>
-      </w:r>
-      <w:r>
-        <w:rPr>
-          <w:rFonts w:ascii="Courier New" w:hAnsi="Courier New" w:cs="Courier New"/>
-        </w:rPr>
-        <w:t>. kSource, iSource, jSource, SourceName, iHSSComp</w:t>
-      </w:r>
-    </w:p>
-    <w:p>
-      <w:pPr>
-        <w:autoSpaceDE w:val="0"/>
-        <w:autoSpaceDN w:val="0"/>
-        <w:adjustRightInd w:val="0"/>
-        <w:spacing w:after="0" w:line="240" w:lineRule="auto"/>
-        <w:rPr>
-          <w:rFonts w:ascii="Courier New" w:hAnsi="Courier New" w:cs="Courier New"/>
-          <w:highlight w:val="lightGray"/>
-        </w:rPr>
-      </w:pPr>
-      <w:r>
-        <w:rPr>
-          <w:b/>
-          <w:bCs/>
-          <w:highlight w:val="lightGray"/>
-        </w:rPr>
-        <w:t>Read item 5</w:t>
-      </w:r>
-      <w:r>
-        <w:rPr>
-          <w:b/>
-          <w:bCs/>
-          <w:highlight w:val="lightGray"/>
-        </w:rPr>
-        <w:t>b</w:t>
-      </w:r>
-      <w:r>
-        <w:rPr>
-          <w:b/>
-          <w:bCs/>
-          <w:highlight w:val="lightGray"/>
-        </w:rPr>
-        <w:t xml:space="preserve"> only if </w:t>
-      </w:r>
-      <w:r>
-        <w:rPr>
-          <w:rFonts w:ascii="Courier New" w:hAnsi="Courier New" w:cs="Courier New"/>
-          <w:highlight w:val="lightGray"/>
-        </w:rPr>
-        <w:t>[ShapeOption]</w:t>
-      </w:r>
-      <w:r>
-        <w:rPr>
-          <w:rFonts w:ascii="Courier New" w:hAnsi="Courier New" w:cs="Courier New"/>
-          <w:highlight w:val="lightGray"/>
-        </w:rPr>
-        <w:t xml:space="preserve"> </w:t>
-      </w:r>
-      <w:r>
-        <w:rPr>
-          <w:b/>
-          <w:highlight w:val="lightGray"/>
-        </w:rPr>
-        <w:t>is set to POLYGON</w:t>
-      </w:r>
-    </w:p>
-    <w:p>
-      <w:pPr>
-        <w:autoSpaceDE w:val="0"/>
-        <w:autoSpaceDN w:val="0"/>
-        <w:adjustRightInd w:val="0"/>
-        <w:spacing w:after="0" w:line="240" w:lineRule="auto"/>
-        <w:rPr>
-          <w:rFonts w:ascii="Courier New" w:hAnsi="Courier New" w:cs="Courier New"/>
-          <w:highlight w:val="lightGray"/>
-        </w:rPr>
-      </w:pPr>
-      <w:r>
-        <w:rPr>
-          <w:rFonts w:ascii="Courier New" w:hAnsi="Courier New" w:cs="Courier New"/>
-          <w:highlight w:val="lightGray"/>
-        </w:rPr>
-        <w:t>5</w:t>
-      </w:r>
-      <w:r>
-        <w:rPr>
-          <w:rFonts w:ascii="Courier New" w:hAnsi="Courier New" w:cs="Courier New"/>
-          <w:highlight w:val="lightGray"/>
-        </w:rPr>
-        <w:t>b</w:t>
-      </w:r>
-      <w:r>
-        <w:rPr>
-          <w:rFonts w:ascii="Courier New" w:hAnsi="Courier New" w:cs="Courier New"/>
-          <w:highlight w:val="lightGray"/>
-        </w:rPr>
-        <w:t>. kSource, iSource, jSource, SourceName, iHSSComp,</w:t>
-      </w:r>
-      <w:r>
-        <w:rPr>
-          <w:highlight w:val="lightGray"/>
-        </w:rPr>
-        <w:t xml:space="preserve"> </w:t>
-      </w:r>
-      <w:r>
-        <w:rPr>
-          <w:rFonts w:ascii="Courier New" w:hAnsi="Courier New" w:cs="Courier New"/>
-          <w:highlight w:val="lightGray"/>
-        </w:rPr>
-        <w:t>nPoint, nSubGrid</w:t>
-      </w:r>
-    </w:p>
-    <w:p>
-      <w:pPr>
-        <w:autoSpaceDE w:val="0"/>
-        <w:autoSpaceDN w:val="0"/>
-        <w:adjustRightInd w:val="0"/>
-        <w:spacing w:after="0" w:line="240" w:lineRule="auto"/>
-        <w:rPr>
-          <w:rFonts w:ascii="Courier New" w:hAnsi="Courier New" w:cs="Courier New"/>
-          <w:highlight w:val="lightGray"/>
-        </w:rPr>
-      </w:pPr>
-      <w:r>
-        <w:rPr>
-          <w:b/>
-          <w:bCs/>
-          <w:highlight w:val="lightGray"/>
-        </w:rPr>
-        <w:t>Read item</w:t>
-      </w:r>
-      <w:r>
-        <w:rPr>
-          <w:b/>
-          <w:bCs/>
-          <w:highlight w:val="lightGray"/>
-        </w:rPr>
-        <w:t>s</w:t>
-      </w:r>
-      <w:r>
-        <w:rPr>
-          <w:b/>
-          <w:bCs/>
-          <w:highlight w:val="lightGray"/>
-        </w:rPr>
-        <w:t xml:space="preserve"> 5c</w:t>
-      </w:r>
-      <w:r>
-        <w:rPr>
-          <w:b/>
-          <w:bCs/>
-          <w:highlight w:val="lightGray"/>
-        </w:rPr>
-        <w:t xml:space="preserve"> and 5d</w:t>
-      </w:r>
-      <w:r>
-        <w:rPr>
-          <w:b/>
-          <w:bCs/>
-          <w:highlight w:val="lightGray"/>
-        </w:rPr>
-        <w:t xml:space="preserve"> only if </w:t>
-      </w:r>
-      <w:r>
-        <w:rPr>
-          <w:rFonts w:ascii="Courier New" w:hAnsi="Courier New" w:cs="Courier New"/>
-          <w:highlight w:val="lightGray"/>
-        </w:rPr>
-        <w:t>[ShapeOption]</w:t>
-      </w:r>
-      <w:r>
-        <w:rPr>
-          <w:b/>
-          <w:highlight w:val="lightGray"/>
-        </w:rPr>
-        <w:t>is set to IRREGULAR</w:t>
-      </w:r>
-    </w:p>
-    <w:p>
-      <w:pPr>
-        <w:autoSpaceDE w:val="0"/>
-        <w:autoSpaceDN w:val="0"/>
-        <w:adjustRightInd w:val="0"/>
-        <w:spacing w:after="0" w:line="240" w:lineRule="auto"/>
-        <w:rPr>
-          <w:rFonts w:ascii="Courier New" w:hAnsi="Courier New" w:cs="Courier New"/>
-          <w:highlight w:val="lightGray"/>
-        </w:rPr>
-      </w:pPr>
-      <w:r>
-        <w:rPr>
-          <w:rFonts w:ascii="Courier New" w:hAnsi="Courier New" w:cs="Courier New"/>
-          <w:highlight w:val="lightGray"/>
-        </w:rPr>
-        <w:t>5c. kSource, SourceName, iHSSComp,</w:t>
-      </w:r>
-      <w:r>
-        <w:rPr>
-          <w:highlight w:val="lightGray"/>
-        </w:rPr>
-        <w:t xml:space="preserve"> </w:t>
-      </w:r>
-      <w:r>
-        <w:rPr>
-          <w:rFonts w:ascii="Courier New" w:hAnsi="Courier New" w:cs="Courier New"/>
-          <w:highlight w:val="lightGray"/>
-        </w:rPr>
-        <w:t>nPoint, nSubGrid</w:t>
-      </w:r>
-    </w:p>
-    <w:p>
-      <w:pPr>
-        <w:autoSpaceDE w:val="0"/>
-        <w:autoSpaceDN w:val="0"/>
-        <w:adjustRightInd w:val="0"/>
-        <w:spacing w:after="0" w:line="240" w:lineRule="auto"/>
-        <w:rPr>
-          <w:b/>
-          <w:bCs/>
-          <w:highlight w:val="lightGray"/>
-        </w:rPr>
-      </w:pPr>
-      <w:r>
-        <w:rPr>
-          <w:b/>
-          <w:bCs/>
-          <w:highlight w:val="lightGray"/>
-        </w:rPr>
-        <w:t>Read item 5d [</w:t>
-      </w:r>
-      <w:r>
-        <w:rPr>
-          <w:rFonts w:ascii="Courier New" w:hAnsi="Courier New" w:cs="Courier New"/>
-          <w:highlight w:val="lightGray"/>
-        </w:rPr>
-        <w:t>nPoint</w:t>
-      </w:r>
-      <w:r>
-        <w:rPr>
-          <w:b/>
-          <w:bCs/>
-          <w:highlight w:val="lightGray"/>
-        </w:rPr>
-        <w:t>] times</w:t>
-      </w:r>
-    </w:p>
-    <w:p>
-      <w:pPr>
-        <w:autoSpaceDE w:val="0"/>
-        <w:autoSpaceDN w:val="0"/>
-        <w:adjustRightInd w:val="0"/>
-        <w:spacing w:after="0" w:line="240" w:lineRule="auto"/>
-        <w:rPr>
-          <w:rFonts w:ascii="Courier New" w:hAnsi="Courier New" w:cs="Courier New"/>
-        </w:rPr>
-      </w:pPr>
-      <w:r>
-        <w:rPr>
-          <w:rFonts w:ascii="Courier New" w:hAnsi="Courier New" w:cs="Courier New"/>
-          <w:highlight w:val="lightGray"/>
-        </w:rPr>
-        <w:t>5c. SourceX, SourceY</w:t>
-      </w:r>
-    </w:p>
-    <w:p>
-      <w:pPr>
-        <w:spacing w:after="0" w:line="240" w:lineRule="auto"/>
-      </w:pPr>
-    </w:p>
-    <w:p>
-      <w:pPr>
-        <w:autoSpaceDE w:val="0"/>
-        <w:autoSpaceDN w:val="0"/>
-        <w:adjustRightInd w:val="0"/>
-        <w:spacing w:after="0" w:line="240" w:lineRule="auto"/>
-        <w:rPr>
-          <w:b/>
-          <w:bCs/>
-        </w:rPr>
-      </w:pPr>
-      <w:r>
-        <w:rPr>
-          <w:b/>
-          <w:bCs/>
-        </w:rPr>
-        <w:t>Explanation of Parameters Used by the HSS Package</w:t>
-      </w:r>
-    </w:p>
-    <w:p>
-      <w:pPr>
-        <w:autoSpaceDE w:val="0"/>
-        <w:autoSpaceDN w:val="0"/>
-        <w:adjustRightInd w:val="0"/>
-        <w:spacing w:after="0" w:line="240" w:lineRule="auto"/>
-      </w:pPr>
-      <w:r>
-        <w:t>Text – is a character string (maximum of 79 characters) that starts in column 2. Any characters can be included in [Text]. The “#” character needs to be in column 1. [Text] is printed when the file is read and provides an opportunity for the user to include information about the model both in the input file and the associated output file.</w:t>
-      </w:r>
-    </w:p>
-    <w:p>
-      <w:pPr>
-        <w:autoSpaceDE w:val="0"/>
-        <w:autoSpaceDN w:val="0"/>
-        <w:adjustRightInd w:val="0"/>
-        <w:spacing w:after="0" w:line="240" w:lineRule="auto"/>
-      </w:pPr>
-      <w:r>
-        <w:t>MaxHSSSource – is the maximum number of HSSM-LNAPL sources allowed in the current transport simulation. This value is used only for memory allocation purposes.</w:t>
-      </w:r>
-    </w:p>
-    <w:p>
-      <w:pPr>
-        <w:autoSpaceDE w:val="0"/>
-        <w:autoSpaceDN w:val="0"/>
-        <w:adjustRightInd w:val="0"/>
-        <w:spacing w:after="0" w:line="240" w:lineRule="auto"/>
-      </w:pPr>
-      <w:r>
-        <w:lastRenderedPageBreak/>
-        <w:t>MaxHSSCells – is the maximum number of model cells that any single HSSM-LNAPL source can occupy. A HSSM-LNAPL source is initially associated with a single model cell. As the oil lens expands, more model cells may be used to represent the source, whenever necessary. This value is used only for memory allocation purposes.</w:t>
-      </w:r>
-    </w:p>
-    <w:p>
-      <w:pPr>
-        <w:autoSpaceDE w:val="0"/>
-        <w:autoSpaceDN w:val="0"/>
-        <w:adjustRightInd w:val="0"/>
-        <w:spacing w:after="0" w:line="240" w:lineRule="auto"/>
-      </w:pPr>
-      <w:r>
-        <w:t>MaxHSSStep – is the maximum number of time steps used to define any single HSSMLNAPL source, as output from a HSSM run. This value is used only for memory allocation purposes.</w:t>
-      </w:r>
-    </w:p>
-    <w:p>
-      <w:pPr>
-        <w:autoSpaceDE w:val="0"/>
-        <w:autoSpaceDN w:val="0"/>
-        <w:adjustRightInd w:val="0"/>
-        <w:spacing w:after="0" w:line="240" w:lineRule="auto"/>
-      </w:pPr>
-      <w:r>
-        <w:t>RunOption – is a character flag indicating whether the HSSM model should be invoked from within MT3DMS or run manually outside MT3DMS. If [RunOption] is set to RunHSSM (case insensitive), the HSSM code, included with MT3DMS as a dynamic link library (DLL) module, will be executed from within MT3DMS to simulate the LNAPL source.</w:t>
-      </w:r>
-      <w:r>
-        <w:t xml:space="preserve"> </w:t>
-      </w:r>
-      <w:r>
-        <w:t>If [RunOption] is set to any other value or simply omitted, an input file defining the LNAPL source must have been generated from a previous execution of the HSSM code outside MT3DMS.</w:t>
-      </w:r>
-    </w:p>
-    <w:p>
-      <w:pPr>
-        <w:autoSpaceDE w:val="0"/>
-        <w:autoSpaceDN w:val="0"/>
-        <w:adjustRightInd w:val="0"/>
-        <w:spacing w:after="0" w:line="240" w:lineRule="auto"/>
-      </w:pPr>
-      <w:r>
-        <w:rPr>
-          <w:highlight w:val="lightGray"/>
-        </w:rPr>
-        <w:t>ShapeOption – is a character flag indicating the shape of the source area. Two options can be invoked with this flag: POLYGON (for a regular polygon)</w:t>
-      </w:r>
-      <w:r>
-        <w:rPr>
-          <w:highlight w:val="lightGray"/>
-        </w:rPr>
-        <w:t xml:space="preserve">; </w:t>
-      </w:r>
-      <w:r>
-        <w:rPr>
-          <w:highlight w:val="lightGray"/>
-        </w:rPr>
-        <w:t xml:space="preserve">IRREGULAR (for an irregular polygon). </w:t>
-      </w:r>
-      <w:r>
-        <w:rPr>
-          <w:highlight w:val="lightGray"/>
-        </w:rPr>
-        <w:t xml:space="preserve">Both the options are case insensitive. </w:t>
-      </w:r>
-      <w:r>
-        <w:rPr>
-          <w:highlight w:val="lightGray"/>
-        </w:rPr>
-        <w:t>If left blank, the default setting (circular shape) in the HSS package will be used.</w:t>
-      </w:r>
-      <w:r>
-        <w:t xml:space="preserve"> </w:t>
-      </w:r>
-    </w:p>
-    <w:p>
-      <w:pPr>
-        <w:autoSpaceDE w:val="0"/>
-        <w:autoSpaceDN w:val="0"/>
-        <w:adjustRightInd w:val="0"/>
-        <w:spacing w:after="0" w:line="240" w:lineRule="auto"/>
-      </w:pPr>
-      <w:r>
-        <w:t xml:space="preserve">faclength – is the conversion factor for converting the unit of length used in HSSM to that used in MT3DMS. For example, if the unit used in MT3DMS is feet while the unit in HSSM is m, [faclength] should be set to </w:t>
-      </w:r>
-      <w:r>
-        <w:rPr>
-          <w:rFonts w:ascii="Courier New" w:hAnsi="Courier New" w:cs="Courier New"/>
-        </w:rPr>
-        <w:t>3.28</w:t>
-      </w:r>
-      <w:r>
-        <w:t>.</w:t>
-      </w:r>
-    </w:p>
-    <w:p>
-      <w:pPr>
-        <w:autoSpaceDE w:val="0"/>
-        <w:autoSpaceDN w:val="0"/>
-        <w:adjustRightInd w:val="0"/>
-        <w:spacing w:after="0" w:line="240" w:lineRule="auto"/>
-      </w:pPr>
-      <w:r>
-        <w:t xml:space="preserve">factime – is the conversion factor for converting the unit of time used in HSSM to that used in MT3DMS. For example, if the unit used in MT3DMS is minutes while the unit in HSSM is day, [factime] should be set to </w:t>
-      </w:r>
-      <w:r>
-        <w:rPr>
-          <w:rFonts w:ascii="Courier New" w:hAnsi="Courier New" w:cs="Courier New"/>
-        </w:rPr>
-        <w:t>1440</w:t>
-      </w:r>
-      <w:r>
-        <w:t>.</w:t>
-      </w:r>
-    </w:p>
-    <w:p>
-      <w:pPr>
-        <w:autoSpaceDE w:val="0"/>
-        <w:autoSpaceDN w:val="0"/>
-        <w:adjustRightInd w:val="0"/>
-        <w:spacing w:after="0" w:line="240" w:lineRule="auto"/>
-      </w:pPr>
-      <w:r>
-        <w:t xml:space="preserve">facmass – is the conversion factor for converting the unit of mass used in HSSM to that used in MT3DMS. For example, if the unit used in MT3DMS is gram while the unit in HSSM is kg, [facmass] should be set to </w:t>
-      </w:r>
-      <w:r>
-        <w:rPr>
-          <w:rFonts w:ascii="Courier New" w:hAnsi="Courier New" w:cs="Courier New"/>
-        </w:rPr>
-        <w:t>1000</w:t>
-      </w:r>
-      <w:r>
-        <w:t>.</w:t>
-      </w:r>
-    </w:p>
-    <w:p>
-      <w:pPr>
-        <w:autoSpaceDE w:val="0"/>
-        <w:autoSpaceDN w:val="0"/>
-        <w:adjustRightInd w:val="0"/>
-        <w:spacing w:after="0" w:line="240" w:lineRule="auto"/>
-      </w:pPr>
-      <w:r>
-        <w:t>nHSSSource – is the actual number of HSSM-LNAPL sources included in the current transport simulation. [nHSSSource] cannot exceed [MaxHSSSource], the maximum number of HSSM-LNAPL sources allowed.</w:t>
-      </w:r>
-    </w:p>
-    <w:p>
-      <w:pPr>
-        <w:autoSpaceDE w:val="0"/>
-        <w:autoSpaceDN w:val="0"/>
-        <w:adjustRightInd w:val="0"/>
-        <w:spacing w:after="0" w:line="240" w:lineRule="auto"/>
-      </w:pPr>
-      <w:r>
-        <w:t>HSSFileName – is a string of one to 78 nonblank characters specifying the name of an auxiliary input file defining a specific HSSM-LNAPL source. [HSSFileName] can include a path; constraints imposed by a particular computer operating system regarding file names and paths should be considered when specifying [HSSFileName].</w:t>
-      </w:r>
-    </w:p>
-    <w:p>
-      <w:pPr>
-        <w:autoSpaceDE w:val="0"/>
-        <w:autoSpaceDN w:val="0"/>
-        <w:adjustRightInd w:val="0"/>
-        <w:spacing w:after="0" w:line="240" w:lineRule="auto"/>
-      </w:pPr>
-      <w:r>
-        <w:t>inHSSFile – an integer unit number associated with the HSSM-LNAPL source input file given by [HSSFileName].</w:t>
-      </w:r>
-    </w:p>
-    <w:p>
-      <w:pPr>
-        <w:autoSpaceDE w:val="0"/>
-        <w:autoSpaceDN w:val="0"/>
-        <w:adjustRightInd w:val="0"/>
-        <w:spacing w:after="0" w:line="240" w:lineRule="auto"/>
-      </w:pPr>
-      <w:r>
-        <w:t>kSource – is the layer index of the initial model cell where a HSSM-LNAPL source is located.</w:t>
-      </w:r>
-    </w:p>
-    <w:p>
-      <w:pPr>
-        <w:autoSpaceDE w:val="0"/>
-        <w:autoSpaceDN w:val="0"/>
-        <w:adjustRightInd w:val="0"/>
-        <w:spacing w:after="0" w:line="240" w:lineRule="auto"/>
-      </w:pPr>
-      <w:r>
-        <w:t>iSource – is the row index of the initial model cell where a HSSM-LNAPL source is located.</w:t>
-      </w:r>
-    </w:p>
-    <w:p>
-      <w:pPr>
-        <w:autoSpaceDE w:val="0"/>
-        <w:autoSpaceDN w:val="0"/>
-        <w:adjustRightInd w:val="0"/>
-        <w:spacing w:after="0" w:line="240" w:lineRule="auto"/>
-      </w:pPr>
-      <w:r>
-        <w:t>jSource – is the column index of the initial model cell where a HSSM-LNAPL source is located.</w:t>
-      </w:r>
-    </w:p>
-    <w:p>
-      <w:pPr>
-        <w:autoSpaceDE w:val="0"/>
-        <w:autoSpaceDN w:val="0"/>
-        <w:adjustRightInd w:val="0"/>
-        <w:spacing w:after="0" w:line="240" w:lineRule="auto"/>
-      </w:pPr>
-      <w:r>
-        <w:t>SourceName – is a string of 1 to 12 nonblank characters used to identify the HSSM-LNAPL source specified at [kSource, iSource, jSource]. The identifier need not be unique; however, identification of HSSM-LNAPL sources in the output files is facilitated if each source is given a unique name.</w:t>
-      </w:r>
-    </w:p>
-    <w:p>
-      <w:pPr>
-        <w:autoSpaceDE w:val="0"/>
-        <w:autoSpaceDN w:val="0"/>
-        <w:adjustRightInd w:val="0"/>
-        <w:spacing w:after="0" w:line="240" w:lineRule="auto"/>
-      </w:pPr>
-      <w:r>
-        <w:lastRenderedPageBreak/>
-        <w:t>iHSSComp – is species index of the LNAPL source in a multicomponent MT3DMS simulation. For example, if iSSComp = 2, the LNAPL source is intended for species no. 2 included in the current simulation.</w:t>
-      </w:r>
-    </w:p>
-    <w:p>
-      <w:pPr>
-        <w:autoSpaceDE w:val="0"/>
-        <w:autoSpaceDN w:val="0"/>
-        <w:adjustRightInd w:val="0"/>
-        <w:spacing w:after="0" w:line="240" w:lineRule="auto"/>
-        <w:rPr>
-          <w:highlight w:val="lightGray"/>
-        </w:rPr>
-      </w:pPr>
-      <w:r>
-        <w:rPr>
-          <w:highlight w:val="lightGray"/>
-        </w:rPr>
-        <w:t xml:space="preserve">nPoint – is the number of points that define a user defined regular or irregular polygon. </w:t>
-      </w:r>
-    </w:p>
-    <w:p>
-      <w:pPr>
-        <w:autoSpaceDE w:val="0"/>
-        <w:autoSpaceDN w:val="0"/>
-        <w:adjustRightInd w:val="0"/>
-        <w:spacing w:after="0" w:line="240" w:lineRule="auto"/>
-      </w:pPr>
-      <w:r>
-        <w:rPr>
-          <w:highlight w:val="lightGray"/>
-        </w:rPr>
-        <w:t xml:space="preserve">nSubGrid – is the number of subdivisions made in each X and Y directions to calculate approximate area weights of the source distribution. </w:t>
-      </w:r>
-      <w:r>
-        <w:rPr>
-          <w:highlight w:val="lightGray"/>
-        </w:rPr>
-        <w:t>If nSubGrid is set to a negative number, then an alternate algorithm is used to calculate the area weights.</w:t>
-      </w:r>
-      <w:r>
-        <w:t xml:space="preserve"> </w:t>
-      </w:r>
-    </w:p>
-    <w:p>
-      <w:pPr>
-        <w:autoSpaceDE w:val="0"/>
-        <w:autoSpaceDN w:val="0"/>
-        <w:adjustRightInd w:val="0"/>
-        <w:spacing w:after="0" w:line="240" w:lineRule="auto"/>
-        <w:rPr>
-          <w:highlight w:val="lightGray"/>
-        </w:rPr>
-      </w:pPr>
-      <w:r>
-        <w:rPr>
-          <w:highlight w:val="lightGray"/>
-        </w:rPr>
-        <w:t xml:space="preserve">SourceX – is the model X coordinate of the points defining a user specified irregular polygon. SourceX is measured in the positive X direction. </w:t>
-      </w:r>
-    </w:p>
-    <w:p>
-      <w:pPr>
-        <w:autoSpaceDE w:val="0"/>
-        <w:autoSpaceDN w:val="0"/>
-        <w:adjustRightInd w:val="0"/>
-        <w:spacing w:after="0" w:line="240" w:lineRule="auto"/>
-      </w:pPr>
-      <w:r>
-        <w:rPr>
-          <w:highlight w:val="lightGray"/>
-        </w:rPr>
-        <w:t>SourceY – is the model Y coordinate of the points defining a user specified irregular polygon. SourceY is measured in the positive Y direction.</w:t>
-      </w:r>
-      <w:r>
-        <w:rPr>
-          <w:highlight w:val="lightGray"/>
-        </w:rPr>
-        <w:t xml:space="preserve"> Note that the positive Y direction is opposite to the direction in which the row numbers increase.</w:t>
-      </w:r>
-      <w:r>
-        <w:t xml:space="preserve"> </w:t>
-      </w:r>
-    </w:p>
-    <w:p>
-      <w:pPr>
-        <w:autoSpaceDE w:val="0"/>
-        <w:autoSpaceDN w:val="0"/>
-        <w:adjustRightInd w:val="0"/>
-        <w:spacing w:after="0" w:line="240" w:lineRule="auto"/>
       </w:pPr>
     </w:p>
     <w:p>
@@ -29763,6 +29636,7 @@
         <w:jc w:val="both"/>
       </w:pPr>
       <w:r>
+        <w:lastRenderedPageBreak/>
         <w:t xml:space="preserve">The purpose of this file was primarily to evaluate the amount of mass flowing into or out of dry cells as a percentage of the total mass flowing across all active cells. </w:t>
       </w:r>
       <w:r>
@@ -30251,11 +30125,11 @@
         <w:t>If the contaminant treatment system (CTS) package is implemented in a simulation, a</w:t>
       </w:r>
       <w:r>
-        <w:t xml:space="preserve"> separate overall mass balance that is specific to the treatment systems is reported in the standard output file. The treatment system specific mass balance reports separate terms for mass extracted from the groundwater system via extraction wells that enters the </w:t>
+        <w:t xml:space="preserve"> separate overall mass balance that is specific to the treatment systems is reported in the standard output file. The treatment system specific mass balance reports separate terms for mass extracted from the groundwater system via extraction wells that enters the treatment systems, mass entering the treatment systems from external sources, mass </w:t>
       </w:r>
       <w:r>
         <w:lastRenderedPageBreak/>
-        <w:t>treatment systems, mass entering the treatment systems from external sources, mass addition or removal as a result of specified treatment options, mass leaving the treatment systems that is injected back into the groundwater system, and mass leaving the treatment systems to external sinks.</w:t>
+        <w:t>addition or removal as a result of specified treatment options, mass leaving the treatment systems that is injected back into the groundwater system, and mass leaving the treatment systems to external sinks.</w:t>
       </w:r>
       <w:r>
         <w:t xml:space="preserve"> Mass entering and leaving a treatment system also appears in the global mass budget summary of the standard output file.</w:t>
@@ -30874,7 +30748,6 @@
                 <w:sz w:val="20"/>
                 <w:szCs w:val="20"/>
               </w:rPr>
-              <w:lastRenderedPageBreak/>
               <w:t>#</w:t>
             </w:r>
           </w:p>
@@ -30980,6 +30853,7 @@
                 <w:sz w:val="20"/>
                 <w:szCs w:val="20"/>
               </w:rPr>
+              <w:lastRenderedPageBreak/>
               <w:t># Dimensions</w:t>
             </w:r>
           </w:p>
@@ -37579,7 +37453,6 @@
                 <w:sz w:val="20"/>
                 <w:szCs w:val="20"/>
               </w:rPr>
-              <w:lastRenderedPageBreak/>
               <w:t>TBA</w:t>
             </w:r>
           </w:p>
@@ -37739,6 +37612,7 @@
                 <w:sz w:val="20"/>
                 <w:szCs w:val="20"/>
               </w:rPr>
+              <w:lastRenderedPageBreak/>
               <w:t>CompSurrogate</w:t>
             </w:r>
           </w:p>
@@ -40524,7 +40398,7 @@
 
 <file path=word/comments.xml><?xml version="1.0" encoding="utf-8"?>
 <w:comments xmlns:wpc="http://schemas.microsoft.com/office/word/2010/wordprocessingCanvas" xmlns:mc="http://schemas.openxmlformats.org/markup-compatibility/2006" xmlns:o="urn:schemas-microsoft-com:office:office" xmlns:r="http://schemas.openxmlformats.org/officeDocument/2006/relationships" xmlns:m="http://schemas.openxmlformats.org/officeDocument/2006/math" xmlns:v="urn:schemas-microsoft-com:vml" xmlns:wp14="http://schemas.microsoft.com/office/word/2010/wordprocessingDrawing" xmlns:wp="http://schemas.openxmlformats.org/drawingml/2006/wordprocessingDrawing" xmlns:w10="urn:schemas-microsoft-com:office:word" xmlns:w="http://schemas.openxmlformats.org/wordprocessingml/2006/main" xmlns:w14="http://schemas.microsoft.com/office/word/2010/wordml" xmlns:w15="http://schemas.microsoft.com/office/word/2012/wordml" xmlns:wpg="http://schemas.microsoft.com/office/word/2010/wordprocessingGroup" xmlns:wpi="http://schemas.microsoft.com/office/word/2010/wordprocessingInk" xmlns:wne="http://schemas.microsoft.com/office/word/2006/wordml" xmlns:wps="http://schemas.microsoft.com/office/word/2010/wordprocessingShape" mc:Ignorable="w14 w15 wp14">
-  <w:comment w:id="9" w:author="Morway, Eric" w:date="2014-09-02T10:40:00Z" w:initials="ME">
+  <w:comment w:id="11" w:author="Morway, Eric" w:date="2014-09-02T10:40:00Z" w:initials="ME">
     <w:p>
       <w:pPr>
         <w:pStyle w:val="CommentText"/>
@@ -40540,7 +40414,7 @@
       </w:r>
     </w:p>
   </w:comment>
-  <w:comment w:id="16" w:author="Bedekar, Vivek" w:date="2014-09-01T00:51:00Z" w:initials="BV">
+  <w:comment w:id="18" w:author="Bedekar, Vivek" w:date="2014-09-01T00:51:00Z" w:initials="BV">
     <w:p>
       <w:pPr>
         <w:pStyle w:val="CommentText"/>
@@ -47366,7 +47240,7 @@
 </file>
 
 <file path=customXml/itemProps1.xml><?xml version="1.0" encoding="utf-8"?>
-<ds:datastoreItem xmlns:ds="http://schemas.openxmlformats.org/officeDocument/2006/customXml" ds:itemID="{E1D13C6D-1C29-409C-BB09-647ECE20B0CB}">
+<ds:datastoreItem xmlns:ds="http://schemas.openxmlformats.org/officeDocument/2006/customXml" ds:itemID="{37748730-1398-49B3-BF9C-810A09173C58}">
   <ds:schemaRefs>
     <ds:schemaRef ds:uri="http://schemas.openxmlformats.org/officeDocument/2006/bibliography"/>
   </ds:schemaRefs>

</xml_diff>

<commit_message>
Clean up of input instructions related to CTS
</commit_message>
<xml_diff>
--- a/Input_Instructions.docx
+++ b/Input_Instructions.docx
@@ -9033,7 +9033,7 @@
         <w:autoSpaceDN w:val="0"/>
         <w:adjustRightInd w:val="0"/>
         <w:spacing w:after="0" w:line="240" w:lineRule="auto"/>
-        <w:ind w:left="2160"/>
+        <w:ind w:left="2520"/>
       </w:pPr>
       <w:r>
         <w:t xml:space="preserve">If </w:t>
@@ -9063,7 +9063,7 @@
         <w:autoSpaceDN w:val="0"/>
         <w:adjustRightInd w:val="0"/>
         <w:spacing w:after="0" w:line="240" w:lineRule="auto"/>
-        <w:ind w:left="2160"/>
+        <w:ind w:left="2520"/>
       </w:pPr>
       <w:r>
         <w:t>If NCTS = -1, treatment system information from the previous stress period is reused for the current stress period.</w:t>
@@ -9122,12 +9122,6 @@
       </w:r>
       <w:r>
         <w:t>NINJ,</w:t>
-      </w:r>
-      <w:r>
-        <w:t xml:space="preserve"> IAUX</w:t>
-      </w:r>
-      <w:r>
-        <w:t>,</w:t>
       </w:r>
       <w:r>
         <w:t xml:space="preserve"> </w:t>
@@ -9229,7 +9223,144 @@
         <w:ind w:left="2160" w:hanging="270"/>
       </w:pPr>
       <w:r>
-        <w:t>IAUX is an auxiliary flag currently not being used.</w:t>
+        <w:t>ITRTINJ</w:t>
+      </w:r>
+      <w:r>
+        <w:t xml:space="preserve"> is the level of treatment provided for the treatment system number ICTS. Each treatment system blends concentration collected from all extraction wells contributing to the treatment system and assigns a treated concentration to all injection wells associated with that treatment system based on the treatment option selected.</w:t>
+      </w:r>
+    </w:p>
+    <w:p>
+      <w:pPr>
+        <w:pStyle w:val="ListParagraph"/>
+        <w:autoSpaceDE w:val="0"/>
+        <w:autoSpaceDN w:val="0"/>
+        <w:adjustRightInd w:val="0"/>
+        <w:spacing w:after="0" w:line="240" w:lineRule="auto"/>
+        <w:ind w:left="2520"/>
+      </w:pPr>
+      <w:r>
+        <w:t xml:space="preserve">If </w:t>
+      </w:r>
+      <w:r>
+        <w:t>ITRTINJ</w:t>
+      </w:r>
+      <w:r>
+        <w:t xml:space="preserve"> = 0, no treatment is provided.</w:t>
+      </w:r>
+    </w:p>
+    <w:p>
+      <w:pPr>
+        <w:pStyle w:val="ListParagraph"/>
+        <w:autoSpaceDE w:val="0"/>
+        <w:autoSpaceDN w:val="0"/>
+        <w:adjustRightInd w:val="0"/>
+        <w:spacing w:after="0" w:line="240" w:lineRule="auto"/>
+        <w:ind w:left="2520"/>
+      </w:pPr>
+      <w:r>
+        <w:t xml:space="preserve">If </w:t>
+      </w:r>
+      <w:r>
+        <w:t>ITRTINJ</w:t>
+      </w:r>
+      <w:r>
+        <w:t xml:space="preserve"> = 1, same level of treatment is provided to all injection wells. </w:t>
+      </w:r>
+    </w:p>
+    <w:p>
+      <w:pPr>
+        <w:pStyle w:val="ListParagraph"/>
+        <w:autoSpaceDE w:val="0"/>
+        <w:autoSpaceDN w:val="0"/>
+        <w:adjustRightInd w:val="0"/>
+        <w:spacing w:after="0" w:line="240" w:lineRule="auto"/>
+        <w:ind w:left="2520"/>
+      </w:pPr>
+      <w:r>
+        <w:t xml:space="preserve">If </w:t>
+      </w:r>
+      <w:r>
+        <w:t>ITRTINJ</w:t>
+      </w:r>
+      <w:r>
+        <w:t xml:space="preserve"> = 2, different level of treatment can be provided to each individual injection well.</w:t>
+      </w:r>
+    </w:p>
+    <w:p>
+      <w:pPr>
+        <w:autoSpaceDE w:val="0"/>
+        <w:autoSpaceDN w:val="0"/>
+        <w:adjustRightInd w:val="0"/>
+        <w:spacing w:after="0" w:line="240" w:lineRule="auto"/>
+      </w:pPr>
+    </w:p>
+    <w:p>
+      <w:pPr>
+        <w:autoSpaceDE w:val="0"/>
+        <w:autoSpaceDN w:val="0"/>
+        <w:adjustRightInd w:val="0"/>
+        <w:spacing w:after="0" w:line="240" w:lineRule="auto"/>
+      </w:pPr>
+      <w:r>
+        <w:t xml:space="preserve">(Repeat record </w:t>
+      </w:r>
+      <w:r>
+        <w:t>4</w:t>
+      </w:r>
+      <w:r>
+        <w:t xml:space="preserve"> on the same line for each species)</w:t>
+      </w:r>
+    </w:p>
+    <w:p>
+      <w:pPr>
+        <w:autoSpaceDE w:val="0"/>
+        <w:autoSpaceDN w:val="0"/>
+        <w:adjustRightInd w:val="0"/>
+        <w:spacing w:after="0" w:line="240" w:lineRule="auto"/>
+      </w:pPr>
+      <w:r>
+        <w:t>4</w:t>
+      </w:r>
+      <w:r>
+        <w:tab/>
+        <w:t>Record:</w:t>
+      </w:r>
+      <w:r>
+        <w:tab/>
+      </w:r>
+      <w:r>
+        <w:t>(</w:t>
+      </w:r>
+      <w:r>
+        <w:t>QINCTS</w:t>
+      </w:r>
+      <w:r>
+        <w:t>(n)</w:t>
+      </w:r>
+      <w:r>
+        <w:t xml:space="preserve">, </w:t>
+      </w:r>
+      <w:r>
+        <w:t>CINCTS</w:t>
+      </w:r>
+      <w:r>
+        <w:t>(n), n=1,NCOMP)</w:t>
+      </w:r>
+    </w:p>
+    <w:p>
+      <w:pPr>
+        <w:autoSpaceDE w:val="0"/>
+        <w:autoSpaceDN w:val="0"/>
+        <w:adjustRightInd w:val="0"/>
+        <w:spacing w:after="0" w:line="240" w:lineRule="auto"/>
+      </w:pPr>
+      <w:r>
+        <w:tab/>
+        <w:t>Format:</w:t>
+      </w:r>
+      <w:r>
+        <w:tab/>
+        <w:t>2F10.0</w:t>
       </w:r>
     </w:p>
     <w:p>
@@ -9246,141 +9377,10 @@
         <w:ind w:left="2160" w:hanging="270"/>
       </w:pPr>
       <w:r>
-        <w:t>ITRTINJ</w:t>
-      </w:r>
-      <w:r>
-        <w:t xml:space="preserve"> is the level of treatment provided for the treatment system number ICTS. Each treatment system blends concentration collected from all extraction wells contributing to the treatment system and assigns a treated concentration to all injection wells associated with that treatment system based on the treatment option selected.</w:t>
-      </w:r>
-    </w:p>
-    <w:p>
-      <w:pPr>
-        <w:pStyle w:val="ListParagraph"/>
-        <w:autoSpaceDE w:val="0"/>
-        <w:autoSpaceDN w:val="0"/>
-        <w:adjustRightInd w:val="0"/>
-        <w:spacing w:after="0" w:line="240" w:lineRule="auto"/>
-        <w:ind w:left="2160"/>
-      </w:pPr>
-      <w:r>
-        <w:t xml:space="preserve">If </w:t>
-      </w:r>
-      <w:r>
-        <w:t>ITRTINJ</w:t>
-      </w:r>
-      <w:r>
-        <w:t xml:space="preserve"> = 0, no treatment is provided.</w:t>
-      </w:r>
-    </w:p>
-    <w:p>
-      <w:pPr>
-        <w:pStyle w:val="ListParagraph"/>
-        <w:autoSpaceDE w:val="0"/>
-        <w:autoSpaceDN w:val="0"/>
-        <w:adjustRightInd w:val="0"/>
-        <w:spacing w:after="0" w:line="240" w:lineRule="auto"/>
-        <w:ind w:left="2160"/>
-      </w:pPr>
-      <w:r>
-        <w:t xml:space="preserve">If </w:t>
-      </w:r>
-      <w:r>
-        <w:t>ITRTINJ</w:t>
-      </w:r>
-      <w:r>
-        <w:t xml:space="preserve"> = 1, same level of treatment is provided to all injection wells. </w:t>
-      </w:r>
-    </w:p>
-    <w:p>
-      <w:pPr>
-        <w:pStyle w:val="ListParagraph"/>
-        <w:autoSpaceDE w:val="0"/>
-        <w:autoSpaceDN w:val="0"/>
-        <w:adjustRightInd w:val="0"/>
-        <w:spacing w:after="0" w:line="240" w:lineRule="auto"/>
-        <w:ind w:left="2160"/>
-      </w:pPr>
-      <w:r>
-        <w:t xml:space="preserve">If </w:t>
-      </w:r>
-      <w:r>
-        <w:t>ITRTINJ</w:t>
-      </w:r>
-      <w:r>
-        <w:t xml:space="preserve"> = 2, different level of treatment can be provided to each individual injection well.</w:t>
-      </w:r>
-    </w:p>
-    <w:p>
-      <w:pPr>
-        <w:autoSpaceDE w:val="0"/>
-        <w:autoSpaceDN w:val="0"/>
-        <w:adjustRightInd w:val="0"/>
-        <w:spacing w:after="0" w:line="240" w:lineRule="auto"/>
-      </w:pPr>
-    </w:p>
-    <w:p>
-      <w:pPr>
-        <w:autoSpaceDE w:val="0"/>
-        <w:autoSpaceDN w:val="0"/>
-        <w:adjustRightInd w:val="0"/>
-        <w:spacing w:after="0" w:line="240" w:lineRule="auto"/>
-      </w:pPr>
-      <w:r>
-        <w:t>(Enter 5 NEXT times if NEXT &gt; 0)</w:t>
-      </w:r>
-    </w:p>
-    <w:p>
-      <w:pPr>
-        <w:autoSpaceDE w:val="0"/>
-        <w:autoSpaceDN w:val="0"/>
-        <w:adjustRightInd w:val="0"/>
-        <w:spacing w:after="0" w:line="240" w:lineRule="auto"/>
-      </w:pPr>
-      <w:r>
-        <w:t>5</w:t>
-      </w:r>
-      <w:r>
-        <w:tab/>
-        <w:t>Record:</w:t>
-      </w:r>
-      <w:r>
-        <w:tab/>
-      </w:r>
-      <w:r>
-        <w:t>KEXT,</w:t>
-      </w:r>
-      <w:r>
-        <w:t xml:space="preserve"> </w:t>
-      </w:r>
-      <w:r>
-        <w:t>IEXT,</w:t>
-      </w:r>
-      <w:r>
-        <w:t xml:space="preserve"> </w:t>
-      </w:r>
-      <w:r>
-        <w:t>JEXT,</w:t>
-      </w:r>
-      <w:r>
-        <w:t xml:space="preserve"> </w:t>
-      </w:r>
-      <w:r>
-        <w:t>IWEXT</w:t>
-      </w:r>
-    </w:p>
-    <w:p>
-      <w:pPr>
-        <w:autoSpaceDE w:val="0"/>
-        <w:autoSpaceDN w:val="0"/>
-        <w:adjustRightInd w:val="0"/>
-        <w:spacing w:after="0" w:line="240" w:lineRule="auto"/>
-      </w:pPr>
-      <w:r>
-        <w:tab/>
-        <w:t>Format:</w:t>
-      </w:r>
-      <w:r>
-        <w:tab/>
-        <w:t>4I10</w:t>
+        <w:t>QINCTS</w:t>
+      </w:r>
+      <w:r>
+        <w:t xml:space="preserve"> is the external flow entering a treatment system. External flow may be flow entering a treatment system that is not a part of the model domain but plays an important role in influencing the blended concentration of a treatment system. </w:t>
       </w:r>
     </w:p>
     <w:p>
@@ -9397,28 +9397,89 @@
         <w:ind w:left="2160" w:hanging="270"/>
       </w:pPr>
       <w:r>
-        <w:t>KEXT, IEXT, JEXT</w:t>
-      </w:r>
-      <w:r>
-        <w:t xml:space="preserve"> </w:t>
-      </w:r>
-      <w:r>
-        <w:t xml:space="preserve">are </w:t>
-      </w:r>
-      <w:r>
-        <w:t>the layer</w:t>
-      </w:r>
-      <w:r>
-        <w:t>, row, and column</w:t>
-      </w:r>
-      <w:r>
-        <w:t xml:space="preserve"> number</w:t>
-      </w:r>
-      <w:r>
-        <w:t>s of extraction wells</w:t>
-      </w:r>
-      <w:r>
-        <w:t>.</w:t>
+        <w:t>CINCTS</w:t>
+      </w:r>
+      <w:r>
+        <w:t xml:space="preserve"> is the concentration with which the external flow enters a treatment system. </w:t>
+      </w:r>
+    </w:p>
+    <w:p>
+      <w:pPr>
+        <w:autoSpaceDE w:val="0"/>
+        <w:autoSpaceDN w:val="0"/>
+        <w:adjustRightInd w:val="0"/>
+        <w:spacing w:after="0" w:line="240" w:lineRule="auto"/>
+      </w:pPr>
+    </w:p>
+    <w:p>
+      <w:pPr>
+        <w:autoSpaceDE w:val="0"/>
+        <w:autoSpaceDN w:val="0"/>
+        <w:adjustRightInd w:val="0"/>
+        <w:spacing w:after="0" w:line="240" w:lineRule="auto"/>
+      </w:pPr>
+      <w:r>
+        <w:lastRenderedPageBreak/>
+        <w:t xml:space="preserve">(Enter </w:t>
+      </w:r>
+      <w:r>
+        <w:t>5</w:t>
+      </w:r>
+      <w:r>
+        <w:t xml:space="preserve"> only if ITRTEXT = 1; Repeat record </w:t>
+      </w:r>
+      <w:r>
+        <w:t>5</w:t>
+      </w:r>
+      <w:r>
+        <w:t xml:space="preserve"> on the same line for each species)</w:t>
+      </w:r>
+    </w:p>
+    <w:p>
+      <w:pPr>
+        <w:autoSpaceDE w:val="0"/>
+        <w:autoSpaceDN w:val="0"/>
+        <w:adjustRightInd w:val="0"/>
+        <w:spacing w:after="0" w:line="240" w:lineRule="auto"/>
+      </w:pPr>
+      <w:r>
+        <w:t>5</w:t>
+      </w:r>
+      <w:r>
+        <w:tab/>
+        <w:t>Record:</w:t>
+      </w:r>
+      <w:r>
+        <w:tab/>
+        <w:t>(IOPT</w:t>
+      </w:r>
+      <w:r>
+        <w:t>INJ</w:t>
+      </w:r>
+      <w:r>
+        <w:t>(n), CMCHG</w:t>
+      </w:r>
+      <w:r>
+        <w:t>INJ</w:t>
+      </w:r>
+      <w:r>
+        <w:t>(n), n=1,NCOMP)</w:t>
+      </w:r>
+    </w:p>
+    <w:p>
+      <w:pPr>
+        <w:autoSpaceDE w:val="0"/>
+        <w:autoSpaceDN w:val="0"/>
+        <w:adjustRightInd w:val="0"/>
+        <w:spacing w:after="0" w:line="240" w:lineRule="auto"/>
+      </w:pPr>
+      <w:r>
+        <w:tab/>
+        <w:t>Format:</w:t>
+      </w:r>
+      <w:r>
+        <w:tab/>
+        <w:t>1000(I10, F10.0)</w:t>
       </w:r>
     </w:p>
     <w:p>
@@ -9435,59 +9496,113 @@
         <w:ind w:left="2160" w:hanging="270"/>
       </w:pPr>
       <w:r>
-        <w:t xml:space="preserve">IWEXT is the well index number. This number corresponds to the well number as it appears in the WEL file of the flow model. </w:t>
-      </w:r>
-    </w:p>
-    <w:p>
-      <w:pPr>
-        <w:autoSpaceDE w:val="0"/>
-        <w:autoSpaceDN w:val="0"/>
-        <w:adjustRightInd w:val="0"/>
-        <w:spacing w:after="0" w:line="240" w:lineRule="auto"/>
-      </w:pPr>
-    </w:p>
-    <w:p>
-      <w:pPr>
-        <w:autoSpaceDE w:val="0"/>
-        <w:autoSpaceDN w:val="0"/>
-        <w:adjustRightInd w:val="0"/>
-        <w:spacing w:after="0" w:line="240" w:lineRule="auto"/>
-      </w:pPr>
-      <w:r>
-        <w:t>6</w:t>
-      </w:r>
-      <w:r>
-        <w:tab/>
-        <w:t>Record:</w:t>
-      </w:r>
-      <w:r>
-        <w:tab/>
-      </w:r>
-      <w:r>
-        <w:t>QINCTS</w:t>
-      </w:r>
-      <w:r>
-        <w:t xml:space="preserve">, </w:t>
-      </w:r>
-      <w:r>
-        <w:t>CINCTS</w:t>
-      </w:r>
-    </w:p>
-    <w:p>
-      <w:pPr>
-        <w:autoSpaceDE w:val="0"/>
-        <w:autoSpaceDN w:val="0"/>
-        <w:adjustRightInd w:val="0"/>
-        <w:spacing w:after="0" w:line="240" w:lineRule="auto"/>
-      </w:pPr>
-      <w:r>
-        <w:lastRenderedPageBreak/>
-        <w:tab/>
-        <w:t>Format:</w:t>
-      </w:r>
-      <w:r>
-        <w:tab/>
-        <w:t>2F10.0</w:t>
+        <w:t xml:space="preserve">IOPTINJ – is a treatment option. Negative values indicate removal of concentration/mass and positive values indicate addition of concentration/mass. Treatment is applied at the level of each individual injection well. </w:t>
+      </w:r>
+    </w:p>
+    <w:p>
+      <w:pPr>
+        <w:pStyle w:val="ListParagraph"/>
+        <w:autoSpaceDE w:val="0"/>
+        <w:autoSpaceDN w:val="0"/>
+        <w:adjustRightInd w:val="0"/>
+        <w:spacing w:after="0" w:line="240" w:lineRule="auto"/>
+        <w:ind w:left="2520"/>
+      </w:pPr>
+      <w:r>
+        <w:t xml:space="preserve">If </w:t>
+      </w:r>
+      <w:r>
+        <w:t>IOPT</w:t>
+      </w:r>
+      <w:r>
+        <w:t xml:space="preserve">INJ = 1, </w:t>
+      </w:r>
+      <w:r>
+        <w:rPr>
+          <w:b/>
+        </w:rPr>
+        <w:t>percentage</w:t>
+      </w:r>
+      <w:r>
+        <w:t xml:space="preserve"> concentration/mass addition/removal is performed. Percentages must be specified as fractions. Example, for 50% concentration/mass removal is desired, -0.5 must be specified.</w:t>
+      </w:r>
+    </w:p>
+    <w:p>
+      <w:pPr>
+        <w:pStyle w:val="ListParagraph"/>
+        <w:autoSpaceDE w:val="0"/>
+        <w:autoSpaceDN w:val="0"/>
+        <w:adjustRightInd w:val="0"/>
+        <w:spacing w:after="0" w:line="240" w:lineRule="auto"/>
+        <w:ind w:left="2520"/>
+      </w:pPr>
+      <w:r>
+        <w:t xml:space="preserve">If </w:t>
+      </w:r>
+      <w:r>
+        <w:t>IOPT</w:t>
+      </w:r>
+      <w:r>
+        <w:t xml:space="preserve">INJ = 2, </w:t>
+      </w:r>
+      <w:r>
+        <w:rPr>
+          <w:b/>
+        </w:rPr>
+        <w:t>concentration</w:t>
+      </w:r>
+      <w:r>
+        <w:t xml:space="preserve"> is added/removed from the blended concentration. Specified concentration CMCHGINJ is added to the blended concentration. If the specified concentration removal, CMCHGINJ, is greater than the blended concentration, the treated concentration is set to zero. </w:t>
+      </w:r>
+    </w:p>
+    <w:p>
+      <w:pPr>
+        <w:pStyle w:val="ListParagraph"/>
+        <w:autoSpaceDE w:val="0"/>
+        <w:autoSpaceDN w:val="0"/>
+        <w:adjustRightInd w:val="0"/>
+        <w:spacing w:after="0" w:line="240" w:lineRule="auto"/>
+        <w:ind w:left="2520"/>
+      </w:pPr>
+      <w:r>
+        <w:t xml:space="preserve">If </w:t>
+      </w:r>
+      <w:r>
+        <w:t>IOPT</w:t>
+      </w:r>
+      <w:r>
+        <w:t xml:space="preserve">INJ = 3, </w:t>
+      </w:r>
+      <w:r>
+        <w:rPr>
+          <w:b/>
+        </w:rPr>
+        <w:t>mass</w:t>
+      </w:r>
+      <w:r>
+        <w:t xml:space="preserve"> is added/removed from the blended concentration. Specified mass CMCHGINJ is added to the blended concentration. If the specified mass removal, CMCHGINJ, is greater than the blended total mass, the treated concentration is set to zero. </w:t>
+      </w:r>
+    </w:p>
+    <w:p>
+      <w:pPr>
+        <w:pStyle w:val="ListParagraph"/>
+        <w:autoSpaceDE w:val="0"/>
+        <w:autoSpaceDN w:val="0"/>
+        <w:adjustRightInd w:val="0"/>
+        <w:spacing w:after="0" w:line="240" w:lineRule="auto"/>
+        <w:ind w:left="2520"/>
+      </w:pPr>
+      <w:r>
+        <w:t xml:space="preserve">If IOPTINJ = 4, </w:t>
+      </w:r>
+      <w:r>
+        <w:rPr>
+          <w:b/>
+        </w:rPr>
+        <w:t>specified concentration</w:t>
+      </w:r>
+      <w:r>
+        <w:t xml:space="preserve"> is set equal to the entered value CMCHGINJ. A positive value is expected for CMCHGINJ with this option. </w:t>
       </w:r>
     </w:p>
     <w:p>
@@ -9504,10 +9619,111 @@
         <w:ind w:left="2160" w:hanging="270"/>
       </w:pPr>
       <w:r>
-        <w:t>QINCTS</w:t>
-      </w:r>
-      <w:r>
-        <w:t xml:space="preserve"> is the external flow entering a treatment system. External flow may be flow entering a treatment system that is not a part of the model domain but plays an important role in influencing the blended concentration of a treatment system. </w:t>
+        <w:t>CMCHGINJ is the addition, removal, or specified concentration/mass values</w:t>
+      </w:r>
+      <w:r>
+        <w:t xml:space="preserve"> </w:t>
+      </w:r>
+      <w:r>
+        <w:t>set for the treatment system. Concentration/mass is added, removed, or used as specified concentrations depending on the treatment option IOPTINJ.</w:t>
+      </w:r>
+    </w:p>
+    <w:p>
+      <w:pPr>
+        <w:pStyle w:val="ListParagraph"/>
+        <w:autoSpaceDE w:val="0"/>
+        <w:autoSpaceDN w:val="0"/>
+        <w:adjustRightInd w:val="0"/>
+        <w:spacing w:after="0" w:line="240" w:lineRule="auto"/>
+        <w:ind w:left="2160"/>
+      </w:pPr>
+    </w:p>
+    <w:p>
+      <w:pPr>
+        <w:pStyle w:val="ListParagraph"/>
+        <w:autoSpaceDE w:val="0"/>
+        <w:autoSpaceDN w:val="0"/>
+        <w:adjustRightInd w:val="0"/>
+        <w:spacing w:after="0" w:line="240" w:lineRule="auto"/>
+        <w:ind w:left="2160"/>
+      </w:pPr>
+      <w:r>
+        <w:t>Note that concentration/mass values as specified by CMCHG</w:t>
+      </w:r>
+      <w:r>
+        <w:t>INJ</w:t>
+      </w:r>
+      <w:r>
+        <w:t xml:space="preserve"> are enforced if the option IFORCE is set to 1. If IFORCE is set to 0, then CMCHG</w:t>
+      </w:r>
+      <w:r>
+        <w:t>INJ</w:t>
+      </w:r>
+      <w:r>
+        <w:t xml:space="preserve"> is enforced only when the blended concentration exceeds the specified concentration CNTE. </w:t>
+      </w:r>
+    </w:p>
+    <w:p>
+      <w:pPr>
+        <w:autoSpaceDE w:val="0"/>
+        <w:autoSpaceDN w:val="0"/>
+        <w:adjustRightInd w:val="0"/>
+        <w:spacing w:after="0" w:line="240" w:lineRule="auto"/>
+      </w:pPr>
+    </w:p>
+    <w:p>
+      <w:pPr>
+        <w:autoSpaceDE w:val="0"/>
+        <w:autoSpaceDN w:val="0"/>
+        <w:adjustRightInd w:val="0"/>
+        <w:spacing w:after="0" w:line="240" w:lineRule="auto"/>
+      </w:pPr>
+      <w:r>
+        <w:t>(Enter 6</w:t>
+      </w:r>
+      <w:r>
+        <w:t xml:space="preserve"> only if IFORCE = 0)</w:t>
+      </w:r>
+    </w:p>
+    <w:p>
+      <w:pPr>
+        <w:autoSpaceDE w:val="0"/>
+        <w:autoSpaceDN w:val="0"/>
+        <w:adjustRightInd w:val="0"/>
+        <w:spacing w:after="0" w:line="240" w:lineRule="auto"/>
+      </w:pPr>
+      <w:r>
+        <w:t>6</w:t>
+      </w:r>
+      <w:r>
+        <w:tab/>
+        <w:t>Record:</w:t>
+      </w:r>
+      <w:r>
+        <w:tab/>
+        <w:t>(</w:t>
+      </w:r>
+      <w:r>
+        <w:t>CNTE</w:t>
+      </w:r>
+      <w:r>
+        <w:t>(n), n=1,NCOMP)</w:t>
+      </w:r>
+    </w:p>
+    <w:p>
+      <w:pPr>
+        <w:autoSpaceDE w:val="0"/>
+        <w:autoSpaceDN w:val="0"/>
+        <w:adjustRightInd w:val="0"/>
+        <w:spacing w:after="0" w:line="240" w:lineRule="auto"/>
+      </w:pPr>
+      <w:r>
+        <w:tab/>
+        <w:t>Format:</w:t>
+      </w:r>
+      <w:r>
+        <w:tab/>
+        <w:t>1000( F10.0)</w:t>
       </w:r>
     </w:p>
     <w:p>
@@ -9524,35 +9740,35 @@
         <w:ind w:left="2160" w:hanging="270"/>
       </w:pPr>
       <w:r>
-        <w:t>CINCTS</w:t>
-      </w:r>
-      <w:r>
-        <w:t xml:space="preserve"> is the concentration with which the external flow enters a treatment system. </w:t>
-      </w:r>
-    </w:p>
-    <w:p>
-      <w:pPr>
-        <w:autoSpaceDE w:val="0"/>
-        <w:autoSpaceDN w:val="0"/>
-        <w:adjustRightInd w:val="0"/>
-        <w:spacing w:after="0" w:line="240" w:lineRule="auto"/>
-      </w:pPr>
-    </w:p>
-    <w:p>
-      <w:pPr>
-        <w:autoSpaceDE w:val="0"/>
-        <w:autoSpaceDN w:val="0"/>
-        <w:adjustRightInd w:val="0"/>
-        <w:spacing w:after="0" w:line="240" w:lineRule="auto"/>
-      </w:pPr>
-      <w:r>
-        <w:t xml:space="preserve">(Enter 7 only if </w:t>
-      </w:r>
-      <w:r>
-        <w:t>ITRTINJ</w:t>
-      </w:r>
-      <w:r>
-        <w:t xml:space="preserve"> = 1)</w:t>
+        <w:t>CNTE</w:t>
+      </w:r>
+      <w:r>
+        <w:t xml:space="preserve"> is the concentration that is not to be exceeded for a treatment system. Treatment is applied to blended concentration only if it exceeds CNTE, when IFORCE is set to 0. </w:t>
+      </w:r>
+    </w:p>
+    <w:p>
+      <w:pPr>
+        <w:autoSpaceDE w:val="0"/>
+        <w:autoSpaceDN w:val="0"/>
+        <w:adjustRightInd w:val="0"/>
+        <w:spacing w:after="0" w:line="240" w:lineRule="auto"/>
+      </w:pPr>
+    </w:p>
+    <w:p>
+      <w:pPr>
+        <w:autoSpaceDE w:val="0"/>
+        <w:autoSpaceDN w:val="0"/>
+        <w:adjustRightInd w:val="0"/>
+        <w:spacing w:after="0" w:line="240" w:lineRule="auto"/>
+      </w:pPr>
+      <w:r>
+        <w:t xml:space="preserve">(Enter </w:t>
+      </w:r>
+      <w:r>
+        <w:t>7</w:t>
+      </w:r>
+      <w:r>
+        <w:t xml:space="preserve"> NINJ times if NINJ &gt; 0)</w:t>
       </w:r>
     </w:p>
     <w:p>
@@ -9571,10 +9787,72 @@
       </w:r>
       <w:r>
         <w:tab/>
+      </w:r>
+      <w:r>
+        <w:t>K</w:t>
+      </w:r>
+      <w:r>
+        <w:t>INJ</w:t>
+      </w:r>
+      <w:r>
+        <w:t>,</w:t>
+      </w:r>
+      <w:r>
+        <w:t xml:space="preserve"> </w:t>
+      </w:r>
+      <w:r>
+        <w:t>I</w:t>
+      </w:r>
+      <w:r>
+        <w:t>INJ</w:t>
+      </w:r>
+      <w:r>
+        <w:t>,</w:t>
+      </w:r>
+      <w:r>
+        <w:t xml:space="preserve"> </w:t>
+      </w:r>
+      <w:r>
+        <w:t>J</w:t>
+      </w:r>
+      <w:r>
+        <w:t>INJ</w:t>
+      </w:r>
+      <w:r>
+        <w:t>,</w:t>
+      </w:r>
+      <w:r>
+        <w:t xml:space="preserve"> </w:t>
+      </w:r>
+      <w:r>
+        <w:t>IW</w:t>
+      </w:r>
+      <w:r>
+        <w:t>INJ,</w:t>
+      </w:r>
+    </w:p>
+    <w:p>
+      <w:pPr>
+        <w:autoSpaceDE w:val="0"/>
+        <w:autoSpaceDN w:val="0"/>
+        <w:adjustRightInd w:val="0"/>
+        <w:spacing w:after="0" w:line="240" w:lineRule="auto"/>
+        <w:ind w:left="1440" w:firstLine="720"/>
+      </w:pPr>
+      <w:r>
+        <w:t>(IOPT</w:t>
+      </w:r>
+      <w:r>
+        <w:t>INJ</w:t>
+      </w:r>
+      <w:r>
         <w:t>(</w:t>
       </w:r>
       <w:r>
-        <w:t>IOPT</w:t>
+        <w:t>n</w:t>
+      </w:r>
+      <w:r>
+        <w:t>),CMCHG</w:t>
       </w:r>
       <w:r>
         <w:t>INJ</w:t>
@@ -9589,7 +9867,10 @@
         <w:t>),</w:t>
       </w:r>
       <w:r>
-        <w:t xml:space="preserve"> CMCHGINJ(n), n=1,NCOMP)</w:t>
+        <w:t xml:space="preserve"> n</w:t>
+      </w:r>
+      <w:r>
+        <w:t>=1,NCOMP)</w:t>
       </w:r>
     </w:p>
     <w:p>
@@ -9605,7 +9886,12 @@
       </w:r>
       <w:r>
         <w:tab/>
-        <w:t>1000(I10, F10.0)</w:t>
+      </w:r>
+      <w:r>
+        <w:t xml:space="preserve">4I10, </w:t>
+      </w:r>
+      <w:r>
+        <w:t>1000( F10.0)</w:t>
       </w:r>
     </w:p>
     <w:p>
@@ -9622,113 +9908,29 @@
         <w:ind w:left="2160" w:hanging="270"/>
       </w:pPr>
       <w:r>
-        <w:t>IOPTINJ is a treatment option. Negative values indicate removal of concentration/mass and positive values indicate addition of concentration/mass.</w:t>
-      </w:r>
-    </w:p>
-    <w:p>
-      <w:pPr>
-        <w:pStyle w:val="ListParagraph"/>
-        <w:autoSpaceDE w:val="0"/>
-        <w:autoSpaceDN w:val="0"/>
-        <w:adjustRightInd w:val="0"/>
-        <w:spacing w:after="0" w:line="240" w:lineRule="auto"/>
-        <w:ind w:left="2160"/>
-      </w:pPr>
-      <w:r>
-        <w:t xml:space="preserve">If </w:t>
-      </w:r>
-      <w:r>
-        <w:t>IOPT</w:t>
-      </w:r>
-      <w:r>
-        <w:t xml:space="preserve">INJ = 1, </w:t>
-      </w:r>
-      <w:r>
-        <w:rPr>
-          <w:b/>
-        </w:rPr>
-        <w:t>percentage</w:t>
-      </w:r>
-      <w:r>
-        <w:t xml:space="preserve"> concentration/mass addition/removal is performed. Percentages must be specified as fractions. Example, for 50% concentration/mass removal is desired, -0.5 must be specified.</w:t>
-      </w:r>
-    </w:p>
-    <w:p>
-      <w:pPr>
-        <w:pStyle w:val="ListParagraph"/>
-        <w:autoSpaceDE w:val="0"/>
-        <w:autoSpaceDN w:val="0"/>
-        <w:adjustRightInd w:val="0"/>
-        <w:spacing w:after="0" w:line="240" w:lineRule="auto"/>
-        <w:ind w:left="2160"/>
-      </w:pPr>
-      <w:r>
-        <w:t xml:space="preserve">If </w:t>
-      </w:r>
-      <w:r>
-        <w:t>IOPT</w:t>
-      </w:r>
-      <w:r>
-        <w:t xml:space="preserve">INJ = 2, </w:t>
-      </w:r>
-      <w:r>
-        <w:rPr>
-          <w:b/>
-        </w:rPr>
-        <w:t>concentration</w:t>
-      </w:r>
-      <w:r>
-        <w:t xml:space="preserve"> is added/removed from the blended concentration. Specified concentration CMCHGINJ is added to the blended concentration. If the specified concentration removal, CMCHGINJ, is greater than the blended concentration, the treated concentration is set to zero. </w:t>
-      </w:r>
-    </w:p>
-    <w:p>
-      <w:pPr>
-        <w:pStyle w:val="ListParagraph"/>
-        <w:autoSpaceDE w:val="0"/>
-        <w:autoSpaceDN w:val="0"/>
-        <w:adjustRightInd w:val="0"/>
-        <w:spacing w:after="0" w:line="240" w:lineRule="auto"/>
-        <w:ind w:left="2160"/>
-      </w:pPr>
-      <w:r>
-        <w:t xml:space="preserve">If </w:t>
-      </w:r>
-      <w:r>
-        <w:t>IOPT</w:t>
-      </w:r>
-      <w:r>
-        <w:t xml:space="preserve">INJ = 3, </w:t>
-      </w:r>
-      <w:r>
-        <w:rPr>
-          <w:b/>
-        </w:rPr>
-        <w:t>mass</w:t>
-      </w:r>
-      <w:r>
-        <w:t xml:space="preserve"> is added/removed from the blended concentration. Specified mass CMCHGINJ is added to the blended concentration. If the specified mass removal, CMCHGINJ, is greater than the blended total mass, the treated concentration is set to zero. </w:t>
-      </w:r>
-    </w:p>
-    <w:p>
-      <w:pPr>
-        <w:pStyle w:val="ListParagraph"/>
-        <w:autoSpaceDE w:val="0"/>
-        <w:autoSpaceDN w:val="0"/>
-        <w:adjustRightInd w:val="0"/>
-        <w:spacing w:after="0" w:line="240" w:lineRule="auto"/>
-        <w:ind w:left="2160"/>
-      </w:pPr>
-      <w:r>
-        <w:t xml:space="preserve">If IOPTINJ = 4, </w:t>
-      </w:r>
-      <w:r>
-        <w:rPr>
-          <w:b/>
-        </w:rPr>
-        <w:t>specified concentration</w:t>
-      </w:r>
-      <w:r>
-        <w:t xml:space="preserve"> is set equal to the entered value CMCHGINJ. A positive value is expected for CMCHGINJ with this option. </w:t>
+        <w:lastRenderedPageBreak/>
+        <w:t>KINJ, IINJ, JINJ</w:t>
+      </w:r>
+      <w:r>
+        <w:t xml:space="preserve"> </w:t>
+      </w:r>
+      <w:r>
+        <w:t xml:space="preserve">are </w:t>
+      </w:r>
+      <w:r>
+        <w:t>the layer</w:t>
+      </w:r>
+      <w:r>
+        <w:t>, row, and column</w:t>
+      </w:r>
+      <w:r>
+        <w:t xml:space="preserve"> number</w:t>
+      </w:r>
+      <w:r>
+        <w:t>s of injection wells</w:t>
+      </w:r>
+      <w:r>
+        <w:t>.</w:t>
       </w:r>
     </w:p>
     <w:p>
@@ -9745,13 +9947,7 @@
         <w:ind w:left="2160" w:hanging="270"/>
       </w:pPr>
       <w:r>
-        <w:t>CMCHGINJ is the addition, removal, or specified concentration/mass values</w:t>
-      </w:r>
-      <w:r>
-        <w:t xml:space="preserve"> </w:t>
-      </w:r>
-      <w:r>
-        <w:t>set for the treatment system. Concentration/mass is added, removed, or used as specified concentrations depending on the treatment option IOPTINJ.</w:t>
+        <w:t>IWINJ is the well index number. This number corresponds to the well number as it appears in the WEL file of the flow model.</w:t>
       </w:r>
     </w:p>
     <w:p>
@@ -9774,30 +9970,51 @@
         <w:ind w:left="2160"/>
       </w:pPr>
       <w:r>
-        <w:t xml:space="preserve">Note that concentration/mass values as specified by CMCHGINJ are enforced if the option IFORCE is set to 1. If IFORCE is set to 0, then CMCHGINJ is enforced only when the blended concentration exceeds the specified concentration CNTE. </w:t>
-      </w:r>
-    </w:p>
-    <w:p>
-      <w:pPr>
-        <w:autoSpaceDE w:val="0"/>
-        <w:autoSpaceDN w:val="0"/>
-        <w:adjustRightInd w:val="0"/>
-        <w:spacing w:after="0" w:line="240" w:lineRule="auto"/>
-      </w:pPr>
-      <w:r>
-        <w:t xml:space="preserve"> </w:t>
-      </w:r>
-    </w:p>
-    <w:p>
-      <w:pPr>
-        <w:autoSpaceDE w:val="0"/>
-        <w:autoSpaceDN w:val="0"/>
-        <w:adjustRightInd w:val="0"/>
-        <w:spacing w:after="0" w:line="240" w:lineRule="auto"/>
-      </w:pPr>
-      <w:r>
-        <w:t>(Enter 8 only if IFORCE = 0)</w:t>
-      </w:r>
+        <w:t xml:space="preserve">IOPTINJ and CMCHGINJ are entered only if </w:t>
+      </w:r>
+      <w:r>
+        <w:t>ITRTINJ</w:t>
+      </w:r>
+      <w:r>
+        <w:t xml:space="preserve"> is set to 2</w:t>
+      </w:r>
+      <w:r>
+        <w:t xml:space="preserve"> and are defined above</w:t>
+      </w:r>
+      <w:r>
+        <w:t xml:space="preserve">. </w:t>
+      </w:r>
+    </w:p>
+    <w:p>
+      <w:pPr>
+        <w:pStyle w:val="ListParagraph"/>
+        <w:autoSpaceDE w:val="0"/>
+        <w:autoSpaceDN w:val="0"/>
+        <w:adjustRightInd w:val="0"/>
+        <w:spacing w:after="0" w:line="240" w:lineRule="auto"/>
+        <w:ind w:left="2160"/>
+      </w:pPr>
+    </w:p>
+    <w:p>
+      <w:pPr>
+        <w:pStyle w:val="ListParagraph"/>
+        <w:autoSpaceDE w:val="0"/>
+        <w:autoSpaceDN w:val="0"/>
+        <w:adjustRightInd w:val="0"/>
+        <w:spacing w:after="0" w:line="240" w:lineRule="auto"/>
+        <w:ind w:left="2160"/>
+      </w:pPr>
+      <w:r>
+        <w:t>Note that concentration/mass values as specified by CMCHGINJ are enforced at each injection well if the option IFORCE is set to 1. If IFORCE is set to 0, then CMCHGINJ is enforced only when the blended concentration exceeds the specified concentration CNTE.</w:t>
+      </w:r>
+    </w:p>
+    <w:p>
+      <w:pPr>
+        <w:autoSpaceDE w:val="0"/>
+        <w:autoSpaceDN w:val="0"/>
+        <w:adjustRightInd w:val="0"/>
+        <w:spacing w:after="0" w:line="240" w:lineRule="auto"/>
+      </w:pPr>
     </w:p>
     <w:p>
       <w:pPr>
@@ -9809,19 +10026,17 @@
       <w:r>
         <w:t>8</w:t>
       </w:r>
+      <w:bookmarkStart w:id="5" w:name="_GoBack"/>
+      <w:bookmarkEnd w:id="5"/>
       <w:r>
         <w:tab/>
         <w:t>Record:</w:t>
       </w:r>
       <w:r>
         <w:tab/>
-        <w:t>(</w:t>
-      </w:r>
-      <w:r>
-        <w:t>CNTE</w:t>
-      </w:r>
-      <w:r>
-        <w:t>(n), n=1,NCOMP)</w:t>
+      </w:r>
+      <w:r>
+        <w:t>QOUTCTS</w:t>
       </w:r>
     </w:p>
     <w:p>
@@ -9837,7 +10052,10 @@
       </w:r>
       <w:r>
         <w:tab/>
-        <w:t>1000( F10.0)</w:t>
+        <w:t xml:space="preserve"> </w:t>
+      </w:r>
+      <w:r>
+        <w:t>F10.0</w:t>
       </w:r>
     </w:p>
     <w:p>
@@ -9854,153 +10072,137 @@
         <w:ind w:left="2160" w:hanging="270"/>
       </w:pPr>
       <w:r>
-        <w:lastRenderedPageBreak/>
-        <w:t>CNTE</w:t>
-      </w:r>
-      <w:r>
-        <w:t xml:space="preserve"> is the concentration that is not to be exceeded for a treatment system. Treatment is applied to blended concentration only if it exceeds CNTE, when IFORCE is set to 0. </w:t>
-      </w:r>
-    </w:p>
-    <w:p>
-      <w:pPr>
-        <w:autoSpaceDE w:val="0"/>
-        <w:autoSpaceDN w:val="0"/>
-        <w:adjustRightInd w:val="0"/>
-        <w:spacing w:after="0" w:line="240" w:lineRule="auto"/>
-      </w:pPr>
-    </w:p>
-    <w:p>
-      <w:pPr>
-        <w:autoSpaceDE w:val="0"/>
-        <w:autoSpaceDN w:val="0"/>
-        <w:adjustRightInd w:val="0"/>
-        <w:spacing w:after="0" w:line="240" w:lineRule="auto"/>
-      </w:pPr>
-      <w:r>
-        <w:t>(Enter 9 NINJ times if NINJ &gt; 0)</w:t>
-      </w:r>
-    </w:p>
-    <w:p>
-      <w:pPr>
-        <w:autoSpaceDE w:val="0"/>
-        <w:autoSpaceDN w:val="0"/>
-        <w:adjustRightInd w:val="0"/>
-        <w:spacing w:after="0" w:line="240" w:lineRule="auto"/>
-      </w:pPr>
-      <w:r>
-        <w:t>9</w:t>
+        <w:t>QOUTCTS</w:t>
+      </w:r>
+      <w:r>
+        <w:t xml:space="preserve"> is the flow rate of outflow from a treatment system to an external sink. This flow rate must be specified to maintain an overall treatment system mass balance. </w:t>
+      </w:r>
+      <w:r>
+        <w:t>QOUTCTS</w:t>
+      </w:r>
+      <w:r>
+        <w:t xml:space="preserve"> must be set equal to total inflow into a treatment system minus total outflow to all injection wells for a treatment system.</w:t>
+      </w:r>
+    </w:p>
+    <w:p>
+      <w:pPr>
+        <w:autoSpaceDE w:val="0"/>
+        <w:autoSpaceDN w:val="0"/>
+        <w:adjustRightInd w:val="0"/>
+        <w:spacing w:after="0" w:line="240" w:lineRule="auto"/>
+      </w:pPr>
+    </w:p>
+    <w:p>
+      <w:pPr>
+        <w:pStyle w:val="Heading2"/>
+      </w:pPr>
+      <w:r>
+        <w:t>DSP Package</w:t>
+      </w:r>
+    </w:p>
+    <w:p>
+      <w:pPr>
+        <w:spacing w:after="0" w:line="240" w:lineRule="auto"/>
+        <w:jc w:val="both"/>
+      </w:pPr>
+      <w:r>
+        <w:t>Input for the Dispersion (DSP) p</w:t>
+      </w:r>
+      <w:r>
+        <w:t>ackage is read on unit INDSP = 3</w:t>
+      </w:r>
+      <w:r>
+        <w:t xml:space="preserve">, which is preset in the main program. </w:t>
+      </w:r>
+      <w:r>
+        <w:t xml:space="preserve">The </w:t>
+      </w:r>
+      <w:r>
+        <w:t>D</w:t>
+      </w:r>
+      <w:r>
+        <w:t>SP</w:t>
+      </w:r>
+      <w:r>
+        <w:t xml:space="preserve"> package is invoked in the NAM file with the use of keyword </w:t>
+      </w:r>
+      <w:r>
+        <w:t>DSP</w:t>
+      </w:r>
+      <w:r>
+        <w:t>.</w:t>
+      </w:r>
+    </w:p>
+    <w:p>
+      <w:pPr>
+        <w:spacing w:after="0" w:line="240" w:lineRule="auto"/>
+        <w:jc w:val="both"/>
+      </w:pPr>
+    </w:p>
+    <w:p>
+      <w:pPr>
+        <w:autoSpaceDE w:val="0"/>
+        <w:autoSpaceDN w:val="0"/>
+        <w:adjustRightInd w:val="0"/>
+        <w:spacing w:after="0" w:line="240" w:lineRule="auto"/>
+        <w:jc w:val="both"/>
+      </w:pPr>
+      <w:r>
+        <w:t>For each simulation:</w:t>
+      </w:r>
+    </w:p>
+    <w:p>
+      <w:pPr>
+        <w:autoSpaceDE w:val="0"/>
+        <w:autoSpaceDN w:val="0"/>
+        <w:adjustRightInd w:val="0"/>
+        <w:spacing w:after="0" w:line="240" w:lineRule="auto"/>
+        <w:jc w:val="both"/>
+      </w:pPr>
+    </w:p>
+    <w:p>
+      <w:pPr>
+        <w:autoSpaceDE w:val="0"/>
+        <w:autoSpaceDN w:val="0"/>
+        <w:adjustRightInd w:val="0"/>
+        <w:spacing w:after="0" w:line="240" w:lineRule="auto"/>
+      </w:pPr>
+      <w:r>
+        <w:t>0</w:t>
+      </w:r>
+      <w:r>
+        <w:t xml:space="preserve"> </w:t>
       </w:r>
       <w:r>
         <w:tab/>
-        <w:t>Record:</w:t>
+        <w:t xml:space="preserve">Record: </w:t>
       </w:r>
       <w:r>
         <w:tab/>
       </w:r>
       <w:r>
-        <w:t>K</w:t>
-      </w:r>
-      <w:r>
-        <w:t>INJ</w:t>
-      </w:r>
-      <w:r>
-        <w:t>,</w:t>
-      </w:r>
-      <w:r>
-        <w:t xml:space="preserve"> </w:t>
-      </w:r>
-      <w:r>
-        <w:t>I</w:t>
-      </w:r>
-      <w:r>
-        <w:t>INJ</w:t>
-      </w:r>
-      <w:r>
-        <w:t>,</w:t>
-      </w:r>
-      <w:r>
-        <w:t xml:space="preserve"> </w:t>
-      </w:r>
-      <w:r>
-        <w:t>J</w:t>
-      </w:r>
-      <w:r>
-        <w:t>INJ</w:t>
-      </w:r>
-      <w:r>
-        <w:t>,</w:t>
-      </w:r>
-      <w:r>
-        <w:t xml:space="preserve"> </w:t>
-      </w:r>
-      <w:r>
-        <w:t>IW</w:t>
-      </w:r>
-      <w:r>
-        <w:t>INJ,</w:t>
-      </w:r>
-    </w:p>
-    <w:p>
-      <w:pPr>
-        <w:autoSpaceDE w:val="0"/>
-        <w:autoSpaceDN w:val="0"/>
-        <w:adjustRightInd w:val="0"/>
-        <w:spacing w:after="0" w:line="240" w:lineRule="auto"/>
-        <w:ind w:left="1440" w:firstLine="720"/>
-      </w:pPr>
-      <w:r>
-        <w:t>(IOPT</w:t>
-      </w:r>
-      <w:r>
-        <w:t>INJ</w:t>
-      </w:r>
-      <w:r>
-        <w:t>(</w:t>
-      </w:r>
-      <w:r>
-        <w:t>n</w:t>
-      </w:r>
-      <w:r>
-        <w:t>),CMCHG</w:t>
-      </w:r>
-      <w:r>
-        <w:t>INJ</w:t>
-      </w:r>
-      <w:r>
-        <w:t>(</w:t>
-      </w:r>
-      <w:r>
-        <w:t>n</w:t>
-      </w:r>
-      <w:r>
-        <w:t>),</w:t>
-      </w:r>
-      <w:r>
-        <w:t xml:space="preserve"> n</w:t>
-      </w:r>
-      <w:r>
-        <w:t>=1,NCOMP)</w:t>
-      </w:r>
-    </w:p>
-    <w:p>
-      <w:pPr>
-        <w:autoSpaceDE w:val="0"/>
-        <w:autoSpaceDN w:val="0"/>
-        <w:adjustRightInd w:val="0"/>
-        <w:spacing w:after="0" w:line="240" w:lineRule="auto"/>
-      </w:pPr>
+        <w:t>One or more optional keywords.</w:t>
+      </w:r>
+    </w:p>
+    <w:p>
+      <w:pPr>
+        <w:autoSpaceDE w:val="0"/>
+        <w:autoSpaceDN w:val="0"/>
+        <w:adjustRightInd w:val="0"/>
+        <w:spacing w:after="0" w:line="240" w:lineRule="auto"/>
+        <w:ind w:firstLine="720"/>
+        <w:rPr>
+          <w:rFonts w:ascii="TimesNewRomanPSMT" w:eastAsiaTheme="minorHAnsi" w:hAnsi="TimesNewRomanPSMT" w:cs="TimesNewRomanPSMT"/>
+        </w:rPr>
+      </w:pPr>
+      <w:r>
+        <w:t xml:space="preserve">Format: </w:t>
+      </w:r>
       <w:r>
         <w:tab/>
-        <w:t>Format:</w:t>
-      </w:r>
-      <w:r>
-        <w:tab/>
-      </w:r>
-      <w:r>
-        <w:t xml:space="preserve">4I10, </w:t>
-      </w:r>
-      <w:r>
-        <w:t>1000( F10.0)</w:t>
+      </w:r>
+      <w:r>
+        <w:t>[Free]</w:t>
       </w:r>
     </w:p>
     <w:p>
@@ -10014,31 +10216,115 @@
         <w:autoSpaceDN w:val="0"/>
         <w:adjustRightInd w:val="0"/>
         <w:spacing w:after="0" w:line="240" w:lineRule="auto"/>
-        <w:ind w:left="2160" w:hanging="270"/>
-      </w:pPr>
-      <w:r>
-        <w:t>KINJ, IINJ, JINJ</w:t>
-      </w:r>
-      <w:r>
+        <w:ind w:left="2160"/>
+      </w:pPr>
+      <w:r>
+        <w:rPr>
+          <w:rFonts w:ascii="TimesNewRomanPSMT" w:eastAsiaTheme="minorHAnsi" w:hAnsi="TimesNewRomanPSMT" w:cs="TimesNewRomanPSMT"/>
+        </w:rPr>
+        <w:t>The keyword “</w:t>
+      </w:r>
+      <w:r>
+        <w:rPr>
+          <w:rFonts w:eastAsiaTheme="minorHAnsi"/>
+          <w:bCs/>
+        </w:rPr>
+        <w:t>MultiDiffusion”</w:t>
+      </w:r>
+      <w:r>
+        <w:rPr>
+          <w:rFonts w:ascii="TimesNewRomanPSMT" w:eastAsiaTheme="minorHAnsi" w:hAnsi="TimesNewRomanPSMT" w:cs="TimesNewRomanPSMT"/>
+        </w:rPr>
+        <w:t xml:space="preserve"> (case insensitive) </w:t>
+      </w:r>
+      <w:r>
+        <w:rPr>
+          <w:rFonts w:eastAsiaTheme="minorHAnsi"/>
+          <w:bCs/>
+        </w:rPr>
+        <w:t xml:space="preserve">must be specified </w:t>
+      </w:r>
+      <w:r>
+        <w:rPr>
+          <w:rFonts w:eastAsiaTheme="minorHAnsi"/>
+          <w:bCs/>
+        </w:rPr>
+        <w:t>on the first</w:t>
+      </w:r>
+      <w:r>
+        <w:rPr>
+          <w:rFonts w:eastAsiaTheme="minorHAnsi"/>
+          <w:bCs/>
+        </w:rPr>
+        <w:t xml:space="preserve"> input line with the</w:t>
+      </w:r>
+      <w:r>
+        <w:rPr>
+          <w:rFonts w:eastAsiaTheme="minorHAnsi"/>
+          <w:bCs/>
+        </w:rPr>
         <w:t xml:space="preserve"> </w:t>
       </w:r>
       <w:r>
-        <w:t xml:space="preserve">are </w:t>
-      </w:r>
-      <w:r>
-        <w:t>the layer</w:t>
-      </w:r>
-      <w:r>
-        <w:t>, row, and column</w:t>
-      </w:r>
-      <w:r>
-        <w:t xml:space="preserve"> number</w:t>
-      </w:r>
-      <w:r>
-        <w:t>s of injection wells</w:t>
-      </w:r>
-      <w:r>
-        <w:t>.</w:t>
+        <w:rPr>
+          <w:rFonts w:eastAsiaTheme="minorHAnsi"/>
+          <w:bCs/>
+        </w:rPr>
+        <w:t>$ sign in the first column</w:t>
+      </w:r>
+      <w:r>
+        <w:rPr>
+          <w:rFonts w:ascii="TimesNewRomanPSMT" w:eastAsiaTheme="minorHAnsi" w:hAnsi="TimesNewRomanPSMT" w:cs="TimesNewRomanPSMT"/>
+        </w:rPr>
+        <w:t>. The keyword input record is optional.</w:t>
+      </w:r>
+    </w:p>
+    <w:p>
+      <w:pPr>
+        <w:autoSpaceDE w:val="0"/>
+        <w:autoSpaceDN w:val="0"/>
+        <w:adjustRightInd w:val="0"/>
+        <w:spacing w:after="0" w:line="240" w:lineRule="auto"/>
+        <w:jc w:val="both"/>
+      </w:pPr>
+    </w:p>
+    <w:p>
+      <w:pPr>
+        <w:autoSpaceDE w:val="0"/>
+        <w:autoSpaceDN w:val="0"/>
+        <w:adjustRightInd w:val="0"/>
+        <w:spacing w:after="0" w:line="240" w:lineRule="auto"/>
+      </w:pPr>
+      <w:r>
+        <w:t xml:space="preserve">1 </w:t>
+      </w:r>
+      <w:r>
+        <w:tab/>
+        <w:t xml:space="preserve">Record: </w:t>
+      </w:r>
+      <w:r>
+        <w:tab/>
+      </w:r>
+      <w:r>
+        <w:t>AL(NCOL,NROW)</w:t>
+      </w:r>
+    </w:p>
+    <w:p>
+      <w:pPr>
+        <w:autoSpaceDE w:val="0"/>
+        <w:autoSpaceDN w:val="0"/>
+        <w:adjustRightInd w:val="0"/>
+        <w:spacing w:after="0" w:line="240" w:lineRule="auto"/>
+        <w:ind w:firstLine="720"/>
+      </w:pPr>
+      <w:r>
+        <w:t xml:space="preserve">Format: </w:t>
+      </w:r>
+      <w:r>
+        <w:tab/>
+      </w:r>
+      <w:r>
+        <w:t>RARRAY</w:t>
       </w:r>
     </w:p>
     <w:p>
@@ -10052,10 +10338,26 @@
         <w:autoSpaceDN w:val="0"/>
         <w:adjustRightInd w:val="0"/>
         <w:spacing w:after="0" w:line="240" w:lineRule="auto"/>
-        <w:ind w:left="2160" w:hanging="270"/>
-      </w:pPr>
-      <w:r>
-        <w:t>IWINJ is the well index number. This number corresponds to the well number as it appears in the WEL file of the flow model.</w:t>
+        <w:ind w:left="2160"/>
+      </w:pPr>
+      <w:r>
+        <w:t xml:space="preserve">AL is the longitudinal dispersivity, </w:t>
+      </w:r>
+      <w:r>
+        <w:rPr>
+          <w:rFonts w:ascii="Symbol" w:hAnsi="Symbol"/>
+        </w:rPr>
+        <w:t></w:t>
+      </w:r>
+      <w:r>
+        <w:rPr>
+          <w:i/>
+          <w:vertAlign w:val="subscript"/>
+        </w:rPr>
+        <w:t>L</w:t>
+      </w:r>
+      <w:r>
+        <w:t>, for every cell of</w:t>
       </w:r>
     </w:p>
     <w:p>
@@ -10067,6 +10369,9 @@
         <w:spacing w:after="0" w:line="240" w:lineRule="auto"/>
         <w:ind w:left="2160"/>
       </w:pPr>
+      <w:r>
+        <w:t>the model grid (unit, L).</w:t>
+      </w:r>
     </w:p>
     <w:p>
       <w:pPr>
@@ -10077,25 +10382,48 @@
         <w:spacing w:after="0" w:line="240" w:lineRule="auto"/>
         <w:ind w:left="2160"/>
       </w:pPr>
-      <w:r>
-        <w:t xml:space="preserve">IOPTINJ and CMCHGINJ are entered only if </w:t>
-      </w:r>
-      <w:r>
-        <w:t>ITRTINJ</w:t>
-      </w:r>
-      <w:r>
-        <w:t xml:space="preserve"> is set to 2. </w:t>
-      </w:r>
-    </w:p>
-    <w:p>
-      <w:pPr>
-        <w:pStyle w:val="ListParagraph"/>
-        <w:autoSpaceDE w:val="0"/>
-        <w:autoSpaceDN w:val="0"/>
-        <w:adjustRightInd w:val="0"/>
-        <w:spacing w:after="0" w:line="240" w:lineRule="auto"/>
-        <w:ind w:left="2160"/>
-      </w:pPr>
+    </w:p>
+    <w:p>
+      <w:pPr>
+        <w:autoSpaceDE w:val="0"/>
+        <w:autoSpaceDN w:val="0"/>
+        <w:adjustRightInd w:val="0"/>
+        <w:spacing w:after="0" w:line="240" w:lineRule="auto"/>
+      </w:pPr>
+      <w:r>
+        <w:t>2</w:t>
+      </w:r>
+      <w:r>
+        <w:t xml:space="preserve"> </w:t>
+      </w:r>
+      <w:r>
+        <w:tab/>
+        <w:t xml:space="preserve">Record: </w:t>
+      </w:r>
+      <w:r>
+        <w:tab/>
+      </w:r>
+      <w:r>
+        <w:t>TRPT(NLAY)</w:t>
+      </w:r>
+    </w:p>
+    <w:p>
+      <w:pPr>
+        <w:autoSpaceDE w:val="0"/>
+        <w:autoSpaceDN w:val="0"/>
+        <w:adjustRightInd w:val="0"/>
+        <w:spacing w:after="0" w:line="240" w:lineRule="auto"/>
+        <w:ind w:firstLine="720"/>
+      </w:pPr>
+      <w:r>
+        <w:t xml:space="preserve">Format: </w:t>
+      </w:r>
+      <w:r>
+        <w:tab/>
+      </w:r>
+      <w:r>
+        <w:t>RARRAY</w:t>
+      </w:r>
     </w:p>
     <w:p>
       <w:pPr>
@@ -10108,10 +10436,88 @@
         <w:autoSpaceDN w:val="0"/>
         <w:adjustRightInd w:val="0"/>
         <w:spacing w:after="0" w:line="240" w:lineRule="auto"/>
-        <w:ind w:left="2160" w:hanging="270"/>
-      </w:pPr>
-      <w:r>
-        <w:t xml:space="preserve">IOPTINJ – is a treatment option. Negative values indicate removal of concentration/mass and positive values indicate addition of concentration/mass. Treatment is applied at the level of each individual injection well. </w:t>
+        <w:ind w:left="2160"/>
+      </w:pPr>
+      <w:r>
+        <w:t>TRPT is a 1D real array defining the ratio of the</w:t>
+      </w:r>
+      <w:r>
+        <w:t xml:space="preserve"> </w:t>
+      </w:r>
+      <w:r>
+        <w:t xml:space="preserve">horizontal </w:t>
+      </w:r>
+      <w:r>
+        <w:t>t</w:t>
+      </w:r>
+      <w:r>
+        <w:t xml:space="preserve">ransverse dispersivity, </w:t>
+      </w:r>
+      <w:r>
+        <w:rPr>
+          <w:rFonts w:ascii="Symbol" w:hAnsi="Symbol"/>
+        </w:rPr>
+        <w:t></w:t>
+      </w:r>
+      <w:r>
+        <w:rPr>
+          <w:i/>
+          <w:vertAlign w:val="subscript"/>
+        </w:rPr>
+        <w:t>TH</w:t>
+      </w:r>
+      <w:r>
+        <w:t xml:space="preserve"> , to the</w:t>
+      </w:r>
+      <w:r>
+        <w:t xml:space="preserve"> </w:t>
+      </w:r>
+      <w:r>
+        <w:t xml:space="preserve">longitudinal dispersivity, </w:t>
+      </w:r>
+      <w:r>
+        <w:rPr>
+          <w:rFonts w:ascii="Symbol" w:hAnsi="Symbol"/>
+        </w:rPr>
+        <w:t></w:t>
+      </w:r>
+      <w:r>
+        <w:rPr>
+          <w:i/>
+          <w:vertAlign w:val="subscript"/>
+        </w:rPr>
+        <w:t>L</w:t>
+      </w:r>
+      <w:r>
+        <w:t>. Each value in the array</w:t>
+      </w:r>
+      <w:r>
+        <w:t xml:space="preserve"> </w:t>
+      </w:r>
+      <w:r>
+        <w:t xml:space="preserve">corresponds to one model layer. </w:t>
+      </w:r>
+      <w:r>
+        <w:t xml:space="preserve"> As </w:t>
+      </w:r>
+      <w:r>
+        <w:lastRenderedPageBreak/>
+        <w:t>reported in Zheng and Wang (1999), various</w:t>
+      </w:r>
+      <w:r>
+        <w:t xml:space="preserve"> field</w:t>
+      </w:r>
+      <w:r>
+        <w:t xml:space="preserve"> </w:t>
+      </w:r>
+      <w:r>
+        <w:t>studies suggest that TRPT is generally not greater than</w:t>
+      </w:r>
+      <w:r>
+        <w:t xml:space="preserve"> </w:t>
+      </w:r>
+      <w:r>
+        <w:t>0.1.</w:t>
       </w:r>
     </w:p>
     <w:p>
@@ -10123,101 +10529,47 @@
         <w:spacing w:after="0" w:line="240" w:lineRule="auto"/>
         <w:ind w:left="2160"/>
       </w:pPr>
-      <w:r>
-        <w:t xml:space="preserve">If </w:t>
-      </w:r>
-      <w:r>
-        <w:t>IOPT</w:t>
-      </w:r>
-      <w:r>
-        <w:t xml:space="preserve">INJ = 1, </w:t>
-      </w:r>
-      <w:r>
-        <w:rPr>
-          <w:b/>
-        </w:rPr>
-        <w:t>percentage</w:t>
-      </w:r>
-      <w:r>
-        <w:t xml:space="preserve"> concentration/mass addition/removal is performed. Percentages must be specified as fractions. Example, for 50% concentration/mass removal is desired, -0.5 must be specified.</w:t>
-      </w:r>
-    </w:p>
-    <w:p>
-      <w:pPr>
-        <w:pStyle w:val="ListParagraph"/>
-        <w:autoSpaceDE w:val="0"/>
-        <w:autoSpaceDN w:val="0"/>
-        <w:adjustRightInd w:val="0"/>
-        <w:spacing w:after="0" w:line="240" w:lineRule="auto"/>
-        <w:ind w:left="2160"/>
-      </w:pPr>
-      <w:r>
-        <w:t xml:space="preserve">If </w:t>
-      </w:r>
-      <w:r>
-        <w:t>IOPT</w:t>
-      </w:r>
-      <w:r>
-        <w:t xml:space="preserve">INJ = 2, </w:t>
-      </w:r>
-      <w:r>
-        <w:rPr>
-          <w:b/>
-        </w:rPr>
-        <w:t>concentration</w:t>
-      </w:r>
-      <w:r>
-        <w:t xml:space="preserve"> is added/removed from the blended concentration. Specified concentration CMCHGINJ is added to the blended concentration. If the specified concentration removal, CMCHGINJ, is greater than the blended concentration, the treated concentration is set to zero. </w:t>
-      </w:r>
-    </w:p>
-    <w:p>
-      <w:pPr>
-        <w:pStyle w:val="ListParagraph"/>
-        <w:autoSpaceDE w:val="0"/>
-        <w:autoSpaceDN w:val="0"/>
-        <w:adjustRightInd w:val="0"/>
-        <w:spacing w:after="0" w:line="240" w:lineRule="auto"/>
-        <w:ind w:left="2160"/>
-      </w:pPr>
-      <w:r>
-        <w:t xml:space="preserve">If </w:t>
-      </w:r>
-      <w:r>
-        <w:t>IOPT</w:t>
-      </w:r>
-      <w:r>
-        <w:t xml:space="preserve">INJ = 3, </w:t>
-      </w:r>
-      <w:r>
-        <w:rPr>
-          <w:b/>
-        </w:rPr>
-        <w:t>mass</w:t>
-      </w:r>
-      <w:r>
-        <w:t xml:space="preserve"> is added/removed from the blended concentration. Specified mass CMCHGINJ is added to the blended concentration. If the specified mass removal, CMCHGINJ, is greater than the blended total mass, the treated concentration is set to zero. </w:t>
-      </w:r>
-    </w:p>
-    <w:p>
-      <w:pPr>
-        <w:pStyle w:val="ListParagraph"/>
-        <w:autoSpaceDE w:val="0"/>
-        <w:autoSpaceDN w:val="0"/>
-        <w:adjustRightInd w:val="0"/>
-        <w:spacing w:after="0" w:line="240" w:lineRule="auto"/>
-        <w:ind w:left="2160"/>
-      </w:pPr>
-      <w:r>
-        <w:t xml:space="preserve">If IOPTINJ = 4, </w:t>
-      </w:r>
-      <w:r>
-        <w:rPr>
-          <w:b/>
-        </w:rPr>
-        <w:t>specified concentration</w:t>
-      </w:r>
-      <w:r>
-        <w:t xml:space="preserve"> is set equal to the entered value CMCHGINJ. A positive value is expected for CMCHGINJ with this option. </w:t>
+    </w:p>
+    <w:p>
+      <w:pPr>
+        <w:autoSpaceDE w:val="0"/>
+        <w:autoSpaceDN w:val="0"/>
+        <w:adjustRightInd w:val="0"/>
+        <w:spacing w:after="0" w:line="240" w:lineRule="auto"/>
+      </w:pPr>
+      <w:r>
+        <w:t>3</w:t>
+      </w:r>
+      <w:r>
+        <w:t xml:space="preserve"> </w:t>
+      </w:r>
+      <w:r>
+        <w:tab/>
+        <w:t xml:space="preserve">Record: </w:t>
+      </w:r>
+      <w:r>
+        <w:tab/>
+      </w:r>
+      <w:r>
+        <w:t>TRPV(NLAY)</w:t>
+      </w:r>
+    </w:p>
+    <w:p>
+      <w:pPr>
+        <w:autoSpaceDE w:val="0"/>
+        <w:autoSpaceDN w:val="0"/>
+        <w:adjustRightInd w:val="0"/>
+        <w:spacing w:after="0" w:line="240" w:lineRule="auto"/>
+        <w:ind w:firstLine="720"/>
+      </w:pPr>
+      <w:r>
+        <w:t xml:space="preserve">Format: </w:t>
+      </w:r>
+      <w:r>
+        <w:tab/>
+      </w:r>
+      <w:r>
+        <w:t>RARRAY</w:t>
       </w:r>
     </w:p>
     <w:p>
@@ -10231,16 +10583,96 @@
         <w:autoSpaceDN w:val="0"/>
         <w:adjustRightInd w:val="0"/>
         <w:spacing w:after="0" w:line="240" w:lineRule="auto"/>
-        <w:ind w:left="2160" w:hanging="270"/>
-      </w:pPr>
-      <w:r>
-        <w:t>CMCHGINJ is the addition, removal, or specified concentration/mass values</w:t>
+        <w:ind w:left="2160"/>
+      </w:pPr>
+      <w:r>
+        <w:t>TRPV is the ratio of the vertical transverse dispersitvity</w:t>
+      </w:r>
+      <w:r>
+        <w:t>,</w:t>
       </w:r>
       <w:r>
         <w:t xml:space="preserve"> </w:t>
       </w:r>
       <w:r>
-        <w:t>set for the treatment system. Concentration/mass is added, removed, or used as specified concentrations depending on the treatment option IOPTINJ.</w:t>
+        <w:rPr>
+          <w:rFonts w:ascii="Symbol" w:hAnsi="Symbol"/>
+        </w:rPr>
+        <w:t></w:t>
+      </w:r>
+      <w:r>
+        <w:rPr>
+          <w:i/>
+          <w:vertAlign w:val="subscript"/>
+        </w:rPr>
+        <w:t>TV</w:t>
+      </w:r>
+      <w:r>
+        <w:t xml:space="preserve">, </w:t>
+      </w:r>
+      <w:r>
+        <w:t xml:space="preserve">to the longitudinal dispersivity, </w:t>
+      </w:r>
+      <w:r>
+        <w:rPr>
+          <w:rFonts w:ascii="Symbol" w:hAnsi="Symbol"/>
+        </w:rPr>
+        <w:t></w:t>
+      </w:r>
+      <w:r>
+        <w:rPr>
+          <w:i/>
+          <w:vertAlign w:val="subscript"/>
+        </w:rPr>
+        <w:t>L</w:t>
+      </w:r>
+      <w:r>
+        <w:t>.</w:t>
+      </w:r>
+      <w:r>
+        <w:t xml:space="preserve"> </w:t>
+      </w:r>
+      <w:r>
+        <w:t xml:space="preserve"> </w:t>
+      </w:r>
+      <w:r>
+        <w:t>Each value in the array</w:t>
+      </w:r>
+      <w:r>
+        <w:t xml:space="preserve"> </w:t>
+      </w:r>
+      <w:r>
+        <w:t xml:space="preserve">corresponds to one model layer. </w:t>
+      </w:r>
+      <w:r>
+        <w:t xml:space="preserve"> As reported in Zheng and Wang (1999), various</w:t>
+      </w:r>
+      <w:r>
+        <w:t xml:space="preserve"> field</w:t>
+      </w:r>
+      <w:r>
+        <w:t xml:space="preserve"> </w:t>
+      </w:r>
+      <w:r>
+        <w:t>studies suggest that TRP</w:t>
+      </w:r>
+      <w:r>
+        <w:t>V</w:t>
+      </w:r>
+      <w:r>
+        <w:t xml:space="preserve"> is generally not greater than</w:t>
+      </w:r>
+      <w:r>
+        <w:t xml:space="preserve"> </w:t>
+      </w:r>
+      <w:r>
+        <w:t>0.</w:t>
+      </w:r>
+      <w:r>
+        <w:t>0</w:t>
+      </w:r>
+      <w:r>
+        <w:t>1.</w:t>
       </w:r>
     </w:p>
     <w:p>
@@ -10255,6 +10687,18 @@
     </w:p>
     <w:p>
       <w:pPr>
+        <w:autoSpaceDE w:val="0"/>
+        <w:autoSpaceDN w:val="0"/>
+        <w:adjustRightInd w:val="0"/>
+        <w:spacing w:after="0" w:line="240" w:lineRule="auto"/>
+        <w:ind w:left="2160"/>
+      </w:pPr>
+      <w:r>
+        <w:t>Set TRPV equal to TRPT to use the standard isotropic dispersion model (Equation 10 in Chapter 2). Otherwise, the modified isotropic dispersion model is used (Equation 11 in Chapter 2).</w:t>
+      </w:r>
+    </w:p>
+    <w:p>
+      <w:pPr>
         <w:pStyle w:val="ListParagraph"/>
         <w:autoSpaceDE w:val="0"/>
         <w:autoSpaceDN w:val="0"/>
@@ -10262,57 +10706,73 @@
         <w:spacing w:after="0" w:line="240" w:lineRule="auto"/>
         <w:ind w:left="2160"/>
       </w:pPr>
-      <w:r>
-        <w:t>Note that concentration/mass values as specified by CMCHGINJ are enforced at each injection well if the option IFORCE is set to 1. If IFORCE is set to 0, then CMCHGINJ is enforced only when the blended concentration exceeds the specified concentration CNTE.</w:t>
-      </w:r>
-    </w:p>
-    <w:p>
-      <w:pPr>
-        <w:autoSpaceDE w:val="0"/>
-        <w:autoSpaceDN w:val="0"/>
-        <w:adjustRightInd w:val="0"/>
-        <w:spacing w:after="0" w:line="240" w:lineRule="auto"/>
-      </w:pPr>
-    </w:p>
-    <w:p>
-      <w:pPr>
-        <w:autoSpaceDE w:val="0"/>
-        <w:autoSpaceDN w:val="0"/>
-        <w:adjustRightInd w:val="0"/>
-        <w:spacing w:after="0" w:line="240" w:lineRule="auto"/>
-      </w:pPr>
-      <w:r>
-        <w:lastRenderedPageBreak/>
-        <w:t>10</w:t>
+    </w:p>
+    <w:p>
+      <w:pPr>
+        <w:autoSpaceDE w:val="0"/>
+        <w:autoSpaceDN w:val="0"/>
+        <w:adjustRightInd w:val="0"/>
+        <w:spacing w:after="0" w:line="240" w:lineRule="auto"/>
+        <w:rPr>
+          <w:i/>
+        </w:rPr>
+      </w:pPr>
+      <w:r>
+        <w:rPr>
+          <w:i/>
+        </w:rPr>
+        <w:t>If no keyword is defined:</w:t>
+      </w:r>
+    </w:p>
+    <w:p>
+      <w:pPr>
+        <w:autoSpaceDE w:val="0"/>
+        <w:autoSpaceDN w:val="0"/>
+        <w:adjustRightInd w:val="0"/>
+        <w:spacing w:after="0" w:line="240" w:lineRule="auto"/>
+      </w:pPr>
+      <w:r>
+        <w:t>4</w:t>
+      </w:r>
+      <w:r>
+        <w:t xml:space="preserve"> </w:t>
       </w:r>
       <w:r>
         <w:tab/>
-        <w:t>Record:</w:t>
+        <w:t xml:space="preserve">Record: </w:t>
       </w:r>
       <w:r>
         <w:tab/>
       </w:r>
       <w:r>
-        <w:t>QOUTCTS</w:t>
-      </w:r>
-    </w:p>
-    <w:p>
-      <w:pPr>
-        <w:autoSpaceDE w:val="0"/>
-        <w:autoSpaceDN w:val="0"/>
-        <w:adjustRightInd w:val="0"/>
-        <w:spacing w:after="0" w:line="240" w:lineRule="auto"/>
-      </w:pPr>
+        <w:t>DMCOEF</w:t>
+      </w:r>
+      <w:r>
+        <w:t>(NL</w:t>
+      </w:r>
+      <w:r>
+        <w:t>AY</w:t>
+      </w:r>
+      <w:r>
+        <w:t>)</w:t>
+      </w:r>
+    </w:p>
+    <w:p>
+      <w:pPr>
+        <w:autoSpaceDE w:val="0"/>
+        <w:autoSpaceDN w:val="0"/>
+        <w:adjustRightInd w:val="0"/>
+        <w:spacing w:after="0" w:line="240" w:lineRule="auto"/>
+        <w:ind w:firstLine="720"/>
+      </w:pPr>
+      <w:r>
+        <w:t xml:space="preserve">Format: </w:t>
+      </w:r>
       <w:r>
         <w:tab/>
-        <w:t>Format:</w:t>
-      </w:r>
-      <w:r>
-        <w:tab/>
-        <w:t xml:space="preserve"> </w:t>
-      </w:r>
-      <w:r>
-        <w:t>F10.0</w:t>
+      </w:r>
+      <w:r>
+        <w:t>RARRAY</w:t>
       </w:r>
     </w:p>
     <w:p>
@@ -10326,106 +10786,93 @@
         <w:autoSpaceDN w:val="0"/>
         <w:adjustRightInd w:val="0"/>
         <w:spacing w:after="0" w:line="240" w:lineRule="auto"/>
-        <w:ind w:left="2160" w:hanging="270"/>
-      </w:pPr>
-      <w:r>
-        <w:t>QOUTCTS</w:t>
-      </w:r>
-      <w:r>
-        <w:t xml:space="preserve"> is the flow rate of outflow from a treatment system to an external sink. This flow rate must be specified to maintain an overall treatment system mass balance. </w:t>
-      </w:r>
-      <w:r>
-        <w:t>QOUTCTS</w:t>
-      </w:r>
-      <w:r>
-        <w:t xml:space="preserve"> must be set equal to total inflow into a treatment system minus total outflow to all injection wells for a treatment system.</w:t>
-      </w:r>
-    </w:p>
-    <w:p>
-      <w:pPr>
-        <w:autoSpaceDE w:val="0"/>
-        <w:autoSpaceDN w:val="0"/>
-        <w:adjustRightInd w:val="0"/>
-        <w:spacing w:after="0" w:line="240" w:lineRule="auto"/>
-      </w:pPr>
-    </w:p>
-    <w:p>
-      <w:pPr>
-        <w:pStyle w:val="Heading2"/>
-      </w:pPr>
-      <w:r>
-        <w:t>DSP Package</w:t>
-      </w:r>
-    </w:p>
-    <w:p>
-      <w:pPr>
-        <w:spacing w:after="0" w:line="240" w:lineRule="auto"/>
-        <w:jc w:val="both"/>
-      </w:pPr>
-      <w:r>
-        <w:t>Input for the Dispersion (DSP) p</w:t>
-      </w:r>
-      <w:r>
-        <w:t>ackage is read on unit INDSP = 3</w:t>
-      </w:r>
-      <w:r>
-        <w:t xml:space="preserve">, which is preset in the main program. </w:t>
-      </w:r>
-      <w:r>
-        <w:t xml:space="preserve">The </w:t>
-      </w:r>
-      <w:r>
-        <w:t>D</w:t>
-      </w:r>
-      <w:r>
-        <w:t>SP</w:t>
-      </w:r>
-      <w:r>
-        <w:t xml:space="preserve"> package is invoked in the NAM file with the use of keyword </w:t>
-      </w:r>
-      <w:r>
-        <w:t>DSP</w:t>
-      </w:r>
-      <w:r>
-        <w:t>.</w:t>
-      </w:r>
-    </w:p>
-    <w:p>
-      <w:pPr>
-        <w:spacing w:after="0" w:line="240" w:lineRule="auto"/>
-        <w:jc w:val="both"/>
-      </w:pPr>
-    </w:p>
-    <w:p>
-      <w:pPr>
-        <w:autoSpaceDE w:val="0"/>
-        <w:autoSpaceDN w:val="0"/>
-        <w:adjustRightInd w:val="0"/>
-        <w:spacing w:after="0" w:line="240" w:lineRule="auto"/>
-        <w:jc w:val="both"/>
-      </w:pPr>
-      <w:r>
-        <w:t>For each simulation:</w:t>
-      </w:r>
-    </w:p>
-    <w:p>
-      <w:pPr>
-        <w:autoSpaceDE w:val="0"/>
-        <w:autoSpaceDN w:val="0"/>
-        <w:adjustRightInd w:val="0"/>
-        <w:spacing w:after="0" w:line="240" w:lineRule="auto"/>
-        <w:jc w:val="both"/>
-      </w:pPr>
-    </w:p>
-    <w:p>
-      <w:pPr>
-        <w:autoSpaceDE w:val="0"/>
-        <w:autoSpaceDN w:val="0"/>
-        <w:adjustRightInd w:val="0"/>
-        <w:spacing w:after="0" w:line="240" w:lineRule="auto"/>
-      </w:pPr>
-      <w:r>
-        <w:t>0</w:t>
+        <w:ind w:left="2160"/>
+      </w:pPr>
+      <w:r>
+        <w:t>DMCOEF is the effective molecular diffusion coefficient (unit, L</w:t>
+      </w:r>
+      <w:r>
+        <w:rPr>
+          <w:vertAlign w:val="superscript"/>
+        </w:rPr>
+        <w:t>2</w:t>
+      </w:r>
+      <w:r>
+        <w:t>T</w:t>
+      </w:r>
+      <w:r>
+        <w:rPr>
+          <w:vertAlign w:val="superscript"/>
+        </w:rPr>
+        <w:t>-1</w:t>
+      </w:r>
+      <w:r>
+        <w:t xml:space="preserve">). </w:t>
+      </w:r>
+      <w:r>
+        <w:t xml:space="preserve"> </w:t>
+      </w:r>
+      <w:r>
+        <w:t xml:space="preserve">Set DMCOEF = 0 if the effect of molecular diffusion is considered unimportant. </w:t>
+      </w:r>
+      <w:r>
+        <w:t xml:space="preserve"> </w:t>
+      </w:r>
+      <w:r>
+        <w:t>Each value in the array corresponds to one model layer.</w:t>
+      </w:r>
+      <w:r>
+        <w:t xml:space="preserve">  Enter one array for all solute components.</w:t>
+      </w:r>
+    </w:p>
+    <w:p>
+      <w:pPr>
+        <w:pStyle w:val="ListParagraph"/>
+        <w:autoSpaceDE w:val="0"/>
+        <w:autoSpaceDN w:val="0"/>
+        <w:adjustRightInd w:val="0"/>
+        <w:spacing w:after="0" w:line="240" w:lineRule="auto"/>
+        <w:ind w:left="2160"/>
+      </w:pPr>
+    </w:p>
+    <w:p>
+      <w:pPr>
+        <w:autoSpaceDE w:val="0"/>
+        <w:autoSpaceDN w:val="0"/>
+        <w:adjustRightInd w:val="0"/>
+        <w:spacing w:after="0" w:line="240" w:lineRule="auto"/>
+        <w:rPr>
+          <w:i/>
+        </w:rPr>
+      </w:pPr>
+      <w:r>
+        <w:rPr>
+          <w:i/>
+        </w:rPr>
+        <w:t xml:space="preserve">If keyword </w:t>
+      </w:r>
+      <w:r>
+        <w:rPr>
+          <w:i/>
+        </w:rPr>
+        <w:t xml:space="preserve">[MultiDiffusion] </w:t>
+      </w:r>
+      <w:r>
+        <w:rPr>
+          <w:i/>
+        </w:rPr>
+        <w:t>is defined:</w:t>
+      </w:r>
+    </w:p>
+    <w:p>
+      <w:pPr>
+        <w:autoSpaceDE w:val="0"/>
+        <w:autoSpaceDN w:val="0"/>
+        <w:adjustRightInd w:val="0"/>
+        <w:spacing w:after="0" w:line="240" w:lineRule="auto"/>
+      </w:pPr>
+      <w:r>
+        <w:t>4</w:t>
       </w:r>
       <w:r>
         <w:t xml:space="preserve"> </w:t>
@@ -10438,7 +10885,7 @@
         <w:tab/>
       </w:r>
       <w:r>
-        <w:t>One or more optional keywords.</w:t>
+        <w:t>DMCOEF(NCOL,NROW) (One array for each layer)</w:t>
       </w:r>
     </w:p>
     <w:p>
@@ -10448,9 +10895,6 @@
         <w:adjustRightInd w:val="0"/>
         <w:spacing w:after="0" w:line="240" w:lineRule="auto"/>
         <w:ind w:firstLine="720"/>
-        <w:rPr>
-          <w:rFonts w:ascii="TimesNewRomanPSMT" w:eastAsiaTheme="minorHAnsi" w:hAnsi="TimesNewRomanPSMT" w:cs="TimesNewRomanPSMT"/>
-        </w:rPr>
       </w:pPr>
       <w:r>
         <w:t xml:space="preserve">Format: </w:t>
@@ -10459,7 +10903,7 @@
         <w:tab/>
       </w:r>
       <w:r>
-        <w:t>[Free]</w:t>
+        <w:t>RARRAY</w:t>
       </w:r>
     </w:p>
     <w:p>
@@ -10476,755 +10920,57 @@
         <w:ind w:left="2160"/>
       </w:pPr>
       <w:r>
-        <w:rPr>
-          <w:rFonts w:ascii="TimesNewRomanPSMT" w:eastAsiaTheme="minorHAnsi" w:hAnsi="TimesNewRomanPSMT" w:cs="TimesNewRomanPSMT"/>
-        </w:rPr>
-        <w:t>The keyword “</w:t>
-      </w:r>
-      <w:r>
-        <w:rPr>
-          <w:rFonts w:eastAsiaTheme="minorHAnsi"/>
-          <w:bCs/>
-        </w:rPr>
-        <w:t>MultiDiffusion”</w:t>
-      </w:r>
-      <w:r>
-        <w:rPr>
-          <w:rFonts w:ascii="TimesNewRomanPSMT" w:eastAsiaTheme="minorHAnsi" w:hAnsi="TimesNewRomanPSMT" w:cs="TimesNewRomanPSMT"/>
-        </w:rPr>
-        <w:t xml:space="preserve"> (case insensitive) </w:t>
-      </w:r>
-      <w:r>
-        <w:rPr>
-          <w:rFonts w:eastAsiaTheme="minorHAnsi"/>
-          <w:bCs/>
-        </w:rPr>
-        <w:t xml:space="preserve">must be specified </w:t>
-      </w:r>
-      <w:r>
-        <w:rPr>
-          <w:rFonts w:eastAsiaTheme="minorHAnsi"/>
-          <w:bCs/>
-        </w:rPr>
-        <w:t>on the first</w:t>
-      </w:r>
-      <w:r>
-        <w:rPr>
-          <w:rFonts w:eastAsiaTheme="minorHAnsi"/>
-          <w:bCs/>
-        </w:rPr>
-        <w:t xml:space="preserve"> input line with the</w:t>
-      </w:r>
-      <w:r>
-        <w:rPr>
-          <w:rFonts w:eastAsiaTheme="minorHAnsi"/>
-          <w:bCs/>
-        </w:rPr>
+        <w:t>DMCOEF is the effective molecular diffusion coefficient (unit, L</w:t>
+      </w:r>
+      <w:r>
+        <w:rPr>
+          <w:vertAlign w:val="superscript"/>
+        </w:rPr>
+        <w:t>2</w:t>
+      </w:r>
+      <w:r>
+        <w:t>T</w:t>
+      </w:r>
+      <w:r>
+        <w:rPr>
+          <w:vertAlign w:val="superscript"/>
+        </w:rPr>
+        <w:t>-1</w:t>
+      </w:r>
+      <w:r>
+        <w:t xml:space="preserve">). </w:t>
+      </w:r>
+      <w:r>
         <w:t xml:space="preserve"> </w:t>
       </w:r>
       <w:r>
-        <w:rPr>
-          <w:rFonts w:eastAsiaTheme="minorHAnsi"/>
-          <w:bCs/>
-        </w:rPr>
-        <w:t>$ sign in the first column</w:t>
-      </w:r>
-      <w:r>
-        <w:rPr>
-          <w:rFonts w:ascii="TimesNewRomanPSMT" w:eastAsiaTheme="minorHAnsi" w:hAnsi="TimesNewRomanPSMT" w:cs="TimesNewRomanPSMT"/>
-        </w:rPr>
-        <w:t>. The keyword input record is optional.</w:t>
-      </w:r>
-    </w:p>
-    <w:p>
-      <w:pPr>
-        <w:autoSpaceDE w:val="0"/>
-        <w:autoSpaceDN w:val="0"/>
-        <w:adjustRightInd w:val="0"/>
-        <w:spacing w:after="0" w:line="240" w:lineRule="auto"/>
-        <w:jc w:val="both"/>
-      </w:pPr>
-    </w:p>
-    <w:p>
-      <w:pPr>
-        <w:autoSpaceDE w:val="0"/>
-        <w:autoSpaceDN w:val="0"/>
-        <w:adjustRightInd w:val="0"/>
-        <w:spacing w:after="0" w:line="240" w:lineRule="auto"/>
-      </w:pPr>
-      <w:r>
-        <w:t xml:space="preserve">1 </w:t>
-      </w:r>
-      <w:r>
-        <w:tab/>
-        <w:t xml:space="preserve">Record: </w:t>
-      </w:r>
-      <w:r>
-        <w:tab/>
-      </w:r>
-      <w:r>
-        <w:t>AL(NCOL,NROW)</w:t>
-      </w:r>
-    </w:p>
-    <w:p>
-      <w:pPr>
-        <w:autoSpaceDE w:val="0"/>
-        <w:autoSpaceDN w:val="0"/>
-        <w:adjustRightInd w:val="0"/>
-        <w:spacing w:after="0" w:line="240" w:lineRule="auto"/>
-        <w:ind w:firstLine="720"/>
-      </w:pPr>
-      <w:r>
-        <w:t xml:space="preserve">Format: </w:t>
-      </w:r>
-      <w:r>
-        <w:tab/>
-      </w:r>
-      <w:r>
-        <w:t>RARRAY</w:t>
+        <w:t xml:space="preserve">Set DMCOEF = 0 if the effect of molecular diffusion is considered unimportant. </w:t>
+      </w:r>
+      <w:r>
+        <w:t xml:space="preserve"> </w:t>
+      </w:r>
+      <w:r>
+        <w:t xml:space="preserve">Each value in the array corresponds to one model </w:t>
+      </w:r>
+      <w:r>
+        <w:t>cell</w:t>
+      </w:r>
+      <w:r>
+        <w:t>.</w:t>
+      </w:r>
+      <w:r>
+        <w:t xml:space="preserve">  Repeat the input for each mobile component.</w:t>
       </w:r>
     </w:p>
     <w:p>
       <w:pPr>
         <w:pStyle w:val="ListParagraph"/>
-        <w:numPr>
-          <w:ilvl w:val="0"/>
-          <w:numId w:val="8"/>
-        </w:numPr>
         <w:autoSpaceDE w:val="0"/>
         <w:autoSpaceDN w:val="0"/>
         <w:adjustRightInd w:val="0"/>
         <w:spacing w:after="0" w:line="240" w:lineRule="auto"/>
         <w:ind w:left="2160"/>
       </w:pPr>
-      <w:r>
-        <w:t xml:space="preserve">AL is the longitudinal dispersivity, </w:t>
-      </w:r>
-      <w:r>
-        <w:rPr>
-          <w:rFonts w:ascii="Symbol" w:hAnsi="Symbol"/>
-        </w:rPr>
-        <w:t></w:t>
-      </w:r>
-      <w:r>
-        <w:rPr>
-          <w:i/>
-          <w:vertAlign w:val="subscript"/>
-        </w:rPr>
-        <w:t>L</w:t>
-      </w:r>
-      <w:r>
-        <w:t>, for every cell of</w:t>
-      </w:r>
-    </w:p>
-    <w:p>
-      <w:pPr>
-        <w:pStyle w:val="ListParagraph"/>
-        <w:autoSpaceDE w:val="0"/>
-        <w:autoSpaceDN w:val="0"/>
-        <w:adjustRightInd w:val="0"/>
-        <w:spacing w:after="0" w:line="240" w:lineRule="auto"/>
-        <w:ind w:left="2160"/>
-      </w:pPr>
-      <w:r>
-        <w:t>the model grid (unit, L).</w:t>
-      </w:r>
-    </w:p>
-    <w:p>
-      <w:pPr>
-        <w:pStyle w:val="ListParagraph"/>
-        <w:autoSpaceDE w:val="0"/>
-        <w:autoSpaceDN w:val="0"/>
-        <w:adjustRightInd w:val="0"/>
-        <w:spacing w:after="0" w:line="240" w:lineRule="auto"/>
-        <w:ind w:left="2160"/>
-      </w:pPr>
-    </w:p>
-    <w:p>
-      <w:pPr>
-        <w:autoSpaceDE w:val="0"/>
-        <w:autoSpaceDN w:val="0"/>
-        <w:adjustRightInd w:val="0"/>
-        <w:spacing w:after="0" w:line="240" w:lineRule="auto"/>
-      </w:pPr>
-      <w:r>
-        <w:t>2</w:t>
-      </w:r>
-      <w:r>
-        <w:t xml:space="preserve"> </w:t>
-      </w:r>
-      <w:r>
-        <w:tab/>
-        <w:t xml:space="preserve">Record: </w:t>
-      </w:r>
-      <w:r>
-        <w:tab/>
-      </w:r>
-      <w:r>
-        <w:t>TRPT(NLAY)</w:t>
-      </w:r>
-    </w:p>
-    <w:p>
-      <w:pPr>
-        <w:autoSpaceDE w:val="0"/>
-        <w:autoSpaceDN w:val="0"/>
-        <w:adjustRightInd w:val="0"/>
-        <w:spacing w:after="0" w:line="240" w:lineRule="auto"/>
-        <w:ind w:firstLine="720"/>
-      </w:pPr>
-      <w:r>
-        <w:t xml:space="preserve">Format: </w:t>
-      </w:r>
-      <w:r>
-        <w:tab/>
-      </w:r>
-      <w:r>
-        <w:t>RARRAY</w:t>
-      </w:r>
-    </w:p>
-    <w:p>
-      <w:pPr>
-        <w:pStyle w:val="ListParagraph"/>
-        <w:numPr>
-          <w:ilvl w:val="0"/>
-          <w:numId w:val="8"/>
-        </w:numPr>
-        <w:autoSpaceDE w:val="0"/>
-        <w:autoSpaceDN w:val="0"/>
-        <w:adjustRightInd w:val="0"/>
-        <w:spacing w:after="0" w:line="240" w:lineRule="auto"/>
-        <w:ind w:left="2160"/>
-      </w:pPr>
-      <w:r>
-        <w:t>TRPT is a 1D real array defining the ratio of the</w:t>
-      </w:r>
-      <w:r>
-        <w:t xml:space="preserve"> </w:t>
-      </w:r>
-      <w:r>
-        <w:t xml:space="preserve">horizontal </w:t>
-      </w:r>
-      <w:r>
-        <w:t>t</w:t>
-      </w:r>
-      <w:r>
-        <w:t xml:space="preserve">ransverse dispersivity, </w:t>
-      </w:r>
-      <w:r>
-        <w:rPr>
-          <w:rFonts w:ascii="Symbol" w:hAnsi="Symbol"/>
-        </w:rPr>
-        <w:t></w:t>
-      </w:r>
-      <w:r>
-        <w:rPr>
-          <w:i/>
-          <w:vertAlign w:val="subscript"/>
-        </w:rPr>
-        <w:t>TH</w:t>
-      </w:r>
-      <w:r>
-        <w:t xml:space="preserve"> , to the</w:t>
-      </w:r>
-      <w:r>
-        <w:t xml:space="preserve"> </w:t>
-      </w:r>
-      <w:r>
-        <w:t xml:space="preserve">longitudinal dispersivity, </w:t>
-      </w:r>
-      <w:r>
-        <w:rPr>
-          <w:rFonts w:ascii="Symbol" w:hAnsi="Symbol"/>
-        </w:rPr>
-        <w:t></w:t>
-      </w:r>
-      <w:r>
-        <w:rPr>
-          <w:i/>
-          <w:vertAlign w:val="subscript"/>
-        </w:rPr>
-        <w:t>L</w:t>
-      </w:r>
-      <w:r>
-        <w:t>. Each value in the array</w:t>
-      </w:r>
-      <w:r>
-        <w:t xml:space="preserve"> </w:t>
-      </w:r>
-      <w:r>
-        <w:t xml:space="preserve">corresponds to one model layer. </w:t>
-      </w:r>
-      <w:r>
-        <w:t xml:space="preserve"> As reported in Zheng and Wang (1999), various</w:t>
-      </w:r>
-      <w:r>
-        <w:t xml:space="preserve"> field</w:t>
-      </w:r>
-      <w:r>
-        <w:t xml:space="preserve"> </w:t>
-      </w:r>
-      <w:r>
-        <w:t>studies suggest that TRPT is generally not greater than</w:t>
-      </w:r>
-      <w:r>
-        <w:t xml:space="preserve"> </w:t>
-      </w:r>
-      <w:r>
-        <w:t>0.1.</w:t>
-      </w:r>
-    </w:p>
-    <w:p>
-      <w:pPr>
-        <w:pStyle w:val="ListParagraph"/>
-        <w:autoSpaceDE w:val="0"/>
-        <w:autoSpaceDN w:val="0"/>
-        <w:adjustRightInd w:val="0"/>
-        <w:spacing w:after="0" w:line="240" w:lineRule="auto"/>
-        <w:ind w:left="2160"/>
-      </w:pPr>
-    </w:p>
-    <w:p>
-      <w:pPr>
-        <w:autoSpaceDE w:val="0"/>
-        <w:autoSpaceDN w:val="0"/>
-        <w:adjustRightInd w:val="0"/>
-        <w:spacing w:after="0" w:line="240" w:lineRule="auto"/>
-      </w:pPr>
-      <w:r>
-        <w:t>3</w:t>
-      </w:r>
-      <w:r>
-        <w:t xml:space="preserve"> </w:t>
-      </w:r>
-      <w:r>
-        <w:tab/>
-        <w:t xml:space="preserve">Record: </w:t>
-      </w:r>
-      <w:r>
-        <w:tab/>
-      </w:r>
-      <w:r>
-        <w:t>TRPV(NLAY)</w:t>
-      </w:r>
-    </w:p>
-    <w:p>
-      <w:pPr>
-        <w:autoSpaceDE w:val="0"/>
-        <w:autoSpaceDN w:val="0"/>
-        <w:adjustRightInd w:val="0"/>
-        <w:spacing w:after="0" w:line="240" w:lineRule="auto"/>
-        <w:ind w:firstLine="720"/>
-      </w:pPr>
-      <w:r>
-        <w:t xml:space="preserve">Format: </w:t>
-      </w:r>
-      <w:r>
-        <w:tab/>
-      </w:r>
-      <w:r>
-        <w:t>RARRAY</w:t>
-      </w:r>
-    </w:p>
-    <w:p>
-      <w:pPr>
-        <w:pStyle w:val="ListParagraph"/>
-        <w:numPr>
-          <w:ilvl w:val="0"/>
-          <w:numId w:val="8"/>
-        </w:numPr>
-        <w:autoSpaceDE w:val="0"/>
-        <w:autoSpaceDN w:val="0"/>
-        <w:adjustRightInd w:val="0"/>
-        <w:spacing w:after="0" w:line="240" w:lineRule="auto"/>
-        <w:ind w:left="2160"/>
-      </w:pPr>
-      <w:r>
-        <w:t>TRPV is the ratio of the vertical transverse dispersitvity</w:t>
-      </w:r>
-      <w:r>
-        <w:t>,</w:t>
-      </w:r>
-      <w:r>
-        <w:t xml:space="preserve"> </w:t>
-      </w:r>
-      <w:r>
-        <w:rPr>
-          <w:rFonts w:ascii="Symbol" w:hAnsi="Symbol"/>
-        </w:rPr>
-        <w:t></w:t>
-      </w:r>
-      <w:r>
-        <w:rPr>
-          <w:i/>
-          <w:vertAlign w:val="subscript"/>
-        </w:rPr>
-        <w:t>TV</w:t>
-      </w:r>
-      <w:r>
-        <w:t xml:space="preserve">, </w:t>
-      </w:r>
-      <w:r>
-        <w:t xml:space="preserve">to the longitudinal dispersivity, </w:t>
-      </w:r>
-      <w:r>
-        <w:rPr>
-          <w:rFonts w:ascii="Symbol" w:hAnsi="Symbol"/>
-        </w:rPr>
-        <w:t></w:t>
-      </w:r>
-      <w:r>
-        <w:rPr>
-          <w:i/>
-          <w:vertAlign w:val="subscript"/>
-        </w:rPr>
-        <w:t>L</w:t>
-      </w:r>
-      <w:r>
-        <w:t>.</w:t>
-      </w:r>
-      <w:r>
-        <w:t xml:space="preserve"> </w:t>
-      </w:r>
-      <w:r>
-        <w:t xml:space="preserve"> </w:t>
-      </w:r>
-      <w:r>
-        <w:t>Each value in the array</w:t>
-      </w:r>
-      <w:r>
-        <w:t xml:space="preserve"> </w:t>
-      </w:r>
-      <w:r>
-        <w:t xml:space="preserve">corresponds to one model layer. </w:t>
-      </w:r>
-      <w:r>
-        <w:t xml:space="preserve"> As reported in Zheng and Wang (1999), various</w:t>
-      </w:r>
-      <w:r>
-        <w:t xml:space="preserve"> field</w:t>
-      </w:r>
-      <w:r>
-        <w:t xml:space="preserve"> </w:t>
-      </w:r>
-      <w:r>
-        <w:t>studies suggest that TRP</w:t>
-      </w:r>
-      <w:r>
-        <w:t>V</w:t>
-      </w:r>
-      <w:r>
-        <w:t xml:space="preserve"> is generally not greater than</w:t>
-      </w:r>
-      <w:r>
-        <w:t xml:space="preserve"> </w:t>
-      </w:r>
-      <w:r>
-        <w:t>0.</w:t>
-      </w:r>
-      <w:r>
-        <w:t>0</w:t>
-      </w:r>
-      <w:r>
-        <w:t>1.</w:t>
-      </w:r>
-    </w:p>
-    <w:p>
-      <w:pPr>
-        <w:pStyle w:val="ListParagraph"/>
-        <w:autoSpaceDE w:val="0"/>
-        <w:autoSpaceDN w:val="0"/>
-        <w:adjustRightInd w:val="0"/>
-        <w:spacing w:after="0" w:line="240" w:lineRule="auto"/>
-        <w:ind w:left="2160"/>
-      </w:pPr>
-    </w:p>
-    <w:p>
-      <w:pPr>
-        <w:autoSpaceDE w:val="0"/>
-        <w:autoSpaceDN w:val="0"/>
-        <w:adjustRightInd w:val="0"/>
-        <w:spacing w:after="0" w:line="240" w:lineRule="auto"/>
-        <w:ind w:left="2160"/>
-      </w:pPr>
-      <w:r>
-        <w:lastRenderedPageBreak/>
-        <w:t>Set TRPV equal to TRPT to use the standard isotropic dispersion model (Equation 10 in Chapter 2). Otherwise, the modified isotropic dispersion model is used (Equation 11 in Chapter 2).</w:t>
-      </w:r>
-    </w:p>
-    <w:p>
-      <w:pPr>
-        <w:pStyle w:val="ListParagraph"/>
-        <w:autoSpaceDE w:val="0"/>
-        <w:autoSpaceDN w:val="0"/>
-        <w:adjustRightInd w:val="0"/>
-        <w:spacing w:after="0" w:line="240" w:lineRule="auto"/>
-        <w:ind w:left="2160"/>
-      </w:pPr>
-    </w:p>
-    <w:p>
-      <w:pPr>
-        <w:autoSpaceDE w:val="0"/>
-        <w:autoSpaceDN w:val="0"/>
-        <w:adjustRightInd w:val="0"/>
-        <w:spacing w:after="0" w:line="240" w:lineRule="auto"/>
-        <w:rPr>
-          <w:i/>
-        </w:rPr>
-      </w:pPr>
-      <w:r>
-        <w:rPr>
-          <w:i/>
-        </w:rPr>
-        <w:t>If no keyword is defined:</w:t>
-      </w:r>
-    </w:p>
-    <w:p>
-      <w:pPr>
-        <w:autoSpaceDE w:val="0"/>
-        <w:autoSpaceDN w:val="0"/>
-        <w:adjustRightInd w:val="0"/>
-        <w:spacing w:after="0" w:line="240" w:lineRule="auto"/>
-      </w:pPr>
-      <w:r>
-        <w:t>4</w:t>
-      </w:r>
-      <w:r>
-        <w:t xml:space="preserve"> </w:t>
-      </w:r>
-      <w:r>
-        <w:tab/>
-        <w:t xml:space="preserve">Record: </w:t>
-      </w:r>
-      <w:r>
-        <w:tab/>
-      </w:r>
-      <w:r>
-        <w:t>DMCOEF</w:t>
-      </w:r>
-      <w:r>
-        <w:t>(NL</w:t>
-      </w:r>
-      <w:r>
-        <w:t>AY</w:t>
-      </w:r>
-      <w:r>
-        <w:t>)</w:t>
-      </w:r>
-    </w:p>
-    <w:p>
-      <w:pPr>
-        <w:autoSpaceDE w:val="0"/>
-        <w:autoSpaceDN w:val="0"/>
-        <w:adjustRightInd w:val="0"/>
-        <w:spacing w:after="0" w:line="240" w:lineRule="auto"/>
-        <w:ind w:firstLine="720"/>
-      </w:pPr>
-      <w:r>
-        <w:t xml:space="preserve">Format: </w:t>
-      </w:r>
-      <w:r>
-        <w:tab/>
-      </w:r>
-      <w:r>
-        <w:t>RARRAY</w:t>
-      </w:r>
-    </w:p>
-    <w:p>
-      <w:pPr>
-        <w:pStyle w:val="ListParagraph"/>
-        <w:numPr>
-          <w:ilvl w:val="0"/>
-          <w:numId w:val="8"/>
-        </w:numPr>
-        <w:autoSpaceDE w:val="0"/>
-        <w:autoSpaceDN w:val="0"/>
-        <w:adjustRightInd w:val="0"/>
-        <w:spacing w:after="0" w:line="240" w:lineRule="auto"/>
-        <w:ind w:left="2160"/>
-      </w:pPr>
-      <w:r>
-        <w:t>DMCOEF is the effective molecular diffusion coefficient (unit, L</w:t>
-      </w:r>
-      <w:r>
-        <w:rPr>
-          <w:vertAlign w:val="superscript"/>
-        </w:rPr>
-        <w:t>2</w:t>
-      </w:r>
-      <w:r>
-        <w:t>T</w:t>
-      </w:r>
-      <w:r>
-        <w:rPr>
-          <w:vertAlign w:val="superscript"/>
-        </w:rPr>
-        <w:t>-1</w:t>
-      </w:r>
-      <w:r>
-        <w:t xml:space="preserve">). </w:t>
-      </w:r>
-      <w:r>
-        <w:t xml:space="preserve"> </w:t>
-      </w:r>
-      <w:r>
-        <w:t xml:space="preserve">Set DMCOEF = 0 if the effect of molecular diffusion is considered unimportant. </w:t>
-      </w:r>
-      <w:r>
-        <w:t xml:space="preserve"> </w:t>
-      </w:r>
-      <w:r>
-        <w:t>Each value in the array corresponds to one model layer.</w:t>
-      </w:r>
-      <w:r>
-        <w:t xml:space="preserve">  Enter one array for all solute components.</w:t>
-      </w:r>
-    </w:p>
-    <w:p>
-      <w:pPr>
-        <w:pStyle w:val="ListParagraph"/>
-        <w:autoSpaceDE w:val="0"/>
-        <w:autoSpaceDN w:val="0"/>
-        <w:adjustRightInd w:val="0"/>
-        <w:spacing w:after="0" w:line="240" w:lineRule="auto"/>
-        <w:ind w:left="2160"/>
-      </w:pPr>
-    </w:p>
-    <w:p>
-      <w:pPr>
-        <w:autoSpaceDE w:val="0"/>
-        <w:autoSpaceDN w:val="0"/>
-        <w:adjustRightInd w:val="0"/>
-        <w:spacing w:after="0" w:line="240" w:lineRule="auto"/>
-        <w:rPr>
-          <w:i/>
-        </w:rPr>
-      </w:pPr>
-      <w:r>
-        <w:rPr>
-          <w:i/>
-        </w:rPr>
-        <w:t xml:space="preserve">If keyword </w:t>
-      </w:r>
-      <w:r>
-        <w:rPr>
-          <w:i/>
-        </w:rPr>
-        <w:t xml:space="preserve">[MultiDiffusion] </w:t>
-      </w:r>
-      <w:r>
-        <w:rPr>
-          <w:i/>
-        </w:rPr>
-        <w:t>is defined:</w:t>
-      </w:r>
-    </w:p>
-    <w:p>
-      <w:pPr>
-        <w:autoSpaceDE w:val="0"/>
-        <w:autoSpaceDN w:val="0"/>
-        <w:adjustRightInd w:val="0"/>
-        <w:spacing w:after="0" w:line="240" w:lineRule="auto"/>
-      </w:pPr>
-      <w:r>
-        <w:t>4</w:t>
-      </w:r>
-      <w:r>
-        <w:t xml:space="preserve"> </w:t>
-      </w:r>
-      <w:r>
-        <w:tab/>
-        <w:t xml:space="preserve">Record: </w:t>
-      </w:r>
-      <w:r>
-        <w:tab/>
-      </w:r>
-      <w:r>
-        <w:t>DMCOEF(NCOL,NROW) (One array for each layer)</w:t>
-      </w:r>
-    </w:p>
-    <w:p>
-      <w:pPr>
-        <w:autoSpaceDE w:val="0"/>
-        <w:autoSpaceDN w:val="0"/>
-        <w:adjustRightInd w:val="0"/>
-        <w:spacing w:after="0" w:line="240" w:lineRule="auto"/>
-        <w:ind w:firstLine="720"/>
-      </w:pPr>
-      <w:r>
-        <w:t xml:space="preserve">Format: </w:t>
-      </w:r>
-      <w:r>
-        <w:tab/>
-      </w:r>
-      <w:r>
-        <w:t>RARRAY</w:t>
-      </w:r>
-    </w:p>
-    <w:p>
-      <w:pPr>
-        <w:pStyle w:val="ListParagraph"/>
-        <w:numPr>
-          <w:ilvl w:val="0"/>
-          <w:numId w:val="8"/>
-        </w:numPr>
-        <w:autoSpaceDE w:val="0"/>
-        <w:autoSpaceDN w:val="0"/>
-        <w:adjustRightInd w:val="0"/>
-        <w:spacing w:after="0" w:line="240" w:lineRule="auto"/>
-        <w:ind w:left="2160"/>
-      </w:pPr>
-      <w:r>
-        <w:t>DMCOEF is the effective molecular diffusion coefficient (unit, L</w:t>
-      </w:r>
-      <w:r>
-        <w:rPr>
-          <w:vertAlign w:val="superscript"/>
-        </w:rPr>
-        <w:t>2</w:t>
-      </w:r>
-      <w:r>
-        <w:t>T</w:t>
-      </w:r>
-      <w:r>
-        <w:rPr>
-          <w:vertAlign w:val="superscript"/>
-        </w:rPr>
-        <w:t>-1</w:t>
-      </w:r>
-      <w:r>
-        <w:t xml:space="preserve">). </w:t>
-      </w:r>
-      <w:r>
-        <w:t xml:space="preserve"> </w:t>
-      </w:r>
-      <w:r>
-        <w:t xml:space="preserve">Set DMCOEF = 0 if the effect of molecular diffusion is considered unimportant. </w:t>
-      </w:r>
-      <w:r>
-        <w:t xml:space="preserve"> </w:t>
-      </w:r>
-      <w:r>
-        <w:t xml:space="preserve">Each value in the array corresponds to one model </w:t>
-      </w:r>
-      <w:r>
-        <w:t>cell</w:t>
-      </w:r>
-      <w:r>
-        <w:t>.</w:t>
-      </w:r>
-      <w:r>
-        <w:t xml:space="preserve">  Repeat the input for each mobile component.</w:t>
-      </w:r>
-    </w:p>
-    <w:p>
-      <w:pPr>
-        <w:pStyle w:val="ListParagraph"/>
-        <w:autoSpaceDE w:val="0"/>
-        <w:autoSpaceDN w:val="0"/>
-        <w:adjustRightInd w:val="0"/>
-        <w:spacing w:after="0" w:line="240" w:lineRule="auto"/>
-        <w:ind w:left="2160"/>
-      </w:pPr>
     </w:p>
     <w:p>
       <w:pPr>
@@ -11238,11 +10984,11 @@
       <w:pPr>
         <w:pStyle w:val="Heading2"/>
       </w:pPr>
-      <w:bookmarkStart w:id="5" w:name="_Toc321942236"/>
+      <w:bookmarkStart w:id="6" w:name="_Toc321942236"/>
       <w:r>
         <w:t>GCG Package</w:t>
       </w:r>
-      <w:bookmarkEnd w:id="5"/>
+      <w:bookmarkEnd w:id="6"/>
     </w:p>
     <w:p>
       <w:pPr>
@@ -11441,6 +11187,7 @@
           <w:sz w:val="22"/>
           <w:szCs w:val="22"/>
         </w:rPr>
+        <w:lastRenderedPageBreak/>
         <w:t>ITER1 is the maximum number of inner iterations; a</w:t>
       </w:r>
       <w:r>
@@ -11701,7 +11448,6 @@
           <w:szCs w:val="22"/>
           <w:highlight w:val="lightGray"/>
         </w:rPr>
-        <w:lastRenderedPageBreak/>
         <w:t>= 90, same as option 0 but with no cross dispersion terms. All cross dispersion terms are set to zero.</w:t>
       </w:r>
     </w:p>
@@ -11943,12 +11689,11 @@
       <w:pPr>
         <w:pStyle w:val="Heading2"/>
       </w:pPr>
-      <w:bookmarkStart w:id="6" w:name="_Toc321942238"/>
-      <w:bookmarkStart w:id="7" w:name="_GoBack"/>
+      <w:bookmarkStart w:id="7" w:name="_Toc321942238"/>
       <w:r>
         <w:t>HSS Package</w:t>
       </w:r>
-      <w:bookmarkEnd w:id="6"/>
+      <w:bookmarkEnd w:id="7"/>
     </w:p>
     <w:p>
       <w:pPr>
@@ -12237,6 +11982,7 @@
           <w:rFonts w:ascii="Courier New" w:hAnsi="Courier New" w:cs="Courier New"/>
           <w:highlight w:val="lightGray"/>
         </w:rPr>
+        <w:lastRenderedPageBreak/>
         <w:t>5b. kSource, iSource, jSource, SourceName, iHSSComp,</w:t>
       </w:r>
       <w:r>
@@ -12437,69 +12183,251 @@
         <w:spacing w:after="0" w:line="240" w:lineRule="auto"/>
       </w:pPr>
       <w:r>
-        <w:t xml:space="preserve">Text – is a character string (maximum of 79 characters) that starts in column 2. Any characters can be included in [Text]. The “#” character needs to be in column 1. [Text] is </w:t>
+        <w:t>Text – is a character string (maximum of 79 characters) that starts in column 2. Any characters can be included in [Text]. The “#” character needs to be in column 1. [Text] is printed when the file is read and provides an opportunity for the user to include information about the model both in the input file and the associated output file.</w:t>
+      </w:r>
+    </w:p>
+    <w:p>
+      <w:pPr>
+        <w:autoSpaceDE w:val="0"/>
+        <w:autoSpaceDN w:val="0"/>
+        <w:adjustRightInd w:val="0"/>
+        <w:spacing w:after="0" w:line="240" w:lineRule="auto"/>
+      </w:pPr>
+      <w:r>
+        <w:t>MaxHSSSource – is the maximum number of HSSM-LNAPL sources allowed in the current transport simulation. This value is used only for memory allocation purposes.</w:t>
+      </w:r>
+    </w:p>
+    <w:p>
+      <w:pPr>
+        <w:autoSpaceDE w:val="0"/>
+        <w:autoSpaceDN w:val="0"/>
+        <w:adjustRightInd w:val="0"/>
+        <w:spacing w:after="0" w:line="240" w:lineRule="auto"/>
+      </w:pPr>
+      <w:r>
+        <w:t>MaxHSSCells – is the maximum number of model cells that any single HSSM-LNAPL source can occupy. A HSSM-LNAPL source is initially associated with a single model cell. As the oil lens expands, more model cells may be used to represent the source, whenever necessary. This value is used only for memory allocation purposes.</w:t>
+      </w:r>
+    </w:p>
+    <w:p>
+      <w:pPr>
+        <w:autoSpaceDE w:val="0"/>
+        <w:autoSpaceDN w:val="0"/>
+        <w:adjustRightInd w:val="0"/>
+        <w:spacing w:after="0" w:line="240" w:lineRule="auto"/>
+      </w:pPr>
+      <w:r>
+        <w:t>MaxHSSStep – is the maximum number of time steps used to define any single HSSMLNAPL source, as output from a HSSM run. This value is used only for memory allocation purposes.</w:t>
+      </w:r>
+    </w:p>
+    <w:p>
+      <w:pPr>
+        <w:autoSpaceDE w:val="0"/>
+        <w:autoSpaceDN w:val="0"/>
+        <w:adjustRightInd w:val="0"/>
+        <w:spacing w:after="0" w:line="240" w:lineRule="auto"/>
+      </w:pPr>
+      <w:r>
+        <w:t>RunOption – is a character flag indicating whether the HSSM model should be invoked from within MT3DMS or run manually outside MT3DMS. If [RunOption] is set to RunHSSM (case insensitive), the HSSM code, included with MT3DMS as a dynamic link library (DLL) module, will be executed from within MT3DMS to simulate the LNAPL source. If [RunOption] is set to any other value or simply omitted, an input file defining the LNAPL source must have been generated from a previous execution of the HSSM code outside MT3DMS.</w:t>
+      </w:r>
+    </w:p>
+    <w:p>
+      <w:pPr>
+        <w:autoSpaceDE w:val="0"/>
+        <w:autoSpaceDN w:val="0"/>
+        <w:adjustRightInd w:val="0"/>
+        <w:spacing w:after="0" w:line="240" w:lineRule="auto"/>
+      </w:pPr>
+      <w:r>
+        <w:rPr>
+          <w:highlight w:val="lightGray"/>
+        </w:rPr>
+        <w:t>ShapeOption – is a character flag indicating the shape of the source area. Two options can be invoked with this flag: POLYGON (for a regular polygon); IRREGULAR (for an irregular polygon). Both the options are case insensitive. If left blank, the default setting (circular shape) in the HSS package will be used.</w:t>
+      </w:r>
+      <w:r>
+        <w:t xml:space="preserve"> </w:t>
+      </w:r>
+    </w:p>
+    <w:p>
+      <w:pPr>
+        <w:autoSpaceDE w:val="0"/>
+        <w:autoSpaceDN w:val="0"/>
+        <w:adjustRightInd w:val="0"/>
+        <w:spacing w:after="0" w:line="240" w:lineRule="auto"/>
+      </w:pPr>
+      <w:r>
+        <w:t xml:space="preserve">faclength – is the conversion factor for converting the unit of length used in HSSM to that used in MT3DMS. For example, if the unit used in MT3DMS is feet while the unit in HSSM is m, [faclength] should be set to </w:t>
+      </w:r>
+      <w:r>
+        <w:rPr>
+          <w:rFonts w:ascii="Courier New" w:hAnsi="Courier New" w:cs="Courier New"/>
+        </w:rPr>
+        <w:t>3.28</w:t>
+      </w:r>
+      <w:r>
+        <w:t>.</w:t>
+      </w:r>
+    </w:p>
+    <w:p>
+      <w:pPr>
+        <w:autoSpaceDE w:val="0"/>
+        <w:autoSpaceDN w:val="0"/>
+        <w:adjustRightInd w:val="0"/>
+        <w:spacing w:after="0" w:line="240" w:lineRule="auto"/>
+      </w:pPr>
+      <w:r>
+        <w:t xml:space="preserve">factime – is the conversion factor for converting the unit of time used in HSSM to that used in MT3DMS. For example, if the unit used in MT3DMS is minutes while the unit in HSSM is day, [factime] should be set to </w:t>
+      </w:r>
+      <w:r>
+        <w:rPr>
+          <w:rFonts w:ascii="Courier New" w:hAnsi="Courier New" w:cs="Courier New"/>
+        </w:rPr>
+        <w:t>1440</w:t>
+      </w:r>
+      <w:r>
+        <w:t>.</w:t>
+      </w:r>
+    </w:p>
+    <w:p>
+      <w:pPr>
+        <w:autoSpaceDE w:val="0"/>
+        <w:autoSpaceDN w:val="0"/>
+        <w:adjustRightInd w:val="0"/>
+        <w:spacing w:after="0" w:line="240" w:lineRule="auto"/>
+      </w:pPr>
+      <w:r>
+        <w:t xml:space="preserve">facmass – is the conversion factor for converting the unit of mass used in HSSM to that used in MT3DMS. For example, if the unit used in MT3DMS is gram while the unit in HSSM is kg, [facmass] should be set to </w:t>
+      </w:r>
+      <w:r>
+        <w:rPr>
+          <w:rFonts w:ascii="Courier New" w:hAnsi="Courier New" w:cs="Courier New"/>
+        </w:rPr>
+        <w:t>1000</w:t>
+      </w:r>
+      <w:r>
+        <w:t>.</w:t>
+      </w:r>
+    </w:p>
+    <w:p>
+      <w:pPr>
+        <w:autoSpaceDE w:val="0"/>
+        <w:autoSpaceDN w:val="0"/>
+        <w:adjustRightInd w:val="0"/>
+        <w:spacing w:after="0" w:line="240" w:lineRule="auto"/>
+      </w:pPr>
+      <w:r>
+        <w:t>nHSSSource – is the actual number of HSSM-LNAPL sources included in the current transport simulation. [nHSSSource] cannot exceed [MaxHSSSource], the maximum number of HSSM-LNAPL sources allowed.</w:t>
+      </w:r>
+    </w:p>
+    <w:p>
+      <w:pPr>
+        <w:autoSpaceDE w:val="0"/>
+        <w:autoSpaceDN w:val="0"/>
+        <w:adjustRightInd w:val="0"/>
+        <w:spacing w:after="0" w:line="240" w:lineRule="auto"/>
+      </w:pPr>
+      <w:r>
+        <w:t xml:space="preserve">HSSFileName – is a string of one to 78 nonblank characters specifying the name of an auxiliary input file defining a specific HSSM-LNAPL source. [HSSFileName] can </w:t>
       </w:r>
       <w:r>
         <w:lastRenderedPageBreak/>
-        <w:t>printed when the file is read and provides an opportunity for the user to include information about the model both in the input file and the associated output file.</w:t>
-      </w:r>
-    </w:p>
-    <w:p>
-      <w:pPr>
-        <w:autoSpaceDE w:val="0"/>
-        <w:autoSpaceDN w:val="0"/>
-        <w:adjustRightInd w:val="0"/>
-        <w:spacing w:after="0" w:line="240" w:lineRule="auto"/>
-      </w:pPr>
-      <w:r>
-        <w:t>MaxHSSSource – is the maximum number of HSSM-LNAPL sources allowed in the current transport simulation. This value is used only for memory allocation purposes.</w:t>
-      </w:r>
-    </w:p>
-    <w:p>
-      <w:pPr>
-        <w:autoSpaceDE w:val="0"/>
-        <w:autoSpaceDN w:val="0"/>
-        <w:adjustRightInd w:val="0"/>
-        <w:spacing w:after="0" w:line="240" w:lineRule="auto"/>
-      </w:pPr>
-      <w:r>
-        <w:t>MaxHSSCells – is the maximum number of model cells that any single HSSM-LNAPL source can occupy. A HSSM-LNAPL source is initially associated with a single model cell. As the oil lens expands, more model cells may be used to represent the source, whenever necessary. This value is used only for memory allocation purposes.</w:t>
-      </w:r>
-    </w:p>
-    <w:p>
-      <w:pPr>
-        <w:autoSpaceDE w:val="0"/>
-        <w:autoSpaceDN w:val="0"/>
-        <w:adjustRightInd w:val="0"/>
-        <w:spacing w:after="0" w:line="240" w:lineRule="auto"/>
-      </w:pPr>
-      <w:r>
-        <w:t>MaxHSSStep – is the maximum number of time steps used to define any single HSSMLNAPL source, as output from a HSSM run. This value is used only for memory allocation purposes.</w:t>
-      </w:r>
-    </w:p>
-    <w:p>
-      <w:pPr>
-        <w:autoSpaceDE w:val="0"/>
-        <w:autoSpaceDN w:val="0"/>
-        <w:adjustRightInd w:val="0"/>
-        <w:spacing w:after="0" w:line="240" w:lineRule="auto"/>
-      </w:pPr>
-      <w:r>
-        <w:t>RunOption – is a character flag indicating whether the HSSM model should be invoked from within MT3DMS or run manually outside MT3DMS. If [RunOption] is set to RunHSSM (case insensitive), the HSSM code, included with MT3DMS as a dynamic link library (DLL) module, will be executed from within MT3DMS to simulate the LNAPL source. If [RunOption] is set to any other value or simply omitted, an input file defining the LNAPL source must have been generated from a previous execution of the HSSM code outside MT3DMS.</w:t>
-      </w:r>
-    </w:p>
-    <w:p>
-      <w:pPr>
-        <w:autoSpaceDE w:val="0"/>
-        <w:autoSpaceDN w:val="0"/>
-        <w:adjustRightInd w:val="0"/>
-        <w:spacing w:after="0" w:line="240" w:lineRule="auto"/>
-      </w:pPr>
-      <w:r>
+        <w:t>include a path; constraints imposed by a particular computer operating system regarding file names and paths should be considered when specifying [HSSFileName].</w:t>
+      </w:r>
+    </w:p>
+    <w:p>
+      <w:pPr>
+        <w:autoSpaceDE w:val="0"/>
+        <w:autoSpaceDN w:val="0"/>
+        <w:adjustRightInd w:val="0"/>
+        <w:spacing w:after="0" w:line="240" w:lineRule="auto"/>
+      </w:pPr>
+      <w:r>
+        <w:t>inHSSFile – an integer unit number associated with the HSSM-LNAPL source input file given by [HSSFileName].</w:t>
+      </w:r>
+    </w:p>
+    <w:p>
+      <w:pPr>
+        <w:autoSpaceDE w:val="0"/>
+        <w:autoSpaceDN w:val="0"/>
+        <w:adjustRightInd w:val="0"/>
+        <w:spacing w:after="0" w:line="240" w:lineRule="auto"/>
+      </w:pPr>
+      <w:r>
+        <w:t>kSource – is the layer index of the initial model cell where a HSSM-LNAPL source is located.</w:t>
+      </w:r>
+    </w:p>
+    <w:p>
+      <w:pPr>
+        <w:autoSpaceDE w:val="0"/>
+        <w:autoSpaceDN w:val="0"/>
+        <w:adjustRightInd w:val="0"/>
+        <w:spacing w:after="0" w:line="240" w:lineRule="auto"/>
+      </w:pPr>
+      <w:r>
+        <w:t>iSource – is the row index of the initial model cell where a HSSM-LNAPL source is located.</w:t>
+      </w:r>
+    </w:p>
+    <w:p>
+      <w:pPr>
+        <w:autoSpaceDE w:val="0"/>
+        <w:autoSpaceDN w:val="0"/>
+        <w:adjustRightInd w:val="0"/>
+        <w:spacing w:after="0" w:line="240" w:lineRule="auto"/>
+      </w:pPr>
+      <w:r>
+        <w:t>jSource – is the column index of the initial model cell where a HSSM-LNAPL source is located.</w:t>
+      </w:r>
+    </w:p>
+    <w:p>
+      <w:pPr>
+        <w:autoSpaceDE w:val="0"/>
+        <w:autoSpaceDN w:val="0"/>
+        <w:adjustRightInd w:val="0"/>
+        <w:spacing w:after="0" w:line="240" w:lineRule="auto"/>
+      </w:pPr>
+      <w:r>
+        <w:t>SourceName – is a string of 1 to 12 nonblank characters used to identify the HSSM-LNAPL source specified at [kSource, iSource, jSource]. The identifier need not be unique; however, identification of HSSM-LNAPL sources in the output files is facilitated if each source is given a unique name.</w:t>
+      </w:r>
+    </w:p>
+    <w:p>
+      <w:pPr>
+        <w:autoSpaceDE w:val="0"/>
+        <w:autoSpaceDN w:val="0"/>
+        <w:adjustRightInd w:val="0"/>
+        <w:spacing w:after="0" w:line="240" w:lineRule="auto"/>
+      </w:pPr>
+      <w:r>
+        <w:t>iHSSComp – is species index of the LNAPL source in a multicomponent MT3DMS simulation. For example, if iSSComp = 2, the LNAPL source is intended for species no. 2 included in the current simulation.</w:t>
+      </w:r>
+    </w:p>
+    <w:p>
+      <w:pPr>
+        <w:autoSpaceDE w:val="0"/>
+        <w:autoSpaceDN w:val="0"/>
+        <w:adjustRightInd w:val="0"/>
+        <w:spacing w:after="0" w:line="240" w:lineRule="auto"/>
         <w:rPr>
           <w:highlight w:val="lightGray"/>
         </w:rPr>
-        <w:t>ShapeOption – is a character flag indicating the shape of the source area. Two options can be invoked with this flag: POLYGON (for a regular polygon); IRREGULAR (for an irregular polygon). Both the options are case insensitive. If left blank, the default setting (circular shape) in the HSS package will be used.</w:t>
+      </w:pPr>
+      <w:r>
+        <w:rPr>
+          <w:highlight w:val="lightGray"/>
+        </w:rPr>
+        <w:t xml:space="preserve">nPoint – is the number of points that define a user defined regular or irregular polygon. </w:t>
+      </w:r>
+    </w:p>
+    <w:p>
+      <w:pPr>
+        <w:autoSpaceDE w:val="0"/>
+        <w:autoSpaceDN w:val="0"/>
+        <w:adjustRightInd w:val="0"/>
+        <w:spacing w:after="0" w:line="240" w:lineRule="auto"/>
+      </w:pPr>
+      <w:r>
+        <w:rPr>
+          <w:highlight w:val="lightGray"/>
+        </w:rPr>
+        <w:t>nSubGrid – is the number of subdivisions made in each X and Y directions to calculate approximate area weights of the source distribution. If nSubGrid is set to a negative number, then an alternate algorithm is used to calculate the area weights.</w:t>
       </w:r>
       <w:r>
         <w:t xml:space="preserve"> </w:t>
@@ -12511,155 +12439,6 @@
         <w:autoSpaceDN w:val="0"/>
         <w:adjustRightInd w:val="0"/>
         <w:spacing w:after="0" w:line="240" w:lineRule="auto"/>
-      </w:pPr>
-      <w:r>
-        <w:t xml:space="preserve">faclength – is the conversion factor for converting the unit of length used in HSSM to that used in MT3DMS. For example, if the unit used in MT3DMS is feet while the unit in HSSM is m, [faclength] should be set to </w:t>
-      </w:r>
-      <w:r>
-        <w:rPr>
-          <w:rFonts w:ascii="Courier New" w:hAnsi="Courier New" w:cs="Courier New"/>
-        </w:rPr>
-        <w:t>3.28</w:t>
-      </w:r>
-      <w:r>
-        <w:t>.</w:t>
-      </w:r>
-    </w:p>
-    <w:p>
-      <w:pPr>
-        <w:autoSpaceDE w:val="0"/>
-        <w:autoSpaceDN w:val="0"/>
-        <w:adjustRightInd w:val="0"/>
-        <w:spacing w:after="0" w:line="240" w:lineRule="auto"/>
-      </w:pPr>
-      <w:r>
-        <w:t xml:space="preserve">factime – is the conversion factor for converting the unit of time used in HSSM to that used in MT3DMS. For example, if the unit used in MT3DMS is minutes while the unit in HSSM is day, [factime] should be set to </w:t>
-      </w:r>
-      <w:r>
-        <w:rPr>
-          <w:rFonts w:ascii="Courier New" w:hAnsi="Courier New" w:cs="Courier New"/>
-        </w:rPr>
-        <w:t>1440</w:t>
-      </w:r>
-      <w:r>
-        <w:t>.</w:t>
-      </w:r>
-    </w:p>
-    <w:p>
-      <w:pPr>
-        <w:autoSpaceDE w:val="0"/>
-        <w:autoSpaceDN w:val="0"/>
-        <w:adjustRightInd w:val="0"/>
-        <w:spacing w:after="0" w:line="240" w:lineRule="auto"/>
-      </w:pPr>
-      <w:r>
-        <w:t xml:space="preserve">facmass – is the conversion factor for converting the unit of mass used in HSSM to that used in MT3DMS. For example, if the unit used in MT3DMS is gram while the unit in HSSM is kg, [facmass] should be set to </w:t>
-      </w:r>
-      <w:r>
-        <w:rPr>
-          <w:rFonts w:ascii="Courier New" w:hAnsi="Courier New" w:cs="Courier New"/>
-        </w:rPr>
-        <w:t>1000</w:t>
-      </w:r>
-      <w:r>
-        <w:t>.</w:t>
-      </w:r>
-    </w:p>
-    <w:p>
-      <w:pPr>
-        <w:autoSpaceDE w:val="0"/>
-        <w:autoSpaceDN w:val="0"/>
-        <w:adjustRightInd w:val="0"/>
-        <w:spacing w:after="0" w:line="240" w:lineRule="auto"/>
-      </w:pPr>
-      <w:r>
-        <w:t>nHSSSource – is the actual number of HSSM-LNAPL sources included in the current transport simulation. [nHSSSource] cannot exceed [MaxHSSSource], the maximum number of HSSM-LNAPL sources allowed.</w:t>
-      </w:r>
-    </w:p>
-    <w:p>
-      <w:pPr>
-        <w:autoSpaceDE w:val="0"/>
-        <w:autoSpaceDN w:val="0"/>
-        <w:adjustRightInd w:val="0"/>
-        <w:spacing w:after="0" w:line="240" w:lineRule="auto"/>
-      </w:pPr>
-      <w:r>
-        <w:t>HSSFileName – is a string of one to 78 nonblank characters specifying the name of an auxiliary input file defining a specific HSSM-LNAPL source. [HSSFileName] can include a path; constraints imposed by a particular computer operating system regarding file names and paths should be considered when specifying [HSSFileName].</w:t>
-      </w:r>
-    </w:p>
-    <w:p>
-      <w:pPr>
-        <w:autoSpaceDE w:val="0"/>
-        <w:autoSpaceDN w:val="0"/>
-        <w:adjustRightInd w:val="0"/>
-        <w:spacing w:after="0" w:line="240" w:lineRule="auto"/>
-      </w:pPr>
-      <w:r>
-        <w:t>inHSSFile – an integer unit number associated with the HSSM-LNAPL source input file given by [HSSFileName].</w:t>
-      </w:r>
-    </w:p>
-    <w:p>
-      <w:pPr>
-        <w:autoSpaceDE w:val="0"/>
-        <w:autoSpaceDN w:val="0"/>
-        <w:adjustRightInd w:val="0"/>
-        <w:spacing w:after="0" w:line="240" w:lineRule="auto"/>
-      </w:pPr>
-      <w:r>
-        <w:t>kSource – is the layer index of the initial model cell where a HSSM-LNAPL source is located.</w:t>
-      </w:r>
-    </w:p>
-    <w:p>
-      <w:pPr>
-        <w:autoSpaceDE w:val="0"/>
-        <w:autoSpaceDN w:val="0"/>
-        <w:adjustRightInd w:val="0"/>
-        <w:spacing w:after="0" w:line="240" w:lineRule="auto"/>
-      </w:pPr>
-      <w:r>
-        <w:t>iSource – is the row index of the initial model cell where a HSSM-LNAPL source is located.</w:t>
-      </w:r>
-    </w:p>
-    <w:p>
-      <w:pPr>
-        <w:autoSpaceDE w:val="0"/>
-        <w:autoSpaceDN w:val="0"/>
-        <w:adjustRightInd w:val="0"/>
-        <w:spacing w:after="0" w:line="240" w:lineRule="auto"/>
-      </w:pPr>
-      <w:r>
-        <w:t>jSource – is the column index of the initial model cell where a HSSM-LNAPL source is located.</w:t>
-      </w:r>
-    </w:p>
-    <w:p>
-      <w:pPr>
-        <w:autoSpaceDE w:val="0"/>
-        <w:autoSpaceDN w:val="0"/>
-        <w:adjustRightInd w:val="0"/>
-        <w:spacing w:after="0" w:line="240" w:lineRule="auto"/>
-      </w:pPr>
-      <w:r>
-        <w:lastRenderedPageBreak/>
-        <w:t>SourceName – is a string of 1 to 12 nonblank characters used to identify the HSSM-LNAPL source specified at [kSource, iSource, jSource]. The identifier need not be unique; however, identification of HSSM-LNAPL sources in the output files is facilitated if each source is given a unique name.</w:t>
-      </w:r>
-    </w:p>
-    <w:p>
-      <w:pPr>
-        <w:autoSpaceDE w:val="0"/>
-        <w:autoSpaceDN w:val="0"/>
-        <w:adjustRightInd w:val="0"/>
-        <w:spacing w:after="0" w:line="240" w:lineRule="auto"/>
-      </w:pPr>
-      <w:r>
-        <w:t>iHSSComp – is species index of the LNAPL source in a multicomponent MT3DMS simulation. For example, if iSSComp = 2, the LNAPL source is intended for species no. 2 included in the current simulation.</w:t>
-      </w:r>
-    </w:p>
-    <w:p>
-      <w:pPr>
-        <w:autoSpaceDE w:val="0"/>
-        <w:autoSpaceDN w:val="0"/>
-        <w:adjustRightInd w:val="0"/>
-        <w:spacing w:after="0" w:line="240" w:lineRule="auto"/>
         <w:rPr>
           <w:highlight w:val="lightGray"/>
         </w:rPr>
@@ -12668,7 +12447,7 @@
         <w:rPr>
           <w:highlight w:val="lightGray"/>
         </w:rPr>
-        <w:t xml:space="preserve">nPoint – is the number of points that define a user defined regular or irregular polygon. </w:t>
+        <w:t xml:space="preserve">SourceX – is the model X coordinate of the points defining a user specified irregular polygon. SourceX is measured in the positive X direction. </w:t>
       </w:r>
     </w:p>
     <w:p>
@@ -12682,7 +12461,7 @@
         <w:rPr>
           <w:highlight w:val="lightGray"/>
         </w:rPr>
-        <w:t>nSubGrid – is the number of subdivisions made in each X and Y directions to calculate approximate area weights of the source distribution. If nSubGrid is set to a negative number, then an alternate algorithm is used to calculate the area weights.</w:t>
+        <w:t>SourceY – is the model Y coordinate of the points defining a user specified irregular polygon. SourceY is measured in the positive Y direction. Note that the positive Y direction is opposite to the direction in which the row numbers increase.</w:t>
       </w:r>
       <w:r>
         <w:t xml:space="preserve"> </w:t>
@@ -12694,43 +12473,8 @@
         <w:autoSpaceDN w:val="0"/>
         <w:adjustRightInd w:val="0"/>
         <w:spacing w:after="0" w:line="240" w:lineRule="auto"/>
-        <w:rPr>
-          <w:highlight w:val="lightGray"/>
-        </w:rPr>
-      </w:pPr>
-      <w:r>
-        <w:rPr>
-          <w:highlight w:val="lightGray"/>
-        </w:rPr>
-        <w:t xml:space="preserve">SourceX – is the model X coordinate of the points defining a user specified irregular polygon. SourceX is measured in the positive X direction. </w:t>
-      </w:r>
-    </w:p>
-    <w:p>
-      <w:pPr>
-        <w:autoSpaceDE w:val="0"/>
-        <w:autoSpaceDN w:val="0"/>
-        <w:adjustRightInd w:val="0"/>
-        <w:spacing w:after="0" w:line="240" w:lineRule="auto"/>
-      </w:pPr>
-      <w:r>
-        <w:rPr>
-          <w:highlight w:val="lightGray"/>
-        </w:rPr>
-        <w:t>SourceY – is the model Y coordinate of the points defining a user specified irregular polygon. SourceY is measured in the positive Y direction. Note that the positive Y direction is opposite to the direction in which the row numbers increase.</w:t>
-      </w:r>
-      <w:r>
-        <w:t xml:space="preserve"> </w:t>
-      </w:r>
-    </w:p>
-    <w:p>
-      <w:pPr>
-        <w:autoSpaceDE w:val="0"/>
-        <w:autoSpaceDN w:val="0"/>
-        <w:adjustRightInd w:val="0"/>
-        <w:spacing w:after="0" w:line="240" w:lineRule="auto"/>
-      </w:pPr>
-    </w:p>
-    <w:bookmarkEnd w:id="7"/>
+      </w:pPr>
+    </w:p>
     <w:p>
       <w:pPr>
         <w:pStyle w:val="Heading2"/>
@@ -12936,6 +12680,7 @@
         <w:ind w:left="2610" w:hanging="450"/>
       </w:pPr>
       <w:r>
+        <w:lastRenderedPageBreak/>
         <w:t>≠ 0, Mass may leave the lake via simulated lake evaporation;</w:t>
       </w:r>
     </w:p>
@@ -13083,7 +12828,6 @@
         </w:rPr>
       </w:pPr>
       <w:r>
-        <w:lastRenderedPageBreak/>
         <w:t>3</w:t>
       </w:r>
       <w:r>
@@ -13594,6 +13338,7 @@
       </w:pPr>
       <w:bookmarkStart w:id="8" w:name="_Toc321942237"/>
       <w:r>
+        <w:lastRenderedPageBreak/>
         <w:t>RCT Package</w:t>
       </w:r>
       <w:bookmarkEnd w:id="8"/>
@@ -13735,7 +13480,6 @@
         <w:ind w:left="2160" w:hanging="270"/>
       </w:pPr>
       <w:r>
-        <w:lastRenderedPageBreak/>
         <w:t>ISOTHM is a flag indicating which type of sorption (or dual-domain mass transfer) is simulated:</w:t>
       </w:r>
     </w:p>
@@ -14080,7 +13824,11 @@
         <w:ind w:left="2160"/>
       </w:pPr>
       <w:r>
-        <w:t>IRCTOP &lt; 2, all reaction variables are specified as a 1-D array with each value in the array corresponding to a single layer. This option is mainly for retaining compatibility with the previous versions of MT3DMS.</w:t>
+        <w:t xml:space="preserve">IRCTOP &lt; 2, all reaction variables are specified as a 1-D array with each value in the array corresponding to a single layer. This </w:t>
+      </w:r>
+      <w:r>
+        <w:lastRenderedPageBreak/>
+        <w:t>option is mainly for retaining compatibility with the previous versions of MT3DMS.</w:t>
       </w:r>
     </w:p>
     <w:p>
@@ -14126,11 +13874,7 @@
         <w:ind w:left="2160"/>
       </w:pPr>
       <w:r>
-        <w:t xml:space="preserve">IGETSC = 0, the initial concentration for the sorbed or immobile phase is not read. By default, the sorbed phase is assumed to be in </w:t>
-      </w:r>
-      <w:r>
-        <w:lastRenderedPageBreak/>
-        <w:t xml:space="preserve">equilibrium with the dissolved phase (ISOTHM = 4), and the immobile domain is assumed to have zero concentration (ISOTHM = 5 or 6). </w:t>
+        <w:t xml:space="preserve">IGETSC = 0, the initial concentration for the sorbed or immobile phase is not read. By default, the sorbed phase is assumed to be in equilibrium with the dissolved phase (ISOTHM = 4), and the immobile domain is assumed to have zero concentration (ISOTHM = 5 or 6). </w:t>
       </w:r>
     </w:p>
     <w:p>
@@ -14742,7 +14486,15 @@
           <w:sz w:val="22"/>
           <w:szCs w:val="22"/>
         </w:rPr>
-        <w:t>PRSITY2 is the porosity of the immobile domain, i.e., the ratio of pore spaces filled with immobile fluids over the bulk volume of the aquifer medium, when the simulation</w:t>
+        <w:t xml:space="preserve">PRSITY2 is the porosity of the immobile domain, i.e., the ratio of pore spaces filled with immobile fluids over the bulk volume of the aquifer </w:t>
+      </w:r>
+      <w:r>
+        <w:rPr>
+          <w:sz w:val="22"/>
+          <w:szCs w:val="22"/>
+        </w:rPr>
+        <w:lastRenderedPageBreak/>
+        <w:t>medium, when the simulation</w:t>
       </w:r>
       <w:r>
         <w:rPr>
@@ -15671,7 +15423,7 @@
           <v:shape id="_x0000_i1025" type="#_x0000_t75" style="width:21.9pt;height:19pt" o:ole="">
             <v:imagedata r:id="rId9" o:title=""/>
           </v:shape>
-          <o:OLEObject Type="Embed" ProgID="Equation.3" ShapeID="_x0000_i1025" DrawAspect="Content" ObjectID="_1514185209" r:id="rId10"/>
+          <o:OLEObject Type="Embed" ProgID="Equation.3" ShapeID="_x0000_i1025" DrawAspect="Content" ObjectID="_1514965832" r:id="rId10"/>
         </w:object>
       </w:r>
       <w:r>
@@ -15900,7 +15652,7 @@
           <v:shape id="_x0000_i1026" type="#_x0000_t75" style="width:23.05pt;height:19pt" o:ole="">
             <v:imagedata r:id="rId11" o:title=""/>
           </v:shape>
-          <o:OLEObject Type="Embed" ProgID="Equation.3" ShapeID="_x0000_i1026" DrawAspect="Content" ObjectID="_1514185210" r:id="rId12"/>
+          <o:OLEObject Type="Embed" ProgID="Equation.3" ShapeID="_x0000_i1026" DrawAspect="Content" ObjectID="_1514965833" r:id="rId12"/>
         </w:object>
       </w:r>
       <w:r>
@@ -16062,6 +15814,7 @@
           <w:sz w:val="22"/>
           <w:szCs w:val="22"/>
         </w:rPr>
+        <w:lastRenderedPageBreak/>
         <w:t>SP2 is the second sorption or dual-domain model parameter. The use of SP2 depends on the type of</w:t>
       </w:r>
       <w:r>
@@ -17131,7 +16884,7 @@
           <v:shape id="_x0000_i1027" type="#_x0000_t75" style="width:16.7pt;height:17.85pt" o:ole="">
             <v:imagedata r:id="rId13" o:title=""/>
           </v:shape>
-          <o:OLEObject Type="Embed" ProgID="Equation.3" ShapeID="_x0000_i1027" DrawAspect="Content" ObjectID="_1514185211" r:id="rId14"/>
+          <o:OLEObject Type="Embed" ProgID="Equation.3" ShapeID="_x0000_i1027" DrawAspect="Content" ObjectID="_1514965834" r:id="rId14"/>
         </w:object>
       </w:r>
       <w:r>
@@ -17385,7 +17138,6 @@
           <w:szCs w:val="22"/>
           <w:highlight w:val="lightGray"/>
         </w:rPr>
-        <w:lastRenderedPageBreak/>
         <w:t>YLD</w:t>
       </w:r>
       <w:r>
@@ -18257,6 +18009,7 @@
           <w:szCs w:val="22"/>
           <w:highlight w:val="lightGray"/>
         </w:rPr>
+        <w:lastRenderedPageBreak/>
         <w:t>NEA is the number of electron acceptors.</w:t>
       </w:r>
     </w:p>
@@ -18547,7 +18300,6 @@
           <w:szCs w:val="22"/>
           <w:highlight w:val="lightGray"/>
         </w:rPr>
-        <w:lastRenderedPageBreak/>
         <w:t xml:space="preserve">MAXEC – The method of Lu et al. (1999) to deal with the iron reduction and methanogenesis simulation is used.  </w:t>
       </w:r>
     </w:p>
@@ -19170,7 +18922,11 @@
         <w:t>Appendix B provides detailed instructions on the new input requirements for the revised MT3D-USGS program.</w:t>
       </w:r>
       <w:r>
-        <w:t xml:space="preserve"> This section describes in general terms, the input variables required to complete a simulation that considers multiple electron donors and electron acceptors, and production of a lower-order ED from the decay of a higher-order ED. The discussion uses a hypothetical system comprising three EDs and five EAs such that nED = 3, nEA = 5, and nED + nEA = 8.  In this hypothetical, the three EAs are (1) benzene, (2) MTBE, and (3) TBA.  The simulated relationships are as follows:  (1) degradation of benzene, without formation of a product; (2) degradation of MTBE with formation of TBA [yield coefficient = 1]; and, (3) degradation of TBA, without formation of a product.  This simulation requires that the following inputs be provided:</w:t>
+        <w:t xml:space="preserve"> This section describes in general terms, the input variables required to complete a simulation that considers multiple electron donors and electron </w:t>
+      </w:r>
+      <w:r>
+        <w:lastRenderedPageBreak/>
+        <w:t>acceptors, and production of a lower-order ED from the decay of a higher-order ED. The discussion uses a hypothetical system comprising three EDs and five EAs such that nED = 3, nEA = 5, and nED + nEA = 8.  In this hypothetical, the three EAs are (1) benzene, (2) MTBE, and (3) TBA.  The simulated relationships are as follows:  (1) degradation of benzene, without formation of a product; (2) degradation of MTBE with formation of TBA [yield coefficient = 1]; and, (3) degradation of TBA, without formation of a product.  This simulation requires that the following inputs be provided:</w:t>
       </w:r>
     </w:p>
     <w:p>
@@ -19184,7 +18940,6 @@
         <w:contextualSpacing w:val="0"/>
       </w:pPr>
       <w:r>
-        <w:lastRenderedPageBreak/>
         <w:t>First order decay rates for each ED corresponding to each TEAP</w:t>
       </w:r>
     </w:p>
@@ -22753,7 +22508,11 @@
       <w:bookmarkStart w:id="16" w:name="_Toc384370917"/>
       <w:bookmarkStart w:id="17" w:name="_Toc395246496"/>
       <w:r>
-        <w:t>A matrix of required inhibition constants that must be specified when simulating multiple EA and ED reactions.  Although in the general case the matrix could possess nED rows, on most occasions the matrix will actually possess only one row; that is, each species in the reaction possesses a single inhibition constant.</w:t>
+        <w:t xml:space="preserve">A matrix of required inhibition constants that must be specified when simulating multiple EA and ED reactions.  Although in the general case the matrix could </w:t>
+      </w:r>
+      <w:r>
+        <w:lastRenderedPageBreak/>
+        <w:t>possess nED rows, on most occasions the matrix will actually possess only one row; that is, each species in the reaction possesses a single inhibition constant.</w:t>
       </w:r>
       <w:bookmarkEnd w:id="16"/>
       <w:bookmarkEnd w:id="17"/>
@@ -22789,7 +22548,6 @@
         <w:pStyle w:val="Heading2"/>
       </w:pPr>
       <w:r>
-        <w:lastRenderedPageBreak/>
         <w:t>SFT Package</w:t>
       </w:r>
     </w:p>
@@ -23335,16 +23093,7 @@
           <w:sz w:val="22"/>
           <w:szCs w:val="22"/>
         </w:rPr>
-        <w:t xml:space="preserve">WUPS is a real number that ranges between 0.0 and 1.0 and is the space weighting factor employed in the stream network solver.  Values of 0.0 </w:t>
-      </w:r>
-      <w:r>
-        <w:rPr>
-          <w:rFonts w:eastAsiaTheme="minorHAnsi"/>
-          <w:sz w:val="22"/>
-          <w:szCs w:val="22"/>
-        </w:rPr>
-        <w:lastRenderedPageBreak/>
-        <w:t xml:space="preserve">and 1.0 correspond to a central-in-space and upstream weighting factors, respectively.  </w:t>
+        <w:t xml:space="preserve">WUPS is a real number that ranges between 0.0 and 1.0 and is the space weighting factor employed in the stream network solver.  Values of 0.0 and 1.0 correspond to a central-in-space and upstream weighting factors, respectively.  </w:t>
       </w:r>
     </w:p>
     <w:p>
@@ -24607,6 +24356,7 @@
           <w:sz w:val="22"/>
           <w:szCs w:val="22"/>
         </w:rPr>
+        <w:lastRenderedPageBreak/>
         <w:t xml:space="preserve">CBCSF is a real number and is the specified concentration associated with the current boundary condition entry.  Repeat CBCSF for each simulated species (NCOMP).  </w:t>
       </w:r>
     </w:p>
@@ -24759,7 +24509,6 @@
           <w:sz w:val="22"/>
           <w:szCs w:val="22"/>
         </w:rPr>
-        <w:lastRenderedPageBreak/>
         <w:t>For each simulation:</w:t>
       </w:r>
     </w:p>
@@ -25223,6 +24972,7 @@
         <w:rPr>
           <w:rFonts w:ascii="TimesNewRomanPSMT" w:eastAsiaTheme="minorHAnsi" w:hAnsi="TimesNewRomanPSMT" w:cs="TimesNewRomanPSMT"/>
         </w:rPr>
+        <w:lastRenderedPageBreak/>
         <w:t xml:space="preserve">ISSGOUT is the unit number for an optional output file to save the calculated flux-averaged composite concentrations at multi-node wells.  The name of the output file must be specified through the Name File as in </w:t>
       </w:r>
       <w:r>
@@ -25413,16 +25163,7 @@
           <w:sz w:val="22"/>
           <w:szCs w:val="22"/>
         </w:rPr>
-        <w:t xml:space="preserve">0, an array containing the concentration of recharge flux for each species will be read.  If INCRCH &lt; 0, the concentration of recharge flux will be reused from the last stress period. If INCRCH &lt; 0 is specified for the first stress period, then by </w:t>
-      </w:r>
-      <w:r>
-        <w:rPr>
-          <w:rFonts w:eastAsiaTheme="minorHAnsi"/>
-          <w:sz w:val="22"/>
-          <w:szCs w:val="22"/>
-        </w:rPr>
-        <w:lastRenderedPageBreak/>
-        <w:t>default, the concentration of positive recharge flux (source) is set equal to zero and that of negative recharge flux (sink) is set equal to the aquifer concentration.</w:t>
+        <w:t>0, an array containing the concentration of recharge flux for each species will be read.  If INCRCH &lt; 0, the concentration of recharge flux will be reused from the last stress period. If INCRCH &lt; 0 is specified for the first stress period, then by default, the concentration of positive recharge flux (source) is set equal to zero and that of negative recharge flux (sink) is set equal to the aquifer concentration.</w:t>
       </w:r>
     </w:p>
     <w:p>
@@ -25851,6 +25592,7 @@
           <w:sz w:val="22"/>
           <w:szCs w:val="22"/>
         </w:rPr>
+        <w:lastRenderedPageBreak/>
         <w:t xml:space="preserve">Format: </w:t>
       </w:r>
       <w:r>
@@ -26033,7 +25775,6 @@
           <w:sz w:val="22"/>
           <w:szCs w:val="22"/>
         </w:rPr>
-        <w:lastRenderedPageBreak/>
         <w:t>Note that in MT3DMS, point sources are generalized to include not only those associated with a flow rate in the flow model, but also those independent of the flow solution. This type of “mass-loading” sources may be used to include contaminant sources which have minimal effects on the hydraulics of the flow field.</w:t>
       </w:r>
     </w:p>
@@ -26485,6 +26226,7 @@
           <w:sz w:val="22"/>
           <w:szCs w:val="22"/>
         </w:rPr>
+        <w:lastRenderedPageBreak/>
         <w:t>ITYPE  = 1, constant-head cell;</w:t>
       </w:r>
     </w:p>
@@ -26761,7 +26503,7 @@
           <v:shape id="_x0000_i1028" type="#_x0000_t75" style="width:244.2pt;height:17.3pt" o:ole="">
             <v:imagedata r:id="rId17" o:title=""/>
           </v:shape>
-          <o:OLEObject Type="Embed" ProgID="Equation.3" ShapeID="_x0000_i1028" DrawAspect="Content" ObjectID="_1514185212" r:id="rId18"/>
+          <o:OLEObject Type="Embed" ProgID="Equation.3" ShapeID="_x0000_i1028" DrawAspect="Content" ObjectID="_1514965835" r:id="rId18"/>
         </w:object>
       </w:r>
     </w:p>
@@ -27023,6 +26765,7 @@
         <w:pStyle w:val="Heading2"/>
       </w:pPr>
       <w:r>
+        <w:lastRenderedPageBreak/>
         <w:t>TOB Package</w:t>
       </w:r>
     </w:p>
@@ -28174,16 +27917,7 @@
           <w:sz w:val="22"/>
           <w:szCs w:val="22"/>
         </w:rPr>
-        <w:t xml:space="preserve">is a flag indicating whether an array containing the concentration of infiltrating (FINF) flux for each species will be read for the current stress period.  If INCUZINF ≥ 0, an array containing the concentration of infiltrating flux for each species will be read.  If INCUZINF &lt; 0, the concentration of infiltrating flux will be reused from the previous stress period.  If INCUZINF &lt; 0 is specified for the first stress period, then by default the concentration of positive infiltrating flux (source) is set equal to zero.  There is no possibility of a negative </w:t>
-      </w:r>
-      <w:r>
-        <w:rPr>
-          <w:rFonts w:eastAsiaTheme="minorHAnsi"/>
-          <w:sz w:val="22"/>
-          <w:szCs w:val="22"/>
-        </w:rPr>
-        <w:lastRenderedPageBreak/>
-        <w:t xml:space="preserve">infiltration flux being specified.  If infiltrating water is rejected due to an infiltration rate exceeding the vertical hydraulic conductivity, or because </w:t>
+        <w:t xml:space="preserve">is a flag indicating whether an array containing the concentration of infiltrating (FINF) flux for each species will be read for the current stress period.  If INCUZINF ≥ 0, an array containing the concentration of infiltrating flux for each species will be read.  If INCUZINF &lt; 0, the concentration of infiltrating flux will be reused from the previous stress period.  If INCUZINF &lt; 0 is specified for the first stress period, then by default the concentration of positive infiltrating flux (source) is set equal to zero.  There is no possibility of a negative infiltration flux being specified.  If infiltrating water is rejected due to an infiltration rate exceeding the vertical hydraulic conductivity, or because </w:t>
       </w:r>
       <w:r>
         <w:rPr>
@@ -28762,6 +28496,7 @@
           <w:sz w:val="22"/>
           <w:szCs w:val="22"/>
         </w:rPr>
+        <w:lastRenderedPageBreak/>
         <w:t>CUZET</w:t>
       </w:r>
       <w:r>
@@ -29097,16 +28832,7 @@
           <w:sz w:val="22"/>
           <w:szCs w:val="22"/>
         </w:rPr>
-        <w:t xml:space="preserve">T &lt; 0 is specified for the first stress period, </w:t>
-      </w:r>
-      <w:r>
-        <w:rPr>
-          <w:rFonts w:eastAsiaTheme="minorHAnsi"/>
-          <w:sz w:val="22"/>
-          <w:szCs w:val="22"/>
-        </w:rPr>
-        <w:lastRenderedPageBreak/>
-        <w:t>then by default, the concentration of negative evapotranspiration flux (sink) is set to the aquifer concentration, while the concentration of positive evapotranspiration flux (source) is set to zero.</w:t>
+        <w:t>T &lt; 0 is specified for the first stress period, then by default, the concentration of negative evapotranspiration flux (sink) is set to the aquifer concentration, while the concentration of positive evapotranspiration flux (source) is set to zero.</w:t>
       </w:r>
     </w:p>
     <w:p>
@@ -29453,6 +29179,7 @@
         <w:jc w:val="both"/>
       </w:pPr>
       <w:r>
+        <w:lastRenderedPageBreak/>
         <w:t>The</w:t>
       </w:r>
       <w:r>
@@ -29636,7 +29363,6 @@
         <w:jc w:val="both"/>
       </w:pPr>
       <w:r>
-        <w:lastRenderedPageBreak/>
         <w:t xml:space="preserve">The purpose of this file was primarily to evaluate the amount of mass flowing into or out of dry cells as a percentage of the total mass flowing across all active cells. </w:t>
       </w:r>
       <w:r>
@@ -29997,6 +29723,7 @@
         <w:jc w:val="both"/>
       </w:pPr>
       <w:r>
+        <w:lastRenderedPageBreak/>
         <w:t>TEXT is a character string (character*16) set equal to “</w:t>
       </w:r>
       <w:r>
@@ -30125,11 +29852,7 @@
         <w:t>If the contaminant treatment system (CTS) package is implemented in a simulation, a</w:t>
       </w:r>
       <w:r>
-        <w:t xml:space="preserve"> separate overall mass balance that is specific to the treatment systems is reported in the standard output file. The treatment system specific mass balance reports separate terms for mass extracted from the groundwater system via extraction wells that enters the treatment systems, mass entering the treatment systems from external sources, mass </w:t>
-      </w:r>
-      <w:r>
-        <w:lastRenderedPageBreak/>
-        <w:t>addition or removal as a result of specified treatment options, mass leaving the treatment systems that is injected back into the groundwater system, and mass leaving the treatment systems to external sinks.</w:t>
+        <w:t xml:space="preserve"> separate overall mass balance that is specific to the treatment systems is reported in the standard output file. The treatment system specific mass balance reports separate terms for mass extracted from the groundwater system via extraction wells that enters the treatment systems, mass entering the treatment systems from external sources, mass addition or removal as a result of specified treatment options, mass leaving the treatment systems that is injected back into the groundwater system, and mass leaving the treatment systems to external sinks.</w:t>
       </w:r>
       <w:r>
         <w:t xml:space="preserve"> Mass entering and leaving a treatment system also appears in the global mass budget summary of the standard output file.</w:t>
@@ -30374,6 +30097,7 @@
       </w:pPr>
       <w:commentRangeStart w:id="22"/>
       <w:r>
+        <w:lastRenderedPageBreak/>
         <w:t>Appendix A.  Example Electron Donor/Electron Acceptor Application Simulation Files</w:t>
       </w:r>
       <w:commentRangeEnd w:id="22"/>
@@ -30853,7 +30577,6 @@
                 <w:sz w:val="20"/>
                 <w:szCs w:val="20"/>
               </w:rPr>
-              <w:lastRenderedPageBreak/>
               <w:t># Dimensions</w:t>
             </w:r>
           </w:p>
@@ -35031,6 +34754,7 @@
                 <w:sz w:val="20"/>
                 <w:szCs w:val="20"/>
               </w:rPr>
+              <w:lastRenderedPageBreak/>
               <w:t>Oxygen</w:t>
             </w:r>
           </w:p>
@@ -37612,7 +37336,6 @@
                 <w:sz w:val="20"/>
                 <w:szCs w:val="20"/>
               </w:rPr>
-              <w:lastRenderedPageBreak/>
               <w:t>CompSurrogate</w:t>
             </w:r>
           </w:p>
@@ -40368,6 +40091,7 @@
       </w:pPr>
       <w:bookmarkStart w:id="24" w:name="_Toc395246527"/>
       <w:r>
+        <w:lastRenderedPageBreak/>
         <w:t>Example contents of the MT3D-USGS RCT file corresponding to the 2D multiple EA/ED problem described in the benchmark problem section.</w:t>
       </w:r>
       <w:bookmarkEnd w:id="24"/>
@@ -40492,7 +40216,6 @@
         <w:docPartUnique/>
       </w:docPartObj>
     </w:sdtPr>
-    <w:sdtEndPr/>
     <w:sdtContent>
       <w:p>
         <w:pPr>
@@ -47240,7 +46963,7 @@
 </file>
 
 <file path=customXml/itemProps1.xml><?xml version="1.0" encoding="utf-8"?>
-<ds:datastoreItem xmlns:ds="http://schemas.openxmlformats.org/officeDocument/2006/customXml" ds:itemID="{37748730-1398-49B3-BF9C-810A09173C58}">
+<ds:datastoreItem xmlns:ds="http://schemas.openxmlformats.org/officeDocument/2006/customXml" ds:itemID="{7D68977E-1956-460F-BACF-3BE38C8DEB42}">
   <ds:schemaRefs>
     <ds:schemaRef ds:uri="http://schemas.openxmlformats.org/officeDocument/2006/bibliography"/>
   </ds:schemaRefs>

</xml_diff>

<commit_message>
Replacing a block of data that was inadvertently deleted from input instructions.
</commit_message>
<xml_diff>
--- a/Input_Instructions.docx
+++ b/Input_Instructions.docx
@@ -9288,27 +9288,29 @@
     </w:p>
     <w:p>
       <w:pPr>
-        <w:autoSpaceDE w:val="0"/>
-        <w:autoSpaceDN w:val="0"/>
-        <w:adjustRightInd w:val="0"/>
-        <w:spacing w:after="0" w:line="240" w:lineRule="auto"/>
-      </w:pPr>
-    </w:p>
-    <w:p>
-      <w:pPr>
-        <w:autoSpaceDE w:val="0"/>
-        <w:autoSpaceDN w:val="0"/>
-        <w:adjustRightInd w:val="0"/>
-        <w:spacing w:after="0" w:line="240" w:lineRule="auto"/>
-      </w:pPr>
-      <w:r>
-        <w:t xml:space="preserve">(Repeat record </w:t>
+        <w:pStyle w:val="ListParagraph"/>
+        <w:autoSpaceDE w:val="0"/>
+        <w:autoSpaceDN w:val="0"/>
+        <w:adjustRightInd w:val="0"/>
+        <w:spacing w:after="0" w:line="240" w:lineRule="auto"/>
+        <w:ind w:left="2520"/>
+      </w:pPr>
+    </w:p>
+    <w:p>
+      <w:pPr>
+        <w:autoSpaceDE w:val="0"/>
+        <w:autoSpaceDN w:val="0"/>
+        <w:adjustRightInd w:val="0"/>
+        <w:spacing w:after="0" w:line="240" w:lineRule="auto"/>
+      </w:pPr>
+      <w:r>
+        <w:t xml:space="preserve">(Enter </w:t>
       </w:r>
       <w:r>
         <w:t>4</w:t>
       </w:r>
       <w:r>
-        <w:t xml:space="preserve"> on the same line for each species)</w:t>
+        <w:t xml:space="preserve"> NEXT times if NEXT &gt; 0)</w:t>
       </w:r>
     </w:p>
     <w:p>
@@ -9329,22 +9331,25 @@
         <w:tab/>
       </w:r>
       <w:r>
-        <w:t>(</w:t>
-      </w:r>
-      <w:r>
-        <w:t>QINCTS</w:t>
-      </w:r>
-      <w:r>
-        <w:t>(n)</w:t>
-      </w:r>
-      <w:r>
-        <w:t xml:space="preserve">, </w:t>
-      </w:r>
-      <w:r>
-        <w:t>CINCTS</w:t>
-      </w:r>
-      <w:r>
-        <w:t>(n), n=1,NCOMP)</w:t>
+        <w:t>KEXT,</w:t>
+      </w:r>
+      <w:r>
+        <w:t xml:space="preserve"> </w:t>
+      </w:r>
+      <w:r>
+        <w:t>IEXT,</w:t>
+      </w:r>
+      <w:r>
+        <w:t xml:space="preserve"> </w:t>
+      </w:r>
+      <w:r>
+        <w:t>JEXT,</w:t>
+      </w:r>
+      <w:r>
+        <w:t xml:space="preserve"> </w:t>
+      </w:r>
+      <w:r>
+        <w:t>IWEXT</w:t>
       </w:r>
     </w:p>
     <w:p>
@@ -9360,7 +9365,7 @@
       </w:r>
       <w:r>
         <w:tab/>
-        <w:t>2F10.0</w:t>
+        <w:t>4I10</w:t>
       </w:r>
     </w:p>
     <w:p>
@@ -9377,10 +9382,28 @@
         <w:ind w:left="2160" w:hanging="270"/>
       </w:pPr>
       <w:r>
-        <w:t>QINCTS</w:t>
-      </w:r>
-      <w:r>
-        <w:t xml:space="preserve"> is the external flow entering a treatment system. External flow may be flow entering a treatment system that is not a part of the model domain but plays an important role in influencing the blended concentration of a treatment system. </w:t>
+        <w:t>KEXT, IEXT, JEXT</w:t>
+      </w:r>
+      <w:r>
+        <w:t xml:space="preserve"> </w:t>
+      </w:r>
+      <w:r>
+        <w:t xml:space="preserve">are </w:t>
+      </w:r>
+      <w:r>
+        <w:t>the layer</w:t>
+      </w:r>
+      <w:r>
+        <w:t>, row, and column</w:t>
+      </w:r>
+      <w:r>
+        <w:t xml:space="preserve"> number</w:t>
+      </w:r>
+      <w:r>
+        <w:t>s of extraction wells</w:t>
+      </w:r>
+      <w:r>
+        <w:t>.</w:t>
       </w:r>
     </w:p>
     <w:p>
@@ -9397,36 +9420,26 @@
         <w:ind w:left="2160" w:hanging="270"/>
       </w:pPr>
       <w:r>
-        <w:t>CINCTS</w:t>
-      </w:r>
-      <w:r>
-        <w:t xml:space="preserve"> is the concentration with which the external flow enters a treatment system. </w:t>
-      </w:r>
-    </w:p>
-    <w:p>
-      <w:pPr>
-        <w:autoSpaceDE w:val="0"/>
-        <w:autoSpaceDN w:val="0"/>
-        <w:adjustRightInd w:val="0"/>
-        <w:spacing w:after="0" w:line="240" w:lineRule="auto"/>
-      </w:pPr>
-    </w:p>
-    <w:p>
-      <w:pPr>
-        <w:autoSpaceDE w:val="0"/>
-        <w:autoSpaceDN w:val="0"/>
-        <w:adjustRightInd w:val="0"/>
-        <w:spacing w:after="0" w:line="240" w:lineRule="auto"/>
-      </w:pPr>
-      <w:r>
-        <w:lastRenderedPageBreak/>
-        <w:t xml:space="preserve">(Enter </w:t>
-      </w:r>
-      <w:r>
-        <w:t>5</w:t>
-      </w:r>
-      <w:r>
-        <w:t xml:space="preserve"> only if ITRTEXT = 1; Repeat record </w:t>
+        <w:t xml:space="preserve">IWEXT is the well index number. This number corresponds to the well number as it appears in the WEL file of the flow model. </w:t>
+      </w:r>
+    </w:p>
+    <w:p>
+      <w:pPr>
+        <w:autoSpaceDE w:val="0"/>
+        <w:autoSpaceDN w:val="0"/>
+        <w:adjustRightInd w:val="0"/>
+        <w:spacing w:after="0" w:line="240" w:lineRule="auto"/>
+      </w:pPr>
+    </w:p>
+    <w:p>
+      <w:pPr>
+        <w:autoSpaceDE w:val="0"/>
+        <w:autoSpaceDN w:val="0"/>
+        <w:adjustRightInd w:val="0"/>
+        <w:spacing w:after="0" w:line="240" w:lineRule="auto"/>
+      </w:pPr>
+      <w:r>
+        <w:t xml:space="preserve">(Repeat record </w:t>
       </w:r>
       <w:r>
         <w:t>5</w:t>
@@ -9451,16 +9464,21 @@
       </w:r>
       <w:r>
         <w:tab/>
-        <w:t>(IOPT</w:t>
-      </w:r>
-      <w:r>
-        <w:t>INJ</w:t>
-      </w:r>
-      <w:r>
-        <w:t>(n), CMCHG</w:t>
-      </w:r>
-      <w:r>
-        <w:t>INJ</w:t>
+      </w:r>
+      <w:r>
+        <w:t>(</w:t>
+      </w:r>
+      <w:r>
+        <w:t>QINCTS</w:t>
+      </w:r>
+      <w:r>
+        <w:t>(n)</w:t>
+      </w:r>
+      <w:r>
+        <w:t xml:space="preserve">, </w:t>
+      </w:r>
+      <w:r>
+        <w:t>CINCTS</w:t>
       </w:r>
       <w:r>
         <w:t>(n), n=1,NCOMP)</w:t>
@@ -9474,12 +9492,13 @@
         <w:spacing w:after="0" w:line="240" w:lineRule="auto"/>
       </w:pPr>
       <w:r>
+        <w:lastRenderedPageBreak/>
         <w:tab/>
         <w:t>Format:</w:t>
       </w:r>
       <w:r>
         <w:tab/>
-        <w:t>1000(I10, F10.0)</w:t>
+        <w:t>2F10.0</w:t>
       </w:r>
     </w:p>
     <w:p>
@@ -9496,113 +9515,10 @@
         <w:ind w:left="2160" w:hanging="270"/>
       </w:pPr>
       <w:r>
-        <w:t xml:space="preserve">IOPTINJ – is a treatment option. Negative values indicate removal of concentration/mass and positive values indicate addition of concentration/mass. Treatment is applied at the level of each individual injection well. </w:t>
-      </w:r>
-    </w:p>
-    <w:p>
-      <w:pPr>
-        <w:pStyle w:val="ListParagraph"/>
-        <w:autoSpaceDE w:val="0"/>
-        <w:autoSpaceDN w:val="0"/>
-        <w:adjustRightInd w:val="0"/>
-        <w:spacing w:after="0" w:line="240" w:lineRule="auto"/>
-        <w:ind w:left="2520"/>
-      </w:pPr>
-      <w:r>
-        <w:t xml:space="preserve">If </w:t>
-      </w:r>
-      <w:r>
-        <w:t>IOPT</w:t>
-      </w:r>
-      <w:r>
-        <w:t xml:space="preserve">INJ = 1, </w:t>
-      </w:r>
-      <w:r>
-        <w:rPr>
-          <w:b/>
-        </w:rPr>
-        <w:t>percentage</w:t>
-      </w:r>
-      <w:r>
-        <w:t xml:space="preserve"> concentration/mass addition/removal is performed. Percentages must be specified as fractions. Example, for 50% concentration/mass removal is desired, -0.5 must be specified.</w:t>
-      </w:r>
-    </w:p>
-    <w:p>
-      <w:pPr>
-        <w:pStyle w:val="ListParagraph"/>
-        <w:autoSpaceDE w:val="0"/>
-        <w:autoSpaceDN w:val="0"/>
-        <w:adjustRightInd w:val="0"/>
-        <w:spacing w:after="0" w:line="240" w:lineRule="auto"/>
-        <w:ind w:left="2520"/>
-      </w:pPr>
-      <w:r>
-        <w:t xml:space="preserve">If </w:t>
-      </w:r>
-      <w:r>
-        <w:t>IOPT</w:t>
-      </w:r>
-      <w:r>
-        <w:t xml:space="preserve">INJ = 2, </w:t>
-      </w:r>
-      <w:r>
-        <w:rPr>
-          <w:b/>
-        </w:rPr>
-        <w:t>concentration</w:t>
-      </w:r>
-      <w:r>
-        <w:t xml:space="preserve"> is added/removed from the blended concentration. Specified concentration CMCHGINJ is added to the blended concentration. If the specified concentration removal, CMCHGINJ, is greater than the blended concentration, the treated concentration is set to zero. </w:t>
-      </w:r>
-    </w:p>
-    <w:p>
-      <w:pPr>
-        <w:pStyle w:val="ListParagraph"/>
-        <w:autoSpaceDE w:val="0"/>
-        <w:autoSpaceDN w:val="0"/>
-        <w:adjustRightInd w:val="0"/>
-        <w:spacing w:after="0" w:line="240" w:lineRule="auto"/>
-        <w:ind w:left="2520"/>
-      </w:pPr>
-      <w:r>
-        <w:t xml:space="preserve">If </w:t>
-      </w:r>
-      <w:r>
-        <w:t>IOPT</w:t>
-      </w:r>
-      <w:r>
-        <w:t xml:space="preserve">INJ = 3, </w:t>
-      </w:r>
-      <w:r>
-        <w:rPr>
-          <w:b/>
-        </w:rPr>
-        <w:t>mass</w:t>
-      </w:r>
-      <w:r>
-        <w:t xml:space="preserve"> is added/removed from the blended concentration. Specified mass CMCHGINJ is added to the blended concentration. If the specified mass removal, CMCHGINJ, is greater than the blended total mass, the treated concentration is set to zero. </w:t>
-      </w:r>
-    </w:p>
-    <w:p>
-      <w:pPr>
-        <w:pStyle w:val="ListParagraph"/>
-        <w:autoSpaceDE w:val="0"/>
-        <w:autoSpaceDN w:val="0"/>
-        <w:adjustRightInd w:val="0"/>
-        <w:spacing w:after="0" w:line="240" w:lineRule="auto"/>
-        <w:ind w:left="2520"/>
-      </w:pPr>
-      <w:r>
-        <w:t xml:space="preserve">If IOPTINJ = 4, </w:t>
-      </w:r>
-      <w:r>
-        <w:rPr>
-          <w:b/>
-        </w:rPr>
-        <w:t>specified concentration</w:t>
-      </w:r>
-      <w:r>
-        <w:t xml:space="preserve"> is set equal to the entered value CMCHGINJ. A positive value is expected for CMCHGINJ with this option. </w:t>
+        <w:t>QINCTS</w:t>
+      </w:r>
+      <w:r>
+        <w:t xml:space="preserve"> is the external flow entering a treatment system. External flow may be flow entering a treatment system that is not a part of the model domain but plays an important role in influencing the blended concentration of a treatment system. </w:t>
       </w:r>
     </w:p>
     <w:p>
@@ -9619,70 +9535,47 @@
         <w:ind w:left="2160" w:hanging="270"/>
       </w:pPr>
       <w:r>
-        <w:t>CMCHGINJ is the addition, removal, or specified concentration/mass values</w:t>
-      </w:r>
-      <w:r>
-        <w:t xml:space="preserve"> </w:t>
-      </w:r>
-      <w:r>
-        <w:t>set for the treatment system. Concentration/mass is added, removed, or used as specified concentrations depending on the treatment option IOPTINJ.</w:t>
-      </w:r>
-    </w:p>
-    <w:p>
-      <w:pPr>
-        <w:pStyle w:val="ListParagraph"/>
-        <w:autoSpaceDE w:val="0"/>
-        <w:autoSpaceDN w:val="0"/>
-        <w:adjustRightInd w:val="0"/>
-        <w:spacing w:after="0" w:line="240" w:lineRule="auto"/>
-        <w:ind w:left="2160"/>
-      </w:pPr>
-    </w:p>
-    <w:p>
-      <w:pPr>
-        <w:pStyle w:val="ListParagraph"/>
-        <w:autoSpaceDE w:val="0"/>
-        <w:autoSpaceDN w:val="0"/>
-        <w:adjustRightInd w:val="0"/>
-        <w:spacing w:after="0" w:line="240" w:lineRule="auto"/>
-        <w:ind w:left="2160"/>
-      </w:pPr>
-      <w:r>
-        <w:t>Note that concentration/mass values as specified by CMCHG</w:t>
+        <w:t>CINCTS</w:t>
+      </w:r>
+      <w:r>
+        <w:t xml:space="preserve"> is the concentration with which the external flow enters a treatment system. </w:t>
+      </w:r>
+    </w:p>
+    <w:p>
+      <w:pPr>
+        <w:autoSpaceDE w:val="0"/>
+        <w:autoSpaceDN w:val="0"/>
+        <w:adjustRightInd w:val="0"/>
+        <w:spacing w:after="0" w:line="240" w:lineRule="auto"/>
+      </w:pPr>
+    </w:p>
+    <w:p>
+      <w:pPr>
+        <w:autoSpaceDE w:val="0"/>
+        <w:autoSpaceDN w:val="0"/>
+        <w:adjustRightInd w:val="0"/>
+        <w:spacing w:after="0" w:line="240" w:lineRule="auto"/>
+      </w:pPr>
+      <w:r>
+        <w:t xml:space="preserve">(Enter </w:t>
+      </w:r>
+      <w:r>
+        <w:t>6</w:t>
+      </w:r>
+      <w:r>
+        <w:t xml:space="preserve"> only if ITRT</w:t>
       </w:r>
       <w:r>
         <w:t>INJ</w:t>
       </w:r>
       <w:r>
-        <w:t xml:space="preserve"> are enforced if the option IFORCE is set to 1. If IFORCE is set to 0, then CMCHG</w:t>
-      </w:r>
-      <w:r>
-        <w:t>INJ</w:t>
-      </w:r>
-      <w:r>
-        <w:t xml:space="preserve"> is enforced only when the blended concentration exceeds the specified concentration CNTE. </w:t>
-      </w:r>
-    </w:p>
-    <w:p>
-      <w:pPr>
-        <w:autoSpaceDE w:val="0"/>
-        <w:autoSpaceDN w:val="0"/>
-        <w:adjustRightInd w:val="0"/>
-        <w:spacing w:after="0" w:line="240" w:lineRule="auto"/>
-      </w:pPr>
-    </w:p>
-    <w:p>
-      <w:pPr>
-        <w:autoSpaceDE w:val="0"/>
-        <w:autoSpaceDN w:val="0"/>
-        <w:adjustRightInd w:val="0"/>
-        <w:spacing w:after="0" w:line="240" w:lineRule="auto"/>
-      </w:pPr>
-      <w:r>
-        <w:t>(Enter 6</w:t>
-      </w:r>
-      <w:r>
-        <w:t xml:space="preserve"> only if IFORCE = 0)</w:t>
+        <w:t xml:space="preserve"> = 1; Repeat record </w:t>
+      </w:r>
+      <w:r>
+        <w:t>6</w:t>
+      </w:r>
+      <w:r>
+        <w:t xml:space="preserve"> on the same line for each species)</w:t>
       </w:r>
     </w:p>
     <w:p>
@@ -9701,10 +9594,16 @@
       </w:r>
       <w:r>
         <w:tab/>
-        <w:t>(</w:t>
-      </w:r>
-      <w:r>
-        <w:t>CNTE</w:t>
+        <w:t>(IOPT</w:t>
+      </w:r>
+      <w:r>
+        <w:t>INJ</w:t>
+      </w:r>
+      <w:r>
+        <w:t>(n), CMCHG</w:t>
+      </w:r>
+      <w:r>
+        <w:t>INJ</w:t>
       </w:r>
       <w:r>
         <w:t>(n), n=1,NCOMP)</w:t>
@@ -9723,7 +9622,7 @@
       </w:r>
       <w:r>
         <w:tab/>
-        <w:t>1000( F10.0)</w:t>
+        <w:t>1000(I10, F10.0)</w:t>
       </w:r>
     </w:p>
     <w:p>
@@ -9740,158 +9639,113 @@
         <w:ind w:left="2160" w:hanging="270"/>
       </w:pPr>
       <w:r>
-        <w:t>CNTE</w:t>
-      </w:r>
-      <w:r>
-        <w:t xml:space="preserve"> is the concentration that is not to be exceeded for a treatment system. Treatment is applied to blended concentration only if it exceeds CNTE, when IFORCE is set to 0. </w:t>
-      </w:r>
-    </w:p>
-    <w:p>
-      <w:pPr>
-        <w:autoSpaceDE w:val="0"/>
-        <w:autoSpaceDN w:val="0"/>
-        <w:adjustRightInd w:val="0"/>
-        <w:spacing w:after="0" w:line="240" w:lineRule="auto"/>
-      </w:pPr>
-    </w:p>
-    <w:p>
-      <w:pPr>
-        <w:autoSpaceDE w:val="0"/>
-        <w:autoSpaceDN w:val="0"/>
-        <w:adjustRightInd w:val="0"/>
-        <w:spacing w:after="0" w:line="240" w:lineRule="auto"/>
-      </w:pPr>
-      <w:r>
-        <w:t xml:space="preserve">(Enter </w:t>
-      </w:r>
-      <w:r>
-        <w:t>7</w:t>
-      </w:r>
-      <w:r>
-        <w:t xml:space="preserve"> NINJ times if NINJ &gt; 0)</w:t>
-      </w:r>
-    </w:p>
-    <w:p>
-      <w:pPr>
-        <w:autoSpaceDE w:val="0"/>
-        <w:autoSpaceDN w:val="0"/>
-        <w:adjustRightInd w:val="0"/>
-        <w:spacing w:after="0" w:line="240" w:lineRule="auto"/>
-      </w:pPr>
-      <w:r>
-        <w:t>7</w:t>
-      </w:r>
-      <w:r>
-        <w:tab/>
-        <w:t>Record:</w:t>
-      </w:r>
-      <w:r>
-        <w:tab/>
-      </w:r>
-      <w:r>
-        <w:t>K</w:t>
-      </w:r>
-      <w:r>
-        <w:t>INJ</w:t>
-      </w:r>
-      <w:r>
-        <w:t>,</w:t>
-      </w:r>
-      <w:r>
-        <w:t xml:space="preserve"> </w:t>
-      </w:r>
-      <w:r>
-        <w:t>I</w:t>
-      </w:r>
-      <w:r>
-        <w:t>INJ</w:t>
-      </w:r>
-      <w:r>
-        <w:t>,</w:t>
-      </w:r>
-      <w:r>
-        <w:t xml:space="preserve"> </w:t>
-      </w:r>
-      <w:r>
-        <w:t>J</w:t>
-      </w:r>
-      <w:r>
-        <w:t>INJ</w:t>
-      </w:r>
-      <w:r>
-        <w:t>,</w:t>
-      </w:r>
-      <w:r>
-        <w:t xml:space="preserve"> </w:t>
-      </w:r>
-      <w:r>
-        <w:t>IW</w:t>
-      </w:r>
-      <w:r>
-        <w:t>INJ,</w:t>
-      </w:r>
-    </w:p>
-    <w:p>
-      <w:pPr>
-        <w:autoSpaceDE w:val="0"/>
-        <w:autoSpaceDN w:val="0"/>
-        <w:adjustRightInd w:val="0"/>
-        <w:spacing w:after="0" w:line="240" w:lineRule="auto"/>
-        <w:ind w:left="1440" w:firstLine="720"/>
-      </w:pPr>
-      <w:r>
-        <w:t>(IOPT</w:t>
-      </w:r>
-      <w:r>
-        <w:t>INJ</w:t>
-      </w:r>
-      <w:r>
-        <w:t>(</w:t>
-      </w:r>
-      <w:r>
-        <w:t>n</w:t>
-      </w:r>
-      <w:r>
-        <w:t>),CMCHG</w:t>
-      </w:r>
-      <w:r>
-        <w:t>INJ</w:t>
-      </w:r>
-      <w:r>
-        <w:t>(</w:t>
-      </w:r>
-      <w:r>
-        <w:t>n</w:t>
-      </w:r>
-      <w:r>
-        <w:t>),</w:t>
-      </w:r>
-      <w:r>
-        <w:t xml:space="preserve"> n</w:t>
-      </w:r>
-      <w:r>
-        <w:t>=1,NCOMP)</w:t>
-      </w:r>
-    </w:p>
-    <w:p>
-      <w:pPr>
-        <w:autoSpaceDE w:val="0"/>
-        <w:autoSpaceDN w:val="0"/>
-        <w:adjustRightInd w:val="0"/>
-        <w:spacing w:after="0" w:line="240" w:lineRule="auto"/>
-      </w:pPr>
-      <w:r>
-        <w:tab/>
-        <w:t>Format:</w:t>
-      </w:r>
-      <w:r>
-        <w:tab/>
-      </w:r>
-      <w:r>
-        <w:t xml:space="preserve">4I10, </w:t>
-      </w:r>
-      <w:r>
-        <w:t>1000( F10.0)</w:t>
+        <w:t xml:space="preserve">IOPTINJ – is a treatment option. Negative values indicate removal of concentration/mass and positive values indicate addition of concentration/mass. Treatment is applied at the level of each individual injection well. </w:t>
+      </w:r>
+    </w:p>
+    <w:p>
+      <w:pPr>
+        <w:pStyle w:val="ListParagraph"/>
+        <w:autoSpaceDE w:val="0"/>
+        <w:autoSpaceDN w:val="0"/>
+        <w:adjustRightInd w:val="0"/>
+        <w:spacing w:after="0" w:line="240" w:lineRule="auto"/>
+        <w:ind w:left="2520"/>
+      </w:pPr>
+      <w:r>
+        <w:t xml:space="preserve">If </w:t>
+      </w:r>
+      <w:r>
+        <w:t>IOPT</w:t>
+      </w:r>
+      <w:r>
+        <w:t xml:space="preserve">INJ = 1, </w:t>
+      </w:r>
+      <w:r>
+        <w:rPr>
+          <w:b/>
+        </w:rPr>
+        <w:t>percentage</w:t>
+      </w:r>
+      <w:r>
+        <w:t xml:space="preserve"> concentration/mass addition/removal is performed. Percentages must be specified as fractions. Example, for 50% concentration/mass removal is desired, -0.5 must be specified.</w:t>
+      </w:r>
+    </w:p>
+    <w:p>
+      <w:pPr>
+        <w:pStyle w:val="ListParagraph"/>
+        <w:autoSpaceDE w:val="0"/>
+        <w:autoSpaceDN w:val="0"/>
+        <w:adjustRightInd w:val="0"/>
+        <w:spacing w:after="0" w:line="240" w:lineRule="auto"/>
+        <w:ind w:left="2520"/>
+      </w:pPr>
+      <w:r>
+        <w:t xml:space="preserve">If </w:t>
+      </w:r>
+      <w:r>
+        <w:t>IOPT</w:t>
+      </w:r>
+      <w:r>
+        <w:t xml:space="preserve">INJ = 2, </w:t>
+      </w:r>
+      <w:r>
+        <w:rPr>
+          <w:b/>
+        </w:rPr>
+        <w:t>concentration</w:t>
+      </w:r>
+      <w:r>
+        <w:t xml:space="preserve"> is added/removed from the blended concentration. Specified concentration CMCHGINJ is added to the blended concentration. If the specified concentration removal, CMCHGINJ, is greater than the blended concentration, the treated concentration is set to zero. </w:t>
+      </w:r>
+    </w:p>
+    <w:p>
+      <w:pPr>
+        <w:pStyle w:val="ListParagraph"/>
+        <w:autoSpaceDE w:val="0"/>
+        <w:autoSpaceDN w:val="0"/>
+        <w:adjustRightInd w:val="0"/>
+        <w:spacing w:after="0" w:line="240" w:lineRule="auto"/>
+        <w:ind w:left="2520"/>
+      </w:pPr>
+      <w:r>
+        <w:t xml:space="preserve">If </w:t>
+      </w:r>
+      <w:r>
+        <w:t>IOPT</w:t>
+      </w:r>
+      <w:r>
+        <w:t xml:space="preserve">INJ = 3, </w:t>
+      </w:r>
+      <w:r>
+        <w:rPr>
+          <w:b/>
+        </w:rPr>
+        <w:t>mass</w:t>
+      </w:r>
+      <w:r>
+        <w:t xml:space="preserve"> is added/removed from the blended concentration. Specified mass CMCHGINJ is added to the blended concentration. If the specified mass removal, CMCHGINJ, is greater than the blended total mass, the treated concentration is set to zero. </w:t>
+      </w:r>
+    </w:p>
+    <w:p>
+      <w:pPr>
+        <w:pStyle w:val="ListParagraph"/>
+        <w:autoSpaceDE w:val="0"/>
+        <w:autoSpaceDN w:val="0"/>
+        <w:adjustRightInd w:val="0"/>
+        <w:spacing w:after="0" w:line="240" w:lineRule="auto"/>
+        <w:ind w:left="2520"/>
+      </w:pPr>
+      <w:r>
+        <w:t xml:space="preserve">If IOPTINJ = 4, </w:t>
+      </w:r>
+      <w:r>
+        <w:rPr>
+          <w:b/>
+        </w:rPr>
+        <w:t>specified concentration</w:t>
+      </w:r>
+      <w:r>
+        <w:t xml:space="preserve"> is set equal to the entered value CMCHGINJ. A positive value is expected for CMCHGINJ with this option. </w:t>
       </w:r>
     </w:p>
     <w:p>
@@ -9908,29 +9762,114 @@
         <w:ind w:left="2160" w:hanging="270"/>
       </w:pPr>
       <w:r>
-        <w:lastRenderedPageBreak/>
-        <w:t>KINJ, IINJ, JINJ</w:t>
+        <w:t>CMCHGINJ is the addition, removal, or specified concentration/mass values</w:t>
       </w:r>
       <w:r>
         <w:t xml:space="preserve"> </w:t>
       </w:r>
       <w:r>
-        <w:t xml:space="preserve">are </w:t>
-      </w:r>
-      <w:r>
-        <w:t>the layer</w:t>
-      </w:r>
-      <w:r>
-        <w:t>, row, and column</w:t>
-      </w:r>
-      <w:r>
-        <w:t xml:space="preserve"> number</w:t>
-      </w:r>
-      <w:r>
-        <w:t>s of injection wells</w:t>
-      </w:r>
-      <w:r>
-        <w:t>.</w:t>
+        <w:t>set for the treatment system. Concentration/mass is added, removed, or used as specified concentrations depending on the treatment option IOPTINJ.</w:t>
+      </w:r>
+    </w:p>
+    <w:p>
+      <w:pPr>
+        <w:pStyle w:val="ListParagraph"/>
+        <w:autoSpaceDE w:val="0"/>
+        <w:autoSpaceDN w:val="0"/>
+        <w:adjustRightInd w:val="0"/>
+        <w:spacing w:after="0" w:line="240" w:lineRule="auto"/>
+        <w:ind w:left="2160"/>
+      </w:pPr>
+    </w:p>
+    <w:p>
+      <w:pPr>
+        <w:pStyle w:val="ListParagraph"/>
+        <w:autoSpaceDE w:val="0"/>
+        <w:autoSpaceDN w:val="0"/>
+        <w:adjustRightInd w:val="0"/>
+        <w:spacing w:after="0" w:line="240" w:lineRule="auto"/>
+        <w:ind w:left="2160"/>
+      </w:pPr>
+      <w:r>
+        <w:t>Note that concentration/mass values as specified by CMCHG</w:t>
+      </w:r>
+      <w:r>
+        <w:t>INJ</w:t>
+      </w:r>
+      <w:r>
+        <w:t xml:space="preserve"> are enforced if the option IFORCE is set to 1. If IFORCE is set to 0, then CMCHG</w:t>
+      </w:r>
+      <w:r>
+        <w:t>INJ</w:t>
+      </w:r>
+      <w:r>
+        <w:t xml:space="preserve"> is enforced only when the blended concentration exceeds the specified concentration CNTE. </w:t>
+      </w:r>
+    </w:p>
+    <w:p>
+      <w:pPr>
+        <w:autoSpaceDE w:val="0"/>
+        <w:autoSpaceDN w:val="0"/>
+        <w:adjustRightInd w:val="0"/>
+        <w:spacing w:after="0" w:line="240" w:lineRule="auto"/>
+      </w:pPr>
+    </w:p>
+    <w:p>
+      <w:pPr>
+        <w:autoSpaceDE w:val="0"/>
+        <w:autoSpaceDN w:val="0"/>
+        <w:adjustRightInd w:val="0"/>
+        <w:spacing w:after="0" w:line="240" w:lineRule="auto"/>
+      </w:pPr>
+      <w:r>
+        <w:t xml:space="preserve">(Enter </w:t>
+      </w:r>
+      <w:r>
+        <w:t>7</w:t>
+      </w:r>
+      <w:r>
+        <w:t xml:space="preserve"> only if IFORCE = 0)</w:t>
+      </w:r>
+    </w:p>
+    <w:p>
+      <w:pPr>
+        <w:autoSpaceDE w:val="0"/>
+        <w:autoSpaceDN w:val="0"/>
+        <w:adjustRightInd w:val="0"/>
+        <w:spacing w:after="0" w:line="240" w:lineRule="auto"/>
+      </w:pPr>
+      <w:r>
+        <w:t>7</w:t>
+      </w:r>
+      <w:r>
+        <w:tab/>
+        <w:t>Record:</w:t>
+      </w:r>
+      <w:r>
+        <w:tab/>
+        <w:t>(</w:t>
+      </w:r>
+      <w:r>
+        <w:t>CNTE</w:t>
+      </w:r>
+      <w:r>
+        <w:t>(n), n=1,NCOMP)</w:t>
+      </w:r>
+    </w:p>
+    <w:p>
+      <w:pPr>
+        <w:autoSpaceDE w:val="0"/>
+        <w:autoSpaceDN w:val="0"/>
+        <w:adjustRightInd w:val="0"/>
+        <w:spacing w:after="0" w:line="240" w:lineRule="auto"/>
+      </w:pPr>
+      <w:r>
+        <w:tab/>
+        <w:t>Format:</w:t>
+      </w:r>
+      <w:r>
+        <w:tab/>
+        <w:t>1000( F10.0)</w:t>
       </w:r>
     </w:p>
     <w:p>
@@ -9947,87 +9886,48 @@
         <w:ind w:left="2160" w:hanging="270"/>
       </w:pPr>
       <w:r>
-        <w:t>IWINJ is the well index number. This number corresponds to the well number as it appears in the WEL file of the flow model.</w:t>
-      </w:r>
-    </w:p>
-    <w:p>
-      <w:pPr>
-        <w:pStyle w:val="ListParagraph"/>
-        <w:autoSpaceDE w:val="0"/>
-        <w:autoSpaceDN w:val="0"/>
-        <w:adjustRightInd w:val="0"/>
-        <w:spacing w:after="0" w:line="240" w:lineRule="auto"/>
-        <w:ind w:left="2160"/>
-      </w:pPr>
-    </w:p>
-    <w:p>
-      <w:pPr>
-        <w:pStyle w:val="ListParagraph"/>
-        <w:autoSpaceDE w:val="0"/>
-        <w:autoSpaceDN w:val="0"/>
-        <w:adjustRightInd w:val="0"/>
-        <w:spacing w:after="0" w:line="240" w:lineRule="auto"/>
-        <w:ind w:left="2160"/>
-      </w:pPr>
-      <w:r>
-        <w:t xml:space="preserve">IOPTINJ and CMCHGINJ are entered only if </w:t>
-      </w:r>
-      <w:r>
-        <w:t>ITRTINJ</w:t>
-      </w:r>
-      <w:r>
-        <w:t xml:space="preserve"> is set to 2</w:t>
-      </w:r>
-      <w:r>
-        <w:t xml:space="preserve"> and are defined above</w:t>
-      </w:r>
-      <w:r>
-        <w:t xml:space="preserve">. </w:t>
-      </w:r>
-    </w:p>
-    <w:p>
-      <w:pPr>
-        <w:pStyle w:val="ListParagraph"/>
-        <w:autoSpaceDE w:val="0"/>
-        <w:autoSpaceDN w:val="0"/>
-        <w:adjustRightInd w:val="0"/>
-        <w:spacing w:after="0" w:line="240" w:lineRule="auto"/>
-        <w:ind w:left="2160"/>
-      </w:pPr>
-    </w:p>
-    <w:p>
-      <w:pPr>
-        <w:pStyle w:val="ListParagraph"/>
-        <w:autoSpaceDE w:val="0"/>
-        <w:autoSpaceDN w:val="0"/>
-        <w:adjustRightInd w:val="0"/>
-        <w:spacing w:after="0" w:line="240" w:lineRule="auto"/>
-        <w:ind w:left="2160"/>
-      </w:pPr>
-      <w:r>
-        <w:t>Note that concentration/mass values as specified by CMCHGINJ are enforced at each injection well if the option IFORCE is set to 1. If IFORCE is set to 0, then CMCHGINJ is enforced only when the blended concentration exceeds the specified concentration CNTE.</w:t>
-      </w:r>
-    </w:p>
-    <w:p>
-      <w:pPr>
-        <w:autoSpaceDE w:val="0"/>
-        <w:autoSpaceDN w:val="0"/>
-        <w:adjustRightInd w:val="0"/>
-        <w:spacing w:after="0" w:line="240" w:lineRule="auto"/>
-      </w:pPr>
-    </w:p>
-    <w:p>
-      <w:pPr>
-        <w:autoSpaceDE w:val="0"/>
-        <w:autoSpaceDN w:val="0"/>
-        <w:adjustRightInd w:val="0"/>
-        <w:spacing w:after="0" w:line="240" w:lineRule="auto"/>
-      </w:pPr>
+        <w:lastRenderedPageBreak/>
+        <w:t>CNTE</w:t>
+      </w:r>
+      <w:r>
+        <w:t xml:space="preserve"> is the concentration that is not to be exceeded for a treatment system. Treatment is applied to blended concentration only if it exceeds CNTE, when IFORCE is set to 0. </w:t>
+      </w:r>
+    </w:p>
+    <w:p>
+      <w:pPr>
+        <w:autoSpaceDE w:val="0"/>
+        <w:autoSpaceDN w:val="0"/>
+        <w:adjustRightInd w:val="0"/>
+        <w:spacing w:after="0" w:line="240" w:lineRule="auto"/>
+      </w:pPr>
+    </w:p>
+    <w:p>
+      <w:pPr>
+        <w:autoSpaceDE w:val="0"/>
+        <w:autoSpaceDN w:val="0"/>
+        <w:adjustRightInd w:val="0"/>
+        <w:spacing w:after="0" w:line="240" w:lineRule="auto"/>
+      </w:pPr>
+      <w:r>
+        <w:t xml:space="preserve">(Enter </w:t>
+      </w:r>
       <w:r>
         <w:t>8</w:t>
       </w:r>
-      <w:bookmarkStart w:id="5" w:name="_GoBack"/>
-      <w:bookmarkEnd w:id="5"/>
+      <w:r>
+        <w:t xml:space="preserve"> NINJ times if NINJ &gt; 0)</w:t>
+      </w:r>
+    </w:p>
+    <w:p>
+      <w:pPr>
+        <w:autoSpaceDE w:val="0"/>
+        <w:autoSpaceDN w:val="0"/>
+        <w:adjustRightInd w:val="0"/>
+        <w:spacing w:after="0" w:line="240" w:lineRule="auto"/>
+      </w:pPr>
+      <w:r>
+        <w:t>8</w:t>
+      </w:r>
       <w:r>
         <w:tab/>
         <w:t>Record:</w:t>
@@ -10036,7 +9936,88 @@
         <w:tab/>
       </w:r>
       <w:r>
-        <w:t>QOUTCTS</w:t>
+        <w:t>K</w:t>
+      </w:r>
+      <w:r>
+        <w:t>INJ</w:t>
+      </w:r>
+      <w:r>
+        <w:t>,</w:t>
+      </w:r>
+      <w:r>
+        <w:t xml:space="preserve"> </w:t>
+      </w:r>
+      <w:r>
+        <w:t>I</w:t>
+      </w:r>
+      <w:r>
+        <w:t>INJ</w:t>
+      </w:r>
+      <w:r>
+        <w:t>,</w:t>
+      </w:r>
+      <w:r>
+        <w:t xml:space="preserve"> </w:t>
+      </w:r>
+      <w:r>
+        <w:t>J</w:t>
+      </w:r>
+      <w:r>
+        <w:t>INJ</w:t>
+      </w:r>
+      <w:r>
+        <w:t>,</w:t>
+      </w:r>
+      <w:r>
+        <w:t xml:space="preserve"> </w:t>
+      </w:r>
+      <w:r>
+        <w:t>IW</w:t>
+      </w:r>
+      <w:r>
+        <w:t>INJ,</w:t>
+      </w:r>
+    </w:p>
+    <w:p>
+      <w:pPr>
+        <w:autoSpaceDE w:val="0"/>
+        <w:autoSpaceDN w:val="0"/>
+        <w:adjustRightInd w:val="0"/>
+        <w:spacing w:after="0" w:line="240" w:lineRule="auto"/>
+        <w:ind w:left="1440" w:firstLine="720"/>
+      </w:pPr>
+      <w:r>
+        <w:t>(IOPT</w:t>
+      </w:r>
+      <w:r>
+        <w:t>INJ</w:t>
+      </w:r>
+      <w:r>
+        <w:t>(</w:t>
+      </w:r>
+      <w:r>
+        <w:t>n</w:t>
+      </w:r>
+      <w:r>
+        <w:t>),CMCHG</w:t>
+      </w:r>
+      <w:r>
+        <w:t>INJ</w:t>
+      </w:r>
+      <w:r>
+        <w:t>(</w:t>
+      </w:r>
+      <w:r>
+        <w:t>n</w:t>
+      </w:r>
+      <w:r>
+        <w:t>),</w:t>
+      </w:r>
+      <w:r>
+        <w:t xml:space="preserve"> n</w:t>
+      </w:r>
+      <w:r>
+        <w:t>=1,NCOMP)</w:t>
       </w:r>
     </w:p>
     <w:p>
@@ -10052,10 +10033,12 @@
       </w:r>
       <w:r>
         <w:tab/>
-        <w:t xml:space="preserve"> </w:t>
-      </w:r>
-      <w:r>
-        <w:t>F10.0</w:t>
+      </w:r>
+      <w:r>
+        <w:t xml:space="preserve">4I10, </w:t>
+      </w:r>
+      <w:r>
+        <w:t>1000( F10.0)</w:t>
       </w:r>
     </w:p>
     <w:p>
@@ -10072,137 +10055,28 @@
         <w:ind w:left="2160" w:hanging="270"/>
       </w:pPr>
       <w:r>
-        <w:t>QOUTCTS</w:t>
-      </w:r>
-      <w:r>
-        <w:t xml:space="preserve"> is the flow rate of outflow from a treatment system to an external sink. This flow rate must be specified to maintain an overall treatment system mass balance. </w:t>
-      </w:r>
-      <w:r>
-        <w:t>QOUTCTS</w:t>
-      </w:r>
-      <w:r>
-        <w:t xml:space="preserve"> must be set equal to total inflow into a treatment system minus total outflow to all injection wells for a treatment system.</w:t>
-      </w:r>
-    </w:p>
-    <w:p>
-      <w:pPr>
-        <w:autoSpaceDE w:val="0"/>
-        <w:autoSpaceDN w:val="0"/>
-        <w:adjustRightInd w:val="0"/>
-        <w:spacing w:after="0" w:line="240" w:lineRule="auto"/>
-      </w:pPr>
-    </w:p>
-    <w:p>
-      <w:pPr>
-        <w:pStyle w:val="Heading2"/>
-      </w:pPr>
-      <w:r>
-        <w:t>DSP Package</w:t>
-      </w:r>
-    </w:p>
-    <w:p>
-      <w:pPr>
-        <w:spacing w:after="0" w:line="240" w:lineRule="auto"/>
-        <w:jc w:val="both"/>
-      </w:pPr>
-      <w:r>
-        <w:t>Input for the Dispersion (DSP) p</w:t>
-      </w:r>
-      <w:r>
-        <w:t>ackage is read on unit INDSP = 3</w:t>
-      </w:r>
-      <w:r>
-        <w:t xml:space="preserve">, which is preset in the main program. </w:t>
-      </w:r>
-      <w:r>
-        <w:t xml:space="preserve">The </w:t>
-      </w:r>
-      <w:r>
-        <w:t>D</w:t>
-      </w:r>
-      <w:r>
-        <w:t>SP</w:t>
-      </w:r>
-      <w:r>
-        <w:t xml:space="preserve"> package is invoked in the NAM file with the use of keyword </w:t>
-      </w:r>
-      <w:r>
-        <w:t>DSP</w:t>
+        <w:t>KINJ, IINJ, JINJ</w:t>
+      </w:r>
+      <w:r>
+        <w:t xml:space="preserve"> </w:t>
+      </w:r>
+      <w:r>
+        <w:t xml:space="preserve">are </w:t>
+      </w:r>
+      <w:r>
+        <w:t>the layer</w:t>
+      </w:r>
+      <w:r>
+        <w:t>, row, and column</w:t>
+      </w:r>
+      <w:r>
+        <w:t xml:space="preserve"> number</w:t>
+      </w:r>
+      <w:r>
+        <w:t>s of injection wells</w:t>
       </w:r>
       <w:r>
         <w:t>.</w:t>
-      </w:r>
-    </w:p>
-    <w:p>
-      <w:pPr>
-        <w:spacing w:after="0" w:line="240" w:lineRule="auto"/>
-        <w:jc w:val="both"/>
-      </w:pPr>
-    </w:p>
-    <w:p>
-      <w:pPr>
-        <w:autoSpaceDE w:val="0"/>
-        <w:autoSpaceDN w:val="0"/>
-        <w:adjustRightInd w:val="0"/>
-        <w:spacing w:after="0" w:line="240" w:lineRule="auto"/>
-        <w:jc w:val="both"/>
-      </w:pPr>
-      <w:r>
-        <w:t>For each simulation:</w:t>
-      </w:r>
-    </w:p>
-    <w:p>
-      <w:pPr>
-        <w:autoSpaceDE w:val="0"/>
-        <w:autoSpaceDN w:val="0"/>
-        <w:adjustRightInd w:val="0"/>
-        <w:spacing w:after="0" w:line="240" w:lineRule="auto"/>
-        <w:jc w:val="both"/>
-      </w:pPr>
-    </w:p>
-    <w:p>
-      <w:pPr>
-        <w:autoSpaceDE w:val="0"/>
-        <w:autoSpaceDN w:val="0"/>
-        <w:adjustRightInd w:val="0"/>
-        <w:spacing w:after="0" w:line="240" w:lineRule="auto"/>
-      </w:pPr>
-      <w:r>
-        <w:t>0</w:t>
-      </w:r>
-      <w:r>
-        <w:t xml:space="preserve"> </w:t>
-      </w:r>
-      <w:r>
-        <w:tab/>
-        <w:t xml:space="preserve">Record: </w:t>
-      </w:r>
-      <w:r>
-        <w:tab/>
-      </w:r>
-      <w:r>
-        <w:t>One or more optional keywords.</w:t>
-      </w:r>
-    </w:p>
-    <w:p>
-      <w:pPr>
-        <w:autoSpaceDE w:val="0"/>
-        <w:autoSpaceDN w:val="0"/>
-        <w:adjustRightInd w:val="0"/>
-        <w:spacing w:after="0" w:line="240" w:lineRule="auto"/>
-        <w:ind w:firstLine="720"/>
-        <w:rPr>
-          <w:rFonts w:ascii="TimesNewRomanPSMT" w:eastAsiaTheme="minorHAnsi" w:hAnsi="TimesNewRomanPSMT" w:cs="TimesNewRomanPSMT"/>
-        </w:rPr>
-      </w:pPr>
-      <w:r>
-        <w:t xml:space="preserve">Format: </w:t>
-      </w:r>
-      <w:r>
-        <w:tab/>
-      </w:r>
-      <w:r>
-        <w:t>[Free]</w:t>
       </w:r>
     </w:p>
     <w:p>
@@ -10216,115 +10090,118 @@
         <w:autoSpaceDN w:val="0"/>
         <w:adjustRightInd w:val="0"/>
         <w:spacing w:after="0" w:line="240" w:lineRule="auto"/>
+        <w:ind w:left="2160" w:hanging="270"/>
+      </w:pPr>
+      <w:r>
+        <w:t>IWINJ is the well index number. This number corresponds to the well number as it appears in the WEL file of the flow model.</w:t>
+      </w:r>
+    </w:p>
+    <w:p>
+      <w:pPr>
+        <w:pStyle w:val="ListParagraph"/>
+        <w:autoSpaceDE w:val="0"/>
+        <w:autoSpaceDN w:val="0"/>
+        <w:adjustRightInd w:val="0"/>
+        <w:spacing w:after="0" w:line="240" w:lineRule="auto"/>
         <w:ind w:left="2160"/>
       </w:pPr>
-      <w:r>
-        <w:rPr>
-          <w:rFonts w:ascii="TimesNewRomanPSMT" w:eastAsiaTheme="minorHAnsi" w:hAnsi="TimesNewRomanPSMT" w:cs="TimesNewRomanPSMT"/>
-        </w:rPr>
-        <w:t>The keyword “</w:t>
-      </w:r>
-      <w:r>
-        <w:rPr>
-          <w:rFonts w:eastAsiaTheme="minorHAnsi"/>
-          <w:bCs/>
-        </w:rPr>
-        <w:t>MultiDiffusion”</w:t>
-      </w:r>
-      <w:r>
-        <w:rPr>
-          <w:rFonts w:ascii="TimesNewRomanPSMT" w:eastAsiaTheme="minorHAnsi" w:hAnsi="TimesNewRomanPSMT" w:cs="TimesNewRomanPSMT"/>
-        </w:rPr>
-        <w:t xml:space="preserve"> (case insensitive) </w:t>
-      </w:r>
-      <w:r>
-        <w:rPr>
-          <w:rFonts w:eastAsiaTheme="minorHAnsi"/>
-          <w:bCs/>
-        </w:rPr>
-        <w:t xml:space="preserve">must be specified </w:t>
-      </w:r>
-      <w:r>
-        <w:rPr>
-          <w:rFonts w:eastAsiaTheme="minorHAnsi"/>
-          <w:bCs/>
-        </w:rPr>
-        <w:t>on the first</w:t>
-      </w:r>
-      <w:r>
-        <w:rPr>
-          <w:rFonts w:eastAsiaTheme="minorHAnsi"/>
-          <w:bCs/>
-        </w:rPr>
-        <w:t xml:space="preserve"> input line with the</w:t>
-      </w:r>
-      <w:r>
-        <w:rPr>
-          <w:rFonts w:eastAsiaTheme="minorHAnsi"/>
-          <w:bCs/>
-        </w:rPr>
+    </w:p>
+    <w:p>
+      <w:pPr>
+        <w:pStyle w:val="ListParagraph"/>
+        <w:autoSpaceDE w:val="0"/>
+        <w:autoSpaceDN w:val="0"/>
+        <w:adjustRightInd w:val="0"/>
+        <w:spacing w:after="0" w:line="240" w:lineRule="auto"/>
+        <w:ind w:left="2160"/>
+      </w:pPr>
+      <w:r>
+        <w:t xml:space="preserve">IOPTINJ and CMCHGINJ are entered only if </w:t>
+      </w:r>
+      <w:r>
+        <w:t>ITRTINJ</w:t>
+      </w:r>
+      <w:r>
+        <w:t xml:space="preserve"> is set to 2</w:t>
+      </w:r>
+      <w:r>
+        <w:t xml:space="preserve"> and are defined above</w:t>
+      </w:r>
+      <w:r>
+        <w:t xml:space="preserve">. </w:t>
+      </w:r>
+    </w:p>
+    <w:p>
+      <w:pPr>
+        <w:pStyle w:val="ListParagraph"/>
+        <w:autoSpaceDE w:val="0"/>
+        <w:autoSpaceDN w:val="0"/>
+        <w:adjustRightInd w:val="0"/>
+        <w:spacing w:after="0" w:line="240" w:lineRule="auto"/>
+        <w:ind w:left="2160"/>
+      </w:pPr>
+    </w:p>
+    <w:p>
+      <w:pPr>
+        <w:pStyle w:val="ListParagraph"/>
+        <w:autoSpaceDE w:val="0"/>
+        <w:autoSpaceDN w:val="0"/>
+        <w:adjustRightInd w:val="0"/>
+        <w:spacing w:after="0" w:line="240" w:lineRule="auto"/>
+        <w:ind w:left="2160"/>
+      </w:pPr>
+      <w:r>
+        <w:t>Note that concentration/mass values as specified by CMCHGINJ are enforced at each injection well if the option IFORCE is set to 1. If IFORCE is set to 0, then CMCHGINJ is enforced only when the blended concentration exceeds the specified concentration CNTE.</w:t>
+      </w:r>
+    </w:p>
+    <w:p>
+      <w:pPr>
+        <w:autoSpaceDE w:val="0"/>
+        <w:autoSpaceDN w:val="0"/>
+        <w:adjustRightInd w:val="0"/>
+        <w:spacing w:after="0" w:line="240" w:lineRule="auto"/>
+      </w:pPr>
+    </w:p>
+    <w:p>
+      <w:pPr>
+        <w:autoSpaceDE w:val="0"/>
+        <w:autoSpaceDN w:val="0"/>
+        <w:adjustRightInd w:val="0"/>
+        <w:spacing w:after="0" w:line="240" w:lineRule="auto"/>
+      </w:pPr>
+      <w:r>
+        <w:t>9</w:t>
+      </w:r>
+      <w:bookmarkStart w:id="5" w:name="_GoBack"/>
+      <w:bookmarkEnd w:id="5"/>
+      <w:r>
+        <w:tab/>
+        <w:t>Record:</w:t>
+      </w:r>
+      <w:r>
+        <w:tab/>
+      </w:r>
+      <w:r>
+        <w:t>QOUTCTS</w:t>
+      </w:r>
+    </w:p>
+    <w:p>
+      <w:pPr>
+        <w:autoSpaceDE w:val="0"/>
+        <w:autoSpaceDN w:val="0"/>
+        <w:adjustRightInd w:val="0"/>
+        <w:spacing w:after="0" w:line="240" w:lineRule="auto"/>
+      </w:pPr>
+      <w:r>
+        <w:tab/>
+        <w:t>Format:</w:t>
+      </w:r>
+      <w:r>
+        <w:tab/>
         <w:t xml:space="preserve"> </w:t>
       </w:r>
       <w:r>
-        <w:rPr>
-          <w:rFonts w:eastAsiaTheme="minorHAnsi"/>
-          <w:bCs/>
-        </w:rPr>
-        <w:t>$ sign in the first column</w:t>
-      </w:r>
-      <w:r>
-        <w:rPr>
-          <w:rFonts w:ascii="TimesNewRomanPSMT" w:eastAsiaTheme="minorHAnsi" w:hAnsi="TimesNewRomanPSMT" w:cs="TimesNewRomanPSMT"/>
-        </w:rPr>
-        <w:t>. The keyword input record is optional.</w:t>
-      </w:r>
-    </w:p>
-    <w:p>
-      <w:pPr>
-        <w:autoSpaceDE w:val="0"/>
-        <w:autoSpaceDN w:val="0"/>
-        <w:adjustRightInd w:val="0"/>
-        <w:spacing w:after="0" w:line="240" w:lineRule="auto"/>
-        <w:jc w:val="both"/>
-      </w:pPr>
-    </w:p>
-    <w:p>
-      <w:pPr>
-        <w:autoSpaceDE w:val="0"/>
-        <w:autoSpaceDN w:val="0"/>
-        <w:adjustRightInd w:val="0"/>
-        <w:spacing w:after="0" w:line="240" w:lineRule="auto"/>
-      </w:pPr>
-      <w:r>
-        <w:t xml:space="preserve">1 </w:t>
-      </w:r>
-      <w:r>
-        <w:tab/>
-        <w:t xml:space="preserve">Record: </w:t>
-      </w:r>
-      <w:r>
-        <w:tab/>
-      </w:r>
-      <w:r>
-        <w:t>AL(NCOL,NROW)</w:t>
-      </w:r>
-    </w:p>
-    <w:p>
-      <w:pPr>
-        <w:autoSpaceDE w:val="0"/>
-        <w:autoSpaceDN w:val="0"/>
-        <w:adjustRightInd w:val="0"/>
-        <w:spacing w:after="0" w:line="240" w:lineRule="auto"/>
-        <w:ind w:firstLine="720"/>
-      </w:pPr>
-      <w:r>
-        <w:t xml:space="preserve">Format: </w:t>
-      </w:r>
-      <w:r>
-        <w:tab/>
-      </w:r>
-      <w:r>
-        <w:t>RARRAY</w:t>
+        <w:t>F10.0</w:t>
       </w:r>
     </w:p>
     <w:p>
@@ -10338,60 +10215,106 @@
         <w:autoSpaceDN w:val="0"/>
         <w:adjustRightInd w:val="0"/>
         <w:spacing w:after="0" w:line="240" w:lineRule="auto"/>
-        <w:ind w:left="2160"/>
-      </w:pPr>
-      <w:r>
-        <w:t xml:space="preserve">AL is the longitudinal dispersivity, </w:t>
-      </w:r>
-      <w:r>
-        <w:rPr>
-          <w:rFonts w:ascii="Symbol" w:hAnsi="Symbol"/>
-        </w:rPr>
-        <w:t></w:t>
-      </w:r>
-      <w:r>
-        <w:rPr>
-          <w:i/>
-          <w:vertAlign w:val="subscript"/>
-        </w:rPr>
-        <w:t>L</w:t>
-      </w:r>
-      <w:r>
-        <w:t>, for every cell of</w:t>
-      </w:r>
-    </w:p>
-    <w:p>
-      <w:pPr>
-        <w:pStyle w:val="ListParagraph"/>
-        <w:autoSpaceDE w:val="0"/>
-        <w:autoSpaceDN w:val="0"/>
-        <w:adjustRightInd w:val="0"/>
-        <w:spacing w:after="0" w:line="240" w:lineRule="auto"/>
-        <w:ind w:left="2160"/>
-      </w:pPr>
-      <w:r>
-        <w:t>the model grid (unit, L).</w:t>
-      </w:r>
-    </w:p>
-    <w:p>
-      <w:pPr>
-        <w:pStyle w:val="ListParagraph"/>
-        <w:autoSpaceDE w:val="0"/>
-        <w:autoSpaceDN w:val="0"/>
-        <w:adjustRightInd w:val="0"/>
-        <w:spacing w:after="0" w:line="240" w:lineRule="auto"/>
-        <w:ind w:left="2160"/>
-      </w:pPr>
-    </w:p>
-    <w:p>
-      <w:pPr>
-        <w:autoSpaceDE w:val="0"/>
-        <w:autoSpaceDN w:val="0"/>
-        <w:adjustRightInd w:val="0"/>
-        <w:spacing w:after="0" w:line="240" w:lineRule="auto"/>
-      </w:pPr>
-      <w:r>
-        <w:t>2</w:t>
+        <w:ind w:left="2160" w:hanging="270"/>
+      </w:pPr>
+      <w:r>
+        <w:t>QOUTCTS</w:t>
+      </w:r>
+      <w:r>
+        <w:t xml:space="preserve"> is the flow rate of outflow from a treatment system to an external sink. This flow rate must be specified to maintain an overall treatment system mass balance. </w:t>
+      </w:r>
+      <w:r>
+        <w:t>QOUTCTS</w:t>
+      </w:r>
+      <w:r>
+        <w:t xml:space="preserve"> must be set equal to total inflow into a treatment system minus total outflow to all injection wells for a treatment system.</w:t>
+      </w:r>
+    </w:p>
+    <w:p>
+      <w:pPr>
+        <w:autoSpaceDE w:val="0"/>
+        <w:autoSpaceDN w:val="0"/>
+        <w:adjustRightInd w:val="0"/>
+        <w:spacing w:after="0" w:line="240" w:lineRule="auto"/>
+      </w:pPr>
+    </w:p>
+    <w:p>
+      <w:pPr>
+        <w:pStyle w:val="Heading2"/>
+      </w:pPr>
+      <w:r>
+        <w:t>DSP Package</w:t>
+      </w:r>
+    </w:p>
+    <w:p>
+      <w:pPr>
+        <w:spacing w:after="0" w:line="240" w:lineRule="auto"/>
+        <w:jc w:val="both"/>
+      </w:pPr>
+      <w:r>
+        <w:t>Input for the Dispersion (DSP) p</w:t>
+      </w:r>
+      <w:r>
+        <w:t>ackage is read on unit INDSP = 3</w:t>
+      </w:r>
+      <w:r>
+        <w:t xml:space="preserve">, which is preset in the main program. </w:t>
+      </w:r>
+      <w:r>
+        <w:t xml:space="preserve">The </w:t>
+      </w:r>
+      <w:r>
+        <w:t>D</w:t>
+      </w:r>
+      <w:r>
+        <w:t>SP</w:t>
+      </w:r>
+      <w:r>
+        <w:t xml:space="preserve"> package is invoked in the NAM file with the use of keyword </w:t>
+      </w:r>
+      <w:r>
+        <w:t>DSP</w:t>
+      </w:r>
+      <w:r>
+        <w:t>.</w:t>
+      </w:r>
+    </w:p>
+    <w:p>
+      <w:pPr>
+        <w:spacing w:after="0" w:line="240" w:lineRule="auto"/>
+        <w:jc w:val="both"/>
+      </w:pPr>
+    </w:p>
+    <w:p>
+      <w:pPr>
+        <w:autoSpaceDE w:val="0"/>
+        <w:autoSpaceDN w:val="0"/>
+        <w:adjustRightInd w:val="0"/>
+        <w:spacing w:after="0" w:line="240" w:lineRule="auto"/>
+        <w:jc w:val="both"/>
+      </w:pPr>
+      <w:r>
+        <w:t>For each simulation:</w:t>
+      </w:r>
+    </w:p>
+    <w:p>
+      <w:pPr>
+        <w:autoSpaceDE w:val="0"/>
+        <w:autoSpaceDN w:val="0"/>
+        <w:adjustRightInd w:val="0"/>
+        <w:spacing w:after="0" w:line="240" w:lineRule="auto"/>
+        <w:jc w:val="both"/>
+      </w:pPr>
+    </w:p>
+    <w:p>
+      <w:pPr>
+        <w:autoSpaceDE w:val="0"/>
+        <w:autoSpaceDN w:val="0"/>
+        <w:adjustRightInd w:val="0"/>
+        <w:spacing w:after="0" w:line="240" w:lineRule="auto"/>
+      </w:pPr>
+      <w:r>
+        <w:t>0</w:t>
       </w:r>
       <w:r>
         <w:t xml:space="preserve"> </w:t>
@@ -10404,7 +10327,7 @@
         <w:tab/>
       </w:r>
       <w:r>
-        <w:t>TRPT(NLAY)</w:t>
+        <w:t>One or more optional keywords.</w:t>
       </w:r>
     </w:p>
     <w:p>
@@ -10414,6 +10337,9 @@
         <w:adjustRightInd w:val="0"/>
         <w:spacing w:after="0" w:line="240" w:lineRule="auto"/>
         <w:ind w:firstLine="720"/>
+        <w:rPr>
+          <w:rFonts w:ascii="TimesNewRomanPSMT" w:eastAsiaTheme="minorHAnsi" w:hAnsi="TimesNewRomanPSMT" w:cs="TimesNewRomanPSMT"/>
+        </w:rPr>
       </w:pPr>
       <w:r>
         <w:t xml:space="preserve">Format: </w:t>
@@ -10422,7 +10348,7 @@
         <w:tab/>
       </w:r>
       <w:r>
-        <w:t>RARRAY</w:t>
+        <w:t>[Free]</w:t>
       </w:r>
     </w:p>
     <w:p>
@@ -10439,109 +10365,84 @@
         <w:ind w:left="2160"/>
       </w:pPr>
       <w:r>
-        <w:t>TRPT is a 1D real array defining the ratio of the</w:t>
-      </w:r>
-      <w:r>
+        <w:rPr>
+          <w:rFonts w:ascii="TimesNewRomanPSMT" w:eastAsiaTheme="minorHAnsi" w:hAnsi="TimesNewRomanPSMT" w:cs="TimesNewRomanPSMT"/>
+        </w:rPr>
+        <w:t>The keyword “</w:t>
+      </w:r>
+      <w:r>
+        <w:rPr>
+          <w:rFonts w:eastAsiaTheme="minorHAnsi"/>
+          <w:bCs/>
+        </w:rPr>
+        <w:t>MultiDiffusion”</w:t>
+      </w:r>
+      <w:r>
+        <w:rPr>
+          <w:rFonts w:ascii="TimesNewRomanPSMT" w:eastAsiaTheme="minorHAnsi" w:hAnsi="TimesNewRomanPSMT" w:cs="TimesNewRomanPSMT"/>
+        </w:rPr>
+        <w:t xml:space="preserve"> (case insensitive) </w:t>
+      </w:r>
+      <w:r>
+        <w:rPr>
+          <w:rFonts w:eastAsiaTheme="minorHAnsi"/>
+          <w:bCs/>
+        </w:rPr>
+        <w:t xml:space="preserve">must be specified </w:t>
+      </w:r>
+      <w:r>
+        <w:rPr>
+          <w:rFonts w:eastAsiaTheme="minorHAnsi"/>
+          <w:bCs/>
+        </w:rPr>
+        <w:t>on the first</w:t>
+      </w:r>
+      <w:r>
+        <w:rPr>
+          <w:rFonts w:eastAsiaTheme="minorHAnsi"/>
+          <w:bCs/>
+        </w:rPr>
+        <w:t xml:space="preserve"> input line with the</w:t>
+      </w:r>
+      <w:r>
+        <w:rPr>
+          <w:rFonts w:eastAsiaTheme="minorHAnsi"/>
+          <w:bCs/>
+        </w:rPr>
         <w:t xml:space="preserve"> </w:t>
       </w:r>
       <w:r>
-        <w:t xml:space="preserve">horizontal </w:t>
-      </w:r>
-      <w:r>
-        <w:t>t</w:t>
-      </w:r>
-      <w:r>
-        <w:t xml:space="preserve">ransverse dispersivity, </w:t>
-      </w:r>
-      <w:r>
-        <w:rPr>
-          <w:rFonts w:ascii="Symbol" w:hAnsi="Symbol"/>
-        </w:rPr>
-        <w:t></w:t>
-      </w:r>
-      <w:r>
-        <w:rPr>
-          <w:i/>
-          <w:vertAlign w:val="subscript"/>
-        </w:rPr>
-        <w:t>TH</w:t>
-      </w:r>
-      <w:r>
-        <w:t xml:space="preserve"> , to the</w:t>
-      </w:r>
-      <w:r>
-        <w:t xml:space="preserve"> </w:t>
-      </w:r>
-      <w:r>
-        <w:t xml:space="preserve">longitudinal dispersivity, </w:t>
-      </w:r>
-      <w:r>
-        <w:rPr>
-          <w:rFonts w:ascii="Symbol" w:hAnsi="Symbol"/>
-        </w:rPr>
-        <w:t></w:t>
-      </w:r>
-      <w:r>
-        <w:rPr>
-          <w:i/>
-          <w:vertAlign w:val="subscript"/>
-        </w:rPr>
-        <w:t>L</w:t>
-      </w:r>
-      <w:r>
-        <w:t>. Each value in the array</w:t>
-      </w:r>
-      <w:r>
-        <w:t xml:space="preserve"> </w:t>
-      </w:r>
-      <w:r>
-        <w:t xml:space="preserve">corresponds to one model layer. </w:t>
-      </w:r>
-      <w:r>
-        <w:t xml:space="preserve"> As </w:t>
-      </w:r>
-      <w:r>
-        <w:lastRenderedPageBreak/>
-        <w:t>reported in Zheng and Wang (1999), various</w:t>
-      </w:r>
-      <w:r>
-        <w:t xml:space="preserve"> field</w:t>
-      </w:r>
-      <w:r>
-        <w:t xml:space="preserve"> </w:t>
-      </w:r>
-      <w:r>
-        <w:t>studies suggest that TRPT is generally not greater than</w:t>
-      </w:r>
-      <w:r>
-        <w:t xml:space="preserve"> </w:t>
-      </w:r>
-      <w:r>
-        <w:t>0.1.</w:t>
-      </w:r>
-    </w:p>
-    <w:p>
-      <w:pPr>
-        <w:pStyle w:val="ListParagraph"/>
-        <w:autoSpaceDE w:val="0"/>
-        <w:autoSpaceDN w:val="0"/>
-        <w:adjustRightInd w:val="0"/>
-        <w:spacing w:after="0" w:line="240" w:lineRule="auto"/>
-        <w:ind w:left="2160"/>
-      </w:pPr>
-    </w:p>
-    <w:p>
-      <w:pPr>
-        <w:autoSpaceDE w:val="0"/>
-        <w:autoSpaceDN w:val="0"/>
-        <w:adjustRightInd w:val="0"/>
-        <w:spacing w:after="0" w:line="240" w:lineRule="auto"/>
-      </w:pPr>
-      <w:r>
-        <w:t>3</w:t>
-      </w:r>
-      <w:r>
-        <w:t xml:space="preserve"> </w:t>
+        <w:rPr>
+          <w:rFonts w:eastAsiaTheme="minorHAnsi"/>
+          <w:bCs/>
+        </w:rPr>
+        <w:t>$ sign in the first column</w:t>
+      </w:r>
+      <w:r>
+        <w:rPr>
+          <w:rFonts w:ascii="TimesNewRomanPSMT" w:eastAsiaTheme="minorHAnsi" w:hAnsi="TimesNewRomanPSMT" w:cs="TimesNewRomanPSMT"/>
+        </w:rPr>
+        <w:t>. The keyword input record is optional.</w:t>
+      </w:r>
+    </w:p>
+    <w:p>
+      <w:pPr>
+        <w:autoSpaceDE w:val="0"/>
+        <w:autoSpaceDN w:val="0"/>
+        <w:adjustRightInd w:val="0"/>
+        <w:spacing w:after="0" w:line="240" w:lineRule="auto"/>
+        <w:jc w:val="both"/>
+      </w:pPr>
+    </w:p>
+    <w:p>
+      <w:pPr>
+        <w:autoSpaceDE w:val="0"/>
+        <w:autoSpaceDN w:val="0"/>
+        <w:adjustRightInd w:val="0"/>
+        <w:spacing w:after="0" w:line="240" w:lineRule="auto"/>
+      </w:pPr>
+      <w:r>
+        <w:t xml:space="preserve">1 </w:t>
       </w:r>
       <w:r>
         <w:tab/>
@@ -10551,7 +10452,7 @@
         <w:tab/>
       </w:r>
       <w:r>
-        <w:t>TRPV(NLAY)</w:t>
+        <w:t>AL(NCOL,NROW)</w:t>
       </w:r>
     </w:p>
     <w:p>
@@ -10586,13 +10487,8 @@
         <w:ind w:left="2160"/>
       </w:pPr>
       <w:r>
-        <w:t>TRPV is the ratio of the vertical transverse dispersitvity</w:t>
-      </w:r>
-      <w:r>
-        <w:t>,</w:t>
-      </w:r>
-      <w:r>
-        <w:t xml:space="preserve"> </w:t>
+        <w:lastRenderedPageBreak/>
+        <w:t xml:space="preserve">AL is the longitudinal dispersivity, </w:t>
       </w:r>
       <w:r>
         <w:rPr>
@@ -10605,74 +10501,10 @@
           <w:i/>
           <w:vertAlign w:val="subscript"/>
         </w:rPr>
-        <w:t>TV</w:t>
-      </w:r>
-      <w:r>
-        <w:t xml:space="preserve">, </w:t>
-      </w:r>
-      <w:r>
-        <w:t xml:space="preserve">to the longitudinal dispersivity, </w:t>
-      </w:r>
-      <w:r>
-        <w:rPr>
-          <w:rFonts w:ascii="Symbol" w:hAnsi="Symbol"/>
-        </w:rPr>
-        <w:t></w:t>
-      </w:r>
-      <w:r>
-        <w:rPr>
-          <w:i/>
-          <w:vertAlign w:val="subscript"/>
-        </w:rPr>
         <w:t>L</w:t>
       </w:r>
       <w:r>
-        <w:t>.</w:t>
-      </w:r>
-      <w:r>
-        <w:t xml:space="preserve"> </w:t>
-      </w:r>
-      <w:r>
-        <w:t xml:space="preserve"> </w:t>
-      </w:r>
-      <w:r>
-        <w:t>Each value in the array</w:t>
-      </w:r>
-      <w:r>
-        <w:t xml:space="preserve"> </w:t>
-      </w:r>
-      <w:r>
-        <w:t xml:space="preserve">corresponds to one model layer. </w:t>
-      </w:r>
-      <w:r>
-        <w:t xml:space="preserve"> As reported in Zheng and Wang (1999), various</w:t>
-      </w:r>
-      <w:r>
-        <w:t xml:space="preserve"> field</w:t>
-      </w:r>
-      <w:r>
-        <w:t xml:space="preserve"> </w:t>
-      </w:r>
-      <w:r>
-        <w:t>studies suggest that TRP</w:t>
-      </w:r>
-      <w:r>
-        <w:t>V</w:t>
-      </w:r>
-      <w:r>
-        <w:t xml:space="preserve"> is generally not greater than</w:t>
-      </w:r>
-      <w:r>
-        <w:t xml:space="preserve"> </w:t>
-      </w:r>
-      <w:r>
-        <w:t>0.</w:t>
-      </w:r>
-      <w:r>
-        <w:t>0</w:t>
-      </w:r>
-      <w:r>
-        <w:t>1.</w:t>
+        <w:t>, for every cell of</w:t>
       </w:r>
     </w:p>
     <w:p>
@@ -10684,55 +10516,29 @@
         <w:spacing w:after="0" w:line="240" w:lineRule="auto"/>
         <w:ind w:left="2160"/>
       </w:pPr>
-    </w:p>
-    <w:p>
-      <w:pPr>
+      <w:r>
+        <w:t>the model grid (unit, L).</w:t>
+      </w:r>
+    </w:p>
+    <w:p>
+      <w:pPr>
+        <w:pStyle w:val="ListParagraph"/>
         <w:autoSpaceDE w:val="0"/>
         <w:autoSpaceDN w:val="0"/>
         <w:adjustRightInd w:val="0"/>
         <w:spacing w:after="0" w:line="240" w:lineRule="auto"/>
         <w:ind w:left="2160"/>
       </w:pPr>
-      <w:r>
-        <w:t>Set TRPV equal to TRPT to use the standard isotropic dispersion model (Equation 10 in Chapter 2). Otherwise, the modified isotropic dispersion model is used (Equation 11 in Chapter 2).</w:t>
-      </w:r>
-    </w:p>
-    <w:p>
-      <w:pPr>
-        <w:pStyle w:val="ListParagraph"/>
-        <w:autoSpaceDE w:val="0"/>
-        <w:autoSpaceDN w:val="0"/>
-        <w:adjustRightInd w:val="0"/>
-        <w:spacing w:after="0" w:line="240" w:lineRule="auto"/>
-        <w:ind w:left="2160"/>
-      </w:pPr>
-    </w:p>
-    <w:p>
-      <w:pPr>
-        <w:autoSpaceDE w:val="0"/>
-        <w:autoSpaceDN w:val="0"/>
-        <w:adjustRightInd w:val="0"/>
-        <w:spacing w:after="0" w:line="240" w:lineRule="auto"/>
-        <w:rPr>
-          <w:i/>
-        </w:rPr>
-      </w:pPr>
-      <w:r>
-        <w:rPr>
-          <w:i/>
-        </w:rPr>
-        <w:t>If no keyword is defined:</w:t>
-      </w:r>
-    </w:p>
-    <w:p>
-      <w:pPr>
-        <w:autoSpaceDE w:val="0"/>
-        <w:autoSpaceDN w:val="0"/>
-        <w:adjustRightInd w:val="0"/>
-        <w:spacing w:after="0" w:line="240" w:lineRule="auto"/>
-      </w:pPr>
-      <w:r>
-        <w:t>4</w:t>
+    </w:p>
+    <w:p>
+      <w:pPr>
+        <w:autoSpaceDE w:val="0"/>
+        <w:autoSpaceDN w:val="0"/>
+        <w:adjustRightInd w:val="0"/>
+        <w:spacing w:after="0" w:line="240" w:lineRule="auto"/>
+      </w:pPr>
+      <w:r>
+        <w:t>2</w:t>
       </w:r>
       <w:r>
         <w:t xml:space="preserve"> </w:t>
@@ -10745,16 +10551,7 @@
         <w:tab/>
       </w:r>
       <w:r>
-        <w:t>DMCOEF</w:t>
-      </w:r>
-      <w:r>
-        <w:t>(NL</w:t>
-      </w:r>
-      <w:r>
-        <w:t>AY</w:t>
-      </w:r>
-      <w:r>
-        <w:t>)</w:t>
+        <w:t>TRPT(NLAY)</w:t>
       </w:r>
     </w:p>
     <w:p>
@@ -10789,40 +10586,81 @@
         <w:ind w:left="2160"/>
       </w:pPr>
       <w:r>
-        <w:t>DMCOEF is the effective molecular diffusion coefficient (unit, L</w:t>
-      </w:r>
-      <w:r>
-        <w:rPr>
-          <w:vertAlign w:val="superscript"/>
-        </w:rPr>
-        <w:t>2</w:t>
-      </w:r>
-      <w:r>
-        <w:t>T</w:t>
-      </w:r>
-      <w:r>
-        <w:rPr>
-          <w:vertAlign w:val="superscript"/>
-        </w:rPr>
-        <w:t>-1</w:t>
-      </w:r>
-      <w:r>
-        <w:t xml:space="preserve">). </w:t>
+        <w:t>TRPT is a 1D real array defining the ratio of the</w:t>
       </w:r>
       <w:r>
         <w:t xml:space="preserve"> </w:t>
       </w:r>
       <w:r>
-        <w:t xml:space="preserve">Set DMCOEF = 0 if the effect of molecular diffusion is considered unimportant. </w:t>
+        <w:t xml:space="preserve">horizontal </w:t>
+      </w:r>
+      <w:r>
+        <w:t>t</w:t>
+      </w:r>
+      <w:r>
+        <w:t xml:space="preserve">ransverse dispersivity, </w:t>
+      </w:r>
+      <w:r>
+        <w:rPr>
+          <w:rFonts w:ascii="Symbol" w:hAnsi="Symbol"/>
+        </w:rPr>
+        <w:t></w:t>
+      </w:r>
+      <w:r>
+        <w:rPr>
+          <w:i/>
+          <w:vertAlign w:val="subscript"/>
+        </w:rPr>
+        <w:t>TH</w:t>
+      </w:r>
+      <w:r>
+        <w:t xml:space="preserve"> , to the</w:t>
       </w:r>
       <w:r>
         <w:t xml:space="preserve"> </w:t>
       </w:r>
       <w:r>
-        <w:t>Each value in the array corresponds to one model layer.</w:t>
-      </w:r>
-      <w:r>
-        <w:t xml:space="preserve">  Enter one array for all solute components.</w:t>
+        <w:t xml:space="preserve">longitudinal dispersivity, </w:t>
+      </w:r>
+      <w:r>
+        <w:rPr>
+          <w:rFonts w:ascii="Symbol" w:hAnsi="Symbol"/>
+        </w:rPr>
+        <w:t></w:t>
+      </w:r>
+      <w:r>
+        <w:rPr>
+          <w:i/>
+          <w:vertAlign w:val="subscript"/>
+        </w:rPr>
+        <w:t>L</w:t>
+      </w:r>
+      <w:r>
+        <w:t>. Each value in the array</w:t>
+      </w:r>
+      <w:r>
+        <w:t xml:space="preserve"> </w:t>
+      </w:r>
+      <w:r>
+        <w:t xml:space="preserve">corresponds to one model layer. </w:t>
+      </w:r>
+      <w:r>
+        <w:t xml:space="preserve"> As reported in Zheng and Wang (1999), various</w:t>
+      </w:r>
+      <w:r>
+        <w:t xml:space="preserve"> field</w:t>
+      </w:r>
+      <w:r>
+        <w:t xml:space="preserve"> </w:t>
+      </w:r>
+      <w:r>
+        <w:t>studies suggest that TRPT is generally not greater than</w:t>
+      </w:r>
+      <w:r>
+        <w:t xml:space="preserve"> </w:t>
+      </w:r>
+      <w:r>
+        <w:t>0.1.</w:t>
       </w:r>
     </w:p>
     <w:p>
@@ -10841,38 +10679,9 @@
         <w:autoSpaceDN w:val="0"/>
         <w:adjustRightInd w:val="0"/>
         <w:spacing w:after="0" w:line="240" w:lineRule="auto"/>
-        <w:rPr>
-          <w:i/>
-        </w:rPr>
-      </w:pPr>
-      <w:r>
-        <w:rPr>
-          <w:i/>
-        </w:rPr>
-        <w:t xml:space="preserve">If keyword </w:t>
-      </w:r>
-      <w:r>
-        <w:rPr>
-          <w:i/>
-        </w:rPr>
-        <w:t xml:space="preserve">[MultiDiffusion] </w:t>
-      </w:r>
-      <w:r>
-        <w:rPr>
-          <w:i/>
-        </w:rPr>
-        <w:t>is defined:</w:t>
-      </w:r>
-    </w:p>
-    <w:p>
-      <w:pPr>
-        <w:autoSpaceDE w:val="0"/>
-        <w:autoSpaceDN w:val="0"/>
-        <w:adjustRightInd w:val="0"/>
-        <w:spacing w:after="0" w:line="240" w:lineRule="auto"/>
-      </w:pPr>
-      <w:r>
-        <w:t>4</w:t>
+      </w:pPr>
+      <w:r>
+        <w:t>3</w:t>
       </w:r>
       <w:r>
         <w:t xml:space="preserve"> </w:t>
@@ -10885,7 +10694,7 @@
         <w:tab/>
       </w:r>
       <w:r>
-        <w:t>DMCOEF(NCOL,NROW) (One array for each layer)</w:t>
+        <w:t>TRPV(NLAY)</w:t>
       </w:r>
     </w:p>
     <w:p>
@@ -10920,6 +10729,340 @@
         <w:ind w:left="2160"/>
       </w:pPr>
       <w:r>
+        <w:t>TRPV is the ratio of the vertical transverse dispersitvity</w:t>
+      </w:r>
+      <w:r>
+        <w:t>,</w:t>
+      </w:r>
+      <w:r>
+        <w:t xml:space="preserve"> </w:t>
+      </w:r>
+      <w:r>
+        <w:rPr>
+          <w:rFonts w:ascii="Symbol" w:hAnsi="Symbol"/>
+        </w:rPr>
+        <w:t></w:t>
+      </w:r>
+      <w:r>
+        <w:rPr>
+          <w:i/>
+          <w:vertAlign w:val="subscript"/>
+        </w:rPr>
+        <w:t>TV</w:t>
+      </w:r>
+      <w:r>
+        <w:t xml:space="preserve">, </w:t>
+      </w:r>
+      <w:r>
+        <w:t xml:space="preserve">to the longitudinal dispersivity, </w:t>
+      </w:r>
+      <w:r>
+        <w:rPr>
+          <w:rFonts w:ascii="Symbol" w:hAnsi="Symbol"/>
+        </w:rPr>
+        <w:t></w:t>
+      </w:r>
+      <w:r>
+        <w:rPr>
+          <w:i/>
+          <w:vertAlign w:val="subscript"/>
+        </w:rPr>
+        <w:t>L</w:t>
+      </w:r>
+      <w:r>
+        <w:t>.</w:t>
+      </w:r>
+      <w:r>
+        <w:t xml:space="preserve"> </w:t>
+      </w:r>
+      <w:r>
+        <w:t xml:space="preserve"> </w:t>
+      </w:r>
+      <w:r>
+        <w:t>Each value in the array</w:t>
+      </w:r>
+      <w:r>
+        <w:t xml:space="preserve"> </w:t>
+      </w:r>
+      <w:r>
+        <w:t xml:space="preserve">corresponds to one model layer. </w:t>
+      </w:r>
+      <w:r>
+        <w:t xml:space="preserve"> As reported in Zheng and Wang (1999), various</w:t>
+      </w:r>
+      <w:r>
+        <w:t xml:space="preserve"> field</w:t>
+      </w:r>
+      <w:r>
+        <w:t xml:space="preserve"> </w:t>
+      </w:r>
+      <w:r>
+        <w:t>studies suggest that TRP</w:t>
+      </w:r>
+      <w:r>
+        <w:t>V</w:t>
+      </w:r>
+      <w:r>
+        <w:t xml:space="preserve"> is generally not greater than</w:t>
+      </w:r>
+      <w:r>
+        <w:t xml:space="preserve"> </w:t>
+      </w:r>
+      <w:r>
+        <w:t>0.</w:t>
+      </w:r>
+      <w:r>
+        <w:t>0</w:t>
+      </w:r>
+      <w:r>
+        <w:t>1.</w:t>
+      </w:r>
+    </w:p>
+    <w:p>
+      <w:pPr>
+        <w:pStyle w:val="ListParagraph"/>
+        <w:autoSpaceDE w:val="0"/>
+        <w:autoSpaceDN w:val="0"/>
+        <w:adjustRightInd w:val="0"/>
+        <w:spacing w:after="0" w:line="240" w:lineRule="auto"/>
+        <w:ind w:left="2160"/>
+      </w:pPr>
+    </w:p>
+    <w:p>
+      <w:pPr>
+        <w:autoSpaceDE w:val="0"/>
+        <w:autoSpaceDN w:val="0"/>
+        <w:adjustRightInd w:val="0"/>
+        <w:spacing w:after="0" w:line="240" w:lineRule="auto"/>
+        <w:ind w:left="2160"/>
+      </w:pPr>
+      <w:r>
+        <w:t>Set TRPV equal to TRPT to use the standard isotropic dispersion model (Equation 10 in Chapter 2). Otherwise, the modified isotropic dispersion model is used (Equation 11 in Chapter 2).</w:t>
+      </w:r>
+    </w:p>
+    <w:p>
+      <w:pPr>
+        <w:pStyle w:val="ListParagraph"/>
+        <w:autoSpaceDE w:val="0"/>
+        <w:autoSpaceDN w:val="0"/>
+        <w:adjustRightInd w:val="0"/>
+        <w:spacing w:after="0" w:line="240" w:lineRule="auto"/>
+        <w:ind w:left="2160"/>
+      </w:pPr>
+    </w:p>
+    <w:p>
+      <w:pPr>
+        <w:autoSpaceDE w:val="0"/>
+        <w:autoSpaceDN w:val="0"/>
+        <w:adjustRightInd w:val="0"/>
+        <w:spacing w:after="0" w:line="240" w:lineRule="auto"/>
+        <w:rPr>
+          <w:i/>
+        </w:rPr>
+      </w:pPr>
+      <w:r>
+        <w:rPr>
+          <w:i/>
+        </w:rPr>
+        <w:t>If no keyword is defined:</w:t>
+      </w:r>
+    </w:p>
+    <w:p>
+      <w:pPr>
+        <w:autoSpaceDE w:val="0"/>
+        <w:autoSpaceDN w:val="0"/>
+        <w:adjustRightInd w:val="0"/>
+        <w:spacing w:after="0" w:line="240" w:lineRule="auto"/>
+      </w:pPr>
+      <w:r>
+        <w:t>4</w:t>
+      </w:r>
+      <w:r>
+        <w:t xml:space="preserve"> </w:t>
+      </w:r>
+      <w:r>
+        <w:tab/>
+        <w:t xml:space="preserve">Record: </w:t>
+      </w:r>
+      <w:r>
+        <w:tab/>
+      </w:r>
+      <w:r>
+        <w:t>DMCOEF</w:t>
+      </w:r>
+      <w:r>
+        <w:t>(NL</w:t>
+      </w:r>
+      <w:r>
+        <w:t>AY</w:t>
+      </w:r>
+      <w:r>
+        <w:t>)</w:t>
+      </w:r>
+    </w:p>
+    <w:p>
+      <w:pPr>
+        <w:autoSpaceDE w:val="0"/>
+        <w:autoSpaceDN w:val="0"/>
+        <w:adjustRightInd w:val="0"/>
+        <w:spacing w:after="0" w:line="240" w:lineRule="auto"/>
+        <w:ind w:firstLine="720"/>
+      </w:pPr>
+      <w:r>
+        <w:t xml:space="preserve">Format: </w:t>
+      </w:r>
+      <w:r>
+        <w:tab/>
+      </w:r>
+      <w:r>
+        <w:t>RARRAY</w:t>
+      </w:r>
+    </w:p>
+    <w:p>
+      <w:pPr>
+        <w:pStyle w:val="ListParagraph"/>
+        <w:numPr>
+          <w:ilvl w:val="0"/>
+          <w:numId w:val="8"/>
+        </w:numPr>
+        <w:autoSpaceDE w:val="0"/>
+        <w:autoSpaceDN w:val="0"/>
+        <w:adjustRightInd w:val="0"/>
+        <w:spacing w:after="0" w:line="240" w:lineRule="auto"/>
+        <w:ind w:left="2160"/>
+      </w:pPr>
+      <w:r>
+        <w:t>DMCOEF is the effective molecular diffusion coefficient (unit, L</w:t>
+      </w:r>
+      <w:r>
+        <w:rPr>
+          <w:vertAlign w:val="superscript"/>
+        </w:rPr>
+        <w:t>2</w:t>
+      </w:r>
+      <w:r>
+        <w:t>T</w:t>
+      </w:r>
+      <w:r>
+        <w:rPr>
+          <w:vertAlign w:val="superscript"/>
+        </w:rPr>
+        <w:t>-1</w:t>
+      </w:r>
+      <w:r>
+        <w:t xml:space="preserve">). </w:t>
+      </w:r>
+      <w:r>
+        <w:t xml:space="preserve"> </w:t>
+      </w:r>
+      <w:r>
+        <w:t xml:space="preserve">Set DMCOEF = 0 if the effect of molecular diffusion is considered unimportant. </w:t>
+      </w:r>
+      <w:r>
+        <w:t xml:space="preserve"> </w:t>
+      </w:r>
+      <w:r>
+        <w:t>Each value in the array corresponds to one model layer.</w:t>
+      </w:r>
+      <w:r>
+        <w:t xml:space="preserve">  Enter one array for all solute components.</w:t>
+      </w:r>
+    </w:p>
+    <w:p>
+      <w:pPr>
+        <w:pStyle w:val="ListParagraph"/>
+        <w:autoSpaceDE w:val="0"/>
+        <w:autoSpaceDN w:val="0"/>
+        <w:adjustRightInd w:val="0"/>
+        <w:spacing w:after="0" w:line="240" w:lineRule="auto"/>
+        <w:ind w:left="2160"/>
+      </w:pPr>
+    </w:p>
+    <w:p>
+      <w:pPr>
+        <w:autoSpaceDE w:val="0"/>
+        <w:autoSpaceDN w:val="0"/>
+        <w:adjustRightInd w:val="0"/>
+        <w:spacing w:after="0" w:line="240" w:lineRule="auto"/>
+        <w:rPr>
+          <w:i/>
+        </w:rPr>
+      </w:pPr>
+      <w:r>
+        <w:rPr>
+          <w:i/>
+        </w:rPr>
+        <w:t xml:space="preserve">If keyword </w:t>
+      </w:r>
+      <w:r>
+        <w:rPr>
+          <w:i/>
+        </w:rPr>
+        <w:t xml:space="preserve">[MultiDiffusion] </w:t>
+      </w:r>
+      <w:r>
+        <w:rPr>
+          <w:i/>
+        </w:rPr>
+        <w:t>is defined:</w:t>
+      </w:r>
+    </w:p>
+    <w:p>
+      <w:pPr>
+        <w:autoSpaceDE w:val="0"/>
+        <w:autoSpaceDN w:val="0"/>
+        <w:adjustRightInd w:val="0"/>
+        <w:spacing w:after="0" w:line="240" w:lineRule="auto"/>
+      </w:pPr>
+      <w:r>
+        <w:t>4</w:t>
+      </w:r>
+      <w:r>
+        <w:t xml:space="preserve"> </w:t>
+      </w:r>
+      <w:r>
+        <w:tab/>
+        <w:t xml:space="preserve">Record: </w:t>
+      </w:r>
+      <w:r>
+        <w:tab/>
+      </w:r>
+      <w:r>
+        <w:t>DMCOEF(NCOL,NROW) (One array for each layer)</w:t>
+      </w:r>
+    </w:p>
+    <w:p>
+      <w:pPr>
+        <w:autoSpaceDE w:val="0"/>
+        <w:autoSpaceDN w:val="0"/>
+        <w:adjustRightInd w:val="0"/>
+        <w:spacing w:after="0" w:line="240" w:lineRule="auto"/>
+        <w:ind w:firstLine="720"/>
+      </w:pPr>
+      <w:r>
+        <w:t xml:space="preserve">Format: </w:t>
+      </w:r>
+      <w:r>
+        <w:tab/>
+      </w:r>
+      <w:r>
+        <w:t>RARRAY</w:t>
+      </w:r>
+    </w:p>
+    <w:p>
+      <w:pPr>
+        <w:pStyle w:val="ListParagraph"/>
+        <w:numPr>
+          <w:ilvl w:val="0"/>
+          <w:numId w:val="8"/>
+        </w:numPr>
+        <w:autoSpaceDE w:val="0"/>
+        <w:autoSpaceDN w:val="0"/>
+        <w:adjustRightInd w:val="0"/>
+        <w:spacing w:after="0" w:line="240" w:lineRule="auto"/>
+        <w:ind w:left="2160"/>
+      </w:pPr>
+      <w:r>
         <w:t>DMCOEF is the effective molecular diffusion coefficient (unit, L</w:t>
       </w:r>
       <w:r>
@@ -11187,7 +11330,6 @@
           <w:sz w:val="22"/>
           <w:szCs w:val="22"/>
         </w:rPr>
-        <w:lastRenderedPageBreak/>
         <w:t>ITER1 is the maximum number of inner iterations; a</w:t>
       </w:r>
       <w:r>
@@ -11779,6 +11921,7 @@
         <w:rPr>
           <w:rFonts w:ascii="Courier New" w:hAnsi="Courier New" w:cs="Courier New"/>
         </w:rPr>
+        <w:lastRenderedPageBreak/>
         <w:t>1. MaxHSSSource, MaxHSSCells, MaxHSSStep, RunOption, [</w:t>
       </w:r>
       <w:r>
@@ -11982,7 +12125,6 @@
           <w:rFonts w:ascii="Courier New" w:hAnsi="Courier New" w:cs="Courier New"/>
           <w:highlight w:val="lightGray"/>
         </w:rPr>
-        <w:lastRenderedPageBreak/>
         <w:t>5b. kSource, iSource, jSource, SourceName, iHSSComp,</w:t>
       </w:r>
       <w:r>
@@ -12275,6 +12417,7 @@
         <w:spacing w:after="0" w:line="240" w:lineRule="auto"/>
       </w:pPr>
       <w:r>
+        <w:lastRenderedPageBreak/>
         <w:t xml:space="preserve">factime – is the conversion factor for converting the unit of time used in HSSM to that used in MT3DMS. For example, if the unit used in MT3DMS is minutes while the unit in HSSM is day, [factime] should be set to </w:t>
       </w:r>
       <w:r>
@@ -12326,11 +12469,7 @@
         <w:spacing w:after="0" w:line="240" w:lineRule="auto"/>
       </w:pPr>
       <w:r>
-        <w:t xml:space="preserve">HSSFileName – is a string of one to 78 nonblank characters specifying the name of an auxiliary input file defining a specific HSSM-LNAPL source. [HSSFileName] can </w:t>
-      </w:r>
-      <w:r>
-        <w:lastRenderedPageBreak/>
-        <w:t>include a path; constraints imposed by a particular computer operating system regarding file names and paths should be considered when specifying [HSSFileName].</w:t>
+        <w:t>HSSFileName – is a string of one to 78 nonblank characters specifying the name of an auxiliary input file defining a specific HSSM-LNAPL source. [HSSFileName] can include a path; constraints imposed by a particular computer operating system regarding file names and paths should be considered when specifying [HSSFileName].</w:t>
       </w:r>
     </w:p>
     <w:p>
@@ -12574,6 +12713,7 @@
         <w:rPr>
           <w:sz w:val="22"/>
         </w:rPr>
+        <w:lastRenderedPageBreak/>
         <w:tab/>
         <w:t>Format:</w:t>
       </w:r>
@@ -12680,7 +12820,6 @@
         <w:ind w:left="2610" w:hanging="450"/>
       </w:pPr>
       <w:r>
-        <w:lastRenderedPageBreak/>
         <w:t>≠ 0, Mass may leave the lake via simulated lake evaporation;</w:t>
       </w:r>
     </w:p>
@@ -13261,7 +13400,11 @@
         <w:t xml:space="preserve">= 3, </w:t>
       </w:r>
       <w:r>
-        <w:t>a “pump” boundary condition.  Users who specify a withdrawl from a lake via the WTHDRW variable appearing in record set 9a and want to assign a non-zero concentration (default is zero) associated with this specified source, use ISFBCTYP=2;</w:t>
+        <w:t xml:space="preserve">a “pump” boundary condition.  Users who specify a withdrawl from a lake via the WTHDRW variable appearing in record </w:t>
+      </w:r>
+      <w:r>
+        <w:lastRenderedPageBreak/>
+        <w:t>set 9a and want to assign a non-zero concentration (default is zero) associated with this specified source, use ISFBCTYP=2;</w:t>
       </w:r>
     </w:p>
     <w:p>
@@ -13338,7 +13481,6 @@
       </w:pPr>
       <w:bookmarkStart w:id="8" w:name="_Toc321942237"/>
       <w:r>
-        <w:lastRenderedPageBreak/>
         <w:t>RCT Package</w:t>
       </w:r>
       <w:bookmarkEnd w:id="8"/>
@@ -13757,6 +13899,7 @@
         <w:ind w:left="2160"/>
       </w:pPr>
       <w:r>
+        <w:lastRenderedPageBreak/>
         <w:t xml:space="preserve">Note that options 1 and 2 are not intended for modeling chemical reactions between species. </w:t>
       </w:r>
     </w:p>
@@ -13824,11 +13967,7 @@
         <w:ind w:left="2160"/>
       </w:pPr>
       <w:r>
-        <w:t xml:space="preserve">IRCTOP &lt; 2, all reaction variables are specified as a 1-D array with each value in the array corresponding to a single layer. This </w:t>
-      </w:r>
-      <w:r>
-        <w:lastRenderedPageBreak/>
-        <w:t>option is mainly for retaining compatibility with the previous versions of MT3DMS.</w:t>
+        <w:t>IRCTOP &lt; 2, all reaction variables are specified as a 1-D array with each value in the array corresponding to a single layer. This option is mainly for retaining compatibility with the previous versions of MT3DMS.</w:t>
       </w:r>
     </w:p>
     <w:p>
@@ -14486,15 +14625,7 @@
           <w:sz w:val="22"/>
           <w:szCs w:val="22"/>
         </w:rPr>
-        <w:t xml:space="preserve">PRSITY2 is the porosity of the immobile domain, i.e., the ratio of pore spaces filled with immobile fluids over the bulk volume of the aquifer </w:t>
-      </w:r>
-      <w:r>
-        <w:rPr>
-          <w:sz w:val="22"/>
-          <w:szCs w:val="22"/>
-        </w:rPr>
-        <w:lastRenderedPageBreak/>
-        <w:t>medium, when the simulation</w:t>
+        <w:t>PRSITY2 is the porosity of the immobile domain, i.e., the ratio of pore spaces filled with immobile fluids over the bulk volume of the aquifer medium, when the simulation</w:t>
       </w:r>
       <w:r>
         <w:rPr>
@@ -15420,10 +15551,10 @@
             <v:path o:extrusionok="f" gradientshapeok="t" o:connecttype="rect"/>
             <o:lock v:ext="edit" aspectratio="t"/>
           </v:shapetype>
-          <v:shape id="_x0000_i1025" type="#_x0000_t75" style="width:21.9pt;height:19pt" o:ole="">
+          <v:shape id="_x0000_i1025" type="#_x0000_t75" style="width:21.75pt;height:18.75pt" o:ole="">
             <v:imagedata r:id="rId9" o:title=""/>
           </v:shape>
-          <o:OLEObject Type="Embed" ProgID="Equation.3" ShapeID="_x0000_i1025" DrawAspect="Content" ObjectID="_1514965832" r:id="rId10"/>
+          <o:OLEObject Type="Embed" ProgID="Equation.3" ShapeID="_x0000_i1025" DrawAspect="Content" ObjectID="_1515844992" r:id="rId10"/>
         </w:object>
       </w:r>
       <w:r>
@@ -15649,10 +15780,10 @@
           <w:highlight w:val="lightGray"/>
         </w:rPr>
         <w:object w:dxaOrig="460" w:dyaOrig="380" w14:anchorId="5C2B4CE9">
-          <v:shape id="_x0000_i1026" type="#_x0000_t75" style="width:23.05pt;height:19pt" o:ole="">
+          <v:shape id="_x0000_i1026" type="#_x0000_t75" style="width:23.25pt;height:18.75pt" o:ole="">
             <v:imagedata r:id="rId11" o:title=""/>
           </v:shape>
-          <o:OLEObject Type="Embed" ProgID="Equation.3" ShapeID="_x0000_i1026" DrawAspect="Content" ObjectID="_1514965833" r:id="rId12"/>
+          <o:OLEObject Type="Embed" ProgID="Equation.3" ShapeID="_x0000_i1026" DrawAspect="Content" ObjectID="_1515844993" r:id="rId12"/>
         </w:object>
       </w:r>
       <w:r>
@@ -15814,7 +15945,6 @@
           <w:sz w:val="22"/>
           <w:szCs w:val="22"/>
         </w:rPr>
-        <w:lastRenderedPageBreak/>
         <w:t>SP2 is the second sorption or dual-domain model parameter. The use of SP2 depends on the type of</w:t>
       </w:r>
       <w:r>
@@ -16622,6 +16752,7 @@
           <w:sz w:val="22"/>
           <w:szCs w:val="22"/>
         </w:rPr>
+        <w:lastRenderedPageBreak/>
         <w:t xml:space="preserve">If IREACT = 1 (first-order kinetic reactions) </w:t>
       </w:r>
       <w:r>
@@ -16881,10 +17012,10 @@
           <w:highlight w:val="lightGray"/>
         </w:rPr>
         <w:object w:dxaOrig="320" w:dyaOrig="360" w14:anchorId="04327039">
-          <v:shape id="_x0000_i1027" type="#_x0000_t75" style="width:16.7pt;height:17.85pt" o:ole="">
+          <v:shape id="_x0000_i1027" type="#_x0000_t75" style="width:16.5pt;height:18pt" o:ole="">
             <v:imagedata r:id="rId13" o:title=""/>
           </v:shape>
-          <o:OLEObject Type="Embed" ProgID="Equation.3" ShapeID="_x0000_i1027" DrawAspect="Content" ObjectID="_1514965834" r:id="rId14"/>
+          <o:OLEObject Type="Embed" ProgID="Equation.3" ShapeID="_x0000_i1027" DrawAspect="Content" ObjectID="_1515844994" r:id="rId14"/>
         </w:object>
       </w:r>
       <w:r>
@@ -17746,6 +17877,7 @@
           <w:szCs w:val="22"/>
           <w:highlight w:val="lightGray"/>
         </w:rPr>
+        <w:lastRenderedPageBreak/>
         <w:t>Parameters required for simulating a kinetic reaction are input in a separate file. Below are the input instructions for that file.</w:t>
       </w:r>
     </w:p>
@@ -18009,7 +18141,6 @@
           <w:szCs w:val="22"/>
           <w:highlight w:val="lightGray"/>
         </w:rPr>
-        <w:lastRenderedPageBreak/>
         <w:t>NEA is the number of electron acceptors.</w:t>
       </w:r>
     </w:p>
@@ -18878,6 +19009,7 @@
           <w:szCs w:val="22"/>
           <w:highlight w:val="lightGray"/>
         </w:rPr>
+        <w:lastRenderedPageBreak/>
         <w:t>YIELDC is the yield coefficient of each component corresponding to each electron donor.</w:t>
       </w:r>
     </w:p>
@@ -18922,11 +19054,7 @@
         <w:t>Appendix B provides detailed instructions on the new input requirements for the revised MT3D-USGS program.</w:t>
       </w:r>
       <w:r>
-        <w:t xml:space="preserve"> This section describes in general terms, the input variables required to complete a simulation that considers multiple electron donors and electron </w:t>
-      </w:r>
-      <w:r>
-        <w:lastRenderedPageBreak/>
-        <w:t>acceptors, and production of a lower-order ED from the decay of a higher-order ED. The discussion uses a hypothetical system comprising three EDs and five EAs such that nED = 3, nEA = 5, and nED + nEA = 8.  In this hypothetical, the three EAs are (1) benzene, (2) MTBE, and (3) TBA.  The simulated relationships are as follows:  (1) degradation of benzene, without formation of a product; (2) degradation of MTBE with formation of TBA [yield coefficient = 1]; and, (3) degradation of TBA, without formation of a product.  This simulation requires that the following inputs be provided:</w:t>
+        <w:t xml:space="preserve"> This section describes in general terms, the input variables required to complete a simulation that considers multiple electron donors and electron acceptors, and production of a lower-order ED from the decay of a higher-order ED. The discussion uses a hypothetical system comprising three EDs and five EAs such that nED = 3, nEA = 5, and nED + nEA = 8.  In this hypothetical, the three EAs are (1) benzene, (2) MTBE, and (3) TBA.  The simulated relationships are as follows:  (1) degradation of benzene, without formation of a product; (2) degradation of MTBE with formation of TBA [yield coefficient = 1]; and, (3) degradation of TBA, without formation of a product.  This simulation requires that the following inputs be provided:</w:t>
       </w:r>
     </w:p>
     <w:p>
@@ -19018,7 +19146,11 @@
         <w:pStyle w:val="BodyText"/>
       </w:pPr>
       <w:r>
-        <w:t>The inputs for such a simulation are provided as tables, or matrices, in the following order: decay rates, yield coefficients, inhibition constants, and half-saturation constants. If it is assumed that the half saturation constant expresses the concentration minimum at which any activity can occur for that species – i.e., that a single-valued half-saturation constant applies to each combination of ED and EA - the half-saturation constants can be provided as a vector with dimensions nED+nEA. Figure 8 is an example matrix of nED rows and nEA columns that identifies required inputs for the remaining reaction parameters, and Figure 9 is an example matrix with nED + nEA rows by nED + nEA columns that the user must fill in when simulating multiple EA and ED reactions.  Finally, Figure 10 shows a non-square, non-symetric matrix with nED rows and nED + nEA colums that the user must specify when simulating multiple ED and EA reactions.</w:t>
+        <w:t xml:space="preserve">The inputs for such a simulation are provided as tables, or matrices, in the following order: decay rates, yield coefficients, inhibition constants, and half-saturation constants. If it is assumed that the half saturation constant expresses the concentration minimum at which any activity can occur for that species – i.e., that a single-valued half-saturation constant applies to each combination of ED and EA - the half-saturation constants can be provided as a vector with dimensions nED+nEA. Figure 8 is an example matrix of nED </w:t>
+      </w:r>
+      <w:r>
+        <w:lastRenderedPageBreak/>
+        <w:t>rows and nEA columns that identifies required inputs for the remaining reaction parameters, and Figure 9 is an example matrix with nED + nEA rows by nED + nEA columns that the user must fill in when simulating multiple EA and ED reactions.  Finally, Figure 10 shows a non-square, non-symetric matrix with nED rows and nED + nEA colums that the user must specify when simulating multiple ED and EA reactions.</w:t>
       </w:r>
     </w:p>
     <w:tbl>
@@ -22508,11 +22640,7 @@
       <w:bookmarkStart w:id="16" w:name="_Toc384370917"/>
       <w:bookmarkStart w:id="17" w:name="_Toc395246496"/>
       <w:r>
-        <w:t xml:space="preserve">A matrix of required inhibition constants that must be specified when simulating multiple EA and ED reactions.  Although in the general case the matrix could </w:t>
-      </w:r>
-      <w:r>
-        <w:lastRenderedPageBreak/>
-        <w:t>possess nED rows, on most occasions the matrix will actually possess only one row; that is, each species in the reaction possesses a single inhibition constant.</w:t>
+        <w:t>A matrix of required inhibition constants that must be specified when simulating multiple EA and ED reactions.  Although in the general case the matrix could possess nED rows, on most occasions the matrix will actually possess only one row; that is, each species in the reaction possesses a single inhibition constant.</w:t>
       </w:r>
       <w:bookmarkEnd w:id="16"/>
       <w:bookmarkEnd w:id="17"/>
@@ -22805,6 +22933,7 @@
           <w:sz w:val="22"/>
           <w:szCs w:val="22"/>
         </w:rPr>
+        <w:lastRenderedPageBreak/>
         <w:t xml:space="preserve">ICBCSF </w:t>
       </w:r>
       <w:r>
@@ -23497,7 +23626,16 @@
           <w:sz w:val="22"/>
           <w:szCs w:val="22"/>
         </w:rPr>
-        <w:t>] for each stream reach in the simulation and can vary for each simulated component of the simulation.  That is, the length of the array is equal to the number of simulated stream reaches times the number of simulated components.  Values of dispersion for each reach should be entered in the same order that individual reaches are entered for record set 2 in the SFR2 input file.  The first NSTRM entries correspond to NCOMP = 1, with subsequent entries for each NCOMP simulated species.</w:t>
+        <w:t xml:space="preserve">] for each stream reach in the simulation and can vary for each simulated component of the simulation.  That is, the length of the array is equal to the number of simulated stream </w:t>
+      </w:r>
+      <w:r>
+        <w:rPr>
+          <w:rFonts w:eastAsiaTheme="minorHAnsi"/>
+          <w:sz w:val="22"/>
+          <w:szCs w:val="22"/>
+        </w:rPr>
+        <w:lastRenderedPageBreak/>
+        <w:t>reaches times the number of simulated components.  Values of dispersion for each reach should be entered in the same order that individual reaches are entered for record set 2 in the SFR2 input file.  The first NSTRM entries correspond to NCOMP = 1, with subsequent entries for each NCOMP simulated species.</w:t>
       </w:r>
     </w:p>
     <w:p>
@@ -24299,6 +24437,7 @@
         <w:ind w:left="2610" w:hanging="450"/>
       </w:pPr>
       <w:r>
+        <w:lastRenderedPageBreak/>
         <w:t>= 3, a constant-concentration boundary.  Any ISEGBC/IRCHBC combination may set equal to a constant concentration boundary condition.</w:t>
       </w:r>
     </w:p>
@@ -24356,7 +24495,6 @@
           <w:sz w:val="22"/>
           <w:szCs w:val="22"/>
         </w:rPr>
-        <w:lastRenderedPageBreak/>
         <w:t xml:space="preserve">CBCSF is a real number and is the specified concentration associated with the current boundary condition entry.  Repeat CBCSF for each simulated species (NCOMP).  </w:t>
       </w:r>
     </w:p>
@@ -24807,6 +24945,7 @@
           <w:sz w:val="22"/>
           <w:szCs w:val="22"/>
         </w:rPr>
+        <w:lastRenderedPageBreak/>
         <w:t xml:space="preserve">2 </w:t>
       </w:r>
       <w:r>
@@ -24972,7 +25111,6 @@
         <w:rPr>
           <w:rFonts w:ascii="TimesNewRomanPSMT" w:eastAsiaTheme="minorHAnsi" w:hAnsi="TimesNewRomanPSMT" w:cs="TimesNewRomanPSMT"/>
         </w:rPr>
-        <w:lastRenderedPageBreak/>
         <w:t xml:space="preserve">ISSGOUT is the unit number for an optional output file to save the calculated flux-averaged composite concentrations at multi-node wells.  The name of the output file must be specified through the Name File as in </w:t>
       </w:r>
       <w:r>
@@ -25459,6 +25597,7 @@
           <w:sz w:val="22"/>
           <w:szCs w:val="22"/>
         </w:rPr>
+        <w:lastRenderedPageBreak/>
         <w:t xml:space="preserve">If INCEVT </w:t>
       </w:r>
       <w:r>
@@ -25592,7 +25731,6 @@
           <w:sz w:val="22"/>
           <w:szCs w:val="22"/>
         </w:rPr>
-        <w:lastRenderedPageBreak/>
         <w:t xml:space="preserve">Format: </w:t>
       </w:r>
       <w:r>
@@ -26111,6 +26249,7 @@
           <w:sz w:val="22"/>
           <w:szCs w:val="22"/>
         </w:rPr>
+        <w:lastRenderedPageBreak/>
         <w:t>For a special type of sources (ITYPE = 15), CSS is taken directly as the mass-loading rate (MT</w:t>
       </w:r>
       <w:r>
@@ -26226,7 +26365,6 @@
           <w:sz w:val="22"/>
           <w:szCs w:val="22"/>
         </w:rPr>
-        <w:lastRenderedPageBreak/>
         <w:t>ITYPE  = 1, constant-head cell;</w:t>
       </w:r>
     </w:p>
@@ -26500,10 +26638,10 @@
           <w:position w:val="-10"/>
         </w:rPr>
         <w:object w:dxaOrig="4900" w:dyaOrig="340" w14:anchorId="1E07EB90">
-          <v:shape id="_x0000_i1028" type="#_x0000_t75" style="width:244.2pt;height:17.3pt" o:ole="">
+          <v:shape id="_x0000_i1028" type="#_x0000_t75" style="width:244.5pt;height:17.25pt" o:ole="">
             <v:imagedata r:id="rId17" o:title=""/>
           </v:shape>
-          <o:OLEObject Type="Embed" ProgID="Equation.3" ShapeID="_x0000_i1028" DrawAspect="Content" ObjectID="_1514965835" r:id="rId18"/>
+          <o:OLEObject Type="Embed" ProgID="Equation.3" ShapeID="_x0000_i1028" DrawAspect="Content" ObjectID="_1515844995" r:id="rId18"/>
         </w:object>
       </w:r>
     </w:p>
@@ -26717,6 +26855,7 @@
           <w:sz w:val="22"/>
           <w:szCs w:val="22"/>
         </w:rPr>
+        <w:lastRenderedPageBreak/>
         <w:t>In a multiple stress period simulation, a constant-concentration cell, once defined, will remain a constant-concentration cell in the duration of the simulation, but its concentration value can be specified to vary in different stress periods.</w:t>
       </w:r>
     </w:p>
@@ -26765,7 +26904,6 @@
         <w:pStyle w:val="Heading2"/>
       </w:pPr>
       <w:r>
-        <w:lastRenderedPageBreak/>
         <w:t>TOB Package</w:t>
       </w:r>
     </w:p>
@@ -27381,6 +27519,7 @@
           <w:sz w:val="22"/>
           <w:szCs w:val="22"/>
         </w:rPr>
+        <w:lastRenderedPageBreak/>
         <w:t>IUZFBND &gt; 0 indicate</w:t>
       </w:r>
       <w:r>
@@ -28243,6 +28382,7 @@
           <w:sz w:val="22"/>
           <w:szCs w:val="22"/>
         </w:rPr>
+        <w:lastRenderedPageBreak/>
         <w:t>If INC</w:t>
       </w:r>
       <w:r>
@@ -28496,7 +28636,6 @@
           <w:sz w:val="22"/>
           <w:szCs w:val="22"/>
         </w:rPr>
-        <w:lastRenderedPageBreak/>
         <w:t>CUZET</w:t>
       </w:r>
       <w:r>
@@ -29097,6 +29236,7 @@
         <w:jc w:val="both"/>
       </w:pPr>
       <w:r>
+        <w:lastRenderedPageBreak/>
         <w:t xml:space="preserve">New options added in the modified MT3DMS are echoed to the standard output files with a brief description. </w:t>
       </w:r>
     </w:p>
@@ -29179,7 +29319,6 @@
         <w:jc w:val="both"/>
       </w:pPr>
       <w:r>
-        <w:lastRenderedPageBreak/>
         <w:t>The</w:t>
       </w:r>
       <w:r>
@@ -29723,7 +29862,6 @@
         <w:jc w:val="both"/>
       </w:pPr>
       <w:r>
-        <w:lastRenderedPageBreak/>
         <w:t>TEXT is a character string (character*16) set equal to “</w:t>
       </w:r>
       <w:r>
@@ -30000,6 +30138,7 @@
         <w:jc w:val="both"/>
       </w:pPr>
       <w:r>
+        <w:lastRenderedPageBreak/>
         <w:t>If DRYBUD option is active</w:t>
       </w:r>
       <w:r>
@@ -30097,7 +30236,6 @@
       </w:pPr>
       <w:commentRangeStart w:id="22"/>
       <w:r>
-        <w:lastRenderedPageBreak/>
         <w:t>Appendix A.  Example Electron Donor/Electron Acceptor Application Simulation Files</w:t>
       </w:r>
       <w:commentRangeEnd w:id="22"/>
@@ -33257,6 +33395,7 @@
                 <w:sz w:val="20"/>
                 <w:szCs w:val="20"/>
               </w:rPr>
+              <w:lastRenderedPageBreak/>
               <w:t>#</w:t>
             </w:r>
           </w:p>
@@ -34754,7 +34893,6 @@
                 <w:sz w:val="20"/>
                 <w:szCs w:val="20"/>
               </w:rPr>
-              <w:lastRenderedPageBreak/>
               <w:t>Oxygen</w:t>
             </w:r>
           </w:p>
@@ -38746,6 +38884,7 @@
                 <w:sz w:val="20"/>
                 <w:szCs w:val="20"/>
               </w:rPr>
+              <w:lastRenderedPageBreak/>
               <w:t>0</w:t>
             </w:r>
           </w:p>
@@ -40091,7 +40230,6 @@
       </w:pPr>
       <w:bookmarkStart w:id="24" w:name="_Toc395246527"/>
       <w:r>
-        <w:lastRenderedPageBreak/>
         <w:t>Example contents of the MT3D-USGS RCT file corresponding to the 2D multiple EA/ED problem described in the benchmark problem section.</w:t>
       </w:r>
       <w:bookmarkEnd w:id="24"/>
@@ -46963,7 +47101,7 @@
 </file>
 
 <file path=customXml/itemProps1.xml><?xml version="1.0" encoding="utf-8"?>
-<ds:datastoreItem xmlns:ds="http://schemas.openxmlformats.org/officeDocument/2006/customXml" ds:itemID="{7D68977E-1956-460F-BACF-3BE38C8DEB42}">
+<ds:datastoreItem xmlns:ds="http://schemas.openxmlformats.org/officeDocument/2006/customXml" ds:itemID="{B3C42D29-8E84-4024-83E3-79EE81DA128D}">
   <ds:schemaRefs>
     <ds:schemaRef ds:uri="http://schemas.openxmlformats.org/officeDocument/2006/bibliography"/>
   </ds:schemaRefs>

</xml_diff>

<commit_message>
Updating CTS input instructions
</commit_message>
<xml_diff>
--- a/Input_Instructions.docx
+++ b/Input_Instructions.docx
@@ -8762,6 +8762,20 @@
         <w:tab/>
         <w:t>MXCTS, ICTSOUT, MXEXT, MXINJ, MXWEL, IFORCE</w:t>
       </w:r>
+      <w:r>
+        <w:t xml:space="preserve">, </w:t>
+      </w:r>
+    </w:p>
+    <w:p>
+      <w:pPr>
+        <w:autoSpaceDE w:val="0"/>
+        <w:autoSpaceDN w:val="0"/>
+        <w:adjustRightInd w:val="0"/>
+        <w:spacing w:after="0" w:line="240" w:lineRule="auto"/>
+      </w:pPr>
+      <w:r>
+        <w:t xml:space="preserve">                                    ICTSPKG</w:t>
+      </w:r>
     </w:p>
     <w:p>
       <w:pPr>
@@ -8911,11 +8925,11 @@
         <w:t xml:space="preserve">0, </w:t>
       </w:r>
       <w:r>
-        <w:t xml:space="preserve">concentration for all injection wells is set to satisfy treatment levels only if blended concentration exceeds the desired concentration/mass level for a treatment system. If the blended concentration in a treatment system is less than the specified </w:t>
+        <w:t xml:space="preserve">concentration for all injection wells is set to satisfy treatment levels only if blended concentration exceeds the desired concentration/mass level for a treatment system. If the blended </w:t>
       </w:r>
       <w:r>
         <w:lastRenderedPageBreak/>
-        <w:t xml:space="preserve">concentration/mass level, then injection wells inject water with blended concentrations. </w:t>
+        <w:t xml:space="preserve">concentration in a treatment system is less than the specified concentration/mass level, then injection wells inject water with blended concentrations. </w:t>
       </w:r>
     </w:p>
     <w:p>
@@ -8940,68 +8954,6 @@
       </w:r>
       <w:r>
         <w:t>1, concentration for all injection wells is forced to satisfy specified concentration/mass values.</w:t>
-      </w:r>
-    </w:p>
-    <w:p>
-      <w:pPr>
-        <w:autoSpaceDE w:val="0"/>
-        <w:autoSpaceDN w:val="0"/>
-        <w:adjustRightInd w:val="0"/>
-        <w:spacing w:after="0" w:line="240" w:lineRule="auto"/>
-      </w:pPr>
-    </w:p>
-    <w:p>
-      <w:pPr>
-        <w:autoSpaceDE w:val="0"/>
-        <w:autoSpaceDN w:val="0"/>
-        <w:adjustRightInd w:val="0"/>
-        <w:spacing w:after="0" w:line="240" w:lineRule="auto"/>
-      </w:pPr>
-      <w:r>
-        <w:t>For each stress period:</w:t>
-      </w:r>
-    </w:p>
-    <w:p>
-      <w:pPr>
-        <w:autoSpaceDE w:val="0"/>
-        <w:autoSpaceDN w:val="0"/>
-        <w:adjustRightInd w:val="0"/>
-        <w:spacing w:after="0" w:line="240" w:lineRule="auto"/>
-      </w:pPr>
-    </w:p>
-    <w:p>
-      <w:pPr>
-        <w:autoSpaceDE w:val="0"/>
-        <w:autoSpaceDN w:val="0"/>
-        <w:adjustRightInd w:val="0"/>
-        <w:spacing w:after="0" w:line="240" w:lineRule="auto"/>
-      </w:pPr>
-      <w:r>
-        <w:t>2</w:t>
-      </w:r>
-      <w:r>
-        <w:tab/>
-        <w:t>Record:</w:t>
-      </w:r>
-      <w:r>
-        <w:tab/>
-        <w:t>NCTS</w:t>
-      </w:r>
-    </w:p>
-    <w:p>
-      <w:pPr>
-        <w:autoSpaceDE w:val="0"/>
-        <w:autoSpaceDN w:val="0"/>
-        <w:adjustRightInd w:val="0"/>
-        <w:spacing w:after="0" w:line="240" w:lineRule="auto"/>
-      </w:pPr>
-      <w:r>
-        <w:tab/>
-        <w:t>Format:</w:t>
-      </w:r>
-      <w:r>
-        <w:tab/>
-        <w:t>I10</w:t>
       </w:r>
     </w:p>
     <w:p>
@@ -9011,100 +8963,84 @@
           <w:ilvl w:val="0"/>
           <w:numId w:val="8"/>
         </w:numPr>
-        <w:autoSpaceDE w:val="0"/>
-        <w:autoSpaceDN w:val="0"/>
-        <w:adjustRightInd w:val="0"/>
-        <w:spacing w:after="0" w:line="240" w:lineRule="auto"/>
-        <w:ind w:left="2160" w:hanging="270"/>
-      </w:pPr>
-      <w:r>
-        <w:t xml:space="preserve">NCTS is the number of contaminant </w:t>
-      </w:r>
-      <w:r>
-        <w:t xml:space="preserve">treatment </w:t>
-      </w:r>
-      <w:r>
-        <w:t>systems.</w:t>
-      </w:r>
-    </w:p>
-    <w:p>
-      <w:pPr>
-        <w:autoSpaceDE w:val="0"/>
-        <w:autoSpaceDN w:val="0"/>
-        <w:adjustRightInd w:val="0"/>
+        <w:shd w:val="clear" w:color="auto" w:fill="FFFFFF"/>
+        <w:spacing w:after="0" w:line="240" w:lineRule="auto"/>
+        <w:ind w:left="2160"/>
+      </w:pPr>
+      <w:r>
+        <w:t>ICTSPKG – is a flag to identify the MODFLOW well (WEL or MNW2) package that the CTS package will work with, i.e. flow rates associated with the MODFLOW package identified using this flag will be used with the CTS package.</w:t>
+      </w:r>
+    </w:p>
+    <w:p>
+      <w:pPr>
+        <w:shd w:val="clear" w:color="auto" w:fill="FFFFFF"/>
         <w:spacing w:after="0" w:line="240" w:lineRule="auto"/>
         <w:ind w:left="2520"/>
       </w:pPr>
       <w:r>
-        <w:t xml:space="preserve">If </w:t>
-      </w:r>
-      <w:r>
-        <w:t xml:space="preserve">NCTS &gt;= </w:t>
-      </w:r>
-      <w:r>
-        <w:t xml:space="preserve">0, </w:t>
-      </w:r>
-      <w:r>
-        <w:t xml:space="preserve">NCTS is the number of contaminant </w:t>
-      </w:r>
-      <w:r>
-        <w:t xml:space="preserve">treatment </w:t>
-      </w:r>
-      <w:r>
-        <w:t>systems</w:t>
-      </w:r>
-      <w:r>
-        <w:t>.</w:t>
-      </w:r>
-    </w:p>
-    <w:p>
-      <w:pPr>
-        <w:autoSpaceDE w:val="0"/>
-        <w:autoSpaceDN w:val="0"/>
-        <w:adjustRightInd w:val="0"/>
+        <w:t>ICTSPKG = 0, flow rates from the MNW2 package will be used.</w:t>
+      </w:r>
+    </w:p>
+    <w:p>
+      <w:pPr>
+        <w:shd w:val="clear" w:color="auto" w:fill="FFFFFF"/>
         <w:spacing w:after="0" w:line="240" w:lineRule="auto"/>
         <w:ind w:left="2520"/>
       </w:pPr>
       <w:r>
-        <w:t>If NCTS = -1, treatment system information from the previous stress period is reused for the current stress period.</w:t>
-      </w:r>
-    </w:p>
-    <w:p>
-      <w:pPr>
-        <w:autoSpaceDE w:val="0"/>
-        <w:autoSpaceDN w:val="0"/>
-        <w:adjustRightInd w:val="0"/>
-        <w:spacing w:after="0" w:line="240" w:lineRule="auto"/>
-      </w:pPr>
-    </w:p>
-    <w:p>
-      <w:pPr>
-        <w:autoSpaceDE w:val="0"/>
-        <w:autoSpaceDN w:val="0"/>
-        <w:adjustRightInd w:val="0"/>
-        <w:spacing w:after="0" w:line="240" w:lineRule="auto"/>
-      </w:pPr>
-      <w:r>
-        <w:t>For each contaminant treatment system:</w:t>
-      </w:r>
-    </w:p>
-    <w:p>
-      <w:pPr>
-        <w:autoSpaceDE w:val="0"/>
-        <w:autoSpaceDN w:val="0"/>
-        <w:adjustRightInd w:val="0"/>
-        <w:spacing w:after="0" w:line="240" w:lineRule="auto"/>
-      </w:pPr>
-    </w:p>
-    <w:p>
-      <w:pPr>
-        <w:autoSpaceDE w:val="0"/>
-        <w:autoSpaceDN w:val="0"/>
-        <w:adjustRightInd w:val="0"/>
-        <w:spacing w:after="0" w:line="240" w:lineRule="auto"/>
-      </w:pPr>
-      <w:r>
-        <w:t>3</w:t>
+        <w:t xml:space="preserve">ICTSPKG = 1 , </w:t>
+      </w:r>
+      <w:bookmarkStart w:id="5" w:name="_GoBack"/>
+      <w:bookmarkEnd w:id="5"/>
+      <w:r>
+        <w:t>flow rates from the WEL package will be used.</w:t>
+      </w:r>
+    </w:p>
+    <w:p>
+      <w:pPr>
+        <w:autoSpaceDE w:val="0"/>
+        <w:autoSpaceDN w:val="0"/>
+        <w:adjustRightInd w:val="0"/>
+        <w:spacing w:after="0" w:line="240" w:lineRule="auto"/>
+        <w:ind w:left="2160"/>
+      </w:pPr>
+    </w:p>
+    <w:p>
+      <w:pPr>
+        <w:autoSpaceDE w:val="0"/>
+        <w:autoSpaceDN w:val="0"/>
+        <w:adjustRightInd w:val="0"/>
+        <w:spacing w:after="0" w:line="240" w:lineRule="auto"/>
+      </w:pPr>
+    </w:p>
+    <w:p>
+      <w:pPr>
+        <w:autoSpaceDE w:val="0"/>
+        <w:autoSpaceDN w:val="0"/>
+        <w:adjustRightInd w:val="0"/>
+        <w:spacing w:after="0" w:line="240" w:lineRule="auto"/>
+      </w:pPr>
+      <w:r>
+        <w:t>For each stress period:</w:t>
+      </w:r>
+    </w:p>
+    <w:p>
+      <w:pPr>
+        <w:autoSpaceDE w:val="0"/>
+        <w:autoSpaceDN w:val="0"/>
+        <w:adjustRightInd w:val="0"/>
+        <w:spacing w:after="0" w:line="240" w:lineRule="auto"/>
+      </w:pPr>
+    </w:p>
+    <w:p>
+      <w:pPr>
+        <w:autoSpaceDE w:val="0"/>
+        <w:autoSpaceDN w:val="0"/>
+        <w:adjustRightInd w:val="0"/>
+        <w:spacing w:after="0" w:line="240" w:lineRule="auto"/>
+      </w:pPr>
+      <w:r>
+        <w:t>2</w:t>
       </w:r>
       <w:r>
         <w:tab/>
@@ -9112,22 +9048,7 @@
       </w:r>
       <w:r>
         <w:tab/>
-        <w:t xml:space="preserve">ICTS, </w:t>
-      </w:r>
-      <w:r>
-        <w:t>NEXT,</w:t>
-      </w:r>
-      <w:r>
-        <w:t xml:space="preserve"> </w:t>
-      </w:r>
-      <w:r>
-        <w:t>NINJ,</w:t>
-      </w:r>
-      <w:r>
-        <w:t xml:space="preserve"> </w:t>
-      </w:r>
-      <w:r>
-        <w:t>ITRTINJ</w:t>
+        <w:t>NCTS</w:t>
       </w:r>
     </w:p>
     <w:p>
@@ -9143,7 +9064,7 @@
       </w:r>
       <w:r>
         <w:tab/>
-        <w:t>5I10</w:t>
+        <w:t>I10</w:t>
       </w:r>
     </w:p>
     <w:p>
@@ -9160,13 +9081,132 @@
         <w:ind w:left="2160" w:hanging="270"/>
       </w:pPr>
       <w:r>
-        <w:t>I</w:t>
-      </w:r>
-      <w:r>
-        <w:t xml:space="preserve">CTS is the contaminant </w:t>
-      </w:r>
-      <w:r>
-        <w:t>treatment system index number.</w:t>
+        <w:t xml:space="preserve">NCTS is the number of contaminant </w:t>
+      </w:r>
+      <w:r>
+        <w:t xml:space="preserve">treatment </w:t>
+      </w:r>
+      <w:r>
+        <w:t>systems.</w:t>
+      </w:r>
+    </w:p>
+    <w:p>
+      <w:pPr>
+        <w:autoSpaceDE w:val="0"/>
+        <w:autoSpaceDN w:val="0"/>
+        <w:adjustRightInd w:val="0"/>
+        <w:spacing w:after="0" w:line="240" w:lineRule="auto"/>
+        <w:ind w:left="2520"/>
+      </w:pPr>
+      <w:r>
+        <w:t xml:space="preserve">If </w:t>
+      </w:r>
+      <w:r>
+        <w:t xml:space="preserve">NCTS &gt;= </w:t>
+      </w:r>
+      <w:r>
+        <w:t xml:space="preserve">0, </w:t>
+      </w:r>
+      <w:r>
+        <w:t xml:space="preserve">NCTS is the number of contaminant </w:t>
+      </w:r>
+      <w:r>
+        <w:t xml:space="preserve">treatment </w:t>
+      </w:r>
+      <w:r>
+        <w:t>systems</w:t>
+      </w:r>
+      <w:r>
+        <w:t>.</w:t>
+      </w:r>
+    </w:p>
+    <w:p>
+      <w:pPr>
+        <w:autoSpaceDE w:val="0"/>
+        <w:autoSpaceDN w:val="0"/>
+        <w:adjustRightInd w:val="0"/>
+        <w:spacing w:after="0" w:line="240" w:lineRule="auto"/>
+        <w:ind w:left="2520"/>
+      </w:pPr>
+      <w:r>
+        <w:t>If NCTS = -1, treatment system information from the previous stress period is reused for the current stress period.</w:t>
+      </w:r>
+    </w:p>
+    <w:p>
+      <w:pPr>
+        <w:autoSpaceDE w:val="0"/>
+        <w:autoSpaceDN w:val="0"/>
+        <w:adjustRightInd w:val="0"/>
+        <w:spacing w:after="0" w:line="240" w:lineRule="auto"/>
+      </w:pPr>
+    </w:p>
+    <w:p>
+      <w:pPr>
+        <w:autoSpaceDE w:val="0"/>
+        <w:autoSpaceDN w:val="0"/>
+        <w:adjustRightInd w:val="0"/>
+        <w:spacing w:after="0" w:line="240" w:lineRule="auto"/>
+      </w:pPr>
+      <w:r>
+        <w:t>For each contaminant treatment system:</w:t>
+      </w:r>
+    </w:p>
+    <w:p>
+      <w:pPr>
+        <w:autoSpaceDE w:val="0"/>
+        <w:autoSpaceDN w:val="0"/>
+        <w:adjustRightInd w:val="0"/>
+        <w:spacing w:after="0" w:line="240" w:lineRule="auto"/>
+      </w:pPr>
+    </w:p>
+    <w:p>
+      <w:pPr>
+        <w:autoSpaceDE w:val="0"/>
+        <w:autoSpaceDN w:val="0"/>
+        <w:adjustRightInd w:val="0"/>
+        <w:spacing w:after="0" w:line="240" w:lineRule="auto"/>
+      </w:pPr>
+      <w:r>
+        <w:t>3</w:t>
+      </w:r>
+      <w:r>
+        <w:tab/>
+        <w:t>Record:</w:t>
+      </w:r>
+      <w:r>
+        <w:tab/>
+        <w:t xml:space="preserve">ICTS, </w:t>
+      </w:r>
+      <w:r>
+        <w:t>NEXT,</w:t>
+      </w:r>
+      <w:r>
+        <w:t xml:space="preserve"> </w:t>
+      </w:r>
+      <w:r>
+        <w:t>NINJ,</w:t>
+      </w:r>
+      <w:r>
+        <w:t xml:space="preserve"> </w:t>
+      </w:r>
+      <w:r>
+        <w:t>ITRTINJ</w:t>
+      </w:r>
+    </w:p>
+    <w:p>
+      <w:pPr>
+        <w:autoSpaceDE w:val="0"/>
+        <w:autoSpaceDN w:val="0"/>
+        <w:adjustRightInd w:val="0"/>
+        <w:spacing w:after="0" w:line="240" w:lineRule="auto"/>
+      </w:pPr>
+      <w:r>
+        <w:tab/>
+        <w:t>Format:</w:t>
+      </w:r>
+      <w:r>
+        <w:tab/>
+        <w:t>5I10</w:t>
       </w:r>
     </w:p>
     <w:p>
@@ -9183,10 +9223,13 @@
         <w:ind w:left="2160" w:hanging="270"/>
       </w:pPr>
       <w:r>
-        <w:t>NEXT</w:t>
-      </w:r>
-      <w:r>
-        <w:t xml:space="preserve"> is the number of extraction wells for the treatment system number ICTS.</w:t>
+        <w:t>I</w:t>
+      </w:r>
+      <w:r>
+        <w:t xml:space="preserve">CTS is the contaminant </w:t>
+      </w:r>
+      <w:r>
+        <w:t>treatment system index number.</w:t>
       </w:r>
     </w:p>
     <w:p>
@@ -9203,10 +9246,10 @@
         <w:ind w:left="2160" w:hanging="270"/>
       </w:pPr>
       <w:r>
-        <w:t>N</w:t>
-      </w:r>
-      <w:r>
-        <w:t>INJ is the number of injection wells for the treatment system number ICTS.</w:t>
+        <w:t>NEXT</w:t>
+      </w:r>
+      <w:r>
+        <w:t xml:space="preserve"> is the number of extraction wells for the treatment system number ICTS.</w:t>
       </w:r>
     </w:p>
     <w:p>
@@ -9223,149 +9266,10 @@
         <w:ind w:left="2160" w:hanging="270"/>
       </w:pPr>
       <w:r>
-        <w:t>ITRTINJ</w:t>
-      </w:r>
-      <w:r>
-        <w:t xml:space="preserve"> is the level of treatment provided for the treatment system number ICTS. Each treatment system blends concentration collected from all extraction wells contributing to the treatment system and assigns a treated concentration to all injection wells associated with that treatment system based on the treatment option selected.</w:t>
-      </w:r>
-    </w:p>
-    <w:p>
-      <w:pPr>
-        <w:pStyle w:val="ListParagraph"/>
-        <w:autoSpaceDE w:val="0"/>
-        <w:autoSpaceDN w:val="0"/>
-        <w:adjustRightInd w:val="0"/>
-        <w:spacing w:after="0" w:line="240" w:lineRule="auto"/>
-        <w:ind w:left="2520"/>
-      </w:pPr>
-      <w:r>
-        <w:t xml:space="preserve">If </w:t>
-      </w:r>
-      <w:r>
-        <w:t>ITRTINJ</w:t>
-      </w:r>
-      <w:r>
-        <w:t xml:space="preserve"> = 0, no treatment is provided.</w:t>
-      </w:r>
-    </w:p>
-    <w:p>
-      <w:pPr>
-        <w:pStyle w:val="ListParagraph"/>
-        <w:autoSpaceDE w:val="0"/>
-        <w:autoSpaceDN w:val="0"/>
-        <w:adjustRightInd w:val="0"/>
-        <w:spacing w:after="0" w:line="240" w:lineRule="auto"/>
-        <w:ind w:left="2520"/>
-      </w:pPr>
-      <w:r>
-        <w:t xml:space="preserve">If </w:t>
-      </w:r>
-      <w:r>
-        <w:t>ITRTINJ</w:t>
-      </w:r>
-      <w:r>
-        <w:t xml:space="preserve"> = 1, same level of treatment is provided to all injection wells. </w:t>
-      </w:r>
-    </w:p>
-    <w:p>
-      <w:pPr>
-        <w:pStyle w:val="ListParagraph"/>
-        <w:autoSpaceDE w:val="0"/>
-        <w:autoSpaceDN w:val="0"/>
-        <w:adjustRightInd w:val="0"/>
-        <w:spacing w:after="0" w:line="240" w:lineRule="auto"/>
-        <w:ind w:left="2520"/>
-      </w:pPr>
-      <w:r>
-        <w:t xml:space="preserve">If </w:t>
-      </w:r>
-      <w:r>
-        <w:t>ITRTINJ</w:t>
-      </w:r>
-      <w:r>
-        <w:t xml:space="preserve"> = 2, different level of treatment can be provided to each individual injection well.</w:t>
-      </w:r>
-    </w:p>
-    <w:p>
-      <w:pPr>
-        <w:pStyle w:val="ListParagraph"/>
-        <w:autoSpaceDE w:val="0"/>
-        <w:autoSpaceDN w:val="0"/>
-        <w:adjustRightInd w:val="0"/>
-        <w:spacing w:after="0" w:line="240" w:lineRule="auto"/>
-        <w:ind w:left="2520"/>
-      </w:pPr>
-    </w:p>
-    <w:p>
-      <w:pPr>
-        <w:autoSpaceDE w:val="0"/>
-        <w:autoSpaceDN w:val="0"/>
-        <w:adjustRightInd w:val="0"/>
-        <w:spacing w:after="0" w:line="240" w:lineRule="auto"/>
-      </w:pPr>
-      <w:r>
-        <w:t xml:space="preserve">(Enter </w:t>
-      </w:r>
-      <w:r>
-        <w:t>4</w:t>
-      </w:r>
-      <w:r>
-        <w:t xml:space="preserve"> NEXT times if NEXT &gt; 0)</w:t>
-      </w:r>
-    </w:p>
-    <w:p>
-      <w:pPr>
-        <w:autoSpaceDE w:val="0"/>
-        <w:autoSpaceDN w:val="0"/>
-        <w:adjustRightInd w:val="0"/>
-        <w:spacing w:after="0" w:line="240" w:lineRule="auto"/>
-      </w:pPr>
-      <w:r>
-        <w:t>4</w:t>
-      </w:r>
-      <w:r>
-        <w:tab/>
-        <w:t>Record:</w:t>
-      </w:r>
-      <w:r>
-        <w:tab/>
-      </w:r>
-      <w:r>
-        <w:t>KEXT,</w:t>
-      </w:r>
-      <w:r>
-        <w:t xml:space="preserve"> </w:t>
-      </w:r>
-      <w:r>
-        <w:t>IEXT,</w:t>
-      </w:r>
-      <w:r>
-        <w:t xml:space="preserve"> </w:t>
-      </w:r>
-      <w:r>
-        <w:t>JEXT,</w:t>
-      </w:r>
-      <w:r>
-        <w:t xml:space="preserve"> </w:t>
-      </w:r>
-      <w:r>
-        <w:t>IWEXT</w:t>
-      </w:r>
-    </w:p>
-    <w:p>
-      <w:pPr>
-        <w:autoSpaceDE w:val="0"/>
-        <w:autoSpaceDN w:val="0"/>
-        <w:adjustRightInd w:val="0"/>
-        <w:spacing w:after="0" w:line="240" w:lineRule="auto"/>
-      </w:pPr>
-      <w:r>
-        <w:tab/>
-        <w:t>Format:</w:t>
-      </w:r>
-      <w:r>
-        <w:tab/>
-        <w:t>4I10</w:t>
+        <w:t>N</w:t>
+      </w:r>
+      <w:r>
+        <w:t>INJ is the number of injection wells for the treatment system number ICTS.</w:t>
       </w:r>
     </w:p>
     <w:p>
@@ -9382,28 +9286,144 @@
         <w:ind w:left="2160" w:hanging="270"/>
       </w:pPr>
       <w:r>
-        <w:t>KEXT, IEXT, JEXT</w:t>
+        <w:t>ITRTINJ</w:t>
+      </w:r>
+      <w:r>
+        <w:t xml:space="preserve"> is the level of treatment provided for the treatment system number ICTS. Each treatment system blends concentration collected from all extraction wells contributing to the treatment system and assigns a treated concentration to all injection wells associated with that treatment system based on the treatment option selected.</w:t>
+      </w:r>
+    </w:p>
+    <w:p>
+      <w:pPr>
+        <w:pStyle w:val="ListParagraph"/>
+        <w:autoSpaceDE w:val="0"/>
+        <w:autoSpaceDN w:val="0"/>
+        <w:adjustRightInd w:val="0"/>
+        <w:spacing w:after="0" w:line="240" w:lineRule="auto"/>
+        <w:ind w:left="2520"/>
+      </w:pPr>
+      <w:r>
+        <w:t xml:space="preserve">If </w:t>
+      </w:r>
+      <w:r>
+        <w:t>ITRTINJ</w:t>
+      </w:r>
+      <w:r>
+        <w:t xml:space="preserve"> = 0, no treatment is provided.</w:t>
+      </w:r>
+    </w:p>
+    <w:p>
+      <w:pPr>
+        <w:pStyle w:val="ListParagraph"/>
+        <w:autoSpaceDE w:val="0"/>
+        <w:autoSpaceDN w:val="0"/>
+        <w:adjustRightInd w:val="0"/>
+        <w:spacing w:after="0" w:line="240" w:lineRule="auto"/>
+        <w:ind w:left="2520"/>
+      </w:pPr>
+      <w:r>
+        <w:t xml:space="preserve">If </w:t>
+      </w:r>
+      <w:r>
+        <w:t>ITRTINJ</w:t>
+      </w:r>
+      <w:r>
+        <w:t xml:space="preserve"> = 1, same level of treatment is provided to all injection wells. </w:t>
+      </w:r>
+    </w:p>
+    <w:p>
+      <w:pPr>
+        <w:pStyle w:val="ListParagraph"/>
+        <w:autoSpaceDE w:val="0"/>
+        <w:autoSpaceDN w:val="0"/>
+        <w:adjustRightInd w:val="0"/>
+        <w:spacing w:after="0" w:line="240" w:lineRule="auto"/>
+        <w:ind w:left="2520"/>
+      </w:pPr>
+      <w:r>
+        <w:t xml:space="preserve">If </w:t>
+      </w:r>
+      <w:r>
+        <w:t>ITRTINJ</w:t>
+      </w:r>
+      <w:r>
+        <w:t xml:space="preserve"> = 2, different level of treatment can be provided to each individual injection well.</w:t>
+      </w:r>
+    </w:p>
+    <w:p>
+      <w:pPr>
+        <w:pStyle w:val="ListParagraph"/>
+        <w:autoSpaceDE w:val="0"/>
+        <w:autoSpaceDN w:val="0"/>
+        <w:adjustRightInd w:val="0"/>
+        <w:spacing w:after="0" w:line="240" w:lineRule="auto"/>
+        <w:ind w:left="2520"/>
+      </w:pPr>
+    </w:p>
+    <w:p>
+      <w:pPr>
+        <w:autoSpaceDE w:val="0"/>
+        <w:autoSpaceDN w:val="0"/>
+        <w:adjustRightInd w:val="0"/>
+        <w:spacing w:after="0" w:line="240" w:lineRule="auto"/>
+      </w:pPr>
+      <w:r>
+        <w:t>(Enter 4 NEXT times if NEXT &gt; 0)</w:t>
+      </w:r>
+    </w:p>
+    <w:p>
+      <w:pPr>
+        <w:autoSpaceDE w:val="0"/>
+        <w:autoSpaceDN w:val="0"/>
+        <w:adjustRightInd w:val="0"/>
+        <w:spacing w:after="0" w:line="240" w:lineRule="auto"/>
+      </w:pPr>
+      <w:r>
+        <w:lastRenderedPageBreak/>
+        <w:t>4</w:t>
+      </w:r>
+      <w:r>
+        <w:tab/>
+        <w:t>Record:</w:t>
+      </w:r>
+      <w:r>
+        <w:tab/>
+      </w:r>
+      <w:r>
+        <w:t>KEXT,</w:t>
       </w:r>
       <w:r>
         <w:t xml:space="preserve"> </w:t>
       </w:r>
       <w:r>
-        <w:t xml:space="preserve">are </w:t>
-      </w:r>
-      <w:r>
-        <w:t>the layer</w:t>
-      </w:r>
-      <w:r>
-        <w:t>, row, and column</w:t>
-      </w:r>
-      <w:r>
-        <w:t xml:space="preserve"> number</w:t>
-      </w:r>
-      <w:r>
-        <w:t>s of extraction wells</w:t>
-      </w:r>
-      <w:r>
-        <w:t>.</w:t>
+        <w:t>IEXT,</w:t>
+      </w:r>
+      <w:r>
+        <w:t xml:space="preserve"> </w:t>
+      </w:r>
+      <w:r>
+        <w:t>JEXT,</w:t>
+      </w:r>
+      <w:r>
+        <w:t xml:space="preserve"> </w:t>
+      </w:r>
+      <w:r>
+        <w:t>IWEXT</w:t>
+      </w:r>
+    </w:p>
+    <w:p>
+      <w:pPr>
+        <w:autoSpaceDE w:val="0"/>
+        <w:autoSpaceDN w:val="0"/>
+        <w:adjustRightInd w:val="0"/>
+        <w:spacing w:after="0" w:line="240" w:lineRule="auto"/>
+      </w:pPr>
+      <w:r>
+        <w:tab/>
+        <w:t>Format:</w:t>
+      </w:r>
+      <w:r>
+        <w:tab/>
+        <w:t>4I10</w:t>
       </w:r>
     </w:p>
     <w:p>
@@ -9420,85 +9440,28 @@
         <w:ind w:left="2160" w:hanging="270"/>
       </w:pPr>
       <w:r>
-        <w:t xml:space="preserve">IWEXT is the well index number. This number corresponds to the well number as it appears in the WEL file of the flow model. </w:t>
-      </w:r>
-    </w:p>
-    <w:p>
-      <w:pPr>
-        <w:autoSpaceDE w:val="0"/>
-        <w:autoSpaceDN w:val="0"/>
-        <w:adjustRightInd w:val="0"/>
-        <w:spacing w:after="0" w:line="240" w:lineRule="auto"/>
-      </w:pPr>
-    </w:p>
-    <w:p>
-      <w:pPr>
-        <w:autoSpaceDE w:val="0"/>
-        <w:autoSpaceDN w:val="0"/>
-        <w:adjustRightInd w:val="0"/>
-        <w:spacing w:after="0" w:line="240" w:lineRule="auto"/>
-      </w:pPr>
-      <w:r>
-        <w:t xml:space="preserve">(Repeat record </w:t>
-      </w:r>
-      <w:r>
-        <w:t>5</w:t>
-      </w:r>
-      <w:r>
-        <w:t xml:space="preserve"> on the same line for each species)</w:t>
-      </w:r>
-    </w:p>
-    <w:p>
-      <w:pPr>
-        <w:autoSpaceDE w:val="0"/>
-        <w:autoSpaceDN w:val="0"/>
-        <w:adjustRightInd w:val="0"/>
-        <w:spacing w:after="0" w:line="240" w:lineRule="auto"/>
-      </w:pPr>
-      <w:r>
-        <w:t>5</w:t>
-      </w:r>
-      <w:r>
-        <w:tab/>
-        <w:t>Record:</w:t>
-      </w:r>
-      <w:r>
-        <w:tab/>
-      </w:r>
-      <w:r>
-        <w:t>(</w:t>
-      </w:r>
-      <w:r>
-        <w:t>QINCTS</w:t>
-      </w:r>
-      <w:r>
-        <w:t>(n)</w:t>
-      </w:r>
-      <w:r>
-        <w:t xml:space="preserve">, </w:t>
-      </w:r>
-      <w:r>
-        <w:t>CINCTS</w:t>
-      </w:r>
-      <w:r>
-        <w:t>(n), n=1,NCOMP)</w:t>
-      </w:r>
-    </w:p>
-    <w:p>
-      <w:pPr>
-        <w:autoSpaceDE w:val="0"/>
-        <w:autoSpaceDN w:val="0"/>
-        <w:adjustRightInd w:val="0"/>
-        <w:spacing w:after="0" w:line="240" w:lineRule="auto"/>
-      </w:pPr>
-      <w:r>
-        <w:lastRenderedPageBreak/>
-        <w:tab/>
-        <w:t>Format:</w:t>
-      </w:r>
-      <w:r>
-        <w:tab/>
-        <w:t>2F10.0</w:t>
+        <w:t>KEXT, IEXT, JEXT</w:t>
+      </w:r>
+      <w:r>
+        <w:t xml:space="preserve"> </w:t>
+      </w:r>
+      <w:r>
+        <w:t xml:space="preserve">are </w:t>
+      </w:r>
+      <w:r>
+        <w:t>the layer</w:t>
+      </w:r>
+      <w:r>
+        <w:t>, row, and column</w:t>
+      </w:r>
+      <w:r>
+        <w:t xml:space="preserve"> number</w:t>
+      </w:r>
+      <w:r>
+        <w:t>s of extraction wells</w:t>
+      </w:r>
+      <w:r>
+        <w:t>.</w:t>
       </w:r>
     </w:p>
     <w:p>
@@ -9515,10 +9478,84 @@
         <w:ind w:left="2160" w:hanging="270"/>
       </w:pPr>
       <w:r>
+        <w:t xml:space="preserve">IWEXT is the well index number. This number corresponds to the well number as it appears in the WEL file of the flow model. </w:t>
+      </w:r>
+    </w:p>
+    <w:p>
+      <w:pPr>
+        <w:autoSpaceDE w:val="0"/>
+        <w:autoSpaceDN w:val="0"/>
+        <w:adjustRightInd w:val="0"/>
+        <w:spacing w:after="0" w:line="240" w:lineRule="auto"/>
+      </w:pPr>
+    </w:p>
+    <w:p>
+      <w:pPr>
+        <w:autoSpaceDE w:val="0"/>
+        <w:autoSpaceDN w:val="0"/>
+        <w:adjustRightInd w:val="0"/>
+        <w:spacing w:after="0" w:line="240" w:lineRule="auto"/>
+      </w:pPr>
+      <w:r>
+        <w:t xml:space="preserve">(Repeat record </w:t>
+      </w:r>
+      <w:r>
+        <w:t>5</w:t>
+      </w:r>
+      <w:r>
+        <w:t xml:space="preserve"> on the same line for each species)</w:t>
+      </w:r>
+    </w:p>
+    <w:p>
+      <w:pPr>
+        <w:autoSpaceDE w:val="0"/>
+        <w:autoSpaceDN w:val="0"/>
+        <w:adjustRightInd w:val="0"/>
+        <w:spacing w:after="0" w:line="240" w:lineRule="auto"/>
+      </w:pPr>
+      <w:r>
+        <w:t>5</w:t>
+      </w:r>
+      <w:r>
+        <w:tab/>
+        <w:t>Record:</w:t>
+      </w:r>
+      <w:r>
+        <w:tab/>
+      </w:r>
+      <w:r>
+        <w:t>(</w:t>
+      </w:r>
+      <w:r>
         <w:t>QINCTS</w:t>
       </w:r>
       <w:r>
-        <w:t xml:space="preserve"> is the external flow entering a treatment system. External flow may be flow entering a treatment system that is not a part of the model domain but plays an important role in influencing the blended concentration of a treatment system. </w:t>
+        <w:t>(n)</w:t>
+      </w:r>
+      <w:r>
+        <w:t xml:space="preserve">, </w:t>
+      </w:r>
+      <w:r>
+        <w:t>CINCTS</w:t>
+      </w:r>
+      <w:r>
+        <w:t>(n), n=1,NCOMP)</w:t>
+      </w:r>
+    </w:p>
+    <w:p>
+      <w:pPr>
+        <w:autoSpaceDE w:val="0"/>
+        <w:autoSpaceDN w:val="0"/>
+        <w:adjustRightInd w:val="0"/>
+        <w:spacing w:after="0" w:line="240" w:lineRule="auto"/>
+      </w:pPr>
+      <w:r>
+        <w:tab/>
+        <w:t>Format:</w:t>
+      </w:r>
+      <w:r>
+        <w:tab/>
+        <w:t>2F10.0</w:t>
       </w:r>
     </w:p>
     <w:p>
@@ -9535,94 +9572,10 @@
         <w:ind w:left="2160" w:hanging="270"/>
       </w:pPr>
       <w:r>
-        <w:t>CINCTS</w:t>
-      </w:r>
-      <w:r>
-        <w:t xml:space="preserve"> is the concentration with which the external flow enters a treatment system. </w:t>
-      </w:r>
-    </w:p>
-    <w:p>
-      <w:pPr>
-        <w:autoSpaceDE w:val="0"/>
-        <w:autoSpaceDN w:val="0"/>
-        <w:adjustRightInd w:val="0"/>
-        <w:spacing w:after="0" w:line="240" w:lineRule="auto"/>
-      </w:pPr>
-    </w:p>
-    <w:p>
-      <w:pPr>
-        <w:autoSpaceDE w:val="0"/>
-        <w:autoSpaceDN w:val="0"/>
-        <w:adjustRightInd w:val="0"/>
-        <w:spacing w:after="0" w:line="240" w:lineRule="auto"/>
-      </w:pPr>
-      <w:r>
-        <w:t xml:space="preserve">(Enter </w:t>
-      </w:r>
-      <w:r>
-        <w:t>6</w:t>
-      </w:r>
-      <w:r>
-        <w:t xml:space="preserve"> only if ITRT</w:t>
-      </w:r>
-      <w:r>
-        <w:t>INJ</w:t>
-      </w:r>
-      <w:r>
-        <w:t xml:space="preserve"> = 1; Repeat record </w:t>
-      </w:r>
-      <w:r>
-        <w:t>6</w:t>
-      </w:r>
-      <w:r>
-        <w:t xml:space="preserve"> on the same line for each species)</w:t>
-      </w:r>
-    </w:p>
-    <w:p>
-      <w:pPr>
-        <w:autoSpaceDE w:val="0"/>
-        <w:autoSpaceDN w:val="0"/>
-        <w:adjustRightInd w:val="0"/>
-        <w:spacing w:after="0" w:line="240" w:lineRule="auto"/>
-      </w:pPr>
-      <w:r>
-        <w:t>6</w:t>
-      </w:r>
-      <w:r>
-        <w:tab/>
-        <w:t>Record:</w:t>
-      </w:r>
-      <w:r>
-        <w:tab/>
-        <w:t>(IOPT</w:t>
-      </w:r>
-      <w:r>
-        <w:t>INJ</w:t>
-      </w:r>
-      <w:r>
-        <w:t>(n), CMCHG</w:t>
-      </w:r>
-      <w:r>
-        <w:t>INJ</w:t>
-      </w:r>
-      <w:r>
-        <w:t>(n), n=1,NCOMP)</w:t>
-      </w:r>
-    </w:p>
-    <w:p>
-      <w:pPr>
-        <w:autoSpaceDE w:val="0"/>
-        <w:autoSpaceDN w:val="0"/>
-        <w:adjustRightInd w:val="0"/>
-        <w:spacing w:after="0" w:line="240" w:lineRule="auto"/>
-      </w:pPr>
-      <w:r>
-        <w:tab/>
-        <w:t>Format:</w:t>
-      </w:r>
-      <w:r>
-        <w:tab/>
-        <w:t>1000(I10, F10.0)</w:t>
+        <w:t>QINCTS</w:t>
+      </w:r>
+      <w:r>
+        <w:t xml:space="preserve"> is the external flow entering a treatment system. External flow may be flow entering a treatment system that is not a part of the model domain but plays an important role in influencing the blended concentration of a treatment system. </w:t>
       </w:r>
     </w:p>
     <w:p>
@@ -9639,113 +9592,94 @@
         <w:ind w:left="2160" w:hanging="270"/>
       </w:pPr>
       <w:r>
-        <w:t xml:space="preserve">IOPTINJ – is a treatment option. Negative values indicate removal of concentration/mass and positive values indicate addition of concentration/mass. Treatment is applied at the level of each individual injection well. </w:t>
-      </w:r>
-    </w:p>
-    <w:p>
-      <w:pPr>
-        <w:pStyle w:val="ListParagraph"/>
-        <w:autoSpaceDE w:val="0"/>
-        <w:autoSpaceDN w:val="0"/>
-        <w:adjustRightInd w:val="0"/>
-        <w:spacing w:after="0" w:line="240" w:lineRule="auto"/>
-        <w:ind w:left="2520"/>
-      </w:pPr>
-      <w:r>
-        <w:t xml:space="preserve">If </w:t>
-      </w:r>
-      <w:r>
-        <w:t>IOPT</w:t>
-      </w:r>
-      <w:r>
-        <w:t xml:space="preserve">INJ = 1, </w:t>
-      </w:r>
-      <w:r>
-        <w:rPr>
-          <w:b/>
-        </w:rPr>
-        <w:t>percentage</w:t>
-      </w:r>
-      <w:r>
-        <w:t xml:space="preserve"> concentration/mass addition/removal is performed. Percentages must be specified as fractions. Example, for 50% concentration/mass removal is desired, -0.5 must be specified.</w:t>
-      </w:r>
-    </w:p>
-    <w:p>
-      <w:pPr>
-        <w:pStyle w:val="ListParagraph"/>
-        <w:autoSpaceDE w:val="0"/>
-        <w:autoSpaceDN w:val="0"/>
-        <w:adjustRightInd w:val="0"/>
-        <w:spacing w:after="0" w:line="240" w:lineRule="auto"/>
-        <w:ind w:left="2520"/>
-      </w:pPr>
-      <w:r>
-        <w:t xml:space="preserve">If </w:t>
-      </w:r>
-      <w:r>
-        <w:t>IOPT</w:t>
-      </w:r>
-      <w:r>
-        <w:t xml:space="preserve">INJ = 2, </w:t>
-      </w:r>
-      <w:r>
-        <w:rPr>
-          <w:b/>
-        </w:rPr>
-        <w:t>concentration</w:t>
-      </w:r>
-      <w:r>
-        <w:t xml:space="preserve"> is added/removed from the blended concentration. Specified concentration CMCHGINJ is added to the blended concentration. If the specified concentration removal, CMCHGINJ, is greater than the blended concentration, the treated concentration is set to zero. </w:t>
-      </w:r>
-    </w:p>
-    <w:p>
-      <w:pPr>
-        <w:pStyle w:val="ListParagraph"/>
-        <w:autoSpaceDE w:val="0"/>
-        <w:autoSpaceDN w:val="0"/>
-        <w:adjustRightInd w:val="0"/>
-        <w:spacing w:after="0" w:line="240" w:lineRule="auto"/>
-        <w:ind w:left="2520"/>
-      </w:pPr>
-      <w:r>
-        <w:t xml:space="preserve">If </w:t>
-      </w:r>
-      <w:r>
-        <w:t>IOPT</w:t>
-      </w:r>
-      <w:r>
-        <w:t xml:space="preserve">INJ = 3, </w:t>
-      </w:r>
-      <w:r>
-        <w:rPr>
-          <w:b/>
-        </w:rPr>
-        <w:t>mass</w:t>
-      </w:r>
-      <w:r>
-        <w:t xml:space="preserve"> is added/removed from the blended concentration. Specified mass CMCHGINJ is added to the blended concentration. If the specified mass removal, CMCHGINJ, is greater than the blended total mass, the treated concentration is set to zero. </w:t>
-      </w:r>
-    </w:p>
-    <w:p>
-      <w:pPr>
-        <w:pStyle w:val="ListParagraph"/>
-        <w:autoSpaceDE w:val="0"/>
-        <w:autoSpaceDN w:val="0"/>
-        <w:adjustRightInd w:val="0"/>
-        <w:spacing w:after="0" w:line="240" w:lineRule="auto"/>
-        <w:ind w:left="2520"/>
-      </w:pPr>
-      <w:r>
-        <w:t xml:space="preserve">If IOPTINJ = 4, </w:t>
-      </w:r>
-      <w:r>
-        <w:rPr>
-          <w:b/>
-        </w:rPr>
-        <w:t>specified concentration</w:t>
-      </w:r>
-      <w:r>
-        <w:t xml:space="preserve"> is set equal to the entered value CMCHGINJ. A positive value is expected for CMCHGINJ with this option. </w:t>
+        <w:t>CINCTS</w:t>
+      </w:r>
+      <w:r>
+        <w:t xml:space="preserve"> is the concentration with which the external flow enters a treatment system. </w:t>
+      </w:r>
+    </w:p>
+    <w:p>
+      <w:pPr>
+        <w:autoSpaceDE w:val="0"/>
+        <w:autoSpaceDN w:val="0"/>
+        <w:adjustRightInd w:val="0"/>
+        <w:spacing w:after="0" w:line="240" w:lineRule="auto"/>
+      </w:pPr>
+    </w:p>
+    <w:p>
+      <w:pPr>
+        <w:autoSpaceDE w:val="0"/>
+        <w:autoSpaceDN w:val="0"/>
+        <w:adjustRightInd w:val="0"/>
+        <w:spacing w:after="0" w:line="240" w:lineRule="auto"/>
+      </w:pPr>
+      <w:r>
+        <w:t xml:space="preserve">(Enter </w:t>
+      </w:r>
+      <w:r>
+        <w:t>6</w:t>
+      </w:r>
+      <w:r>
+        <w:t xml:space="preserve"> only if ITRT</w:t>
+      </w:r>
+      <w:r>
+        <w:t>INJ</w:t>
+      </w:r>
+      <w:r>
+        <w:t xml:space="preserve"> = 1; Repeat record </w:t>
+      </w:r>
+      <w:r>
+        <w:t>6</w:t>
+      </w:r>
+      <w:r>
+        <w:t xml:space="preserve"> on the same line for each species)</w:t>
+      </w:r>
+    </w:p>
+    <w:p>
+      <w:pPr>
+        <w:autoSpaceDE w:val="0"/>
+        <w:autoSpaceDN w:val="0"/>
+        <w:adjustRightInd w:val="0"/>
+        <w:spacing w:after="0" w:line="240" w:lineRule="auto"/>
+      </w:pPr>
+      <w:r>
+        <w:t>6</w:t>
+      </w:r>
+      <w:r>
+        <w:tab/>
+        <w:t>Record:</w:t>
+      </w:r>
+      <w:r>
+        <w:tab/>
+        <w:t>(IOPT</w:t>
+      </w:r>
+      <w:r>
+        <w:t>INJ</w:t>
+      </w:r>
+      <w:r>
+        <w:t>(n), CMCHG</w:t>
+      </w:r>
+      <w:r>
+        <w:t>INJ</w:t>
+      </w:r>
+      <w:r>
+        <w:t>(n), n=1,NCOMP)</w:t>
+      </w:r>
+    </w:p>
+    <w:p>
+      <w:pPr>
+        <w:autoSpaceDE w:val="0"/>
+        <w:autoSpaceDN w:val="0"/>
+        <w:adjustRightInd w:val="0"/>
+        <w:spacing w:after="0" w:line="240" w:lineRule="auto"/>
+      </w:pPr>
+      <w:r>
+        <w:tab/>
+        <w:t>Format:</w:t>
+      </w:r>
+      <w:r>
+        <w:tab/>
+        <w:t>1000(I10, F10.0)</w:t>
       </w:r>
     </w:p>
     <w:p>
@@ -9762,13 +9696,7 @@
         <w:ind w:left="2160" w:hanging="270"/>
       </w:pPr>
       <w:r>
-        <w:t>CMCHGINJ is the addition, removal, or specified concentration/mass values</w:t>
-      </w:r>
-      <w:r>
-        <w:t xml:space="preserve"> </w:t>
-      </w:r>
-      <w:r>
-        <w:t>set for the treatment system. Concentration/mass is added, removed, or used as specified concentrations depending on the treatment option IOPTINJ.</w:t>
+        <w:t xml:space="preserve">IOPTINJ – is a treatment option. Negative values indicate removal of concentration/mass and positive values indicate addition of concentration/mass. Treatment is applied at the level of each individual injection well. </w:t>
       </w:r>
     </w:p>
     <w:p>
@@ -9778,8 +9706,26 @@
         <w:autoSpaceDN w:val="0"/>
         <w:adjustRightInd w:val="0"/>
         <w:spacing w:after="0" w:line="240" w:lineRule="auto"/>
-        <w:ind w:left="2160"/>
-      </w:pPr>
+        <w:ind w:left="2520"/>
+      </w:pPr>
+      <w:r>
+        <w:t xml:space="preserve">If </w:t>
+      </w:r>
+      <w:r>
+        <w:t>IOPT</w:t>
+      </w:r>
+      <w:r>
+        <w:t xml:space="preserve">INJ = 1, </w:t>
+      </w:r>
+      <w:r>
+        <w:rPr>
+          <w:b/>
+        </w:rPr>
+        <w:t>percentage</w:t>
+      </w:r>
+      <w:r>
+        <w:t xml:space="preserve"> concentration/mass addition/removal is performed. Percentages must be specified as fractions. Example, for 50% concentration/mass removal is desired, -0.5 must be specified.</w:t>
+      </w:r>
     </w:p>
     <w:p>
       <w:pPr>
@@ -9788,88 +9734,75 @@
         <w:autoSpaceDN w:val="0"/>
         <w:adjustRightInd w:val="0"/>
         <w:spacing w:after="0" w:line="240" w:lineRule="auto"/>
-        <w:ind w:left="2160"/>
-      </w:pPr>
-      <w:r>
-        <w:t>Note that concentration/mass values as specified by CMCHG</w:t>
-      </w:r>
-      <w:r>
-        <w:t>INJ</w:t>
-      </w:r>
-      <w:r>
-        <w:t xml:space="preserve"> are enforced if the option IFORCE is set to 1. If IFORCE is set to 0, then CMCHG</w:t>
-      </w:r>
-      <w:r>
-        <w:t>INJ</w:t>
-      </w:r>
-      <w:r>
-        <w:t xml:space="preserve"> is enforced only when the blended concentration exceeds the specified concentration CNTE. </w:t>
-      </w:r>
-    </w:p>
-    <w:p>
-      <w:pPr>
-        <w:autoSpaceDE w:val="0"/>
-        <w:autoSpaceDN w:val="0"/>
-        <w:adjustRightInd w:val="0"/>
-        <w:spacing w:after="0" w:line="240" w:lineRule="auto"/>
-      </w:pPr>
-    </w:p>
-    <w:p>
-      <w:pPr>
-        <w:autoSpaceDE w:val="0"/>
-        <w:autoSpaceDN w:val="0"/>
-        <w:adjustRightInd w:val="0"/>
-        <w:spacing w:after="0" w:line="240" w:lineRule="auto"/>
-      </w:pPr>
-      <w:r>
-        <w:t xml:space="preserve">(Enter </w:t>
-      </w:r>
-      <w:r>
-        <w:t>7</w:t>
-      </w:r>
-      <w:r>
-        <w:t xml:space="preserve"> only if IFORCE = 0)</w:t>
-      </w:r>
-    </w:p>
-    <w:p>
-      <w:pPr>
-        <w:autoSpaceDE w:val="0"/>
-        <w:autoSpaceDN w:val="0"/>
-        <w:adjustRightInd w:val="0"/>
-        <w:spacing w:after="0" w:line="240" w:lineRule="auto"/>
-      </w:pPr>
-      <w:r>
-        <w:t>7</w:t>
-      </w:r>
-      <w:r>
-        <w:tab/>
-        <w:t>Record:</w:t>
-      </w:r>
-      <w:r>
-        <w:tab/>
-        <w:t>(</w:t>
-      </w:r>
-      <w:r>
-        <w:t>CNTE</w:t>
-      </w:r>
-      <w:r>
-        <w:t>(n), n=1,NCOMP)</w:t>
-      </w:r>
-    </w:p>
-    <w:p>
-      <w:pPr>
-        <w:autoSpaceDE w:val="0"/>
-        <w:autoSpaceDN w:val="0"/>
-        <w:adjustRightInd w:val="0"/>
-        <w:spacing w:after="0" w:line="240" w:lineRule="auto"/>
-      </w:pPr>
-      <w:r>
-        <w:tab/>
-        <w:t>Format:</w:t>
-      </w:r>
-      <w:r>
-        <w:tab/>
-        <w:t>1000( F10.0)</w:t>
+        <w:ind w:left="2520"/>
+      </w:pPr>
+      <w:r>
+        <w:t xml:space="preserve">If </w:t>
+      </w:r>
+      <w:r>
+        <w:t>IOPT</w:t>
+      </w:r>
+      <w:r>
+        <w:t xml:space="preserve">INJ = 2, </w:t>
+      </w:r>
+      <w:r>
+        <w:rPr>
+          <w:b/>
+        </w:rPr>
+        <w:t>concentration</w:t>
+      </w:r>
+      <w:r>
+        <w:t xml:space="preserve"> is added/removed from the blended concentration. Specified concentration CMCHGINJ is added to the blended concentration. If the specified concentration removal, CMCHGINJ, is greater than the blended concentration, the treated concentration is set to zero. </w:t>
+      </w:r>
+    </w:p>
+    <w:p>
+      <w:pPr>
+        <w:pStyle w:val="ListParagraph"/>
+        <w:autoSpaceDE w:val="0"/>
+        <w:autoSpaceDN w:val="0"/>
+        <w:adjustRightInd w:val="0"/>
+        <w:spacing w:after="0" w:line="240" w:lineRule="auto"/>
+        <w:ind w:left="2520"/>
+      </w:pPr>
+      <w:r>
+        <w:t xml:space="preserve">If </w:t>
+      </w:r>
+      <w:r>
+        <w:t>IOPT</w:t>
+      </w:r>
+      <w:r>
+        <w:t xml:space="preserve">INJ = 3, </w:t>
+      </w:r>
+      <w:r>
+        <w:rPr>
+          <w:b/>
+        </w:rPr>
+        <w:t>mass</w:t>
+      </w:r>
+      <w:r>
+        <w:t xml:space="preserve"> is added/removed from the blended concentration. Specified mass CMCHGINJ is added to the blended concentration. If the specified mass removal, CMCHGINJ, is greater than the blended total mass, the treated concentration is set to zero. </w:t>
+      </w:r>
+    </w:p>
+    <w:p>
+      <w:pPr>
+        <w:pStyle w:val="ListParagraph"/>
+        <w:autoSpaceDE w:val="0"/>
+        <w:autoSpaceDN w:val="0"/>
+        <w:adjustRightInd w:val="0"/>
+        <w:spacing w:after="0" w:line="240" w:lineRule="auto"/>
+        <w:ind w:left="2520"/>
+      </w:pPr>
+      <w:r>
+        <w:t xml:space="preserve">If IOPTINJ = 4, </w:t>
+      </w:r>
+      <w:r>
+        <w:rPr>
+          <w:b/>
+        </w:rPr>
+        <w:t>specified concentration</w:t>
+      </w:r>
+      <w:r>
+        <w:t xml:space="preserve"> is set equal to the entered value CMCHGINJ. A positive value is expected for CMCHGINJ with this option. </w:t>
       </w:r>
     </w:p>
     <w:p>
@@ -9886,11 +9819,49 @@
         <w:ind w:left="2160" w:hanging="270"/>
       </w:pPr>
       <w:r>
+        <w:t>CMCHGINJ is the addition, removal, or specified concentration/mass values</w:t>
+      </w:r>
+      <w:r>
+        <w:t xml:space="preserve"> </w:t>
+      </w:r>
+      <w:r>
+        <w:t>set for the treatment system. Concentration/mass is added, removed, or used as specified concentrations depending on the treatment option IOPTINJ.</w:t>
+      </w:r>
+    </w:p>
+    <w:p>
+      <w:pPr>
+        <w:pStyle w:val="ListParagraph"/>
+        <w:autoSpaceDE w:val="0"/>
+        <w:autoSpaceDN w:val="0"/>
+        <w:adjustRightInd w:val="0"/>
+        <w:spacing w:after="0" w:line="240" w:lineRule="auto"/>
+        <w:ind w:left="2160"/>
+      </w:pPr>
+    </w:p>
+    <w:p>
+      <w:pPr>
+        <w:pStyle w:val="ListParagraph"/>
+        <w:autoSpaceDE w:val="0"/>
+        <w:autoSpaceDN w:val="0"/>
+        <w:adjustRightInd w:val="0"/>
+        <w:spacing w:after="0" w:line="240" w:lineRule="auto"/>
+        <w:ind w:left="2160"/>
+      </w:pPr>
+      <w:r>
         <w:lastRenderedPageBreak/>
-        <w:t>CNTE</w:t>
-      </w:r>
-      <w:r>
-        <w:t xml:space="preserve"> is the concentration that is not to be exceeded for a treatment system. Treatment is applied to blended concentration only if it exceeds CNTE, when IFORCE is set to 0. </w:t>
+        <w:t>Note that concentration/mass values as specified by CMCHG</w:t>
+      </w:r>
+      <w:r>
+        <w:t>INJ</w:t>
+      </w:r>
+      <w:r>
+        <w:t xml:space="preserve"> are enforced if the option IFORCE is set to 1. If IFORCE is set to 0, then CMCHG</w:t>
+      </w:r>
+      <w:r>
+        <w:t>INJ</w:t>
+      </w:r>
+      <w:r>
+        <w:t xml:space="preserve"> is enforced only when the blended concentration exceeds the specified concentration CNTE. </w:t>
       </w:r>
     </w:p>
     <w:p>
@@ -9912,21 +9883,21 @@
         <w:t xml:space="preserve">(Enter </w:t>
       </w:r>
       <w:r>
-        <w:t>8</w:t>
-      </w:r>
-      <w:r>
-        <w:t xml:space="preserve"> NINJ times if NINJ &gt; 0)</w:t>
-      </w:r>
-    </w:p>
-    <w:p>
-      <w:pPr>
-        <w:autoSpaceDE w:val="0"/>
-        <w:autoSpaceDN w:val="0"/>
-        <w:adjustRightInd w:val="0"/>
-        <w:spacing w:after="0" w:line="240" w:lineRule="auto"/>
-      </w:pPr>
-      <w:r>
-        <w:t>8</w:t>
+        <w:t>7</w:t>
+      </w:r>
+      <w:r>
+        <w:t xml:space="preserve"> only if IFORCE = 0)</w:t>
+      </w:r>
+    </w:p>
+    <w:p>
+      <w:pPr>
+        <w:autoSpaceDE w:val="0"/>
+        <w:autoSpaceDN w:val="0"/>
+        <w:adjustRightInd w:val="0"/>
+        <w:spacing w:after="0" w:line="240" w:lineRule="auto"/>
+      </w:pPr>
+      <w:r>
+        <w:t>7</w:t>
       </w:r>
       <w:r>
         <w:tab/>
@@ -9934,90 +9905,13 @@
       </w:r>
       <w:r>
         <w:tab/>
-      </w:r>
-      <w:r>
-        <w:t>K</w:t>
-      </w:r>
-      <w:r>
-        <w:t>INJ</w:t>
-      </w:r>
-      <w:r>
-        <w:t>,</w:t>
-      </w:r>
-      <w:r>
-        <w:t xml:space="preserve"> </w:t>
-      </w:r>
-      <w:r>
-        <w:t>I</w:t>
-      </w:r>
-      <w:r>
-        <w:t>INJ</w:t>
-      </w:r>
-      <w:r>
-        <w:t>,</w:t>
-      </w:r>
-      <w:r>
-        <w:t xml:space="preserve"> </w:t>
-      </w:r>
-      <w:r>
-        <w:t>J</w:t>
-      </w:r>
-      <w:r>
-        <w:t>INJ</w:t>
-      </w:r>
-      <w:r>
-        <w:t>,</w:t>
-      </w:r>
-      <w:r>
-        <w:t xml:space="preserve"> </w:t>
-      </w:r>
-      <w:r>
-        <w:t>IW</w:t>
-      </w:r>
-      <w:r>
-        <w:t>INJ,</w:t>
-      </w:r>
-    </w:p>
-    <w:p>
-      <w:pPr>
-        <w:autoSpaceDE w:val="0"/>
-        <w:autoSpaceDN w:val="0"/>
-        <w:adjustRightInd w:val="0"/>
-        <w:spacing w:after="0" w:line="240" w:lineRule="auto"/>
-        <w:ind w:left="1440" w:firstLine="720"/>
-      </w:pPr>
-      <w:r>
-        <w:t>(IOPT</w:t>
-      </w:r>
-      <w:r>
-        <w:t>INJ</w:t>
-      </w:r>
-      <w:r>
         <w:t>(</w:t>
       </w:r>
       <w:r>
-        <w:t>n</w:t>
-      </w:r>
-      <w:r>
-        <w:t>),CMCHG</w:t>
-      </w:r>
-      <w:r>
-        <w:t>INJ</w:t>
-      </w:r>
-      <w:r>
-        <w:t>(</w:t>
-      </w:r>
-      <w:r>
-        <w:t>n</w:t>
-      </w:r>
-      <w:r>
-        <w:t>),</w:t>
-      </w:r>
-      <w:r>
-        <w:t xml:space="preserve"> n</w:t>
-      </w:r>
-      <w:r>
-        <w:t>=1,NCOMP)</w:t>
+        <w:t>CNTE</w:t>
+      </w:r>
+      <w:r>
+        <w:t>(n), n=1,NCOMP)</w:t>
       </w:r>
     </w:p>
     <w:p>
@@ -10033,11 +9927,6 @@
       </w:r>
       <w:r>
         <w:tab/>
-      </w:r>
-      <w:r>
-        <w:t xml:space="preserve">4I10, </w:t>
-      </w:r>
-      <w:r>
         <w:t>1000( F10.0)</w:t>
       </w:r>
     </w:p>
@@ -10055,28 +9944,158 @@
         <w:ind w:left="2160" w:hanging="270"/>
       </w:pPr>
       <w:r>
-        <w:t>KINJ, IINJ, JINJ</w:t>
+        <w:t>CNTE</w:t>
+      </w:r>
+      <w:r>
+        <w:t xml:space="preserve"> is the concentration that is not to be exceeded for a treatment system. Treatment is applied to blended concentration only if it exceeds CNTE, when IFORCE is set to 0. </w:t>
+      </w:r>
+    </w:p>
+    <w:p>
+      <w:pPr>
+        <w:autoSpaceDE w:val="0"/>
+        <w:autoSpaceDN w:val="0"/>
+        <w:adjustRightInd w:val="0"/>
+        <w:spacing w:after="0" w:line="240" w:lineRule="auto"/>
+      </w:pPr>
+    </w:p>
+    <w:p>
+      <w:pPr>
+        <w:autoSpaceDE w:val="0"/>
+        <w:autoSpaceDN w:val="0"/>
+        <w:adjustRightInd w:val="0"/>
+        <w:spacing w:after="0" w:line="240" w:lineRule="auto"/>
+      </w:pPr>
+      <w:r>
+        <w:t xml:space="preserve">(Enter </w:t>
+      </w:r>
+      <w:r>
+        <w:t>8</w:t>
+      </w:r>
+      <w:r>
+        <w:t xml:space="preserve"> NINJ times if NINJ &gt; 0)</w:t>
+      </w:r>
+    </w:p>
+    <w:p>
+      <w:pPr>
+        <w:autoSpaceDE w:val="0"/>
+        <w:autoSpaceDN w:val="0"/>
+        <w:adjustRightInd w:val="0"/>
+        <w:spacing w:after="0" w:line="240" w:lineRule="auto"/>
+      </w:pPr>
+      <w:r>
+        <w:t>8</w:t>
+      </w:r>
+      <w:r>
+        <w:tab/>
+        <w:t>Record:</w:t>
+      </w:r>
+      <w:r>
+        <w:tab/>
+      </w:r>
+      <w:r>
+        <w:t>K</w:t>
+      </w:r>
+      <w:r>
+        <w:t>INJ</w:t>
+      </w:r>
+      <w:r>
+        <w:t>,</w:t>
       </w:r>
       <w:r>
         <w:t xml:space="preserve"> </w:t>
       </w:r>
       <w:r>
-        <w:t xml:space="preserve">are </w:t>
-      </w:r>
-      <w:r>
-        <w:t>the layer</w:t>
-      </w:r>
-      <w:r>
-        <w:t>, row, and column</w:t>
-      </w:r>
-      <w:r>
-        <w:t xml:space="preserve"> number</w:t>
-      </w:r>
-      <w:r>
-        <w:t>s of injection wells</w:t>
-      </w:r>
-      <w:r>
-        <w:t>.</w:t>
+        <w:t>I</w:t>
+      </w:r>
+      <w:r>
+        <w:t>INJ</w:t>
+      </w:r>
+      <w:r>
+        <w:t>,</w:t>
+      </w:r>
+      <w:r>
+        <w:t xml:space="preserve"> </w:t>
+      </w:r>
+      <w:r>
+        <w:t>J</w:t>
+      </w:r>
+      <w:r>
+        <w:t>INJ</w:t>
+      </w:r>
+      <w:r>
+        <w:t>,</w:t>
+      </w:r>
+      <w:r>
+        <w:t xml:space="preserve"> </w:t>
+      </w:r>
+      <w:r>
+        <w:t>IW</w:t>
+      </w:r>
+      <w:r>
+        <w:t>INJ,</w:t>
+      </w:r>
+    </w:p>
+    <w:p>
+      <w:pPr>
+        <w:autoSpaceDE w:val="0"/>
+        <w:autoSpaceDN w:val="0"/>
+        <w:adjustRightInd w:val="0"/>
+        <w:spacing w:after="0" w:line="240" w:lineRule="auto"/>
+        <w:ind w:left="1440" w:firstLine="720"/>
+      </w:pPr>
+      <w:r>
+        <w:t>(IOPT</w:t>
+      </w:r>
+      <w:r>
+        <w:t>INJ</w:t>
+      </w:r>
+      <w:r>
+        <w:t>(</w:t>
+      </w:r>
+      <w:r>
+        <w:t>n</w:t>
+      </w:r>
+      <w:r>
+        <w:t>),CMCHG</w:t>
+      </w:r>
+      <w:r>
+        <w:t>INJ</w:t>
+      </w:r>
+      <w:r>
+        <w:t>(</w:t>
+      </w:r>
+      <w:r>
+        <w:t>n</w:t>
+      </w:r>
+      <w:r>
+        <w:t>),</w:t>
+      </w:r>
+      <w:r>
+        <w:t xml:space="preserve"> n</w:t>
+      </w:r>
+      <w:r>
+        <w:t>=1,NCOMP)</w:t>
+      </w:r>
+    </w:p>
+    <w:p>
+      <w:pPr>
+        <w:autoSpaceDE w:val="0"/>
+        <w:autoSpaceDN w:val="0"/>
+        <w:adjustRightInd w:val="0"/>
+        <w:spacing w:after="0" w:line="240" w:lineRule="auto"/>
+      </w:pPr>
+      <w:r>
+        <w:tab/>
+        <w:t>Format:</w:t>
+      </w:r>
+      <w:r>
+        <w:tab/>
+      </w:r>
+      <w:r>
+        <w:t xml:space="preserve">4I10, </w:t>
+      </w:r>
+      <w:r>
+        <w:t>1000( F10.0)</w:t>
       </w:r>
     </w:p>
     <w:p>
@@ -10093,115 +10112,28 @@
         <w:ind w:left="2160" w:hanging="270"/>
       </w:pPr>
       <w:r>
-        <w:t>IWINJ is the well index number. This number corresponds to the well number as it appears in the WEL file of the flow model.</w:t>
-      </w:r>
-    </w:p>
-    <w:p>
-      <w:pPr>
-        <w:pStyle w:val="ListParagraph"/>
-        <w:autoSpaceDE w:val="0"/>
-        <w:autoSpaceDN w:val="0"/>
-        <w:adjustRightInd w:val="0"/>
-        <w:spacing w:after="0" w:line="240" w:lineRule="auto"/>
-        <w:ind w:left="2160"/>
-      </w:pPr>
-    </w:p>
-    <w:p>
-      <w:pPr>
-        <w:pStyle w:val="ListParagraph"/>
-        <w:autoSpaceDE w:val="0"/>
-        <w:autoSpaceDN w:val="0"/>
-        <w:adjustRightInd w:val="0"/>
-        <w:spacing w:after="0" w:line="240" w:lineRule="auto"/>
-        <w:ind w:left="2160"/>
-      </w:pPr>
-      <w:r>
-        <w:t xml:space="preserve">IOPTINJ and CMCHGINJ are entered only if </w:t>
-      </w:r>
-      <w:r>
-        <w:t>ITRTINJ</w:t>
-      </w:r>
-      <w:r>
-        <w:t xml:space="preserve"> is set to 2</w:t>
-      </w:r>
-      <w:r>
-        <w:t xml:space="preserve"> and are defined above</w:t>
-      </w:r>
-      <w:r>
-        <w:t xml:space="preserve">. </w:t>
-      </w:r>
-    </w:p>
-    <w:p>
-      <w:pPr>
-        <w:pStyle w:val="ListParagraph"/>
-        <w:autoSpaceDE w:val="0"/>
-        <w:autoSpaceDN w:val="0"/>
-        <w:adjustRightInd w:val="0"/>
-        <w:spacing w:after="0" w:line="240" w:lineRule="auto"/>
-        <w:ind w:left="2160"/>
-      </w:pPr>
-    </w:p>
-    <w:p>
-      <w:pPr>
-        <w:pStyle w:val="ListParagraph"/>
-        <w:autoSpaceDE w:val="0"/>
-        <w:autoSpaceDN w:val="0"/>
-        <w:adjustRightInd w:val="0"/>
-        <w:spacing w:after="0" w:line="240" w:lineRule="auto"/>
-        <w:ind w:left="2160"/>
-      </w:pPr>
-      <w:r>
-        <w:t>Note that concentration/mass values as specified by CMCHGINJ are enforced at each injection well if the option IFORCE is set to 1. If IFORCE is set to 0, then CMCHGINJ is enforced only when the blended concentration exceeds the specified concentration CNTE.</w:t>
-      </w:r>
-    </w:p>
-    <w:p>
-      <w:pPr>
-        <w:autoSpaceDE w:val="0"/>
-        <w:autoSpaceDN w:val="0"/>
-        <w:adjustRightInd w:val="0"/>
-        <w:spacing w:after="0" w:line="240" w:lineRule="auto"/>
-      </w:pPr>
-    </w:p>
-    <w:p>
-      <w:pPr>
-        <w:autoSpaceDE w:val="0"/>
-        <w:autoSpaceDN w:val="0"/>
-        <w:adjustRightInd w:val="0"/>
-        <w:spacing w:after="0" w:line="240" w:lineRule="auto"/>
-      </w:pPr>
-      <w:r>
-        <w:t>9</w:t>
-      </w:r>
-      <w:bookmarkStart w:id="5" w:name="_GoBack"/>
-      <w:bookmarkEnd w:id="5"/>
-      <w:r>
-        <w:tab/>
-        <w:t>Record:</w:t>
-      </w:r>
-      <w:r>
-        <w:tab/>
-      </w:r>
-      <w:r>
-        <w:t>QOUTCTS</w:t>
-      </w:r>
-    </w:p>
-    <w:p>
-      <w:pPr>
-        <w:autoSpaceDE w:val="0"/>
-        <w:autoSpaceDN w:val="0"/>
-        <w:adjustRightInd w:val="0"/>
-        <w:spacing w:after="0" w:line="240" w:lineRule="auto"/>
-      </w:pPr>
-      <w:r>
-        <w:tab/>
-        <w:t>Format:</w:t>
-      </w:r>
-      <w:r>
-        <w:tab/>
+        <w:t>KINJ, IINJ, JINJ</w:t>
+      </w:r>
+      <w:r>
         <w:t xml:space="preserve"> </w:t>
       </w:r>
       <w:r>
-        <w:t>F10.0</w:t>
+        <w:t xml:space="preserve">are </w:t>
+      </w:r>
+      <w:r>
+        <w:t>the layer</w:t>
+      </w:r>
+      <w:r>
+        <w:t>, row, and column</w:t>
+      </w:r>
+      <w:r>
+        <w:t xml:space="preserve"> number</w:t>
+      </w:r>
+      <w:r>
+        <w:t>s of injection wells</w:t>
+      </w:r>
+      <w:r>
+        <w:t>.</w:t>
       </w:r>
     </w:p>
     <w:p>
@@ -10218,137 +10150,113 @@
         <w:ind w:left="2160" w:hanging="270"/>
       </w:pPr>
       <w:r>
+        <w:t>IWINJ is the well index number. This number corresponds to the well number as it appears in the WEL file of the flow model.</w:t>
+      </w:r>
+    </w:p>
+    <w:p>
+      <w:pPr>
+        <w:pStyle w:val="ListParagraph"/>
+        <w:autoSpaceDE w:val="0"/>
+        <w:autoSpaceDN w:val="0"/>
+        <w:adjustRightInd w:val="0"/>
+        <w:spacing w:after="0" w:line="240" w:lineRule="auto"/>
+        <w:ind w:left="2160"/>
+      </w:pPr>
+    </w:p>
+    <w:p>
+      <w:pPr>
+        <w:pStyle w:val="ListParagraph"/>
+        <w:autoSpaceDE w:val="0"/>
+        <w:autoSpaceDN w:val="0"/>
+        <w:adjustRightInd w:val="0"/>
+        <w:spacing w:after="0" w:line="240" w:lineRule="auto"/>
+        <w:ind w:left="2160"/>
+      </w:pPr>
+      <w:r>
+        <w:t xml:space="preserve">IOPTINJ and CMCHGINJ are entered only if </w:t>
+      </w:r>
+      <w:r>
+        <w:t>ITRTINJ</w:t>
+      </w:r>
+      <w:r>
+        <w:t xml:space="preserve"> is set to 2</w:t>
+      </w:r>
+      <w:r>
+        <w:t xml:space="preserve"> and are defined above</w:t>
+      </w:r>
+      <w:r>
+        <w:t xml:space="preserve">. </w:t>
+      </w:r>
+    </w:p>
+    <w:p>
+      <w:pPr>
+        <w:pStyle w:val="ListParagraph"/>
+        <w:autoSpaceDE w:val="0"/>
+        <w:autoSpaceDN w:val="0"/>
+        <w:adjustRightInd w:val="0"/>
+        <w:spacing w:after="0" w:line="240" w:lineRule="auto"/>
+        <w:ind w:left="2160"/>
+      </w:pPr>
+    </w:p>
+    <w:p>
+      <w:pPr>
+        <w:pStyle w:val="ListParagraph"/>
+        <w:autoSpaceDE w:val="0"/>
+        <w:autoSpaceDN w:val="0"/>
+        <w:adjustRightInd w:val="0"/>
+        <w:spacing w:after="0" w:line="240" w:lineRule="auto"/>
+        <w:ind w:left="2160"/>
+      </w:pPr>
+      <w:r>
+        <w:t>Note that concentration/mass values as specified by CMCHGINJ are enforced at each injection well if the option IFORCE is set to 1. If IFORCE is set to 0, then CMCHGINJ is enforced only when the blended concentration exceeds the specified concentration CNTE.</w:t>
+      </w:r>
+    </w:p>
+    <w:p>
+      <w:pPr>
+        <w:autoSpaceDE w:val="0"/>
+        <w:autoSpaceDN w:val="0"/>
+        <w:adjustRightInd w:val="0"/>
+        <w:spacing w:after="0" w:line="240" w:lineRule="auto"/>
+      </w:pPr>
+    </w:p>
+    <w:p>
+      <w:pPr>
+        <w:autoSpaceDE w:val="0"/>
+        <w:autoSpaceDN w:val="0"/>
+        <w:adjustRightInd w:val="0"/>
+        <w:spacing w:after="0" w:line="240" w:lineRule="auto"/>
+      </w:pPr>
+      <w:r>
+        <w:t>9</w:t>
+      </w:r>
+      <w:r>
+        <w:tab/>
+        <w:t>Record:</w:t>
+      </w:r>
+      <w:r>
+        <w:tab/>
+      </w:r>
+      <w:r>
         <w:t>QOUTCTS</w:t>
       </w:r>
-      <w:r>
-        <w:t xml:space="preserve"> is the flow rate of outflow from a treatment system to an external sink. This flow rate must be specified to maintain an overall treatment system mass balance. </w:t>
-      </w:r>
-      <w:r>
-        <w:t>QOUTCTS</w:t>
-      </w:r>
-      <w:r>
-        <w:t xml:space="preserve"> must be set equal to total inflow into a treatment system minus total outflow to all injection wells for a treatment system.</w:t>
-      </w:r>
-    </w:p>
-    <w:p>
-      <w:pPr>
-        <w:autoSpaceDE w:val="0"/>
-        <w:autoSpaceDN w:val="0"/>
-        <w:adjustRightInd w:val="0"/>
-        <w:spacing w:after="0" w:line="240" w:lineRule="auto"/>
-      </w:pPr>
-    </w:p>
-    <w:p>
-      <w:pPr>
-        <w:pStyle w:val="Heading2"/>
-      </w:pPr>
-      <w:r>
-        <w:t>DSP Package</w:t>
-      </w:r>
-    </w:p>
-    <w:p>
-      <w:pPr>
-        <w:spacing w:after="0" w:line="240" w:lineRule="auto"/>
-        <w:jc w:val="both"/>
-      </w:pPr>
-      <w:r>
-        <w:t>Input for the Dispersion (DSP) p</w:t>
-      </w:r>
-      <w:r>
-        <w:t>ackage is read on unit INDSP = 3</w:t>
-      </w:r>
-      <w:r>
-        <w:t xml:space="preserve">, which is preset in the main program. </w:t>
-      </w:r>
-      <w:r>
-        <w:t xml:space="preserve">The </w:t>
-      </w:r>
-      <w:r>
-        <w:t>D</w:t>
-      </w:r>
-      <w:r>
-        <w:t>SP</w:t>
-      </w:r>
-      <w:r>
-        <w:t xml:space="preserve"> package is invoked in the NAM file with the use of keyword </w:t>
-      </w:r>
-      <w:r>
-        <w:t>DSP</w:t>
-      </w:r>
-      <w:r>
-        <w:t>.</w:t>
-      </w:r>
-    </w:p>
-    <w:p>
-      <w:pPr>
-        <w:spacing w:after="0" w:line="240" w:lineRule="auto"/>
-        <w:jc w:val="both"/>
-      </w:pPr>
-    </w:p>
-    <w:p>
-      <w:pPr>
-        <w:autoSpaceDE w:val="0"/>
-        <w:autoSpaceDN w:val="0"/>
-        <w:adjustRightInd w:val="0"/>
-        <w:spacing w:after="0" w:line="240" w:lineRule="auto"/>
-        <w:jc w:val="both"/>
-      </w:pPr>
-      <w:r>
-        <w:t>For each simulation:</w:t>
-      </w:r>
-    </w:p>
-    <w:p>
-      <w:pPr>
-        <w:autoSpaceDE w:val="0"/>
-        <w:autoSpaceDN w:val="0"/>
-        <w:adjustRightInd w:val="0"/>
-        <w:spacing w:after="0" w:line="240" w:lineRule="auto"/>
-        <w:jc w:val="both"/>
-      </w:pPr>
-    </w:p>
-    <w:p>
-      <w:pPr>
-        <w:autoSpaceDE w:val="0"/>
-        <w:autoSpaceDN w:val="0"/>
-        <w:adjustRightInd w:val="0"/>
-        <w:spacing w:after="0" w:line="240" w:lineRule="auto"/>
-      </w:pPr>
-      <w:r>
-        <w:t>0</w:t>
-      </w:r>
-      <w:r>
+    </w:p>
+    <w:p>
+      <w:pPr>
+        <w:autoSpaceDE w:val="0"/>
+        <w:autoSpaceDN w:val="0"/>
+        <w:adjustRightInd w:val="0"/>
+        <w:spacing w:after="0" w:line="240" w:lineRule="auto"/>
+      </w:pPr>
+      <w:r>
+        <w:tab/>
+        <w:t>Format:</w:t>
+      </w:r>
+      <w:r>
+        <w:tab/>
         <w:t xml:space="preserve"> </w:t>
       </w:r>
       <w:r>
-        <w:tab/>
-        <w:t xml:space="preserve">Record: </w:t>
-      </w:r>
-      <w:r>
-        <w:tab/>
-      </w:r>
-      <w:r>
-        <w:t>One or more optional keywords.</w:t>
-      </w:r>
-    </w:p>
-    <w:p>
-      <w:pPr>
-        <w:autoSpaceDE w:val="0"/>
-        <w:autoSpaceDN w:val="0"/>
-        <w:adjustRightInd w:val="0"/>
-        <w:spacing w:after="0" w:line="240" w:lineRule="auto"/>
-        <w:ind w:firstLine="720"/>
-        <w:rPr>
-          <w:rFonts w:ascii="TimesNewRomanPSMT" w:eastAsiaTheme="minorHAnsi" w:hAnsi="TimesNewRomanPSMT" w:cs="TimesNewRomanPSMT"/>
-        </w:rPr>
-      </w:pPr>
-      <w:r>
-        <w:t xml:space="preserve">Format: </w:t>
-      </w:r>
-      <w:r>
-        <w:tab/>
-      </w:r>
-      <w:r>
-        <w:t>[Free]</w:t>
+        <w:t>F10.0</w:t>
       </w:r>
     </w:p>
     <w:p>
@@ -10362,87 +10270,110 @@
         <w:autoSpaceDN w:val="0"/>
         <w:adjustRightInd w:val="0"/>
         <w:spacing w:after="0" w:line="240" w:lineRule="auto"/>
-        <w:ind w:left="2160"/>
-      </w:pPr>
-      <w:r>
-        <w:rPr>
-          <w:rFonts w:ascii="TimesNewRomanPSMT" w:eastAsiaTheme="minorHAnsi" w:hAnsi="TimesNewRomanPSMT" w:cs="TimesNewRomanPSMT"/>
-        </w:rPr>
-        <w:t>The keyword “</w:t>
-      </w:r>
-      <w:r>
-        <w:rPr>
-          <w:rFonts w:eastAsiaTheme="minorHAnsi"/>
-          <w:bCs/>
-        </w:rPr>
-        <w:t>MultiDiffusion”</w:t>
-      </w:r>
-      <w:r>
-        <w:rPr>
-          <w:rFonts w:ascii="TimesNewRomanPSMT" w:eastAsiaTheme="minorHAnsi" w:hAnsi="TimesNewRomanPSMT" w:cs="TimesNewRomanPSMT"/>
-        </w:rPr>
-        <w:t xml:space="preserve"> (case insensitive) </w:t>
-      </w:r>
-      <w:r>
-        <w:rPr>
-          <w:rFonts w:eastAsiaTheme="minorHAnsi"/>
-          <w:bCs/>
-        </w:rPr>
-        <w:t xml:space="preserve">must be specified </w:t>
-      </w:r>
-      <w:r>
-        <w:rPr>
-          <w:rFonts w:eastAsiaTheme="minorHAnsi"/>
-          <w:bCs/>
-        </w:rPr>
-        <w:t>on the first</w:t>
-      </w:r>
-      <w:r>
-        <w:rPr>
-          <w:rFonts w:eastAsiaTheme="minorHAnsi"/>
-          <w:bCs/>
-        </w:rPr>
-        <w:t xml:space="preserve"> input line with the</w:t>
-      </w:r>
-      <w:r>
-        <w:rPr>
-          <w:rFonts w:eastAsiaTheme="minorHAnsi"/>
-          <w:bCs/>
-        </w:rPr>
+        <w:ind w:left="2160" w:hanging="270"/>
+      </w:pPr>
+      <w:r>
+        <w:t>QOUTCTS</w:t>
+      </w:r>
+      <w:r>
+        <w:t xml:space="preserve"> is the flow rate of outflow from a treatment system to an external sink. This flow rate must be specified to maintain an overall treatment system mass balance. </w:t>
+      </w:r>
+      <w:r>
+        <w:t>QOUTCTS</w:t>
+      </w:r>
+      <w:r>
+        <w:t xml:space="preserve"> must be set equal to total inflow into a treatment system minus total outflow to all injection wells for a treatment system.</w:t>
+      </w:r>
+    </w:p>
+    <w:p>
+      <w:pPr>
+        <w:autoSpaceDE w:val="0"/>
+        <w:autoSpaceDN w:val="0"/>
+        <w:adjustRightInd w:val="0"/>
+        <w:spacing w:after="0" w:line="240" w:lineRule="auto"/>
+      </w:pPr>
+    </w:p>
+    <w:p>
+      <w:pPr>
+        <w:pStyle w:val="Heading2"/>
+      </w:pPr>
+      <w:r>
+        <w:t>DSP Package</w:t>
+      </w:r>
+    </w:p>
+    <w:p>
+      <w:pPr>
+        <w:spacing w:after="0" w:line="240" w:lineRule="auto"/>
+        <w:jc w:val="both"/>
+      </w:pPr>
+      <w:r>
+        <w:t>Input for the Dispersion (DSP) p</w:t>
+      </w:r>
+      <w:r>
+        <w:t>ackage is read on unit INDSP = 3</w:t>
+      </w:r>
+      <w:r>
+        <w:t xml:space="preserve">, which is preset in the main program. </w:t>
+      </w:r>
+      <w:r>
+        <w:t xml:space="preserve">The </w:t>
+      </w:r>
+      <w:r>
+        <w:t>D</w:t>
+      </w:r>
+      <w:r>
+        <w:t>SP</w:t>
+      </w:r>
+      <w:r>
+        <w:t xml:space="preserve"> package is invoked in the NAM file with the use of keyword </w:t>
+      </w:r>
+      <w:r>
+        <w:t>DSP</w:t>
+      </w:r>
+      <w:r>
+        <w:t>.</w:t>
+      </w:r>
+    </w:p>
+    <w:p>
+      <w:pPr>
+        <w:spacing w:after="0" w:line="240" w:lineRule="auto"/>
+        <w:jc w:val="both"/>
+      </w:pPr>
+    </w:p>
+    <w:p>
+      <w:pPr>
+        <w:autoSpaceDE w:val="0"/>
+        <w:autoSpaceDN w:val="0"/>
+        <w:adjustRightInd w:val="0"/>
+        <w:spacing w:after="0" w:line="240" w:lineRule="auto"/>
+        <w:jc w:val="both"/>
+      </w:pPr>
+      <w:r>
+        <w:t>For each simulation:</w:t>
+      </w:r>
+    </w:p>
+    <w:p>
+      <w:pPr>
+        <w:autoSpaceDE w:val="0"/>
+        <w:autoSpaceDN w:val="0"/>
+        <w:adjustRightInd w:val="0"/>
+        <w:spacing w:after="0" w:line="240" w:lineRule="auto"/>
+        <w:jc w:val="both"/>
+      </w:pPr>
+    </w:p>
+    <w:p>
+      <w:pPr>
+        <w:autoSpaceDE w:val="0"/>
+        <w:autoSpaceDN w:val="0"/>
+        <w:adjustRightInd w:val="0"/>
+        <w:spacing w:after="0" w:line="240" w:lineRule="auto"/>
+      </w:pPr>
+      <w:r>
+        <w:lastRenderedPageBreak/>
+        <w:t>0</w:t>
+      </w:r>
+      <w:r>
         <w:t xml:space="preserve"> </w:t>
-      </w:r>
-      <w:r>
-        <w:rPr>
-          <w:rFonts w:eastAsiaTheme="minorHAnsi"/>
-          <w:bCs/>
-        </w:rPr>
-        <w:t>$ sign in the first column</w:t>
-      </w:r>
-      <w:r>
-        <w:rPr>
-          <w:rFonts w:ascii="TimesNewRomanPSMT" w:eastAsiaTheme="minorHAnsi" w:hAnsi="TimesNewRomanPSMT" w:cs="TimesNewRomanPSMT"/>
-        </w:rPr>
-        <w:t>. The keyword input record is optional.</w:t>
-      </w:r>
-    </w:p>
-    <w:p>
-      <w:pPr>
-        <w:autoSpaceDE w:val="0"/>
-        <w:autoSpaceDN w:val="0"/>
-        <w:adjustRightInd w:val="0"/>
-        <w:spacing w:after="0" w:line="240" w:lineRule="auto"/>
-        <w:jc w:val="both"/>
-      </w:pPr>
-    </w:p>
-    <w:p>
-      <w:pPr>
-        <w:autoSpaceDE w:val="0"/>
-        <w:autoSpaceDN w:val="0"/>
-        <w:adjustRightInd w:val="0"/>
-        <w:spacing w:after="0" w:line="240" w:lineRule="auto"/>
-      </w:pPr>
-      <w:r>
-        <w:t xml:space="preserve">1 </w:t>
       </w:r>
       <w:r>
         <w:tab/>
@@ -10452,7 +10383,7 @@
         <w:tab/>
       </w:r>
       <w:r>
-        <w:t>AL(NCOL,NROW)</w:t>
+        <w:t>One or more optional keywords.</w:t>
       </w:r>
     </w:p>
     <w:p>
@@ -10462,6 +10393,9 @@
         <w:adjustRightInd w:val="0"/>
         <w:spacing w:after="0" w:line="240" w:lineRule="auto"/>
         <w:ind w:firstLine="720"/>
+        <w:rPr>
+          <w:rFonts w:ascii="TimesNewRomanPSMT" w:eastAsiaTheme="minorHAnsi" w:hAnsi="TimesNewRomanPSMT" w:cs="TimesNewRomanPSMT"/>
+        </w:rPr>
       </w:pPr>
       <w:r>
         <w:t xml:space="preserve">Format: </w:t>
@@ -10470,7 +10404,7 @@
         <w:tab/>
       </w:r>
       <w:r>
-        <w:t>RARRAY</w:t>
+        <w:t>[Free]</w:t>
       </w:r>
     </w:p>
     <w:p>
@@ -10487,61 +10421,84 @@
         <w:ind w:left="2160"/>
       </w:pPr>
       <w:r>
-        <w:lastRenderedPageBreak/>
-        <w:t xml:space="preserve">AL is the longitudinal dispersivity, </w:t>
-      </w:r>
-      <w:r>
-        <w:rPr>
-          <w:rFonts w:ascii="Symbol" w:hAnsi="Symbol"/>
-        </w:rPr>
-        <w:t></w:t>
-      </w:r>
-      <w:r>
-        <w:rPr>
-          <w:i/>
-          <w:vertAlign w:val="subscript"/>
-        </w:rPr>
-        <w:t>L</w:t>
-      </w:r>
-      <w:r>
-        <w:t>, for every cell of</w:t>
-      </w:r>
-    </w:p>
-    <w:p>
-      <w:pPr>
-        <w:pStyle w:val="ListParagraph"/>
-        <w:autoSpaceDE w:val="0"/>
-        <w:autoSpaceDN w:val="0"/>
-        <w:adjustRightInd w:val="0"/>
-        <w:spacing w:after="0" w:line="240" w:lineRule="auto"/>
-        <w:ind w:left="2160"/>
-      </w:pPr>
-      <w:r>
-        <w:t>the model grid (unit, L).</w:t>
-      </w:r>
-    </w:p>
-    <w:p>
-      <w:pPr>
-        <w:pStyle w:val="ListParagraph"/>
-        <w:autoSpaceDE w:val="0"/>
-        <w:autoSpaceDN w:val="0"/>
-        <w:adjustRightInd w:val="0"/>
-        <w:spacing w:after="0" w:line="240" w:lineRule="auto"/>
-        <w:ind w:left="2160"/>
-      </w:pPr>
-    </w:p>
-    <w:p>
-      <w:pPr>
-        <w:autoSpaceDE w:val="0"/>
-        <w:autoSpaceDN w:val="0"/>
-        <w:adjustRightInd w:val="0"/>
-        <w:spacing w:after="0" w:line="240" w:lineRule="auto"/>
-      </w:pPr>
-      <w:r>
-        <w:t>2</w:t>
-      </w:r>
-      <w:r>
+        <w:rPr>
+          <w:rFonts w:ascii="TimesNewRomanPSMT" w:eastAsiaTheme="minorHAnsi" w:hAnsi="TimesNewRomanPSMT" w:cs="TimesNewRomanPSMT"/>
+        </w:rPr>
+        <w:t>The keyword “</w:t>
+      </w:r>
+      <w:r>
+        <w:rPr>
+          <w:rFonts w:eastAsiaTheme="minorHAnsi"/>
+          <w:bCs/>
+        </w:rPr>
+        <w:t>MultiDiffusion”</w:t>
+      </w:r>
+      <w:r>
+        <w:rPr>
+          <w:rFonts w:ascii="TimesNewRomanPSMT" w:eastAsiaTheme="minorHAnsi" w:hAnsi="TimesNewRomanPSMT" w:cs="TimesNewRomanPSMT"/>
+        </w:rPr>
+        <w:t xml:space="preserve"> (case insensitive) </w:t>
+      </w:r>
+      <w:r>
+        <w:rPr>
+          <w:rFonts w:eastAsiaTheme="minorHAnsi"/>
+          <w:bCs/>
+        </w:rPr>
+        <w:t xml:space="preserve">must be specified </w:t>
+      </w:r>
+      <w:r>
+        <w:rPr>
+          <w:rFonts w:eastAsiaTheme="minorHAnsi"/>
+          <w:bCs/>
+        </w:rPr>
+        <w:t>on the first</w:t>
+      </w:r>
+      <w:r>
+        <w:rPr>
+          <w:rFonts w:eastAsiaTheme="minorHAnsi"/>
+          <w:bCs/>
+        </w:rPr>
+        <w:t xml:space="preserve"> input line with the</w:t>
+      </w:r>
+      <w:r>
+        <w:rPr>
+          <w:rFonts w:eastAsiaTheme="minorHAnsi"/>
+          <w:bCs/>
+        </w:rPr>
         <w:t xml:space="preserve"> </w:t>
+      </w:r>
+      <w:r>
+        <w:rPr>
+          <w:rFonts w:eastAsiaTheme="minorHAnsi"/>
+          <w:bCs/>
+        </w:rPr>
+        <w:t>$ sign in the first column</w:t>
+      </w:r>
+      <w:r>
+        <w:rPr>
+          <w:rFonts w:ascii="TimesNewRomanPSMT" w:eastAsiaTheme="minorHAnsi" w:hAnsi="TimesNewRomanPSMT" w:cs="TimesNewRomanPSMT"/>
+        </w:rPr>
+        <w:t>. The keyword input record is optional.</w:t>
+      </w:r>
+    </w:p>
+    <w:p>
+      <w:pPr>
+        <w:autoSpaceDE w:val="0"/>
+        <w:autoSpaceDN w:val="0"/>
+        <w:adjustRightInd w:val="0"/>
+        <w:spacing w:after="0" w:line="240" w:lineRule="auto"/>
+        <w:jc w:val="both"/>
+      </w:pPr>
+    </w:p>
+    <w:p>
+      <w:pPr>
+        <w:autoSpaceDE w:val="0"/>
+        <w:autoSpaceDN w:val="0"/>
+        <w:adjustRightInd w:val="0"/>
+        <w:spacing w:after="0" w:line="240" w:lineRule="auto"/>
+      </w:pPr>
+      <w:r>
+        <w:t xml:space="preserve">1 </w:t>
       </w:r>
       <w:r>
         <w:tab/>
@@ -10551,7 +10508,7 @@
         <w:tab/>
       </w:r>
       <w:r>
-        <w:t>TRPT(NLAY)</w:t>
+        <w:t>AL(NCOL,NROW)</w:t>
       </w:r>
     </w:p>
     <w:p>
@@ -10586,19 +10543,7 @@
         <w:ind w:left="2160"/>
       </w:pPr>
       <w:r>
-        <w:t>TRPT is a 1D real array defining the ratio of the</w:t>
-      </w:r>
-      <w:r>
-        <w:t xml:space="preserve"> </w:t>
-      </w:r>
-      <w:r>
-        <w:t xml:space="preserve">horizontal </w:t>
-      </w:r>
-      <w:r>
-        <w:t>t</w:t>
-      </w:r>
-      <w:r>
-        <w:t xml:space="preserve">ransverse dispersivity, </w:t>
+        <w:t xml:space="preserve">AL is the longitudinal dispersivity, </w:t>
       </w:r>
       <w:r>
         <w:rPr>
@@ -10611,56 +10556,10 @@
           <w:i/>
           <w:vertAlign w:val="subscript"/>
         </w:rPr>
-        <w:t>TH</w:t>
-      </w:r>
-      <w:r>
-        <w:t xml:space="preserve"> , to the</w:t>
-      </w:r>
-      <w:r>
-        <w:t xml:space="preserve"> </w:t>
-      </w:r>
-      <w:r>
-        <w:t xml:space="preserve">longitudinal dispersivity, </w:t>
-      </w:r>
-      <w:r>
-        <w:rPr>
-          <w:rFonts w:ascii="Symbol" w:hAnsi="Symbol"/>
-        </w:rPr>
-        <w:t></w:t>
-      </w:r>
-      <w:r>
-        <w:rPr>
-          <w:i/>
-          <w:vertAlign w:val="subscript"/>
-        </w:rPr>
         <w:t>L</w:t>
       </w:r>
       <w:r>
-        <w:t>. Each value in the array</w:t>
-      </w:r>
-      <w:r>
-        <w:t xml:space="preserve"> </w:t>
-      </w:r>
-      <w:r>
-        <w:t xml:space="preserve">corresponds to one model layer. </w:t>
-      </w:r>
-      <w:r>
-        <w:t xml:space="preserve"> As reported in Zheng and Wang (1999), various</w:t>
-      </w:r>
-      <w:r>
-        <w:t xml:space="preserve"> field</w:t>
-      </w:r>
-      <w:r>
-        <w:t xml:space="preserve"> </w:t>
-      </w:r>
-      <w:r>
-        <w:t>studies suggest that TRPT is generally not greater than</w:t>
-      </w:r>
-      <w:r>
-        <w:t xml:space="preserve"> </w:t>
-      </w:r>
-      <w:r>
-        <w:t>0.1.</w:t>
+        <w:t>, for every cell of</w:t>
       </w:r>
     </w:p>
     <w:p>
@@ -10672,16 +10571,29 @@
         <w:spacing w:after="0" w:line="240" w:lineRule="auto"/>
         <w:ind w:left="2160"/>
       </w:pPr>
-    </w:p>
-    <w:p>
-      <w:pPr>
-        <w:autoSpaceDE w:val="0"/>
-        <w:autoSpaceDN w:val="0"/>
-        <w:adjustRightInd w:val="0"/>
-        <w:spacing w:after="0" w:line="240" w:lineRule="auto"/>
-      </w:pPr>
-      <w:r>
-        <w:t>3</w:t>
+      <w:r>
+        <w:t>the model grid (unit, L).</w:t>
+      </w:r>
+    </w:p>
+    <w:p>
+      <w:pPr>
+        <w:pStyle w:val="ListParagraph"/>
+        <w:autoSpaceDE w:val="0"/>
+        <w:autoSpaceDN w:val="0"/>
+        <w:adjustRightInd w:val="0"/>
+        <w:spacing w:after="0" w:line="240" w:lineRule="auto"/>
+        <w:ind w:left="2160"/>
+      </w:pPr>
+    </w:p>
+    <w:p>
+      <w:pPr>
+        <w:autoSpaceDE w:val="0"/>
+        <w:autoSpaceDN w:val="0"/>
+        <w:adjustRightInd w:val="0"/>
+        <w:spacing w:after="0" w:line="240" w:lineRule="auto"/>
+      </w:pPr>
+      <w:r>
+        <w:t>2</w:t>
       </w:r>
       <w:r>
         <w:t xml:space="preserve"> </w:t>
@@ -10694,7 +10606,7 @@
         <w:tab/>
       </w:r>
       <w:r>
-        <w:t>TRPV(NLAY)</w:t>
+        <w:t>TRPT(NLAY)</w:t>
       </w:r>
     </w:p>
     <w:p>
@@ -10729,13 +10641,19 @@
         <w:ind w:left="2160"/>
       </w:pPr>
       <w:r>
-        <w:t>TRPV is the ratio of the vertical transverse dispersitvity</w:t>
-      </w:r>
-      <w:r>
-        <w:t>,</w:t>
+        <w:t>TRPT is a 1D real array defining the ratio of the</w:t>
       </w:r>
       <w:r>
         <w:t xml:space="preserve"> </w:t>
+      </w:r>
+      <w:r>
+        <w:t xml:space="preserve">horizontal </w:t>
+      </w:r>
+      <w:r>
+        <w:t>t</w:t>
+      </w:r>
+      <w:r>
+        <w:t xml:space="preserve">ransverse dispersivity, </w:t>
       </w:r>
       <w:r>
         <w:rPr>
@@ -10748,13 +10666,16 @@
           <w:i/>
           <w:vertAlign w:val="subscript"/>
         </w:rPr>
-        <w:t>TV</w:t>
-      </w:r>
-      <w:r>
-        <w:t xml:space="preserve">, </w:t>
-      </w:r>
-      <w:r>
-        <w:t xml:space="preserve">to the longitudinal dispersivity, </w:t>
+        <w:t>TH</w:t>
+      </w:r>
+      <w:r>
+        <w:t xml:space="preserve"> , to the</w:t>
+      </w:r>
+      <w:r>
+        <w:t xml:space="preserve"> </w:t>
+      </w:r>
+      <w:r>
+        <w:t xml:space="preserve">longitudinal dispersivity, </w:t>
       </w:r>
       <w:r>
         <w:rPr>
@@ -10770,52 +10691,31 @@
         <w:t>L</w:t>
       </w:r>
       <w:r>
-        <w:t>.</w:t>
+        <w:t>. Each value in the array</w:t>
       </w:r>
       <w:r>
         <w:t xml:space="preserve"> </w:t>
       </w:r>
       <w:r>
+        <w:t xml:space="preserve">corresponds to one model layer. </w:t>
+      </w:r>
+      <w:r>
+        <w:t xml:space="preserve"> As reported in Zheng and Wang (1999), various</w:t>
+      </w:r>
+      <w:r>
+        <w:t xml:space="preserve"> field</w:t>
+      </w:r>
+      <w:r>
         <w:t xml:space="preserve"> </w:t>
       </w:r>
       <w:r>
-        <w:t>Each value in the array</w:t>
+        <w:t>studies suggest that TRPT is generally not greater than</w:t>
       </w:r>
       <w:r>
         <w:t xml:space="preserve"> </w:t>
       </w:r>
       <w:r>
-        <w:t xml:space="preserve">corresponds to one model layer. </w:t>
-      </w:r>
-      <w:r>
-        <w:t xml:space="preserve"> As reported in Zheng and Wang (1999), various</w:t>
-      </w:r>
-      <w:r>
-        <w:t xml:space="preserve"> field</w:t>
-      </w:r>
-      <w:r>
-        <w:t xml:space="preserve"> </w:t>
-      </w:r>
-      <w:r>
-        <w:t>studies suggest that TRP</w:t>
-      </w:r>
-      <w:r>
-        <w:t>V</w:t>
-      </w:r>
-      <w:r>
-        <w:t xml:space="preserve"> is generally not greater than</w:t>
-      </w:r>
-      <w:r>
-        <w:t xml:space="preserve"> </w:t>
-      </w:r>
-      <w:r>
-        <w:t>0.</w:t>
-      </w:r>
-      <w:r>
-        <w:t>0</w:t>
-      </w:r>
-      <w:r>
-        <w:t>1.</w:t>
+        <w:t>0.1.</w:t>
       </w:r>
     </w:p>
     <w:p>
@@ -10834,48 +10734,9 @@
         <w:autoSpaceDN w:val="0"/>
         <w:adjustRightInd w:val="0"/>
         <w:spacing w:after="0" w:line="240" w:lineRule="auto"/>
-        <w:ind w:left="2160"/>
-      </w:pPr>
-      <w:r>
-        <w:t>Set TRPV equal to TRPT to use the standard isotropic dispersion model (Equation 10 in Chapter 2). Otherwise, the modified isotropic dispersion model is used (Equation 11 in Chapter 2).</w:t>
-      </w:r>
-    </w:p>
-    <w:p>
-      <w:pPr>
-        <w:pStyle w:val="ListParagraph"/>
-        <w:autoSpaceDE w:val="0"/>
-        <w:autoSpaceDN w:val="0"/>
-        <w:adjustRightInd w:val="0"/>
-        <w:spacing w:after="0" w:line="240" w:lineRule="auto"/>
-        <w:ind w:left="2160"/>
-      </w:pPr>
-    </w:p>
-    <w:p>
-      <w:pPr>
-        <w:autoSpaceDE w:val="0"/>
-        <w:autoSpaceDN w:val="0"/>
-        <w:adjustRightInd w:val="0"/>
-        <w:spacing w:after="0" w:line="240" w:lineRule="auto"/>
-        <w:rPr>
-          <w:i/>
-        </w:rPr>
-      </w:pPr>
-      <w:r>
-        <w:rPr>
-          <w:i/>
-        </w:rPr>
-        <w:t>If no keyword is defined:</w:t>
-      </w:r>
-    </w:p>
-    <w:p>
-      <w:pPr>
-        <w:autoSpaceDE w:val="0"/>
-        <w:autoSpaceDN w:val="0"/>
-        <w:adjustRightInd w:val="0"/>
-        <w:spacing w:after="0" w:line="240" w:lineRule="auto"/>
-      </w:pPr>
-      <w:r>
-        <w:t>4</w:t>
+      </w:pPr>
+      <w:r>
+        <w:t>3</w:t>
       </w:r>
       <w:r>
         <w:t xml:space="preserve"> </w:t>
@@ -10888,16 +10749,7 @@
         <w:tab/>
       </w:r>
       <w:r>
-        <w:t>DMCOEF</w:t>
-      </w:r>
-      <w:r>
-        <w:t>(NL</w:t>
-      </w:r>
-      <w:r>
-        <w:t>AY</w:t>
-      </w:r>
-      <w:r>
-        <w:t>)</w:t>
+        <w:t>TRPV(NLAY)</w:t>
       </w:r>
     </w:p>
     <w:p>
@@ -10932,40 +10784,93 @@
         <w:ind w:left="2160"/>
       </w:pPr>
       <w:r>
-        <w:t>DMCOEF is the effective molecular diffusion coefficient (unit, L</w:t>
-      </w:r>
-      <w:r>
-        <w:rPr>
-          <w:vertAlign w:val="superscript"/>
-        </w:rPr>
-        <w:t>2</w:t>
-      </w:r>
-      <w:r>
-        <w:t>T</w:t>
-      </w:r>
-      <w:r>
-        <w:rPr>
-          <w:vertAlign w:val="superscript"/>
-        </w:rPr>
-        <w:t>-1</w:t>
-      </w:r>
-      <w:r>
-        <w:t xml:space="preserve">). </w:t>
+        <w:t>TRPV is the ratio of the vertical transverse dispersitvity</w:t>
+      </w:r>
+      <w:r>
+        <w:t>,</w:t>
       </w:r>
       <w:r>
         <w:t xml:space="preserve"> </w:t>
       </w:r>
       <w:r>
-        <w:t xml:space="preserve">Set DMCOEF = 0 if the effect of molecular diffusion is considered unimportant. </w:t>
+        <w:rPr>
+          <w:rFonts w:ascii="Symbol" w:hAnsi="Symbol"/>
+        </w:rPr>
+        <w:t></w:t>
+      </w:r>
+      <w:r>
+        <w:rPr>
+          <w:i/>
+          <w:vertAlign w:val="subscript"/>
+        </w:rPr>
+        <w:t>TV</w:t>
+      </w:r>
+      <w:r>
+        <w:t xml:space="preserve">, </w:t>
+      </w:r>
+      <w:r>
+        <w:t xml:space="preserve">to the longitudinal dispersivity, </w:t>
+      </w:r>
+      <w:r>
+        <w:rPr>
+          <w:rFonts w:ascii="Symbol" w:hAnsi="Symbol"/>
+        </w:rPr>
+        <w:t></w:t>
+      </w:r>
+      <w:r>
+        <w:rPr>
+          <w:i/>
+          <w:vertAlign w:val="subscript"/>
+        </w:rPr>
+        <w:t>L</w:t>
+      </w:r>
+      <w:r>
+        <w:t>.</w:t>
       </w:r>
       <w:r>
         <w:t xml:space="preserve"> </w:t>
       </w:r>
       <w:r>
-        <w:t>Each value in the array corresponds to one model layer.</w:t>
-      </w:r>
-      <w:r>
-        <w:t xml:space="preserve">  Enter one array for all solute components.</w:t>
+        <w:t xml:space="preserve"> </w:t>
+      </w:r>
+      <w:r>
+        <w:t>Each value in the array</w:t>
+      </w:r>
+      <w:r>
+        <w:t xml:space="preserve"> </w:t>
+      </w:r>
+      <w:r>
+        <w:t xml:space="preserve">corresponds to one model layer. </w:t>
+      </w:r>
+      <w:r>
+        <w:t xml:space="preserve"> As reported in Zheng and Wang (1999), various</w:t>
+      </w:r>
+      <w:r>
+        <w:t xml:space="preserve"> field</w:t>
+      </w:r>
+      <w:r>
+        <w:t xml:space="preserve"> </w:t>
+      </w:r>
+      <w:r>
+        <w:t>studies suggest that TRP</w:t>
+      </w:r>
+      <w:r>
+        <w:t>V</w:t>
+      </w:r>
+      <w:r>
+        <w:t xml:space="preserve"> is generally not greater than</w:t>
+      </w:r>
+      <w:r>
+        <w:t xml:space="preserve"> </w:t>
+      </w:r>
+      <w:r>
+        <w:t>0.</w:t>
+      </w:r>
+      <w:r>
+        <w:t>0</w:t>
+      </w:r>
+      <w:r>
+        <w:t>1.</w:t>
       </w:r>
     </w:p>
     <w:p>
@@ -10984,6 +10889,28 @@
         <w:autoSpaceDN w:val="0"/>
         <w:adjustRightInd w:val="0"/>
         <w:spacing w:after="0" w:line="240" w:lineRule="auto"/>
+        <w:ind w:left="2160"/>
+      </w:pPr>
+      <w:r>
+        <w:t>Set TRPV equal to TRPT to use the standard isotropic dispersion model (Equation 10 in Chapter 2). Otherwise, the modified isotropic dispersion model is used (Equation 11 in Chapter 2).</w:t>
+      </w:r>
+    </w:p>
+    <w:p>
+      <w:pPr>
+        <w:pStyle w:val="ListParagraph"/>
+        <w:autoSpaceDE w:val="0"/>
+        <w:autoSpaceDN w:val="0"/>
+        <w:adjustRightInd w:val="0"/>
+        <w:spacing w:after="0" w:line="240" w:lineRule="auto"/>
+        <w:ind w:left="2160"/>
+      </w:pPr>
+    </w:p>
+    <w:p>
+      <w:pPr>
+        <w:autoSpaceDE w:val="0"/>
+        <w:autoSpaceDN w:val="0"/>
+        <w:adjustRightInd w:val="0"/>
+        <w:spacing w:after="0" w:line="240" w:lineRule="auto"/>
         <w:rPr>
           <w:i/>
         </w:rPr>
@@ -10992,19 +10919,7 @@
         <w:rPr>
           <w:i/>
         </w:rPr>
-        <w:t xml:space="preserve">If keyword </w:t>
-      </w:r>
-      <w:r>
-        <w:rPr>
-          <w:i/>
-        </w:rPr>
-        <w:t xml:space="preserve">[MultiDiffusion] </w:t>
-      </w:r>
-      <w:r>
-        <w:rPr>
-          <w:i/>
-        </w:rPr>
-        <w:t>is defined:</w:t>
+        <w:t>If no keyword is defined:</w:t>
       </w:r>
     </w:p>
     <w:p>
@@ -11028,7 +10943,16 @@
         <w:tab/>
       </w:r>
       <w:r>
-        <w:t>DMCOEF(NCOL,NROW) (One array for each layer)</w:t>
+        <w:t>DMCOEF</w:t>
+      </w:r>
+      <w:r>
+        <w:t>(NL</w:t>
+      </w:r>
+      <w:r>
+        <w:t>AY</w:t>
+      </w:r>
+      <w:r>
+        <w:t>)</w:t>
       </w:r>
     </w:p>
     <w:p>
@@ -11093,6 +11017,137 @@
         <w:t xml:space="preserve"> </w:t>
       </w:r>
       <w:r>
+        <w:t>Each value in the array corresponds to one model layer.</w:t>
+      </w:r>
+      <w:r>
+        <w:t xml:space="preserve">  Enter one array for all solute components.</w:t>
+      </w:r>
+    </w:p>
+    <w:p>
+      <w:pPr>
+        <w:pStyle w:val="ListParagraph"/>
+        <w:autoSpaceDE w:val="0"/>
+        <w:autoSpaceDN w:val="0"/>
+        <w:adjustRightInd w:val="0"/>
+        <w:spacing w:after="0" w:line="240" w:lineRule="auto"/>
+        <w:ind w:left="2160"/>
+      </w:pPr>
+    </w:p>
+    <w:p>
+      <w:pPr>
+        <w:autoSpaceDE w:val="0"/>
+        <w:autoSpaceDN w:val="0"/>
+        <w:adjustRightInd w:val="0"/>
+        <w:spacing w:after="0" w:line="240" w:lineRule="auto"/>
+        <w:rPr>
+          <w:i/>
+        </w:rPr>
+      </w:pPr>
+      <w:r>
+        <w:rPr>
+          <w:i/>
+        </w:rPr>
+        <w:t xml:space="preserve">If keyword </w:t>
+      </w:r>
+      <w:r>
+        <w:rPr>
+          <w:i/>
+        </w:rPr>
+        <w:t xml:space="preserve">[MultiDiffusion] </w:t>
+      </w:r>
+      <w:r>
+        <w:rPr>
+          <w:i/>
+        </w:rPr>
+        <w:t>is defined:</w:t>
+      </w:r>
+    </w:p>
+    <w:p>
+      <w:pPr>
+        <w:autoSpaceDE w:val="0"/>
+        <w:autoSpaceDN w:val="0"/>
+        <w:adjustRightInd w:val="0"/>
+        <w:spacing w:after="0" w:line="240" w:lineRule="auto"/>
+      </w:pPr>
+      <w:r>
+        <w:t>4</w:t>
+      </w:r>
+      <w:r>
+        <w:t xml:space="preserve"> </w:t>
+      </w:r>
+      <w:r>
+        <w:tab/>
+        <w:t xml:space="preserve">Record: </w:t>
+      </w:r>
+      <w:r>
+        <w:tab/>
+      </w:r>
+      <w:r>
+        <w:t>DMCOEF(NCOL,NROW) (One array for each layer)</w:t>
+      </w:r>
+    </w:p>
+    <w:p>
+      <w:pPr>
+        <w:autoSpaceDE w:val="0"/>
+        <w:autoSpaceDN w:val="0"/>
+        <w:adjustRightInd w:val="0"/>
+        <w:spacing w:after="0" w:line="240" w:lineRule="auto"/>
+        <w:ind w:firstLine="720"/>
+      </w:pPr>
+      <w:r>
+        <w:t xml:space="preserve">Format: </w:t>
+      </w:r>
+      <w:r>
+        <w:tab/>
+      </w:r>
+      <w:r>
+        <w:t>RARRAY</w:t>
+      </w:r>
+    </w:p>
+    <w:p>
+      <w:pPr>
+        <w:pStyle w:val="ListParagraph"/>
+        <w:numPr>
+          <w:ilvl w:val="0"/>
+          <w:numId w:val="8"/>
+        </w:numPr>
+        <w:autoSpaceDE w:val="0"/>
+        <w:autoSpaceDN w:val="0"/>
+        <w:adjustRightInd w:val="0"/>
+        <w:spacing w:after="0" w:line="240" w:lineRule="auto"/>
+        <w:ind w:left="2160"/>
+      </w:pPr>
+      <w:r>
+        <w:t>DMCOEF is the effective molecular diffusion coefficient (unit, L</w:t>
+      </w:r>
+      <w:r>
+        <w:rPr>
+          <w:vertAlign w:val="superscript"/>
+        </w:rPr>
+        <w:t>2</w:t>
+      </w:r>
+      <w:r>
+        <w:t>T</w:t>
+      </w:r>
+      <w:r>
+        <w:rPr>
+          <w:vertAlign w:val="superscript"/>
+        </w:rPr>
+        <w:t>-1</w:t>
+      </w:r>
+      <w:r>
+        <w:t xml:space="preserve">). </w:t>
+      </w:r>
+      <w:r>
+        <w:t xml:space="preserve"> </w:t>
+      </w:r>
+      <w:r>
+        <w:t xml:space="preserve">Set DMCOEF = 0 if the effect of molecular diffusion is considered unimportant. </w:t>
+      </w:r>
+      <w:r>
+        <w:t xml:space="preserve"> </w:t>
+      </w:r>
+      <w:r>
         <w:t xml:space="preserve">Each value in the array corresponds to one model </w:t>
       </w:r>
       <w:r>
@@ -11845,7 +11900,11 @@
         <w:spacing w:after="0" w:line="240" w:lineRule="auto"/>
       </w:pPr>
       <w:r>
-        <w:t xml:space="preserve">Input for the HSS package is read from a file listed in the name file with “HSS” as the file type. The input data are read in free format. Input instructions given below have been reproduced from the original HSS documentation (Zheng et al, 2010). For a detailed discussion on HSS package, refer to the original documentation (Zheng et al, 2010). </w:t>
+        <w:t xml:space="preserve">Input for the HSS package is read from a file listed in the name file with “HSS” as the file type. The input data are read in free format. Input instructions given below have been </w:t>
+      </w:r>
+      <w:r>
+        <w:lastRenderedPageBreak/>
+        <w:t xml:space="preserve">reproduced from the original HSS documentation (Zheng et al, 2010). For a detailed discussion on HSS package, refer to the original documentation (Zheng et al, 2010). </w:t>
       </w:r>
     </w:p>
     <w:p>
@@ -11921,7 +11980,6 @@
         <w:rPr>
           <w:rFonts w:ascii="Courier New" w:hAnsi="Courier New" w:cs="Courier New"/>
         </w:rPr>
-        <w:lastRenderedPageBreak/>
         <w:t>1. MaxHSSSource, MaxHSSCells, MaxHSSStep, RunOption, [</w:t>
       </w:r>
       <w:r>
@@ -12383,7 +12441,14 @@
         <w:rPr>
           <w:highlight w:val="lightGray"/>
         </w:rPr>
-        <w:t>ShapeOption – is a character flag indicating the shape of the source area. Two options can be invoked with this flag: POLYGON (for a regular polygon); IRREGULAR (for an irregular polygon). Both the options are case insensitive. If left blank, the default setting (circular shape) in the HSS package will be used.</w:t>
+        <w:t xml:space="preserve">ShapeOption – is a character flag indicating the shape of the source area. Two options can be invoked with this flag: POLYGON (for a regular polygon); IRREGULAR (for an </w:t>
+      </w:r>
+      <w:r>
+        <w:rPr>
+          <w:highlight w:val="lightGray"/>
+        </w:rPr>
+        <w:lastRenderedPageBreak/>
+        <w:t>irregular polygon). Both the options are case insensitive. If left blank, the default setting (circular shape) in the HSS package will be used.</w:t>
       </w:r>
       <w:r>
         <w:t xml:space="preserve"> </w:t>
@@ -12417,208 +12482,208 @@
         <w:spacing w:after="0" w:line="240" w:lineRule="auto"/>
       </w:pPr>
       <w:r>
+        <w:t xml:space="preserve">factime – is the conversion factor for converting the unit of time used in HSSM to that used in MT3DMS. For example, if the unit used in MT3DMS is minutes while the unit in HSSM is day, [factime] should be set to </w:t>
+      </w:r>
+      <w:r>
+        <w:rPr>
+          <w:rFonts w:ascii="Courier New" w:hAnsi="Courier New" w:cs="Courier New"/>
+        </w:rPr>
+        <w:t>1440</w:t>
+      </w:r>
+      <w:r>
+        <w:t>.</w:t>
+      </w:r>
+    </w:p>
+    <w:p>
+      <w:pPr>
+        <w:autoSpaceDE w:val="0"/>
+        <w:autoSpaceDN w:val="0"/>
+        <w:adjustRightInd w:val="0"/>
+        <w:spacing w:after="0" w:line="240" w:lineRule="auto"/>
+      </w:pPr>
+      <w:r>
+        <w:t xml:space="preserve">facmass – is the conversion factor for converting the unit of mass used in HSSM to that used in MT3DMS. For example, if the unit used in MT3DMS is gram while the unit in HSSM is kg, [facmass] should be set to </w:t>
+      </w:r>
+      <w:r>
+        <w:rPr>
+          <w:rFonts w:ascii="Courier New" w:hAnsi="Courier New" w:cs="Courier New"/>
+        </w:rPr>
+        <w:t>1000</w:t>
+      </w:r>
+      <w:r>
+        <w:t>.</w:t>
+      </w:r>
+    </w:p>
+    <w:p>
+      <w:pPr>
+        <w:autoSpaceDE w:val="0"/>
+        <w:autoSpaceDN w:val="0"/>
+        <w:adjustRightInd w:val="0"/>
+        <w:spacing w:after="0" w:line="240" w:lineRule="auto"/>
+      </w:pPr>
+      <w:r>
+        <w:t>nHSSSource – is the actual number of HSSM-LNAPL sources included in the current transport simulation. [nHSSSource] cannot exceed [MaxHSSSource], the maximum number of HSSM-LNAPL sources allowed.</w:t>
+      </w:r>
+    </w:p>
+    <w:p>
+      <w:pPr>
+        <w:autoSpaceDE w:val="0"/>
+        <w:autoSpaceDN w:val="0"/>
+        <w:adjustRightInd w:val="0"/>
+        <w:spacing w:after="0" w:line="240" w:lineRule="auto"/>
+      </w:pPr>
+      <w:r>
+        <w:t>HSSFileName – is a string of one to 78 nonblank characters specifying the name of an auxiliary input file defining a specific HSSM-LNAPL source. [HSSFileName] can include a path; constraints imposed by a particular computer operating system regarding file names and paths should be considered when specifying [HSSFileName].</w:t>
+      </w:r>
+    </w:p>
+    <w:p>
+      <w:pPr>
+        <w:autoSpaceDE w:val="0"/>
+        <w:autoSpaceDN w:val="0"/>
+        <w:adjustRightInd w:val="0"/>
+        <w:spacing w:after="0" w:line="240" w:lineRule="auto"/>
+      </w:pPr>
+      <w:r>
+        <w:t>inHSSFile – an integer unit number associated with the HSSM-LNAPL source input file given by [HSSFileName].</w:t>
+      </w:r>
+    </w:p>
+    <w:p>
+      <w:pPr>
+        <w:autoSpaceDE w:val="0"/>
+        <w:autoSpaceDN w:val="0"/>
+        <w:adjustRightInd w:val="0"/>
+        <w:spacing w:after="0" w:line="240" w:lineRule="auto"/>
+      </w:pPr>
+      <w:r>
+        <w:t>kSource – is the layer index of the initial model cell where a HSSM-LNAPL source is located.</w:t>
+      </w:r>
+    </w:p>
+    <w:p>
+      <w:pPr>
+        <w:autoSpaceDE w:val="0"/>
+        <w:autoSpaceDN w:val="0"/>
+        <w:adjustRightInd w:val="0"/>
+        <w:spacing w:after="0" w:line="240" w:lineRule="auto"/>
+      </w:pPr>
+      <w:r>
+        <w:t>iSource – is the row index of the initial model cell where a HSSM-LNAPL source is located.</w:t>
+      </w:r>
+    </w:p>
+    <w:p>
+      <w:pPr>
+        <w:autoSpaceDE w:val="0"/>
+        <w:autoSpaceDN w:val="0"/>
+        <w:adjustRightInd w:val="0"/>
+        <w:spacing w:after="0" w:line="240" w:lineRule="auto"/>
+      </w:pPr>
+      <w:r>
+        <w:t>jSource – is the column index of the initial model cell where a HSSM-LNAPL source is located.</w:t>
+      </w:r>
+    </w:p>
+    <w:p>
+      <w:pPr>
+        <w:autoSpaceDE w:val="0"/>
+        <w:autoSpaceDN w:val="0"/>
+        <w:adjustRightInd w:val="0"/>
+        <w:spacing w:after="0" w:line="240" w:lineRule="auto"/>
+      </w:pPr>
+      <w:r>
+        <w:t>SourceName – is a string of 1 to 12 nonblank characters used to identify the HSSM-LNAPL source specified at [kSource, iSource, jSource]. The identifier need not be unique; however, identification of HSSM-LNAPL sources in the output files is facilitated if each source is given a unique name.</w:t>
+      </w:r>
+    </w:p>
+    <w:p>
+      <w:pPr>
+        <w:autoSpaceDE w:val="0"/>
+        <w:autoSpaceDN w:val="0"/>
+        <w:adjustRightInd w:val="0"/>
+        <w:spacing w:after="0" w:line="240" w:lineRule="auto"/>
+      </w:pPr>
+      <w:r>
+        <w:t>iHSSComp – is species index of the LNAPL source in a multicomponent MT3DMS simulation. For example, if iSSComp = 2, the LNAPL source is intended for species no. 2 included in the current simulation.</w:t>
+      </w:r>
+    </w:p>
+    <w:p>
+      <w:pPr>
+        <w:autoSpaceDE w:val="0"/>
+        <w:autoSpaceDN w:val="0"/>
+        <w:adjustRightInd w:val="0"/>
+        <w:spacing w:after="0" w:line="240" w:lineRule="auto"/>
+        <w:rPr>
+          <w:highlight w:val="lightGray"/>
+        </w:rPr>
+      </w:pPr>
+      <w:r>
+        <w:rPr>
+          <w:highlight w:val="lightGray"/>
+        </w:rPr>
+        <w:t xml:space="preserve">nPoint – is the number of points that define a user defined regular or irregular polygon. </w:t>
+      </w:r>
+    </w:p>
+    <w:p>
+      <w:pPr>
+        <w:autoSpaceDE w:val="0"/>
+        <w:autoSpaceDN w:val="0"/>
+        <w:adjustRightInd w:val="0"/>
+        <w:spacing w:after="0" w:line="240" w:lineRule="auto"/>
+      </w:pPr>
+      <w:r>
+        <w:rPr>
+          <w:highlight w:val="lightGray"/>
+        </w:rPr>
+        <w:t>nSubGrid – is the number of subdivisions made in each X and Y directions to calculate approximate area weights of the source distribution. If nSubGrid is set to a negative number, then an alternate algorithm is used to calculate the area weights.</w:t>
+      </w:r>
+      <w:r>
+        <w:t xml:space="preserve"> </w:t>
+      </w:r>
+    </w:p>
+    <w:p>
+      <w:pPr>
+        <w:autoSpaceDE w:val="0"/>
+        <w:autoSpaceDN w:val="0"/>
+        <w:adjustRightInd w:val="0"/>
+        <w:spacing w:after="0" w:line="240" w:lineRule="auto"/>
+        <w:rPr>
+          <w:highlight w:val="lightGray"/>
+        </w:rPr>
+      </w:pPr>
+      <w:r>
+        <w:rPr>
+          <w:highlight w:val="lightGray"/>
+        </w:rPr>
+        <w:t xml:space="preserve">SourceX – is the model X coordinate of the points defining a user specified irregular polygon. SourceX is measured in the positive X direction. </w:t>
+      </w:r>
+    </w:p>
+    <w:p>
+      <w:pPr>
+        <w:autoSpaceDE w:val="0"/>
+        <w:autoSpaceDN w:val="0"/>
+        <w:adjustRightInd w:val="0"/>
+        <w:spacing w:after="0" w:line="240" w:lineRule="auto"/>
+      </w:pPr>
+      <w:r>
+        <w:rPr>
+          <w:highlight w:val="lightGray"/>
+        </w:rPr>
+        <w:t>SourceY – is the model Y coordinate of the points defining a user specified irregular polygon. SourceY is measured in the positive Y direction. Note that the positive Y direction is opposite to the direction in which the row numbers increase.</w:t>
+      </w:r>
+      <w:r>
+        <w:t xml:space="preserve"> </w:t>
+      </w:r>
+    </w:p>
+    <w:p>
+      <w:pPr>
+        <w:autoSpaceDE w:val="0"/>
+        <w:autoSpaceDN w:val="0"/>
+        <w:adjustRightInd w:val="0"/>
+        <w:spacing w:after="0" w:line="240" w:lineRule="auto"/>
+      </w:pPr>
+    </w:p>
+    <w:p>
+      <w:pPr>
+        <w:pStyle w:val="Heading2"/>
+      </w:pPr>
+      <w:r>
         <w:lastRenderedPageBreak/>
-        <w:t xml:space="preserve">factime – is the conversion factor for converting the unit of time used in HSSM to that used in MT3DMS. For example, if the unit used in MT3DMS is minutes while the unit in HSSM is day, [factime] should be set to </w:t>
-      </w:r>
-      <w:r>
-        <w:rPr>
-          <w:rFonts w:ascii="Courier New" w:hAnsi="Courier New" w:cs="Courier New"/>
-        </w:rPr>
-        <w:t>1440</w:t>
-      </w:r>
-      <w:r>
-        <w:t>.</w:t>
-      </w:r>
-    </w:p>
-    <w:p>
-      <w:pPr>
-        <w:autoSpaceDE w:val="0"/>
-        <w:autoSpaceDN w:val="0"/>
-        <w:adjustRightInd w:val="0"/>
-        <w:spacing w:after="0" w:line="240" w:lineRule="auto"/>
-      </w:pPr>
-      <w:r>
-        <w:t xml:space="preserve">facmass – is the conversion factor for converting the unit of mass used in HSSM to that used in MT3DMS. For example, if the unit used in MT3DMS is gram while the unit in HSSM is kg, [facmass] should be set to </w:t>
-      </w:r>
-      <w:r>
-        <w:rPr>
-          <w:rFonts w:ascii="Courier New" w:hAnsi="Courier New" w:cs="Courier New"/>
-        </w:rPr>
-        <w:t>1000</w:t>
-      </w:r>
-      <w:r>
-        <w:t>.</w:t>
-      </w:r>
-    </w:p>
-    <w:p>
-      <w:pPr>
-        <w:autoSpaceDE w:val="0"/>
-        <w:autoSpaceDN w:val="0"/>
-        <w:adjustRightInd w:val="0"/>
-        <w:spacing w:after="0" w:line="240" w:lineRule="auto"/>
-      </w:pPr>
-      <w:r>
-        <w:t>nHSSSource – is the actual number of HSSM-LNAPL sources included in the current transport simulation. [nHSSSource] cannot exceed [MaxHSSSource], the maximum number of HSSM-LNAPL sources allowed.</w:t>
-      </w:r>
-    </w:p>
-    <w:p>
-      <w:pPr>
-        <w:autoSpaceDE w:val="0"/>
-        <w:autoSpaceDN w:val="0"/>
-        <w:adjustRightInd w:val="0"/>
-        <w:spacing w:after="0" w:line="240" w:lineRule="auto"/>
-      </w:pPr>
-      <w:r>
-        <w:t>HSSFileName – is a string of one to 78 nonblank characters specifying the name of an auxiliary input file defining a specific HSSM-LNAPL source. [HSSFileName] can include a path; constraints imposed by a particular computer operating system regarding file names and paths should be considered when specifying [HSSFileName].</w:t>
-      </w:r>
-    </w:p>
-    <w:p>
-      <w:pPr>
-        <w:autoSpaceDE w:val="0"/>
-        <w:autoSpaceDN w:val="0"/>
-        <w:adjustRightInd w:val="0"/>
-        <w:spacing w:after="0" w:line="240" w:lineRule="auto"/>
-      </w:pPr>
-      <w:r>
-        <w:t>inHSSFile – an integer unit number associated with the HSSM-LNAPL source input file given by [HSSFileName].</w:t>
-      </w:r>
-    </w:p>
-    <w:p>
-      <w:pPr>
-        <w:autoSpaceDE w:val="0"/>
-        <w:autoSpaceDN w:val="0"/>
-        <w:adjustRightInd w:val="0"/>
-        <w:spacing w:after="0" w:line="240" w:lineRule="auto"/>
-      </w:pPr>
-      <w:r>
-        <w:t>kSource – is the layer index of the initial model cell where a HSSM-LNAPL source is located.</w:t>
-      </w:r>
-    </w:p>
-    <w:p>
-      <w:pPr>
-        <w:autoSpaceDE w:val="0"/>
-        <w:autoSpaceDN w:val="0"/>
-        <w:adjustRightInd w:val="0"/>
-        <w:spacing w:after="0" w:line="240" w:lineRule="auto"/>
-      </w:pPr>
-      <w:r>
-        <w:t>iSource – is the row index of the initial model cell where a HSSM-LNAPL source is located.</w:t>
-      </w:r>
-    </w:p>
-    <w:p>
-      <w:pPr>
-        <w:autoSpaceDE w:val="0"/>
-        <w:autoSpaceDN w:val="0"/>
-        <w:adjustRightInd w:val="0"/>
-        <w:spacing w:after="0" w:line="240" w:lineRule="auto"/>
-      </w:pPr>
-      <w:r>
-        <w:t>jSource – is the column index of the initial model cell where a HSSM-LNAPL source is located.</w:t>
-      </w:r>
-    </w:p>
-    <w:p>
-      <w:pPr>
-        <w:autoSpaceDE w:val="0"/>
-        <w:autoSpaceDN w:val="0"/>
-        <w:adjustRightInd w:val="0"/>
-        <w:spacing w:after="0" w:line="240" w:lineRule="auto"/>
-      </w:pPr>
-      <w:r>
-        <w:t>SourceName – is a string of 1 to 12 nonblank characters used to identify the HSSM-LNAPL source specified at [kSource, iSource, jSource]. The identifier need not be unique; however, identification of HSSM-LNAPL sources in the output files is facilitated if each source is given a unique name.</w:t>
-      </w:r>
-    </w:p>
-    <w:p>
-      <w:pPr>
-        <w:autoSpaceDE w:val="0"/>
-        <w:autoSpaceDN w:val="0"/>
-        <w:adjustRightInd w:val="0"/>
-        <w:spacing w:after="0" w:line="240" w:lineRule="auto"/>
-      </w:pPr>
-      <w:r>
-        <w:t>iHSSComp – is species index of the LNAPL source in a multicomponent MT3DMS simulation. For example, if iSSComp = 2, the LNAPL source is intended for species no. 2 included in the current simulation.</w:t>
-      </w:r>
-    </w:p>
-    <w:p>
-      <w:pPr>
-        <w:autoSpaceDE w:val="0"/>
-        <w:autoSpaceDN w:val="0"/>
-        <w:adjustRightInd w:val="0"/>
-        <w:spacing w:after="0" w:line="240" w:lineRule="auto"/>
-        <w:rPr>
-          <w:highlight w:val="lightGray"/>
-        </w:rPr>
-      </w:pPr>
-      <w:r>
-        <w:rPr>
-          <w:highlight w:val="lightGray"/>
-        </w:rPr>
-        <w:t xml:space="preserve">nPoint – is the number of points that define a user defined regular or irregular polygon. </w:t>
-      </w:r>
-    </w:p>
-    <w:p>
-      <w:pPr>
-        <w:autoSpaceDE w:val="0"/>
-        <w:autoSpaceDN w:val="0"/>
-        <w:adjustRightInd w:val="0"/>
-        <w:spacing w:after="0" w:line="240" w:lineRule="auto"/>
-      </w:pPr>
-      <w:r>
-        <w:rPr>
-          <w:highlight w:val="lightGray"/>
-        </w:rPr>
-        <w:t>nSubGrid – is the number of subdivisions made in each X and Y directions to calculate approximate area weights of the source distribution. If nSubGrid is set to a negative number, then an alternate algorithm is used to calculate the area weights.</w:t>
-      </w:r>
-      <w:r>
-        <w:t xml:space="preserve"> </w:t>
-      </w:r>
-    </w:p>
-    <w:p>
-      <w:pPr>
-        <w:autoSpaceDE w:val="0"/>
-        <w:autoSpaceDN w:val="0"/>
-        <w:adjustRightInd w:val="0"/>
-        <w:spacing w:after="0" w:line="240" w:lineRule="auto"/>
-        <w:rPr>
-          <w:highlight w:val="lightGray"/>
-        </w:rPr>
-      </w:pPr>
-      <w:r>
-        <w:rPr>
-          <w:highlight w:val="lightGray"/>
-        </w:rPr>
-        <w:t xml:space="preserve">SourceX – is the model X coordinate of the points defining a user specified irregular polygon. SourceX is measured in the positive X direction. </w:t>
-      </w:r>
-    </w:p>
-    <w:p>
-      <w:pPr>
-        <w:autoSpaceDE w:val="0"/>
-        <w:autoSpaceDN w:val="0"/>
-        <w:adjustRightInd w:val="0"/>
-        <w:spacing w:after="0" w:line="240" w:lineRule="auto"/>
-      </w:pPr>
-      <w:r>
-        <w:rPr>
-          <w:highlight w:val="lightGray"/>
-        </w:rPr>
-        <w:t>SourceY – is the model Y coordinate of the points defining a user specified irregular polygon. SourceY is measured in the positive Y direction. Note that the positive Y direction is opposite to the direction in which the row numbers increase.</w:t>
-      </w:r>
-      <w:r>
-        <w:t xml:space="preserve"> </w:t>
-      </w:r>
-    </w:p>
-    <w:p>
-      <w:pPr>
-        <w:autoSpaceDE w:val="0"/>
-        <w:autoSpaceDN w:val="0"/>
-        <w:adjustRightInd w:val="0"/>
-        <w:spacing w:after="0" w:line="240" w:lineRule="auto"/>
-      </w:pPr>
-    </w:p>
-    <w:p>
-      <w:pPr>
-        <w:pStyle w:val="Heading2"/>
-      </w:pPr>
-      <w:r>
         <w:t>LKT Package</w:t>
       </w:r>
     </w:p>
@@ -12713,7 +12778,6 @@
         <w:rPr>
           <w:sz w:val="22"/>
         </w:rPr>
-        <w:lastRenderedPageBreak/>
         <w:tab/>
         <w:t>Format:</w:t>
       </w:r>
@@ -13382,6 +13446,7 @@
         <w:ind w:left="2610" w:hanging="450"/>
       </w:pPr>
       <w:r>
+        <w:lastRenderedPageBreak/>
         <w:t xml:space="preserve">= 2, </w:t>
       </w:r>
       <w:r>
@@ -13400,11 +13465,7 @@
         <w:t xml:space="preserve">= 3, </w:t>
       </w:r>
       <w:r>
-        <w:t xml:space="preserve">a “pump” boundary condition.  Users who specify a withdrawl from a lake via the WTHDRW variable appearing in record </w:t>
-      </w:r>
-      <w:r>
-        <w:lastRenderedPageBreak/>
-        <w:t>set 9a and want to assign a non-zero concentration (default is zero) associated with this specified source, use ISFBCTYP=2;</w:t>
+        <w:t>a “pump” boundary condition.  Users who specify a withdrawl from a lake via the WTHDRW variable appearing in record set 9a and want to assign a non-zero concentration (default is zero) associated with this specified source, use ISFBCTYP=2;</w:t>
       </w:r>
     </w:p>
     <w:p>
@@ -13821,12 +13882,19 @@
         <w:rPr>
           <w:highlight w:val="lightGray"/>
         </w:rPr>
-        <w:t xml:space="preserve">IREACT = 90 or 91 is equivalent to options 0 or 1 respectively. 90 or 91 means reaction will also be simulated between an electron acceptor and an electron donor. At least 2 species must be simulated when this option is used. Additional input is needed in record </w:t>
+        <w:t xml:space="preserve">IREACT = 90 or 91 is equivalent to options 0 or 1 respectively. 90 or 91 means reaction will also be simulated between an electron </w:t>
       </w:r>
       <w:r>
         <w:rPr>
           <w:highlight w:val="lightGray"/>
         </w:rPr>
+        <w:lastRenderedPageBreak/>
+        <w:t xml:space="preserve">acceptor and an electron donor. At least 2 species must be simulated when this option is used. Additional input is needed in record </w:t>
+      </w:r>
+      <w:r>
+        <w:rPr>
+          <w:highlight w:val="lightGray"/>
+        </w:rPr>
         <w:t>9a</w:t>
       </w:r>
       <w:r>
@@ -13899,7 +13967,6 @@
         <w:ind w:left="2160"/>
       </w:pPr>
       <w:r>
-        <w:lastRenderedPageBreak/>
         <w:t xml:space="preserve">Note that options 1 and 2 are not intended for modeling chemical reactions between species. </w:t>
       </w:r>
     </w:p>
@@ -15334,6 +15401,7 @@
           <w:sz w:val="22"/>
           <w:szCs w:val="22"/>
         </w:rPr>
+        <w:lastRenderedPageBreak/>
         <w:t>For dual-domain mass transfer without sorption</w:t>
       </w:r>
       <w:r>
@@ -15554,7 +15622,7 @@
           <v:shape id="_x0000_i1025" type="#_x0000_t75" style="width:21.75pt;height:18.75pt" o:ole="">
             <v:imagedata r:id="rId9" o:title=""/>
           </v:shape>
-          <o:OLEObject Type="Embed" ProgID="Equation.3" ShapeID="_x0000_i1025" DrawAspect="Content" ObjectID="_1515844992" r:id="rId10"/>
+          <o:OLEObject Type="Embed" ProgID="Equation.3" ShapeID="_x0000_i1025" DrawAspect="Content" ObjectID="_1516090544" r:id="rId10"/>
         </w:object>
       </w:r>
       <w:r>
@@ -15783,7 +15851,7 @@
           <v:shape id="_x0000_i1026" type="#_x0000_t75" style="width:23.25pt;height:18.75pt" o:ole="">
             <v:imagedata r:id="rId11" o:title=""/>
           </v:shape>
-          <o:OLEObject Type="Embed" ProgID="Equation.3" ShapeID="_x0000_i1026" DrawAspect="Content" ObjectID="_1515844993" r:id="rId12"/>
+          <o:OLEObject Type="Embed" ProgID="Equation.3" ShapeID="_x0000_i1026" DrawAspect="Content" ObjectID="_1516090545" r:id="rId12"/>
         </w:object>
       </w:r>
       <w:r>
@@ -16633,6 +16701,7 @@
         <w:rPr>
           <w:rFonts w:ascii="TimesNewRomanPSMT" w:eastAsiaTheme="minorHAnsi" w:hAnsi="TimesNewRomanPSMT" w:cs="TimesNewRomanPSMT"/>
         </w:rPr>
+        <w:lastRenderedPageBreak/>
         <w:t>If a dual-domain system is simulated, the rate coefficients for the liquid phase in the mobile and immobile domains are assumed equal.</w:t>
       </w:r>
     </w:p>
@@ -16752,7 +16821,6 @@
           <w:sz w:val="22"/>
           <w:szCs w:val="22"/>
         </w:rPr>
-        <w:lastRenderedPageBreak/>
         <w:t xml:space="preserve">If IREACT = 1 (first-order kinetic reactions) </w:t>
       </w:r>
       <w:r>
@@ -17015,7 +17083,7 @@
           <v:shape id="_x0000_i1027" type="#_x0000_t75" style="width:16.5pt;height:18pt" o:ole="">
             <v:imagedata r:id="rId13" o:title=""/>
           </v:shape>
-          <o:OLEObject Type="Embed" ProgID="Equation.3" ShapeID="_x0000_i1027" DrawAspect="Content" ObjectID="_1515844994" r:id="rId14"/>
+          <o:OLEObject Type="Embed" ProgID="Equation.3" ShapeID="_x0000_i1027" DrawAspect="Content" ObjectID="_1516090546" r:id="rId14"/>
         </w:object>
       </w:r>
       <w:r>
@@ -17770,6 +17838,7 @@
           <w:szCs w:val="22"/>
           <w:highlight w:val="lightGray"/>
         </w:rPr>
+        <w:lastRenderedPageBreak/>
         <w:t xml:space="preserve">Format: </w:t>
       </w:r>
       <w:r>
@@ -17877,7 +17946,6 @@
           <w:szCs w:val="22"/>
           <w:highlight w:val="lightGray"/>
         </w:rPr>
-        <w:lastRenderedPageBreak/>
         <w:t>Parameters required for simulating a kinetic reaction are input in a separate file. Below are the input instructions for that file.</w:t>
       </w:r>
     </w:p>
@@ -18799,6 +18867,7 @@
           <w:szCs w:val="22"/>
           <w:highlight w:val="lightGray"/>
         </w:rPr>
+        <w:lastRenderedPageBreak/>
         <w:t xml:space="preserve">Format: </w:t>
       </w:r>
       <w:r>
@@ -19009,7 +19078,6 @@
           <w:szCs w:val="22"/>
           <w:highlight w:val="lightGray"/>
         </w:rPr>
-        <w:lastRenderedPageBreak/>
         <w:t>YIELDC is the yield coefficient of each component corresponding to each electron donor.</w:t>
       </w:r>
     </w:p>
@@ -19146,11 +19214,11 @@
         <w:pStyle w:val="BodyText"/>
       </w:pPr>
       <w:r>
-        <w:t xml:space="preserve">The inputs for such a simulation are provided as tables, or matrices, in the following order: decay rates, yield coefficients, inhibition constants, and half-saturation constants. If it is assumed that the half saturation constant expresses the concentration minimum at which any activity can occur for that species – i.e., that a single-valued half-saturation constant applies to each combination of ED and EA - the half-saturation constants can be provided as a vector with dimensions nED+nEA. Figure 8 is an example matrix of nED </w:t>
+        <w:t xml:space="preserve">The inputs for such a simulation are provided as tables, or matrices, in the following order: decay rates, yield coefficients, inhibition constants, and half-saturation constants. </w:t>
       </w:r>
       <w:r>
         <w:lastRenderedPageBreak/>
-        <w:t>rows and nEA columns that identifies required inputs for the remaining reaction parameters, and Figure 9 is an example matrix with nED + nEA rows by nED + nEA columns that the user must fill in when simulating multiple EA and ED reactions.  Finally, Figure 10 shows a non-square, non-symetric matrix with nED rows and nED + nEA colums that the user must specify when simulating multiple ED and EA reactions.</w:t>
+        <w:t>If it is assumed that the half saturation constant expresses the concentration minimum at which any activity can occur for that species – i.e., that a single-valued half-saturation constant applies to each combination of ED and EA - the half-saturation constants can be provided as a vector with dimensions nED+nEA. Figure 8 is an example matrix of nED rows and nEA columns that identifies required inputs for the remaining reaction parameters, and Figure 9 is an example matrix with nED + nEA rows by nED + nEA columns that the user must fill in when simulating multiple EA and ED reactions.  Finally, Figure 10 shows a non-square, non-symetric matrix with nED rows and nED + nEA colums that the user must specify when simulating multiple ED and EA reactions.</w:t>
       </w:r>
     </w:p>
     <w:tbl>
@@ -21766,7 +21834,11 @@
       <w:bookmarkStart w:id="14" w:name="_Toc384370916"/>
       <w:bookmarkStart w:id="15" w:name="_Toc395246495"/>
       <w:r>
-        <w:t>A matrix of yield coefficients is required for simulating multiple EA and ED reactions.  Although in the general case the matrix could possess nED+nEA rows, on most occasions the matrix will actually possess nED rows. The entry in the corresponding cell indicates whether a value needs to be provided.  If a value must be provided, it is the rate of the column species production/consumption due to degradation of 1 unit of the row species.  The entries “+”, “-”, and “N” represent production, consumption, and no relationship, respectively.</w:t>
+        <w:t xml:space="preserve">A matrix of yield coefficients is required for simulating multiple EA and ED reactions.  Although in the general case the matrix could possess nED+nEA rows, on most occasions the matrix will actually possess nED rows. The entry in the corresponding cell indicates whether a value needs to be provided.  If a value must be provided, it is the rate of the </w:t>
+      </w:r>
+      <w:r>
+        <w:lastRenderedPageBreak/>
+        <w:t>column species production/consumption due to degradation of 1 unit of the row species.  The entries “+”, “-”, and “N” represent production, consumption, and no relationship, respectively.</w:t>
       </w:r>
       <w:bookmarkEnd w:id="14"/>
       <w:bookmarkEnd w:id="15"/>
@@ -22881,7 +22953,15 @@
           <w:sz w:val="22"/>
           <w:szCs w:val="22"/>
         </w:rPr>
-        <w:t xml:space="preserve">  This is equal to NSTRM found on the first line of the SFR2 input file.  If NSFINIT &gt; 0 then surface-water transport is solved in the stream network while taking into account groundwater exchange and precipitation and evaporation sources and sinks.  Otherwise, if NSFINIT &lt; 0, the surface-water network as represented by the SFR2 flow package merely acts as a boundary condition to the groundwater transport problem; transport in the surface-water network is not simulated.  </w:t>
+        <w:t xml:space="preserve">  This is equal to NSTRM found on the first line of the SFR2 input file.  If NSFINIT &gt; 0 then surface-water transport is solved </w:t>
+      </w:r>
+      <w:r>
+        <w:rPr>
+          <w:sz w:val="22"/>
+          <w:szCs w:val="22"/>
+        </w:rPr>
+        <w:lastRenderedPageBreak/>
+        <w:t xml:space="preserve">in the stream network while taking into account groundwater exchange and precipitation and evaporation sources and sinks.  Otherwise, if NSFINIT &lt; 0, the surface-water network as represented by the SFR2 flow package merely acts as a boundary condition to the groundwater transport problem; transport in the surface-water network is not simulated.  </w:t>
       </w:r>
     </w:p>
     <w:p>
@@ -22933,7 +23013,6 @@
           <w:sz w:val="22"/>
           <w:szCs w:val="22"/>
         </w:rPr>
-        <w:lastRenderedPageBreak/>
         <w:t xml:space="preserve">ICBCSF </w:t>
       </w:r>
       <w:r>
@@ -23626,16 +23705,7 @@
           <w:sz w:val="22"/>
           <w:szCs w:val="22"/>
         </w:rPr>
-        <w:t xml:space="preserve">] for each stream reach in the simulation and can vary for each simulated component of the simulation.  That is, the length of the array is equal to the number of simulated stream </w:t>
-      </w:r>
-      <w:r>
-        <w:rPr>
-          <w:rFonts w:eastAsiaTheme="minorHAnsi"/>
-          <w:sz w:val="22"/>
-          <w:szCs w:val="22"/>
-        </w:rPr>
-        <w:lastRenderedPageBreak/>
-        <w:t>reaches times the number of simulated components.  Values of dispersion for each reach should be entered in the same order that individual reaches are entered for record set 2 in the SFR2 input file.  The first NSTRM entries correspond to NCOMP = 1, with subsequent entries for each NCOMP simulated species.</w:t>
+        <w:t>] for each stream reach in the simulation and can vary for each simulated component of the simulation.  That is, the length of the array is equal to the number of simulated stream reaches times the number of simulated components.  Values of dispersion for each reach should be entered in the same order that individual reaches are entered for record set 2 in the SFR2 input file.  The first NSTRM entries correspond to NCOMP = 1, with subsequent entries for each NCOMP simulated species.</w:t>
       </w:r>
     </w:p>
     <w:p>
@@ -24425,7 +24495,11 @@
         <w:ind w:left="2610" w:hanging="450"/>
       </w:pPr>
       <w:r>
-        <w:t>= 2, a runoff boundary condition that is not the same thing as runoff simulated in the UZF1 package and routed to a stream (or lake) using the IRNBND array.  Users who specify runoff in the SFR2 input via the RUNOFF variable appearing in either record sets 4b or 6a and want to assign a non-zero concentration (default is zero) associated with this specified source, use ISFBCTYP=2;</w:t>
+        <w:t xml:space="preserve">= 2, a runoff boundary condition that is not the same thing as runoff simulated in the UZF1 package and routed to a stream </w:t>
+      </w:r>
+      <w:r>
+        <w:lastRenderedPageBreak/>
+        <w:t>(or lake) using the IRNBND array.  Users who specify runoff in the SFR2 input via the RUNOFF variable appearing in either record sets 4b or 6a and want to assign a non-zero concentration (default is zero) associated with this specified source, use ISFBCTYP=2;</w:t>
       </w:r>
     </w:p>
     <w:p>
@@ -24437,7 +24511,6 @@
         <w:ind w:left="2610" w:hanging="450"/>
       </w:pPr>
       <w:r>
-        <w:lastRenderedPageBreak/>
         <w:t>= 3, a constant-concentration boundary.  Any ISEGBC/IRCHBC combination may set equal to a constant concentration boundary condition.</w:t>
       </w:r>
     </w:p>
@@ -24886,6 +24959,7 @@
           <w:sz w:val="22"/>
           <w:szCs w:val="22"/>
         </w:rPr>
+        <w:lastRenderedPageBreak/>
         <w:t>N</w:t>
       </w:r>
       <w:r>
@@ -24945,7 +25019,6 @@
           <w:sz w:val="22"/>
           <w:szCs w:val="22"/>
         </w:rPr>
-        <w:lastRenderedPageBreak/>
         <w:t xml:space="preserve">2 </w:t>
       </w:r>
       <w:r>
@@ -25564,6 +25637,7 @@
           <w:sz w:val="22"/>
           <w:szCs w:val="22"/>
         </w:rPr>
+        <w:lastRenderedPageBreak/>
         <w:t>INCEVT is a flag indicating whether an array containing the concentration of evapotranspiration flux for each species will be read for the current stress period.</w:t>
       </w:r>
     </w:p>
@@ -25597,7 +25671,6 @@
           <w:sz w:val="22"/>
           <w:szCs w:val="22"/>
         </w:rPr>
-        <w:lastRenderedPageBreak/>
         <w:t xml:space="preserve">If INCEVT </w:t>
       </w:r>
       <w:r>
@@ -26163,7 +26236,16 @@
           <w:sz w:val="22"/>
           <w:szCs w:val="22"/>
         </w:rPr>
-        <w:t>), which, when multiplied by its corresponding flow rate (L</w:t>
+        <w:t xml:space="preserve">), which, when </w:t>
+      </w:r>
+      <w:r>
+        <w:rPr>
+          <w:rFonts w:eastAsiaTheme="minorHAnsi"/>
+          <w:sz w:val="22"/>
+          <w:szCs w:val="22"/>
+        </w:rPr>
+        <w:lastRenderedPageBreak/>
+        <w:t>multiplied by its corresponding flow rate (L</w:t>
       </w:r>
       <w:r>
         <w:rPr>
@@ -26249,7 +26331,6 @@
           <w:sz w:val="22"/>
           <w:szCs w:val="22"/>
         </w:rPr>
-        <w:lastRenderedPageBreak/>
         <w:t>For a special type of sources (ITYPE = 15), CSS is taken directly as the mass-loading rate (MT</w:t>
       </w:r>
       <w:r>
@@ -26641,7 +26722,7 @@
           <v:shape id="_x0000_i1028" type="#_x0000_t75" style="width:244.5pt;height:17.25pt" o:ole="">
             <v:imagedata r:id="rId17" o:title=""/>
           </v:shape>
-          <o:OLEObject Type="Embed" ProgID="Equation.3" ShapeID="_x0000_i1028" DrawAspect="Content" ObjectID="_1515844995" r:id="rId18"/>
+          <o:OLEObject Type="Embed" ProgID="Equation.3" ShapeID="_x0000_i1028" DrawAspect="Content" ObjectID="_1516090547" r:id="rId18"/>
         </w:object>
       </w:r>
     </w:p>
@@ -26819,6 +26900,7 @@
           <w:sz w:val="22"/>
           <w:szCs w:val="22"/>
         </w:rPr>
+        <w:lastRenderedPageBreak/>
         <w:t>The constant-concentration condition defined in this input file takes precedence to that defined in the Basic Transport Package input file.</w:t>
       </w:r>
     </w:p>
@@ -26855,7 +26937,6 @@
           <w:sz w:val="22"/>
           <w:szCs w:val="22"/>
         </w:rPr>
-        <w:lastRenderedPageBreak/>
         <w:t>In a multiple stress period simulation, a constant-concentration cell, once defined, will remain a constant-concentration cell in the duration of the simulation, but its concentration value can be specified to vary in different stress periods.</w:t>
       </w:r>
     </w:p>
@@ -27455,6 +27536,7 @@
           <w:sz w:val="22"/>
           <w:szCs w:val="22"/>
         </w:rPr>
+        <w:lastRenderedPageBreak/>
         <w:t xml:space="preserve">Format: </w:t>
       </w:r>
       <w:r>
@@ -27519,7 +27601,6 @@
           <w:sz w:val="22"/>
           <w:szCs w:val="22"/>
         </w:rPr>
-        <w:lastRenderedPageBreak/>
         <w:t>IUZFBND &gt; 0 indicate</w:t>
       </w:r>
       <w:r>
@@ -28324,6 +28405,7 @@
           <w:sz w:val="22"/>
           <w:szCs w:val="22"/>
         </w:rPr>
+        <w:lastRenderedPageBreak/>
         <w:t>IN</w:t>
       </w:r>
       <w:r>
@@ -28382,7 +28464,6 @@
           <w:sz w:val="22"/>
           <w:szCs w:val="22"/>
         </w:rPr>
-        <w:lastRenderedPageBreak/>
         <w:t>If INC</w:t>
       </w:r>
       <w:r>
@@ -29160,6 +29241,7 @@
         <w:rPr>
           <w:rFonts w:cs="Times New Roman"/>
         </w:rPr>
+        <w:lastRenderedPageBreak/>
         <w:t>Output</w:t>
       </w:r>
       <w:bookmarkEnd w:id="19"/>
@@ -29236,7 +29318,6 @@
         <w:jc w:val="both"/>
       </w:pPr>
       <w:r>
-        <w:lastRenderedPageBreak/>
         <w:t xml:space="preserve">New options added in the modified MT3DMS are echoed to the standard output files with a brief description. </w:t>
       </w:r>
     </w:p>
@@ -29601,6 +29682,7 @@
         <w:jc w:val="both"/>
       </w:pPr>
       <w:r>
+        <w:lastRenderedPageBreak/>
         <w:t>1X,1P,8(G13.5,1X),4X,G10.3,5X,G10.3</w:t>
       </w:r>
     </w:p>
@@ -30083,7 +30165,11 @@
         <w:t xml:space="preserve">standard </w:t>
       </w:r>
       <w:r>
-        <w:t>output file. The treatment system IN and OUT terms in the overall mass balance account for mass entering via injection wells and mass leaving via extraction wells that are associated with treatment systems respectively.</w:t>
+        <w:t xml:space="preserve">output file. The treatment system IN and OUT terms in the overall mass </w:t>
+      </w:r>
+      <w:r>
+        <w:lastRenderedPageBreak/>
+        <w:t>balance account for mass entering via injection wells and mass leaving via extraction wells that are associated with treatment systems respectively.</w:t>
       </w:r>
       <w:r>
         <w:t xml:space="preserve"> </w:t>
@@ -30138,7 +30224,6 @@
         <w:jc w:val="both"/>
       </w:pPr>
       <w:r>
-        <w:lastRenderedPageBreak/>
         <w:t>If DRYBUD option is active</w:t>
       </w:r>
       <w:r>
@@ -32513,6 +32598,7 @@
                 <w:sz w:val="20"/>
                 <w:szCs w:val="20"/>
               </w:rPr>
+              <w:lastRenderedPageBreak/>
               <w:t>CompSsurrogate</w:t>
             </w:r>
           </w:p>
@@ -33395,7 +33481,6 @@
                 <w:sz w:val="20"/>
                 <w:szCs w:val="20"/>
               </w:rPr>
-              <w:lastRenderedPageBreak/>
               <w:t>#</w:t>
             </w:r>
           </w:p>
@@ -38454,7 +38539,11 @@
         <w:t>Package</w:t>
       </w:r>
       <w:r>
-        <w:t>.  This example corresponds to the 2D multiple EA/ED problem described in the benchmark simulations</w:t>
+        <w:t xml:space="preserve">.  This example </w:t>
+      </w:r>
+      <w:r>
+        <w:lastRenderedPageBreak/>
+        <w:t>corresponds to the 2D multiple EA/ED problem described in the benchmark simulations</w:t>
       </w:r>
       <w:bookmarkEnd w:id="23"/>
       <w:r>
@@ -38884,7 +38973,6 @@
                 <w:sz w:val="20"/>
                 <w:szCs w:val="20"/>
               </w:rPr>
-              <w:lastRenderedPageBreak/>
               <w:t>0</w:t>
             </w:r>
           </w:p>
@@ -40354,6 +40442,7 @@
         <w:docPartUnique/>
       </w:docPartObj>
     </w:sdtPr>
+    <w:sdtEndPr/>
     <w:sdtContent>
       <w:p>
         <w:pPr>
@@ -40788,7 +40877,7 @@
   <w:abstractNum w:abstractNumId="4" w15:restartNumberingAfterBreak="0">
     <w:nsid w:val="0AAC2584"/>
     <w:multiLevelType w:val="hybridMultilevel"/>
-    <w:tmpl w:val="961E752C"/>
+    <w:tmpl w:val="3C109DBC"/>
     <w:lvl w:ilvl="0" w:tplc="04090001">
       <w:start w:val="1"/>
       <w:numFmt w:val="bullet"/>
@@ -47101,7 +47190,7 @@
 </file>
 
 <file path=customXml/itemProps1.xml><?xml version="1.0" encoding="utf-8"?>
-<ds:datastoreItem xmlns:ds="http://schemas.openxmlformats.org/officeDocument/2006/customXml" ds:itemID="{B3C42D29-8E84-4024-83E3-79EE81DA128D}">
+<ds:datastoreItem xmlns:ds="http://schemas.openxmlformats.org/officeDocument/2006/customXml" ds:itemID="{7B0DAB9B-E712-4E28-BE26-BCDBBC7B5CD0}">
   <ds:schemaRefs>
     <ds:schemaRef ds:uri="http://schemas.openxmlformats.org/officeDocument/2006/bibliography"/>
   </ds:schemaRefs>

</xml_diff>

<commit_message>
Some work on the CTS package, including input instructions and adjustments to input files.
</commit_message>
<xml_diff>
--- a/Input_Instructions.docx
+++ b/Input_Instructions.docx
@@ -8790,8 +8790,12 @@
       </w:r>
       <w:r>
         <w:tab/>
-        <w:t>6I10</w:t>
-      </w:r>
+      </w:r>
+      <w:r>
+        <w:t>FREE</w:t>
+      </w:r>
+      <w:bookmarkStart w:id="5" w:name="_GoBack"/>
+      <w:bookmarkEnd w:id="5"/>
     </w:p>
     <w:p>
       <w:pPr>
@@ -8988,12 +8992,7 @@
         <w:ind w:left="2520"/>
       </w:pPr>
       <w:r>
-        <w:t xml:space="preserve">ICTSPKG = 1 , </w:t>
-      </w:r>
-      <w:bookmarkStart w:id="5" w:name="_GoBack"/>
-      <w:bookmarkEnd w:id="5"/>
-      <w:r>
-        <w:t>flow rates from the WEL package will be used.</w:t>
+        <w:t>ICTSPKG = 1 , flow rates from the WEL package will be used.</w:t>
       </w:r>
     </w:p>
     <w:p>
@@ -9064,7 +9063,9 @@
       </w:r>
       <w:r>
         <w:tab/>
-        <w:t>I10</w:t>
+      </w:r>
+      <w:r>
+        <w:t>FREE</w:t>
       </w:r>
     </w:p>
     <w:p>
@@ -9206,7 +9207,9 @@
       </w:r>
       <w:r>
         <w:tab/>
-        <w:t>5I10</w:t>
+      </w:r>
+      <w:r>
+        <w:t>FREE</w:t>
       </w:r>
     </w:p>
     <w:p>
@@ -9423,7 +9426,9 @@
       </w:r>
       <w:r>
         <w:tab/>
-        <w:t>4I10</w:t>
+      </w:r>
+      <w:r>
+        <w:t xml:space="preserve">FREE </w:t>
       </w:r>
     </w:p>
     <w:p>
@@ -9524,16 +9529,13 @@
         <w:tab/>
       </w:r>
       <w:r>
+        <w:t>QINCTS</w:t>
+      </w:r>
+      <w:r>
+        <w:t xml:space="preserve">, </w:t>
+      </w:r>
+      <w:r>
         <w:t>(</w:t>
-      </w:r>
-      <w:r>
-        <w:t>QINCTS</w:t>
-      </w:r>
-      <w:r>
-        <w:t>(n)</w:t>
-      </w:r>
-      <w:r>
-        <w:t xml:space="preserve">, </w:t>
       </w:r>
       <w:r>
         <w:t>CINCTS</w:t>
@@ -9555,7 +9557,9 @@
       </w:r>
       <w:r>
         <w:tab/>
-        <w:t>2F10.0</w:t>
+      </w:r>
+      <w:r>
+        <w:t>FREE</w:t>
       </w:r>
     </w:p>
     <w:p>
@@ -9679,7 +9683,9 @@
       </w:r>
       <w:r>
         <w:tab/>
-        <w:t>1000(I10, F10.0)</w:t>
+      </w:r>
+      <w:r>
+        <w:t>FREE</w:t>
       </w:r>
     </w:p>
     <w:p>
@@ -9927,7 +9933,9 @@
       </w:r>
       <w:r>
         <w:tab/>
-        <w:t>1000( F10.0)</w:t>
+      </w:r>
+      <w:r>
+        <w:t>FREE</w:t>
       </w:r>
     </w:p>
     <w:p>
@@ -10092,10 +10100,7 @@
         <w:tab/>
       </w:r>
       <w:r>
-        <w:t xml:space="preserve">4I10, </w:t>
-      </w:r>
-      <w:r>
-        <w:t>1000( F10.0)</w:t>
+        <w:t>FREE</w:t>
       </w:r>
     </w:p>
     <w:p>
@@ -10253,10 +10258,9 @@
       </w:r>
       <w:r>
         <w:tab/>
-        <w:t xml:space="preserve"> </w:t>
-      </w:r>
-      <w:r>
-        <w:t>F10.0</w:t>
+      </w:r>
+      <w:r>
+        <w:t>FREE</w:t>
       </w:r>
     </w:p>
     <w:p>
@@ -15622,7 +15626,7 @@
           <v:shape id="_x0000_i1025" type="#_x0000_t75" style="width:21.75pt;height:18.75pt" o:ole="">
             <v:imagedata r:id="rId9" o:title=""/>
           </v:shape>
-          <o:OLEObject Type="Embed" ProgID="Equation.3" ShapeID="_x0000_i1025" DrawAspect="Content" ObjectID="_1516090544" r:id="rId10"/>
+          <o:OLEObject Type="Embed" ProgID="Equation.3" ShapeID="_x0000_i1025" DrawAspect="Content" ObjectID="_1516103341" r:id="rId10"/>
         </w:object>
       </w:r>
       <w:r>
@@ -15851,7 +15855,7 @@
           <v:shape id="_x0000_i1026" type="#_x0000_t75" style="width:23.25pt;height:18.75pt" o:ole="">
             <v:imagedata r:id="rId11" o:title=""/>
           </v:shape>
-          <o:OLEObject Type="Embed" ProgID="Equation.3" ShapeID="_x0000_i1026" DrawAspect="Content" ObjectID="_1516090545" r:id="rId12"/>
+          <o:OLEObject Type="Embed" ProgID="Equation.3" ShapeID="_x0000_i1026" DrawAspect="Content" ObjectID="_1516103342" r:id="rId12"/>
         </w:object>
       </w:r>
       <w:r>
@@ -17083,7 +17087,7 @@
           <v:shape id="_x0000_i1027" type="#_x0000_t75" style="width:16.5pt;height:18pt" o:ole="">
             <v:imagedata r:id="rId13" o:title=""/>
           </v:shape>
-          <o:OLEObject Type="Embed" ProgID="Equation.3" ShapeID="_x0000_i1027" DrawAspect="Content" ObjectID="_1516090546" r:id="rId14"/>
+          <o:OLEObject Type="Embed" ProgID="Equation.3" ShapeID="_x0000_i1027" DrawAspect="Content" ObjectID="_1516103343" r:id="rId14"/>
         </w:object>
       </w:r>
       <w:r>
@@ -26722,7 +26726,7 @@
           <v:shape id="_x0000_i1028" type="#_x0000_t75" style="width:244.5pt;height:17.25pt" o:ole="">
             <v:imagedata r:id="rId17" o:title=""/>
           </v:shape>
-          <o:OLEObject Type="Embed" ProgID="Equation.3" ShapeID="_x0000_i1028" DrawAspect="Content" ObjectID="_1516090547" r:id="rId18"/>
+          <o:OLEObject Type="Embed" ProgID="Equation.3" ShapeID="_x0000_i1028" DrawAspect="Content" ObjectID="_1516103344" r:id="rId18"/>
         </w:object>
       </w:r>
     </w:p>
@@ -47190,7 +47194,7 @@
 </file>
 
 <file path=customXml/itemProps1.xml><?xml version="1.0" encoding="utf-8"?>
-<ds:datastoreItem xmlns:ds="http://schemas.openxmlformats.org/officeDocument/2006/customXml" ds:itemID="{7B0DAB9B-E712-4E28-BE26-BCDBBC7B5CD0}">
+<ds:datastoreItem xmlns:ds="http://schemas.openxmlformats.org/officeDocument/2006/customXml" ds:itemID="{D0BE65A1-86F4-427B-8334-6BA0A4216A2A}">
   <ds:schemaRefs>
     <ds:schemaRef ds:uri="http://schemas.openxmlformats.org/officeDocument/2006/bibliography"/>
   </ds:schemaRefs>

</xml_diff>

<commit_message>
Overhauled the HSS package input instructions, they were not consistent with the rest of the document.
</commit_message>
<xml_diff>
--- a/Input_Instructions.docx
+++ b/Input_Instructions.docx
@@ -8794,8 +8794,6 @@
       <w:r>
         <w:t>FREE</w:t>
       </w:r>
-      <w:bookmarkStart w:id="5" w:name="_GoBack"/>
-      <w:bookmarkEnd w:id="5"/>
     </w:p>
     <w:p>
       <w:pPr>
@@ -11186,11 +11184,11 @@
       <w:pPr>
         <w:pStyle w:val="Heading2"/>
       </w:pPr>
-      <w:bookmarkStart w:id="6" w:name="_Toc321942236"/>
+      <w:bookmarkStart w:id="5" w:name="_Toc321942236"/>
       <w:r>
         <w:t>GCG Package</w:t>
       </w:r>
-      <w:bookmarkEnd w:id="6"/>
+      <w:bookmarkEnd w:id="5"/>
     </w:p>
     <w:p>
       <w:pPr>
@@ -11890,38 +11888,76 @@
       <w:pPr>
         <w:pStyle w:val="Heading2"/>
       </w:pPr>
-      <w:bookmarkStart w:id="7" w:name="_Toc321942238"/>
+      <w:bookmarkStart w:id="6" w:name="_Toc321942238"/>
       <w:r>
         <w:t>HSS Package</w:t>
       </w:r>
-      <w:bookmarkEnd w:id="7"/>
-    </w:p>
-    <w:p>
-      <w:pPr>
-        <w:autoSpaceDE w:val="0"/>
-        <w:autoSpaceDN w:val="0"/>
-        <w:adjustRightInd w:val="0"/>
-        <w:spacing w:after="0" w:line="240" w:lineRule="auto"/>
-      </w:pPr>
-      <w:r>
-        <w:t xml:space="preserve">Input for the HSS package is read from a file listed in the name file with “HSS” as the file type. The input data are read in free format. Input instructions given below have been </w:t>
-      </w:r>
-      <w:r>
-        <w:lastRenderedPageBreak/>
-        <w:t xml:space="preserve">reproduced from the original HSS documentation (Zheng et al, 2010). For a detailed discussion on HSS package, refer to the original documentation (Zheng et al, 2010). </w:t>
-      </w:r>
-    </w:p>
-    <w:p>
-      <w:pPr>
-        <w:autoSpaceDE w:val="0"/>
-        <w:autoSpaceDN w:val="0"/>
-        <w:adjustRightInd w:val="0"/>
-        <w:spacing w:after="0" w:line="240" w:lineRule="auto"/>
-        <w:rPr>
+      <w:bookmarkEnd w:id="6"/>
+    </w:p>
+    <w:p>
+      <w:pPr>
+        <w:autoSpaceDE w:val="0"/>
+        <w:autoSpaceDN w:val="0"/>
+        <w:adjustRightInd w:val="0"/>
+        <w:spacing w:after="0" w:line="240" w:lineRule="auto"/>
+      </w:pPr>
+      <w:r>
+        <w:t xml:space="preserve">Input for the </w:t>
+      </w:r>
+      <w:r>
+        <w:t>Hydrocarbon Spill Source</w:t>
+      </w:r>
+      <w:r>
+        <w:rPr>
+          <w:rFonts w:cs="JTLUO A+ Univers"/>
           <w:b/>
           <w:bCs/>
-        </w:rPr>
-      </w:pPr>
+          <w:color w:val="211D1E"/>
+          <w:sz w:val="26"/>
+          <w:szCs w:val="26"/>
+        </w:rPr>
+        <w:t xml:space="preserve"> </w:t>
+      </w:r>
+      <w:r>
+        <w:rPr>
+          <w:rFonts w:cs="JTLUO A+ Univers"/>
+          <w:bCs/>
+          <w:color w:val="211D1E"/>
+          <w:szCs w:val="26"/>
+        </w:rPr>
+        <w:t>(</w:t>
+      </w:r>
+      <w:r>
+        <w:t>HSS</w:t>
+      </w:r>
+      <w:r>
+        <w:t>)</w:t>
+      </w:r>
+      <w:r>
+        <w:t xml:space="preserve"> </w:t>
+      </w:r>
+      <w:r>
+        <w:t>P</w:t>
+      </w:r>
+      <w:r>
+        <w:t xml:space="preserve">ackage is read </w:t>
+      </w:r>
+      <w:r>
+        <w:t xml:space="preserve">on unit INHSS = 13, which is preset in the main program.  The </w:t>
+      </w:r>
+      <w:r>
+        <w:t xml:space="preserve">file listed in the name file with “HSS” as the </w:t>
+      </w:r>
+      <w:r>
+        <w:lastRenderedPageBreak/>
+        <w:t>file type</w:t>
+      </w:r>
+      <w:r>
+        <w:t xml:space="preserve"> will be read</w:t>
+      </w:r>
+      <w:r>
+        <w:t xml:space="preserve">. The input data are read in free format. Input instructions given below have been reproduced from the original HSS documentation (Zheng et al, 2010). For a detailed discussion on HSS package, refer to the original documentation (Zheng et al, 2010). </w:t>
+      </w:r>
     </w:p>
     <w:p>
       <w:pPr>
@@ -11934,272 +11970,1829 @@
           <w:bCs/>
         </w:rPr>
       </w:pPr>
-      <w:r>
-        <w:rPr>
-          <w:b/>
-          <w:bCs/>
+    </w:p>
+    <w:p>
+      <w:pPr>
+        <w:spacing w:after="0" w:line="240" w:lineRule="auto"/>
+        <w:jc w:val="both"/>
+        <w:rPr>
+          <w:rFonts w:eastAsiaTheme="minorHAnsi"/>
+          <w:sz w:val="22"/>
+          <w:szCs w:val="22"/>
+        </w:rPr>
+      </w:pPr>
+      <w:r>
+        <w:rPr>
+          <w:rFonts w:eastAsiaTheme="minorHAnsi"/>
+          <w:sz w:val="22"/>
+          <w:szCs w:val="22"/>
         </w:rPr>
         <w:t>For each simulation</w:t>
       </w:r>
-    </w:p>
-    <w:p>
-      <w:pPr>
-        <w:autoSpaceDE w:val="0"/>
-        <w:autoSpaceDN w:val="0"/>
-        <w:adjustRightInd w:val="0"/>
-        <w:spacing w:after="0" w:line="240" w:lineRule="auto"/>
-        <w:rPr>
-          <w:rFonts w:ascii="Courier New" w:hAnsi="Courier New" w:cs="Courier New"/>
-        </w:rPr>
-      </w:pPr>
-      <w:r>
-        <w:rPr>
-          <w:rFonts w:ascii="Courier New" w:hAnsi="Courier New" w:cs="Courier New"/>
-        </w:rPr>
-        <w:t>0. [#Text]</w:t>
-      </w:r>
-    </w:p>
-    <w:p>
-      <w:pPr>
-        <w:autoSpaceDE w:val="0"/>
-        <w:autoSpaceDN w:val="0"/>
-        <w:adjustRightInd w:val="0"/>
-        <w:spacing w:after="0" w:line="240" w:lineRule="auto"/>
-      </w:pPr>
-      <w:r>
-        <w:t>Item 0 is optional and can include as many lines as desired. Each line needs to begin with the “#” character in the first column.</w:t>
-      </w:r>
-    </w:p>
-    <w:p>
-      <w:pPr>
-        <w:autoSpaceDE w:val="0"/>
-        <w:autoSpaceDN w:val="0"/>
-        <w:adjustRightInd w:val="0"/>
-        <w:spacing w:after="0" w:line="240" w:lineRule="auto"/>
-        <w:rPr>
-          <w:rFonts w:ascii="Courier New" w:hAnsi="Courier New" w:cs="Courier New"/>
-        </w:rPr>
-      </w:pPr>
-      <w:r>
-        <w:rPr>
-          <w:rFonts w:ascii="Courier New" w:hAnsi="Courier New" w:cs="Courier New"/>
-        </w:rPr>
-        <w:t>1. MaxHSSSource, MaxHSSCells, MaxHSSStep, RunOption, [</w:t>
-      </w:r>
-      <w:r>
-        <w:rPr>
-          <w:rFonts w:ascii="Courier New" w:hAnsi="Courier New" w:cs="Courier New"/>
-          <w:highlight w:val="lightGray"/>
-        </w:rPr>
-        <w:t>ShapeOption</w:t>
-      </w:r>
-      <w:r>
-        <w:rPr>
-          <w:rFonts w:ascii="Courier New" w:hAnsi="Courier New" w:cs="Courier New"/>
-        </w:rPr>
-        <w:t>]</w:t>
-      </w:r>
-    </w:p>
-    <w:p>
-      <w:pPr>
-        <w:autoSpaceDE w:val="0"/>
-        <w:autoSpaceDN w:val="0"/>
-        <w:adjustRightInd w:val="0"/>
-        <w:spacing w:after="0" w:line="240" w:lineRule="auto"/>
-        <w:rPr>
-          <w:rFonts w:ascii="Courier New" w:hAnsi="Courier New" w:cs="Courier New"/>
-        </w:rPr>
-      </w:pPr>
-      <w:r>
-        <w:rPr>
-          <w:rFonts w:ascii="Courier New" w:hAnsi="Courier New" w:cs="Courier New"/>
-        </w:rPr>
-        <w:t>2. faclength, factime, facmass</w:t>
-      </w:r>
-    </w:p>
-    <w:p>
-      <w:pPr>
-        <w:autoSpaceDE w:val="0"/>
-        <w:autoSpaceDN w:val="0"/>
-        <w:adjustRightInd w:val="0"/>
-        <w:spacing w:after="0" w:line="240" w:lineRule="auto"/>
-        <w:rPr>
-          <w:rFonts w:ascii="Courier New" w:hAnsi="Courier New" w:cs="Courier New"/>
-        </w:rPr>
-      </w:pPr>
-      <w:r>
-        <w:rPr>
-          <w:rFonts w:ascii="Courier New" w:hAnsi="Courier New" w:cs="Courier New"/>
-        </w:rPr>
-        <w:t>3. nHSSSource</w:t>
-      </w:r>
-    </w:p>
-    <w:p>
-      <w:pPr>
-        <w:autoSpaceDE w:val="0"/>
-        <w:autoSpaceDN w:val="0"/>
-        <w:adjustRightInd w:val="0"/>
-        <w:spacing w:after="0" w:line="240" w:lineRule="auto"/>
-        <w:rPr>
-          <w:b/>
-          <w:bCs/>
-        </w:rPr>
-      </w:pPr>
-      <w:r>
-        <w:rPr>
-          <w:b/>
-          <w:bCs/>
-        </w:rPr>
-        <w:t>Read items 4 and 5 [</w:t>
-      </w:r>
-      <w:r>
-        <w:rPr>
-          <w:rFonts w:ascii="Courier New" w:hAnsi="Courier New" w:cs="Courier New"/>
-        </w:rPr>
+      <w:r>
+        <w:rPr>
+          <w:rFonts w:eastAsiaTheme="minorHAnsi"/>
+          <w:sz w:val="22"/>
+          <w:szCs w:val="22"/>
+        </w:rPr>
+        <w:t>:</w:t>
+      </w:r>
+    </w:p>
+    <w:p>
+      <w:pPr>
+        <w:spacing w:after="0" w:line="240" w:lineRule="auto"/>
+        <w:jc w:val="both"/>
+        <w:rPr>
+          <w:rFonts w:eastAsiaTheme="minorHAnsi"/>
+          <w:sz w:val="22"/>
+          <w:szCs w:val="22"/>
+        </w:rPr>
+      </w:pPr>
+    </w:p>
+    <w:p>
+      <w:pPr>
+        <w:autoSpaceDE w:val="0"/>
+        <w:autoSpaceDN w:val="0"/>
+        <w:adjustRightInd w:val="0"/>
+        <w:spacing w:after="0" w:line="240" w:lineRule="auto"/>
+        <w:rPr>
+          <w:rFonts w:eastAsiaTheme="minorHAnsi"/>
+          <w:sz w:val="22"/>
+          <w:szCs w:val="22"/>
+        </w:rPr>
+      </w:pPr>
+      <w:r>
+        <w:rPr>
+          <w:sz w:val="22"/>
+          <w:szCs w:val="22"/>
+        </w:rPr>
+        <w:t xml:space="preserve">1 </w:t>
+      </w:r>
+      <w:r>
+        <w:rPr>
+          <w:sz w:val="22"/>
+          <w:szCs w:val="22"/>
+        </w:rPr>
+        <w:tab/>
+        <w:t xml:space="preserve">Record: </w:t>
+      </w:r>
+      <w:r>
+        <w:rPr>
+          <w:sz w:val="22"/>
+          <w:szCs w:val="22"/>
+        </w:rPr>
+        <w:tab/>
+      </w:r>
+      <w:r>
+        <w:rPr>
+          <w:rFonts w:eastAsiaTheme="minorHAnsi"/>
+          <w:sz w:val="22"/>
+          <w:szCs w:val="22"/>
+        </w:rPr>
+        <w:t>Comment Line</w:t>
+      </w:r>
+    </w:p>
+    <w:p>
+      <w:pPr>
+        <w:autoSpaceDE w:val="0"/>
+        <w:autoSpaceDN w:val="0"/>
+        <w:adjustRightInd w:val="0"/>
+        <w:spacing w:after="0" w:line="240" w:lineRule="auto"/>
+        <w:ind w:firstLine="720"/>
+        <w:rPr>
+          <w:sz w:val="22"/>
+          <w:szCs w:val="22"/>
+        </w:rPr>
+      </w:pPr>
+      <w:r>
+        <w:rPr>
+          <w:sz w:val="22"/>
+          <w:szCs w:val="22"/>
+        </w:rPr>
+        <w:t xml:space="preserve">Format: </w:t>
+      </w:r>
+      <w:r>
+        <w:rPr>
+          <w:sz w:val="22"/>
+          <w:szCs w:val="22"/>
+        </w:rPr>
+        <w:tab/>
+      </w:r>
+      <w:r>
+        <w:rPr>
+          <w:rFonts w:eastAsiaTheme="minorHAnsi"/>
+          <w:sz w:val="22"/>
+          <w:szCs w:val="22"/>
+        </w:rPr>
+        <w:t>A80</w:t>
+      </w:r>
+    </w:p>
+    <w:p>
+      <w:pPr>
+        <w:numPr>
+          <w:ilvl w:val="0"/>
+          <w:numId w:val="1"/>
+        </w:numPr>
+        <w:autoSpaceDE w:val="0"/>
+        <w:autoSpaceDN w:val="0"/>
+        <w:adjustRightInd w:val="0"/>
+        <w:spacing w:after="0" w:line="240" w:lineRule="auto"/>
+        <w:ind w:left="2160" w:hanging="270"/>
+        <w:rPr>
+          <w:rFonts w:ascii="T8" w:hAnsi="T8" w:cs="T8"/>
+          <w:sz w:val="22"/>
+          <w:szCs w:val="22"/>
+        </w:rPr>
+      </w:pPr>
+      <w:r>
+        <w:rPr>
+          <w:sz w:val="22"/>
+          <w:szCs w:val="22"/>
+        </w:rPr>
+        <w:t>Must start with “#”</w:t>
+      </w:r>
+      <w:r>
+        <w:rPr>
+          <w:sz w:val="22"/>
+          <w:szCs w:val="22"/>
+        </w:rPr>
+        <w:t xml:space="preserve"> in</w:t>
+      </w:r>
+      <w:r>
+        <w:rPr>
+          <w:sz w:val="22"/>
+          <w:szCs w:val="22"/>
+        </w:rPr>
+        <w:t xml:space="preserve"> the first </w:t>
+      </w:r>
+      <w:r>
+        <w:rPr>
+          <w:sz w:val="22"/>
+          <w:szCs w:val="22"/>
+        </w:rPr>
+        <w:t>position</w:t>
+      </w:r>
+      <w:r>
+        <w:rPr>
+          <w:sz w:val="22"/>
+          <w:szCs w:val="22"/>
+        </w:rPr>
+        <w:t xml:space="preserve"> </w:t>
+      </w:r>
+      <w:r>
+        <w:rPr>
+          <w:sz w:val="22"/>
+          <w:szCs w:val="22"/>
+        </w:rPr>
+        <w:t xml:space="preserve">(column) </w:t>
+      </w:r>
+      <w:r>
+        <w:rPr>
+          <w:sz w:val="22"/>
+          <w:szCs w:val="22"/>
+        </w:rPr>
+        <w:t xml:space="preserve">of </w:t>
+      </w:r>
+      <w:r>
+        <w:rPr>
+          <w:sz w:val="22"/>
+          <w:szCs w:val="22"/>
+        </w:rPr>
+        <w:t>a line</w:t>
+      </w:r>
+      <w:r>
+        <w:rPr>
+          <w:sz w:val="22"/>
+          <w:szCs w:val="22"/>
+        </w:rPr>
+        <w:t xml:space="preserve"> title or heading for the simulation run. The line should not be longer than</w:t>
+      </w:r>
+      <w:r>
+        <w:rPr>
+          <w:sz w:val="22"/>
+          <w:szCs w:val="22"/>
+        </w:rPr>
+        <w:t xml:space="preserve"> </w:t>
+      </w:r>
+      <w:r>
+        <w:rPr>
+          <w:sz w:val="22"/>
+          <w:szCs w:val="22"/>
+        </w:rPr>
+        <w:t>80 characters.</w:t>
+      </w:r>
+      <w:r>
+        <w:rPr>
+          <w:sz w:val="22"/>
+          <w:szCs w:val="22"/>
+        </w:rPr>
+        <w:t xml:space="preserve">  However, if needed, this line can be repeated as many times as desired.  The header lines are echoed to the standard output listing file.</w:t>
+      </w:r>
+    </w:p>
+    <w:p>
+      <w:pPr>
+        <w:autoSpaceDE w:val="0"/>
+        <w:autoSpaceDN w:val="0"/>
+        <w:adjustRightInd w:val="0"/>
+        <w:spacing w:after="0" w:line="240" w:lineRule="auto"/>
+        <w:rPr>
+          <w:sz w:val="22"/>
+          <w:szCs w:val="22"/>
+        </w:rPr>
+      </w:pPr>
+    </w:p>
+    <w:p>
+      <w:pPr>
+        <w:autoSpaceDE w:val="0"/>
+        <w:autoSpaceDN w:val="0"/>
+        <w:adjustRightInd w:val="0"/>
+        <w:spacing w:after="0" w:line="240" w:lineRule="auto"/>
+        <w:rPr>
+          <w:rFonts w:eastAsiaTheme="minorHAnsi"/>
+          <w:sz w:val="22"/>
+          <w:szCs w:val="22"/>
+        </w:rPr>
+      </w:pPr>
+      <w:r>
+        <w:rPr>
+          <w:sz w:val="22"/>
+          <w:szCs w:val="22"/>
+        </w:rPr>
+        <w:t>2</w:t>
+      </w:r>
+      <w:r>
+        <w:rPr>
+          <w:sz w:val="22"/>
+          <w:szCs w:val="22"/>
+        </w:rPr>
+        <w:t xml:space="preserve"> </w:t>
+      </w:r>
+      <w:r>
+        <w:rPr>
+          <w:sz w:val="22"/>
+          <w:szCs w:val="22"/>
+        </w:rPr>
+        <w:tab/>
+        <w:t xml:space="preserve">Record: </w:t>
+      </w:r>
+      <w:r>
+        <w:rPr>
+          <w:sz w:val="22"/>
+          <w:szCs w:val="22"/>
+        </w:rPr>
+        <w:tab/>
+      </w:r>
+      <w:r>
+        <w:rPr>
+          <w:rFonts w:eastAsiaTheme="minorHAnsi"/>
+          <w:sz w:val="22"/>
+          <w:szCs w:val="22"/>
+        </w:rPr>
+        <w:t>MaxHSSSource</w:t>
+      </w:r>
+      <w:r>
+        <w:rPr>
+          <w:rFonts w:eastAsiaTheme="minorHAnsi"/>
+          <w:sz w:val="22"/>
+          <w:szCs w:val="22"/>
+        </w:rPr>
+        <w:t xml:space="preserve">, </w:t>
+      </w:r>
+      <w:r>
+        <w:rPr>
+          <w:rFonts w:eastAsiaTheme="minorHAnsi"/>
+          <w:sz w:val="22"/>
+          <w:szCs w:val="22"/>
+        </w:rPr>
+        <w:t>MaxHSSCells</w:t>
+      </w:r>
+      <w:r>
+        <w:rPr>
+          <w:rFonts w:eastAsiaTheme="minorHAnsi"/>
+          <w:sz w:val="22"/>
+          <w:szCs w:val="22"/>
+        </w:rPr>
+        <w:t xml:space="preserve">, </w:t>
+      </w:r>
+      <w:r>
+        <w:rPr>
+          <w:rFonts w:eastAsiaTheme="minorHAnsi"/>
+          <w:sz w:val="22"/>
+          <w:szCs w:val="22"/>
+        </w:rPr>
+        <w:t>MaxHSSStep</w:t>
+      </w:r>
+      <w:r>
+        <w:rPr>
+          <w:rFonts w:eastAsiaTheme="minorHAnsi"/>
+          <w:sz w:val="22"/>
+          <w:szCs w:val="22"/>
+        </w:rPr>
+        <w:t xml:space="preserve">, </w:t>
+      </w:r>
+      <w:r>
+        <w:rPr>
+          <w:rFonts w:eastAsiaTheme="minorHAnsi"/>
+          <w:sz w:val="22"/>
+          <w:szCs w:val="22"/>
+        </w:rPr>
+        <w:t>RunOption</w:t>
+      </w:r>
+      <w:r>
+        <w:rPr>
+          <w:rFonts w:eastAsiaTheme="minorHAnsi"/>
+          <w:sz w:val="22"/>
+          <w:szCs w:val="22"/>
+        </w:rPr>
+        <w:t xml:space="preserve">, </w:t>
+      </w:r>
+    </w:p>
+    <w:p>
+      <w:pPr>
+        <w:autoSpaceDE w:val="0"/>
+        <w:autoSpaceDN w:val="0"/>
+        <w:adjustRightInd w:val="0"/>
+        <w:spacing w:after="0" w:line="240" w:lineRule="auto"/>
+        <w:ind w:left="1440" w:firstLine="720"/>
+        <w:rPr>
+          <w:sz w:val="22"/>
+          <w:szCs w:val="22"/>
+        </w:rPr>
+      </w:pPr>
+      <w:r>
+        <w:rPr>
+          <w:rFonts w:eastAsiaTheme="minorHAnsi"/>
+          <w:sz w:val="22"/>
+          <w:szCs w:val="22"/>
+        </w:rPr>
+        <w:t>[ShapeOption]</w:t>
+      </w:r>
+    </w:p>
+    <w:p>
+      <w:pPr>
+        <w:autoSpaceDE w:val="0"/>
+        <w:autoSpaceDN w:val="0"/>
+        <w:adjustRightInd w:val="0"/>
+        <w:spacing w:after="0" w:line="240" w:lineRule="auto"/>
+        <w:ind w:firstLine="720"/>
+        <w:rPr>
+          <w:sz w:val="22"/>
+          <w:szCs w:val="22"/>
+        </w:rPr>
+      </w:pPr>
+      <w:r>
+        <w:rPr>
+          <w:sz w:val="22"/>
+          <w:szCs w:val="22"/>
+        </w:rPr>
+        <w:t xml:space="preserve">Format: </w:t>
+      </w:r>
+      <w:r>
+        <w:rPr>
+          <w:sz w:val="22"/>
+          <w:szCs w:val="22"/>
+        </w:rPr>
+        <w:tab/>
+        <w:t>F</w:t>
+      </w:r>
+      <w:r>
+        <w:rPr>
+          <w:sz w:val="22"/>
+          <w:szCs w:val="22"/>
+        </w:rPr>
+        <w:t>REE</w:t>
+      </w:r>
+    </w:p>
+    <w:p>
+      <w:pPr>
+        <w:numPr>
+          <w:ilvl w:val="0"/>
+          <w:numId w:val="1"/>
+        </w:numPr>
+        <w:autoSpaceDE w:val="0"/>
+        <w:autoSpaceDN w:val="0"/>
+        <w:adjustRightInd w:val="0"/>
+        <w:spacing w:after="0" w:line="240" w:lineRule="auto"/>
+        <w:ind w:left="2160" w:hanging="270"/>
+        <w:rPr>
+          <w:sz w:val="22"/>
+          <w:szCs w:val="22"/>
+        </w:rPr>
+      </w:pPr>
+      <w:r>
+        <w:rPr>
+          <w:rFonts w:eastAsiaTheme="minorHAnsi"/>
+          <w:sz w:val="22"/>
+          <w:szCs w:val="22"/>
+        </w:rPr>
+        <w:t>MaxHSSSource</w:t>
+      </w:r>
+      <w:r>
+        <w:rPr>
+          <w:sz w:val="22"/>
+          <w:szCs w:val="22"/>
+        </w:rPr>
+        <w:t xml:space="preserve"> </w:t>
+      </w:r>
+      <w:r>
+        <w:t>is the maximum number of HSSM-LNAPL sources allowed in the current transport simulation. This value is used only for memory allocation purposes.</w:t>
+      </w:r>
+    </w:p>
+    <w:p>
+      <w:pPr>
+        <w:numPr>
+          <w:ilvl w:val="0"/>
+          <w:numId w:val="1"/>
+        </w:numPr>
+        <w:autoSpaceDE w:val="0"/>
+        <w:autoSpaceDN w:val="0"/>
+        <w:adjustRightInd w:val="0"/>
+        <w:spacing w:after="0" w:line="240" w:lineRule="auto"/>
+        <w:ind w:left="2160" w:hanging="270"/>
+        <w:rPr>
+          <w:sz w:val="22"/>
+          <w:szCs w:val="22"/>
+        </w:rPr>
+      </w:pPr>
+      <w:r>
+        <w:rPr>
+          <w:rFonts w:eastAsiaTheme="minorHAnsi"/>
+          <w:sz w:val="22"/>
+          <w:szCs w:val="22"/>
+        </w:rPr>
+        <w:t>MaxHSSCells</w:t>
+      </w:r>
+      <w:r>
+        <w:rPr>
+          <w:sz w:val="22"/>
+          <w:szCs w:val="22"/>
+        </w:rPr>
+        <w:t xml:space="preserve"> </w:t>
+      </w:r>
+      <w:r>
+        <w:t>is the maximum number of model cells that any single HSSM-LNAPL source can occupy. A HSSM-LNAPL source is initially associated with a single model cell. As the oil lens expands, more model cells may be used to represent the source, whenever necessary. This value is used only for memory allocation purposes.</w:t>
+      </w:r>
+    </w:p>
+    <w:p>
+      <w:pPr>
+        <w:numPr>
+          <w:ilvl w:val="0"/>
+          <w:numId w:val="1"/>
+        </w:numPr>
+        <w:autoSpaceDE w:val="0"/>
+        <w:autoSpaceDN w:val="0"/>
+        <w:adjustRightInd w:val="0"/>
+        <w:spacing w:after="0" w:line="240" w:lineRule="auto"/>
+        <w:ind w:left="2160" w:hanging="270"/>
+        <w:rPr>
+          <w:sz w:val="22"/>
+          <w:szCs w:val="22"/>
+        </w:rPr>
+      </w:pPr>
+      <w:r>
+        <w:rPr>
+          <w:rFonts w:eastAsiaTheme="minorHAnsi"/>
+          <w:sz w:val="22"/>
+          <w:szCs w:val="22"/>
+        </w:rPr>
+        <w:t>MaxHSSStep</w:t>
+      </w:r>
+      <w:r>
+        <w:rPr>
+          <w:sz w:val="22"/>
+          <w:szCs w:val="22"/>
+        </w:rPr>
+        <w:t xml:space="preserve"> </w:t>
+      </w:r>
+      <w:r>
+        <w:t>is the maximum number of time steps used to define any single HSSMLNAPL source, as output from a HSSM run. This value is used only for memory allocation purposes.</w:t>
+      </w:r>
+    </w:p>
+    <w:p>
+      <w:pPr>
+        <w:numPr>
+          <w:ilvl w:val="0"/>
+          <w:numId w:val="1"/>
+        </w:numPr>
+        <w:autoSpaceDE w:val="0"/>
+        <w:autoSpaceDN w:val="0"/>
+        <w:adjustRightInd w:val="0"/>
+        <w:spacing w:after="0" w:line="240" w:lineRule="auto"/>
+        <w:ind w:left="2160" w:hanging="270"/>
+        <w:rPr>
+          <w:sz w:val="22"/>
+          <w:szCs w:val="22"/>
+        </w:rPr>
+      </w:pPr>
+      <w:r>
+        <w:rPr>
+          <w:rFonts w:eastAsiaTheme="minorHAnsi"/>
+          <w:sz w:val="22"/>
+          <w:szCs w:val="22"/>
+        </w:rPr>
+        <w:t>RunOption</w:t>
+      </w:r>
+      <w:r>
+        <w:rPr>
+          <w:sz w:val="22"/>
+          <w:szCs w:val="22"/>
+        </w:rPr>
+        <w:t xml:space="preserve"> </w:t>
+      </w:r>
+      <w:r>
+        <w:t>is a character flag indicating whether the HSSM model should be invoked from within MT3DMS or run manually outside MT3DMS.</w:t>
+      </w:r>
+      <w:r>
+        <w:rPr>
+          <w:sz w:val="22"/>
+          <w:szCs w:val="22"/>
+        </w:rPr>
+        <w:t xml:space="preserve"> </w:t>
+      </w:r>
+      <w:r>
+        <w:t>If ‘</w:t>
+      </w:r>
+      <w:r>
+        <w:t>RunOption</w:t>
+      </w:r>
+      <w:r>
+        <w:t>’</w:t>
+      </w:r>
+      <w:r>
+        <w:t xml:space="preserve"> is set to </w:t>
+      </w:r>
+      <w:r>
+        <w:t>“</w:t>
+      </w:r>
+      <w:r>
+        <w:t>RunHSSM</w:t>
+      </w:r>
+      <w:r>
+        <w:t>”</w:t>
+      </w:r>
+      <w:r>
+        <w:t xml:space="preserve"> (case insensitive), the HSSM code, included with MT3DMS as a dynamic link library (DLL) module, will be executed from within MT3DMS to</w:t>
+      </w:r>
+      <w:r>
+        <w:t xml:space="preserve"> simulate the LNAPL source. If ‘RunOption’</w:t>
+      </w:r>
+      <w:r>
+        <w:t xml:space="preserve"> is set to any other value or simply omitted, an input file defining the LNAPL source must have been generated from a previous execution of the HSSM code outside MT3DMS.</w:t>
+      </w:r>
+    </w:p>
+    <w:p>
+      <w:pPr>
+        <w:numPr>
+          <w:ilvl w:val="0"/>
+          <w:numId w:val="1"/>
+        </w:numPr>
+        <w:autoSpaceDE w:val="0"/>
+        <w:autoSpaceDN w:val="0"/>
+        <w:adjustRightInd w:val="0"/>
+        <w:spacing w:after="0" w:line="240" w:lineRule="auto"/>
+        <w:ind w:left="2160" w:hanging="270"/>
+        <w:rPr>
+          <w:sz w:val="22"/>
+          <w:szCs w:val="22"/>
+        </w:rPr>
+      </w:pPr>
+      <w:r>
+        <w:rPr>
+          <w:sz w:val="22"/>
+          <w:szCs w:val="22"/>
+        </w:rPr>
+        <w:t xml:space="preserve">[ShapeOption] (Optional) </w:t>
+      </w:r>
+      <w:r>
+        <w:t>is a character flag indicating the shape of the source area. Two options can be invoked with this flag:</w:t>
+      </w:r>
+    </w:p>
+    <w:p>
+      <w:pPr>
+        <w:autoSpaceDE w:val="0"/>
+        <w:autoSpaceDN w:val="0"/>
+        <w:adjustRightInd w:val="0"/>
+        <w:spacing w:after="0" w:line="240" w:lineRule="auto"/>
+        <w:ind w:left="2520"/>
+      </w:pPr>
+      <w:r>
+        <w:t>If ShapeOption = “</w:t>
+      </w:r>
+      <w:r>
+        <w:t>POLYGON</w:t>
+      </w:r>
+      <w:r>
+        <w:t>”, shape will be</w:t>
+      </w:r>
+      <w:r>
+        <w:t xml:space="preserve"> a regular polygon)</w:t>
+      </w:r>
+      <w:r>
+        <w:t>.</w:t>
+      </w:r>
+      <w:r>
+        <w:t xml:space="preserve"> </w:t>
+      </w:r>
+    </w:p>
+    <w:p>
+      <w:pPr>
+        <w:autoSpaceDE w:val="0"/>
+        <w:autoSpaceDN w:val="0"/>
+        <w:adjustRightInd w:val="0"/>
+        <w:spacing w:after="0" w:line="240" w:lineRule="auto"/>
+        <w:ind w:left="2520"/>
+      </w:pPr>
+      <w:r>
+        <w:t>If ShapeOption = “</w:t>
+      </w:r>
+      <w:r>
+        <w:t>IRREGULAR</w:t>
+      </w:r>
+      <w:r>
+        <w:t>”,</w:t>
+      </w:r>
+      <w:r>
+        <w:t xml:space="preserve"> </w:t>
+      </w:r>
+      <w:r>
+        <w:t>shape is based on an arbitrary set of points</w:t>
+      </w:r>
+      <w:r>
+        <w:t xml:space="preserve">. </w:t>
+      </w:r>
+    </w:p>
+    <w:p>
+      <w:pPr>
+        <w:autoSpaceDE w:val="0"/>
+        <w:autoSpaceDN w:val="0"/>
+        <w:adjustRightInd w:val="0"/>
+        <w:spacing w:after="0" w:line="240" w:lineRule="auto"/>
+        <w:ind w:left="2160"/>
+      </w:pPr>
+      <w:r>
+        <w:t>Both the options are case insensitive. If left blank, the default setting (circular shape) in the HSS package will be used.</w:t>
+      </w:r>
+    </w:p>
+    <w:p>
+      <w:pPr>
+        <w:autoSpaceDE w:val="0"/>
+        <w:autoSpaceDN w:val="0"/>
+        <w:adjustRightInd w:val="0"/>
+        <w:spacing w:after="0" w:line="240" w:lineRule="auto"/>
+        <w:ind w:left="2160"/>
+      </w:pPr>
+    </w:p>
+    <w:p>
+      <w:pPr>
+        <w:autoSpaceDE w:val="0"/>
+        <w:autoSpaceDN w:val="0"/>
+        <w:adjustRightInd w:val="0"/>
+        <w:spacing w:after="0" w:line="240" w:lineRule="auto"/>
+      </w:pPr>
+      <w:r>
+        <w:lastRenderedPageBreak/>
+        <w:t>3</w:t>
+      </w:r>
+      <w:r>
+        <w:tab/>
+        <w:t>Record:</w:t>
+      </w:r>
+      <w:r>
+        <w:tab/>
+      </w:r>
+      <w:r>
+        <w:t>faclength</w:t>
+      </w:r>
+      <w:r>
+        <w:t>,</w:t>
+      </w:r>
+      <w:r>
+        <w:t xml:space="preserve"> </w:t>
+      </w:r>
+      <w:r>
+        <w:t>factime</w:t>
+      </w:r>
+      <w:r>
+        <w:t>,</w:t>
+      </w:r>
+      <w:r>
+        <w:t xml:space="preserve"> </w:t>
+      </w:r>
+      <w:r>
+        <w:t>facmass</w:t>
+      </w:r>
+    </w:p>
+    <w:p>
+      <w:pPr>
+        <w:autoSpaceDE w:val="0"/>
+        <w:autoSpaceDN w:val="0"/>
+        <w:adjustRightInd w:val="0"/>
+        <w:spacing w:after="0" w:line="240" w:lineRule="auto"/>
+      </w:pPr>
+      <w:r>
+        <w:tab/>
+        <w:t>Format:</w:t>
+      </w:r>
+      <w:r>
+        <w:tab/>
+      </w:r>
+      <w:r>
+        <w:t>FREE</w:t>
+      </w:r>
+    </w:p>
+    <w:p>
+      <w:pPr>
+        <w:pStyle w:val="ListParagraph"/>
+        <w:numPr>
+          <w:ilvl w:val="0"/>
+          <w:numId w:val="8"/>
+        </w:numPr>
+        <w:autoSpaceDE w:val="0"/>
+        <w:autoSpaceDN w:val="0"/>
+        <w:adjustRightInd w:val="0"/>
+        <w:spacing w:after="0" w:line="240" w:lineRule="auto"/>
+        <w:ind w:left="2160" w:hanging="270"/>
+      </w:pPr>
+      <w:r>
+        <w:t>faclength</w:t>
+      </w:r>
+      <w:r>
+        <w:t xml:space="preserve"> </w:t>
+      </w:r>
+      <w:r>
+        <w:t xml:space="preserve">is </w:t>
+      </w:r>
+      <w:r>
+        <w:t>a</w:t>
+      </w:r>
+      <w:r>
+        <w:t xml:space="preserve"> conversion factor for converting the unit of length used in HSSM to that used in MT3DMS. For example, if the unit used in MT3D</w:t>
+      </w:r>
+      <w:r>
+        <w:t>-USGS</w:t>
+      </w:r>
+      <w:r>
+        <w:t xml:space="preserve"> is feet while th</w:t>
+      </w:r>
+      <w:r>
+        <w:t>e unit in HSSM is m, “faclength”</w:t>
+      </w:r>
+      <w:r>
+        <w:t xml:space="preserve"> should be set </w:t>
+      </w:r>
+      <w:r>
+        <w:t xml:space="preserve">equal </w:t>
+      </w:r>
+      <w:r>
+        <w:t xml:space="preserve">to </w:t>
+      </w:r>
+      <w:r>
+        <w:t>3.28</w:t>
+      </w:r>
+      <w:r>
+        <w:t>.</w:t>
+      </w:r>
+    </w:p>
+    <w:p>
+      <w:pPr>
+        <w:pStyle w:val="ListParagraph"/>
+        <w:numPr>
+          <w:ilvl w:val="0"/>
+          <w:numId w:val="8"/>
+        </w:numPr>
+        <w:autoSpaceDE w:val="0"/>
+        <w:autoSpaceDN w:val="0"/>
+        <w:adjustRightInd w:val="0"/>
+        <w:spacing w:after="0" w:line="240" w:lineRule="auto"/>
+        <w:ind w:left="2160" w:hanging="270"/>
+      </w:pPr>
+      <w:r>
+        <w:t>factime</w:t>
+      </w:r>
+      <w:r>
+        <w:t xml:space="preserve"> </w:t>
+      </w:r>
+      <w:r>
+        <w:t>is the conversion factor for converting the unit of time used in HSSM to that used in MT3D</w:t>
+      </w:r>
+      <w:r>
+        <w:t>-USGS</w:t>
+      </w:r>
+      <w:r>
+        <w:t>. For example, if the unit used in MT3D</w:t>
+      </w:r>
+      <w:r>
+        <w:t>-USGS</w:t>
+      </w:r>
+      <w:r>
+        <w:t xml:space="preserve"> is minutes while th</w:t>
+      </w:r>
+      <w:r>
+        <w:t>e unit in HSSM is day, “factime”</w:t>
+      </w:r>
+      <w:r>
+        <w:t xml:space="preserve"> should be set to </w:t>
+      </w:r>
+      <w:r>
+        <w:t>1440.</w:t>
+      </w:r>
+    </w:p>
+    <w:p>
+      <w:pPr>
+        <w:pStyle w:val="ListParagraph"/>
+        <w:numPr>
+          <w:ilvl w:val="0"/>
+          <w:numId w:val="8"/>
+        </w:numPr>
+        <w:autoSpaceDE w:val="0"/>
+        <w:autoSpaceDN w:val="0"/>
+        <w:adjustRightInd w:val="0"/>
+        <w:spacing w:after="0" w:line="240" w:lineRule="auto"/>
+        <w:ind w:left="2160" w:hanging="270"/>
+      </w:pPr>
+      <w:r>
+        <w:t>facmass</w:t>
+      </w:r>
+      <w:r>
+        <w:t xml:space="preserve"> </w:t>
+      </w:r>
+      <w:r>
+        <w:t>is the conversion factor for converting the unit of mass used in HSSM to that used in MT3D</w:t>
+      </w:r>
+      <w:r>
+        <w:t>-USGS</w:t>
+      </w:r>
+      <w:r>
+        <w:t xml:space="preserve">. For example, if the unit used in MT3DMS is gram while the unit in HSSM is kg, </w:t>
+      </w:r>
+      <w:r>
+        <w:t>“</w:t>
+      </w:r>
+      <w:r>
+        <w:t>facmass</w:t>
+      </w:r>
+      <w:r>
+        <w:t>”</w:t>
+      </w:r>
+      <w:r>
+        <w:t xml:space="preserve"> should be set to </w:t>
+      </w:r>
+      <w:r>
+        <w:t>1000.</w:t>
+      </w:r>
+    </w:p>
+    <w:p>
+      <w:pPr>
+        <w:autoSpaceDE w:val="0"/>
+        <w:autoSpaceDN w:val="0"/>
+        <w:adjustRightInd w:val="0"/>
+        <w:spacing w:after="0" w:line="240" w:lineRule="auto"/>
+        <w:rPr>
+          <w:sz w:val="22"/>
+          <w:szCs w:val="22"/>
+        </w:rPr>
+      </w:pPr>
+    </w:p>
+    <w:p>
+      <w:pPr>
+        <w:autoSpaceDE w:val="0"/>
+        <w:autoSpaceDN w:val="0"/>
+        <w:adjustRightInd w:val="0"/>
+        <w:spacing w:after="0" w:line="240" w:lineRule="auto"/>
+        <w:rPr>
+          <w:rFonts w:eastAsiaTheme="minorHAnsi"/>
+          <w:sz w:val="22"/>
+          <w:szCs w:val="22"/>
+        </w:rPr>
+      </w:pPr>
+      <w:r>
+        <w:rPr>
+          <w:sz w:val="22"/>
+          <w:szCs w:val="22"/>
+        </w:rPr>
+        <w:t>4</w:t>
+      </w:r>
+      <w:r>
+        <w:rPr>
+          <w:sz w:val="22"/>
+          <w:szCs w:val="22"/>
+        </w:rPr>
+        <w:t xml:space="preserve"> </w:t>
+      </w:r>
+      <w:r>
+        <w:rPr>
+          <w:sz w:val="22"/>
+          <w:szCs w:val="22"/>
+        </w:rPr>
+        <w:tab/>
+        <w:t xml:space="preserve">Record: </w:t>
+      </w:r>
+      <w:r>
+        <w:rPr>
+          <w:sz w:val="22"/>
+          <w:szCs w:val="22"/>
+        </w:rPr>
+        <w:tab/>
+      </w:r>
+      <w:r>
         <w:t>nHSSSource</w:t>
       </w:r>
-      <w:r>
-        <w:rPr>
-          <w:b/>
-          <w:bCs/>
-        </w:rPr>
-        <w:t>] times</w:t>
-      </w:r>
-    </w:p>
-    <w:p>
-      <w:pPr>
-        <w:autoSpaceDE w:val="0"/>
-        <w:autoSpaceDN w:val="0"/>
-        <w:adjustRightInd w:val="0"/>
-        <w:spacing w:after="0" w:line="240" w:lineRule="auto"/>
-        <w:rPr>
-          <w:rFonts w:ascii="Courier New" w:hAnsi="Courier New" w:cs="Courier New"/>
-        </w:rPr>
-      </w:pPr>
-      <w:r>
-        <w:rPr>
-          <w:rFonts w:ascii="Courier New" w:hAnsi="Courier New" w:cs="Courier New"/>
-        </w:rPr>
-        <w:t>4. HSSFileName, inHSSFile</w:t>
-      </w:r>
-    </w:p>
-    <w:p>
-      <w:pPr>
-        <w:autoSpaceDE w:val="0"/>
-        <w:autoSpaceDN w:val="0"/>
-        <w:adjustRightInd w:val="0"/>
-        <w:spacing w:after="0" w:line="240" w:lineRule="auto"/>
-        <w:rPr>
-          <w:rFonts w:ascii="Courier New" w:hAnsi="Courier New" w:cs="Courier New"/>
-        </w:rPr>
-      </w:pPr>
-      <w:r>
-        <w:rPr>
-          <w:b/>
-          <w:bCs/>
-        </w:rPr>
-        <w:t xml:space="preserve">Read item 5a only if </w:t>
-      </w:r>
-      <w:r>
-        <w:rPr>
-          <w:rFonts w:ascii="Courier New" w:hAnsi="Courier New" w:cs="Courier New"/>
-        </w:rPr>
-        <w:t>[ShapeOption]</w:t>
-      </w:r>
-      <w:r>
-        <w:rPr>
-          <w:b/>
-        </w:rPr>
-        <w:t xml:space="preserve">is blank </w:t>
-      </w:r>
-    </w:p>
-    <w:p>
-      <w:pPr>
-        <w:autoSpaceDE w:val="0"/>
-        <w:autoSpaceDN w:val="0"/>
-        <w:adjustRightInd w:val="0"/>
-        <w:spacing w:after="0" w:line="240" w:lineRule="auto"/>
-        <w:rPr>
-          <w:rFonts w:ascii="Courier New" w:hAnsi="Courier New" w:cs="Courier New"/>
-        </w:rPr>
-      </w:pPr>
-      <w:r>
-        <w:rPr>
-          <w:rFonts w:ascii="Courier New" w:hAnsi="Courier New" w:cs="Courier New"/>
-        </w:rPr>
-        <w:t>5a. kSource, iSource, jSource, SourceName, iHSSComp</w:t>
-      </w:r>
-    </w:p>
-    <w:p>
-      <w:pPr>
-        <w:autoSpaceDE w:val="0"/>
-        <w:autoSpaceDN w:val="0"/>
-        <w:adjustRightInd w:val="0"/>
-        <w:spacing w:after="0" w:line="240" w:lineRule="auto"/>
-        <w:rPr>
-          <w:rFonts w:ascii="Courier New" w:hAnsi="Courier New" w:cs="Courier New"/>
-          <w:highlight w:val="lightGray"/>
-        </w:rPr>
-      </w:pPr>
-      <w:r>
-        <w:rPr>
-          <w:b/>
-          <w:bCs/>
-          <w:highlight w:val="lightGray"/>
-        </w:rPr>
-        <w:t xml:space="preserve">Read item 5b only if </w:t>
-      </w:r>
-      <w:r>
-        <w:rPr>
-          <w:rFonts w:ascii="Courier New" w:hAnsi="Courier New" w:cs="Courier New"/>
-          <w:highlight w:val="lightGray"/>
-        </w:rPr>
-        <w:t>[ShapeOption]</w:t>
-      </w:r>
-      <w:r>
-        <w:rPr>
-          <w:rFonts w:ascii="Courier New" w:hAnsi="Courier New" w:cs="Courier New"/>
-          <w:highlight w:val="lightGray"/>
+    </w:p>
+    <w:p>
+      <w:pPr>
+        <w:autoSpaceDE w:val="0"/>
+        <w:autoSpaceDN w:val="0"/>
+        <w:adjustRightInd w:val="0"/>
+        <w:spacing w:after="0" w:line="240" w:lineRule="auto"/>
+        <w:ind w:firstLine="720"/>
+        <w:rPr>
+          <w:sz w:val="22"/>
+          <w:szCs w:val="22"/>
+        </w:rPr>
+      </w:pPr>
+      <w:r>
+        <w:rPr>
+          <w:sz w:val="22"/>
+          <w:szCs w:val="22"/>
+        </w:rPr>
+        <w:t xml:space="preserve">Format: </w:t>
+      </w:r>
+      <w:r>
+        <w:rPr>
+          <w:sz w:val="22"/>
+          <w:szCs w:val="22"/>
+        </w:rPr>
+        <w:tab/>
+      </w:r>
+      <w:r>
+        <w:rPr>
+          <w:rFonts w:eastAsiaTheme="minorHAnsi"/>
+          <w:sz w:val="22"/>
+          <w:szCs w:val="22"/>
+        </w:rPr>
+        <w:t>Free</w:t>
+      </w:r>
+    </w:p>
+    <w:p>
+      <w:pPr>
+        <w:numPr>
+          <w:ilvl w:val="0"/>
+          <w:numId w:val="1"/>
+        </w:numPr>
+        <w:autoSpaceDE w:val="0"/>
+        <w:autoSpaceDN w:val="0"/>
+        <w:adjustRightInd w:val="0"/>
+        <w:spacing w:after="0" w:line="240" w:lineRule="auto"/>
+        <w:ind w:left="2160" w:hanging="270"/>
+        <w:rPr>
+          <w:rFonts w:ascii="T8" w:hAnsi="T8" w:cs="T8"/>
+          <w:sz w:val="22"/>
+          <w:szCs w:val="22"/>
+        </w:rPr>
+      </w:pPr>
+      <w:r>
+        <w:t>nHSSSource</w:t>
+      </w:r>
+      <w:r>
+        <w:t xml:space="preserve"> i</w:t>
+      </w:r>
+      <w:r>
+        <w:t xml:space="preserve">s the actual number of HSSM-LNAPL sources included in the current transport simulation. </w:t>
+      </w:r>
+      <w:r>
+        <w:t>‘</w:t>
+      </w:r>
+      <w:r>
+        <w:t>nHSSSource</w:t>
+      </w:r>
+      <w:r>
+        <w:t>’</w:t>
+      </w:r>
+      <w:r>
+        <w:t xml:space="preserve"> cannot exceed ‘</w:t>
+      </w:r>
+      <w:r>
+        <w:t>MaxHSSSource,</w:t>
+      </w:r>
+      <w:r>
+        <w:t>’</w:t>
+      </w:r>
+      <w:r>
+        <w:t xml:space="preserve"> the maximum number of HSSM-LNAPL sources allowed</w:t>
+      </w:r>
+      <w:r>
+        <w:t xml:space="preserve"> and specified above</w:t>
+      </w:r>
+      <w:r>
+        <w:t>.</w:t>
+      </w:r>
+    </w:p>
+    <w:p>
+      <w:pPr>
+        <w:autoSpaceDE w:val="0"/>
+        <w:autoSpaceDN w:val="0"/>
+        <w:adjustRightInd w:val="0"/>
+        <w:spacing w:after="0" w:line="240" w:lineRule="auto"/>
+      </w:pPr>
+    </w:p>
+    <w:p>
+      <w:pPr>
+        <w:autoSpaceDE w:val="0"/>
+        <w:autoSpaceDN w:val="0"/>
+        <w:adjustRightInd w:val="0"/>
+        <w:spacing w:after="0" w:line="240" w:lineRule="auto"/>
+        <w:rPr>
+          <w:u w:val="single"/>
+        </w:rPr>
+      </w:pPr>
+      <w:r>
+        <w:rPr>
+          <w:u w:val="single"/>
+        </w:rPr>
+        <w:t>Read records 5 and 6 f</w:t>
+      </w:r>
+      <w:r>
+        <w:rPr>
+          <w:u w:val="single"/>
+        </w:rPr>
+        <w:t xml:space="preserve">or each </w:t>
+      </w:r>
+      <w:r>
+        <w:rPr>
+          <w:u w:val="single"/>
+        </w:rPr>
+        <w:t>HSSM-LNAPL source (nHSSSource)</w:t>
+      </w:r>
+      <w:r>
+        <w:rPr>
+          <w:u w:val="single"/>
+        </w:rPr>
+        <w:t>:</w:t>
+      </w:r>
+    </w:p>
+    <w:p>
+      <w:pPr>
+        <w:autoSpaceDE w:val="0"/>
+        <w:autoSpaceDN w:val="0"/>
+        <w:adjustRightInd w:val="0"/>
+        <w:spacing w:after="0" w:line="240" w:lineRule="auto"/>
+        <w:rPr>
+          <w:rFonts w:eastAsiaTheme="minorHAnsi"/>
+          <w:sz w:val="22"/>
+          <w:szCs w:val="22"/>
+        </w:rPr>
+      </w:pPr>
+      <w:r>
+        <w:rPr>
+          <w:sz w:val="22"/>
+          <w:szCs w:val="22"/>
+        </w:rPr>
+        <w:t>5</w:t>
+      </w:r>
+      <w:r>
+        <w:rPr>
+          <w:sz w:val="22"/>
+          <w:szCs w:val="22"/>
         </w:rPr>
         <w:t xml:space="preserve"> </w:t>
       </w:r>
       <w:r>
         <w:rPr>
-          <w:b/>
-          <w:highlight w:val="lightGray"/>
-        </w:rPr>
-        <w:t>is set to POLYGON</w:t>
-      </w:r>
-    </w:p>
-    <w:p>
-      <w:pPr>
-        <w:autoSpaceDE w:val="0"/>
-        <w:autoSpaceDN w:val="0"/>
-        <w:adjustRightInd w:val="0"/>
-        <w:spacing w:after="0" w:line="240" w:lineRule="auto"/>
-        <w:rPr>
-          <w:rFonts w:ascii="Courier New" w:hAnsi="Courier New" w:cs="Courier New"/>
-          <w:highlight w:val="lightGray"/>
-        </w:rPr>
-      </w:pPr>
-      <w:r>
-        <w:rPr>
-          <w:rFonts w:ascii="Courier New" w:hAnsi="Courier New" w:cs="Courier New"/>
-          <w:highlight w:val="lightGray"/>
-        </w:rPr>
-        <w:t>5b. kSource, iSource, jSource, SourceName, iHSSComp,</w:t>
-      </w:r>
-      <w:r>
-        <w:rPr>
-          <w:highlight w:val="lightGray"/>
+          <w:sz w:val="22"/>
+          <w:szCs w:val="22"/>
+        </w:rPr>
+        <w:tab/>
+        <w:t xml:space="preserve">Record: </w:t>
+      </w:r>
+      <w:r>
+        <w:rPr>
+          <w:sz w:val="22"/>
+          <w:szCs w:val="22"/>
+        </w:rPr>
+        <w:tab/>
+      </w:r>
+      <w:r>
+        <w:t>HSS</w:t>
+      </w:r>
+      <w:r>
+        <w:t>FileName, inHSSFile</w:t>
+      </w:r>
+    </w:p>
+    <w:p>
+      <w:pPr>
+        <w:autoSpaceDE w:val="0"/>
+        <w:autoSpaceDN w:val="0"/>
+        <w:adjustRightInd w:val="0"/>
+        <w:spacing w:after="0" w:line="240" w:lineRule="auto"/>
+        <w:ind w:firstLine="720"/>
+        <w:rPr>
+          <w:sz w:val="22"/>
+          <w:szCs w:val="22"/>
+        </w:rPr>
+      </w:pPr>
+      <w:r>
+        <w:rPr>
+          <w:sz w:val="22"/>
+          <w:szCs w:val="22"/>
+        </w:rPr>
+        <w:t xml:space="preserve">Format: </w:t>
+      </w:r>
+      <w:r>
+        <w:rPr>
+          <w:sz w:val="22"/>
+          <w:szCs w:val="22"/>
+        </w:rPr>
+        <w:tab/>
+      </w:r>
+      <w:r>
+        <w:rPr>
+          <w:rFonts w:eastAsiaTheme="minorHAnsi"/>
+          <w:sz w:val="22"/>
+          <w:szCs w:val="22"/>
+        </w:rPr>
+        <w:t>Free</w:t>
+      </w:r>
+    </w:p>
+    <w:p>
+      <w:pPr>
+        <w:pStyle w:val="ListParagraph"/>
+        <w:numPr>
+          <w:ilvl w:val="0"/>
+          <w:numId w:val="1"/>
+        </w:numPr>
+        <w:autoSpaceDE w:val="0"/>
+        <w:autoSpaceDN w:val="0"/>
+        <w:adjustRightInd w:val="0"/>
+        <w:spacing w:after="0" w:line="240" w:lineRule="auto"/>
+        <w:ind w:left="2160"/>
+      </w:pPr>
+      <w:r>
+        <w:t>HSSFileName</w:t>
+      </w:r>
+      <w:r>
+        <w:t xml:space="preserve"> i</w:t>
+      </w:r>
+      <w:r>
+        <w:t>s a string of one to 78 non</w:t>
+      </w:r>
+      <w:r>
+        <w:t>-</w:t>
+      </w:r>
+      <w:r>
+        <w:t>blank characters specifying the name of an auxiliary input file defining</w:t>
+      </w:r>
+      <w:r>
+        <w:t xml:space="preserve"> a specific HSSM-LNAPL source. ‘</w:t>
+      </w:r>
+      <w:r>
+        <w:t>HSSFileName</w:t>
+      </w:r>
+      <w:r>
+        <w:t>’</w:t>
+      </w:r>
+      <w:r>
+        <w:t xml:space="preserve"> can include a path; constraints imposed by a particular computer operating system regarding file names and paths should</w:t>
+      </w:r>
+      <w:r>
+        <w:t xml:space="preserve"> be considered when specifying ‘HSSFileName</w:t>
+      </w:r>
+      <w:r>
+        <w:t>.</w:t>
+      </w:r>
+      <w:r>
+        <w:t>’</w:t>
+      </w:r>
+    </w:p>
+    <w:p>
+      <w:pPr>
+        <w:pStyle w:val="ListParagraph"/>
+        <w:numPr>
+          <w:ilvl w:val="0"/>
+          <w:numId w:val="1"/>
+        </w:numPr>
+        <w:autoSpaceDE w:val="0"/>
+        <w:autoSpaceDN w:val="0"/>
+        <w:adjustRightInd w:val="0"/>
+        <w:spacing w:after="0" w:line="240" w:lineRule="auto"/>
+        <w:ind w:left="2160"/>
+      </w:pPr>
+      <w:r>
+        <w:t>inHSSFile</w:t>
+      </w:r>
+      <w:r>
+        <w:t xml:space="preserve"> is </w:t>
+      </w:r>
+      <w:r>
+        <w:t xml:space="preserve">an integer unit number associated with the HSSM-LNAPL source input file </w:t>
+      </w:r>
+      <w:r>
+        <w:t>given by ‘</w:t>
+      </w:r>
+      <w:r>
+        <w:t>HSSFileName</w:t>
+      </w:r>
+      <w:r>
+        <w:t>.’</w:t>
+      </w:r>
+    </w:p>
+    <w:p>
+      <w:pPr>
+        <w:autoSpaceDE w:val="0"/>
+        <w:autoSpaceDN w:val="0"/>
+        <w:adjustRightInd w:val="0"/>
+        <w:spacing w:after="0" w:line="240" w:lineRule="auto"/>
+      </w:pPr>
+    </w:p>
+    <w:p>
+      <w:pPr>
+        <w:autoSpaceDE w:val="0"/>
+        <w:autoSpaceDN w:val="0"/>
+        <w:adjustRightInd w:val="0"/>
+        <w:spacing w:after="0" w:line="240" w:lineRule="auto"/>
+      </w:pPr>
+      <w:r>
+        <w:t>If ShapeOption is left blank, specify record 6a:</w:t>
+      </w:r>
+    </w:p>
+    <w:p>
+      <w:pPr>
+        <w:autoSpaceDE w:val="0"/>
+        <w:autoSpaceDN w:val="0"/>
+        <w:adjustRightInd w:val="0"/>
+        <w:spacing w:after="0" w:line="240" w:lineRule="auto"/>
+      </w:pPr>
+    </w:p>
+    <w:p>
+      <w:pPr>
+        <w:autoSpaceDE w:val="0"/>
+        <w:autoSpaceDN w:val="0"/>
+        <w:adjustRightInd w:val="0"/>
+        <w:spacing w:after="0" w:line="240" w:lineRule="auto"/>
+        <w:rPr>
+          <w:rFonts w:eastAsiaTheme="minorHAnsi"/>
+          <w:sz w:val="22"/>
+          <w:szCs w:val="22"/>
+        </w:rPr>
+      </w:pPr>
+      <w:r>
+        <w:rPr>
+          <w:sz w:val="22"/>
+          <w:szCs w:val="22"/>
+        </w:rPr>
+        <w:t>6a</w:t>
+      </w:r>
+      <w:r>
+        <w:rPr>
+          <w:sz w:val="22"/>
+          <w:szCs w:val="22"/>
         </w:rPr>
         <w:t xml:space="preserve"> </w:t>
       </w:r>
       <w:r>
         <w:rPr>
-          <w:rFonts w:ascii="Courier New" w:hAnsi="Courier New" w:cs="Courier New"/>
-          <w:highlight w:val="lightGray"/>
-        </w:rPr>
+          <w:sz w:val="22"/>
+          <w:szCs w:val="22"/>
+        </w:rPr>
+        <w:tab/>
+        <w:t xml:space="preserve">Record: </w:t>
+      </w:r>
+      <w:r>
+        <w:rPr>
+          <w:sz w:val="22"/>
+          <w:szCs w:val="22"/>
+        </w:rPr>
+        <w:tab/>
+      </w:r>
+      <w:r>
+        <w:t>kSource</w:t>
+      </w:r>
+      <w:r>
+        <w:t xml:space="preserve">, </w:t>
+      </w:r>
+      <w:r>
+        <w:t>iSource, jSource, SourceName, iHSSComp</w:t>
+      </w:r>
+    </w:p>
+    <w:p>
+      <w:pPr>
+        <w:autoSpaceDE w:val="0"/>
+        <w:autoSpaceDN w:val="0"/>
+        <w:adjustRightInd w:val="0"/>
+        <w:spacing w:after="0" w:line="240" w:lineRule="auto"/>
+        <w:ind w:firstLine="720"/>
+        <w:rPr>
+          <w:sz w:val="22"/>
+          <w:szCs w:val="22"/>
+        </w:rPr>
+      </w:pPr>
+      <w:r>
+        <w:rPr>
+          <w:sz w:val="22"/>
+          <w:szCs w:val="22"/>
+        </w:rPr>
+        <w:t xml:space="preserve">Format: </w:t>
+      </w:r>
+      <w:r>
+        <w:rPr>
+          <w:sz w:val="22"/>
+          <w:szCs w:val="22"/>
+        </w:rPr>
+        <w:tab/>
+      </w:r>
+      <w:r>
+        <w:rPr>
+          <w:rFonts w:eastAsiaTheme="minorHAnsi"/>
+          <w:sz w:val="22"/>
+          <w:szCs w:val="22"/>
+        </w:rPr>
+        <w:t>Free</w:t>
+      </w:r>
+    </w:p>
+    <w:p>
+      <w:pPr>
+        <w:pStyle w:val="ListParagraph"/>
+        <w:numPr>
+          <w:ilvl w:val="0"/>
+          <w:numId w:val="1"/>
+        </w:numPr>
+        <w:autoSpaceDE w:val="0"/>
+        <w:autoSpaceDN w:val="0"/>
+        <w:adjustRightInd w:val="0"/>
+        <w:spacing w:after="0" w:line="240" w:lineRule="auto"/>
+        <w:ind w:left="2160"/>
+      </w:pPr>
+      <w:r>
+        <w:t>k</w:t>
+      </w:r>
+      <w:r>
+        <w:t>S</w:t>
+      </w:r>
+      <w:r>
+        <w:t>ource</w:t>
+      </w:r>
+      <w:r>
+        <w:t xml:space="preserve"> </w:t>
+      </w:r>
+      <w:r>
+        <w:t xml:space="preserve">is the </w:t>
+      </w:r>
+      <w:r>
+        <w:t>layer</w:t>
+      </w:r>
+      <w:r>
+        <w:t xml:space="preserve"> index of the initial model cell where a HSSM-LNAPL source is located</w:t>
+      </w:r>
+      <w:r>
+        <w:t>.</w:t>
+      </w:r>
+    </w:p>
+    <w:p>
+      <w:pPr>
+        <w:pStyle w:val="ListParagraph"/>
+        <w:numPr>
+          <w:ilvl w:val="0"/>
+          <w:numId w:val="1"/>
+        </w:numPr>
+        <w:autoSpaceDE w:val="0"/>
+        <w:autoSpaceDN w:val="0"/>
+        <w:adjustRightInd w:val="0"/>
+        <w:spacing w:after="0" w:line="240" w:lineRule="auto"/>
+        <w:ind w:left="2160"/>
+      </w:pPr>
+      <w:r>
+        <w:t xml:space="preserve">iSource </w:t>
+      </w:r>
+      <w:r>
+        <w:t xml:space="preserve">is the </w:t>
+      </w:r>
+      <w:r>
+        <w:t>row</w:t>
+      </w:r>
+      <w:r>
+        <w:t xml:space="preserve"> index of the initial model cell where a HSSM-LNAPL source is located</w:t>
+      </w:r>
+      <w:r>
+        <w:t>.</w:t>
+      </w:r>
+    </w:p>
+    <w:p>
+      <w:pPr>
+        <w:pStyle w:val="ListParagraph"/>
+        <w:numPr>
+          <w:ilvl w:val="0"/>
+          <w:numId w:val="1"/>
+        </w:numPr>
+        <w:autoSpaceDE w:val="0"/>
+        <w:autoSpaceDN w:val="0"/>
+        <w:adjustRightInd w:val="0"/>
+        <w:spacing w:after="0" w:line="240" w:lineRule="auto"/>
+        <w:ind w:left="2160"/>
+      </w:pPr>
+      <w:r>
+        <w:t>jSource is the column index of the initial model cell where a HSSM-LNAPL source is located.</w:t>
+      </w:r>
+    </w:p>
+    <w:p>
+      <w:pPr>
+        <w:pStyle w:val="ListParagraph"/>
+        <w:numPr>
+          <w:ilvl w:val="0"/>
+          <w:numId w:val="1"/>
+        </w:numPr>
+        <w:autoSpaceDE w:val="0"/>
+        <w:autoSpaceDN w:val="0"/>
+        <w:adjustRightInd w:val="0"/>
+        <w:spacing w:after="0" w:line="240" w:lineRule="auto"/>
+        <w:ind w:left="2160"/>
+      </w:pPr>
+      <w:r>
+        <w:t xml:space="preserve">SourceName is a string of 1 to 12 nonblank characters used to identify the HSSM-LNAPL source specified at </w:t>
+      </w:r>
+      <w:r>
+        <w:t>location ‘</w:t>
+      </w:r>
+      <w:r>
+        <w:t>kSource,</w:t>
+      </w:r>
+      <w:r>
+        <w:t>’</w:t>
+      </w:r>
+      <w:r>
+        <w:t xml:space="preserve"> </w:t>
+      </w:r>
+      <w:r>
+        <w:lastRenderedPageBreak/>
+        <w:t>‘iSource,’ ‘jSource</w:t>
+      </w:r>
+      <w:r>
+        <w:t>.</w:t>
+      </w:r>
+      <w:r>
+        <w:t>’</w:t>
+      </w:r>
+      <w:r>
+        <w:t xml:space="preserve"> The identifier need not be unique; however, identification of HSSM-LNAPL sources in the output files is facilitated if each source is given a unique name.</w:t>
+      </w:r>
+    </w:p>
+    <w:p>
+      <w:pPr>
+        <w:pStyle w:val="ListParagraph"/>
+        <w:numPr>
+          <w:ilvl w:val="0"/>
+          <w:numId w:val="1"/>
+        </w:numPr>
+        <w:autoSpaceDE w:val="0"/>
+        <w:autoSpaceDN w:val="0"/>
+        <w:adjustRightInd w:val="0"/>
+        <w:spacing w:after="0" w:line="240" w:lineRule="auto"/>
+        <w:ind w:left="2160"/>
+      </w:pPr>
+      <w:r>
+        <w:t>iHSSComp</w:t>
+      </w:r>
+      <w:r>
+        <w:t xml:space="preserve"> is </w:t>
+      </w:r>
+      <w:r>
+        <w:t xml:space="preserve">the </w:t>
+      </w:r>
+      <w:r>
+        <w:t>species index of the LNAPL source in a multicomponent MT3D</w:t>
+      </w:r>
+      <w:r>
+        <w:t>-USGS</w:t>
+      </w:r>
+      <w:r>
+        <w:t xml:space="preserve"> simulation. For example, if iSSComp = 2, the LNAPL so</w:t>
+      </w:r>
+      <w:r>
+        <w:t>urce is intended for species number</w:t>
+      </w:r>
+      <w:r>
+        <w:t xml:space="preserve"> 2 included in the current simulation.</w:t>
+      </w:r>
+    </w:p>
+    <w:p>
+      <w:pPr>
+        <w:pStyle w:val="ListParagraph"/>
+        <w:autoSpaceDE w:val="0"/>
+        <w:autoSpaceDN w:val="0"/>
+        <w:adjustRightInd w:val="0"/>
+        <w:spacing w:after="0" w:line="240" w:lineRule="auto"/>
+        <w:ind w:left="2160"/>
+      </w:pPr>
+    </w:p>
+    <w:p>
+      <w:pPr>
+        <w:autoSpaceDE w:val="0"/>
+        <w:autoSpaceDN w:val="0"/>
+        <w:adjustRightInd w:val="0"/>
+        <w:spacing w:after="0" w:line="240" w:lineRule="auto"/>
+      </w:pPr>
+      <w:r>
+        <w:t>If ShapeOption</w:t>
+      </w:r>
+      <w:r>
+        <w:t xml:space="preserve"> = ‘POLYGON</w:t>
+      </w:r>
+      <w:r>
+        <w:t>,</w:t>
+      </w:r>
+      <w:r>
+        <w:t>’ specify record 6b</w:t>
+      </w:r>
+      <w:r>
+        <w:t>:</w:t>
+      </w:r>
+    </w:p>
+    <w:p>
+      <w:pPr>
+        <w:pStyle w:val="ListParagraph"/>
+        <w:autoSpaceDE w:val="0"/>
+        <w:autoSpaceDN w:val="0"/>
+        <w:adjustRightInd w:val="0"/>
+        <w:spacing w:after="0" w:line="240" w:lineRule="auto"/>
+        <w:ind w:left="0"/>
+      </w:pPr>
+    </w:p>
+    <w:p>
+      <w:pPr>
+        <w:autoSpaceDE w:val="0"/>
+        <w:autoSpaceDN w:val="0"/>
+        <w:adjustRightInd w:val="0"/>
+        <w:spacing w:after="0" w:line="240" w:lineRule="auto"/>
+      </w:pPr>
+      <w:r>
+        <w:rPr>
+          <w:sz w:val="22"/>
+          <w:szCs w:val="22"/>
+        </w:rPr>
+        <w:t>6</w:t>
+      </w:r>
+      <w:r>
+        <w:rPr>
+          <w:sz w:val="22"/>
+          <w:szCs w:val="22"/>
+        </w:rPr>
+        <w:t>b</w:t>
+      </w:r>
+      <w:r>
+        <w:rPr>
+          <w:sz w:val="22"/>
+          <w:szCs w:val="22"/>
+        </w:rPr>
+        <w:t xml:space="preserve"> </w:t>
+      </w:r>
+      <w:r>
+        <w:rPr>
+          <w:sz w:val="22"/>
+          <w:szCs w:val="22"/>
+        </w:rPr>
+        <w:tab/>
+        <w:t xml:space="preserve">Record: </w:t>
+      </w:r>
+      <w:r>
+        <w:rPr>
+          <w:sz w:val="22"/>
+          <w:szCs w:val="22"/>
+        </w:rPr>
+        <w:tab/>
+      </w:r>
+      <w:r>
+        <w:t>kSource, iSource, jSource, SourceName, iHSSComp</w:t>
+      </w:r>
+      <w:r>
+        <w:t xml:space="preserve">, nPoint, </w:t>
+      </w:r>
+    </w:p>
+    <w:p>
+      <w:pPr>
+        <w:autoSpaceDE w:val="0"/>
+        <w:autoSpaceDN w:val="0"/>
+        <w:adjustRightInd w:val="0"/>
+        <w:spacing w:after="0" w:line="240" w:lineRule="auto"/>
+        <w:ind w:left="1440" w:firstLine="720"/>
+        <w:rPr>
+          <w:rFonts w:eastAsiaTheme="minorHAnsi"/>
+          <w:sz w:val="22"/>
+          <w:szCs w:val="22"/>
+        </w:rPr>
+      </w:pPr>
+      <w:r>
+        <w:t>nSubGrid</w:t>
+      </w:r>
+    </w:p>
+    <w:p>
+      <w:pPr>
+        <w:autoSpaceDE w:val="0"/>
+        <w:autoSpaceDN w:val="0"/>
+        <w:adjustRightInd w:val="0"/>
+        <w:spacing w:after="0" w:line="240" w:lineRule="auto"/>
+        <w:ind w:firstLine="720"/>
+        <w:rPr>
+          <w:sz w:val="22"/>
+          <w:szCs w:val="22"/>
+        </w:rPr>
+      </w:pPr>
+      <w:r>
+        <w:rPr>
+          <w:sz w:val="22"/>
+          <w:szCs w:val="22"/>
+        </w:rPr>
+        <w:t xml:space="preserve">Format: </w:t>
+      </w:r>
+      <w:r>
+        <w:rPr>
+          <w:sz w:val="22"/>
+          <w:szCs w:val="22"/>
+        </w:rPr>
+        <w:tab/>
+      </w:r>
+      <w:r>
+        <w:rPr>
+          <w:rFonts w:eastAsiaTheme="minorHAnsi"/>
+          <w:sz w:val="22"/>
+          <w:szCs w:val="22"/>
+        </w:rPr>
+        <w:t>Free</w:t>
+      </w:r>
+    </w:p>
+    <w:p>
+      <w:pPr>
+        <w:pStyle w:val="ListParagraph"/>
+        <w:numPr>
+          <w:ilvl w:val="0"/>
+          <w:numId w:val="48"/>
+        </w:numPr>
+        <w:autoSpaceDE w:val="0"/>
+        <w:autoSpaceDN w:val="0"/>
+        <w:adjustRightInd w:val="0"/>
+        <w:spacing w:after="0" w:line="240" w:lineRule="auto"/>
+        <w:ind w:left="2160"/>
+        <w:rPr>
+          <w:rFonts w:ascii="T8" w:hAnsi="T8" w:cs="T8"/>
+          <w:sz w:val="22"/>
+          <w:szCs w:val="22"/>
+        </w:rPr>
+      </w:pPr>
+      <w:r>
+        <w:t>nPoint</w:t>
+      </w:r>
+      <w:r>
+        <w:t xml:space="preserve"> is the number of points that define a user defined regular or irregular polygon</w:t>
+      </w:r>
+      <w:r>
+        <w:t xml:space="preserve">.  </w:t>
+      </w:r>
+    </w:p>
+    <w:p>
+      <w:pPr>
+        <w:pStyle w:val="ListParagraph"/>
+        <w:numPr>
+          <w:ilvl w:val="0"/>
+          <w:numId w:val="48"/>
+        </w:numPr>
+        <w:autoSpaceDE w:val="0"/>
+        <w:autoSpaceDN w:val="0"/>
+        <w:adjustRightInd w:val="0"/>
+        <w:spacing w:after="0" w:line="240" w:lineRule="auto"/>
+        <w:ind w:left="2160"/>
+        <w:rPr>
+          <w:rFonts w:ascii="T8" w:hAnsi="T8" w:cs="T8"/>
+          <w:sz w:val="22"/>
+          <w:szCs w:val="22"/>
+        </w:rPr>
+      </w:pPr>
+      <w:r>
+        <w:t xml:space="preserve">nSubGrid </w:t>
+      </w:r>
+      <w:r>
+        <w:t xml:space="preserve">is the number of subdivisions made in </w:t>
+      </w:r>
+      <w:r>
+        <w:t>the</w:t>
+      </w:r>
+      <w:r>
+        <w:t xml:space="preserve"> X and Y directions to calculate approximate area weights of the source distribution. If </w:t>
+      </w:r>
+      <w:r>
+        <w:t>‘</w:t>
+      </w:r>
+      <w:r>
+        <w:t>nSubGrid</w:t>
+      </w:r>
+      <w:r>
+        <w:t>’</w:t>
+      </w:r>
+      <w:r>
+        <w:t xml:space="preserve"> is set to a negative number, then an alternate algorithm is used to calculate the area weights</w:t>
+      </w:r>
+      <w:r>
+        <w:t>.</w:t>
+      </w:r>
+    </w:p>
+    <w:p>
+      <w:pPr>
+        <w:autoSpaceDE w:val="0"/>
+        <w:autoSpaceDN w:val="0"/>
+        <w:adjustRightInd w:val="0"/>
+        <w:spacing w:after="0" w:line="240" w:lineRule="auto"/>
+        <w:rPr>
+          <w:rFonts w:ascii="T8" w:hAnsi="T8" w:cs="T8"/>
+          <w:sz w:val="22"/>
+          <w:szCs w:val="22"/>
+        </w:rPr>
+      </w:pPr>
+    </w:p>
+    <w:p>
+      <w:pPr>
+        <w:autoSpaceDE w:val="0"/>
+        <w:autoSpaceDN w:val="0"/>
+        <w:adjustRightInd w:val="0"/>
+        <w:spacing w:after="0" w:line="240" w:lineRule="auto"/>
+      </w:pPr>
+      <w:r>
+        <w:t>If ShapeOption = ‘</w:t>
+      </w:r>
+      <w:r>
+        <w:t>IRREGULAR</w:t>
+      </w:r>
+      <w:r>
+        <w:t>,’ specify record 6</w:t>
+      </w:r>
+      <w:r>
+        <w:t>c and 6d</w:t>
+      </w:r>
+      <w:r>
+        <w:t>:</w:t>
+      </w:r>
+    </w:p>
+    <w:p>
+      <w:pPr>
+        <w:autoSpaceDE w:val="0"/>
+        <w:autoSpaceDN w:val="0"/>
+        <w:adjustRightInd w:val="0"/>
+        <w:spacing w:after="0" w:line="240" w:lineRule="auto"/>
+        <w:rPr>
+          <w:rFonts w:ascii="T8" w:hAnsi="T8" w:cs="T8"/>
+          <w:sz w:val="22"/>
+          <w:szCs w:val="22"/>
+        </w:rPr>
+      </w:pPr>
+    </w:p>
+    <w:p>
+      <w:pPr>
+        <w:autoSpaceDE w:val="0"/>
+        <w:autoSpaceDN w:val="0"/>
+        <w:adjustRightInd w:val="0"/>
+        <w:spacing w:after="0" w:line="240" w:lineRule="auto"/>
+      </w:pPr>
+      <w:r>
+        <w:rPr>
+          <w:sz w:val="22"/>
+          <w:szCs w:val="22"/>
+        </w:rPr>
+        <w:t>6</w:t>
+      </w:r>
+      <w:r>
+        <w:rPr>
+          <w:sz w:val="22"/>
+          <w:szCs w:val="22"/>
+        </w:rPr>
+        <w:t>c</w:t>
+      </w:r>
+      <w:r>
+        <w:rPr>
+          <w:sz w:val="22"/>
+          <w:szCs w:val="22"/>
+        </w:rPr>
+        <w:t xml:space="preserve"> </w:t>
+      </w:r>
+      <w:r>
+        <w:rPr>
+          <w:sz w:val="22"/>
+          <w:szCs w:val="22"/>
+        </w:rPr>
+        <w:tab/>
+        <w:t xml:space="preserve">Record: </w:t>
+      </w:r>
+      <w:r>
+        <w:rPr>
+          <w:sz w:val="22"/>
+          <w:szCs w:val="22"/>
+        </w:rPr>
+        <w:tab/>
+      </w:r>
+      <w:r>
+        <w:t>kSource, SourceName, iHSSComp</w:t>
+      </w:r>
+      <w:r>
+        <w:t>,</w:t>
+      </w:r>
+      <w:r>
+        <w:t xml:space="preserve"> </w:t>
+      </w:r>
+      <w:r>
         <w:t>nPoint, nSubGrid</w:t>
       </w:r>
     </w:p>
@@ -12209,270 +13802,231 @@
         <w:autoSpaceDN w:val="0"/>
         <w:adjustRightInd w:val="0"/>
         <w:spacing w:after="0" w:line="240" w:lineRule="auto"/>
-        <w:rPr>
-          <w:rFonts w:ascii="Courier New" w:hAnsi="Courier New" w:cs="Courier New"/>
-          <w:highlight w:val="lightGray"/>
-        </w:rPr>
-      </w:pPr>
-      <w:r>
-        <w:rPr>
-          <w:b/>
-          <w:bCs/>
-          <w:highlight w:val="lightGray"/>
-        </w:rPr>
-        <w:t>Read item</w:t>
-      </w:r>
-      <w:r>
-        <w:rPr>
-          <w:b/>
-          <w:bCs/>
-          <w:highlight w:val="lightGray"/>
-        </w:rPr>
-        <w:t>s</w:t>
-      </w:r>
-      <w:r>
-        <w:rPr>
-          <w:b/>
-          <w:bCs/>
-          <w:highlight w:val="lightGray"/>
-        </w:rPr>
-        <w:t xml:space="preserve"> 5c</w:t>
-      </w:r>
-      <w:r>
-        <w:rPr>
-          <w:b/>
-          <w:bCs/>
-          <w:highlight w:val="lightGray"/>
-        </w:rPr>
-        <w:t xml:space="preserve"> and 5d</w:t>
-      </w:r>
-      <w:r>
-        <w:rPr>
-          <w:b/>
-          <w:bCs/>
-          <w:highlight w:val="lightGray"/>
-        </w:rPr>
-        <w:t xml:space="preserve"> only if </w:t>
-      </w:r>
-      <w:r>
-        <w:rPr>
-          <w:rFonts w:ascii="Courier New" w:hAnsi="Courier New" w:cs="Courier New"/>
-          <w:highlight w:val="lightGray"/>
-        </w:rPr>
-        <w:t>[ShapeOption]</w:t>
-      </w:r>
-      <w:r>
-        <w:rPr>
-          <w:b/>
-          <w:highlight w:val="lightGray"/>
-        </w:rPr>
-        <w:t>is set to IRREGULAR</w:t>
-      </w:r>
-    </w:p>
-    <w:p>
-      <w:pPr>
-        <w:autoSpaceDE w:val="0"/>
-        <w:autoSpaceDN w:val="0"/>
-        <w:adjustRightInd w:val="0"/>
-        <w:spacing w:after="0" w:line="240" w:lineRule="auto"/>
-        <w:rPr>
-          <w:rFonts w:ascii="Courier New" w:hAnsi="Courier New" w:cs="Courier New"/>
-          <w:highlight w:val="lightGray"/>
-        </w:rPr>
-      </w:pPr>
-      <w:r>
-        <w:rPr>
-          <w:rFonts w:ascii="Courier New" w:hAnsi="Courier New" w:cs="Courier New"/>
-          <w:highlight w:val="lightGray"/>
-        </w:rPr>
-        <w:t>5c. kSource, SourceName, iHSSComp,</w:t>
-      </w:r>
-      <w:r>
-        <w:rPr>
-          <w:highlight w:val="lightGray"/>
+        <w:ind w:firstLine="720"/>
+        <w:rPr>
+          <w:rFonts w:eastAsiaTheme="minorHAnsi"/>
+          <w:sz w:val="22"/>
+          <w:szCs w:val="22"/>
+        </w:rPr>
+      </w:pPr>
+      <w:r>
+        <w:rPr>
+          <w:sz w:val="22"/>
+          <w:szCs w:val="22"/>
+        </w:rPr>
+        <w:t xml:space="preserve">Format: </w:t>
+      </w:r>
+      <w:r>
+        <w:rPr>
+          <w:sz w:val="22"/>
+          <w:szCs w:val="22"/>
+        </w:rPr>
+        <w:tab/>
+      </w:r>
+      <w:r>
+        <w:rPr>
+          <w:rFonts w:eastAsiaTheme="minorHAnsi"/>
+          <w:sz w:val="22"/>
+          <w:szCs w:val="22"/>
+        </w:rPr>
+        <w:t>Free</w:t>
+      </w:r>
+    </w:p>
+    <w:p>
+      <w:pPr>
+        <w:autoSpaceDE w:val="0"/>
+        <w:autoSpaceDN w:val="0"/>
+        <w:adjustRightInd w:val="0"/>
+        <w:spacing w:after="0" w:line="240" w:lineRule="auto"/>
+        <w:ind w:firstLine="720"/>
+        <w:rPr>
+          <w:rFonts w:eastAsiaTheme="minorHAnsi"/>
+          <w:sz w:val="22"/>
+          <w:szCs w:val="22"/>
+        </w:rPr>
+      </w:pPr>
+    </w:p>
+    <w:p>
+      <w:pPr>
+        <w:autoSpaceDE w:val="0"/>
+        <w:autoSpaceDN w:val="0"/>
+        <w:adjustRightInd w:val="0"/>
+        <w:spacing w:after="0" w:line="240" w:lineRule="auto"/>
+        <w:rPr>
+          <w:sz w:val="22"/>
+          <w:szCs w:val="22"/>
+        </w:rPr>
+      </w:pPr>
+      <w:r>
+        <w:rPr>
+          <w:rFonts w:eastAsiaTheme="minorHAnsi"/>
+          <w:sz w:val="22"/>
+          <w:szCs w:val="22"/>
+        </w:rPr>
+        <w:t>Read record 6d nPoint times:</w:t>
+      </w:r>
+    </w:p>
+    <w:p>
+      <w:pPr>
+        <w:spacing w:after="0" w:line="240" w:lineRule="auto"/>
+        <w:jc w:val="both"/>
+        <w:rPr>
+          <w:rFonts w:eastAsiaTheme="minorHAnsi"/>
+          <w:sz w:val="22"/>
+          <w:szCs w:val="22"/>
+        </w:rPr>
+      </w:pPr>
+    </w:p>
+    <w:p>
+      <w:pPr>
+        <w:autoSpaceDE w:val="0"/>
+        <w:autoSpaceDN w:val="0"/>
+        <w:adjustRightInd w:val="0"/>
+        <w:spacing w:after="0" w:line="240" w:lineRule="auto"/>
+        <w:rPr>
+          <w:rFonts w:eastAsiaTheme="minorHAnsi"/>
+          <w:sz w:val="22"/>
+          <w:szCs w:val="22"/>
+        </w:rPr>
+      </w:pPr>
+      <w:r>
+        <w:rPr>
+          <w:sz w:val="22"/>
+          <w:szCs w:val="22"/>
+        </w:rPr>
+        <w:t>6</w:t>
+      </w:r>
+      <w:r>
+        <w:rPr>
+          <w:sz w:val="22"/>
+          <w:szCs w:val="22"/>
+        </w:rPr>
+        <w:t>d</w:t>
+      </w:r>
+      <w:r>
+        <w:rPr>
+          <w:sz w:val="22"/>
+          <w:szCs w:val="22"/>
         </w:rPr>
         <w:t xml:space="preserve"> </w:t>
       </w:r>
       <w:r>
         <w:rPr>
-          <w:rFonts w:ascii="Courier New" w:hAnsi="Courier New" w:cs="Courier New"/>
-          <w:highlight w:val="lightGray"/>
-        </w:rPr>
-        <w:t>nPoint, nSubGrid</w:t>
-      </w:r>
-    </w:p>
-    <w:p>
-      <w:pPr>
-        <w:autoSpaceDE w:val="0"/>
-        <w:autoSpaceDN w:val="0"/>
-        <w:adjustRightInd w:val="0"/>
-        <w:spacing w:after="0" w:line="240" w:lineRule="auto"/>
-        <w:rPr>
-          <w:b/>
-          <w:bCs/>
-          <w:highlight w:val="lightGray"/>
-        </w:rPr>
-      </w:pPr>
-      <w:r>
-        <w:rPr>
-          <w:b/>
-          <w:bCs/>
-          <w:highlight w:val="lightGray"/>
-        </w:rPr>
-        <w:t>Read item 5d [</w:t>
-      </w:r>
-      <w:r>
-        <w:rPr>
-          <w:rFonts w:ascii="Courier New" w:hAnsi="Courier New" w:cs="Courier New"/>
-          <w:highlight w:val="lightGray"/>
-        </w:rPr>
-        <w:t>nPoint</w:t>
-      </w:r>
-      <w:r>
-        <w:rPr>
-          <w:b/>
-          <w:bCs/>
-          <w:highlight w:val="lightGray"/>
-        </w:rPr>
-        <w:t>] times</w:t>
-      </w:r>
-    </w:p>
-    <w:p>
-      <w:pPr>
-        <w:autoSpaceDE w:val="0"/>
-        <w:autoSpaceDN w:val="0"/>
-        <w:adjustRightInd w:val="0"/>
-        <w:spacing w:after="0" w:line="240" w:lineRule="auto"/>
-        <w:rPr>
-          <w:rFonts w:ascii="Courier New" w:hAnsi="Courier New" w:cs="Courier New"/>
-        </w:rPr>
-      </w:pPr>
-      <w:r>
-        <w:rPr>
-          <w:rFonts w:ascii="Courier New" w:hAnsi="Courier New" w:cs="Courier New"/>
-          <w:highlight w:val="lightGray"/>
-        </w:rPr>
-        <w:t>5c. SourceX, SourceY</w:t>
-      </w:r>
-    </w:p>
-    <w:p>
-      <w:pPr>
-        <w:spacing w:after="0" w:line="240" w:lineRule="auto"/>
-      </w:pPr>
-    </w:p>
-    <w:p>
-      <w:pPr>
-        <w:autoSpaceDE w:val="0"/>
-        <w:autoSpaceDN w:val="0"/>
-        <w:adjustRightInd w:val="0"/>
-        <w:spacing w:after="0" w:line="240" w:lineRule="auto"/>
-        <w:rPr>
-          <w:b/>
-          <w:bCs/>
-        </w:rPr>
-      </w:pPr>
-      <w:r>
-        <w:rPr>
-          <w:b/>
-          <w:bCs/>
-        </w:rPr>
-        <w:t>Explanation of Parameters Used by the HSS Package</w:t>
-      </w:r>
-    </w:p>
-    <w:p>
-      <w:pPr>
-        <w:autoSpaceDE w:val="0"/>
-        <w:autoSpaceDN w:val="0"/>
-        <w:adjustRightInd w:val="0"/>
-        <w:spacing w:after="0" w:line="240" w:lineRule="auto"/>
-      </w:pPr>
-      <w:r>
-        <w:t>Text – is a character string (maximum of 79 characters) that starts in column 2. Any characters can be included in [Text]. The “#” character needs to be in column 1. [Text] is printed when the file is read and provides an opportunity for the user to include information about the model both in the input file and the associated output file.</w:t>
-      </w:r>
-    </w:p>
-    <w:p>
-      <w:pPr>
-        <w:autoSpaceDE w:val="0"/>
-        <w:autoSpaceDN w:val="0"/>
-        <w:adjustRightInd w:val="0"/>
-        <w:spacing w:after="0" w:line="240" w:lineRule="auto"/>
-      </w:pPr>
-      <w:r>
-        <w:t>MaxHSSSource – is the maximum number of HSSM-LNAPL sources allowed in the current transport simulation. This value is used only for memory allocation purposes.</w:t>
-      </w:r>
-    </w:p>
-    <w:p>
-      <w:pPr>
-        <w:autoSpaceDE w:val="0"/>
-        <w:autoSpaceDN w:val="0"/>
-        <w:adjustRightInd w:val="0"/>
-        <w:spacing w:after="0" w:line="240" w:lineRule="auto"/>
-      </w:pPr>
-      <w:r>
-        <w:t>MaxHSSCells – is the maximum number of model cells that any single HSSM-LNAPL source can occupy. A HSSM-LNAPL source is initially associated with a single model cell. As the oil lens expands, more model cells may be used to represent the source, whenever necessary. This value is used only for memory allocation purposes.</w:t>
-      </w:r>
-    </w:p>
-    <w:p>
-      <w:pPr>
-        <w:autoSpaceDE w:val="0"/>
-        <w:autoSpaceDN w:val="0"/>
-        <w:adjustRightInd w:val="0"/>
-        <w:spacing w:after="0" w:line="240" w:lineRule="auto"/>
-      </w:pPr>
-      <w:r>
-        <w:t>MaxHSSStep – is the maximum number of time steps used to define any single HSSMLNAPL source, as output from a HSSM run. This value is used only for memory allocation purposes.</w:t>
-      </w:r>
-    </w:p>
-    <w:p>
-      <w:pPr>
-        <w:autoSpaceDE w:val="0"/>
-        <w:autoSpaceDN w:val="0"/>
-        <w:adjustRightInd w:val="0"/>
-        <w:spacing w:after="0" w:line="240" w:lineRule="auto"/>
-      </w:pPr>
-      <w:r>
-        <w:t>RunOption – is a character flag indicating whether the HSSM model should be invoked from within MT3DMS or run manually outside MT3DMS. If [RunOption] is set to RunHSSM (case insensitive), the HSSM code, included with MT3DMS as a dynamic link library (DLL) module, will be executed from within MT3DMS to simulate the LNAPL source. If [RunOption] is set to any other value or simply omitted, an input file defining the LNAPL source must have been generated from a previous execution of the HSSM code outside MT3DMS.</w:t>
-      </w:r>
-    </w:p>
-    <w:p>
-      <w:pPr>
-        <w:autoSpaceDE w:val="0"/>
-        <w:autoSpaceDN w:val="0"/>
-        <w:adjustRightInd w:val="0"/>
-        <w:spacing w:after="0" w:line="240" w:lineRule="auto"/>
-      </w:pPr>
-      <w:r>
-        <w:rPr>
-          <w:highlight w:val="lightGray"/>
-        </w:rPr>
-        <w:t xml:space="preserve">ShapeOption – is a character flag indicating the shape of the source area. Two options can be invoked with this flag: POLYGON (for a regular polygon); IRREGULAR (for an </w:t>
-      </w:r>
-      <w:r>
-        <w:rPr>
-          <w:highlight w:val="lightGray"/>
-        </w:rPr>
-        <w:lastRenderedPageBreak/>
-        <w:t>irregular polygon). Both the options are case insensitive. If left blank, the default setting (circular shape) in the HSS package will be used.</w:t>
-      </w:r>
-      <w:r>
-        <w:t xml:space="preserve"> </w:t>
-      </w:r>
-    </w:p>
-    <w:p>
-      <w:pPr>
-        <w:autoSpaceDE w:val="0"/>
-        <w:autoSpaceDN w:val="0"/>
-        <w:adjustRightInd w:val="0"/>
-        <w:spacing w:after="0" w:line="240" w:lineRule="auto"/>
-      </w:pPr>
-      <w:r>
-        <w:t xml:space="preserve">faclength – is the conversion factor for converting the unit of length used in HSSM to that used in MT3DMS. For example, if the unit used in MT3DMS is feet while the unit in HSSM is m, [faclength] should be set to </w:t>
-      </w:r>
-      <w:r>
-        <w:rPr>
-          <w:rFonts w:ascii="Courier New" w:hAnsi="Courier New" w:cs="Courier New"/>
-        </w:rPr>
-        <w:t>3.28</w:t>
+          <w:sz w:val="22"/>
+          <w:szCs w:val="22"/>
+        </w:rPr>
+        <w:tab/>
+        <w:t xml:space="preserve">Record: </w:t>
+      </w:r>
+      <w:r>
+        <w:rPr>
+          <w:sz w:val="22"/>
+          <w:szCs w:val="22"/>
+        </w:rPr>
+        <w:tab/>
+      </w:r>
+      <w:r>
+        <w:t>SourceX, SourceY</w:t>
+      </w:r>
+    </w:p>
+    <w:p>
+      <w:pPr>
+        <w:autoSpaceDE w:val="0"/>
+        <w:autoSpaceDN w:val="0"/>
+        <w:adjustRightInd w:val="0"/>
+        <w:spacing w:after="0" w:line="240" w:lineRule="auto"/>
+        <w:ind w:firstLine="720"/>
+        <w:rPr>
+          <w:rFonts w:eastAsiaTheme="minorHAnsi"/>
+          <w:sz w:val="22"/>
+          <w:szCs w:val="22"/>
+        </w:rPr>
+      </w:pPr>
+      <w:r>
+        <w:rPr>
+          <w:sz w:val="22"/>
+          <w:szCs w:val="22"/>
+        </w:rPr>
+        <w:t xml:space="preserve">Format: </w:t>
+      </w:r>
+      <w:r>
+        <w:rPr>
+          <w:sz w:val="22"/>
+          <w:szCs w:val="22"/>
+        </w:rPr>
+        <w:tab/>
+      </w:r>
+      <w:r>
+        <w:rPr>
+          <w:rFonts w:eastAsiaTheme="minorHAnsi"/>
+          <w:sz w:val="22"/>
+          <w:szCs w:val="22"/>
+        </w:rPr>
+        <w:t>Free</w:t>
+      </w:r>
+    </w:p>
+    <w:p>
+      <w:pPr>
+        <w:pStyle w:val="ListParagraph"/>
+        <w:numPr>
+          <w:ilvl w:val="0"/>
+          <w:numId w:val="49"/>
+        </w:numPr>
+        <w:autoSpaceDE w:val="0"/>
+        <w:autoSpaceDN w:val="0"/>
+        <w:adjustRightInd w:val="0"/>
+        <w:spacing w:after="0" w:line="240" w:lineRule="auto"/>
+        <w:ind w:left="2160"/>
+        <w:rPr>
+          <w:sz w:val="22"/>
+          <w:szCs w:val="22"/>
+        </w:rPr>
+      </w:pPr>
+      <w:r>
+        <w:rPr>
+          <w:sz w:val="22"/>
+          <w:szCs w:val="22"/>
+        </w:rPr>
+        <w:t xml:space="preserve">SourceX </w:t>
+      </w:r>
+      <w:r>
+        <w:t>is the model X coordinate of the points defining a user specified irregular polygon. SourceX is measured in the positive X direction.</w:t>
+      </w:r>
+    </w:p>
+    <w:p>
+      <w:pPr>
+        <w:pStyle w:val="ListParagraph"/>
+        <w:numPr>
+          <w:ilvl w:val="0"/>
+          <w:numId w:val="49"/>
+        </w:numPr>
+        <w:autoSpaceDE w:val="0"/>
+        <w:autoSpaceDN w:val="0"/>
+        <w:adjustRightInd w:val="0"/>
+        <w:spacing w:after="0" w:line="240" w:lineRule="auto"/>
+        <w:ind w:left="2160"/>
+        <w:rPr>
+          <w:sz w:val="22"/>
+          <w:szCs w:val="22"/>
+        </w:rPr>
+      </w:pPr>
+      <w:r>
+        <w:t xml:space="preserve">SourceY </w:t>
+      </w:r>
+      <w:r>
+        <w:t xml:space="preserve">is the model Y coordinate of the points defining a user specified irregular polygon. </w:t>
+      </w:r>
+      <w:r>
+        <w:t>‘</w:t>
+      </w:r>
+      <w:r>
+        <w:t>SourceY</w:t>
+      </w:r>
+      <w:r>
+        <w:t>’</w:t>
+      </w:r>
+      <w:r>
+        <w:t xml:space="preserve"> is measured in the positive Y direction. Note that the positive Y direction is opposite to the direction in which the row numbers increase</w:t>
       </w:r>
       <w:r>
         <w:t>.</w:t>
@@ -12480,214 +14034,22 @@
     </w:p>
     <w:p>
       <w:pPr>
-        <w:autoSpaceDE w:val="0"/>
-        <w:autoSpaceDN w:val="0"/>
-        <w:adjustRightInd w:val="0"/>
-        <w:spacing w:after="0" w:line="240" w:lineRule="auto"/>
-      </w:pPr>
-      <w:r>
-        <w:t xml:space="preserve">factime – is the conversion factor for converting the unit of time used in HSSM to that used in MT3DMS. For example, if the unit used in MT3DMS is minutes while the unit in HSSM is day, [factime] should be set to </w:t>
-      </w:r>
-      <w:r>
-        <w:rPr>
-          <w:rFonts w:ascii="Courier New" w:hAnsi="Courier New" w:cs="Courier New"/>
-        </w:rPr>
-        <w:t>1440</w:t>
-      </w:r>
-      <w:r>
-        <w:t>.</w:t>
-      </w:r>
-    </w:p>
-    <w:p>
-      <w:pPr>
-        <w:autoSpaceDE w:val="0"/>
-        <w:autoSpaceDN w:val="0"/>
-        <w:adjustRightInd w:val="0"/>
-        <w:spacing w:after="0" w:line="240" w:lineRule="auto"/>
-      </w:pPr>
-      <w:r>
-        <w:t xml:space="preserve">facmass – is the conversion factor for converting the unit of mass used in HSSM to that used in MT3DMS. For example, if the unit used in MT3DMS is gram while the unit in HSSM is kg, [facmass] should be set to </w:t>
-      </w:r>
-      <w:r>
-        <w:rPr>
-          <w:rFonts w:ascii="Courier New" w:hAnsi="Courier New" w:cs="Courier New"/>
-        </w:rPr>
-        <w:t>1000</w:t>
-      </w:r>
-      <w:r>
-        <w:t>.</w:t>
-      </w:r>
-    </w:p>
-    <w:p>
-      <w:pPr>
-        <w:autoSpaceDE w:val="0"/>
-        <w:autoSpaceDN w:val="0"/>
-        <w:adjustRightInd w:val="0"/>
-        <w:spacing w:after="0" w:line="240" w:lineRule="auto"/>
-      </w:pPr>
-      <w:r>
-        <w:t>nHSSSource – is the actual number of HSSM-LNAPL sources included in the current transport simulation. [nHSSSource] cannot exceed [MaxHSSSource], the maximum number of HSSM-LNAPL sources allowed.</w:t>
-      </w:r>
-    </w:p>
-    <w:p>
-      <w:pPr>
-        <w:autoSpaceDE w:val="0"/>
-        <w:autoSpaceDN w:val="0"/>
-        <w:adjustRightInd w:val="0"/>
-        <w:spacing w:after="0" w:line="240" w:lineRule="auto"/>
-      </w:pPr>
-      <w:r>
-        <w:t>HSSFileName – is a string of one to 78 nonblank characters specifying the name of an auxiliary input file defining a specific HSSM-LNAPL source. [HSSFileName] can include a path; constraints imposed by a particular computer operating system regarding file names and paths should be considered when specifying [HSSFileName].</w:t>
-      </w:r>
-    </w:p>
-    <w:p>
-      <w:pPr>
-        <w:autoSpaceDE w:val="0"/>
-        <w:autoSpaceDN w:val="0"/>
-        <w:adjustRightInd w:val="0"/>
-        <w:spacing w:after="0" w:line="240" w:lineRule="auto"/>
-      </w:pPr>
-      <w:r>
-        <w:t>inHSSFile – an integer unit number associated with the HSSM-LNAPL source input file given by [HSSFileName].</w:t>
-      </w:r>
-    </w:p>
-    <w:p>
-      <w:pPr>
-        <w:autoSpaceDE w:val="0"/>
-        <w:autoSpaceDN w:val="0"/>
-        <w:adjustRightInd w:val="0"/>
-        <w:spacing w:after="0" w:line="240" w:lineRule="auto"/>
-      </w:pPr>
-      <w:r>
-        <w:t>kSource – is the layer index of the initial model cell where a HSSM-LNAPL source is located.</w:t>
-      </w:r>
-    </w:p>
-    <w:p>
-      <w:pPr>
-        <w:autoSpaceDE w:val="0"/>
-        <w:autoSpaceDN w:val="0"/>
-        <w:adjustRightInd w:val="0"/>
-        <w:spacing w:after="0" w:line="240" w:lineRule="auto"/>
-      </w:pPr>
-      <w:r>
-        <w:t>iSource – is the row index of the initial model cell where a HSSM-LNAPL source is located.</w:t>
-      </w:r>
-    </w:p>
-    <w:p>
-      <w:pPr>
-        <w:autoSpaceDE w:val="0"/>
-        <w:autoSpaceDN w:val="0"/>
-        <w:adjustRightInd w:val="0"/>
-        <w:spacing w:after="0" w:line="240" w:lineRule="auto"/>
-      </w:pPr>
-      <w:r>
-        <w:t>jSource – is the column index of the initial model cell where a HSSM-LNAPL source is located.</w:t>
-      </w:r>
-    </w:p>
-    <w:p>
-      <w:pPr>
-        <w:autoSpaceDE w:val="0"/>
-        <w:autoSpaceDN w:val="0"/>
-        <w:adjustRightInd w:val="0"/>
-        <w:spacing w:after="0" w:line="240" w:lineRule="auto"/>
-      </w:pPr>
-      <w:r>
-        <w:t>SourceName – is a string of 1 to 12 nonblank characters used to identify the HSSM-LNAPL source specified at [kSource, iSource, jSource]. The identifier need not be unique; however, identification of HSSM-LNAPL sources in the output files is facilitated if each source is given a unique name.</w:t>
-      </w:r>
-    </w:p>
-    <w:p>
-      <w:pPr>
-        <w:autoSpaceDE w:val="0"/>
-        <w:autoSpaceDN w:val="0"/>
-        <w:adjustRightInd w:val="0"/>
-        <w:spacing w:after="0" w:line="240" w:lineRule="auto"/>
-      </w:pPr>
-      <w:r>
-        <w:t>iHSSComp – is species index of the LNAPL source in a multicomponent MT3DMS simulation. For example, if iSSComp = 2, the LNAPL source is intended for species no. 2 included in the current simulation.</w:t>
-      </w:r>
-    </w:p>
-    <w:p>
-      <w:pPr>
-        <w:autoSpaceDE w:val="0"/>
-        <w:autoSpaceDN w:val="0"/>
-        <w:adjustRightInd w:val="0"/>
-        <w:spacing w:after="0" w:line="240" w:lineRule="auto"/>
-        <w:rPr>
-          <w:highlight w:val="lightGray"/>
-        </w:rPr>
-      </w:pPr>
-      <w:r>
-        <w:rPr>
-          <w:highlight w:val="lightGray"/>
-        </w:rPr>
-        <w:t xml:space="preserve">nPoint – is the number of points that define a user defined regular or irregular polygon. </w:t>
-      </w:r>
-    </w:p>
-    <w:p>
-      <w:pPr>
-        <w:autoSpaceDE w:val="0"/>
-        <w:autoSpaceDN w:val="0"/>
-        <w:adjustRightInd w:val="0"/>
-        <w:spacing w:after="0" w:line="240" w:lineRule="auto"/>
-      </w:pPr>
-      <w:r>
-        <w:rPr>
-          <w:highlight w:val="lightGray"/>
-        </w:rPr>
-        <w:t>nSubGrid – is the number of subdivisions made in each X and Y directions to calculate approximate area weights of the source distribution. If nSubGrid is set to a negative number, then an alternate algorithm is used to calculate the area weights.</w:t>
-      </w:r>
-      <w:r>
-        <w:t xml:space="preserve"> </w:t>
-      </w:r>
-    </w:p>
-    <w:p>
-      <w:pPr>
-        <w:autoSpaceDE w:val="0"/>
-        <w:autoSpaceDN w:val="0"/>
-        <w:adjustRightInd w:val="0"/>
-        <w:spacing w:after="0" w:line="240" w:lineRule="auto"/>
-        <w:rPr>
-          <w:highlight w:val="lightGray"/>
-        </w:rPr>
-      </w:pPr>
-      <w:r>
-        <w:rPr>
-          <w:highlight w:val="lightGray"/>
-        </w:rPr>
-        <w:t xml:space="preserve">SourceX – is the model X coordinate of the points defining a user specified irregular polygon. SourceX is measured in the positive X direction. </w:t>
-      </w:r>
-    </w:p>
-    <w:p>
-      <w:pPr>
-        <w:autoSpaceDE w:val="0"/>
-        <w:autoSpaceDN w:val="0"/>
-        <w:adjustRightInd w:val="0"/>
-        <w:spacing w:after="0" w:line="240" w:lineRule="auto"/>
-      </w:pPr>
-      <w:r>
-        <w:rPr>
-          <w:highlight w:val="lightGray"/>
-        </w:rPr>
-        <w:t>SourceY – is the model Y coordinate of the points defining a user specified irregular polygon. SourceY is measured in the positive Y direction. Note that the positive Y direction is opposite to the direction in which the row numbers increase.</w:t>
-      </w:r>
-      <w:r>
-        <w:t xml:space="preserve"> </w:t>
-      </w:r>
-    </w:p>
-    <w:p>
-      <w:pPr>
-        <w:autoSpaceDE w:val="0"/>
-        <w:autoSpaceDN w:val="0"/>
-        <w:adjustRightInd w:val="0"/>
-        <w:spacing w:after="0" w:line="240" w:lineRule="auto"/>
+        <w:spacing w:after="0" w:line="240" w:lineRule="auto"/>
+        <w:jc w:val="both"/>
+        <w:rPr>
+          <w:rFonts w:eastAsiaTheme="minorHAnsi"/>
+          <w:sz w:val="22"/>
+          <w:szCs w:val="22"/>
+        </w:rPr>
       </w:pPr>
     </w:p>
     <w:p>
       <w:pPr>
         <w:pStyle w:val="Heading2"/>
       </w:pPr>
-      <w:r>
-        <w:lastRenderedPageBreak/>
+      <w:bookmarkStart w:id="7" w:name="_GoBack"/>
+      <w:bookmarkEnd w:id="7"/>
+      <w:r>
         <w:t>LKT Package</w:t>
       </w:r>
     </w:p>
@@ -12816,6 +14178,7 @@
         <w:rPr>
           <w:sz w:val="22"/>
         </w:rPr>
+        <w:lastRenderedPageBreak/>
         <w:t xml:space="preserve">NLKINIT is an integer value equal to the number of simulated lakes as specified in the flow simulation.  </w:t>
       </w:r>
     </w:p>
@@ -13450,34 +14813,34 @@
         <w:ind w:left="2610" w:hanging="450"/>
       </w:pPr>
       <w:r>
+        <w:t xml:space="preserve">= 2, </w:t>
+      </w:r>
+      <w:r>
+        <w:t>a runoff boundary condition that is not the same thing as runoff simulated in the UZF1 package and routed to a lake (or stream) using the IRNBND array.  Users who specify runoff in the LAK input via the RNF variable appearing in record set 9a and want to assign a non-zero concentration (default is zero) associated with this specified source, use ISFBCTYP=2;</w:t>
+      </w:r>
+    </w:p>
+    <w:p>
+      <w:pPr>
+        <w:autoSpaceDE w:val="0"/>
+        <w:autoSpaceDN w:val="0"/>
+        <w:adjustRightInd w:val="0"/>
+        <w:spacing w:after="0" w:line="240" w:lineRule="auto"/>
+        <w:ind w:left="2610" w:hanging="450"/>
+      </w:pPr>
+      <w:r>
+        <w:t xml:space="preserve">= 3, </w:t>
+      </w:r>
+      <w:r>
+        <w:t>a “pump” boundary condition.  Users who specify a withdrawl from a lake via the WTHDRW variable appearing in record set 9a and want to assign a non-zero concentration (default is zero) associated with this specified source, use ISFBCTYP=2;</w:t>
+      </w:r>
+    </w:p>
+    <w:p>
+      <w:pPr>
+        <w:spacing w:after="0" w:line="240" w:lineRule="auto"/>
+        <w:ind w:left="2610" w:hanging="450"/>
+      </w:pPr>
+      <w:r>
         <w:lastRenderedPageBreak/>
-        <w:t xml:space="preserve">= 2, </w:t>
-      </w:r>
-      <w:r>
-        <w:t>a runoff boundary condition that is not the same thing as runoff simulated in the UZF1 package and routed to a lake (or stream) using the IRNBND array.  Users who specify runoff in the LAK input via the RNF variable appearing in record set 9a and want to assign a non-zero concentration (default is zero) associated with this specified source, use ISFBCTYP=2;</w:t>
-      </w:r>
-    </w:p>
-    <w:p>
-      <w:pPr>
-        <w:autoSpaceDE w:val="0"/>
-        <w:autoSpaceDN w:val="0"/>
-        <w:adjustRightInd w:val="0"/>
-        <w:spacing w:after="0" w:line="240" w:lineRule="auto"/>
-        <w:ind w:left="2610" w:hanging="450"/>
-      </w:pPr>
-      <w:r>
-        <w:t xml:space="preserve">= 3, </w:t>
-      </w:r>
-      <w:r>
-        <w:t>a “pump” boundary condition.  Users who specify a withdrawl from a lake via the WTHDRW variable appearing in record set 9a and want to assign a non-zero concentration (default is zero) associated with this specified source, use ISFBCTYP=2;</w:t>
-      </w:r>
-    </w:p>
-    <w:p>
-      <w:pPr>
-        <w:spacing w:after="0" w:line="240" w:lineRule="auto"/>
-        <w:ind w:left="2610" w:hanging="450"/>
-      </w:pPr>
-      <w:r>
         <w:t xml:space="preserve">= 4, </w:t>
       </w:r>
       <w:r>
@@ -13886,14 +15249,7 @@
         <w:rPr>
           <w:highlight w:val="lightGray"/>
         </w:rPr>
-        <w:t xml:space="preserve">IREACT = 90 or 91 is equivalent to options 0 or 1 respectively. 90 or 91 means reaction will also be simulated between an electron </w:t>
-      </w:r>
-      <w:r>
-        <w:rPr>
-          <w:highlight w:val="lightGray"/>
-        </w:rPr>
-        <w:lastRenderedPageBreak/>
-        <w:t xml:space="preserve">acceptor and an electron donor. At least 2 species must be simulated when this option is used. Additional input is needed in record </w:t>
+        <w:t xml:space="preserve">IREACT = 90 or 91 is equivalent to options 0 or 1 respectively. 90 or 91 means reaction will also be simulated between an electron acceptor and an electron donor. At least 2 species must be simulated when this option is used. Additional input is needed in record </w:t>
       </w:r>
       <w:r>
         <w:rPr>
@@ -13996,6 +15352,7 @@
         <w:ind w:left="2160" w:hanging="270"/>
       </w:pPr>
       <w:r>
+        <w:lastRenderedPageBreak/>
         <w:t xml:space="preserve">IRCTOP is an integer flag indicating how reaction variables are entered: </w:t>
       </w:r>
     </w:p>
@@ -14487,6 +15844,7 @@
           <w:sz w:val="22"/>
           <w:szCs w:val="22"/>
         </w:rPr>
+        <w:lastRenderedPageBreak/>
         <w:t xml:space="preserve">Format: </w:t>
       </w:r>
       <w:r>
@@ -15405,7 +16763,6 @@
           <w:sz w:val="22"/>
           <w:szCs w:val="22"/>
         </w:rPr>
-        <w:lastRenderedPageBreak/>
         <w:t>For dual-domain mass transfer without sorption</w:t>
       </w:r>
       <w:r>
@@ -15623,10 +16980,10 @@
             <v:path o:extrusionok="f" gradientshapeok="t" o:connecttype="rect"/>
             <o:lock v:ext="edit" aspectratio="t"/>
           </v:shapetype>
-          <v:shape id="_x0000_i1025" type="#_x0000_t75" style="width:21.75pt;height:18.75pt" o:ole="">
+          <v:shape id="_x0000_i1025" type="#_x0000_t75" style="width:22pt;height:19pt" o:ole="">
             <v:imagedata r:id="rId9" o:title=""/>
           </v:shape>
-          <o:OLEObject Type="Embed" ProgID="Equation.3" ShapeID="_x0000_i1025" DrawAspect="Content" ObjectID="_1516103341" r:id="rId10"/>
+          <o:OLEObject Type="Embed" ProgID="Equation.3" ShapeID="_x0000_i1025" DrawAspect="Content" ObjectID="_1516609627" r:id="rId10"/>
         </w:object>
       </w:r>
       <w:r>
@@ -15803,6 +17160,7 @@
           <w:szCs w:val="22"/>
           <w:highlight w:val="lightGray"/>
         </w:rPr>
+        <w:lastRenderedPageBreak/>
         <w:t xml:space="preserve">SP1IM is the </w:t>
       </w:r>
       <w:r>
@@ -15852,10 +17210,10 @@
           <w:highlight w:val="lightGray"/>
         </w:rPr>
         <w:object w:dxaOrig="460" w:dyaOrig="380" w14:anchorId="5C2B4CE9">
-          <v:shape id="_x0000_i1026" type="#_x0000_t75" style="width:23.25pt;height:18.75pt" o:ole="">
+          <v:shape id="_x0000_i1026" type="#_x0000_t75" style="width:23.5pt;height:19pt" o:ole="">
             <v:imagedata r:id="rId11" o:title=""/>
           </v:shape>
-          <o:OLEObject Type="Embed" ProgID="Equation.3" ShapeID="_x0000_i1026" DrawAspect="Content" ObjectID="_1516103342" r:id="rId12"/>
+          <o:OLEObject Type="Embed" ProgID="Equation.3" ShapeID="_x0000_i1026" DrawAspect="Content" ObjectID="_1516609628" r:id="rId12"/>
         </w:object>
       </w:r>
       <w:r>
@@ -16705,7 +18063,6 @@
         <w:rPr>
           <w:rFonts w:ascii="TimesNewRomanPSMT" w:eastAsiaTheme="minorHAnsi" w:hAnsi="TimesNewRomanPSMT" w:cs="TimesNewRomanPSMT"/>
         </w:rPr>
-        <w:lastRenderedPageBreak/>
         <w:t>If a dual-domain system is simulated, the rate coefficients for the liquid phase in the mobile and immobile domains are assumed equal.</w:t>
       </w:r>
     </w:p>
@@ -16847,7 +18204,15 @@
           <w:sz w:val="22"/>
           <w:szCs w:val="22"/>
         </w:rPr>
-        <w:t>). If a dual-domain system is simulated, the reaction rates for the sorbed phase in the mobile and immobile domains are assumed to be equal. Generally, if the reaction is radioactive decay, RC2 should be set equal to RC1, while for biodegradation, RC2 may be different from RC1.</w:t>
+        <w:t xml:space="preserve">). If a dual-domain system is simulated, the reaction rates for the sorbed phase in the mobile and immobile domains are assumed to be equal. Generally, if the reaction is radioactive decay, RC2 should be set equal to RC1, while for </w:t>
+      </w:r>
+      <w:r>
+        <w:rPr>
+          <w:sz w:val="22"/>
+          <w:szCs w:val="22"/>
+        </w:rPr>
+        <w:lastRenderedPageBreak/>
+        <w:t>biodegradation, RC2 may be different from RC1.</w:t>
       </w:r>
       <w:r>
         <w:rPr>
@@ -17087,7 +18452,7 @@
           <v:shape id="_x0000_i1027" type="#_x0000_t75" style="width:16.5pt;height:18pt" o:ole="">
             <v:imagedata r:id="rId13" o:title=""/>
           </v:shape>
-          <o:OLEObject Type="Embed" ProgID="Equation.3" ShapeID="_x0000_i1027" DrawAspect="Content" ObjectID="_1516103343" r:id="rId14"/>
+          <o:OLEObject Type="Embed" ProgID="Equation.3" ShapeID="_x0000_i1027" DrawAspect="Content" ObjectID="_1516609629" r:id="rId14"/>
         </w:object>
       </w:r>
       <w:r>
@@ -17842,7 +19207,6 @@
           <w:szCs w:val="22"/>
           <w:highlight w:val="lightGray"/>
         </w:rPr>
-        <w:lastRenderedPageBreak/>
         <w:t xml:space="preserve">Format: </w:t>
       </w:r>
       <w:r>
@@ -18063,6 +19427,7 @@
           <w:szCs w:val="22"/>
           <w:highlight w:val="lightGray"/>
         </w:rPr>
+        <w:lastRenderedPageBreak/>
         <w:t>This item is optional and can include as many lines as desired, as long as the first character on each line is #. This line is provided for the user to include comments.</w:t>
       </w:r>
     </w:p>
@@ -18871,7 +20236,6 @@
           <w:szCs w:val="22"/>
           <w:highlight w:val="lightGray"/>
         </w:rPr>
-        <w:lastRenderedPageBreak/>
         <w:t xml:space="preserve">Format: </w:t>
       </w:r>
       <w:r>
@@ -19103,6 +20467,7 @@
       <w:bookmarkStart w:id="10" w:name="_Toc395246446"/>
       <w:commentRangeStart w:id="11"/>
       <w:r>
+        <w:lastRenderedPageBreak/>
         <w:t>New input requirements</w:t>
       </w:r>
       <w:bookmarkEnd w:id="9"/>
@@ -19218,11 +20583,11 @@
         <w:pStyle w:val="BodyText"/>
       </w:pPr>
       <w:r>
-        <w:t xml:space="preserve">The inputs for such a simulation are provided as tables, or matrices, in the following order: decay rates, yield coefficients, inhibition constants, and half-saturation constants. </w:t>
+        <w:t xml:space="preserve">The inputs for such a simulation are provided as tables, or matrices, in the following order: decay rates, yield coefficients, inhibition constants, and half-saturation constants. If it is assumed that the half saturation constant expresses the concentration minimum at which any activity can occur for that species – i.e., that a single-valued half-saturation constant applies to each combination of ED and EA - the half-saturation constants can be provided as a vector with dimensions nED+nEA. Figure 8 is an example matrix of nED rows and nEA columns that identifies required inputs for the remaining reaction parameters, and Figure 9 is an example matrix with nED + nEA rows by nED + nEA columns that the user must fill in when simulating multiple EA and ED reactions.  </w:t>
       </w:r>
       <w:r>
         <w:lastRenderedPageBreak/>
-        <w:t>If it is assumed that the half saturation constant expresses the concentration minimum at which any activity can occur for that species – i.e., that a single-valued half-saturation constant applies to each combination of ED and EA - the half-saturation constants can be provided as a vector with dimensions nED+nEA. Figure 8 is an example matrix of nED rows and nEA columns that identifies required inputs for the remaining reaction parameters, and Figure 9 is an example matrix with nED + nEA rows by nED + nEA columns that the user must fill in when simulating multiple EA and ED reactions.  Finally, Figure 10 shows a non-square, non-symetric matrix with nED rows and nED + nEA colums that the user must specify when simulating multiple ED and EA reactions.</w:t>
+        <w:t>Finally, Figure 10 shows a non-square, non-symetric matrix with nED rows and nED + nEA colums that the user must specify when simulating multiple ED and EA reactions.</w:t>
       </w:r>
     </w:p>
     <w:tbl>
@@ -21838,11 +23203,7 @@
       <w:bookmarkStart w:id="14" w:name="_Toc384370916"/>
       <w:bookmarkStart w:id="15" w:name="_Toc395246495"/>
       <w:r>
-        <w:t xml:space="preserve">A matrix of yield coefficients is required for simulating multiple EA and ED reactions.  Although in the general case the matrix could possess nED+nEA rows, on most occasions the matrix will actually possess nED rows. The entry in the corresponding cell indicates whether a value needs to be provided.  If a value must be provided, it is the rate of the </w:t>
-      </w:r>
-      <w:r>
-        <w:lastRenderedPageBreak/>
-        <w:t>column species production/consumption due to degradation of 1 unit of the row species.  The entries “+”, “-”, and “N” represent production, consumption, and no relationship, respectively.</w:t>
+        <w:t>A matrix of yield coefficients is required for simulating multiple EA and ED reactions.  Although in the general case the matrix could possess nED+nEA rows, on most occasions the matrix will actually possess nED rows. The entry in the corresponding cell indicates whether a value needs to be provided.  If a value must be provided, it is the rate of the column species production/consumption due to degradation of 1 unit of the row species.  The entries “+”, “-”, and “N” represent production, consumption, and no relationship, respectively.</w:t>
       </w:r>
       <w:bookmarkEnd w:id="14"/>
       <w:bookmarkEnd w:id="15"/>
@@ -22957,15 +24318,7 @@
           <w:sz w:val="22"/>
           <w:szCs w:val="22"/>
         </w:rPr>
-        <w:t xml:space="preserve">  This is equal to NSTRM found on the first line of the SFR2 input file.  If NSFINIT &gt; 0 then surface-water transport is solved </w:t>
-      </w:r>
-      <w:r>
-        <w:rPr>
-          <w:sz w:val="22"/>
-          <w:szCs w:val="22"/>
-        </w:rPr>
-        <w:lastRenderedPageBreak/>
-        <w:t xml:space="preserve">in the stream network while taking into account groundwater exchange and precipitation and evaporation sources and sinks.  Otherwise, if NSFINIT &lt; 0, the surface-water network as represented by the SFR2 flow package merely acts as a boundary condition to the groundwater transport problem; transport in the surface-water network is not simulated.  </w:t>
+        <w:t xml:space="preserve">  This is equal to NSTRM found on the first line of the SFR2 input file.  If NSFINIT &gt; 0 then surface-water transport is solved in the stream network while taking into account groundwater exchange and precipitation and evaporation sources and sinks.  Otherwise, if NSFINIT &lt; 0, the surface-water network as represented by the SFR2 flow package merely acts as a boundary condition to the groundwater transport problem; transport in the surface-water network is not simulated.  </w:t>
       </w:r>
     </w:p>
     <w:p>
@@ -23017,6 +24370,7 @@
           <w:sz w:val="22"/>
           <w:szCs w:val="22"/>
         </w:rPr>
+        <w:lastRenderedPageBreak/>
         <w:t xml:space="preserve">ICBCSF </w:t>
       </w:r>
       <w:r>
@@ -23709,7 +25063,16 @@
           <w:sz w:val="22"/>
           <w:szCs w:val="22"/>
         </w:rPr>
-        <w:t>] for each stream reach in the simulation and can vary for each simulated component of the simulation.  That is, the length of the array is equal to the number of simulated stream reaches times the number of simulated components.  Values of dispersion for each reach should be entered in the same order that individual reaches are entered for record set 2 in the SFR2 input file.  The first NSTRM entries correspond to NCOMP = 1, with subsequent entries for each NCOMP simulated species.</w:t>
+        <w:t xml:space="preserve">] for each stream reach in the simulation and can vary for each simulated component of the simulation.  That is, the length of the array is equal to the number of simulated stream </w:t>
+      </w:r>
+      <w:r>
+        <w:rPr>
+          <w:rFonts w:eastAsiaTheme="minorHAnsi"/>
+          <w:sz w:val="22"/>
+          <w:szCs w:val="22"/>
+        </w:rPr>
+        <w:lastRenderedPageBreak/>
+        <w:t>reaches times the number of simulated components.  Values of dispersion for each reach should be entered in the same order that individual reaches are entered for record set 2 in the SFR2 input file.  The first NSTRM entries correspond to NCOMP = 1, with subsequent entries for each NCOMP simulated species.</w:t>
       </w:r>
     </w:p>
     <w:p>
@@ -24499,22 +25862,19 @@
         <w:ind w:left="2610" w:hanging="450"/>
       </w:pPr>
       <w:r>
-        <w:t xml:space="preserve">= 2, a runoff boundary condition that is not the same thing as runoff simulated in the UZF1 package and routed to a stream </w:t>
-      </w:r>
+        <w:t>= 2, a runoff boundary condition that is not the same thing as runoff simulated in the UZF1 package and routed to a stream (or lake) using the IRNBND array.  Users who specify runoff in the SFR2 input via the RUNOFF variable appearing in either record sets 4b or 6a and want to assign a non-zero concentration (default is zero) associated with this specified source, use ISFBCTYP=2;</w:t>
+      </w:r>
+    </w:p>
+    <w:p>
+      <w:pPr>
+        <w:autoSpaceDE w:val="0"/>
+        <w:autoSpaceDN w:val="0"/>
+        <w:adjustRightInd w:val="0"/>
+        <w:spacing w:after="0" w:line="240" w:lineRule="auto"/>
+        <w:ind w:left="2610" w:hanging="450"/>
+      </w:pPr>
       <w:r>
         <w:lastRenderedPageBreak/>
-        <w:t>(or lake) using the IRNBND array.  Users who specify runoff in the SFR2 input via the RUNOFF variable appearing in either record sets 4b or 6a and want to assign a non-zero concentration (default is zero) associated with this specified source, use ISFBCTYP=2;</w:t>
-      </w:r>
-    </w:p>
-    <w:p>
-      <w:pPr>
-        <w:autoSpaceDE w:val="0"/>
-        <w:autoSpaceDN w:val="0"/>
-        <w:adjustRightInd w:val="0"/>
-        <w:spacing w:after="0" w:line="240" w:lineRule="auto"/>
-        <w:ind w:left="2610" w:hanging="450"/>
-      </w:pPr>
-      <w:r>
         <w:t>= 3, a constant-concentration boundary.  Any ISEGBC/IRCHBC combination may set equal to a constant concentration boundary condition.</w:t>
       </w:r>
     </w:p>
@@ -24963,66 +26323,66 @@
           <w:sz w:val="22"/>
           <w:szCs w:val="22"/>
         </w:rPr>
+        <w:t>N</w:t>
+      </w:r>
+      <w:r>
+        <w:rPr>
+          <w:sz w:val="22"/>
+          <w:szCs w:val="22"/>
+        </w:rPr>
+        <w:t xml:space="preserve">ote that </w:t>
+      </w:r>
+      <w:r>
+        <w:rPr>
+          <w:sz w:val="22"/>
+          <w:szCs w:val="22"/>
+        </w:rPr>
+        <w:t>the</w:t>
+      </w:r>
+      <w:r>
+        <w:rPr>
+          <w:sz w:val="22"/>
+          <w:szCs w:val="22"/>
+        </w:rPr>
+        <w:t xml:space="preserve"> add-on package Stream package (STR) is supported through the River option. This is done by assoc</w:t>
+      </w:r>
+      <w:r>
+        <w:rPr>
+          <w:sz w:val="22"/>
+          <w:szCs w:val="22"/>
+        </w:rPr>
+        <w:t>iating the River option in MT3D-USG</w:t>
+      </w:r>
+      <w:r>
+        <w:rPr>
+          <w:sz w:val="22"/>
+          <w:szCs w:val="22"/>
+        </w:rPr>
+        <w:t>S with the STR package instead of the RIV package in MODFLOW. For this reason, the RIV and STR packages cannot be used concurrently in the same MODFLOW simulation.</w:t>
+      </w:r>
+    </w:p>
+    <w:p>
+      <w:pPr>
+        <w:spacing w:after="0" w:line="240" w:lineRule="auto"/>
+      </w:pPr>
+    </w:p>
+    <w:p>
+      <w:pPr>
+        <w:autoSpaceDE w:val="0"/>
+        <w:autoSpaceDN w:val="0"/>
+        <w:adjustRightInd w:val="0"/>
+        <w:spacing w:after="0" w:line="240" w:lineRule="auto"/>
+        <w:rPr>
+          <w:sz w:val="22"/>
+          <w:szCs w:val="22"/>
+        </w:rPr>
+      </w:pPr>
+      <w:r>
+        <w:rPr>
+          <w:sz w:val="22"/>
+          <w:szCs w:val="22"/>
+        </w:rPr>
         <w:lastRenderedPageBreak/>
-        <w:t>N</w:t>
-      </w:r>
-      <w:r>
-        <w:rPr>
-          <w:sz w:val="22"/>
-          <w:szCs w:val="22"/>
-        </w:rPr>
-        <w:t xml:space="preserve">ote that </w:t>
-      </w:r>
-      <w:r>
-        <w:rPr>
-          <w:sz w:val="22"/>
-          <w:szCs w:val="22"/>
-        </w:rPr>
-        <w:t>the</w:t>
-      </w:r>
-      <w:r>
-        <w:rPr>
-          <w:sz w:val="22"/>
-          <w:szCs w:val="22"/>
-        </w:rPr>
-        <w:t xml:space="preserve"> add-on package Stream package (STR) is supported through the River option. This is done by assoc</w:t>
-      </w:r>
-      <w:r>
-        <w:rPr>
-          <w:sz w:val="22"/>
-          <w:szCs w:val="22"/>
-        </w:rPr>
-        <w:t>iating the River option in MT3D-USG</w:t>
-      </w:r>
-      <w:r>
-        <w:rPr>
-          <w:sz w:val="22"/>
-          <w:szCs w:val="22"/>
-        </w:rPr>
-        <w:t>S with the STR package instead of the RIV package in MODFLOW. For this reason, the RIV and STR packages cannot be used concurrently in the same MODFLOW simulation.</w:t>
-      </w:r>
-    </w:p>
-    <w:p>
-      <w:pPr>
-        <w:spacing w:after="0" w:line="240" w:lineRule="auto"/>
-      </w:pPr>
-    </w:p>
-    <w:p>
-      <w:pPr>
-        <w:autoSpaceDE w:val="0"/>
-        <w:autoSpaceDN w:val="0"/>
-        <w:adjustRightInd w:val="0"/>
-        <w:spacing w:after="0" w:line="240" w:lineRule="auto"/>
-        <w:rPr>
-          <w:sz w:val="22"/>
-          <w:szCs w:val="22"/>
-        </w:rPr>
-      </w:pPr>
-      <w:r>
-        <w:rPr>
-          <w:sz w:val="22"/>
-          <w:szCs w:val="22"/>
-        </w:rPr>
         <w:t xml:space="preserve">2 </w:t>
       </w:r>
       <w:r>
@@ -25641,40 +27001,40 @@
           <w:sz w:val="22"/>
           <w:szCs w:val="22"/>
         </w:rPr>
+        <w:t>INCEVT is a flag indicating whether an array containing the concentration of evapotranspiration flux for each species will be read for the current stress period.</w:t>
+      </w:r>
+    </w:p>
+    <w:p>
+      <w:pPr>
+        <w:autoSpaceDE w:val="0"/>
+        <w:autoSpaceDN w:val="0"/>
+        <w:adjustRightInd w:val="0"/>
+        <w:spacing w:after="0" w:line="240" w:lineRule="auto"/>
+        <w:rPr>
+          <w:sz w:val="22"/>
+          <w:szCs w:val="22"/>
+        </w:rPr>
+      </w:pPr>
+    </w:p>
+    <w:p>
+      <w:pPr>
+        <w:autoSpaceDE w:val="0"/>
+        <w:autoSpaceDN w:val="0"/>
+        <w:adjustRightInd w:val="0"/>
+        <w:spacing w:after="0" w:line="240" w:lineRule="auto"/>
+        <w:ind w:left="2160"/>
+        <w:rPr>
+          <w:sz w:val="22"/>
+          <w:szCs w:val="22"/>
+        </w:rPr>
+      </w:pPr>
+      <w:r>
+        <w:rPr>
+          <w:rFonts w:eastAsiaTheme="minorHAnsi"/>
+          <w:sz w:val="22"/>
+          <w:szCs w:val="22"/>
+        </w:rPr>
         <w:lastRenderedPageBreak/>
-        <w:t>INCEVT is a flag indicating whether an array containing the concentration of evapotranspiration flux for each species will be read for the current stress period.</w:t>
-      </w:r>
-    </w:p>
-    <w:p>
-      <w:pPr>
-        <w:autoSpaceDE w:val="0"/>
-        <w:autoSpaceDN w:val="0"/>
-        <w:adjustRightInd w:val="0"/>
-        <w:spacing w:after="0" w:line="240" w:lineRule="auto"/>
-        <w:rPr>
-          <w:sz w:val="22"/>
-          <w:szCs w:val="22"/>
-        </w:rPr>
-      </w:pPr>
-    </w:p>
-    <w:p>
-      <w:pPr>
-        <w:autoSpaceDE w:val="0"/>
-        <w:autoSpaceDN w:val="0"/>
-        <w:adjustRightInd w:val="0"/>
-        <w:spacing w:after="0" w:line="240" w:lineRule="auto"/>
-        <w:ind w:left="2160"/>
-        <w:rPr>
-          <w:sz w:val="22"/>
-          <w:szCs w:val="22"/>
-        </w:rPr>
-      </w:pPr>
-      <w:r>
-        <w:rPr>
-          <w:rFonts w:eastAsiaTheme="minorHAnsi"/>
-          <w:sz w:val="22"/>
-          <w:szCs w:val="22"/>
-        </w:rPr>
         <w:t xml:space="preserve">If INCEVT </w:t>
       </w:r>
       <w:r>
@@ -26240,16 +27600,7 @@
           <w:sz w:val="22"/>
           <w:szCs w:val="22"/>
         </w:rPr>
-        <w:t xml:space="preserve">), which, when </w:t>
-      </w:r>
-      <w:r>
-        <w:rPr>
-          <w:rFonts w:eastAsiaTheme="minorHAnsi"/>
-          <w:sz w:val="22"/>
-          <w:szCs w:val="22"/>
-        </w:rPr>
-        <w:lastRenderedPageBreak/>
-        <w:t>multiplied by its corresponding flow rate (L</w:t>
+        <w:t>), which, when multiplied by its corresponding flow rate (L</w:t>
       </w:r>
       <w:r>
         <w:rPr>
@@ -26335,6 +27686,7 @@
           <w:sz w:val="22"/>
           <w:szCs w:val="22"/>
         </w:rPr>
+        <w:lastRenderedPageBreak/>
         <w:t>For a special type of sources (ITYPE = 15), CSS is taken directly as the mass-loading rate (MT</w:t>
       </w:r>
       <w:r>
@@ -26723,10 +28075,10 @@
           <w:position w:val="-10"/>
         </w:rPr>
         <w:object w:dxaOrig="4900" w:dyaOrig="340" w14:anchorId="1E07EB90">
-          <v:shape id="_x0000_i1028" type="#_x0000_t75" style="width:244.5pt;height:17.25pt" o:ole="">
+          <v:shape id="_x0000_i1028" type="#_x0000_t75" style="width:244.5pt;height:17.5pt" o:ole="">
             <v:imagedata r:id="rId17" o:title=""/>
           </v:shape>
-          <o:OLEObject Type="Embed" ProgID="Equation.3" ShapeID="_x0000_i1028" DrawAspect="Content" ObjectID="_1516103344" r:id="rId18"/>
+          <o:OLEObject Type="Embed" ProgID="Equation.3" ShapeID="_x0000_i1028" DrawAspect="Content" ObjectID="_1516609630" r:id="rId18"/>
         </w:object>
       </w:r>
     </w:p>
@@ -26904,43 +28256,43 @@
           <w:sz w:val="22"/>
           <w:szCs w:val="22"/>
         </w:rPr>
+        <w:t>The constant-concentration condition defined in this input file takes precedence to that defined in the Basic Transport Package input file.</w:t>
+      </w:r>
+    </w:p>
+    <w:p>
+      <w:pPr>
+        <w:autoSpaceDE w:val="0"/>
+        <w:autoSpaceDN w:val="0"/>
+        <w:adjustRightInd w:val="0"/>
+        <w:spacing w:after="0" w:line="240" w:lineRule="auto"/>
+        <w:ind w:left="2160"/>
+        <w:rPr>
+          <w:rFonts w:eastAsiaTheme="minorHAnsi"/>
+          <w:sz w:val="22"/>
+          <w:szCs w:val="22"/>
+        </w:rPr>
+      </w:pPr>
+    </w:p>
+    <w:p>
+      <w:pPr>
+        <w:autoSpaceDE w:val="0"/>
+        <w:autoSpaceDN w:val="0"/>
+        <w:adjustRightInd w:val="0"/>
+        <w:spacing w:after="0" w:line="240" w:lineRule="auto"/>
+        <w:ind w:left="2160"/>
+        <w:rPr>
+          <w:rFonts w:eastAsiaTheme="minorHAnsi"/>
+          <w:sz w:val="22"/>
+          <w:szCs w:val="22"/>
+        </w:rPr>
+      </w:pPr>
+      <w:r>
+        <w:rPr>
+          <w:rFonts w:eastAsiaTheme="minorHAnsi"/>
+          <w:sz w:val="22"/>
+          <w:szCs w:val="22"/>
+        </w:rPr>
         <w:lastRenderedPageBreak/>
-        <w:t>The constant-concentration condition defined in this input file takes precedence to that defined in the Basic Transport Package input file.</w:t>
-      </w:r>
-    </w:p>
-    <w:p>
-      <w:pPr>
-        <w:autoSpaceDE w:val="0"/>
-        <w:autoSpaceDN w:val="0"/>
-        <w:adjustRightInd w:val="0"/>
-        <w:spacing w:after="0" w:line="240" w:lineRule="auto"/>
-        <w:ind w:left="2160"/>
-        <w:rPr>
-          <w:rFonts w:eastAsiaTheme="minorHAnsi"/>
-          <w:sz w:val="22"/>
-          <w:szCs w:val="22"/>
-        </w:rPr>
-      </w:pPr>
-    </w:p>
-    <w:p>
-      <w:pPr>
-        <w:autoSpaceDE w:val="0"/>
-        <w:autoSpaceDN w:val="0"/>
-        <w:adjustRightInd w:val="0"/>
-        <w:spacing w:after="0" w:line="240" w:lineRule="auto"/>
-        <w:ind w:left="2160"/>
-        <w:rPr>
-          <w:rFonts w:eastAsiaTheme="minorHAnsi"/>
-          <w:sz w:val="22"/>
-          <w:szCs w:val="22"/>
-        </w:rPr>
-      </w:pPr>
-      <w:r>
-        <w:rPr>
-          <w:rFonts w:eastAsiaTheme="minorHAnsi"/>
-          <w:sz w:val="22"/>
-          <w:szCs w:val="22"/>
-        </w:rPr>
         <w:t>In a multiple stress period simulation, a constant-concentration cell, once defined, will remain a constant-concentration cell in the duration of the simulation, but its concentration value can be specified to vary in different stress periods.</w:t>
       </w:r>
     </w:p>
@@ -27540,7 +28892,6 @@
           <w:sz w:val="22"/>
           <w:szCs w:val="22"/>
         </w:rPr>
-        <w:lastRenderedPageBreak/>
         <w:t xml:space="preserve">Format: </w:t>
       </w:r>
       <w:r>
@@ -27605,6 +28956,7 @@
           <w:sz w:val="22"/>
           <w:szCs w:val="22"/>
         </w:rPr>
+        <w:lastRenderedPageBreak/>
         <w:t>IUZFBND &gt; 0 indicate</w:t>
       </w:r>
       <w:r>
@@ -28409,65 +29761,65 @@
           <w:sz w:val="22"/>
           <w:szCs w:val="22"/>
         </w:rPr>
+        <w:t>IN</w:t>
+      </w:r>
+      <w:r>
+        <w:rPr>
+          <w:rFonts w:eastAsiaTheme="minorHAnsi"/>
+          <w:sz w:val="22"/>
+          <w:szCs w:val="22"/>
+        </w:rPr>
+        <w:t>CUZET</w:t>
+      </w:r>
+      <w:r>
+        <w:rPr>
+          <w:rFonts w:eastAsiaTheme="minorHAnsi"/>
+          <w:sz w:val="22"/>
+          <w:szCs w:val="22"/>
+        </w:rPr>
+        <w:t xml:space="preserve"> is </w:t>
+      </w:r>
+      <w:r>
+        <w:rPr>
+          <w:rFonts w:eastAsiaTheme="minorHAnsi"/>
+          <w:sz w:val="22"/>
+          <w:szCs w:val="22"/>
+        </w:rPr>
+        <w:t>a flag indicating whether an array containing the concentration of evapotranspiration flux originating from the unsaturated zone will be read for the current stress period.</w:t>
+      </w:r>
+    </w:p>
+    <w:p>
+      <w:pPr>
+        <w:autoSpaceDE w:val="0"/>
+        <w:autoSpaceDN w:val="0"/>
+        <w:adjustRightInd w:val="0"/>
+        <w:spacing w:after="0" w:line="240" w:lineRule="auto"/>
+        <w:rPr>
+          <w:rFonts w:eastAsiaTheme="minorHAnsi"/>
+          <w:sz w:val="22"/>
+          <w:szCs w:val="22"/>
+        </w:rPr>
+      </w:pPr>
+    </w:p>
+    <w:p>
+      <w:pPr>
+        <w:autoSpaceDE w:val="0"/>
+        <w:autoSpaceDN w:val="0"/>
+        <w:adjustRightInd w:val="0"/>
+        <w:spacing w:after="0" w:line="240" w:lineRule="auto"/>
+        <w:ind w:left="2160"/>
+        <w:rPr>
+          <w:sz w:val="22"/>
+          <w:szCs w:val="22"/>
+        </w:rPr>
+      </w:pPr>
+      <w:r>
+        <w:rPr>
+          <w:rFonts w:eastAsiaTheme="minorHAnsi"/>
+          <w:sz w:val="22"/>
+          <w:szCs w:val="22"/>
+        </w:rPr>
         <w:lastRenderedPageBreak/>
-        <w:t>IN</w:t>
-      </w:r>
-      <w:r>
-        <w:rPr>
-          <w:rFonts w:eastAsiaTheme="minorHAnsi"/>
-          <w:sz w:val="22"/>
-          <w:szCs w:val="22"/>
-        </w:rPr>
-        <w:t>CUZET</w:t>
-      </w:r>
-      <w:r>
-        <w:rPr>
-          <w:rFonts w:eastAsiaTheme="minorHAnsi"/>
-          <w:sz w:val="22"/>
-          <w:szCs w:val="22"/>
-        </w:rPr>
-        <w:t xml:space="preserve"> is </w:t>
-      </w:r>
-      <w:r>
-        <w:rPr>
-          <w:rFonts w:eastAsiaTheme="minorHAnsi"/>
-          <w:sz w:val="22"/>
-          <w:szCs w:val="22"/>
-        </w:rPr>
-        <w:t>a flag indicating whether an array containing the concentration of evapotranspiration flux originating from the unsaturated zone will be read for the current stress period.</w:t>
-      </w:r>
-    </w:p>
-    <w:p>
-      <w:pPr>
-        <w:autoSpaceDE w:val="0"/>
-        <w:autoSpaceDN w:val="0"/>
-        <w:adjustRightInd w:val="0"/>
-        <w:spacing w:after="0" w:line="240" w:lineRule="auto"/>
-        <w:rPr>
-          <w:rFonts w:eastAsiaTheme="minorHAnsi"/>
-          <w:sz w:val="22"/>
-          <w:szCs w:val="22"/>
-        </w:rPr>
-      </w:pPr>
-    </w:p>
-    <w:p>
-      <w:pPr>
-        <w:autoSpaceDE w:val="0"/>
-        <w:autoSpaceDN w:val="0"/>
-        <w:adjustRightInd w:val="0"/>
-        <w:spacing w:after="0" w:line="240" w:lineRule="auto"/>
-        <w:ind w:left="2160"/>
-        <w:rPr>
-          <w:sz w:val="22"/>
-          <w:szCs w:val="22"/>
-        </w:rPr>
-      </w:pPr>
-      <w:r>
-        <w:rPr>
-          <w:rFonts w:eastAsiaTheme="minorHAnsi"/>
-          <w:sz w:val="22"/>
-          <w:szCs w:val="22"/>
-        </w:rPr>
         <w:t>If INC</w:t>
       </w:r>
       <w:r>
@@ -29245,83 +30597,83 @@
         <w:rPr>
           <w:rFonts w:cs="Times New Roman"/>
         </w:rPr>
+        <w:t>Output</w:t>
+      </w:r>
+      <w:bookmarkEnd w:id="19"/>
+    </w:p>
+    <w:p>
+      <w:pPr>
+        <w:autoSpaceDE w:val="0"/>
+        <w:autoSpaceDN w:val="0"/>
+        <w:adjustRightInd w:val="0"/>
+        <w:spacing w:after="0" w:line="240" w:lineRule="auto"/>
+        <w:jc w:val="both"/>
+      </w:pPr>
+      <w:r>
+        <w:t xml:space="preserve">For a detailed description of output files and output generated by </w:t>
+      </w:r>
+      <w:r>
+        <w:t>MT3DMS</w:t>
+      </w:r>
+      <w:r>
+        <w:t>, please refer to the original MT3D</w:t>
+      </w:r>
+      <w:r>
+        <w:t>MS</w:t>
+      </w:r>
+      <w:r>
+        <w:t xml:space="preserve"> </w:t>
+      </w:r>
+      <w:r>
+        <w:t>m</w:t>
+      </w:r>
+      <w:r>
+        <w:t>anual</w:t>
+      </w:r>
+      <w:r>
+        <w:t>s</w:t>
+      </w:r>
+      <w:r>
+        <w:t xml:space="preserve"> (</w:t>
+      </w:r>
+      <w:r>
+        <w:t>Zheng and Wang, 1999; Zheng, 2010</w:t>
+      </w:r>
+      <w:r>
+        <w:t>).</w:t>
+      </w:r>
+      <w:r>
+        <w:t xml:space="preserve"> Additional output generated by the modified version of MT3D</w:t>
+      </w:r>
+      <w:r>
+        <w:t>MS</w:t>
+      </w:r>
+      <w:r>
+        <w:t xml:space="preserve"> is described below.</w:t>
+      </w:r>
+      <w:r>
+        <w:t xml:space="preserve"> </w:t>
+      </w:r>
+    </w:p>
+    <w:p>
+      <w:pPr>
+        <w:autoSpaceDE w:val="0"/>
+        <w:autoSpaceDN w:val="0"/>
+        <w:adjustRightInd w:val="0"/>
+        <w:spacing w:after="0" w:line="240" w:lineRule="auto"/>
+        <w:jc w:val="both"/>
+      </w:pPr>
+    </w:p>
+    <w:p>
+      <w:pPr>
+        <w:autoSpaceDE w:val="0"/>
+        <w:autoSpaceDN w:val="0"/>
+        <w:adjustRightInd w:val="0"/>
+        <w:spacing w:after="0" w:line="240" w:lineRule="auto"/>
+        <w:jc w:val="both"/>
+      </w:pPr>
+      <w:r>
         <w:lastRenderedPageBreak/>
-        <w:t>Output</w:t>
-      </w:r>
-      <w:bookmarkEnd w:id="19"/>
-    </w:p>
-    <w:p>
-      <w:pPr>
-        <w:autoSpaceDE w:val="0"/>
-        <w:autoSpaceDN w:val="0"/>
-        <w:adjustRightInd w:val="0"/>
-        <w:spacing w:after="0" w:line="240" w:lineRule="auto"/>
-        <w:jc w:val="both"/>
-      </w:pPr>
-      <w:r>
-        <w:t xml:space="preserve">For a detailed description of output files and output generated by </w:t>
-      </w:r>
-      <w:r>
-        <w:t>MT3DMS</w:t>
-      </w:r>
-      <w:r>
-        <w:t>, please refer to the original MT3D</w:t>
-      </w:r>
-      <w:r>
-        <w:t>MS</w:t>
-      </w:r>
-      <w:r>
-        <w:t xml:space="preserve"> </w:t>
-      </w:r>
-      <w:r>
-        <w:t>m</w:t>
-      </w:r>
-      <w:r>
-        <w:t>anual</w:t>
-      </w:r>
-      <w:r>
-        <w:t>s</w:t>
-      </w:r>
-      <w:r>
-        <w:t xml:space="preserve"> (</w:t>
-      </w:r>
-      <w:r>
-        <w:t>Zheng and Wang, 1999; Zheng, 2010</w:t>
-      </w:r>
-      <w:r>
-        <w:t>).</w:t>
-      </w:r>
-      <w:r>
-        <w:t xml:space="preserve"> Additional output generated by the modified version of MT3D</w:t>
-      </w:r>
-      <w:r>
-        <w:t>MS</w:t>
-      </w:r>
-      <w:r>
-        <w:t xml:space="preserve"> is described below.</w:t>
-      </w:r>
-      <w:r>
-        <w:t xml:space="preserve"> </w:t>
-      </w:r>
-    </w:p>
-    <w:p>
-      <w:pPr>
-        <w:autoSpaceDE w:val="0"/>
-        <w:autoSpaceDN w:val="0"/>
-        <w:adjustRightInd w:val="0"/>
-        <w:spacing w:after="0" w:line="240" w:lineRule="auto"/>
-        <w:jc w:val="both"/>
-      </w:pPr>
-    </w:p>
-    <w:p>
-      <w:pPr>
-        <w:autoSpaceDE w:val="0"/>
-        <w:autoSpaceDN w:val="0"/>
-        <w:adjustRightInd w:val="0"/>
-        <w:spacing w:after="0" w:line="240" w:lineRule="auto"/>
-        <w:jc w:val="both"/>
-      </w:pPr>
-      <w:r>
         <w:t xml:space="preserve">New options added in the modified MT3DMS are echoed to the standard output files with a brief description. </w:t>
       </w:r>
     </w:p>
@@ -29686,7 +31038,6 @@
         <w:jc w:val="both"/>
       </w:pPr>
       <w:r>
-        <w:lastRenderedPageBreak/>
         <w:t>1X,1P,8(G13.5,1X),4X,G10.3,5X,G10.3</w:t>
       </w:r>
     </w:p>
@@ -30169,11 +31520,7 @@
         <w:t xml:space="preserve">standard </w:t>
       </w:r>
       <w:r>
-        <w:t xml:space="preserve">output file. The treatment system IN and OUT terms in the overall mass </w:t>
-      </w:r>
-      <w:r>
-        <w:lastRenderedPageBreak/>
-        <w:t>balance account for mass entering via injection wells and mass leaving via extraction wells that are associated with treatment systems respectively.</w:t>
+        <w:t>output file. The treatment system IN and OUT terms in the overall mass balance account for mass entering via injection wells and mass leaving via extraction wells that are associated with treatment systems respectively.</w:t>
       </w:r>
       <w:r>
         <w:t xml:space="preserve"> </w:t>
@@ -30228,6 +31575,7 @@
         <w:jc w:val="both"/>
       </w:pPr>
       <w:r>
+        <w:lastRenderedPageBreak/>
         <w:t>If DRYBUD option is active</w:t>
       </w:r>
       <w:r>
@@ -32602,7 +33950,6 @@
                 <w:sz w:val="20"/>
                 <w:szCs w:val="20"/>
               </w:rPr>
-              <w:lastRenderedPageBreak/>
               <w:t>CompSsurrogate</w:t>
             </w:r>
           </w:p>
@@ -33485,6 +34832,7 @@
                 <w:sz w:val="20"/>
                 <w:szCs w:val="20"/>
               </w:rPr>
+              <w:lastRenderedPageBreak/>
               <w:t>#</w:t>
             </w:r>
           </w:p>
@@ -38543,11 +39891,7 @@
         <w:t>Package</w:t>
       </w:r>
       <w:r>
-        <w:t xml:space="preserve">.  This example </w:t>
-      </w:r>
-      <w:r>
-        <w:lastRenderedPageBreak/>
-        <w:t>corresponds to the 2D multiple EA/ED problem described in the benchmark simulations</w:t>
+        <w:t>.  This example corresponds to the 2D multiple EA/ED problem described in the benchmark simulations</w:t>
       </w:r>
       <w:bookmarkEnd w:id="23"/>
       <w:r>
@@ -38977,6 +40321,7 @@
                 <w:sz w:val="20"/>
                 <w:szCs w:val="20"/>
               </w:rPr>
+              <w:lastRenderedPageBreak/>
               <w:t>0</w:t>
             </w:r>
           </w:p>
@@ -40446,7 +41791,6 @@
         <w:docPartUnique/>
       </w:docPartObj>
     </w:sdtPr>
-    <w:sdtEndPr/>
     <w:sdtContent>
       <w:p>
         <w:pPr>
@@ -41421,7 +42765,7 @@
   <w:abstractNum w:abstractNumId="9" w15:restartNumberingAfterBreak="0">
     <w:nsid w:val="17E55398"/>
     <w:multiLevelType w:val="hybridMultilevel"/>
-    <w:tmpl w:val="15D290B0"/>
+    <w:tmpl w:val="16B2EB18"/>
     <w:lvl w:ilvl="0" w:tplc="04090001">
       <w:start w:val="1"/>
       <w:numFmt w:val="bullet"/>
@@ -43151,6 +44495,119 @@
     </w:lvl>
   </w:abstractNum>
   <w:abstractNum w:abstractNumId="25" w15:restartNumberingAfterBreak="0">
+    <w:nsid w:val="440D6C99"/>
+    <w:multiLevelType w:val="hybridMultilevel"/>
+    <w:tmpl w:val="F654A344"/>
+    <w:lvl w:ilvl="0" w:tplc="04090001">
+      <w:start w:val="1"/>
+      <w:numFmt w:val="bullet"/>
+      <w:lvlText w:val=""/>
+      <w:lvlJc w:val="left"/>
+      <w:pPr>
+        <w:ind w:left="1440" w:hanging="360"/>
+      </w:pPr>
+      <w:rPr>
+        <w:rFonts w:ascii="Symbol" w:hAnsi="Symbol" w:hint="default"/>
+      </w:rPr>
+    </w:lvl>
+    <w:lvl w:ilvl="1" w:tplc="04090003" w:tentative="1">
+      <w:start w:val="1"/>
+      <w:numFmt w:val="bullet"/>
+      <w:lvlText w:val="o"/>
+      <w:lvlJc w:val="left"/>
+      <w:pPr>
+        <w:ind w:left="2160" w:hanging="360"/>
+      </w:pPr>
+      <w:rPr>
+        <w:rFonts w:ascii="Courier New" w:hAnsi="Courier New" w:cs="Courier New" w:hint="default"/>
+      </w:rPr>
+    </w:lvl>
+    <w:lvl w:ilvl="2" w:tplc="04090005" w:tentative="1">
+      <w:start w:val="1"/>
+      <w:numFmt w:val="bullet"/>
+      <w:lvlText w:val=""/>
+      <w:lvlJc w:val="left"/>
+      <w:pPr>
+        <w:ind w:left="2880" w:hanging="360"/>
+      </w:pPr>
+      <w:rPr>
+        <w:rFonts w:ascii="Wingdings" w:hAnsi="Wingdings" w:hint="default"/>
+      </w:rPr>
+    </w:lvl>
+    <w:lvl w:ilvl="3" w:tplc="04090001" w:tentative="1">
+      <w:start w:val="1"/>
+      <w:numFmt w:val="bullet"/>
+      <w:lvlText w:val=""/>
+      <w:lvlJc w:val="left"/>
+      <w:pPr>
+        <w:ind w:left="3600" w:hanging="360"/>
+      </w:pPr>
+      <w:rPr>
+        <w:rFonts w:ascii="Symbol" w:hAnsi="Symbol" w:hint="default"/>
+      </w:rPr>
+    </w:lvl>
+    <w:lvl w:ilvl="4" w:tplc="04090003" w:tentative="1">
+      <w:start w:val="1"/>
+      <w:numFmt w:val="bullet"/>
+      <w:lvlText w:val="o"/>
+      <w:lvlJc w:val="left"/>
+      <w:pPr>
+        <w:ind w:left="4320" w:hanging="360"/>
+      </w:pPr>
+      <w:rPr>
+        <w:rFonts w:ascii="Courier New" w:hAnsi="Courier New" w:cs="Courier New" w:hint="default"/>
+      </w:rPr>
+    </w:lvl>
+    <w:lvl w:ilvl="5" w:tplc="04090005" w:tentative="1">
+      <w:start w:val="1"/>
+      <w:numFmt w:val="bullet"/>
+      <w:lvlText w:val=""/>
+      <w:lvlJc w:val="left"/>
+      <w:pPr>
+        <w:ind w:left="5040" w:hanging="360"/>
+      </w:pPr>
+      <w:rPr>
+        <w:rFonts w:ascii="Wingdings" w:hAnsi="Wingdings" w:hint="default"/>
+      </w:rPr>
+    </w:lvl>
+    <w:lvl w:ilvl="6" w:tplc="04090001" w:tentative="1">
+      <w:start w:val="1"/>
+      <w:numFmt w:val="bullet"/>
+      <w:lvlText w:val=""/>
+      <w:lvlJc w:val="left"/>
+      <w:pPr>
+        <w:ind w:left="5760" w:hanging="360"/>
+      </w:pPr>
+      <w:rPr>
+        <w:rFonts w:ascii="Symbol" w:hAnsi="Symbol" w:hint="default"/>
+      </w:rPr>
+    </w:lvl>
+    <w:lvl w:ilvl="7" w:tplc="04090003" w:tentative="1">
+      <w:start w:val="1"/>
+      <w:numFmt w:val="bullet"/>
+      <w:lvlText w:val="o"/>
+      <w:lvlJc w:val="left"/>
+      <w:pPr>
+        <w:ind w:left="6480" w:hanging="360"/>
+      </w:pPr>
+      <w:rPr>
+        <w:rFonts w:ascii="Courier New" w:hAnsi="Courier New" w:cs="Courier New" w:hint="default"/>
+      </w:rPr>
+    </w:lvl>
+    <w:lvl w:ilvl="8" w:tplc="04090005" w:tentative="1">
+      <w:start w:val="1"/>
+      <w:numFmt w:val="bullet"/>
+      <w:lvlText w:val=""/>
+      <w:lvlJc w:val="left"/>
+      <w:pPr>
+        <w:ind w:left="7200" w:hanging="360"/>
+      </w:pPr>
+      <w:rPr>
+        <w:rFonts w:ascii="Wingdings" w:hAnsi="Wingdings" w:hint="default"/>
+      </w:rPr>
+    </w:lvl>
+  </w:abstractNum>
+  <w:abstractNum w:abstractNumId="26" w15:restartNumberingAfterBreak="0">
     <w:nsid w:val="48DB2F55"/>
     <w:multiLevelType w:val="hybridMultilevel"/>
     <w:tmpl w:val="0C78D522"/>
@@ -43239,7 +44696,7 @@
       </w:pPr>
     </w:lvl>
   </w:abstractNum>
-  <w:abstractNum w:abstractNumId="26" w15:restartNumberingAfterBreak="0">
+  <w:abstractNum w:abstractNumId="27" w15:restartNumberingAfterBreak="0">
     <w:nsid w:val="49BB4101"/>
     <w:multiLevelType w:val="multilevel"/>
     <w:tmpl w:val="DA6ACAB8"/>
@@ -43357,7 +44814,7 @@
       </w:rPr>
     </w:lvl>
   </w:abstractNum>
-  <w:abstractNum w:abstractNumId="27" w15:restartNumberingAfterBreak="0">
+  <w:abstractNum w:abstractNumId="28" w15:restartNumberingAfterBreak="0">
     <w:nsid w:val="49F46B28"/>
     <w:multiLevelType w:val="multilevel"/>
     <w:tmpl w:val="C4EAF1BE"/>
@@ -43478,7 +44935,7 @@
       </w:rPr>
     </w:lvl>
   </w:abstractNum>
-  <w:abstractNum w:abstractNumId="28" w15:restartNumberingAfterBreak="0">
+  <w:abstractNum w:abstractNumId="29" w15:restartNumberingAfterBreak="0">
     <w:nsid w:val="4A2F22E9"/>
     <w:multiLevelType w:val="hybridMultilevel"/>
     <w:tmpl w:val="F148F418"/>
@@ -43591,7 +45048,7 @@
       </w:rPr>
     </w:lvl>
   </w:abstractNum>
-  <w:abstractNum w:abstractNumId="29" w15:restartNumberingAfterBreak="0">
+  <w:abstractNum w:abstractNumId="30" w15:restartNumberingAfterBreak="0">
     <w:nsid w:val="4A544E40"/>
     <w:multiLevelType w:val="hybridMultilevel"/>
     <w:tmpl w:val="85EC4280"/>
@@ -43704,7 +45161,7 @@
       </w:rPr>
     </w:lvl>
   </w:abstractNum>
-  <w:abstractNum w:abstractNumId="30" w15:restartNumberingAfterBreak="0">
+  <w:abstractNum w:abstractNumId="31" w15:restartNumberingAfterBreak="0">
     <w:nsid w:val="4AA902FE"/>
     <w:multiLevelType w:val="hybridMultilevel"/>
     <w:tmpl w:val="428A32C2"/>
@@ -43793,7 +45250,7 @@
       </w:pPr>
     </w:lvl>
   </w:abstractNum>
-  <w:abstractNum w:abstractNumId="31" w15:restartNumberingAfterBreak="0">
+  <w:abstractNum w:abstractNumId="32" w15:restartNumberingAfterBreak="0">
     <w:nsid w:val="4ED21ABF"/>
     <w:multiLevelType w:val="multilevel"/>
     <w:tmpl w:val="B9DE04EA"/>
@@ -43914,7 +45371,7 @@
       </w:rPr>
     </w:lvl>
   </w:abstractNum>
-  <w:abstractNum w:abstractNumId="32" w15:restartNumberingAfterBreak="0">
+  <w:abstractNum w:abstractNumId="33" w15:restartNumberingAfterBreak="0">
     <w:nsid w:val="55BF4870"/>
     <w:multiLevelType w:val="hybridMultilevel"/>
     <w:tmpl w:val="4DB44912"/>
@@ -44027,7 +45484,7 @@
       </w:rPr>
     </w:lvl>
   </w:abstractNum>
-  <w:abstractNum w:abstractNumId="33" w15:restartNumberingAfterBreak="0">
+  <w:abstractNum w:abstractNumId="34" w15:restartNumberingAfterBreak="0">
     <w:nsid w:val="569B4633"/>
     <w:multiLevelType w:val="hybridMultilevel"/>
     <w:tmpl w:val="CF2A04D8"/>
@@ -44140,7 +45597,7 @@
       </w:rPr>
     </w:lvl>
   </w:abstractNum>
-  <w:abstractNum w:abstractNumId="34" w15:restartNumberingAfterBreak="0">
+  <w:abstractNum w:abstractNumId="35" w15:restartNumberingAfterBreak="0">
     <w:nsid w:val="56BA641C"/>
     <w:multiLevelType w:val="hybridMultilevel"/>
     <w:tmpl w:val="A2CC10A4"/>
@@ -44280,17 +45737,17 @@
       </w:rPr>
     </w:lvl>
   </w:abstractNum>
-  <w:abstractNum w:abstractNumId="35" w15:restartNumberingAfterBreak="0">
-    <w:nsid w:val="5F48228F"/>
+  <w:abstractNum w:abstractNumId="36" w15:restartNumberingAfterBreak="0">
+    <w:nsid w:val="5B730D9A"/>
     <w:multiLevelType w:val="hybridMultilevel"/>
-    <w:tmpl w:val="E3CEF748"/>
+    <w:tmpl w:val="DB7A820A"/>
     <w:lvl w:ilvl="0" w:tplc="04090001">
       <w:start w:val="1"/>
       <w:numFmt w:val="bullet"/>
       <w:lvlText w:val=""/>
       <w:lvlJc w:val="left"/>
       <w:pPr>
-        <w:ind w:left="2880" w:hanging="360"/>
+        <w:ind w:left="720" w:hanging="360"/>
       </w:pPr>
       <w:rPr>
         <w:rFonts w:ascii="Symbol" w:hAnsi="Symbol" w:hint="default"/>
@@ -44302,7 +45759,7 @@
       <w:lvlText w:val="o"/>
       <w:lvlJc w:val="left"/>
       <w:pPr>
-        <w:ind w:left="3600" w:hanging="360"/>
+        <w:ind w:left="1440" w:hanging="360"/>
       </w:pPr>
       <w:rPr>
         <w:rFonts w:ascii="Courier New" w:hAnsi="Courier New" w:cs="Courier New" w:hint="default"/>
@@ -44314,7 +45771,7 @@
       <w:lvlText w:val=""/>
       <w:lvlJc w:val="left"/>
       <w:pPr>
-        <w:ind w:left="4320" w:hanging="360"/>
+        <w:ind w:left="2160" w:hanging="360"/>
       </w:pPr>
       <w:rPr>
         <w:rFonts w:ascii="Wingdings" w:hAnsi="Wingdings" w:hint="default"/>
@@ -44326,7 +45783,7 @@
       <w:lvlText w:val=""/>
       <w:lvlJc w:val="left"/>
       <w:pPr>
-        <w:ind w:left="5040" w:hanging="360"/>
+        <w:ind w:left="2880" w:hanging="360"/>
       </w:pPr>
       <w:rPr>
         <w:rFonts w:ascii="Symbol" w:hAnsi="Symbol" w:hint="default"/>
@@ -44338,7 +45795,7 @@
       <w:lvlText w:val="o"/>
       <w:lvlJc w:val="left"/>
       <w:pPr>
-        <w:ind w:left="5760" w:hanging="360"/>
+        <w:ind w:left="3600" w:hanging="360"/>
       </w:pPr>
       <w:rPr>
         <w:rFonts w:ascii="Courier New" w:hAnsi="Courier New" w:cs="Courier New" w:hint="default"/>
@@ -44350,7 +45807,7 @@
       <w:lvlText w:val=""/>
       <w:lvlJc w:val="left"/>
       <w:pPr>
-        <w:ind w:left="6480" w:hanging="360"/>
+        <w:ind w:left="4320" w:hanging="360"/>
       </w:pPr>
       <w:rPr>
         <w:rFonts w:ascii="Wingdings" w:hAnsi="Wingdings" w:hint="default"/>
@@ -44362,7 +45819,7 @@
       <w:lvlText w:val=""/>
       <w:lvlJc w:val="left"/>
       <w:pPr>
-        <w:ind w:left="7200" w:hanging="360"/>
+        <w:ind w:left="5040" w:hanging="360"/>
       </w:pPr>
       <w:rPr>
         <w:rFonts w:ascii="Symbol" w:hAnsi="Symbol" w:hint="default"/>
@@ -44374,7 +45831,7 @@
       <w:lvlText w:val="o"/>
       <w:lvlJc w:val="left"/>
       <w:pPr>
-        <w:ind w:left="7920" w:hanging="360"/>
+        <w:ind w:left="5760" w:hanging="360"/>
       </w:pPr>
       <w:rPr>
         <w:rFonts w:ascii="Courier New" w:hAnsi="Courier New" w:cs="Courier New" w:hint="default"/>
@@ -44386,24 +45843,24 @@
       <w:lvlText w:val=""/>
       <w:lvlJc w:val="left"/>
       <w:pPr>
-        <w:ind w:left="8640" w:hanging="360"/>
+        <w:ind w:left="6480" w:hanging="360"/>
       </w:pPr>
       <w:rPr>
         <w:rFonts w:ascii="Wingdings" w:hAnsi="Wingdings" w:hint="default"/>
       </w:rPr>
     </w:lvl>
   </w:abstractNum>
-  <w:abstractNum w:abstractNumId="36" w15:restartNumberingAfterBreak="0">
-    <w:nsid w:val="643F21D8"/>
+  <w:abstractNum w:abstractNumId="37" w15:restartNumberingAfterBreak="0">
+    <w:nsid w:val="5F48228F"/>
     <w:multiLevelType w:val="hybridMultilevel"/>
-    <w:tmpl w:val="0BFE82A2"/>
+    <w:tmpl w:val="E3CEF748"/>
     <w:lvl w:ilvl="0" w:tplc="04090001">
       <w:start w:val="1"/>
       <w:numFmt w:val="bullet"/>
       <w:lvlText w:val=""/>
       <w:lvlJc w:val="left"/>
       <w:pPr>
-        <w:ind w:left="1440" w:hanging="360"/>
+        <w:ind w:left="2880" w:hanging="360"/>
       </w:pPr>
       <w:rPr>
         <w:rFonts w:ascii="Symbol" w:hAnsi="Symbol" w:hint="default"/>
@@ -44415,7 +45872,7 @@
       <w:lvlText w:val="o"/>
       <w:lvlJc w:val="left"/>
       <w:pPr>
-        <w:ind w:left="2160" w:hanging="360"/>
+        <w:ind w:left="3600" w:hanging="360"/>
       </w:pPr>
       <w:rPr>
         <w:rFonts w:ascii="Courier New" w:hAnsi="Courier New" w:cs="Courier New" w:hint="default"/>
@@ -44427,7 +45884,7 @@
       <w:lvlText w:val=""/>
       <w:lvlJc w:val="left"/>
       <w:pPr>
-        <w:ind w:left="2880" w:hanging="360"/>
+        <w:ind w:left="4320" w:hanging="360"/>
       </w:pPr>
       <w:rPr>
         <w:rFonts w:ascii="Wingdings" w:hAnsi="Wingdings" w:hint="default"/>
@@ -44439,7 +45896,7 @@
       <w:lvlText w:val=""/>
       <w:lvlJc w:val="left"/>
       <w:pPr>
-        <w:ind w:left="3600" w:hanging="360"/>
+        <w:ind w:left="5040" w:hanging="360"/>
       </w:pPr>
       <w:rPr>
         <w:rFonts w:ascii="Symbol" w:hAnsi="Symbol" w:hint="default"/>
@@ -44451,7 +45908,7 @@
       <w:lvlText w:val="o"/>
       <w:lvlJc w:val="left"/>
       <w:pPr>
-        <w:ind w:left="4320" w:hanging="360"/>
+        <w:ind w:left="5760" w:hanging="360"/>
       </w:pPr>
       <w:rPr>
         <w:rFonts w:ascii="Courier New" w:hAnsi="Courier New" w:cs="Courier New" w:hint="default"/>
@@ -44463,7 +45920,7 @@
       <w:lvlText w:val=""/>
       <w:lvlJc w:val="left"/>
       <w:pPr>
-        <w:ind w:left="5040" w:hanging="360"/>
+        <w:ind w:left="6480" w:hanging="360"/>
       </w:pPr>
       <w:rPr>
         <w:rFonts w:ascii="Wingdings" w:hAnsi="Wingdings" w:hint="default"/>
@@ -44475,7 +45932,7 @@
       <w:lvlText w:val=""/>
       <w:lvlJc w:val="left"/>
       <w:pPr>
-        <w:ind w:left="5760" w:hanging="360"/>
+        <w:ind w:left="7200" w:hanging="360"/>
       </w:pPr>
       <w:rPr>
         <w:rFonts w:ascii="Symbol" w:hAnsi="Symbol" w:hint="default"/>
@@ -44487,7 +45944,7 @@
       <w:lvlText w:val="o"/>
       <w:lvlJc w:val="left"/>
       <w:pPr>
-        <w:ind w:left="6480" w:hanging="360"/>
+        <w:ind w:left="7920" w:hanging="360"/>
       </w:pPr>
       <w:rPr>
         <w:rFonts w:ascii="Courier New" w:hAnsi="Courier New" w:cs="Courier New" w:hint="default"/>
@@ -44499,14 +45956,127 @@
       <w:lvlText w:val=""/>
       <w:lvlJc w:val="left"/>
       <w:pPr>
-        <w:ind w:left="7200" w:hanging="360"/>
+        <w:ind w:left="8640" w:hanging="360"/>
       </w:pPr>
       <w:rPr>
         <w:rFonts w:ascii="Wingdings" w:hAnsi="Wingdings" w:hint="default"/>
       </w:rPr>
     </w:lvl>
   </w:abstractNum>
-  <w:abstractNum w:abstractNumId="37" w15:restartNumberingAfterBreak="0">
+  <w:abstractNum w:abstractNumId="38" w15:restartNumberingAfterBreak="0">
+    <w:nsid w:val="643F21D8"/>
+    <w:multiLevelType w:val="hybridMultilevel"/>
+    <w:tmpl w:val="0BFE82A2"/>
+    <w:lvl w:ilvl="0" w:tplc="04090001">
+      <w:start w:val="1"/>
+      <w:numFmt w:val="bullet"/>
+      <w:lvlText w:val=""/>
+      <w:lvlJc w:val="left"/>
+      <w:pPr>
+        <w:ind w:left="1440" w:hanging="360"/>
+      </w:pPr>
+      <w:rPr>
+        <w:rFonts w:ascii="Symbol" w:hAnsi="Symbol" w:hint="default"/>
+      </w:rPr>
+    </w:lvl>
+    <w:lvl w:ilvl="1" w:tplc="04090003" w:tentative="1">
+      <w:start w:val="1"/>
+      <w:numFmt w:val="bullet"/>
+      <w:lvlText w:val="o"/>
+      <w:lvlJc w:val="left"/>
+      <w:pPr>
+        <w:ind w:left="2160" w:hanging="360"/>
+      </w:pPr>
+      <w:rPr>
+        <w:rFonts w:ascii="Courier New" w:hAnsi="Courier New" w:cs="Courier New" w:hint="default"/>
+      </w:rPr>
+    </w:lvl>
+    <w:lvl w:ilvl="2" w:tplc="04090005" w:tentative="1">
+      <w:start w:val="1"/>
+      <w:numFmt w:val="bullet"/>
+      <w:lvlText w:val=""/>
+      <w:lvlJc w:val="left"/>
+      <w:pPr>
+        <w:ind w:left="2880" w:hanging="360"/>
+      </w:pPr>
+      <w:rPr>
+        <w:rFonts w:ascii="Wingdings" w:hAnsi="Wingdings" w:hint="default"/>
+      </w:rPr>
+    </w:lvl>
+    <w:lvl w:ilvl="3" w:tplc="04090001" w:tentative="1">
+      <w:start w:val="1"/>
+      <w:numFmt w:val="bullet"/>
+      <w:lvlText w:val=""/>
+      <w:lvlJc w:val="left"/>
+      <w:pPr>
+        <w:ind w:left="3600" w:hanging="360"/>
+      </w:pPr>
+      <w:rPr>
+        <w:rFonts w:ascii="Symbol" w:hAnsi="Symbol" w:hint="default"/>
+      </w:rPr>
+    </w:lvl>
+    <w:lvl w:ilvl="4" w:tplc="04090003" w:tentative="1">
+      <w:start w:val="1"/>
+      <w:numFmt w:val="bullet"/>
+      <w:lvlText w:val="o"/>
+      <w:lvlJc w:val="left"/>
+      <w:pPr>
+        <w:ind w:left="4320" w:hanging="360"/>
+      </w:pPr>
+      <w:rPr>
+        <w:rFonts w:ascii="Courier New" w:hAnsi="Courier New" w:cs="Courier New" w:hint="default"/>
+      </w:rPr>
+    </w:lvl>
+    <w:lvl w:ilvl="5" w:tplc="04090005" w:tentative="1">
+      <w:start w:val="1"/>
+      <w:numFmt w:val="bullet"/>
+      <w:lvlText w:val=""/>
+      <w:lvlJc w:val="left"/>
+      <w:pPr>
+        <w:ind w:left="5040" w:hanging="360"/>
+      </w:pPr>
+      <w:rPr>
+        <w:rFonts w:ascii="Wingdings" w:hAnsi="Wingdings" w:hint="default"/>
+      </w:rPr>
+    </w:lvl>
+    <w:lvl w:ilvl="6" w:tplc="04090001" w:tentative="1">
+      <w:start w:val="1"/>
+      <w:numFmt w:val="bullet"/>
+      <w:lvlText w:val=""/>
+      <w:lvlJc w:val="left"/>
+      <w:pPr>
+        <w:ind w:left="5760" w:hanging="360"/>
+      </w:pPr>
+      <w:rPr>
+        <w:rFonts w:ascii="Symbol" w:hAnsi="Symbol" w:hint="default"/>
+      </w:rPr>
+    </w:lvl>
+    <w:lvl w:ilvl="7" w:tplc="04090003" w:tentative="1">
+      <w:start w:val="1"/>
+      <w:numFmt w:val="bullet"/>
+      <w:lvlText w:val="o"/>
+      <w:lvlJc w:val="left"/>
+      <w:pPr>
+        <w:ind w:left="6480" w:hanging="360"/>
+      </w:pPr>
+      <w:rPr>
+        <w:rFonts w:ascii="Courier New" w:hAnsi="Courier New" w:cs="Courier New" w:hint="default"/>
+      </w:rPr>
+    </w:lvl>
+    <w:lvl w:ilvl="8" w:tplc="04090005" w:tentative="1">
+      <w:start w:val="1"/>
+      <w:numFmt w:val="bullet"/>
+      <w:lvlText w:val=""/>
+      <w:lvlJc w:val="left"/>
+      <w:pPr>
+        <w:ind w:left="7200" w:hanging="360"/>
+      </w:pPr>
+      <w:rPr>
+        <w:rFonts w:ascii="Wingdings" w:hAnsi="Wingdings" w:hint="default"/>
+      </w:rPr>
+    </w:lvl>
+  </w:abstractNum>
+  <w:abstractNum w:abstractNumId="39" w15:restartNumberingAfterBreak="0">
     <w:nsid w:val="64C10BE7"/>
     <w:multiLevelType w:val="hybridMultilevel"/>
     <w:tmpl w:val="6A5EF0E6"/>
@@ -44595,7 +46165,7 @@
       </w:pPr>
     </w:lvl>
   </w:abstractNum>
-  <w:abstractNum w:abstractNumId="38" w15:restartNumberingAfterBreak="0">
+  <w:abstractNum w:abstractNumId="40" w15:restartNumberingAfterBreak="0">
     <w:nsid w:val="6D73121B"/>
     <w:multiLevelType w:val="hybridMultilevel"/>
     <w:tmpl w:val="9544BEFC"/>
@@ -44735,7 +46305,7 @@
       </w:rPr>
     </w:lvl>
   </w:abstractNum>
-  <w:abstractNum w:abstractNumId="39" w15:restartNumberingAfterBreak="0">
+  <w:abstractNum w:abstractNumId="41" w15:restartNumberingAfterBreak="0">
     <w:nsid w:val="6DCD1279"/>
     <w:multiLevelType w:val="hybridMultilevel"/>
     <w:tmpl w:val="C82CFD20"/>
@@ -44848,7 +46418,7 @@
       </w:rPr>
     </w:lvl>
   </w:abstractNum>
-  <w:abstractNum w:abstractNumId="40" w15:restartNumberingAfterBreak="0">
+  <w:abstractNum w:abstractNumId="42" w15:restartNumberingAfterBreak="0">
     <w:nsid w:val="730A1F2A"/>
     <w:multiLevelType w:val="multilevel"/>
     <w:tmpl w:val="ED1AA9FE"/>
@@ -44969,7 +46539,7 @@
       </w:rPr>
     </w:lvl>
   </w:abstractNum>
-  <w:abstractNum w:abstractNumId="41" w15:restartNumberingAfterBreak="0">
+  <w:abstractNum w:abstractNumId="43" w15:restartNumberingAfterBreak="0">
     <w:nsid w:val="77345974"/>
     <w:multiLevelType w:val="hybridMultilevel"/>
     <w:tmpl w:val="E080274C"/>
@@ -45082,7 +46652,7 @@
       </w:rPr>
     </w:lvl>
   </w:abstractNum>
-  <w:abstractNum w:abstractNumId="42" w15:restartNumberingAfterBreak="0">
+  <w:abstractNum w:abstractNumId="44" w15:restartNumberingAfterBreak="0">
     <w:nsid w:val="78510B23"/>
     <w:multiLevelType w:val="hybridMultilevel"/>
     <w:tmpl w:val="DA6631BE"/>
@@ -45195,7 +46765,7 @@
       </w:rPr>
     </w:lvl>
   </w:abstractNum>
-  <w:abstractNum w:abstractNumId="43" w15:restartNumberingAfterBreak="0">
+  <w:abstractNum w:abstractNumId="45" w15:restartNumberingAfterBreak="0">
     <w:nsid w:val="7AFE3DD9"/>
     <w:multiLevelType w:val="hybridMultilevel"/>
     <w:tmpl w:val="F29E1F82"/>
@@ -45308,7 +46878,7 @@
       </w:rPr>
     </w:lvl>
   </w:abstractNum>
-  <w:abstractNum w:abstractNumId="44" w15:restartNumberingAfterBreak="0">
+  <w:abstractNum w:abstractNumId="46" w15:restartNumberingAfterBreak="0">
     <w:nsid w:val="7C673D6A"/>
     <w:multiLevelType w:val="hybridMultilevel"/>
     <w:tmpl w:val="8E664C7C"/>
@@ -45428,19 +46998,19 @@
     <w:abstractNumId w:val="17"/>
   </w:num>
   <w:num w:numId="3">
-    <w:abstractNumId w:val="26"/>
+    <w:abstractNumId w:val="27"/>
   </w:num>
   <w:num w:numId="4">
-    <w:abstractNumId w:val="40"/>
+    <w:abstractNumId w:val="42"/>
   </w:num>
   <w:num w:numId="5">
-    <w:abstractNumId w:val="31"/>
+    <w:abstractNumId w:val="32"/>
   </w:num>
   <w:num w:numId="6">
     <w:abstractNumId w:val="11"/>
   </w:num>
   <w:num w:numId="7">
-    <w:abstractNumId w:val="37"/>
+    <w:abstractNumId w:val="39"/>
   </w:num>
   <w:num w:numId="8">
     <w:abstractNumId w:val="4"/>
@@ -45449,7 +47019,7 @@
     <w:abstractNumId w:val="2"/>
   </w:num>
   <w:num w:numId="10">
-    <w:abstractNumId w:val="27"/>
+    <w:abstractNumId w:val="28"/>
   </w:num>
   <w:num w:numId="11">
     <w:abstractNumId w:val="10"/>
@@ -45467,16 +47037,16 @@
     <w:abstractNumId w:val="1"/>
   </w:num>
   <w:num w:numId="16">
-    <w:abstractNumId w:val="29"/>
+    <w:abstractNumId w:val="30"/>
   </w:num>
   <w:num w:numId="17">
-    <w:abstractNumId w:val="41"/>
+    <w:abstractNumId w:val="43"/>
   </w:num>
   <w:num w:numId="18">
-    <w:abstractNumId w:val="38"/>
+    <w:abstractNumId w:val="40"/>
   </w:num>
   <w:num w:numId="19">
-    <w:abstractNumId w:val="34"/>
+    <w:abstractNumId w:val="35"/>
   </w:num>
   <w:num w:numId="20">
     <w:abstractNumId w:val="8"/>
@@ -45491,49 +47061,49 @@
     <w:abstractNumId w:val="16"/>
   </w:num>
   <w:num w:numId="24">
-    <w:abstractNumId w:val="33"/>
+    <w:abstractNumId w:val="34"/>
   </w:num>
   <w:num w:numId="25">
     <w:abstractNumId w:val="20"/>
   </w:num>
   <w:num w:numId="26">
-    <w:abstractNumId w:val="30"/>
+    <w:abstractNumId w:val="31"/>
   </w:num>
   <w:num w:numId="27">
     <w:abstractNumId w:val="18"/>
   </w:num>
   <w:num w:numId="28">
-    <w:abstractNumId w:val="43"/>
+    <w:abstractNumId w:val="45"/>
   </w:num>
   <w:num w:numId="29">
     <w:abstractNumId w:val="12"/>
   </w:num>
   <w:num w:numId="30">
-    <w:abstractNumId w:val="28"/>
+    <w:abstractNumId w:val="29"/>
   </w:num>
   <w:num w:numId="31">
     <w:abstractNumId w:val="3"/>
   </w:num>
   <w:num w:numId="32">
-    <w:abstractNumId w:val="42"/>
+    <w:abstractNumId w:val="44"/>
   </w:num>
   <w:num w:numId="33">
-    <w:abstractNumId w:val="44"/>
+    <w:abstractNumId w:val="46"/>
   </w:num>
   <w:num w:numId="34">
-    <w:abstractNumId w:val="36"/>
+    <w:abstractNumId w:val="38"/>
   </w:num>
   <w:num w:numId="35">
-    <w:abstractNumId w:val="39"/>
+    <w:abstractNumId w:val="41"/>
   </w:num>
   <w:num w:numId="36">
-    <w:abstractNumId w:val="32"/>
+    <w:abstractNumId w:val="33"/>
   </w:num>
   <w:num w:numId="37">
     <w:abstractNumId w:val="23"/>
   </w:num>
   <w:num w:numId="38">
-    <w:abstractNumId w:val="35"/>
+    <w:abstractNumId w:val="37"/>
   </w:num>
   <w:num w:numId="39">
     <w:abstractNumId w:val="13"/>
@@ -45548,10 +47118,10 @@
     <w:abstractNumId w:val="24"/>
   </w:num>
   <w:num w:numId="43">
-    <w:abstractNumId w:val="25"/>
+    <w:abstractNumId w:val="26"/>
   </w:num>
   <w:num w:numId="44">
-    <w:abstractNumId w:val="25"/>
+    <w:abstractNumId w:val="26"/>
     <w:lvlOverride w:ilvl="0">
       <w:startOverride w:val="1"/>
     </w:lvlOverride>
@@ -45567,6 +47137,12 @@
   </w:num>
   <w:num w:numId="47">
     <w:abstractNumId w:val="19"/>
+  </w:num>
+  <w:num w:numId="48">
+    <w:abstractNumId w:val="36"/>
+  </w:num>
+  <w:num w:numId="49">
+    <w:abstractNumId w:val="25"/>
   </w:num>
   <w:numIdMacAtCleanup w:val="11"/>
 </w:numbering>
@@ -47194,7 +48770,7 @@
 </file>
 
 <file path=customXml/itemProps1.xml><?xml version="1.0" encoding="utf-8"?>
-<ds:datastoreItem xmlns:ds="http://schemas.openxmlformats.org/officeDocument/2006/customXml" ds:itemID="{D0BE65A1-86F4-427B-8334-6BA0A4216A2A}">
+<ds:datastoreItem xmlns:ds="http://schemas.openxmlformats.org/officeDocument/2006/customXml" ds:itemID="{9EB7E2EF-D8BF-4C89-BABE-64944FC0B129}">
   <ds:schemaRefs>
     <ds:schemaRef ds:uri="http://schemas.openxmlformats.org/officeDocument/2006/bibliography"/>
   </ds:schemaRefs>

</xml_diff>

<commit_message>
Including Vivek's input instructions fix for the HSS package.  Also cleaned up some of the HSS source code for consistency with the rest of the software.
</commit_message>
<xml_diff>
--- a/Input_Instructions.docx
+++ b/Input_Instructions.docx
@@ -12510,34 +12510,7 @@
         <w:t xml:space="preserve"> </w:t>
       </w:r>
       <w:r>
-        <w:t>If ‘</w:t>
-      </w:r>
-      <w:r>
-        <w:t>RunOption</w:t>
-      </w:r>
-      <w:r>
-        <w:t>’</w:t>
-      </w:r>
-      <w:r>
-        <w:t xml:space="preserve"> is set to </w:t>
-      </w:r>
-      <w:r>
-        <w:t>“</w:t>
-      </w:r>
-      <w:r>
-        <w:t>RunHSSM</w:t>
-      </w:r>
-      <w:r>
-        <w:t>”</w:t>
-      </w:r>
-      <w:r>
-        <w:t xml:space="preserve"> (case insensitive), the HSSM code, included with MT3DMS as a dynamic link library (DLL) module, will be executed from within MT3DMS to</w:t>
-      </w:r>
-      <w:r>
-        <w:t xml:space="preserve"> simulate the LNAPL source. If ‘RunOption’</w:t>
-      </w:r>
-      <w:r>
-        <w:t xml:space="preserve"> is set to any other value or simply omitted, an input file defining the LNAPL source must have been generated from a previous execution of the HSSM code outside MT3DMS.</w:t>
+        <w:t>If ‘RunOption’ is set to “RunHSSM” (case insensitive), the HSSM code, included with MT3DMS as a dynamic link library (DLL) module, will be executed from within MT3DMS to simulate the LNAPL source. If ‘RunOption’ is set to any other value or simply omitted, an input file defining the LNAPL source must have been generated from a previous execution of the HSSM code outside MT3DMS.</w:t>
       </w:r>
     </w:p>
     <w:p>
@@ -12659,27 +12632,19 @@
       </w:r>
       <w:r>
         <w:tab/>
-      </w:r>
-      <w:r>
         <w:t>faclength</w:t>
       </w:r>
       <w:r>
         <w:t>,</w:t>
       </w:r>
       <w:r>
-        <w:t xml:space="preserve"> </w:t>
-      </w:r>
-      <w:r>
-        <w:t>factime</w:t>
+        <w:t xml:space="preserve"> factime</w:t>
       </w:r>
       <w:r>
         <w:t>,</w:t>
       </w:r>
       <w:r>
-        <w:t xml:space="preserve"> </w:t>
-      </w:r>
-      <w:r>
-        <w:t>facmass</w:t>
+        <w:t xml:space="preserve"> facmass</w:t>
       </w:r>
     </w:p>
     <w:p>
@@ -12720,31 +12685,7 @@
         <w:t xml:space="preserve"> </w:t>
       </w:r>
       <w:r>
-        <w:t xml:space="preserve">is </w:t>
-      </w:r>
-      <w:r>
-        <w:t>a</w:t>
-      </w:r>
-      <w:r>
-        <w:t xml:space="preserve"> conversion factor for converting the unit of length used in HSSM to that used in MT3DMS. For example, if the unit used in MT3D</w:t>
-      </w:r>
-      <w:r>
-        <w:t>-USGS</w:t>
-      </w:r>
-      <w:r>
-        <w:t xml:space="preserve"> is feet while th</w:t>
-      </w:r>
-      <w:r>
-        <w:t>e unit in HSSM is m, “faclength”</w:t>
-      </w:r>
-      <w:r>
-        <w:t xml:space="preserve"> should be set </w:t>
-      </w:r>
-      <w:r>
-        <w:t xml:space="preserve">equal </w:t>
-      </w:r>
-      <w:r>
-        <w:t xml:space="preserve">to </w:t>
+        <w:t xml:space="preserve">is a conversion factor for converting the unit of length used in HSSM to that used in MT3DMS. For example, if the unit used in MT3D-USGS is feet while the unit in HSSM is m, “faclength” should be set equal to </w:t>
       </w:r>
       <w:r>
         <w:t>3.28</w:t>
@@ -12773,25 +12714,7 @@
         <w:t xml:space="preserve"> </w:t>
       </w:r>
       <w:r>
-        <w:t>is the conversion factor for converting the unit of time used in HSSM to that used in MT3D</w:t>
-      </w:r>
-      <w:r>
-        <w:t>-USGS</w:t>
-      </w:r>
-      <w:r>
-        <w:t>. For example, if the unit used in MT3D</w:t>
-      </w:r>
-      <w:r>
-        <w:t>-USGS</w:t>
-      </w:r>
-      <w:r>
-        <w:t xml:space="preserve"> is minutes while th</w:t>
-      </w:r>
-      <w:r>
-        <w:t>e unit in HSSM is day, “factime”</w:t>
-      </w:r>
-      <w:r>
-        <w:t xml:space="preserve"> should be set to </w:t>
+        <w:t xml:space="preserve">is the conversion factor for converting the unit of time used in HSSM to that used in MT3D-USGS. For example, if the unit used in MT3D-USGS is minutes while the unit in HSSM is day, “factime” should be set to </w:t>
       </w:r>
       <w:r>
         <w:t>1440.</w:t>
@@ -12817,25 +12740,7 @@
         <w:t xml:space="preserve"> </w:t>
       </w:r>
       <w:r>
-        <w:t>is the conversion factor for converting the unit of mass used in HSSM to that used in MT3D</w:t>
-      </w:r>
-      <w:r>
-        <w:t>-USGS</w:t>
-      </w:r>
-      <w:r>
-        <w:t xml:space="preserve">. For example, if the unit used in MT3DMS is gram while the unit in HSSM is kg, </w:t>
-      </w:r>
-      <w:r>
-        <w:t>“</w:t>
-      </w:r>
-      <w:r>
-        <w:t>facmass</w:t>
-      </w:r>
-      <w:r>
-        <w:t>”</w:t>
-      </w:r>
-      <w:r>
-        <w:t xml:space="preserve"> should be set to </w:t>
+        <w:t xml:space="preserve">is the conversion factor for converting the unit of mass used in HSSM to that used in MT3D-USGS. For example, if the unit used in MT3DMS is gram while the unit in HSSM is kg, “facmass” should be set to </w:t>
       </w:r>
       <w:r>
         <w:t>1000.</w:t>
@@ -12870,14 +12775,7 @@
           <w:sz w:val="22"/>
           <w:szCs w:val="22"/>
         </w:rPr>
-        <w:t>4</w:t>
-      </w:r>
-      <w:r>
-        <w:rPr>
-          <w:sz w:val="22"/>
-          <w:szCs w:val="22"/>
-        </w:rPr>
-        <w:t xml:space="preserve"> </w:t>
+        <w:t xml:space="preserve">4 </w:t>
       </w:r>
       <w:r>
         <w:rPr>
@@ -12951,33 +12849,21 @@
         </w:rPr>
       </w:pPr>
       <w:r>
-        <w:t>nHSSSource</w:t>
-      </w:r>
-      <w:r>
-        <w:t xml:space="preserve"> i</w:t>
-      </w:r>
-      <w:r>
-        <w:t xml:space="preserve">s the actual number of HSSM-LNAPL sources included in the current transport simulation. </w:t>
-      </w:r>
-      <w:r>
-        <w:t>‘</w:t>
-      </w:r>
-      <w:r>
-        <w:t>nHSSSource</w:t>
+        <w:t>nHSSSource i</w:t>
+      </w:r>
+      <w:r>
+        <w:t>s the actual number of HSSM-LNAPL sources included in the current transport simulation. ‘nHSSSource’</w:t>
+      </w:r>
+      <w:r>
+        <w:t xml:space="preserve"> cannot exceed ‘</w:t>
+      </w:r>
+      <w:r>
+        <w:t>MaxHSSSource,</w:t>
       </w:r>
       <w:r>
         <w:t>’</w:t>
       </w:r>
       <w:r>
-        <w:t xml:space="preserve"> cannot exceed ‘</w:t>
-      </w:r>
-      <w:r>
-        <w:t>MaxHSSSource,</w:t>
-      </w:r>
-      <w:r>
-        <w:t>’</w:t>
-      </w:r>
-      <w:r>
         <w:t xml:space="preserve"> the maximum number of HSSM-LNAPL sources allowed</w:t>
       </w:r>
       <w:r>
@@ -13015,46 +12901,27 @@
         <w:rPr>
           <w:u w:val="single"/>
         </w:rPr>
-        <w:t xml:space="preserve">or each </w:t>
-      </w:r>
-      <w:r>
-        <w:rPr>
-          <w:u w:val="single"/>
-        </w:rPr>
-        <w:t>HSSM-LNAPL source (nHSSSource)</w:t>
-      </w:r>
-      <w:r>
-        <w:rPr>
-          <w:u w:val="single"/>
-        </w:rPr>
-        <w:t>:</w:t>
-      </w:r>
-    </w:p>
-    <w:p>
-      <w:pPr>
-        <w:autoSpaceDE w:val="0"/>
-        <w:autoSpaceDN w:val="0"/>
-        <w:adjustRightInd w:val="0"/>
-        <w:spacing w:after="0" w:line="240" w:lineRule="auto"/>
-        <w:rPr>
-          <w:rFonts w:eastAsiaTheme="minorHAnsi"/>
-          <w:sz w:val="22"/>
-          <w:szCs w:val="22"/>
-        </w:rPr>
-      </w:pPr>
-      <w:r>
-        <w:rPr>
-          <w:sz w:val="22"/>
-          <w:szCs w:val="22"/>
-        </w:rPr>
-        <w:t>5</w:t>
-      </w:r>
-      <w:r>
-        <w:rPr>
-          <w:sz w:val="22"/>
-          <w:szCs w:val="22"/>
-        </w:rPr>
-        <w:t xml:space="preserve"> </w:t>
+        <w:t>or each HSSM-LNAPL source (nHSSSource):</w:t>
+      </w:r>
+    </w:p>
+    <w:p>
+      <w:pPr>
+        <w:autoSpaceDE w:val="0"/>
+        <w:autoSpaceDN w:val="0"/>
+        <w:adjustRightInd w:val="0"/>
+        <w:spacing w:after="0" w:line="240" w:lineRule="auto"/>
+        <w:rPr>
+          <w:rFonts w:eastAsiaTheme="minorHAnsi"/>
+          <w:sz w:val="22"/>
+          <w:szCs w:val="22"/>
+        </w:rPr>
+      </w:pPr>
+      <w:r>
+        <w:rPr>
+          <w:sz w:val="22"/>
+          <w:szCs w:val="22"/>
+        </w:rPr>
+        <w:t xml:space="preserve">5 </w:t>
       </w:r>
       <w:r>
         <w:rPr>
@@ -13072,10 +12939,7 @@
         <w:tab/>
       </w:r>
       <w:r>
-        <w:t>HSS</w:t>
-      </w:r>
-      <w:r>
-        <w:t>FileName, inHSSFile</w:t>
+        <w:t>HSSFileName, inHSSFile</w:t>
       </w:r>
     </w:p>
     <w:p>
@@ -13127,40 +12991,7 @@
         <w:ind w:left="2160"/>
       </w:pPr>
       <w:r>
-        <w:t>HSSFileName</w:t>
-      </w:r>
-      <w:r>
-        <w:t xml:space="preserve"> i</w:t>
-      </w:r>
-      <w:r>
-        <w:t>s a string of one to 78 non</w:t>
-      </w:r>
-      <w:r>
-        <w:t>-</w:t>
-      </w:r>
-      <w:r>
-        <w:t>blank characters specifying the name of an auxiliary input file defining</w:t>
-      </w:r>
-      <w:r>
-        <w:t xml:space="preserve"> a specific HSSM-LNAPL source. ‘</w:t>
-      </w:r>
-      <w:r>
-        <w:t>HSSFileName</w:t>
-      </w:r>
-      <w:r>
-        <w:t>’</w:t>
-      </w:r>
-      <w:r>
-        <w:t xml:space="preserve"> can include a path; constraints imposed by a particular computer operating system regarding file names and paths should</w:t>
-      </w:r>
-      <w:r>
-        <w:t xml:space="preserve"> be considered when specifying ‘HSSFileName</w:t>
-      </w:r>
-      <w:r>
-        <w:t>.</w:t>
-      </w:r>
-      <w:r>
-        <w:t>’</w:t>
+        <w:t>HSSFileName is a string of one to 78 non-blank characters specifying the name of an auxiliary input file defining a specific HSSM-LNAPL source. ‘HSSFileName’ can include a path; constraints imposed by a particular computer operating system regarding file names and paths should be considered when specifying ‘HSSFileName.’</w:t>
       </w:r>
     </w:p>
     <w:p>
@@ -13177,22 +13008,7 @@
         <w:ind w:left="2160"/>
       </w:pPr>
       <w:r>
-        <w:t>inHSSFile</w:t>
-      </w:r>
-      <w:r>
-        <w:t xml:space="preserve"> is </w:t>
-      </w:r>
-      <w:r>
-        <w:t xml:space="preserve">an integer unit number associated with the HSSM-LNAPL source input file </w:t>
-      </w:r>
-      <w:r>
-        <w:t>given by ‘</w:t>
-      </w:r>
-      <w:r>
-        <w:t>HSSFileName</w:t>
-      </w:r>
-      <w:r>
-        <w:t>.’</w:t>
+        <w:t>inHSSFile is an integer unit number associated with the HSSM-LNAPL source input file given by ‘HSSFileName.’</w:t>
       </w:r>
     </w:p>
     <w:p>
@@ -13239,14 +13055,7 @@
           <w:sz w:val="22"/>
           <w:szCs w:val="22"/>
         </w:rPr>
-        <w:t>6a</w:t>
-      </w:r>
-      <w:r>
-        <w:rPr>
-          <w:sz w:val="22"/>
-          <w:szCs w:val="22"/>
-        </w:rPr>
-        <w:t xml:space="preserve"> </w:t>
+        <w:t xml:space="preserve">6a </w:t>
       </w:r>
       <w:r>
         <w:rPr>
@@ -13264,13 +13073,13 @@
         <w:tab/>
       </w:r>
       <w:r>
-        <w:t>kSource</w:t>
-      </w:r>
-      <w:r>
-        <w:t xml:space="preserve">, </w:t>
-      </w:r>
-      <w:r>
-        <w:t>iSource, jSource, SourceName, iHSSComp</w:t>
+        <w:t>kSource, iSource, jSource</w:t>
+      </w:r>
+      <w:r>
+        <w:t>, iHSSComp</w:t>
+      </w:r>
+      <w:r>
+        <w:t>, SourceName</w:t>
       </w:r>
     </w:p>
     <w:p>
@@ -13322,28 +13131,7 @@
         <w:ind w:left="2160"/>
       </w:pPr>
       <w:r>
-        <w:t>k</w:t>
-      </w:r>
-      <w:r>
-        <w:t>S</w:t>
-      </w:r>
-      <w:r>
-        <w:t>ource</w:t>
-      </w:r>
-      <w:r>
-        <w:t xml:space="preserve"> </w:t>
-      </w:r>
-      <w:r>
-        <w:t xml:space="preserve">is the </w:t>
-      </w:r>
-      <w:r>
-        <w:t>layer</w:t>
-      </w:r>
-      <w:r>
-        <w:t xml:space="preserve"> index of the initial model cell where a HSSM-LNAPL source is located</w:t>
-      </w:r>
-      <w:r>
-        <w:t>.</w:t>
+        <w:t>kSource is the layer index of the initial model cell where a HSSM-LNAPL source is located.</w:t>
       </w:r>
     </w:p>
     <w:p>
@@ -13360,19 +13148,7 @@
         <w:ind w:left="2160"/>
       </w:pPr>
       <w:r>
-        <w:t xml:space="preserve">iSource </w:t>
-      </w:r>
-      <w:r>
-        <w:t xml:space="preserve">is the </w:t>
-      </w:r>
-      <w:r>
-        <w:t>row</w:t>
-      </w:r>
-      <w:r>
-        <w:t xml:space="preserve"> index of the initial model cell where a HSSM-LNAPL source is located</w:t>
-      </w:r>
-      <w:r>
-        <w:t>.</w:t>
+        <w:t>iSource is the row index of the initial model cell where a HSSM-LNAPL source is located.</w:t>
       </w:r>
     </w:p>
     <w:p>
@@ -13406,32 +13182,11 @@
         <w:ind w:left="2160"/>
       </w:pPr>
       <w:r>
-        <w:t xml:space="preserve">SourceName is a string of 1 to 12 nonblank characters used to identify the HSSM-LNAPL source specified at </w:t>
-      </w:r>
-      <w:r>
-        <w:t>location ‘</w:t>
-      </w:r>
-      <w:r>
-        <w:t>kSource,</w:t>
-      </w:r>
-      <w:r>
-        <w:t>’</w:t>
-      </w:r>
-      <w:r>
-        <w:t xml:space="preserve"> </w:t>
+        <w:t xml:space="preserve">iHSSComp is the species index of the LNAPL source in a multicomponent MT3D-USGS simulation. For example, if </w:t>
       </w:r>
       <w:r>
         <w:lastRenderedPageBreak/>
-        <w:t>‘iSource,’ ‘jSource</w:t>
-      </w:r>
-      <w:r>
-        <w:t>.</w:t>
-      </w:r>
-      <w:r>
-        <w:t>’</w:t>
-      </w:r>
-      <w:r>
-        <w:t xml:space="preserve"> The identifier need not be unique; however, identification of HSSM-LNAPL sources in the output files is facilitated if each source is given a unique name.</w:t>
+        <w:t>iSSComp = 2, the LNAPL source is intended for species number 2 included in the current simulation.</w:t>
       </w:r>
     </w:p>
     <w:p>
@@ -13448,28 +13203,7 @@
         <w:ind w:left="2160"/>
       </w:pPr>
       <w:r>
-        <w:t>iHSSComp</w:t>
-      </w:r>
-      <w:r>
-        <w:t xml:space="preserve"> is </w:t>
-      </w:r>
-      <w:r>
-        <w:t xml:space="preserve">the </w:t>
-      </w:r>
-      <w:r>
-        <w:t>species index of the LNAPL source in a multicomponent MT3D</w:t>
-      </w:r>
-      <w:r>
-        <w:t>-USGS</w:t>
-      </w:r>
-      <w:r>
-        <w:t xml:space="preserve"> simulation. For example, if iSSComp = 2, the LNAPL so</w:t>
-      </w:r>
-      <w:r>
-        <w:t>urce is intended for species number</w:t>
-      </w:r>
-      <w:r>
-        <w:t xml:space="preserve"> 2 included in the current simulation.</w:t>
+        <w:t>SourceName is a string of 1 to 12 nonblank characters used to identify the HSSM-LNAPL source specified at location ‘kSource,’ ‘iSource,’ ‘jSource.’ The identifier need not be unique; however, identification of HSSM-LNAPL sources in the output files is facilitated if each source is given a unique name.</w:t>
       </w:r>
     </w:p>
     <w:p>
@@ -13490,19 +13224,7 @@
         <w:spacing w:after="0" w:line="240" w:lineRule="auto"/>
       </w:pPr>
       <w:r>
-        <w:t>If ShapeOption</w:t>
-      </w:r>
-      <w:r>
-        <w:t xml:space="preserve"> = ‘POLYGON</w:t>
-      </w:r>
-      <w:r>
-        <w:t>,</w:t>
-      </w:r>
-      <w:r>
-        <w:t>’ specify record 6b</w:t>
-      </w:r>
-      <w:r>
-        <w:t>:</w:t>
+        <w:t>If ShapeOption = ‘POLYGON,’ specify record 6b:</w:t>
       </w:r>
     </w:p>
     <w:p>
@@ -13559,10 +13281,13 @@
         <w:tab/>
       </w:r>
       <w:r>
-        <w:t>kSource, iSource, jSource, SourceName, iHSSComp</w:t>
-      </w:r>
-      <w:r>
-        <w:t xml:space="preserve">, nPoint, </w:t>
+        <w:t>kSource, iSource, jSource</w:t>
+      </w:r>
+      <w:r>
+        <w:t>, iHSSComp</w:t>
+      </w:r>
+      <w:r>
+        <w:t xml:space="preserve">, SourceName, nPoint, </w:t>
       </w:r>
     </w:p>
     <w:p>
@@ -13636,10 +13361,7 @@
         </w:rPr>
       </w:pPr>
       <w:r>
-        <w:t>nPoint</w:t>
-      </w:r>
-      <w:r>
-        <w:t xml:space="preserve"> is the number of points that define a user defined regular or irregular polygon</w:t>
+        <w:t>nPoint is the number of points that define a user defined regular or irregular polygon</w:t>
       </w:r>
       <w:r>
         <w:t xml:space="preserve">.  </w:t>
@@ -13712,19 +13434,7 @@
         <w:spacing w:after="0" w:line="240" w:lineRule="auto"/>
       </w:pPr>
       <w:r>
-        <w:t>If ShapeOption = ‘</w:t>
-      </w:r>
-      <w:r>
-        <w:t>IRREGULAR</w:t>
-      </w:r>
-      <w:r>
-        <w:t>,’ specify record 6</w:t>
-      </w:r>
-      <w:r>
-        <w:t>c and 6d</w:t>
-      </w:r>
-      <w:r>
-        <w:t>:</w:t>
+        <w:t>If ShapeOption = ‘IRREGULAR,’ specify record 6c and 6d:</w:t>
       </w:r>
     </w:p>
     <w:p>
@@ -13752,21 +13462,7 @@
           <w:sz w:val="22"/>
           <w:szCs w:val="22"/>
         </w:rPr>
-        <w:t>6</w:t>
-      </w:r>
-      <w:r>
-        <w:rPr>
-          <w:sz w:val="22"/>
-          <w:szCs w:val="22"/>
-        </w:rPr>
-        <w:t>c</w:t>
-      </w:r>
-      <w:r>
-        <w:rPr>
-          <w:sz w:val="22"/>
-          <w:szCs w:val="22"/>
-        </w:rPr>
-        <w:t xml:space="preserve"> </w:t>
+        <w:t xml:space="preserve">6c </w:t>
       </w:r>
       <w:r>
         <w:rPr>
@@ -13784,10 +13480,13 @@
         <w:tab/>
       </w:r>
       <w:r>
-        <w:t>kSource, SourceName, iHSSComp</w:t>
-      </w:r>
-      <w:r>
-        <w:t>,</w:t>
+        <w:t>kSource</w:t>
+      </w:r>
+      <w:r>
+        <w:t>, iHSSComp</w:t>
+      </w:r>
+      <w:r>
+        <w:t>, SourceName,</w:t>
       </w:r>
       <w:r>
         <w:t xml:space="preserve"> </w:t>
@@ -13865,6 +13564,8 @@
         </w:rPr>
         <w:t>Read record 6d nPoint times:</w:t>
       </w:r>
+      <w:bookmarkStart w:id="7" w:name="_GoBack"/>
+      <w:bookmarkEnd w:id="7"/>
     </w:p>
     <w:p>
       <w:pPr>
@@ -13894,21 +13595,7 @@
           <w:sz w:val="22"/>
           <w:szCs w:val="22"/>
         </w:rPr>
-        <w:t>6</w:t>
-      </w:r>
-      <w:r>
-        <w:rPr>
-          <w:sz w:val="22"/>
-          <w:szCs w:val="22"/>
-        </w:rPr>
-        <w:t>d</w:t>
-      </w:r>
-      <w:r>
-        <w:rPr>
-          <w:sz w:val="22"/>
-          <w:szCs w:val="22"/>
-        </w:rPr>
-        <w:t xml:space="preserve"> </w:t>
+        <w:t xml:space="preserve">6d </w:t>
       </w:r>
       <w:r>
         <w:rPr>
@@ -14026,10 +13713,7 @@
         <w:t>’</w:t>
       </w:r>
       <w:r>
-        <w:t xml:space="preserve"> is measured in the positive Y direction. Note that the positive Y direction is opposite to the direction in which the row numbers increase</w:t>
-      </w:r>
-      <w:r>
-        <w:t>.</w:t>
+        <w:t xml:space="preserve"> is measured in the positive Y direction. Note that the positive Y direction is opposite to the direction in which the row numbers increase.</w:t>
       </w:r>
     </w:p>
     <w:p>
@@ -14047,8 +13731,6 @@
       <w:pPr>
         <w:pStyle w:val="Heading2"/>
       </w:pPr>
-      <w:bookmarkStart w:id="7" w:name="_GoBack"/>
-      <w:bookmarkEnd w:id="7"/>
       <w:r>
         <w:t>LKT Package</w:t>
       </w:r>
@@ -16983,7 +16665,7 @@
           <v:shape id="_x0000_i1025" type="#_x0000_t75" style="width:22pt;height:19pt" o:ole="">
             <v:imagedata r:id="rId9" o:title=""/>
           </v:shape>
-          <o:OLEObject Type="Embed" ProgID="Equation.3" ShapeID="_x0000_i1025" DrawAspect="Content" ObjectID="_1516609627" r:id="rId10"/>
+          <o:OLEObject Type="Embed" ProgID="Equation.3" ShapeID="_x0000_i1025" DrawAspect="Content" ObjectID="_1516612642" r:id="rId10"/>
         </w:object>
       </w:r>
       <w:r>
@@ -17213,7 +16895,7 @@
           <v:shape id="_x0000_i1026" type="#_x0000_t75" style="width:23.5pt;height:19pt" o:ole="">
             <v:imagedata r:id="rId11" o:title=""/>
           </v:shape>
-          <o:OLEObject Type="Embed" ProgID="Equation.3" ShapeID="_x0000_i1026" DrawAspect="Content" ObjectID="_1516609628" r:id="rId12"/>
+          <o:OLEObject Type="Embed" ProgID="Equation.3" ShapeID="_x0000_i1026" DrawAspect="Content" ObjectID="_1516612643" r:id="rId12"/>
         </w:object>
       </w:r>
       <w:r>
@@ -18452,7 +18134,7 @@
           <v:shape id="_x0000_i1027" type="#_x0000_t75" style="width:16.5pt;height:18pt" o:ole="">
             <v:imagedata r:id="rId13" o:title=""/>
           </v:shape>
-          <o:OLEObject Type="Embed" ProgID="Equation.3" ShapeID="_x0000_i1027" DrawAspect="Content" ObjectID="_1516609629" r:id="rId14"/>
+          <o:OLEObject Type="Embed" ProgID="Equation.3" ShapeID="_x0000_i1027" DrawAspect="Content" ObjectID="_1516612644" r:id="rId14"/>
         </w:object>
       </w:r>
       <w:r>
@@ -28078,7 +27760,7 @@
           <v:shape id="_x0000_i1028" type="#_x0000_t75" style="width:244.5pt;height:17.5pt" o:ole="">
             <v:imagedata r:id="rId17" o:title=""/>
           </v:shape>
-          <o:OLEObject Type="Embed" ProgID="Equation.3" ShapeID="_x0000_i1028" DrawAspect="Content" ObjectID="_1516609630" r:id="rId18"/>
+          <o:OLEObject Type="Embed" ProgID="Equation.3" ShapeID="_x0000_i1028" DrawAspect="Content" ObjectID="_1516612645" r:id="rId18"/>
         </w:object>
       </w:r>
     </w:p>
@@ -48770,7 +48452,7 @@
 </file>
 
 <file path=customXml/itemProps1.xml><?xml version="1.0" encoding="utf-8"?>
-<ds:datastoreItem xmlns:ds="http://schemas.openxmlformats.org/officeDocument/2006/customXml" ds:itemID="{9EB7E2EF-D8BF-4C89-BABE-64944FC0B129}">
+<ds:datastoreItem xmlns:ds="http://schemas.openxmlformats.org/officeDocument/2006/customXml" ds:itemID="{B46DECA1-EAE7-4561-AF14-DA2FB15DAC05}">
   <ds:schemaRefs>
     <ds:schemaRef ds:uri="http://schemas.openxmlformats.org/officeDocument/2006/bibliography"/>
   </ds:schemaRefs>

</xml_diff>

<commit_message>
Initial changes to input instructions. more to come.
</commit_message>
<xml_diff>
--- a/Input_Instructions.docx
+++ b/Input_Instructions.docx
@@ -266,7 +266,20 @@
         <w:jc w:val="both"/>
       </w:pPr>
       <w:r>
-        <w:t>The Name File contains one of the above records (item 1) for each file. All variables are free format. The length of each record must be 199 characters or less. The records can be in any order except for the record where Ftype (file type) is ‘LIST’ as described below.</w:t>
+        <w:t xml:space="preserve">The Name File contains one of the above records (item 1) for each file. All variables are free format. The length of each record must be </w:t>
+      </w:r>
+      <w:del w:id="2" w:author="Bedekar, Vivek" w:date="2016-05-20T13:27:00Z">
+        <w:r>
+          <w:delText>199</w:delText>
+        </w:r>
+      </w:del>
+      <w:ins w:id="3" w:author="Bedekar, Vivek" w:date="2016-05-20T13:27:00Z">
+        <w:r>
+          <w:t>2,000</w:t>
+        </w:r>
+      </w:ins>
+      <w:r>
+        <w:t xml:space="preserve"> characters or less. The records can be in any order except for the record where Ftype (file type) is ‘LIST’ as described below.</w:t>
       </w:r>
     </w:p>
     <w:p>
@@ -378,7 +391,20 @@
         <w:t xml:space="preserve">BTN </w:t>
       </w:r>
       <w:r>
-        <w:t>for the MT3DMS Basic Transport Package.</w:t>
+        <w:t>for the MT3D</w:t>
+      </w:r>
+      <w:ins w:id="4" w:author="Bedekar, Vivek" w:date="2016-05-20T13:32:00Z">
+        <w:r>
+          <w:t>-USGS</w:t>
+        </w:r>
+      </w:ins>
+      <w:del w:id="5" w:author="Bedekar, Vivek" w:date="2016-05-20T13:32:00Z">
+        <w:r>
+          <w:delText>MS</w:delText>
+        </w:r>
+      </w:del>
+      <w:r>
+        <w:t xml:space="preserve"> Basic Transport Package.</w:t>
       </w:r>
     </w:p>
     <w:p>
@@ -411,10 +437,27 @@
           <w:i/>
           <w:iCs/>
         </w:rPr>
+        <w:lastRenderedPageBreak/>
         <w:t xml:space="preserve">ADV </w:t>
       </w:r>
       <w:r>
-        <w:t>for the MT3DMS Advection Package.</w:t>
+        <w:t>for the MT3D</w:t>
+      </w:r>
+      <w:ins w:id="6" w:author="Bedekar, Vivek" w:date="2016-05-20T13:32:00Z">
+        <w:r>
+          <w:t>-USGS</w:t>
+        </w:r>
+        <w:r>
+          <w:t xml:space="preserve"> </w:t>
+        </w:r>
+      </w:ins>
+      <w:del w:id="7" w:author="Bedekar, Vivek" w:date="2016-05-20T13:32:00Z">
+        <w:r>
+          <w:delText>MS</w:delText>
+        </w:r>
+      </w:del>
+      <w:r>
+        <w:t xml:space="preserve"> Advection Package.</w:t>
       </w:r>
     </w:p>
     <w:p>
@@ -429,11 +472,26 @@
           <w:i/>
           <w:iCs/>
         </w:rPr>
-        <w:lastRenderedPageBreak/>
         <w:t xml:space="preserve">DSP </w:t>
       </w:r>
       <w:r>
-        <w:t>for the MT3DMS Dispersion Package.</w:t>
+        <w:t>for the MT3D</w:t>
+      </w:r>
+      <w:ins w:id="8" w:author="Bedekar, Vivek" w:date="2016-05-20T13:32:00Z">
+        <w:r>
+          <w:t>-USGS</w:t>
+        </w:r>
+        <w:r>
+          <w:t xml:space="preserve"> </w:t>
+        </w:r>
+      </w:ins>
+      <w:del w:id="9" w:author="Bedekar, Vivek" w:date="2016-05-20T13:32:00Z">
+        <w:r>
+          <w:delText>MS</w:delText>
+        </w:r>
+      </w:del>
+      <w:r>
+        <w:t xml:space="preserve"> Dispersion Package.</w:t>
       </w:r>
     </w:p>
     <w:p>
@@ -451,7 +509,23 @@
         <w:t xml:space="preserve">SSM </w:t>
       </w:r>
       <w:r>
-        <w:t>for the MT3DMS Sink/Source Mixing Package.</w:t>
+        <w:t>for the MT3D</w:t>
+      </w:r>
+      <w:ins w:id="10" w:author="Bedekar, Vivek" w:date="2016-05-20T13:32:00Z">
+        <w:r>
+          <w:t>-USGS</w:t>
+        </w:r>
+        <w:r>
+          <w:t xml:space="preserve"> </w:t>
+        </w:r>
+      </w:ins>
+      <w:del w:id="11" w:author="Bedekar, Vivek" w:date="2016-05-20T13:32:00Z">
+        <w:r>
+          <w:delText>MS</w:delText>
+        </w:r>
+      </w:del>
+      <w:r>
+        <w:t xml:space="preserve"> Sink/Source Mixing Package.</w:t>
       </w:r>
     </w:p>
     <w:p>
@@ -469,7 +543,23 @@
         <w:t xml:space="preserve">RCT </w:t>
       </w:r>
       <w:r>
-        <w:t>for the MT3DMS Reaction Package.</w:t>
+        <w:t>for the MT3D</w:t>
+      </w:r>
+      <w:ins w:id="12" w:author="Bedekar, Vivek" w:date="2016-05-20T13:32:00Z">
+        <w:r>
+          <w:t>-USGS</w:t>
+        </w:r>
+        <w:r>
+          <w:t xml:space="preserve"> </w:t>
+        </w:r>
+      </w:ins>
+      <w:del w:id="13" w:author="Bedekar, Vivek" w:date="2016-05-20T13:32:00Z">
+        <w:r>
+          <w:delText>MS</w:delText>
+        </w:r>
+      </w:del>
+      <w:r>
+        <w:t xml:space="preserve"> Reaction Package.</w:t>
       </w:r>
     </w:p>
     <w:p>
@@ -487,13 +577,32 @@
         <w:t xml:space="preserve">GCG </w:t>
       </w:r>
       <w:r>
-        <w:t>for the MT3DMS Generalized Conjugate-Gradient Solver Package.</w:t>
+        <w:t>for the MT3D</w:t>
+      </w:r>
+      <w:ins w:id="14" w:author="Bedekar, Vivek" w:date="2016-05-20T13:32:00Z">
+        <w:r>
+          <w:t>-USGS</w:t>
+        </w:r>
+        <w:r>
+          <w:t xml:space="preserve"> </w:t>
+        </w:r>
+      </w:ins>
+      <w:del w:id="15" w:author="Bedekar, Vivek" w:date="2016-05-20T13:32:00Z">
+        <w:r>
+          <w:delText>MS</w:delText>
+        </w:r>
+      </w:del>
+      <w:r>
+        <w:t xml:space="preserve"> Generalized Conjugate-Gradient Solver Package.</w:t>
       </w:r>
     </w:p>
     <w:p>
       <w:pPr>
         <w:spacing w:after="0" w:line="240" w:lineRule="auto"/>
         <w:jc w:val="both"/>
+        <w:rPr>
+          <w:ins w:id="16" w:author="Bedekar, Vivek" w:date="2016-05-20T13:31:00Z"/>
+        </w:rPr>
       </w:pPr>
       <w:r>
         <w:rPr>
@@ -505,8 +614,55 @@
         <w:t xml:space="preserve">TOB </w:t>
       </w:r>
       <w:r>
-        <w:t>for the MT3DMS Transport Observation Package.</w:t>
-      </w:r>
+        <w:t>for the MT3D</w:t>
+      </w:r>
+      <w:ins w:id="17" w:author="Bedekar, Vivek" w:date="2016-05-20T13:32:00Z">
+        <w:r>
+          <w:t>-USGS</w:t>
+        </w:r>
+        <w:r>
+          <w:t xml:space="preserve"> </w:t>
+        </w:r>
+      </w:ins>
+      <w:del w:id="18" w:author="Bedekar, Vivek" w:date="2016-05-20T13:32:00Z">
+        <w:r>
+          <w:delText>MS</w:delText>
+        </w:r>
+      </w:del>
+      <w:r>
+        <w:t xml:space="preserve"> Transport Observation Package.</w:t>
+      </w:r>
+    </w:p>
+    <w:p>
+      <w:pPr>
+        <w:spacing w:after="0" w:line="240" w:lineRule="auto"/>
+        <w:jc w:val="both"/>
+      </w:pPr>
+      <w:ins w:id="19" w:author="Bedekar, Vivek" w:date="2016-05-20T13:31:00Z">
+        <w:r>
+          <w:rPr>
+            <w:b/>
+            <w:i/>
+            <w:rPrChange w:id="20" w:author="Bedekar, Vivek" w:date="2016-05-20T13:31:00Z">
+              <w:rPr/>
+            </w:rPrChange>
+          </w:rPr>
+          <w:t>HSS</w:t>
+        </w:r>
+        <w:r>
+          <w:t xml:space="preserve"> for the MT3D</w:t>
+        </w:r>
+      </w:ins>
+      <w:ins w:id="21" w:author="Bedekar, Vivek" w:date="2016-05-20T13:32:00Z">
+        <w:r>
+          <w:t>-USGS</w:t>
+        </w:r>
+      </w:ins>
+      <w:ins w:id="22" w:author="Bedekar, Vivek" w:date="2016-05-20T13:31:00Z">
+        <w:r>
+          <w:t xml:space="preserve"> HSS Time-Varying Source Package</w:t>
+        </w:r>
+      </w:ins>
     </w:p>
     <w:p>
       <w:pPr>
@@ -527,13 +683,41 @@
         <w:rPr>
           <w:highlight w:val="lightGray"/>
         </w:rPr>
-        <w:t>for the MT3DMS Contaminant Treatment System Package.</w:t>
+        <w:t>for the MT3D</w:t>
+      </w:r>
+      <w:ins w:id="23" w:author="Bedekar, Vivek" w:date="2016-05-20T13:32:00Z">
+        <w:r>
+          <w:t>-USGS</w:t>
+        </w:r>
+        <w:r>
+          <w:rPr>
+            <w:highlight w:val="lightGray"/>
+          </w:rPr>
+          <w:t xml:space="preserve"> </w:t>
+        </w:r>
+      </w:ins>
+      <w:del w:id="24" w:author="Bedekar, Vivek" w:date="2016-05-20T13:32:00Z">
+        <w:r>
+          <w:rPr>
+            <w:highlight w:val="lightGray"/>
+          </w:rPr>
+          <w:delText>MS</w:delText>
+        </w:r>
+      </w:del>
+      <w:r>
+        <w:rPr>
+          <w:highlight w:val="lightGray"/>
+        </w:rPr>
+        <w:t xml:space="preserve"> Contaminant Treatment System Package.</w:t>
       </w:r>
     </w:p>
     <w:p>
       <w:pPr>
         <w:spacing w:after="0" w:line="240" w:lineRule="auto"/>
         <w:jc w:val="both"/>
+        <w:rPr>
+          <w:ins w:id="25" w:author="Bedekar, Vivek" w:date="2016-05-20T13:29:00Z"/>
+        </w:rPr>
       </w:pPr>
       <w:r>
         <w:rPr>
@@ -590,6 +774,108 @@
       <w:pPr>
         <w:spacing w:after="0" w:line="240" w:lineRule="auto"/>
         <w:jc w:val="both"/>
+        <w:rPr>
+          <w:ins w:id="26" w:author="Bedekar, Vivek" w:date="2016-05-20T13:33:00Z"/>
+        </w:rPr>
+      </w:pPr>
+      <w:ins w:id="27" w:author="Bedekar, Vivek" w:date="2016-05-20T13:30:00Z">
+        <w:r>
+          <w:rPr>
+            <w:b/>
+            <w:i/>
+            <w:rPrChange w:id="28" w:author="Bedekar, Vivek" w:date="2016-05-20T13:33:00Z">
+              <w:rPr/>
+            </w:rPrChange>
+          </w:rPr>
+          <w:t>UZT</w:t>
+        </w:r>
+        <w:r>
+          <w:t xml:space="preserve"> for the MT3D-USGS </w:t>
+        </w:r>
+      </w:ins>
+      <w:ins w:id="29" w:author="Bedekar, Vivek" w:date="2016-05-20T13:33:00Z">
+        <w:r>
+          <w:t>Unsaturated-Zone Transport Package</w:t>
+        </w:r>
+      </w:ins>
+    </w:p>
+    <w:p>
+      <w:pPr>
+        <w:spacing w:after="0" w:line="240" w:lineRule="auto"/>
+        <w:jc w:val="both"/>
+        <w:rPr>
+          <w:ins w:id="30" w:author="Bedekar, Vivek" w:date="2016-05-20T13:33:00Z"/>
+        </w:rPr>
+      </w:pPr>
+      <w:ins w:id="31" w:author="Bedekar, Vivek" w:date="2016-05-20T13:33:00Z">
+        <w:r>
+          <w:rPr>
+            <w:b/>
+            <w:i/>
+          </w:rPr>
+          <w:t>LK</w:t>
+        </w:r>
+        <w:r>
+          <w:rPr>
+            <w:b/>
+            <w:i/>
+          </w:rPr>
+          <w:t>T</w:t>
+        </w:r>
+        <w:r>
+          <w:t xml:space="preserve"> for the MT3D-USGS </w:t>
+        </w:r>
+        <w:r>
+          <w:t xml:space="preserve">Lake </w:t>
+        </w:r>
+        <w:r>
+          <w:t>Transport Package</w:t>
+        </w:r>
+      </w:ins>
+    </w:p>
+    <w:p>
+      <w:pPr>
+        <w:spacing w:after="0" w:line="240" w:lineRule="auto"/>
+        <w:jc w:val="both"/>
+        <w:rPr>
+          <w:ins w:id="32" w:author="Bedekar, Vivek" w:date="2016-05-20T13:33:00Z"/>
+        </w:rPr>
+      </w:pPr>
+      <w:ins w:id="33" w:author="Bedekar, Vivek" w:date="2016-05-20T13:33:00Z">
+        <w:r>
+          <w:rPr>
+            <w:b/>
+            <w:i/>
+            <w:rPrChange w:id="34" w:author="Bedekar, Vivek" w:date="2016-05-20T13:33:00Z">
+              <w:rPr/>
+            </w:rPrChange>
+          </w:rPr>
+          <w:t>SFT</w:t>
+        </w:r>
+        <w:r>
+          <w:t xml:space="preserve"> for the MT3D-USGS </w:t>
+        </w:r>
+        <w:r>
+          <w:t xml:space="preserve">Stream-Flow </w:t>
+        </w:r>
+        <w:r>
+          <w:t>Transport Package</w:t>
+        </w:r>
+      </w:ins>
+    </w:p>
+    <w:p>
+      <w:pPr>
+        <w:spacing w:after="0" w:line="240" w:lineRule="auto"/>
+        <w:jc w:val="both"/>
+        <w:rPr>
+          <w:del w:id="35" w:author="Bedekar, Vivek" w:date="2016-05-20T13:34:00Z"/>
+        </w:rPr>
+      </w:pPr>
+    </w:p>
+    <w:p>
+      <w:pPr>
+        <w:spacing w:after="0" w:line="240" w:lineRule="auto"/>
+        <w:jc w:val="both"/>
       </w:pPr>
       <w:r>
         <w:rPr>
@@ -657,52 +943,54 @@
         <w:spacing w:after="0" w:line="240" w:lineRule="auto"/>
         <w:jc w:val="both"/>
       </w:pPr>
-      <w:r>
-        <w:rPr>
-          <w:noProof/>
-        </w:rPr>
-        <w:drawing>
-          <wp:inline distT="0" distB="0" distL="0" distR="0" wp14:anchorId="62FA783E" wp14:editId="3DE3C1D5">
-            <wp:extent cx="5486400" cy="4505325"/>
-            <wp:effectExtent l="0" t="0" r="0" b="9525"/>
-            <wp:docPr id="1" name="Picture 1"/>
-            <wp:cNvGraphicFramePr>
-              <a:graphicFrameLocks xmlns:a="http://schemas.openxmlformats.org/drawingml/2006/main" noChangeAspect="1"/>
-            </wp:cNvGraphicFramePr>
-            <a:graphic xmlns:a="http://schemas.openxmlformats.org/drawingml/2006/main">
-              <a:graphicData uri="http://schemas.openxmlformats.org/drawingml/2006/picture">
-                <pic:pic xmlns:pic="http://schemas.openxmlformats.org/drawingml/2006/picture">
-                  <pic:nvPicPr>
-                    <pic:cNvPr id="1" name="MT3D_Name.png"/>
-                    <pic:cNvPicPr/>
-                  </pic:nvPicPr>
-                  <pic:blipFill>
-                    <a:blip r:embed="rId8">
-                      <a:extLst>
-                        <a:ext uri="{28A0092B-C50C-407E-A947-70E740481C1C}">
-                          <a14:useLocalDpi xmlns:a14="http://schemas.microsoft.com/office/drawing/2010/main" val="0"/>
-                        </a:ext>
-                      </a:extLst>
-                    </a:blip>
-                    <a:stretch>
-                      <a:fillRect/>
-                    </a:stretch>
-                  </pic:blipFill>
-                  <pic:spPr>
-                    <a:xfrm>
-                      <a:off x="0" y="0"/>
-                      <a:ext cx="5486400" cy="4505325"/>
-                    </a:xfrm>
-                    <a:prstGeom prst="rect">
-                      <a:avLst/>
-                    </a:prstGeom>
-                  </pic:spPr>
-                </pic:pic>
-              </a:graphicData>
-            </a:graphic>
-          </wp:inline>
-        </w:drawing>
-      </w:r>
+      <w:del w:id="36" w:author="Bedekar, Vivek" w:date="2016-05-20T09:17:00Z">
+        <w:r>
+          <w:rPr>
+            <w:noProof/>
+          </w:rPr>
+          <w:drawing>
+            <wp:inline distT="0" distB="0" distL="0" distR="0" wp14:anchorId="62FA783E" wp14:editId="6EF215E8">
+              <wp:extent cx="5486400" cy="4505325"/>
+              <wp:effectExtent l="0" t="0" r="0" b="9525"/>
+              <wp:docPr id="1" name="Picture 1"/>
+              <wp:cNvGraphicFramePr>
+                <a:graphicFrameLocks xmlns:a="http://schemas.openxmlformats.org/drawingml/2006/main" noChangeAspect="1"/>
+              </wp:cNvGraphicFramePr>
+              <a:graphic xmlns:a="http://schemas.openxmlformats.org/drawingml/2006/main">
+                <a:graphicData uri="http://schemas.openxmlformats.org/drawingml/2006/picture">
+                  <pic:pic xmlns:pic="http://schemas.openxmlformats.org/drawingml/2006/picture">
+                    <pic:nvPicPr>
+                      <pic:cNvPr id="1" name="MT3D_Name.png"/>
+                      <pic:cNvPicPr/>
+                    </pic:nvPicPr>
+                    <pic:blipFill>
+                      <a:blip r:embed="rId8">
+                        <a:extLst>
+                          <a:ext uri="{28A0092B-C50C-407E-A947-70E740481C1C}">
+                            <a14:useLocalDpi xmlns:a14="http://schemas.microsoft.com/office/drawing/2010/main" val="0"/>
+                          </a:ext>
+                        </a:extLst>
+                      </a:blip>
+                      <a:stretch>
+                        <a:fillRect/>
+                      </a:stretch>
+                    </pic:blipFill>
+                    <pic:spPr>
+                      <a:xfrm>
+                        <a:off x="0" y="0"/>
+                        <a:ext cx="5486400" cy="4505325"/>
+                      </a:xfrm>
+                      <a:prstGeom prst="rect">
+                        <a:avLst/>
+                      </a:prstGeom>
+                    </pic:spPr>
+                  </pic:pic>
+                </a:graphicData>
+              </a:graphic>
+            </wp:inline>
+          </w:drawing>
+        </w:r>
+      </w:del>
     </w:p>
     <w:p>
       <w:pPr>
@@ -716,6 +1004,7 @@
         <w:jc w:val="both"/>
       </w:pPr>
       <w:r>
+        <w:lastRenderedPageBreak/>
         <w:t>Various output control options of MT3DMS can be set up to save several optional</w:t>
       </w:r>
       <w:r>
@@ -785,7 +1074,6 @@
           <w:b/>
           <w:bCs/>
         </w:rPr>
-        <w:lastRenderedPageBreak/>
         <w:t xml:space="preserve">MT3Dnnn.UCN </w:t>
       </w:r>
       <w:r>
@@ -867,23 +1155,26 @@
         <w:spacing w:after="0" w:line="240" w:lineRule="auto"/>
         <w:jc w:val="both"/>
         <w:rPr>
+          <w:del w:id="37" w:author="Bedekar, Vivek" w:date="2016-05-20T13:37:00Z"/>
           <w:highlight w:val="lightGray"/>
         </w:rPr>
       </w:pPr>
-      <w:r>
-        <w:rPr>
-          <w:b/>
-          <w:bCs/>
-          <w:highlight w:val="lightGray"/>
-        </w:rPr>
-        <w:t xml:space="preserve">C2DRY.UCN </w:t>
-      </w:r>
-      <w:r>
-        <w:rPr>
-          <w:highlight w:val="lightGray"/>
-        </w:rPr>
-        <w:t xml:space="preserve">for the unformatted file containing mass flowing into dry cells; </w:t>
-      </w:r>
+      <w:del w:id="38" w:author="Bedekar, Vivek" w:date="2016-05-20T13:37:00Z">
+        <w:r>
+          <w:rPr>
+            <w:b/>
+            <w:bCs/>
+            <w:highlight w:val="lightGray"/>
+          </w:rPr>
+          <w:delText xml:space="preserve">C2DRY.UCN </w:delText>
+        </w:r>
+        <w:r>
+          <w:rPr>
+            <w:highlight w:val="lightGray"/>
+          </w:rPr>
+          <w:delText xml:space="preserve">for the unformatted file containing mass flowing into dry cells; </w:delText>
+        </w:r>
+      </w:del>
     </w:p>
     <w:p>
       <w:pPr>
@@ -929,6 +1220,11 @@
       <w:r>
         <w:t xml:space="preserve">d mass budget summary files; </w:t>
       </w:r>
+      <w:ins w:id="39" w:author="Bedekar, Vivek" w:date="2016-05-20T13:37:00Z">
+        <w:r>
+          <w:t>and</w:t>
+        </w:r>
+      </w:ins>
     </w:p>
     <w:p>
       <w:pPr>
@@ -940,23 +1236,26 @@
         <w:spacing w:after="0" w:line="240" w:lineRule="auto"/>
         <w:jc w:val="both"/>
         <w:rPr>
+          <w:del w:id="40" w:author="Bedekar, Vivek" w:date="2016-05-20T13:37:00Z"/>
           <w:highlight w:val="lightGray"/>
         </w:rPr>
       </w:pPr>
-      <w:r>
-        <w:rPr>
-          <w:b/>
-          <w:bCs/>
-          <w:highlight w:val="lightGray"/>
-        </w:rPr>
-        <w:t xml:space="preserve">MT3Dnnn.DRY </w:t>
-      </w:r>
-      <w:r>
-        <w:rPr>
-          <w:highlight w:val="lightGray"/>
-        </w:rPr>
-        <w:t>for the formatted mass budget summary files that lists budget terms for mass flowing through dry cells and budget terms for cell-by-cell advection; and</w:t>
-      </w:r>
+      <w:del w:id="41" w:author="Bedekar, Vivek" w:date="2016-05-20T13:37:00Z">
+        <w:r>
+          <w:rPr>
+            <w:b/>
+            <w:bCs/>
+            <w:highlight w:val="lightGray"/>
+          </w:rPr>
+          <w:delText xml:space="preserve">MT3Dnnn.DRY </w:delText>
+        </w:r>
+        <w:r>
+          <w:rPr>
+            <w:highlight w:val="lightGray"/>
+          </w:rPr>
+          <w:delText>for the formatted mass budget summary files that lists budget terms for mass flowing through dry cells and budget terms for cell-by-cell advection; and</w:delText>
+        </w:r>
+      </w:del>
     </w:p>
     <w:p>
       <w:pPr>
@@ -1028,17 +1327,38 @@
       <w:r>
         <w:t xml:space="preserve">numbers that have been internally </w:t>
       </w:r>
-      <w:r>
-        <w:t>preserved by the MT3DMS program</w:t>
-      </w:r>
-      <w:r>
-        <w:t>. To use the preserved unit number for a particular file, simply set Nunit associated</w:t>
+      <w:del w:id="42" w:author="Bedekar, Vivek" w:date="2016-05-20T13:38:00Z">
+        <w:r>
+          <w:delText>p</w:delText>
+        </w:r>
+      </w:del>
+      <w:r>
+        <w:t>reserved by the MT3DMS program</w:t>
+      </w:r>
+      <w:r>
+        <w:t xml:space="preserve">. To use the </w:t>
+      </w:r>
+      <w:del w:id="43" w:author="Bedekar, Vivek" w:date="2016-05-20T13:38:00Z">
+        <w:r>
+          <w:delText>p</w:delText>
+        </w:r>
+      </w:del>
+      <w:r>
+        <w:t>reserved unit number for a particular file, simply set Nunit associated</w:t>
       </w:r>
       <w:r>
         <w:t xml:space="preserve"> </w:t>
       </w:r>
       <w:r>
-        <w:t>with that file to 0. If a preserved unit is used for a file for which the unit is not intended,</w:t>
+        <w:t xml:space="preserve">with that file to 0. If a </w:t>
+      </w:r>
+      <w:del w:id="44" w:author="Bedekar, Vivek" w:date="2016-05-20T13:38:00Z">
+        <w:r>
+          <w:delText>p</w:delText>
+        </w:r>
+      </w:del>
+      <w:r>
+        <w:t>reserved unit is used for a file for which the unit is not intended,</w:t>
       </w:r>
       <w:r>
         <w:t xml:space="preserve"> </w:t>
@@ -1056,23 +1376,74 @@
         <w:t xml:space="preserve"> </w:t>
       </w:r>
       <w:r>
-        <w:t>units for those files that do not have a preserved unit.</w:t>
+        <w:t xml:space="preserve">units for those files that do not have a </w:t>
+      </w:r>
+      <w:del w:id="45" w:author="Bedekar, Vivek" w:date="2016-05-20T13:39:00Z">
+        <w:r>
+          <w:delText>p</w:delText>
+        </w:r>
+      </w:del>
+      <w:r>
+        <w:t>reserved unit.</w:t>
       </w:r>
       <w:r>
         <w:t xml:space="preserve"> </w:t>
       </w:r>
-      <w:r>
-        <w:t>Refer the original MT3DMS manual (Zheng, 2010) f</w:t>
-      </w:r>
-      <w:r>
-        <w:t>or a complete list of preserved unit</w:t>
-      </w:r>
-      <w:r>
-        <w:t xml:space="preserve"> numbers</w:t>
-      </w:r>
-      <w:r>
-        <w:t>.</w:t>
-      </w:r>
+      <w:ins w:id="46" w:author="Bedekar, Vivek" w:date="2016-05-20T13:41:00Z">
+        <w:r>
+          <w:t>A</w:t>
+        </w:r>
+        <w:r>
+          <w:t xml:space="preserve"> complete list of reserved unit</w:t>
+        </w:r>
+        <w:r>
+          <w:t xml:space="preserve"> number</w:t>
+        </w:r>
+        <w:r>
+          <w:t>s</w:t>
+        </w:r>
+        <w:r>
+          <w:t xml:space="preserve"> is provided in Table </w:t>
+        </w:r>
+        <w:r>
+          <w:rPr>
+            <w:highlight w:val="yellow"/>
+            <w:rPrChange w:id="47" w:author="Bedekar, Vivek" w:date="2016-05-20T13:41:00Z">
+              <w:rPr/>
+            </w:rPrChange>
+          </w:rPr>
+          <w:t>xx</w:t>
+        </w:r>
+        <w:r>
+          <w:t xml:space="preserve">. </w:t>
+        </w:r>
+      </w:ins>
+      <w:del w:id="48" w:author="Bedekar, Vivek" w:date="2016-05-20T13:41:00Z">
+        <w:r>
+          <w:delText>Refer the original MT3DMS manual (Zheng, 2010) f</w:delText>
+        </w:r>
+        <w:r>
+          <w:delText xml:space="preserve">or a complete list of </w:delText>
+        </w:r>
+      </w:del>
+      <w:del w:id="49" w:author="Bedekar, Vivek" w:date="2016-05-20T13:39:00Z">
+        <w:r>
+          <w:delText>p</w:delText>
+        </w:r>
+      </w:del>
+      <w:del w:id="50" w:author="Bedekar, Vivek" w:date="2016-05-20T13:41:00Z">
+        <w:r>
+          <w:delText>reserved unit</w:delText>
+        </w:r>
+        <w:r>
+          <w:delText xml:space="preserve"> numbers</w:delText>
+        </w:r>
+        <w:r>
+          <w:delText>.</w:delText>
+        </w:r>
+      </w:del>
+      <w:bookmarkStart w:id="51" w:name="_GoBack"/>
+      <w:bookmarkEnd w:id="51"/>
     </w:p>
     <w:p>
       <w:pPr>
@@ -1252,6 +1623,7 @@
           <w:highlight w:val="lightGray"/>
           <w:u w:val="single"/>
         </w:rPr>
+        <w:lastRenderedPageBreak/>
         <w:t>BTN file</w:t>
       </w:r>
       <w:r>
@@ -1388,7 +1760,6 @@
         <w:rPr>
           <w:highlight w:val="lightGray"/>
         </w:rPr>
-        <w:lastRenderedPageBreak/>
         <w:t>C2DRY – create</w:t>
       </w:r>
       <w:r>
@@ -1431,65 +1802,2019 @@
         </w:numPr>
         <w:spacing w:after="0" w:line="240" w:lineRule="auto"/>
         <w:jc w:val="both"/>
+      </w:pPr>
+      <w:r>
         <w:rPr>
           <w:highlight w:val="lightGray"/>
         </w:rPr>
-      </w:pPr>
+        <w:t>DRYBUD –</w:t>
+      </w:r>
       <w:r>
         <w:rPr>
           <w:highlight w:val="lightGray"/>
         </w:rPr>
-        <w:t>DRYBUD –</w:t>
+        <w:t xml:space="preserve"> </w:t>
       </w:r>
       <w:r>
         <w:rPr>
           <w:highlight w:val="lightGray"/>
         </w:rPr>
+        <w:t>include</w:t>
+      </w:r>
+      <w:r>
+        <w:rPr>
+          <w:highlight w:val="lightGray"/>
+        </w:rPr>
+        <w:t>s</w:t>
+      </w:r>
+      <w:r>
+        <w:rPr>
+          <w:highlight w:val="lightGray"/>
+        </w:rPr>
+        <w:t xml:space="preserve"> mass flowing through dry cells as part of the mass balance summary reported </w:t>
+      </w:r>
+      <w:r>
+        <w:rPr>
+          <w:highlight w:val="lightGray"/>
+        </w:rPr>
+        <w:t xml:space="preserve">to </w:t>
+      </w:r>
+      <w:r>
+        <w:rPr>
+          <w:highlight w:val="lightGray"/>
+        </w:rPr>
+        <w:t>the standard output file</w:t>
+      </w:r>
+      <w:r>
         <w:t xml:space="preserve"> </w:t>
       </w:r>
-      <w:r>
+    </w:p>
+    <w:p>
+      <w:pPr>
+        <w:spacing w:after="0" w:line="240" w:lineRule="auto"/>
+        <w:jc w:val="both"/>
         <w:rPr>
           <w:highlight w:val="lightGray"/>
         </w:rPr>
-        <w:t>include</w:t>
-      </w:r>
-      <w:r>
-        <w:rPr>
-          <w:highlight w:val="lightGray"/>
-        </w:rPr>
-        <w:t>s</w:t>
-      </w:r>
-      <w:r>
-        <w:rPr>
-          <w:highlight w:val="lightGray"/>
-        </w:rPr>
-        <w:t xml:space="preserve"> mass flowing through dry cells as part of the mass balance summary reported </w:t>
-      </w:r>
-      <w:r>
-        <w:rPr>
-          <w:highlight w:val="lightGray"/>
-        </w:rPr>
-        <w:t xml:space="preserve">to </w:t>
-      </w:r>
-      <w:r>
-        <w:rPr>
-          <w:highlight w:val="lightGray"/>
-        </w:rPr>
-        <w:t>the standard output file</w:t>
-      </w:r>
-      <w:r>
-        <w:t xml:space="preserve"> </w:t>
-      </w:r>
+      </w:pPr>
+    </w:p>
+    <w:p>
+      <w:pPr>
+        <w:spacing w:after="0" w:line="240" w:lineRule="auto"/>
+        <w:jc w:val="both"/>
+      </w:pPr>
+      <w:ins w:id="52" w:author="Bedekar, Vivek" w:date="2016-05-20T09:23:00Z">
+        <w:r>
+          <w:t xml:space="preserve">Table xx – </w:t>
+        </w:r>
+      </w:ins>
+      <w:ins w:id="53" w:author="Bedekar, Vivek" w:date="2016-05-20T09:25:00Z">
+        <w:r>
+          <w:t>Reserved Unit Numbers for MT3D-USGS Input and Output File</w:t>
+        </w:r>
+      </w:ins>
+      <w:ins w:id="54" w:author="Bedekar, Vivek" w:date="2016-05-20T09:27:00Z">
+        <w:r>
+          <w:t>s</w:t>
+        </w:r>
+      </w:ins>
+      <w:ins w:id="55" w:author="Bedekar, Vivek" w:date="2016-05-20T09:25:00Z">
+        <w:r>
+          <w:t xml:space="preserve"> (</w:t>
+        </w:r>
+      </w:ins>
+      <w:ins w:id="56" w:author="Bedekar, Vivek" w:date="2016-05-20T09:32:00Z">
+        <w:r>
+          <w:t xml:space="preserve">modified </w:t>
+        </w:r>
+      </w:ins>
+      <w:ins w:id="57" w:author="Bedekar, Vivek" w:date="2016-05-20T09:23:00Z">
+        <w:r>
+          <w:t xml:space="preserve">from </w:t>
+        </w:r>
+      </w:ins>
+      <w:ins w:id="58" w:author="Bedekar, Vivek" w:date="2016-05-20T09:24:00Z">
+        <w:r>
+          <w:t>t</w:t>
+        </w:r>
+      </w:ins>
+      <w:ins w:id="59" w:author="Bedekar, Vivek" w:date="2016-05-20T09:23:00Z">
+        <w:r>
+          <w:t xml:space="preserve">able in </w:t>
+        </w:r>
+      </w:ins>
+      <w:ins w:id="60" w:author="Bedekar, Vivek" w:date="2016-05-20T09:24:00Z">
+        <w:r>
+          <w:t>MT3DMS v5.3 Supplemental User’s Guide</w:t>
+        </w:r>
+      </w:ins>
+      <w:ins w:id="61" w:author="Bedekar, Vivek" w:date="2016-05-20T09:25:00Z">
+        <w:r>
+          <w:t>)</w:t>
+        </w:r>
+      </w:ins>
+    </w:p>
+    <w:tbl>
+      <w:tblPr>
+        <w:tblStyle w:val="TableGrid"/>
+        <w:tblW w:w="0" w:type="auto"/>
+        <w:tblLook w:val="04A0" w:firstRow="1" w:lastRow="0" w:firstColumn="1" w:lastColumn="0" w:noHBand="0" w:noVBand="1"/>
+      </w:tblPr>
+      <w:tblGrid>
+        <w:gridCol w:w="5312"/>
+        <w:gridCol w:w="1810"/>
+        <w:gridCol w:w="1734"/>
+      </w:tblGrid>
+      <w:tr>
+        <w:trPr>
+          <w:trHeight w:val="300"/>
+          <w:ins w:id="62" w:author="Bedekar, Vivek" w:date="2016-05-20T09:23:00Z"/>
+        </w:trPr>
+        <w:tc>
+          <w:tcPr>
+            <w:tcW w:w="5312" w:type="dxa"/>
+            <w:noWrap/>
+            <w:hideMark/>
+          </w:tcPr>
+          <w:p>
+            <w:pPr>
+              <w:spacing w:after="0" w:line="240" w:lineRule="auto"/>
+              <w:jc w:val="center"/>
+              <w:rPr>
+                <w:ins w:id="63" w:author="Bedekar, Vivek" w:date="2016-05-20T09:23:00Z"/>
+              </w:rPr>
+              <w:pPrChange w:id="64" w:author="Bedekar, Vivek" w:date="2016-05-20T09:28:00Z">
+                <w:pPr>
+                  <w:spacing w:after="0" w:line="240" w:lineRule="auto"/>
+                  <w:jc w:val="both"/>
+                </w:pPr>
+              </w:pPrChange>
+            </w:pPr>
+            <w:ins w:id="65" w:author="Bedekar, Vivek" w:date="2016-05-20T09:23:00Z">
+              <w:r>
+                <w:t>MT3DMS Input/Output Files</w:t>
+              </w:r>
+            </w:ins>
+          </w:p>
+        </w:tc>
+        <w:tc>
+          <w:tcPr>
+            <w:tcW w:w="1810" w:type="dxa"/>
+            <w:noWrap/>
+            <w:hideMark/>
+          </w:tcPr>
+          <w:p>
+            <w:pPr>
+              <w:spacing w:after="0" w:line="240" w:lineRule="auto"/>
+              <w:jc w:val="center"/>
+              <w:rPr>
+                <w:ins w:id="66" w:author="Bedekar, Vivek" w:date="2016-05-20T09:23:00Z"/>
+              </w:rPr>
+              <w:pPrChange w:id="67" w:author="Bedekar, Vivek" w:date="2016-05-20T09:28:00Z">
+                <w:pPr>
+                  <w:spacing w:after="0" w:line="240" w:lineRule="auto"/>
+                  <w:jc w:val="both"/>
+                </w:pPr>
+              </w:pPrChange>
+            </w:pPr>
+            <w:ins w:id="68" w:author="Bedekar, Vivek" w:date="2016-05-20T09:23:00Z">
+              <w:r>
+                <w:t>File Type</w:t>
+              </w:r>
+            </w:ins>
+          </w:p>
+        </w:tc>
+        <w:tc>
+          <w:tcPr>
+            <w:tcW w:w="1734" w:type="dxa"/>
+            <w:noWrap/>
+            <w:hideMark/>
+          </w:tcPr>
+          <w:p>
+            <w:pPr>
+              <w:spacing w:after="0" w:line="240" w:lineRule="auto"/>
+              <w:jc w:val="center"/>
+              <w:rPr>
+                <w:ins w:id="69" w:author="Bedekar, Vivek" w:date="2016-05-20T09:23:00Z"/>
+              </w:rPr>
+              <w:pPrChange w:id="70" w:author="Bedekar, Vivek" w:date="2016-05-20T09:28:00Z">
+                <w:pPr>
+                  <w:spacing w:after="0" w:line="240" w:lineRule="auto"/>
+                  <w:jc w:val="both"/>
+                </w:pPr>
+              </w:pPrChange>
+            </w:pPr>
+            <w:ins w:id="71" w:author="Bedekar, Vivek" w:date="2016-05-20T09:23:00Z">
+              <w:r>
+                <w:t>R</w:t>
+              </w:r>
+              <w:r>
+                <w:t>eserved Unit</w:t>
+              </w:r>
+            </w:ins>
+          </w:p>
+        </w:tc>
+      </w:tr>
+      <w:tr>
+        <w:trPr>
+          <w:trHeight w:val="300"/>
+          <w:ins w:id="72" w:author="Bedekar, Vivek" w:date="2016-05-20T09:26:00Z"/>
+        </w:trPr>
+        <w:tc>
+          <w:tcPr>
+            <w:tcW w:w="5312" w:type="dxa"/>
+            <w:noWrap/>
+          </w:tcPr>
+          <w:p>
+            <w:pPr>
+              <w:spacing w:after="0" w:line="240" w:lineRule="auto"/>
+              <w:jc w:val="center"/>
+              <w:rPr>
+                <w:ins w:id="73" w:author="Bedekar, Vivek" w:date="2016-05-20T09:26:00Z"/>
+              </w:rPr>
+              <w:pPrChange w:id="74" w:author="Bedekar, Vivek" w:date="2016-05-20T09:28:00Z">
+                <w:pPr>
+                  <w:spacing w:after="0" w:line="240" w:lineRule="auto"/>
+                  <w:jc w:val="both"/>
+                </w:pPr>
+              </w:pPrChange>
+            </w:pPr>
+            <w:ins w:id="75" w:author="Bedekar, Vivek" w:date="2016-05-20T09:26:00Z">
+              <w:r>
+                <w:t>Name File*</w:t>
+              </w:r>
+            </w:ins>
+          </w:p>
+        </w:tc>
+        <w:tc>
+          <w:tcPr>
+            <w:tcW w:w="1810" w:type="dxa"/>
+            <w:noWrap/>
+          </w:tcPr>
+          <w:p>
+            <w:pPr>
+              <w:spacing w:after="0" w:line="240" w:lineRule="auto"/>
+              <w:jc w:val="center"/>
+              <w:rPr>
+                <w:ins w:id="76" w:author="Bedekar, Vivek" w:date="2016-05-20T09:26:00Z"/>
+              </w:rPr>
+              <w:pPrChange w:id="77" w:author="Bedekar, Vivek" w:date="2016-05-20T09:28:00Z">
+                <w:pPr>
+                  <w:spacing w:after="0" w:line="240" w:lineRule="auto"/>
+                  <w:jc w:val="both"/>
+                </w:pPr>
+              </w:pPrChange>
+            </w:pPr>
+            <w:ins w:id="78" w:author="Bedekar, Vivek" w:date="2016-05-20T09:26:00Z">
+              <w:r>
+                <w:t>---</w:t>
+              </w:r>
+            </w:ins>
+          </w:p>
+        </w:tc>
+        <w:tc>
+          <w:tcPr>
+            <w:tcW w:w="1734" w:type="dxa"/>
+            <w:noWrap/>
+          </w:tcPr>
+          <w:p>
+            <w:pPr>
+              <w:spacing w:after="0" w:line="240" w:lineRule="auto"/>
+              <w:jc w:val="center"/>
+              <w:rPr>
+                <w:ins w:id="79" w:author="Bedekar, Vivek" w:date="2016-05-20T09:26:00Z"/>
+              </w:rPr>
+              <w:pPrChange w:id="80" w:author="Bedekar, Vivek" w:date="2016-05-20T09:28:00Z">
+                <w:pPr>
+                  <w:spacing w:after="0" w:line="240" w:lineRule="auto"/>
+                  <w:jc w:val="both"/>
+                </w:pPr>
+              </w:pPrChange>
+            </w:pPr>
+            <w:ins w:id="81" w:author="Bedekar, Vivek" w:date="2016-05-20T09:26:00Z">
+              <w:r>
+                <w:t>99</w:t>
+              </w:r>
+            </w:ins>
+          </w:p>
+        </w:tc>
+      </w:tr>
+      <w:tr>
+        <w:trPr>
+          <w:trHeight w:val="300"/>
+          <w:ins w:id="82" w:author="Bedekar, Vivek" w:date="2016-05-20T09:23:00Z"/>
+        </w:trPr>
+        <w:tc>
+          <w:tcPr>
+            <w:tcW w:w="8856" w:type="dxa"/>
+            <w:gridSpan w:val="3"/>
+            <w:noWrap/>
+            <w:hideMark/>
+          </w:tcPr>
+          <w:p>
+            <w:pPr>
+              <w:spacing w:after="0" w:line="240" w:lineRule="auto"/>
+              <w:jc w:val="center"/>
+              <w:rPr>
+                <w:ins w:id="83" w:author="Bedekar, Vivek" w:date="2016-05-20T09:23:00Z"/>
+              </w:rPr>
+            </w:pPr>
+            <w:ins w:id="84" w:author="Bedekar, Vivek" w:date="2016-05-20T09:23:00Z">
+              <w:r>
+                <w:t>Package Options</w:t>
+              </w:r>
+            </w:ins>
+          </w:p>
+        </w:tc>
+      </w:tr>
+      <w:tr>
+        <w:trPr>
+          <w:trHeight w:val="300"/>
+          <w:ins w:id="85" w:author="Bedekar, Vivek" w:date="2016-05-20T09:23:00Z"/>
+        </w:trPr>
+        <w:tc>
+          <w:tcPr>
+            <w:tcW w:w="5312" w:type="dxa"/>
+            <w:noWrap/>
+            <w:hideMark/>
+          </w:tcPr>
+          <w:p>
+            <w:pPr>
+              <w:spacing w:after="0" w:line="240" w:lineRule="auto"/>
+              <w:jc w:val="center"/>
+              <w:rPr>
+                <w:ins w:id="86" w:author="Bedekar, Vivek" w:date="2016-05-20T09:23:00Z"/>
+              </w:rPr>
+              <w:pPrChange w:id="87" w:author="Bedekar, Vivek" w:date="2016-05-20T09:28:00Z">
+                <w:pPr>
+                  <w:spacing w:after="0" w:line="240" w:lineRule="auto"/>
+                  <w:jc w:val="both"/>
+                </w:pPr>
+              </w:pPrChange>
+            </w:pPr>
+            <w:ins w:id="88" w:author="Bedekar, Vivek" w:date="2016-05-20T09:23:00Z">
+              <w:r>
+                <w:t>Basic Transport*</w:t>
+              </w:r>
+            </w:ins>
+          </w:p>
+        </w:tc>
+        <w:tc>
+          <w:tcPr>
+            <w:tcW w:w="1810" w:type="dxa"/>
+            <w:noWrap/>
+            <w:hideMark/>
+          </w:tcPr>
+          <w:p>
+            <w:pPr>
+              <w:spacing w:after="0" w:line="240" w:lineRule="auto"/>
+              <w:jc w:val="center"/>
+              <w:rPr>
+                <w:ins w:id="89" w:author="Bedekar, Vivek" w:date="2016-05-20T09:23:00Z"/>
+              </w:rPr>
+              <w:pPrChange w:id="90" w:author="Bedekar, Vivek" w:date="2016-05-20T09:28:00Z">
+                <w:pPr>
+                  <w:spacing w:after="0" w:line="240" w:lineRule="auto"/>
+                  <w:jc w:val="both"/>
+                </w:pPr>
+              </w:pPrChange>
+            </w:pPr>
+            <w:ins w:id="91" w:author="Bedekar, Vivek" w:date="2016-05-20T09:23:00Z">
+              <w:r>
+                <w:t>BTN</w:t>
+              </w:r>
+            </w:ins>
+          </w:p>
+        </w:tc>
+        <w:tc>
+          <w:tcPr>
+            <w:tcW w:w="1734" w:type="dxa"/>
+            <w:noWrap/>
+            <w:hideMark/>
+          </w:tcPr>
+          <w:p>
+            <w:pPr>
+              <w:spacing w:after="0" w:line="240" w:lineRule="auto"/>
+              <w:jc w:val="center"/>
+              <w:rPr>
+                <w:ins w:id="92" w:author="Bedekar, Vivek" w:date="2016-05-20T09:23:00Z"/>
+              </w:rPr>
+              <w:pPrChange w:id="93" w:author="Bedekar, Vivek" w:date="2016-05-20T09:28:00Z">
+                <w:pPr>
+                  <w:spacing w:after="0" w:line="240" w:lineRule="auto"/>
+                  <w:jc w:val="both"/>
+                </w:pPr>
+              </w:pPrChange>
+            </w:pPr>
+            <w:ins w:id="94" w:author="Bedekar, Vivek" w:date="2016-05-20T09:23:00Z">
+              <w:r>
+                <w:t>1</w:t>
+              </w:r>
+            </w:ins>
+          </w:p>
+        </w:tc>
+      </w:tr>
+      <w:tr>
+        <w:trPr>
+          <w:trHeight w:val="300"/>
+          <w:ins w:id="95" w:author="Bedekar, Vivek" w:date="2016-05-20T09:23:00Z"/>
+        </w:trPr>
+        <w:tc>
+          <w:tcPr>
+            <w:tcW w:w="5312" w:type="dxa"/>
+            <w:noWrap/>
+            <w:hideMark/>
+          </w:tcPr>
+          <w:p>
+            <w:pPr>
+              <w:spacing w:after="0" w:line="240" w:lineRule="auto"/>
+              <w:jc w:val="center"/>
+              <w:rPr>
+                <w:ins w:id="96" w:author="Bedekar, Vivek" w:date="2016-05-20T09:23:00Z"/>
+              </w:rPr>
+              <w:pPrChange w:id="97" w:author="Bedekar, Vivek" w:date="2016-05-20T09:28:00Z">
+                <w:pPr>
+                  <w:spacing w:after="0" w:line="240" w:lineRule="auto"/>
+                  <w:jc w:val="both"/>
+                </w:pPr>
+              </w:pPrChange>
+            </w:pPr>
+            <w:ins w:id="98" w:author="Bedekar, Vivek" w:date="2016-05-20T09:23:00Z">
+              <w:r>
+                <w:t>Flow-Transport Link*</w:t>
+              </w:r>
+            </w:ins>
+          </w:p>
+        </w:tc>
+        <w:tc>
+          <w:tcPr>
+            <w:tcW w:w="1810" w:type="dxa"/>
+            <w:noWrap/>
+            <w:hideMark/>
+          </w:tcPr>
+          <w:p>
+            <w:pPr>
+              <w:spacing w:after="0" w:line="240" w:lineRule="auto"/>
+              <w:jc w:val="center"/>
+              <w:rPr>
+                <w:ins w:id="99" w:author="Bedekar, Vivek" w:date="2016-05-20T09:23:00Z"/>
+              </w:rPr>
+              <w:pPrChange w:id="100" w:author="Bedekar, Vivek" w:date="2016-05-20T09:28:00Z">
+                <w:pPr>
+                  <w:spacing w:after="0" w:line="240" w:lineRule="auto"/>
+                  <w:jc w:val="both"/>
+                </w:pPr>
+              </w:pPrChange>
+            </w:pPr>
+            <w:ins w:id="101" w:author="Bedekar, Vivek" w:date="2016-05-20T09:23:00Z">
+              <w:r>
+                <w:t>FTL</w:t>
+              </w:r>
+            </w:ins>
+          </w:p>
+        </w:tc>
+        <w:tc>
+          <w:tcPr>
+            <w:tcW w:w="1734" w:type="dxa"/>
+            <w:noWrap/>
+            <w:hideMark/>
+          </w:tcPr>
+          <w:p>
+            <w:pPr>
+              <w:spacing w:after="0" w:line="240" w:lineRule="auto"/>
+              <w:jc w:val="center"/>
+              <w:rPr>
+                <w:ins w:id="102" w:author="Bedekar, Vivek" w:date="2016-05-20T09:23:00Z"/>
+              </w:rPr>
+              <w:pPrChange w:id="103" w:author="Bedekar, Vivek" w:date="2016-05-20T09:28:00Z">
+                <w:pPr>
+                  <w:spacing w:after="0" w:line="240" w:lineRule="auto"/>
+                  <w:jc w:val="both"/>
+                </w:pPr>
+              </w:pPrChange>
+            </w:pPr>
+            <w:ins w:id="104" w:author="Bedekar, Vivek" w:date="2016-05-20T09:23:00Z">
+              <w:r>
+                <w:t>10</w:t>
+              </w:r>
+            </w:ins>
+          </w:p>
+        </w:tc>
+      </w:tr>
+      <w:tr>
+        <w:trPr>
+          <w:trHeight w:val="300"/>
+          <w:ins w:id="105" w:author="Bedekar, Vivek" w:date="2016-05-20T09:23:00Z"/>
+        </w:trPr>
+        <w:tc>
+          <w:tcPr>
+            <w:tcW w:w="5312" w:type="dxa"/>
+            <w:noWrap/>
+            <w:hideMark/>
+          </w:tcPr>
+          <w:p>
+            <w:pPr>
+              <w:spacing w:after="0" w:line="240" w:lineRule="auto"/>
+              <w:jc w:val="center"/>
+              <w:rPr>
+                <w:ins w:id="106" w:author="Bedekar, Vivek" w:date="2016-05-20T09:23:00Z"/>
+              </w:rPr>
+              <w:pPrChange w:id="107" w:author="Bedekar, Vivek" w:date="2016-05-20T09:28:00Z">
+                <w:pPr>
+                  <w:spacing w:after="0" w:line="240" w:lineRule="auto"/>
+                  <w:jc w:val="both"/>
+                </w:pPr>
+              </w:pPrChange>
+            </w:pPr>
+            <w:ins w:id="108" w:author="Bedekar, Vivek" w:date="2016-05-20T09:23:00Z">
+              <w:r>
+                <w:t>Advection</w:t>
+              </w:r>
+            </w:ins>
+          </w:p>
+        </w:tc>
+        <w:tc>
+          <w:tcPr>
+            <w:tcW w:w="1810" w:type="dxa"/>
+            <w:noWrap/>
+            <w:hideMark/>
+          </w:tcPr>
+          <w:p>
+            <w:pPr>
+              <w:spacing w:after="0" w:line="240" w:lineRule="auto"/>
+              <w:jc w:val="center"/>
+              <w:rPr>
+                <w:ins w:id="109" w:author="Bedekar, Vivek" w:date="2016-05-20T09:23:00Z"/>
+              </w:rPr>
+              <w:pPrChange w:id="110" w:author="Bedekar, Vivek" w:date="2016-05-20T09:28:00Z">
+                <w:pPr>
+                  <w:spacing w:after="0" w:line="240" w:lineRule="auto"/>
+                  <w:jc w:val="both"/>
+                </w:pPr>
+              </w:pPrChange>
+            </w:pPr>
+            <w:ins w:id="111" w:author="Bedekar, Vivek" w:date="2016-05-20T09:23:00Z">
+              <w:r>
+                <w:t>ADV</w:t>
+              </w:r>
+            </w:ins>
+          </w:p>
+        </w:tc>
+        <w:tc>
+          <w:tcPr>
+            <w:tcW w:w="1734" w:type="dxa"/>
+            <w:noWrap/>
+            <w:hideMark/>
+          </w:tcPr>
+          <w:p>
+            <w:pPr>
+              <w:spacing w:after="0" w:line="240" w:lineRule="auto"/>
+              <w:jc w:val="center"/>
+              <w:rPr>
+                <w:ins w:id="112" w:author="Bedekar, Vivek" w:date="2016-05-20T09:23:00Z"/>
+              </w:rPr>
+              <w:pPrChange w:id="113" w:author="Bedekar, Vivek" w:date="2016-05-20T09:28:00Z">
+                <w:pPr>
+                  <w:spacing w:after="0" w:line="240" w:lineRule="auto"/>
+                  <w:jc w:val="both"/>
+                </w:pPr>
+              </w:pPrChange>
+            </w:pPr>
+            <w:ins w:id="114" w:author="Bedekar, Vivek" w:date="2016-05-20T09:23:00Z">
+              <w:r>
+                <w:t>2</w:t>
+              </w:r>
+            </w:ins>
+          </w:p>
+        </w:tc>
+      </w:tr>
+      <w:tr>
+        <w:trPr>
+          <w:trHeight w:val="300"/>
+          <w:ins w:id="115" w:author="Bedekar, Vivek" w:date="2016-05-20T09:23:00Z"/>
+        </w:trPr>
+        <w:tc>
+          <w:tcPr>
+            <w:tcW w:w="5312" w:type="dxa"/>
+            <w:noWrap/>
+            <w:hideMark/>
+          </w:tcPr>
+          <w:p>
+            <w:pPr>
+              <w:spacing w:after="0" w:line="240" w:lineRule="auto"/>
+              <w:jc w:val="center"/>
+              <w:rPr>
+                <w:ins w:id="116" w:author="Bedekar, Vivek" w:date="2016-05-20T09:23:00Z"/>
+              </w:rPr>
+              <w:pPrChange w:id="117" w:author="Bedekar, Vivek" w:date="2016-05-20T09:28:00Z">
+                <w:pPr>
+                  <w:spacing w:after="0" w:line="240" w:lineRule="auto"/>
+                  <w:jc w:val="both"/>
+                </w:pPr>
+              </w:pPrChange>
+            </w:pPr>
+            <w:ins w:id="118" w:author="Bedekar, Vivek" w:date="2016-05-20T09:23:00Z">
+              <w:r>
+                <w:t>Dispersion</w:t>
+              </w:r>
+            </w:ins>
+          </w:p>
+        </w:tc>
+        <w:tc>
+          <w:tcPr>
+            <w:tcW w:w="1810" w:type="dxa"/>
+            <w:noWrap/>
+            <w:hideMark/>
+          </w:tcPr>
+          <w:p>
+            <w:pPr>
+              <w:spacing w:after="0" w:line="240" w:lineRule="auto"/>
+              <w:jc w:val="center"/>
+              <w:rPr>
+                <w:ins w:id="119" w:author="Bedekar, Vivek" w:date="2016-05-20T09:23:00Z"/>
+              </w:rPr>
+              <w:pPrChange w:id="120" w:author="Bedekar, Vivek" w:date="2016-05-20T09:28:00Z">
+                <w:pPr>
+                  <w:spacing w:after="0" w:line="240" w:lineRule="auto"/>
+                  <w:jc w:val="both"/>
+                </w:pPr>
+              </w:pPrChange>
+            </w:pPr>
+            <w:ins w:id="121" w:author="Bedekar, Vivek" w:date="2016-05-20T09:23:00Z">
+              <w:r>
+                <w:t>DSP</w:t>
+              </w:r>
+            </w:ins>
+          </w:p>
+        </w:tc>
+        <w:tc>
+          <w:tcPr>
+            <w:tcW w:w="1734" w:type="dxa"/>
+            <w:noWrap/>
+            <w:hideMark/>
+          </w:tcPr>
+          <w:p>
+            <w:pPr>
+              <w:spacing w:after="0" w:line="240" w:lineRule="auto"/>
+              <w:jc w:val="center"/>
+              <w:rPr>
+                <w:ins w:id="122" w:author="Bedekar, Vivek" w:date="2016-05-20T09:23:00Z"/>
+              </w:rPr>
+              <w:pPrChange w:id="123" w:author="Bedekar, Vivek" w:date="2016-05-20T09:28:00Z">
+                <w:pPr>
+                  <w:spacing w:after="0" w:line="240" w:lineRule="auto"/>
+                  <w:jc w:val="both"/>
+                </w:pPr>
+              </w:pPrChange>
+            </w:pPr>
+            <w:ins w:id="124" w:author="Bedekar, Vivek" w:date="2016-05-20T09:23:00Z">
+              <w:r>
+                <w:t>3</w:t>
+              </w:r>
+            </w:ins>
+          </w:p>
+        </w:tc>
+      </w:tr>
+      <w:tr>
+        <w:trPr>
+          <w:trHeight w:val="300"/>
+          <w:ins w:id="125" w:author="Bedekar, Vivek" w:date="2016-05-20T09:23:00Z"/>
+        </w:trPr>
+        <w:tc>
+          <w:tcPr>
+            <w:tcW w:w="5312" w:type="dxa"/>
+            <w:noWrap/>
+            <w:hideMark/>
+          </w:tcPr>
+          <w:p>
+            <w:pPr>
+              <w:spacing w:after="0" w:line="240" w:lineRule="auto"/>
+              <w:jc w:val="center"/>
+              <w:rPr>
+                <w:ins w:id="126" w:author="Bedekar, Vivek" w:date="2016-05-20T09:23:00Z"/>
+              </w:rPr>
+              <w:pPrChange w:id="127" w:author="Bedekar, Vivek" w:date="2016-05-20T09:28:00Z">
+                <w:pPr>
+                  <w:spacing w:after="0" w:line="240" w:lineRule="auto"/>
+                  <w:jc w:val="both"/>
+                </w:pPr>
+              </w:pPrChange>
+            </w:pPr>
+            <w:ins w:id="128" w:author="Bedekar, Vivek" w:date="2016-05-20T09:23:00Z">
+              <w:r>
+                <w:t>Sink/Source Mixing</w:t>
+              </w:r>
+            </w:ins>
+          </w:p>
+        </w:tc>
+        <w:tc>
+          <w:tcPr>
+            <w:tcW w:w="1810" w:type="dxa"/>
+            <w:noWrap/>
+            <w:hideMark/>
+          </w:tcPr>
+          <w:p>
+            <w:pPr>
+              <w:spacing w:after="0" w:line="240" w:lineRule="auto"/>
+              <w:jc w:val="center"/>
+              <w:rPr>
+                <w:ins w:id="129" w:author="Bedekar, Vivek" w:date="2016-05-20T09:23:00Z"/>
+              </w:rPr>
+              <w:pPrChange w:id="130" w:author="Bedekar, Vivek" w:date="2016-05-20T09:28:00Z">
+                <w:pPr>
+                  <w:spacing w:after="0" w:line="240" w:lineRule="auto"/>
+                  <w:jc w:val="both"/>
+                </w:pPr>
+              </w:pPrChange>
+            </w:pPr>
+            <w:ins w:id="131" w:author="Bedekar, Vivek" w:date="2016-05-20T09:23:00Z">
+              <w:r>
+                <w:t>SSM</w:t>
+              </w:r>
+            </w:ins>
+          </w:p>
+        </w:tc>
+        <w:tc>
+          <w:tcPr>
+            <w:tcW w:w="1734" w:type="dxa"/>
+            <w:noWrap/>
+            <w:hideMark/>
+          </w:tcPr>
+          <w:p>
+            <w:pPr>
+              <w:spacing w:after="0" w:line="240" w:lineRule="auto"/>
+              <w:jc w:val="center"/>
+              <w:rPr>
+                <w:ins w:id="132" w:author="Bedekar, Vivek" w:date="2016-05-20T09:23:00Z"/>
+              </w:rPr>
+              <w:pPrChange w:id="133" w:author="Bedekar, Vivek" w:date="2016-05-20T09:28:00Z">
+                <w:pPr>
+                  <w:spacing w:after="0" w:line="240" w:lineRule="auto"/>
+                  <w:jc w:val="both"/>
+                </w:pPr>
+              </w:pPrChange>
+            </w:pPr>
+            <w:ins w:id="134" w:author="Bedekar, Vivek" w:date="2016-05-20T09:23:00Z">
+              <w:r>
+                <w:t>4</w:t>
+              </w:r>
+            </w:ins>
+          </w:p>
+        </w:tc>
+      </w:tr>
+      <w:tr>
+        <w:trPr>
+          <w:trHeight w:val="300"/>
+          <w:ins w:id="135" w:author="Bedekar, Vivek" w:date="2016-05-20T09:31:00Z"/>
+        </w:trPr>
+        <w:tc>
+          <w:tcPr>
+            <w:tcW w:w="5312" w:type="dxa"/>
+            <w:noWrap/>
+          </w:tcPr>
+          <w:p>
+            <w:pPr>
+              <w:spacing w:after="0" w:line="240" w:lineRule="auto"/>
+              <w:jc w:val="center"/>
+              <w:rPr>
+                <w:ins w:id="136" w:author="Bedekar, Vivek" w:date="2016-05-20T09:31:00Z"/>
+              </w:rPr>
+            </w:pPr>
+            <w:ins w:id="137" w:author="Bedekar, Vivek" w:date="2016-05-20T09:31:00Z">
+              <w:r>
+                <w:t>Conta</w:t>
+              </w:r>
+            </w:ins>
+            <w:ins w:id="138" w:author="Bedekar, Vivek" w:date="2016-05-20T09:32:00Z">
+              <w:r>
+                <w:t>m</w:t>
+              </w:r>
+            </w:ins>
+            <w:ins w:id="139" w:author="Bedekar, Vivek" w:date="2016-05-20T09:31:00Z">
+              <w:r>
+                <w:t>inant Treatment System</w:t>
+              </w:r>
+            </w:ins>
+          </w:p>
+        </w:tc>
+        <w:tc>
+          <w:tcPr>
+            <w:tcW w:w="1810" w:type="dxa"/>
+            <w:noWrap/>
+          </w:tcPr>
+          <w:p>
+            <w:pPr>
+              <w:spacing w:after="0" w:line="240" w:lineRule="auto"/>
+              <w:jc w:val="center"/>
+              <w:rPr>
+                <w:ins w:id="140" w:author="Bedekar, Vivek" w:date="2016-05-20T09:31:00Z"/>
+              </w:rPr>
+            </w:pPr>
+            <w:ins w:id="141" w:author="Bedekar, Vivek" w:date="2016-05-20T09:32:00Z">
+              <w:r>
+                <w:t>CTS</w:t>
+              </w:r>
+            </w:ins>
+          </w:p>
+        </w:tc>
+        <w:tc>
+          <w:tcPr>
+            <w:tcW w:w="1734" w:type="dxa"/>
+            <w:noWrap/>
+          </w:tcPr>
+          <w:p>
+            <w:pPr>
+              <w:spacing w:after="0" w:line="240" w:lineRule="auto"/>
+              <w:jc w:val="center"/>
+              <w:rPr>
+                <w:ins w:id="142" w:author="Bedekar, Vivek" w:date="2016-05-20T09:31:00Z"/>
+              </w:rPr>
+            </w:pPr>
+            <w:ins w:id="143" w:author="Bedekar, Vivek" w:date="2016-05-20T09:32:00Z">
+              <w:r>
+                <w:t>6</w:t>
+              </w:r>
+            </w:ins>
+          </w:p>
+        </w:tc>
+      </w:tr>
+      <w:tr>
+        <w:trPr>
+          <w:trHeight w:val="300"/>
+          <w:ins w:id="144" w:author="Bedekar, Vivek" w:date="2016-05-20T09:32:00Z"/>
+        </w:trPr>
+        <w:tc>
+          <w:tcPr>
+            <w:tcW w:w="5312" w:type="dxa"/>
+            <w:noWrap/>
+          </w:tcPr>
+          <w:p>
+            <w:pPr>
+              <w:spacing w:after="0" w:line="240" w:lineRule="auto"/>
+              <w:jc w:val="center"/>
+              <w:rPr>
+                <w:ins w:id="145" w:author="Bedekar, Vivek" w:date="2016-05-20T09:32:00Z"/>
+              </w:rPr>
+            </w:pPr>
+            <w:ins w:id="146" w:author="Bedekar, Vivek" w:date="2016-05-20T09:32:00Z">
+              <w:r>
+                <w:t>Unsaturated-Zone Transport</w:t>
+              </w:r>
+            </w:ins>
+          </w:p>
+        </w:tc>
+        <w:tc>
+          <w:tcPr>
+            <w:tcW w:w="1810" w:type="dxa"/>
+            <w:noWrap/>
+          </w:tcPr>
+          <w:p>
+            <w:pPr>
+              <w:spacing w:after="0" w:line="240" w:lineRule="auto"/>
+              <w:jc w:val="center"/>
+              <w:rPr>
+                <w:ins w:id="147" w:author="Bedekar, Vivek" w:date="2016-05-20T09:32:00Z"/>
+              </w:rPr>
+            </w:pPr>
+            <w:ins w:id="148" w:author="Bedekar, Vivek" w:date="2016-05-20T09:32:00Z">
+              <w:r>
+                <w:t>UZT</w:t>
+              </w:r>
+            </w:ins>
+          </w:p>
+        </w:tc>
+        <w:tc>
+          <w:tcPr>
+            <w:tcW w:w="1734" w:type="dxa"/>
+            <w:noWrap/>
+          </w:tcPr>
+          <w:p>
+            <w:pPr>
+              <w:spacing w:after="0" w:line="240" w:lineRule="auto"/>
+              <w:jc w:val="center"/>
+              <w:rPr>
+                <w:ins w:id="149" w:author="Bedekar, Vivek" w:date="2016-05-20T09:32:00Z"/>
+              </w:rPr>
+            </w:pPr>
+            <w:ins w:id="150" w:author="Bedekar, Vivek" w:date="2016-05-20T09:32:00Z">
+              <w:r>
+                <w:t>7</w:t>
+              </w:r>
+            </w:ins>
+          </w:p>
+        </w:tc>
+      </w:tr>
+      <w:tr>
+        <w:trPr>
+          <w:trHeight w:val="300"/>
+          <w:ins w:id="151" w:author="Bedekar, Vivek" w:date="2016-05-20T09:23:00Z"/>
+        </w:trPr>
+        <w:tc>
+          <w:tcPr>
+            <w:tcW w:w="5312" w:type="dxa"/>
+            <w:noWrap/>
+            <w:hideMark/>
+          </w:tcPr>
+          <w:p>
+            <w:pPr>
+              <w:spacing w:after="0" w:line="240" w:lineRule="auto"/>
+              <w:jc w:val="center"/>
+              <w:rPr>
+                <w:ins w:id="152" w:author="Bedekar, Vivek" w:date="2016-05-20T09:23:00Z"/>
+              </w:rPr>
+              <w:pPrChange w:id="153" w:author="Bedekar, Vivek" w:date="2016-05-20T09:28:00Z">
+                <w:pPr>
+                  <w:spacing w:after="0" w:line="240" w:lineRule="auto"/>
+                  <w:jc w:val="both"/>
+                </w:pPr>
+              </w:pPrChange>
+            </w:pPr>
+            <w:ins w:id="154" w:author="Bedekar, Vivek" w:date="2016-05-20T09:23:00Z">
+              <w:r>
+                <w:t>Reaction</w:t>
+              </w:r>
+            </w:ins>
+          </w:p>
+        </w:tc>
+        <w:tc>
+          <w:tcPr>
+            <w:tcW w:w="1810" w:type="dxa"/>
+            <w:noWrap/>
+            <w:hideMark/>
+          </w:tcPr>
+          <w:p>
+            <w:pPr>
+              <w:spacing w:after="0" w:line="240" w:lineRule="auto"/>
+              <w:jc w:val="center"/>
+              <w:rPr>
+                <w:ins w:id="155" w:author="Bedekar, Vivek" w:date="2016-05-20T09:23:00Z"/>
+              </w:rPr>
+              <w:pPrChange w:id="156" w:author="Bedekar, Vivek" w:date="2016-05-20T09:28:00Z">
+                <w:pPr>
+                  <w:spacing w:after="0" w:line="240" w:lineRule="auto"/>
+                  <w:jc w:val="both"/>
+                </w:pPr>
+              </w:pPrChange>
+            </w:pPr>
+            <w:ins w:id="157" w:author="Bedekar, Vivek" w:date="2016-05-20T09:23:00Z">
+              <w:r>
+                <w:t>RCT</w:t>
+              </w:r>
+            </w:ins>
+          </w:p>
+        </w:tc>
+        <w:tc>
+          <w:tcPr>
+            <w:tcW w:w="1734" w:type="dxa"/>
+            <w:noWrap/>
+            <w:hideMark/>
+          </w:tcPr>
+          <w:p>
+            <w:pPr>
+              <w:spacing w:after="0" w:line="240" w:lineRule="auto"/>
+              <w:jc w:val="center"/>
+              <w:rPr>
+                <w:ins w:id="158" w:author="Bedekar, Vivek" w:date="2016-05-20T09:23:00Z"/>
+              </w:rPr>
+              <w:pPrChange w:id="159" w:author="Bedekar, Vivek" w:date="2016-05-20T09:28:00Z">
+                <w:pPr>
+                  <w:spacing w:after="0" w:line="240" w:lineRule="auto"/>
+                  <w:jc w:val="both"/>
+                </w:pPr>
+              </w:pPrChange>
+            </w:pPr>
+            <w:ins w:id="160" w:author="Bedekar, Vivek" w:date="2016-05-20T09:23:00Z">
+              <w:r>
+                <w:t>8</w:t>
+              </w:r>
+            </w:ins>
+          </w:p>
+        </w:tc>
+      </w:tr>
+      <w:tr>
+        <w:trPr>
+          <w:trHeight w:val="300"/>
+          <w:ins w:id="161" w:author="Bedekar, Vivek" w:date="2016-05-20T09:23:00Z"/>
+        </w:trPr>
+        <w:tc>
+          <w:tcPr>
+            <w:tcW w:w="5312" w:type="dxa"/>
+            <w:noWrap/>
+            <w:hideMark/>
+          </w:tcPr>
+          <w:p>
+            <w:pPr>
+              <w:spacing w:after="0" w:line="240" w:lineRule="auto"/>
+              <w:jc w:val="center"/>
+              <w:rPr>
+                <w:ins w:id="162" w:author="Bedekar, Vivek" w:date="2016-05-20T09:23:00Z"/>
+              </w:rPr>
+              <w:pPrChange w:id="163" w:author="Bedekar, Vivek" w:date="2016-05-20T09:28:00Z">
+                <w:pPr>
+                  <w:spacing w:after="0" w:line="240" w:lineRule="auto"/>
+                  <w:jc w:val="both"/>
+                </w:pPr>
+              </w:pPrChange>
+            </w:pPr>
+            <w:ins w:id="164" w:author="Bedekar, Vivek" w:date="2016-05-20T09:23:00Z">
+              <w:r>
+                <w:t>Generalized Conjugate Gradient</w:t>
+              </w:r>
+            </w:ins>
+          </w:p>
+        </w:tc>
+        <w:tc>
+          <w:tcPr>
+            <w:tcW w:w="1810" w:type="dxa"/>
+            <w:noWrap/>
+            <w:hideMark/>
+          </w:tcPr>
+          <w:p>
+            <w:pPr>
+              <w:spacing w:after="0" w:line="240" w:lineRule="auto"/>
+              <w:jc w:val="center"/>
+              <w:rPr>
+                <w:ins w:id="165" w:author="Bedekar, Vivek" w:date="2016-05-20T09:23:00Z"/>
+              </w:rPr>
+              <w:pPrChange w:id="166" w:author="Bedekar, Vivek" w:date="2016-05-20T09:28:00Z">
+                <w:pPr>
+                  <w:spacing w:after="0" w:line="240" w:lineRule="auto"/>
+                  <w:jc w:val="both"/>
+                </w:pPr>
+              </w:pPrChange>
+            </w:pPr>
+            <w:ins w:id="167" w:author="Bedekar, Vivek" w:date="2016-05-20T09:23:00Z">
+              <w:r>
+                <w:t>GCG</w:t>
+              </w:r>
+            </w:ins>
+          </w:p>
+        </w:tc>
+        <w:tc>
+          <w:tcPr>
+            <w:tcW w:w="1734" w:type="dxa"/>
+            <w:noWrap/>
+            <w:hideMark/>
+          </w:tcPr>
+          <w:p>
+            <w:pPr>
+              <w:spacing w:after="0" w:line="240" w:lineRule="auto"/>
+              <w:jc w:val="center"/>
+              <w:rPr>
+                <w:ins w:id="168" w:author="Bedekar, Vivek" w:date="2016-05-20T09:23:00Z"/>
+              </w:rPr>
+              <w:pPrChange w:id="169" w:author="Bedekar, Vivek" w:date="2016-05-20T09:28:00Z">
+                <w:pPr>
+                  <w:spacing w:after="0" w:line="240" w:lineRule="auto"/>
+                  <w:jc w:val="both"/>
+                </w:pPr>
+              </w:pPrChange>
+            </w:pPr>
+            <w:ins w:id="170" w:author="Bedekar, Vivek" w:date="2016-05-20T09:23:00Z">
+              <w:r>
+                <w:t>9</w:t>
+              </w:r>
+            </w:ins>
+          </w:p>
+        </w:tc>
+      </w:tr>
+      <w:tr>
+        <w:trPr>
+          <w:trHeight w:val="300"/>
+          <w:ins w:id="171" w:author="Bedekar, Vivek" w:date="2016-05-20T09:23:00Z"/>
+        </w:trPr>
+        <w:tc>
+          <w:tcPr>
+            <w:tcW w:w="5312" w:type="dxa"/>
+            <w:noWrap/>
+            <w:hideMark/>
+          </w:tcPr>
+          <w:p>
+            <w:pPr>
+              <w:spacing w:after="0" w:line="240" w:lineRule="auto"/>
+              <w:jc w:val="center"/>
+              <w:rPr>
+                <w:ins w:id="172" w:author="Bedekar, Vivek" w:date="2016-05-20T09:23:00Z"/>
+              </w:rPr>
+              <w:pPrChange w:id="173" w:author="Bedekar, Vivek" w:date="2016-05-20T09:28:00Z">
+                <w:pPr>
+                  <w:spacing w:after="0" w:line="240" w:lineRule="auto"/>
+                  <w:jc w:val="both"/>
+                </w:pPr>
+              </w:pPrChange>
+            </w:pPr>
+            <w:ins w:id="174" w:author="Bedekar, Vivek" w:date="2016-05-20T09:23:00Z">
+              <w:r>
+                <w:t>Transport Observation</w:t>
+              </w:r>
+            </w:ins>
+          </w:p>
+        </w:tc>
+        <w:tc>
+          <w:tcPr>
+            <w:tcW w:w="1810" w:type="dxa"/>
+            <w:noWrap/>
+            <w:hideMark/>
+          </w:tcPr>
+          <w:p>
+            <w:pPr>
+              <w:spacing w:after="0" w:line="240" w:lineRule="auto"/>
+              <w:jc w:val="center"/>
+              <w:rPr>
+                <w:ins w:id="175" w:author="Bedekar, Vivek" w:date="2016-05-20T09:23:00Z"/>
+              </w:rPr>
+              <w:pPrChange w:id="176" w:author="Bedekar, Vivek" w:date="2016-05-20T09:28:00Z">
+                <w:pPr>
+                  <w:spacing w:after="0" w:line="240" w:lineRule="auto"/>
+                  <w:jc w:val="both"/>
+                </w:pPr>
+              </w:pPrChange>
+            </w:pPr>
+            <w:ins w:id="177" w:author="Bedekar, Vivek" w:date="2016-05-20T09:23:00Z">
+              <w:r>
+                <w:t>TOB</w:t>
+              </w:r>
+            </w:ins>
+          </w:p>
+        </w:tc>
+        <w:tc>
+          <w:tcPr>
+            <w:tcW w:w="1734" w:type="dxa"/>
+            <w:noWrap/>
+            <w:hideMark/>
+          </w:tcPr>
+          <w:p>
+            <w:pPr>
+              <w:spacing w:after="0" w:line="240" w:lineRule="auto"/>
+              <w:jc w:val="center"/>
+              <w:rPr>
+                <w:ins w:id="178" w:author="Bedekar, Vivek" w:date="2016-05-20T09:23:00Z"/>
+              </w:rPr>
+              <w:pPrChange w:id="179" w:author="Bedekar, Vivek" w:date="2016-05-20T09:28:00Z">
+                <w:pPr>
+                  <w:spacing w:after="0" w:line="240" w:lineRule="auto"/>
+                  <w:jc w:val="both"/>
+                </w:pPr>
+              </w:pPrChange>
+            </w:pPr>
+            <w:ins w:id="180" w:author="Bedekar, Vivek" w:date="2016-05-20T09:32:00Z">
+              <w:r>
+                <w:t>12</w:t>
+              </w:r>
+            </w:ins>
+          </w:p>
+        </w:tc>
+      </w:tr>
+      <w:tr>
+        <w:trPr>
+          <w:trHeight w:val="300"/>
+          <w:ins w:id="181" w:author="Bedekar, Vivek" w:date="2016-05-20T09:23:00Z"/>
+        </w:trPr>
+        <w:tc>
+          <w:tcPr>
+            <w:tcW w:w="5312" w:type="dxa"/>
+            <w:noWrap/>
+            <w:hideMark/>
+          </w:tcPr>
+          <w:p>
+            <w:pPr>
+              <w:spacing w:after="0" w:line="240" w:lineRule="auto"/>
+              <w:jc w:val="center"/>
+              <w:rPr>
+                <w:ins w:id="182" w:author="Bedekar, Vivek" w:date="2016-05-20T09:23:00Z"/>
+              </w:rPr>
+              <w:pPrChange w:id="183" w:author="Bedekar, Vivek" w:date="2016-05-20T09:28:00Z">
+                <w:pPr>
+                  <w:spacing w:after="0" w:line="240" w:lineRule="auto"/>
+                  <w:jc w:val="both"/>
+                </w:pPr>
+              </w:pPrChange>
+            </w:pPr>
+            <w:ins w:id="184" w:author="Bedekar, Vivek" w:date="2016-05-20T09:23:00Z">
+              <w:r>
+                <w:t>HSS Time-Varying Source</w:t>
+              </w:r>
+            </w:ins>
+          </w:p>
+        </w:tc>
+        <w:tc>
+          <w:tcPr>
+            <w:tcW w:w="1810" w:type="dxa"/>
+            <w:noWrap/>
+            <w:hideMark/>
+          </w:tcPr>
+          <w:p>
+            <w:pPr>
+              <w:spacing w:after="0" w:line="240" w:lineRule="auto"/>
+              <w:jc w:val="center"/>
+              <w:rPr>
+                <w:ins w:id="185" w:author="Bedekar, Vivek" w:date="2016-05-20T09:23:00Z"/>
+              </w:rPr>
+              <w:pPrChange w:id="186" w:author="Bedekar, Vivek" w:date="2016-05-20T09:28:00Z">
+                <w:pPr>
+                  <w:spacing w:after="0" w:line="240" w:lineRule="auto"/>
+                  <w:jc w:val="both"/>
+                </w:pPr>
+              </w:pPrChange>
+            </w:pPr>
+            <w:ins w:id="187" w:author="Bedekar, Vivek" w:date="2016-05-20T09:23:00Z">
+              <w:r>
+                <w:t>HSS</w:t>
+              </w:r>
+            </w:ins>
+          </w:p>
+        </w:tc>
+        <w:tc>
+          <w:tcPr>
+            <w:tcW w:w="1734" w:type="dxa"/>
+            <w:noWrap/>
+            <w:hideMark/>
+          </w:tcPr>
+          <w:p>
+            <w:pPr>
+              <w:spacing w:after="0" w:line="240" w:lineRule="auto"/>
+              <w:jc w:val="center"/>
+              <w:rPr>
+                <w:ins w:id="188" w:author="Bedekar, Vivek" w:date="2016-05-20T09:23:00Z"/>
+              </w:rPr>
+              <w:pPrChange w:id="189" w:author="Bedekar, Vivek" w:date="2016-05-20T09:28:00Z">
+                <w:pPr>
+                  <w:spacing w:after="0" w:line="240" w:lineRule="auto"/>
+                  <w:jc w:val="both"/>
+                </w:pPr>
+              </w:pPrChange>
+            </w:pPr>
+            <w:ins w:id="190" w:author="Bedekar, Vivek" w:date="2016-05-20T09:23:00Z">
+              <w:r>
+                <w:t>13</w:t>
+              </w:r>
+            </w:ins>
+          </w:p>
+        </w:tc>
+      </w:tr>
+      <w:tr>
+        <w:trPr>
+          <w:trHeight w:val="300"/>
+          <w:ins w:id="191" w:author="Bedekar, Vivek" w:date="2016-05-20T09:43:00Z"/>
+        </w:trPr>
+        <w:tc>
+          <w:tcPr>
+            <w:tcW w:w="5312" w:type="dxa"/>
+            <w:noWrap/>
+          </w:tcPr>
+          <w:p>
+            <w:pPr>
+              <w:spacing w:after="0" w:line="240" w:lineRule="auto"/>
+              <w:jc w:val="center"/>
+              <w:rPr>
+                <w:ins w:id="192" w:author="Bedekar, Vivek" w:date="2016-05-20T09:43:00Z"/>
+              </w:rPr>
+            </w:pPr>
+            <w:ins w:id="193" w:author="Bedekar, Vivek" w:date="2016-05-20T09:51:00Z">
+              <w:r>
+                <w:t>Time-Step Output</w:t>
+              </w:r>
+            </w:ins>
+          </w:p>
+        </w:tc>
+        <w:tc>
+          <w:tcPr>
+            <w:tcW w:w="1810" w:type="dxa"/>
+            <w:noWrap/>
+          </w:tcPr>
+          <w:p>
+            <w:pPr>
+              <w:spacing w:after="0" w:line="240" w:lineRule="auto"/>
+              <w:jc w:val="center"/>
+              <w:rPr>
+                <w:ins w:id="194" w:author="Bedekar, Vivek" w:date="2016-05-20T09:43:00Z"/>
+              </w:rPr>
+            </w:pPr>
+            <w:ins w:id="195" w:author="Bedekar, Vivek" w:date="2016-05-20T09:52:00Z">
+              <w:r>
+                <w:t>TSO</w:t>
+              </w:r>
+            </w:ins>
+          </w:p>
+        </w:tc>
+        <w:tc>
+          <w:tcPr>
+            <w:tcW w:w="1734" w:type="dxa"/>
+            <w:noWrap/>
+          </w:tcPr>
+          <w:p>
+            <w:pPr>
+              <w:spacing w:after="0" w:line="240" w:lineRule="auto"/>
+              <w:jc w:val="center"/>
+              <w:rPr>
+                <w:ins w:id="196" w:author="Bedekar, Vivek" w:date="2016-05-20T09:43:00Z"/>
+              </w:rPr>
+            </w:pPr>
+            <w:ins w:id="197" w:author="Bedekar, Vivek" w:date="2016-05-20T09:50:00Z">
+              <w:r>
+                <w:t>14</w:t>
+              </w:r>
+            </w:ins>
+          </w:p>
+        </w:tc>
+      </w:tr>
+      <w:tr>
+        <w:trPr>
+          <w:trHeight w:val="300"/>
+          <w:ins w:id="198" w:author="Bedekar, Vivek" w:date="2016-05-20T10:11:00Z"/>
+        </w:trPr>
+        <w:tc>
+          <w:tcPr>
+            <w:tcW w:w="5312" w:type="dxa"/>
+            <w:noWrap/>
+          </w:tcPr>
+          <w:p>
+            <w:pPr>
+              <w:spacing w:after="0" w:line="240" w:lineRule="auto"/>
+              <w:jc w:val="center"/>
+              <w:rPr>
+                <w:ins w:id="199" w:author="Bedekar, Vivek" w:date="2016-05-20T10:11:00Z"/>
+              </w:rPr>
+            </w:pPr>
+            <w:ins w:id="200" w:author="Bedekar, Vivek" w:date="2016-05-20T10:12:00Z">
+              <w:r>
+                <w:t xml:space="preserve">Lake </w:t>
+              </w:r>
+            </w:ins>
+            <w:ins w:id="201" w:author="Bedekar, Vivek" w:date="2016-05-20T10:11:00Z">
+              <w:r>
+                <w:t>Transport</w:t>
+              </w:r>
+            </w:ins>
+          </w:p>
+        </w:tc>
+        <w:tc>
+          <w:tcPr>
+            <w:tcW w:w="1810" w:type="dxa"/>
+            <w:noWrap/>
+          </w:tcPr>
+          <w:p>
+            <w:pPr>
+              <w:spacing w:after="0" w:line="240" w:lineRule="auto"/>
+              <w:jc w:val="center"/>
+              <w:rPr>
+                <w:ins w:id="202" w:author="Bedekar, Vivek" w:date="2016-05-20T10:11:00Z"/>
+              </w:rPr>
+            </w:pPr>
+            <w:ins w:id="203" w:author="Bedekar, Vivek" w:date="2016-05-20T10:12:00Z">
+              <w:r>
+                <w:t>LKT</w:t>
+              </w:r>
+            </w:ins>
+          </w:p>
+        </w:tc>
+        <w:tc>
+          <w:tcPr>
+            <w:tcW w:w="1734" w:type="dxa"/>
+            <w:noWrap/>
+          </w:tcPr>
+          <w:p>
+            <w:pPr>
+              <w:spacing w:after="0" w:line="240" w:lineRule="auto"/>
+              <w:jc w:val="center"/>
+              <w:rPr>
+                <w:ins w:id="204" w:author="Bedekar, Vivek" w:date="2016-05-20T10:11:00Z"/>
+              </w:rPr>
+            </w:pPr>
+            <w:ins w:id="205" w:author="Bedekar, Vivek" w:date="2016-05-20T10:12:00Z">
+              <w:r>
+                <w:t>18</w:t>
+              </w:r>
+            </w:ins>
+          </w:p>
+        </w:tc>
+      </w:tr>
+      <w:tr>
+        <w:trPr>
+          <w:trHeight w:val="300"/>
+          <w:ins w:id="206" w:author="Bedekar, Vivek" w:date="2016-05-20T10:11:00Z"/>
+        </w:trPr>
+        <w:tc>
+          <w:tcPr>
+            <w:tcW w:w="5312" w:type="dxa"/>
+            <w:noWrap/>
+          </w:tcPr>
+          <w:p>
+            <w:pPr>
+              <w:spacing w:after="0" w:line="240" w:lineRule="auto"/>
+              <w:jc w:val="center"/>
+              <w:rPr>
+                <w:ins w:id="207" w:author="Bedekar, Vivek" w:date="2016-05-20T10:11:00Z"/>
+              </w:rPr>
+            </w:pPr>
+            <w:ins w:id="208" w:author="Bedekar, Vivek" w:date="2016-05-20T10:12:00Z">
+              <w:r>
+                <w:t>Stream Flow Transport</w:t>
+              </w:r>
+            </w:ins>
+          </w:p>
+        </w:tc>
+        <w:tc>
+          <w:tcPr>
+            <w:tcW w:w="1810" w:type="dxa"/>
+            <w:noWrap/>
+          </w:tcPr>
+          <w:p>
+            <w:pPr>
+              <w:spacing w:after="0" w:line="240" w:lineRule="auto"/>
+              <w:jc w:val="center"/>
+              <w:rPr>
+                <w:ins w:id="209" w:author="Bedekar, Vivek" w:date="2016-05-20T10:11:00Z"/>
+              </w:rPr>
+            </w:pPr>
+            <w:ins w:id="210" w:author="Bedekar, Vivek" w:date="2016-05-20T10:12:00Z">
+              <w:r>
+                <w:t>SFT</w:t>
+              </w:r>
+            </w:ins>
+          </w:p>
+        </w:tc>
+        <w:tc>
+          <w:tcPr>
+            <w:tcW w:w="1734" w:type="dxa"/>
+            <w:noWrap/>
+          </w:tcPr>
+          <w:p>
+            <w:pPr>
+              <w:spacing w:after="0" w:line="240" w:lineRule="auto"/>
+              <w:jc w:val="center"/>
+              <w:rPr>
+                <w:ins w:id="211" w:author="Bedekar, Vivek" w:date="2016-05-20T10:11:00Z"/>
+              </w:rPr>
+            </w:pPr>
+            <w:ins w:id="212" w:author="Bedekar, Vivek" w:date="2016-05-20T10:12:00Z">
+              <w:r>
+                <w:t>19</w:t>
+              </w:r>
+            </w:ins>
+          </w:p>
+        </w:tc>
+      </w:tr>
+      <w:tr>
+        <w:trPr>
+          <w:trHeight w:val="300"/>
+          <w:ins w:id="213" w:author="Bedekar, Vivek" w:date="2016-05-20T09:23:00Z"/>
+        </w:trPr>
+        <w:tc>
+          <w:tcPr>
+            <w:tcW w:w="8856" w:type="dxa"/>
+            <w:gridSpan w:val="3"/>
+            <w:noWrap/>
+            <w:hideMark/>
+          </w:tcPr>
+          <w:p>
+            <w:pPr>
+              <w:spacing w:after="0" w:line="240" w:lineRule="auto"/>
+              <w:jc w:val="center"/>
+              <w:rPr>
+                <w:ins w:id="214" w:author="Bedekar, Vivek" w:date="2016-05-20T09:23:00Z"/>
+              </w:rPr>
+            </w:pPr>
+            <w:ins w:id="215" w:author="Bedekar, Vivek" w:date="2016-05-20T09:23:00Z">
+              <w:r>
+                <w:t>Output Files</w:t>
+              </w:r>
+            </w:ins>
+          </w:p>
+        </w:tc>
+      </w:tr>
+      <w:tr>
+        <w:trPr>
+          <w:trHeight w:val="300"/>
+          <w:ins w:id="216" w:author="Bedekar, Vivek" w:date="2016-05-20T09:23:00Z"/>
+        </w:trPr>
+        <w:tc>
+          <w:tcPr>
+            <w:tcW w:w="5312" w:type="dxa"/>
+            <w:noWrap/>
+            <w:hideMark/>
+          </w:tcPr>
+          <w:p>
+            <w:pPr>
+              <w:spacing w:after="0" w:line="240" w:lineRule="auto"/>
+              <w:jc w:val="center"/>
+              <w:rPr>
+                <w:ins w:id="217" w:author="Bedekar, Vivek" w:date="2016-05-20T09:23:00Z"/>
+              </w:rPr>
+              <w:pPrChange w:id="218" w:author="Bedekar, Vivek" w:date="2016-05-20T09:28:00Z">
+                <w:pPr>
+                  <w:spacing w:after="0" w:line="240" w:lineRule="auto"/>
+                  <w:jc w:val="both"/>
+                </w:pPr>
+              </w:pPrChange>
+            </w:pPr>
+            <w:ins w:id="219" w:author="Bedekar, Vivek" w:date="2016-05-20T09:29:00Z">
+              <w:r>
+                <w:t>Output Listing File*</w:t>
+              </w:r>
+            </w:ins>
+          </w:p>
+        </w:tc>
+        <w:tc>
+          <w:tcPr>
+            <w:tcW w:w="1810" w:type="dxa"/>
+            <w:noWrap/>
+            <w:hideMark/>
+          </w:tcPr>
+          <w:p>
+            <w:pPr>
+              <w:spacing w:after="0" w:line="240" w:lineRule="auto"/>
+              <w:jc w:val="center"/>
+              <w:rPr>
+                <w:ins w:id="220" w:author="Bedekar, Vivek" w:date="2016-05-20T09:23:00Z"/>
+              </w:rPr>
+              <w:pPrChange w:id="221" w:author="Bedekar, Vivek" w:date="2016-05-20T09:28:00Z">
+                <w:pPr>
+                  <w:spacing w:after="0" w:line="240" w:lineRule="auto"/>
+                  <w:jc w:val="both"/>
+                </w:pPr>
+              </w:pPrChange>
+            </w:pPr>
+            <w:ins w:id="222" w:author="Bedekar, Vivek" w:date="2016-05-20T09:29:00Z">
+              <w:r>
+                <w:t>LIST</w:t>
+              </w:r>
+            </w:ins>
+          </w:p>
+        </w:tc>
+        <w:tc>
+          <w:tcPr>
+            <w:tcW w:w="1734" w:type="dxa"/>
+            <w:noWrap/>
+            <w:hideMark/>
+          </w:tcPr>
+          <w:p>
+            <w:pPr>
+              <w:spacing w:after="0" w:line="240" w:lineRule="auto"/>
+              <w:jc w:val="center"/>
+              <w:rPr>
+                <w:ins w:id="223" w:author="Bedekar, Vivek" w:date="2016-05-20T09:23:00Z"/>
+              </w:rPr>
+              <w:pPrChange w:id="224" w:author="Bedekar, Vivek" w:date="2016-05-20T09:28:00Z">
+                <w:pPr>
+                  <w:spacing w:after="0" w:line="240" w:lineRule="auto"/>
+                  <w:jc w:val="both"/>
+                </w:pPr>
+              </w:pPrChange>
+            </w:pPr>
+            <w:ins w:id="225" w:author="Bedekar, Vivek" w:date="2016-05-20T09:29:00Z">
+              <w:r>
+                <w:t>16</w:t>
+              </w:r>
+            </w:ins>
+          </w:p>
+        </w:tc>
+      </w:tr>
+      <w:tr>
+        <w:trPr>
+          <w:trHeight w:val="300"/>
+          <w:ins w:id="226" w:author="Bedekar, Vivek" w:date="2016-05-20T09:29:00Z"/>
+        </w:trPr>
+        <w:tc>
+          <w:tcPr>
+            <w:tcW w:w="5312" w:type="dxa"/>
+            <w:noWrap/>
+          </w:tcPr>
+          <w:p>
+            <w:pPr>
+              <w:spacing w:after="0" w:line="240" w:lineRule="auto"/>
+              <w:jc w:val="center"/>
+              <w:rPr>
+                <w:ins w:id="227" w:author="Bedekar, Vivek" w:date="2016-05-20T09:29:00Z"/>
+              </w:rPr>
+            </w:pPr>
+            <w:ins w:id="228" w:author="Bedekar, Vivek" w:date="2016-05-20T09:29:00Z">
+              <w:r>
+                <w:t>Model Configuration File</w:t>
+              </w:r>
+            </w:ins>
+          </w:p>
+        </w:tc>
+        <w:tc>
+          <w:tcPr>
+            <w:tcW w:w="1810" w:type="dxa"/>
+            <w:noWrap/>
+          </w:tcPr>
+          <w:p>
+            <w:pPr>
+              <w:spacing w:after="0" w:line="240" w:lineRule="auto"/>
+              <w:jc w:val="center"/>
+              <w:rPr>
+                <w:ins w:id="229" w:author="Bedekar, Vivek" w:date="2016-05-20T09:29:00Z"/>
+              </w:rPr>
+            </w:pPr>
+            <w:ins w:id="230" w:author="Bedekar, Vivek" w:date="2016-05-20T09:29:00Z">
+              <w:r>
+                <w:t>CNF</w:t>
+              </w:r>
+            </w:ins>
+          </w:p>
+        </w:tc>
+        <w:tc>
+          <w:tcPr>
+            <w:tcW w:w="1734" w:type="dxa"/>
+            <w:noWrap/>
+          </w:tcPr>
+          <w:p>
+            <w:pPr>
+              <w:spacing w:after="0" w:line="240" w:lineRule="auto"/>
+              <w:jc w:val="center"/>
+              <w:rPr>
+                <w:ins w:id="231" w:author="Bedekar, Vivek" w:date="2016-05-20T09:29:00Z"/>
+              </w:rPr>
+            </w:pPr>
+            <w:ins w:id="232" w:author="Bedekar, Vivek" w:date="2016-05-20T09:29:00Z">
+              <w:r>
+                <w:t>17</w:t>
+              </w:r>
+            </w:ins>
+          </w:p>
+        </w:tc>
+      </w:tr>
+      <w:tr>
+        <w:trPr>
+          <w:trHeight w:val="300"/>
+          <w:ins w:id="233" w:author="Bedekar, Vivek" w:date="2016-05-20T09:23:00Z"/>
+        </w:trPr>
+        <w:tc>
+          <w:tcPr>
+            <w:tcW w:w="5312" w:type="dxa"/>
+            <w:noWrap/>
+            <w:hideMark/>
+          </w:tcPr>
+          <w:p>
+            <w:pPr>
+              <w:spacing w:after="0" w:line="240" w:lineRule="auto"/>
+              <w:jc w:val="center"/>
+              <w:rPr>
+                <w:ins w:id="234" w:author="Bedekar, Vivek" w:date="2016-05-20T09:23:00Z"/>
+              </w:rPr>
+              <w:pPrChange w:id="235" w:author="Bedekar, Vivek" w:date="2016-05-20T09:28:00Z">
+                <w:pPr>
+                  <w:spacing w:after="0" w:line="240" w:lineRule="auto"/>
+                  <w:jc w:val="both"/>
+                </w:pPr>
+              </w:pPrChange>
+            </w:pPr>
+            <w:ins w:id="236" w:author="Bedekar, Vivek" w:date="2016-05-20T09:23:00Z">
+              <w:r>
+                <w:t>Unformatted Concentration File (dissolved phase)</w:t>
+              </w:r>
+            </w:ins>
+          </w:p>
+        </w:tc>
+        <w:tc>
+          <w:tcPr>
+            <w:tcW w:w="1810" w:type="dxa"/>
+            <w:noWrap/>
+            <w:hideMark/>
+          </w:tcPr>
+          <w:p>
+            <w:pPr>
+              <w:spacing w:after="0" w:line="240" w:lineRule="auto"/>
+              <w:jc w:val="center"/>
+              <w:rPr>
+                <w:ins w:id="237" w:author="Bedekar, Vivek" w:date="2016-05-20T09:23:00Z"/>
+              </w:rPr>
+              <w:pPrChange w:id="238" w:author="Bedekar, Vivek" w:date="2016-05-20T09:28:00Z">
+                <w:pPr>
+                  <w:spacing w:after="0" w:line="240" w:lineRule="auto"/>
+                  <w:jc w:val="both"/>
+                </w:pPr>
+              </w:pPrChange>
+            </w:pPr>
+            <w:ins w:id="239" w:author="Bedekar, Vivek" w:date="2016-05-20T09:23:00Z">
+              <w:r>
+                <w:t>UCN</w:t>
+              </w:r>
+            </w:ins>
+          </w:p>
+        </w:tc>
+        <w:tc>
+          <w:tcPr>
+            <w:tcW w:w="1734" w:type="dxa"/>
+            <w:noWrap/>
+            <w:hideMark/>
+          </w:tcPr>
+          <w:p>
+            <w:pPr>
+              <w:spacing w:after="0" w:line="240" w:lineRule="auto"/>
+              <w:jc w:val="center"/>
+              <w:rPr>
+                <w:ins w:id="240" w:author="Bedekar, Vivek" w:date="2016-05-20T09:23:00Z"/>
+              </w:rPr>
+              <w:pPrChange w:id="241" w:author="Bedekar, Vivek" w:date="2016-05-20T09:28:00Z">
+                <w:pPr>
+                  <w:spacing w:after="0" w:line="240" w:lineRule="auto"/>
+                  <w:jc w:val="both"/>
+                </w:pPr>
+              </w:pPrChange>
+            </w:pPr>
+            <w:ins w:id="242" w:author="Bedekar, Vivek" w:date="2016-05-20T09:23:00Z">
+              <w:r>
+                <w:t>200+species index</w:t>
+              </w:r>
+            </w:ins>
+          </w:p>
+        </w:tc>
+      </w:tr>
+      <w:tr>
+        <w:trPr>
+          <w:trHeight w:val="300"/>
+          <w:ins w:id="243" w:author="Bedekar, Vivek" w:date="2016-05-20T09:23:00Z"/>
+        </w:trPr>
+        <w:tc>
+          <w:tcPr>
+            <w:tcW w:w="5312" w:type="dxa"/>
+            <w:noWrap/>
+            <w:hideMark/>
+          </w:tcPr>
+          <w:p>
+            <w:pPr>
+              <w:spacing w:after="0" w:line="240" w:lineRule="auto"/>
+              <w:jc w:val="center"/>
+              <w:rPr>
+                <w:ins w:id="244" w:author="Bedekar, Vivek" w:date="2016-05-20T09:23:00Z"/>
+              </w:rPr>
+              <w:pPrChange w:id="245" w:author="Bedekar, Vivek" w:date="2016-05-20T09:28:00Z">
+                <w:pPr>
+                  <w:spacing w:after="0" w:line="240" w:lineRule="auto"/>
+                  <w:jc w:val="both"/>
+                </w:pPr>
+              </w:pPrChange>
+            </w:pPr>
+            <w:ins w:id="246" w:author="Bedekar, Vivek" w:date="2016-05-20T09:23:00Z">
+              <w:r>
+                <w:t>Unformatted Concentration File(sorbed/immobile phase)</w:t>
+              </w:r>
+            </w:ins>
+          </w:p>
+        </w:tc>
+        <w:tc>
+          <w:tcPr>
+            <w:tcW w:w="1810" w:type="dxa"/>
+            <w:noWrap/>
+            <w:hideMark/>
+          </w:tcPr>
+          <w:p>
+            <w:pPr>
+              <w:spacing w:after="0" w:line="240" w:lineRule="auto"/>
+              <w:jc w:val="center"/>
+              <w:rPr>
+                <w:ins w:id="247" w:author="Bedekar, Vivek" w:date="2016-05-20T09:23:00Z"/>
+              </w:rPr>
+              <w:pPrChange w:id="248" w:author="Bedekar, Vivek" w:date="2016-05-20T09:28:00Z">
+                <w:pPr>
+                  <w:spacing w:after="0" w:line="240" w:lineRule="auto"/>
+                  <w:jc w:val="both"/>
+                </w:pPr>
+              </w:pPrChange>
+            </w:pPr>
+            <w:ins w:id="249" w:author="Bedekar, Vivek" w:date="2016-05-20T09:23:00Z">
+              <w:r>
+                <w:t>UCN</w:t>
+              </w:r>
+            </w:ins>
+          </w:p>
+        </w:tc>
+        <w:tc>
+          <w:tcPr>
+            <w:tcW w:w="1734" w:type="dxa"/>
+            <w:noWrap/>
+            <w:hideMark/>
+          </w:tcPr>
+          <w:p>
+            <w:pPr>
+              <w:spacing w:after="0" w:line="240" w:lineRule="auto"/>
+              <w:jc w:val="center"/>
+              <w:rPr>
+                <w:ins w:id="250" w:author="Bedekar, Vivek" w:date="2016-05-20T09:23:00Z"/>
+              </w:rPr>
+              <w:pPrChange w:id="251" w:author="Bedekar, Vivek" w:date="2016-05-20T09:28:00Z">
+                <w:pPr>
+                  <w:spacing w:after="0" w:line="240" w:lineRule="auto"/>
+                  <w:jc w:val="both"/>
+                </w:pPr>
+              </w:pPrChange>
+            </w:pPr>
+            <w:ins w:id="252" w:author="Bedekar, Vivek" w:date="2016-05-20T09:23:00Z">
+              <w:r>
+                <w:t>300+species index</w:t>
+              </w:r>
+            </w:ins>
+          </w:p>
+        </w:tc>
+      </w:tr>
+      <w:tr>
+        <w:trPr>
+          <w:trHeight w:val="300"/>
+          <w:ins w:id="253" w:author="Bedekar, Vivek" w:date="2016-05-20T09:23:00Z"/>
+        </w:trPr>
+        <w:tc>
+          <w:tcPr>
+            <w:tcW w:w="5312" w:type="dxa"/>
+            <w:noWrap/>
+            <w:hideMark/>
+          </w:tcPr>
+          <w:p>
+            <w:pPr>
+              <w:spacing w:after="0" w:line="240" w:lineRule="auto"/>
+              <w:jc w:val="center"/>
+              <w:rPr>
+                <w:ins w:id="254" w:author="Bedekar, Vivek" w:date="2016-05-20T09:23:00Z"/>
+              </w:rPr>
+              <w:pPrChange w:id="255" w:author="Bedekar, Vivek" w:date="2016-05-20T09:28:00Z">
+                <w:pPr>
+                  <w:spacing w:after="0" w:line="240" w:lineRule="auto"/>
+                  <w:jc w:val="both"/>
+                </w:pPr>
+              </w:pPrChange>
+            </w:pPr>
+            <w:ins w:id="256" w:author="Bedekar, Vivek" w:date="2016-05-20T09:23:00Z">
+              <w:r>
+                <w:t>Concentrations Observation File</w:t>
+              </w:r>
+            </w:ins>
+          </w:p>
+        </w:tc>
+        <w:tc>
+          <w:tcPr>
+            <w:tcW w:w="1810" w:type="dxa"/>
+            <w:noWrap/>
+            <w:hideMark/>
+          </w:tcPr>
+          <w:p>
+            <w:pPr>
+              <w:spacing w:after="0" w:line="240" w:lineRule="auto"/>
+              <w:jc w:val="center"/>
+              <w:rPr>
+                <w:ins w:id="257" w:author="Bedekar, Vivek" w:date="2016-05-20T09:23:00Z"/>
+              </w:rPr>
+              <w:pPrChange w:id="258" w:author="Bedekar, Vivek" w:date="2016-05-20T09:28:00Z">
+                <w:pPr>
+                  <w:spacing w:after="0" w:line="240" w:lineRule="auto"/>
+                  <w:jc w:val="both"/>
+                </w:pPr>
+              </w:pPrChange>
+            </w:pPr>
+            <w:ins w:id="259" w:author="Bedekar, Vivek" w:date="2016-05-20T09:23:00Z">
+              <w:r>
+                <w:t>OBS</w:t>
+              </w:r>
+            </w:ins>
+          </w:p>
+        </w:tc>
+        <w:tc>
+          <w:tcPr>
+            <w:tcW w:w="1734" w:type="dxa"/>
+            <w:noWrap/>
+            <w:hideMark/>
+          </w:tcPr>
+          <w:p>
+            <w:pPr>
+              <w:spacing w:after="0" w:line="240" w:lineRule="auto"/>
+              <w:jc w:val="center"/>
+              <w:rPr>
+                <w:ins w:id="260" w:author="Bedekar, Vivek" w:date="2016-05-20T09:23:00Z"/>
+              </w:rPr>
+              <w:pPrChange w:id="261" w:author="Bedekar, Vivek" w:date="2016-05-20T09:28:00Z">
+                <w:pPr>
+                  <w:spacing w:after="0" w:line="240" w:lineRule="auto"/>
+                  <w:jc w:val="both"/>
+                </w:pPr>
+              </w:pPrChange>
+            </w:pPr>
+            <w:ins w:id="262" w:author="Bedekar, Vivek" w:date="2016-05-20T09:23:00Z">
+              <w:r>
+                <w:t>400+species index</w:t>
+              </w:r>
+            </w:ins>
+          </w:p>
+        </w:tc>
+      </w:tr>
+      <w:tr>
+        <w:trPr>
+          <w:trHeight w:val="300"/>
+          <w:ins w:id="263" w:author="Bedekar, Vivek" w:date="2016-05-20T09:23:00Z"/>
+        </w:trPr>
+        <w:tc>
+          <w:tcPr>
+            <w:tcW w:w="5312" w:type="dxa"/>
+            <w:noWrap/>
+            <w:hideMark/>
+          </w:tcPr>
+          <w:p>
+            <w:pPr>
+              <w:spacing w:after="0" w:line="240" w:lineRule="auto"/>
+              <w:jc w:val="center"/>
+              <w:rPr>
+                <w:ins w:id="264" w:author="Bedekar, Vivek" w:date="2016-05-20T09:23:00Z"/>
+              </w:rPr>
+              <w:pPrChange w:id="265" w:author="Bedekar, Vivek" w:date="2016-05-20T09:28:00Z">
+                <w:pPr>
+                  <w:spacing w:after="0" w:line="240" w:lineRule="auto"/>
+                  <w:jc w:val="both"/>
+                </w:pPr>
+              </w:pPrChange>
+            </w:pPr>
+            <w:ins w:id="266" w:author="Bedekar, Vivek" w:date="2016-05-20T09:23:00Z">
+              <w:r>
+                <w:t>Mass Budget Summary File</w:t>
+              </w:r>
+            </w:ins>
+          </w:p>
+        </w:tc>
+        <w:tc>
+          <w:tcPr>
+            <w:tcW w:w="1810" w:type="dxa"/>
+            <w:noWrap/>
+            <w:hideMark/>
+          </w:tcPr>
+          <w:p>
+            <w:pPr>
+              <w:spacing w:after="0" w:line="240" w:lineRule="auto"/>
+              <w:jc w:val="center"/>
+              <w:rPr>
+                <w:ins w:id="267" w:author="Bedekar, Vivek" w:date="2016-05-20T09:23:00Z"/>
+              </w:rPr>
+              <w:pPrChange w:id="268" w:author="Bedekar, Vivek" w:date="2016-05-20T09:28:00Z">
+                <w:pPr>
+                  <w:spacing w:after="0" w:line="240" w:lineRule="auto"/>
+                  <w:jc w:val="both"/>
+                </w:pPr>
+              </w:pPrChange>
+            </w:pPr>
+            <w:ins w:id="269" w:author="Bedekar, Vivek" w:date="2016-05-20T09:23:00Z">
+              <w:r>
+                <w:t>MAS</w:t>
+              </w:r>
+            </w:ins>
+          </w:p>
+        </w:tc>
+        <w:tc>
+          <w:tcPr>
+            <w:tcW w:w="1734" w:type="dxa"/>
+            <w:noWrap/>
+            <w:hideMark/>
+          </w:tcPr>
+          <w:p>
+            <w:pPr>
+              <w:spacing w:after="0" w:line="240" w:lineRule="auto"/>
+              <w:jc w:val="center"/>
+              <w:rPr>
+                <w:ins w:id="270" w:author="Bedekar, Vivek" w:date="2016-05-20T09:23:00Z"/>
+              </w:rPr>
+              <w:pPrChange w:id="271" w:author="Bedekar, Vivek" w:date="2016-05-20T09:28:00Z">
+                <w:pPr>
+                  <w:spacing w:after="0" w:line="240" w:lineRule="auto"/>
+                  <w:jc w:val="both"/>
+                </w:pPr>
+              </w:pPrChange>
+            </w:pPr>
+            <w:ins w:id="272" w:author="Bedekar, Vivek" w:date="2016-05-20T09:23:00Z">
+              <w:r>
+                <w:t>600+species index</w:t>
+              </w:r>
+            </w:ins>
+          </w:p>
+        </w:tc>
+      </w:tr>
+    </w:tbl>
+    <w:p>
+      <w:pPr>
+        <w:spacing w:after="0" w:line="240" w:lineRule="auto"/>
+        <w:jc w:val="both"/>
+      </w:pPr>
+      <w:ins w:id="273" w:author="Bedekar, Vivek" w:date="2016-05-20T09:30:00Z">
+        <w:r>
+          <w:t xml:space="preserve">* </w:t>
+        </w:r>
+        <w:r>
+          <w:t>Note – these files are always required for every simulation</w:t>
+        </w:r>
+      </w:ins>
+    </w:p>
+    <w:p>
+      <w:pPr>
+        <w:spacing w:after="0" w:line="240" w:lineRule="auto"/>
+        <w:jc w:val="both"/>
+      </w:pPr>
     </w:p>
     <w:p>
       <w:pPr>
         <w:pStyle w:val="Heading2"/>
       </w:pPr>
-      <w:bookmarkStart w:id="2" w:name="_Toc321942233"/>
-      <w:r>
+      <w:bookmarkStart w:id="274" w:name="_Toc321942233"/>
+      <w:r>
+        <w:lastRenderedPageBreak/>
         <w:t>ADV Package</w:t>
       </w:r>
-      <w:bookmarkEnd w:id="2"/>
+      <w:bookmarkEnd w:id="274"/>
     </w:p>
     <w:p>
       <w:pPr>
@@ -1842,7 +4167,6 @@
         <w:jc w:val="both"/>
       </w:pPr>
       <w:r>
-        <w:lastRenderedPageBreak/>
         <w:t>NADVFD = 0 or 1, upstream weighting (default);</w:t>
       </w:r>
       <w:r>
@@ -1933,6 +4257,7 @@
         <w:rPr>
           <w:highlight w:val="lightGray"/>
         </w:rPr>
+        <w:lastRenderedPageBreak/>
         <w:t>= 1, alternate corrected storage formulation is used.</w:t>
       </w:r>
     </w:p>
@@ -2534,16 +4859,7 @@
           <w:sz w:val="22"/>
           <w:szCs w:val="22"/>
         </w:rPr>
-        <w:t xml:space="preserve">If NPLANE &gt; 0, the fixed pattern is selected for initial placement.  The value of NPLANE serves as the number of vertical “planes” on which </w:t>
-      </w:r>
-      <w:r>
-        <w:rPr>
-          <w:rFonts w:eastAsiaTheme="minorHAnsi"/>
-          <w:sz w:val="22"/>
-          <w:szCs w:val="22"/>
-        </w:rPr>
-        <w:lastRenderedPageBreak/>
-        <w:t>initial particles are placed within each cell block (Figure 18a).  The fixed pattern may work better than the random pattern only in relatively uniform flow fields.  For two-dimensional simulations in plan view, set NPLANE = 1.  For cross sectional or three-dimensional simulations, NPLANE = 2 is normally adequate.  Increase NPLANE if more resolution in the vertical direction is desired.</w:t>
+        <w:t>If NPLANE &gt; 0, the fixed pattern is selected for initial placement.  The value of NPLANE serves as the number of vertical “planes” on which initial particles are placed within each cell block (Figure 18a).  The fixed pattern may work better than the random pattern only in relatively uniform flow fields.  For two-dimensional simulations in plan view, set NPLANE = 1.  For cross sectional or three-dimensional simulations, NPLANE = 2 is normally adequate.  Increase NPLANE if more resolution in the vertical direction is desired.</w:t>
       </w:r>
     </w:p>
     <w:p>
@@ -3027,7 +5343,6 @@
           <w:sz w:val="22"/>
           <w:szCs w:val="22"/>
         </w:rPr>
-        <w:lastRenderedPageBreak/>
         <w:t>(Enter 4 if MIXELM = 2 or 3)</w:t>
       </w:r>
     </w:p>
@@ -3102,6 +5417,7 @@
           <w:sz w:val="22"/>
           <w:szCs w:val="22"/>
         </w:rPr>
+        <w:lastRenderedPageBreak/>
         <w:t>INTERP is a flag indicating the concentration interpolation method for use in the MMOC scheme. Currently, only linear interpolation is implemented. Enter INTERP = 1.</w:t>
       </w:r>
     </w:p>
@@ -3373,11 +5689,11 @@
       <w:pPr>
         <w:pStyle w:val="Heading2"/>
       </w:pPr>
-      <w:bookmarkStart w:id="3" w:name="_Toc321942235"/>
+      <w:bookmarkStart w:id="275" w:name="_Toc321942235"/>
       <w:r>
         <w:t>BTN Package</w:t>
       </w:r>
-      <w:bookmarkEnd w:id="3"/>
+      <w:bookmarkEnd w:id="275"/>
     </w:p>
     <w:p>
       <w:pPr>
@@ -3725,7 +6041,6 @@
           <w:sz w:val="22"/>
           <w:szCs w:val="22"/>
         </w:rPr>
-        <w:lastRenderedPageBreak/>
         <w:t xml:space="preserve">3 </w:t>
       </w:r>
       <w:r>
@@ -3842,6 +6157,7 @@
           <w:sz w:val="22"/>
           <w:szCs w:val="22"/>
         </w:rPr>
+        <w:lastRenderedPageBreak/>
         <w:t>NROW is the total number of rows;</w:t>
       </w:r>
     </w:p>
@@ -4694,7 +7010,6 @@
           <w:sz w:val="22"/>
           <w:szCs w:val="22"/>
         </w:rPr>
-        <w:lastRenderedPageBreak/>
         <w:t xml:space="preserve">LAYCON = 0, the model layer is confined. The layer thickness DZ to be entered in a subsequent record will be used as the </w:t>
       </w:r>
       <w:r>
@@ -4748,6 +7063,7 @@
           <w:sz w:val="22"/>
           <w:szCs w:val="22"/>
         </w:rPr>
+        <w:lastRenderedPageBreak/>
         <w:t>LAYCON ≠ 0, the model layer is either unconfined or convertible between confined and unconfined. The saturated thickness, as calculated by the flow model and saved in the flow-transport link file, will be read and used by the transport model. (Note that this type corresponds to the LAYCON values of 1, 2, and 3 of MODFLOW; however, there is no need to distinguish between these layer types in the transport simulation.)</w:t>
       </w:r>
     </w:p>
@@ -5545,8 +7861,15 @@
           <w:sz w:val="22"/>
           <w:szCs w:val="22"/>
         </w:rPr>
+        <w:t xml:space="preserve">ICBUND is an integer array specifying the boundary condition type (inactive, constant-concentration, or active) for every model cell. For multispecies simulation, ICBUND defines the boundary condition type shared by all species. Note that different species are allowed to have </w:t>
+      </w:r>
+      <w:r>
+        <w:rPr>
+          <w:sz w:val="22"/>
+          <w:szCs w:val="22"/>
+        </w:rPr>
         <w:lastRenderedPageBreak/>
-        <w:t>ICBUND is an integer array specifying the boundary condition type (inactive, constant-concentration, or active) for every model cell. For multispecies simulation, ICBUND defines the boundary condition type shared by all species. Note that different species are allowed to have different constant-concentration conditions through an option in the</w:t>
+        <w:t>different constant-concentration conditions through an option in the</w:t>
       </w:r>
       <w:r>
         <w:rPr>
@@ -6267,7 +8590,6 @@
           <w:sz w:val="22"/>
           <w:szCs w:val="22"/>
         </w:rPr>
-        <w:lastRenderedPageBreak/>
         <w:t xml:space="preserve">IFMTCN is a flag indicating whether the calculated concentration should be printed to the standard output text file and also serves as a printing-format code if it is printed. </w:t>
       </w:r>
       <w:r>
@@ -6319,6 +8641,7 @@
           <w:sz w:val="22"/>
           <w:szCs w:val="22"/>
         </w:rPr>
+        <w:lastRenderedPageBreak/>
         <w:t>IFMTNP is a flag indicating whether the number of particles in each cell (integers) should be printed and also serves as a printing-format code if they are printed. The convention is</w:t>
       </w:r>
       <w:r>
@@ -7012,15 +9335,7 @@
           <w:sz w:val="22"/>
           <w:szCs w:val="22"/>
         </w:rPr>
-        <w:t xml:space="preserve">TIMPRS is the total elapsed time at which the simulation results are printed to the standard output text file or saved in the default unformatted </w:t>
-      </w:r>
-      <w:r>
-        <w:rPr>
-          <w:sz w:val="22"/>
-          <w:szCs w:val="22"/>
-        </w:rPr>
-        <w:lastRenderedPageBreak/>
-        <w:t>(binary) concentration file MT3Dnnn.UCN. Note that if NPRS &gt; 8, enter TIMPRS in</w:t>
+        <w:t>TIMPRS is the total elapsed time at which the simulation results are printed to the standard output text file or saved in the default unformatted (binary) concentration file MT3Dnnn.UCN. Note that if NPRS &gt; 8, enter TIMPRS in</w:t>
       </w:r>
       <w:r>
         <w:rPr>
@@ -7101,6 +9416,7 @@
           <w:sz w:val="22"/>
           <w:szCs w:val="22"/>
         </w:rPr>
+        <w:lastRenderedPageBreak/>
         <w:t xml:space="preserve">Format: </w:t>
       </w:r>
       <w:r>
@@ -7825,50 +10141,57 @@
           <w:sz w:val="22"/>
           <w:szCs w:val="22"/>
         </w:rPr>
+        <w:t>If TSMULT &gt; 0, the length of each flow time-step within the</w:t>
+      </w:r>
+      <w:r>
+        <w:rPr>
+          <w:sz w:val="22"/>
+          <w:szCs w:val="22"/>
+        </w:rPr>
+        <w:t xml:space="preserve"> </w:t>
+      </w:r>
+      <w:r>
+        <w:rPr>
+          <w:sz w:val="22"/>
+          <w:szCs w:val="22"/>
+        </w:rPr>
+        <w:t>current stress period is calculated using the geometric</w:t>
+      </w:r>
+      <w:r>
+        <w:rPr>
+          <w:sz w:val="22"/>
+          <w:szCs w:val="22"/>
+        </w:rPr>
+        <w:t xml:space="preserve"> </w:t>
+      </w:r>
+      <w:r>
+        <w:rPr>
+          <w:sz w:val="22"/>
+          <w:szCs w:val="22"/>
+        </w:rPr>
+        <w:t>progression as in MODFLOW. Note that both NSTP and</w:t>
+      </w:r>
+      <w:r>
+        <w:rPr>
+          <w:sz w:val="22"/>
+          <w:szCs w:val="22"/>
+        </w:rPr>
+        <w:t xml:space="preserve"> </w:t>
+      </w:r>
+      <w:r>
+        <w:rPr>
+          <w:sz w:val="22"/>
+          <w:szCs w:val="22"/>
+        </w:rPr>
+        <w:t xml:space="preserve">TSMULT specified here must be </w:t>
+      </w:r>
+      <w:r>
+        <w:rPr>
+          <w:sz w:val="22"/>
+          <w:szCs w:val="22"/>
+        </w:rPr>
         <w:lastRenderedPageBreak/>
-        <w:t>If TSMULT &gt; 0, the length of each flow time-step within the</w:t>
-      </w:r>
-      <w:r>
-        <w:rPr>
-          <w:sz w:val="22"/>
-          <w:szCs w:val="22"/>
-        </w:rPr>
-        <w:t xml:space="preserve"> </w:t>
-      </w:r>
-      <w:r>
-        <w:rPr>
-          <w:sz w:val="22"/>
-          <w:szCs w:val="22"/>
-        </w:rPr>
-        <w:t>current stress period is calculated using the geometric</w:t>
-      </w:r>
-      <w:r>
-        <w:rPr>
-          <w:sz w:val="22"/>
-          <w:szCs w:val="22"/>
-        </w:rPr>
-        <w:t xml:space="preserve"> </w:t>
-      </w:r>
-      <w:r>
-        <w:rPr>
-          <w:sz w:val="22"/>
-          <w:szCs w:val="22"/>
-        </w:rPr>
-        <w:t>progression as in MODFLOW. Note that both NSTP and</w:t>
-      </w:r>
-      <w:r>
-        <w:rPr>
-          <w:sz w:val="22"/>
-          <w:szCs w:val="22"/>
-        </w:rPr>
-        <w:t xml:space="preserve"> </w:t>
-      </w:r>
-      <w:r>
-        <w:rPr>
-          <w:sz w:val="22"/>
-          <w:szCs w:val="22"/>
-        </w:rPr>
-        <w:t>TSMULT specified here must be identical to those specified</w:t>
+        <w:t>identical to those specified</w:t>
       </w:r>
       <w:r>
         <w:rPr>
@@ -8574,7 +10897,6 @@
           <w:sz w:val="22"/>
           <w:szCs w:val="22"/>
         </w:rPr>
-        <w:lastRenderedPageBreak/>
         <w:t>MXSTRN is the maximum number of transport steps allowed within one time step of the flow solution. If the number of transport steps within a flow time-step exceeds MXSTRN, the simulation is terminated.</w:t>
       </w:r>
     </w:p>
@@ -8599,7 +10921,15 @@
           <w:sz w:val="22"/>
           <w:szCs w:val="22"/>
         </w:rPr>
-        <w:t xml:space="preserve">TTSMULT is the multiplier for successive transport steps within a flow time-step if the GCG solver is used and the solution option for the advection term is the standard finite-difference method. A value between 1.0 and 2.0 is generally adequate. If the GCG package is not used, the transport solution is solved explicitly as in the original </w:t>
+        <w:t xml:space="preserve">TTSMULT is the multiplier for successive transport steps within a flow time-step if the GCG solver is used and the solution option for the </w:t>
+      </w:r>
+      <w:r>
+        <w:rPr>
+          <w:sz w:val="22"/>
+          <w:szCs w:val="22"/>
+        </w:rPr>
+        <w:lastRenderedPageBreak/>
+        <w:t xml:space="preserve">advection term is the standard finite-difference method. A value between 1.0 and 2.0 is generally adequate. If the GCG package is not used, the transport solution is solved explicitly as in the original </w:t>
       </w:r>
       <w:r>
         <w:t>MT3DMS</w:t>
@@ -8687,11 +11017,11 @@
       <w:pPr>
         <w:pStyle w:val="Heading2"/>
       </w:pPr>
-      <w:bookmarkStart w:id="4" w:name="_Toc321942234"/>
+      <w:bookmarkStart w:id="276" w:name="_Toc321942234"/>
       <w:r>
         <w:t>CTS Package</w:t>
       </w:r>
-      <w:bookmarkEnd w:id="4"/>
+      <w:bookmarkEnd w:id="276"/>
     </w:p>
     <w:p>
       <w:pPr>
@@ -8927,11 +11257,7 @@
         <w:t xml:space="preserve">0, </w:t>
       </w:r>
       <w:r>
-        <w:t xml:space="preserve">concentration for all injection wells is set to satisfy treatment levels only if blended concentration exceeds the desired concentration/mass level for a treatment system. If the blended </w:t>
-      </w:r>
-      <w:r>
-        <w:lastRenderedPageBreak/>
-        <w:t xml:space="preserve">concentration in a treatment system is less than the specified concentration/mass level, then injection wells inject water with blended concentrations. </w:t>
+        <w:t xml:space="preserve">concentration for all injection wells is set to satisfy treatment levels only if blended concentration exceeds the desired concentration/mass level for a treatment system. If the blended concentration in a treatment system is less than the specified concentration/mass level, then injection wells inject water with blended concentrations. </w:t>
       </w:r>
     </w:p>
     <w:p>
@@ -8970,6 +11296,7 @@
         <w:ind w:left="2160"/>
       </w:pPr>
       <w:r>
+        <w:lastRenderedPageBreak/>
         <w:t>ICTSPKG – is a flag to identify the MODFLOW well (WEL or MNW2) package that the CTS package will work with, i.e. flow rates associated with the MODFLOW package identified using this flag will be used with the CTS package.</w:t>
       </w:r>
     </w:p>
@@ -9379,7 +11706,6 @@
         <w:spacing w:after="0" w:line="240" w:lineRule="auto"/>
       </w:pPr>
       <w:r>
-        <w:lastRenderedPageBreak/>
         <w:t>4</w:t>
       </w:r>
       <w:r>
@@ -9481,6 +11807,7 @@
         <w:ind w:left="2160" w:hanging="270"/>
       </w:pPr>
       <w:r>
+        <w:lastRenderedPageBreak/>
         <w:t xml:space="preserve">IWEXT is the well index number. This number corresponds to the well number as it appears in the WEL file of the flow model. </w:t>
       </w:r>
     </w:p>
@@ -9852,7 +12179,6 @@
         <w:ind w:left="2160"/>
       </w:pPr>
       <w:r>
-        <w:lastRenderedPageBreak/>
         <w:t>Note that concentration/mass values as specified by CMCHG</w:t>
       </w:r>
       <w:r>
@@ -10371,7 +12697,6 @@
         <w:spacing w:after="0" w:line="240" w:lineRule="auto"/>
       </w:pPr>
       <w:r>
-        <w:lastRenderedPageBreak/>
         <w:t>0</w:t>
       </w:r>
       <w:r>
@@ -10426,6 +12751,7 @@
         <w:rPr>
           <w:rFonts w:ascii="TimesNewRomanPSMT" w:eastAsiaTheme="minorHAnsi" w:hAnsi="TimesNewRomanPSMT" w:cs="TimesNewRomanPSMT"/>
         </w:rPr>
+        <w:lastRenderedPageBreak/>
         <w:t>The keyword “</w:t>
       </w:r>
       <w:r>
@@ -11184,11 +13510,12 @@
       <w:pPr>
         <w:pStyle w:val="Heading2"/>
       </w:pPr>
-      <w:bookmarkStart w:id="5" w:name="_Toc321942236"/>
-      <w:r>
+      <w:bookmarkStart w:id="277" w:name="_Toc321942236"/>
+      <w:r>
+        <w:lastRenderedPageBreak/>
         <w:t>GCG Package</w:t>
       </w:r>
-      <w:bookmarkEnd w:id="5"/>
+      <w:bookmarkEnd w:id="277"/>
     </w:p>
     <w:p>
       <w:pPr>
@@ -11888,11 +14215,11 @@
       <w:pPr>
         <w:pStyle w:val="Heading2"/>
       </w:pPr>
-      <w:bookmarkStart w:id="6" w:name="_Toc321942238"/>
+      <w:bookmarkStart w:id="278" w:name="_Toc321942238"/>
       <w:r>
         <w:t>HSS Package</w:t>
       </w:r>
-      <w:bookmarkEnd w:id="6"/>
+      <w:bookmarkEnd w:id="278"/>
     </w:p>
     <w:p>
       <w:pPr>
@@ -11946,17 +14273,17 @@
         <w:t xml:space="preserve">on unit INHSS = 13, which is preset in the main program.  The </w:t>
       </w:r>
       <w:r>
-        <w:t xml:space="preserve">file listed in the name file with “HSS” as the </w:t>
+        <w:t>file listed in the name file with “HSS” as the file type</w:t>
+      </w:r>
+      <w:r>
+        <w:t xml:space="preserve"> will be read</w:t>
+      </w:r>
+      <w:r>
+        <w:t xml:space="preserve">. The input data are read in free format. Input instructions given below have been reproduced from the original HSS documentation (Zheng et al, 2010). </w:t>
       </w:r>
       <w:r>
         <w:lastRenderedPageBreak/>
-        <w:t>file type</w:t>
-      </w:r>
-      <w:r>
-        <w:t xml:space="preserve"> will be read</w:t>
-      </w:r>
-      <w:r>
-        <w:t xml:space="preserve">. The input data are read in free format. Input instructions given below have been reproduced from the original HSS documentation (Zheng et al, 2010). For a detailed discussion on HSS package, refer to the original documentation (Zheng et al, 2010). </w:t>
+        <w:t xml:space="preserve">For a detailed discussion on HSS package, refer to the original documentation (Zheng et al, 2010). </w:t>
       </w:r>
     </w:p>
     <w:p>
@@ -12623,7 +14950,6 @@
         <w:spacing w:after="0" w:line="240" w:lineRule="auto"/>
       </w:pPr>
       <w:r>
-        <w:lastRenderedPageBreak/>
         <w:t>3</w:t>
       </w:r>
       <w:r>
@@ -12679,6 +15005,7 @@
         <w:ind w:left="2160" w:hanging="270"/>
       </w:pPr>
       <w:r>
+        <w:lastRenderedPageBreak/>
         <w:t>faclength</w:t>
       </w:r>
       <w:r>
@@ -13182,11 +15509,7 @@
         <w:ind w:left="2160"/>
       </w:pPr>
       <w:r>
-        <w:t xml:space="preserve">iHSSComp is the species index of the LNAPL source in a multicomponent MT3D-USGS simulation. For example, if </w:t>
-      </w:r>
-      <w:r>
-        <w:lastRenderedPageBreak/>
-        <w:t>iSSComp = 2, the LNAPL source is intended for species number 2 included in the current simulation.</w:t>
+        <w:t>iHSSComp is the species index of the LNAPL source in a multicomponent MT3D-USGS simulation. For example, if iSSComp = 2, the LNAPL source is intended for species number 2 included in the current simulation.</w:t>
       </w:r>
     </w:p>
     <w:p>
@@ -13203,6 +15526,7 @@
         <w:ind w:left="2160"/>
       </w:pPr>
       <w:r>
+        <w:lastRenderedPageBreak/>
         <w:t>SourceName is a string of 1 to 12 nonblank characters used to identify the HSSM-LNAPL source specified at location ‘kSource,’ ‘iSource,’ ‘jSource.’ The identifier need not be unique; however, identification of HSSM-LNAPL sources in the output files is facilitated if each source is given a unique name.</w:t>
       </w:r>
     </w:p>
@@ -13564,8 +15888,6 @@
         </w:rPr>
         <w:t>Read record 6d nPoint times:</w:t>
       </w:r>
-      <w:bookmarkStart w:id="7" w:name="_GoBack"/>
-      <w:bookmarkEnd w:id="7"/>
     </w:p>
     <w:p>
       <w:pPr>
@@ -13860,7 +16182,6 @@
         <w:rPr>
           <w:sz w:val="22"/>
         </w:rPr>
-        <w:lastRenderedPageBreak/>
         <w:t xml:space="preserve">NLKINIT is an integer value equal to the number of simulated lakes as specified in the flow simulation.  </w:t>
       </w:r>
     </w:p>
@@ -13878,6 +16199,7 @@
         <w:rPr>
           <w:sz w:val="22"/>
         </w:rPr>
+        <w:lastRenderedPageBreak/>
         <w:t xml:space="preserve">MXLKBC is an integer value that must be greater than or equal to the sum total of boundary conditions applied to each lake.  </w:t>
       </w:r>
     </w:p>
@@ -14522,11 +16844,14 @@
         <w:ind w:left="2610" w:hanging="450"/>
       </w:pPr>
       <w:r>
+        <w:t xml:space="preserve">= 4, </w:t>
+      </w:r>
+      <w:r>
+        <w:t xml:space="preserve">an evaporation boundary condition.  In models where evaporation is simulated directly from the surface of the lake, </w:t>
+      </w:r>
+      <w:r>
         <w:lastRenderedPageBreak/>
-        <w:t xml:space="preserve">= 4, </w:t>
-      </w:r>
-      <w:r>
-        <w:t>an evaporation boundary condition.  In models where evaporation is simulated directly from the surface of the lake, users can use this boundary condition to specify a non-zero concentration (default is zero) associated with the evaporation losses</w:t>
+        <w:t>users can use this boundary condition to specify a non-zero concentration (default is zero) associated with the evaporation losses</w:t>
       </w:r>
       <w:r>
         <w:t>.</w:t>
@@ -14589,11 +16914,11 @@
       <w:pPr>
         <w:pStyle w:val="Heading2"/>
       </w:pPr>
-      <w:bookmarkStart w:id="8" w:name="_Toc321942237"/>
+      <w:bookmarkStart w:id="279" w:name="_Toc321942237"/>
       <w:r>
         <w:t>RCT Package</w:t>
       </w:r>
-      <w:bookmarkEnd w:id="8"/>
+      <w:bookmarkEnd w:id="279"/>
     </w:p>
     <w:p>
       <w:pPr>
@@ -15034,7 +17359,6 @@
         <w:ind w:left="2160" w:hanging="270"/>
       </w:pPr>
       <w:r>
-        <w:lastRenderedPageBreak/>
         <w:t xml:space="preserve">IRCTOP is an integer flag indicating how reaction variables are entered: </w:t>
       </w:r>
     </w:p>
@@ -15526,7 +17850,6 @@
           <w:sz w:val="22"/>
           <w:szCs w:val="22"/>
         </w:rPr>
-        <w:lastRenderedPageBreak/>
         <w:t xml:space="preserve">Format: </w:t>
       </w:r>
       <w:r>
@@ -16662,10 +18985,10 @@
             <v:path o:extrusionok="f" gradientshapeok="t" o:connecttype="rect"/>
             <o:lock v:ext="edit" aspectratio="t"/>
           </v:shapetype>
-          <v:shape id="_x0000_i1025" type="#_x0000_t75" style="width:22pt;height:19pt" o:ole="">
+          <v:shape id="_x0000_i1025" type="#_x0000_t75" style="width:21.75pt;height:19pt" o:ole="">
             <v:imagedata r:id="rId9" o:title=""/>
           </v:shape>
-          <o:OLEObject Type="Embed" ProgID="Equation.3" ShapeID="_x0000_i1025" DrawAspect="Content" ObjectID="_1516612642" r:id="rId10"/>
+          <o:OLEObject Type="Embed" ProgID="Equation.3" ShapeID="_x0000_i1025" DrawAspect="Content" ObjectID="_1525256935" r:id="rId10"/>
         </w:object>
       </w:r>
       <w:r>
@@ -16842,60 +19165,60 @@
           <w:szCs w:val="22"/>
           <w:highlight w:val="lightGray"/>
         </w:rPr>
+        <w:t xml:space="preserve">SP1IM is the </w:t>
+      </w:r>
+      <w:r>
+        <w:rPr>
+          <w:b/>
+          <w:sz w:val="22"/>
+          <w:szCs w:val="22"/>
+          <w:highlight w:val="lightGray"/>
+        </w:rPr>
+        <w:t>immobile domain partitioning/distribution coefficient</w:t>
+      </w:r>
+      <w:r>
+        <w:rPr>
+          <w:sz w:val="22"/>
+          <w:szCs w:val="22"/>
+          <w:highlight w:val="lightGray"/>
+        </w:rPr>
+        <w:t xml:space="preserve"> </w:t>
+      </w:r>
+    </w:p>
+    <w:p>
+      <w:pPr>
+        <w:autoSpaceDE w:val="0"/>
+        <w:autoSpaceDN w:val="0"/>
+        <w:adjustRightInd w:val="0"/>
+        <w:spacing w:after="0" w:line="240" w:lineRule="auto"/>
+        <w:ind w:left="2160"/>
+        <w:rPr>
+          <w:sz w:val="22"/>
+          <w:szCs w:val="22"/>
+          <w:highlight w:val="lightGray"/>
+        </w:rPr>
+      </w:pPr>
+      <w:r>
+        <w:rPr>
+          <w:sz w:val="22"/>
+          <w:szCs w:val="22"/>
+          <w:highlight w:val="lightGray"/>
+        </w:rPr>
         <w:lastRenderedPageBreak/>
-        <w:t xml:space="preserve">SP1IM is the </w:t>
-      </w:r>
-      <w:r>
-        <w:rPr>
-          <w:b/>
+        <w:t>(</w:t>
+      </w:r>
+      <w:r>
+        <w:rPr>
+          <w:position w:val="-14"/>
           <w:sz w:val="22"/>
           <w:szCs w:val="22"/>
           <w:highlight w:val="lightGray"/>
         </w:rPr>
-        <w:t>immobile domain partitioning/distribution coefficient</w:t>
-      </w:r>
-      <w:r>
-        <w:rPr>
-          <w:sz w:val="22"/>
-          <w:szCs w:val="22"/>
-          <w:highlight w:val="lightGray"/>
-        </w:rPr>
-        <w:t xml:space="preserve"> </w:t>
-      </w:r>
-    </w:p>
-    <w:p>
-      <w:pPr>
-        <w:autoSpaceDE w:val="0"/>
-        <w:autoSpaceDN w:val="0"/>
-        <w:adjustRightInd w:val="0"/>
-        <w:spacing w:after="0" w:line="240" w:lineRule="auto"/>
-        <w:ind w:left="2160"/>
-        <w:rPr>
-          <w:sz w:val="22"/>
-          <w:szCs w:val="22"/>
-          <w:highlight w:val="lightGray"/>
-        </w:rPr>
-      </w:pPr>
-      <w:r>
-        <w:rPr>
-          <w:sz w:val="22"/>
-          <w:szCs w:val="22"/>
-          <w:highlight w:val="lightGray"/>
-        </w:rPr>
-        <w:t>(</w:t>
-      </w:r>
-      <w:r>
-        <w:rPr>
-          <w:position w:val="-14"/>
-          <w:sz w:val="22"/>
-          <w:szCs w:val="22"/>
-          <w:highlight w:val="lightGray"/>
-        </w:rPr>
         <w:object w:dxaOrig="460" w:dyaOrig="380" w14:anchorId="5C2B4CE9">
-          <v:shape id="_x0000_i1026" type="#_x0000_t75" style="width:23.5pt;height:19pt" o:ole="">
+          <v:shape id="_x0000_i1026" type="#_x0000_t75" style="width:23.75pt;height:19pt" o:ole="">
             <v:imagedata r:id="rId11" o:title=""/>
           </v:shape>
-          <o:OLEObject Type="Embed" ProgID="Equation.3" ShapeID="_x0000_i1026" DrawAspect="Content" ObjectID="_1516612643" r:id="rId12"/>
+          <o:OLEObject Type="Embed" ProgID="Equation.3" ShapeID="_x0000_i1026" DrawAspect="Content" ObjectID="_1525256936" r:id="rId12"/>
         </w:object>
       </w:r>
       <w:r>
@@ -18131,10 +20454,10 @@
           <w:highlight w:val="lightGray"/>
         </w:rPr>
         <w:object w:dxaOrig="320" w:dyaOrig="360" w14:anchorId="04327039">
-          <v:shape id="_x0000_i1027" type="#_x0000_t75" style="width:16.5pt;height:18pt" o:ole="">
+          <v:shape id="_x0000_i1027" type="#_x0000_t75" style="width:16.3pt;height:18.35pt" o:ole="">
             <v:imagedata r:id="rId13" o:title=""/>
           </v:shape>
-          <o:OLEObject Type="Embed" ProgID="Equation.3" ShapeID="_x0000_i1027" DrawAspect="Content" ObjectID="_1516612644" r:id="rId14"/>
+          <o:OLEObject Type="Embed" ProgID="Equation.3" ShapeID="_x0000_i1027" DrawAspect="Content" ObjectID="_1525256937" r:id="rId14"/>
         </w:object>
       </w:r>
       <w:r>
@@ -20145,16 +22468,16 @@
       <w:pPr>
         <w:pStyle w:val="Heading3"/>
       </w:pPr>
-      <w:bookmarkStart w:id="9" w:name="_Toc384370850"/>
-      <w:bookmarkStart w:id="10" w:name="_Toc395246446"/>
-      <w:commentRangeStart w:id="11"/>
+      <w:bookmarkStart w:id="280" w:name="_Toc384370850"/>
+      <w:bookmarkStart w:id="281" w:name="_Toc395246446"/>
+      <w:commentRangeStart w:id="282"/>
       <w:r>
         <w:lastRenderedPageBreak/>
         <w:t>New input requirements</w:t>
       </w:r>
-      <w:bookmarkEnd w:id="9"/>
-      <w:bookmarkEnd w:id="10"/>
-      <w:commentRangeEnd w:id="11"/>
+      <w:bookmarkEnd w:id="280"/>
+      <w:bookmarkEnd w:id="281"/>
+      <w:commentRangeEnd w:id="282"/>
       <w:r>
         <w:rPr>
           <w:rStyle w:val="CommentReference"/>
@@ -20162,7 +22485,7 @@
           <w:b w:val="0"/>
           <w:bCs w:val="0"/>
         </w:rPr>
-        <w:commentReference w:id="11"/>
+        <w:commentReference w:id="282"/>
       </w:r>
     </w:p>
     <w:p>
@@ -20867,13 +23190,13 @@
       <w:pPr>
         <w:pStyle w:val="FigureCaption"/>
       </w:pPr>
-      <w:bookmarkStart w:id="12" w:name="_Toc384370915"/>
-      <w:bookmarkStart w:id="13" w:name="_Toc395246494"/>
+      <w:bookmarkStart w:id="283" w:name="_Toc384370915"/>
+      <w:bookmarkStart w:id="284" w:name="_Toc395246494"/>
       <w:r>
         <w:t>A matrix of maximum first order decay rates are required input for simulating multiple EA and ED reactions, an example of which is shown here.  Figure 9, below, also shows input requirements for this type of simulation.</w:t>
       </w:r>
-      <w:bookmarkEnd w:id="12"/>
-      <w:bookmarkEnd w:id="13"/>
+      <w:bookmarkEnd w:id="283"/>
+      <w:bookmarkEnd w:id="284"/>
     </w:p>
     <w:p>
       <w:pPr>
@@ -22882,13 +25205,13 @@
       <w:pPr>
         <w:pStyle w:val="FigureCaption"/>
       </w:pPr>
-      <w:bookmarkStart w:id="14" w:name="_Toc384370916"/>
-      <w:bookmarkStart w:id="15" w:name="_Toc395246495"/>
+      <w:bookmarkStart w:id="285" w:name="_Toc384370916"/>
+      <w:bookmarkStart w:id="286" w:name="_Toc395246495"/>
       <w:r>
         <w:t>A matrix of yield coefficients is required for simulating multiple EA and ED reactions.  Although in the general case the matrix could possess nED+nEA rows, on most occasions the matrix will actually possess nED rows. The entry in the corresponding cell indicates whether a value needs to be provided.  If a value must be provided, it is the rate of the column species production/consumption due to degradation of 1 unit of the row species.  The entries “+”, “-”, and “N” represent production, consumption, and no relationship, respectively.</w:t>
       </w:r>
-      <w:bookmarkEnd w:id="14"/>
-      <w:bookmarkEnd w:id="15"/>
+      <w:bookmarkEnd w:id="285"/>
+      <w:bookmarkEnd w:id="286"/>
       <w:r>
         <w:t xml:space="preserve">  </w:t>
       </w:r>
@@ -23756,28 +26079,28 @@
       <w:pPr>
         <w:pStyle w:val="FigureCaption"/>
       </w:pPr>
-      <w:bookmarkStart w:id="16" w:name="_Toc384370917"/>
-      <w:bookmarkStart w:id="17" w:name="_Toc395246496"/>
+      <w:bookmarkStart w:id="287" w:name="_Toc384370917"/>
+      <w:bookmarkStart w:id="288" w:name="_Toc395246496"/>
       <w:r>
         <w:t>A matrix of required inhibition constants that must be specified when simulating multiple EA and ED reactions.  Although in the general case the matrix could possess nED rows, on most occasions the matrix will actually possess only one row; that is, each species in the reaction possesses a single inhibition constant.</w:t>
       </w:r>
-      <w:bookmarkEnd w:id="16"/>
-      <w:bookmarkEnd w:id="17"/>
+      <w:bookmarkEnd w:id="287"/>
+      <w:bookmarkEnd w:id="288"/>
     </w:p>
     <w:p>
       <w:pPr>
         <w:pStyle w:val="BodyText"/>
       </w:pPr>
-      <w:commentRangeStart w:id="18"/>
+      <w:commentRangeStart w:id="289"/>
       <w:r>
         <w:t xml:space="preserve">Mass depletion from the system is reported in the global mass balance summary in the standard output file as a new term called “DECAY OR BIODEGRADATION”.  Users seeking to make use of this option are referred to the input instructions for its implementation.  </w:t>
       </w:r>
-      <w:commentRangeEnd w:id="18"/>
+      <w:commentRangeEnd w:id="289"/>
       <w:r>
         <w:rPr>
           <w:rStyle w:val="CommentReference"/>
         </w:rPr>
-        <w:commentReference w:id="18"/>
+        <w:commentReference w:id="289"/>
       </w:r>
     </w:p>
     <w:p>
@@ -27757,10 +30080,10 @@
           <w:position w:val="-10"/>
         </w:rPr>
         <w:object w:dxaOrig="4900" w:dyaOrig="340" w14:anchorId="1E07EB90">
-          <v:shape id="_x0000_i1028" type="#_x0000_t75" style="width:244.5pt;height:17.5pt" o:ole="">
+          <v:shape id="_x0000_i1028" type="#_x0000_t75" style="width:244.55pt;height:17.65pt" o:ole="">
             <v:imagedata r:id="rId17" o:title=""/>
           </v:shape>
-          <o:OLEObject Type="Embed" ProgID="Equation.3" ShapeID="_x0000_i1028" DrawAspect="Content" ObjectID="_1516612645" r:id="rId18"/>
+          <o:OLEObject Type="Embed" ProgID="Equation.3" ShapeID="_x0000_i1028" DrawAspect="Content" ObjectID="_1525256938" r:id="rId18"/>
         </w:object>
       </w:r>
     </w:p>
@@ -30274,14 +32597,14 @@
           <w:rFonts w:cs="Times New Roman"/>
         </w:rPr>
       </w:pPr>
-      <w:bookmarkStart w:id="19" w:name="_Toc321942239"/>
+      <w:bookmarkStart w:id="290" w:name="_Toc321942239"/>
       <w:r>
         <w:rPr>
           <w:rFonts w:cs="Times New Roman"/>
         </w:rPr>
         <w:t>Output</w:t>
       </w:r>
-      <w:bookmarkEnd w:id="19"/>
+      <w:bookmarkEnd w:id="290"/>
     </w:p>
     <w:p>
       <w:pPr>
@@ -30363,11 +32686,11 @@
       <w:pPr>
         <w:pStyle w:val="Heading2"/>
       </w:pPr>
-      <w:bookmarkStart w:id="20" w:name="_Toc321942240"/>
+      <w:bookmarkStart w:id="291" w:name="_Toc321942240"/>
       <w:r>
         <w:t>Output Files</w:t>
       </w:r>
-      <w:bookmarkEnd w:id="20"/>
+      <w:bookmarkEnd w:id="291"/>
     </w:p>
     <w:p>
       <w:pPr>
@@ -31069,11 +33392,11 @@
       <w:pPr>
         <w:pStyle w:val="Heading2"/>
       </w:pPr>
-      <w:bookmarkStart w:id="21" w:name="_Toc321942241"/>
+      <w:bookmarkStart w:id="292" w:name="_Toc321942241"/>
       <w:r>
         <w:t>Budget Terms</w:t>
       </w:r>
-      <w:bookmarkEnd w:id="21"/>
+      <w:bookmarkEnd w:id="292"/>
     </w:p>
     <w:p>
       <w:pPr>
@@ -31353,11 +33676,11 @@
       <w:pPr>
         <w:pStyle w:val="Heading1"/>
       </w:pPr>
-      <w:commentRangeStart w:id="22"/>
+      <w:commentRangeStart w:id="293"/>
       <w:r>
         <w:t>Appendix A.  Example Electron Donor/Electron Acceptor Application Simulation Files</w:t>
       </w:r>
-      <w:commentRangeEnd w:id="22"/>
+      <w:commentRangeEnd w:id="293"/>
       <w:r>
         <w:rPr>
           <w:rStyle w:val="CommentReference"/>
@@ -31366,7 +33689,7 @@
           <w:bCs w:val="0"/>
           <w:kern w:val="0"/>
         </w:rPr>
-        <w:commentReference w:id="22"/>
+        <w:commentReference w:id="293"/>
       </w:r>
     </w:p>
     <w:p>
@@ -39535,7 +41858,7 @@
           <w:numId w:val="45"/>
         </w:numPr>
       </w:pPr>
-      <w:bookmarkStart w:id="23" w:name="_Toc395246526"/>
+      <w:bookmarkStart w:id="294" w:name="_Toc395246526"/>
       <w:r>
         <w:t>Example contents of</w:t>
       </w:r>
@@ -39575,7 +41898,7 @@
       <w:r>
         <w:t>.  This example corresponds to the 2D multiple EA/ED problem described in the benchmark simulations</w:t>
       </w:r>
-      <w:bookmarkEnd w:id="23"/>
+      <w:bookmarkEnd w:id="294"/>
       <w:r>
         <w:t>.</w:t>
       </w:r>
@@ -41347,11 +43670,11 @@
       <w:pPr>
         <w:pStyle w:val="FigureCaption"/>
       </w:pPr>
-      <w:bookmarkStart w:id="24" w:name="_Toc395246527"/>
+      <w:bookmarkStart w:id="295" w:name="_Toc395246527"/>
       <w:r>
         <w:t>Example contents of the MT3D-USGS RCT file corresponding to the 2D multiple EA/ED problem described in the benchmark problem section.</w:t>
       </w:r>
-      <w:bookmarkEnd w:id="24"/>
+      <w:bookmarkEnd w:id="295"/>
     </w:p>
     <w:p>
       <w:pPr>
@@ -41379,7 +43702,7 @@
 
 <file path=word/comments.xml><?xml version="1.0" encoding="utf-8"?>
 <w:comments xmlns:wpc="http://schemas.microsoft.com/office/word/2010/wordprocessingCanvas" xmlns:mc="http://schemas.openxmlformats.org/markup-compatibility/2006" xmlns:o="urn:schemas-microsoft-com:office:office" xmlns:r="http://schemas.openxmlformats.org/officeDocument/2006/relationships" xmlns:m="http://schemas.openxmlformats.org/officeDocument/2006/math" xmlns:v="urn:schemas-microsoft-com:vml" xmlns:wp14="http://schemas.microsoft.com/office/word/2010/wordprocessingDrawing" xmlns:wp="http://schemas.openxmlformats.org/drawingml/2006/wordprocessingDrawing" xmlns:w10="urn:schemas-microsoft-com:office:word" xmlns:w="http://schemas.openxmlformats.org/wordprocessingml/2006/main" xmlns:w14="http://schemas.microsoft.com/office/word/2010/wordml" xmlns:w15="http://schemas.microsoft.com/office/word/2012/wordml" xmlns:wpg="http://schemas.microsoft.com/office/word/2010/wordprocessingGroup" xmlns:wpi="http://schemas.microsoft.com/office/word/2010/wordprocessingInk" xmlns:wne="http://schemas.microsoft.com/office/word/2006/wordml" xmlns:wps="http://schemas.microsoft.com/office/word/2010/wordprocessingShape" mc:Ignorable="w14 w15 wp14">
-  <w:comment w:id="11" w:author="Morway, Eric" w:date="2014-09-02T10:40:00Z" w:initials="ME">
+  <w:comment w:id="282" w:author="Morway, Eric" w:date="2014-09-02T10:40:00Z" w:initials="ME">
     <w:p>
       <w:pPr>
         <w:pStyle w:val="CommentText"/>
@@ -41395,7 +43718,7 @@
       </w:r>
     </w:p>
   </w:comment>
-  <w:comment w:id="18" w:author="Bedekar, Vivek" w:date="2014-09-01T00:51:00Z" w:initials="BV">
+  <w:comment w:id="289" w:author="Bedekar, Vivek" w:date="2014-09-01T00:51:00Z" w:initials="BV">
     <w:p>
       <w:pPr>
         <w:pStyle w:val="CommentText"/>
@@ -41411,7 +43734,7 @@
       </w:r>
     </w:p>
   </w:comment>
-  <w:comment w:id="22" w:author="Morway, Eric" w:date="2014-09-02T10:39:00Z" w:initials="ME">
+  <w:comment w:id="293" w:author="Morway, Eric" w:date="2014-09-02T10:39:00Z" w:initials="ME">
     <w:p>
       <w:pPr>
         <w:pStyle w:val="CommentText"/>
@@ -46832,6 +49155,9 @@
 
 <file path=word/people.xml><?xml version="1.0" encoding="utf-8"?>
 <w15:people xmlns:wpc="http://schemas.microsoft.com/office/word/2010/wordprocessingCanvas" xmlns:mc="http://schemas.openxmlformats.org/markup-compatibility/2006" xmlns:o="urn:schemas-microsoft-com:office:office" xmlns:r="http://schemas.openxmlformats.org/officeDocument/2006/relationships" xmlns:m="http://schemas.openxmlformats.org/officeDocument/2006/math" xmlns:v="urn:schemas-microsoft-com:vml" xmlns:wp14="http://schemas.microsoft.com/office/word/2010/wordprocessingDrawing" xmlns:wp="http://schemas.openxmlformats.org/drawingml/2006/wordprocessingDrawing" xmlns:w10="urn:schemas-microsoft-com:office:word" xmlns:w="http://schemas.openxmlformats.org/wordprocessingml/2006/main" xmlns:w14="http://schemas.microsoft.com/office/word/2010/wordml" xmlns:w15="http://schemas.microsoft.com/office/word/2012/wordml" xmlns:wpg="http://schemas.microsoft.com/office/word/2010/wordprocessingGroup" xmlns:wpi="http://schemas.microsoft.com/office/word/2010/wordprocessingInk" xmlns:wne="http://schemas.microsoft.com/office/word/2006/wordml" xmlns:wps="http://schemas.microsoft.com/office/word/2010/wordprocessingShape" mc:Ignorable="w14 w15 wp14">
+  <w15:person w15:author="Bedekar, Vivek">
+    <w15:presenceInfo w15:providerId="AD" w15:userId="S-1-5-21-267324557-2965300929-1401989696-1350"/>
+  </w15:person>
   <w15:person w15:author="Morway, Eric">
     <w15:presenceInfo w15:providerId="AD" w15:userId="S-1-5-21-3697291689-1161744426-439199626-161903"/>
   </w15:person>
@@ -47363,7 +49689,6 @@
   <w:style w:type="character" w:default="1" w:styleId="DefaultParagraphFont">
     <w:name w:val="Default Paragraph Font"/>
     <w:uiPriority w:val="1"/>
-    <w:semiHidden/>
     <w:unhideWhenUsed/>
   </w:style>
   <w:style w:type="table" w:default="1" w:styleId="TableNormal">
@@ -48452,7 +50777,7 @@
 </file>
 
 <file path=customXml/itemProps1.xml><?xml version="1.0" encoding="utf-8"?>
-<ds:datastoreItem xmlns:ds="http://schemas.openxmlformats.org/officeDocument/2006/customXml" ds:itemID="{B46DECA1-EAE7-4561-AF14-DA2FB15DAC05}">
+<ds:datastoreItem xmlns:ds="http://schemas.openxmlformats.org/officeDocument/2006/customXml" ds:itemID="{779302B0-0A89-4EF4-9797-744AB882E4D1}">
   <ds:schemaRefs>
     <ds:schemaRef ds:uri="http://schemas.openxmlformats.org/officeDocument/2006/bibliography"/>
   </ds:schemaRefs>

</xml_diff>